<commit_message>
Notes on Smith & Larimer (2016) preface and chapter 1
</commit_message>
<xml_diff>
--- a/Readings/SmithLarimer_2016_The-public-policy-theory-primer_Edition03_v00.docx
+++ b/Readings/SmithLarimer_2016_The-public-policy-theory-primer_Edition03_v00.docx
@@ -8,6 +8,8 @@
           <w:u w:val="single"/>
         </w:rPr>
       </w:pPr>
+      <w:bookmarkStart w:id="0" w:name="_GoBack"/>
+      <w:bookmarkEnd w:id="0"/>
       <w:r>
         <w:rPr>
           <w:u w:val="single"/>
@@ -35,6 +37,66 @@
         <w:t>?</w:t>
       </w:r>
     </w:p>
+    <w:p>
+      <w:pPr>
+        <w:pStyle w:val="ListParagraph"/>
+        <w:numPr>
+          <w:ilvl w:val="0"/>
+          <w:numId w:val="1"/>
+        </w:numPr>
+      </w:pPr>
+      <w:r>
+        <w:t>What is the definition of public policy?</w:t>
+      </w:r>
+    </w:p>
+    <w:p>
+      <w:pPr>
+        <w:pStyle w:val="ListParagraph"/>
+        <w:numPr>
+          <w:ilvl w:val="0"/>
+          <w:numId w:val="1"/>
+        </w:numPr>
+      </w:pPr>
+      <w:r>
+        <w:t>What are the different fields of public policy studies?</w:t>
+      </w:r>
+    </w:p>
+    <w:p>
+      <w:pPr>
+        <w:pStyle w:val="ListParagraph"/>
+        <w:numPr>
+          <w:ilvl w:val="0"/>
+          <w:numId w:val="1"/>
+        </w:numPr>
+      </w:pPr>
+      <w:r>
+        <w:t>How did the field of policy studies develop?</w:t>
+      </w:r>
+    </w:p>
+    <w:p>
+      <w:pPr>
+        <w:pStyle w:val="ListParagraph"/>
+        <w:numPr>
+          <w:ilvl w:val="0"/>
+          <w:numId w:val="1"/>
+        </w:numPr>
+      </w:pPr>
+      <w:r>
+        <w:t>Why is the field of policy studies fractured?</w:t>
+      </w:r>
+    </w:p>
+    <w:p>
+      <w:pPr>
+        <w:pStyle w:val="ListParagraph"/>
+        <w:numPr>
+          <w:ilvl w:val="0"/>
+          <w:numId w:val="1"/>
+        </w:numPr>
+      </w:pPr>
+      <w:r>
+        <w:t>What are the most important theories, models, and frameworks in the field of policy studies?</w:t>
+      </w:r>
+    </w:p>
     <w:p/>
     <w:p>
       <w:pPr>
@@ -50,9 +112,1520 @@
       </w:r>
     </w:p>
     <w:p>
-      <w:bookmarkStart w:id="0" w:name="_GoBack"/>
-      <w:bookmarkEnd w:id="0"/>
-    </w:p>
+      <w:r>
+        <w:t>Preface</w:t>
+      </w:r>
+    </w:p>
+    <w:p>
+      <w:pPr>
+        <w:pStyle w:val="ListParagraph"/>
+        <w:numPr>
+          <w:ilvl w:val="0"/>
+          <w:numId w:val="2"/>
+        </w:numPr>
+      </w:pPr>
+      <w:r>
+        <w:t>The field of policy studies is ever changing.</w:t>
+      </w:r>
+    </w:p>
+    <w:p>
+      <w:pPr>
+        <w:pStyle w:val="ListParagraph"/>
+        <w:numPr>
+          <w:ilvl w:val="0"/>
+          <w:numId w:val="2"/>
+        </w:numPr>
+      </w:pPr>
+      <w:r>
+        <w:t>There have been some significant developments in policy studies in the past few years.</w:t>
+      </w:r>
+    </w:p>
+    <w:p>
+      <w:pPr>
+        <w:pStyle w:val="ListParagraph"/>
+        <w:numPr>
+          <w:ilvl w:val="1"/>
+          <w:numId w:val="2"/>
+        </w:numPr>
+      </w:pPr>
+      <w:r>
+        <w:t>Implementation research is now more focused on specific programs rather than general implementation frameworks.</w:t>
+      </w:r>
+    </w:p>
+    <w:p>
+      <w:pPr>
+        <w:pStyle w:val="ListParagraph"/>
+        <w:numPr>
+          <w:ilvl w:val="1"/>
+          <w:numId w:val="2"/>
+        </w:numPr>
+      </w:pPr>
+      <w:r>
+        <w:t>Behavioral economics is continuing to influence program evaluation and impact analysis.</w:t>
+      </w:r>
+    </w:p>
+    <w:p>
+      <w:pPr>
+        <w:pStyle w:val="ListParagraph"/>
+        <w:numPr>
+          <w:ilvl w:val="1"/>
+          <w:numId w:val="2"/>
+        </w:numPr>
+      </w:pPr>
+      <w:r>
+        <w:t>There is an effort to harmonize positivist methods with post-positivist criticism.</w:t>
+      </w:r>
+    </w:p>
+    <w:p>
+      <w:pPr>
+        <w:pStyle w:val="ListParagraph"/>
+        <w:numPr>
+          <w:ilvl w:val="1"/>
+          <w:numId w:val="2"/>
+        </w:numPr>
+      </w:pPr>
+      <w:r>
+        <w:t>Psychological theories of human decision making are being incorporated into policy studies.</w:t>
+      </w:r>
+    </w:p>
+    <w:p>
+      <w:pPr>
+        <w:pStyle w:val="ListParagraph"/>
+        <w:numPr>
+          <w:ilvl w:val="0"/>
+          <w:numId w:val="2"/>
+        </w:numPr>
+      </w:pPr>
+      <w:r>
+        <w:t>The field of public policy is broad, diffuse, and balkanized.</w:t>
+      </w:r>
+    </w:p>
+    <w:p>
+      <w:pPr>
+        <w:pStyle w:val="ListParagraph"/>
+        <w:numPr>
+          <w:ilvl w:val="1"/>
+          <w:numId w:val="2"/>
+        </w:numPr>
+      </w:pPr>
+      <w:r>
+        <w:t>This brings up the question of whether or not the field of public policy actually exists.</w:t>
+      </w:r>
+    </w:p>
+    <w:p>
+      <w:pPr>
+        <w:pStyle w:val="ListParagraph"/>
+        <w:numPr>
+          <w:ilvl w:val="1"/>
+          <w:numId w:val="2"/>
+        </w:numPr>
+      </w:pPr>
+      <w:r>
+        <w:t>There is no consensus among policy scholars of how to define the field of public policy.</w:t>
+      </w:r>
+    </w:p>
+    <w:p>
+      <w:pPr>
+        <w:pStyle w:val="ListParagraph"/>
+        <w:numPr>
+          <w:ilvl w:val="0"/>
+          <w:numId w:val="2"/>
+        </w:numPr>
+      </w:pPr>
+      <w:r>
+        <w:t>Approach to integrating and defining the field of public policy:</w:t>
+      </w:r>
+    </w:p>
+    <w:p>
+      <w:pPr>
+        <w:pStyle w:val="ListParagraph"/>
+        <w:numPr>
+          <w:ilvl w:val="1"/>
+          <w:numId w:val="2"/>
+        </w:numPr>
+      </w:pPr>
+      <w:r>
+        <w:t>Define the key research questions.</w:t>
+      </w:r>
+    </w:p>
+    <w:p>
+      <w:pPr>
+        <w:pStyle w:val="ListParagraph"/>
+        <w:numPr>
+          <w:ilvl w:val="1"/>
+          <w:numId w:val="2"/>
+        </w:numPr>
+      </w:pPr>
+      <w:r>
+        <w:t>Organize policy studies into subfields focused on those key research questions.</w:t>
+      </w:r>
+    </w:p>
+    <w:p/>
+    <w:p>
+      <w:r>
+        <w:t>Concept of public policy</w:t>
+      </w:r>
+    </w:p>
+    <w:p>
+      <w:pPr>
+        <w:pStyle w:val="ListParagraph"/>
+        <w:numPr>
+          <w:ilvl w:val="0"/>
+          <w:numId w:val="3"/>
+        </w:numPr>
+      </w:pPr>
+      <w:r>
+        <w:t>The study of public policy has several challenges:</w:t>
+      </w:r>
+    </w:p>
+    <w:p>
+      <w:pPr>
+        <w:pStyle w:val="ListParagraph"/>
+        <w:numPr>
+          <w:ilvl w:val="1"/>
+          <w:numId w:val="3"/>
+        </w:numPr>
+      </w:pPr>
+      <w:r>
+        <w:t>It is not concentrated in any one academic discipline.</w:t>
+      </w:r>
+    </w:p>
+    <w:p>
+      <w:pPr>
+        <w:pStyle w:val="ListParagraph"/>
+        <w:numPr>
+          <w:ilvl w:val="1"/>
+          <w:numId w:val="3"/>
+        </w:numPr>
+      </w:pPr>
+      <w:r>
+        <w:t>It does not have a defining research question.</w:t>
+      </w:r>
+    </w:p>
+    <w:p>
+      <w:pPr>
+        <w:pStyle w:val="ListParagraph"/>
+        <w:numPr>
+          <w:ilvl w:val="1"/>
+          <w:numId w:val="3"/>
+        </w:numPr>
+      </w:pPr>
+      <w:r>
+        <w:t>It is not focused on a fundamental problem.</w:t>
+      </w:r>
+    </w:p>
+    <w:p>
+      <w:pPr>
+        <w:pStyle w:val="ListParagraph"/>
+        <w:numPr>
+          <w:ilvl w:val="1"/>
+          <w:numId w:val="3"/>
+        </w:numPr>
+      </w:pPr>
+      <w:r>
+        <w:t>It has no unifying theory or conceptual framework.</w:t>
+      </w:r>
+    </w:p>
+    <w:p>
+      <w:pPr>
+        <w:pStyle w:val="ListParagraph"/>
+        <w:numPr>
+          <w:ilvl w:val="1"/>
+          <w:numId w:val="3"/>
+        </w:numPr>
+      </w:pPr>
+      <w:r>
+        <w:t>It does not use any unique methods or analytical tools.</w:t>
+      </w:r>
+    </w:p>
+    <w:p>
+      <w:pPr>
+        <w:pStyle w:val="ListParagraph"/>
+        <w:numPr>
+          <w:ilvl w:val="0"/>
+          <w:numId w:val="3"/>
+        </w:numPr>
+      </w:pPr>
+      <w:r>
+        <w:t>The study of public policy is a loosely organized</w:t>
+      </w:r>
+      <w:r>
+        <w:t xml:space="preserve"> body of precepts and positions.</w:t>
+      </w:r>
+    </w:p>
+    <w:p>
+      <w:pPr>
+        <w:pStyle w:val="ListParagraph"/>
+        <w:numPr>
+          <w:ilvl w:val="1"/>
+          <w:numId w:val="3"/>
+        </w:numPr>
+      </w:pPr>
+      <w:r>
+        <w:t>i.e., more art and craft than science</w:t>
+      </w:r>
+    </w:p>
+    <w:p>
+      <w:pPr>
+        <w:pStyle w:val="ListParagraph"/>
+        <w:numPr>
+          <w:ilvl w:val="0"/>
+          <w:numId w:val="3"/>
+        </w:numPr>
+      </w:pPr>
+      <w:r>
+        <w:t>Journals devoted to public policy scholarship</w:t>
+      </w:r>
+    </w:p>
+    <w:p>
+      <w:pPr>
+        <w:pStyle w:val="ListParagraph"/>
+        <w:numPr>
+          <w:ilvl w:val="1"/>
+          <w:numId w:val="3"/>
+        </w:numPr>
+      </w:pPr>
+      <w:r>
+        <w:t>Policy Studies Journal</w:t>
+      </w:r>
+    </w:p>
+    <w:p>
+      <w:pPr>
+        <w:pStyle w:val="ListParagraph"/>
+        <w:numPr>
+          <w:ilvl w:val="1"/>
+          <w:numId w:val="3"/>
+        </w:numPr>
+      </w:pPr>
+      <w:r>
+        <w:t>Policy Science</w:t>
+      </w:r>
+    </w:p>
+    <w:p>
+      <w:pPr>
+        <w:pStyle w:val="ListParagraph"/>
+        <w:numPr>
+          <w:ilvl w:val="1"/>
+          <w:numId w:val="3"/>
+        </w:numPr>
+      </w:pPr>
+      <w:r>
+        <w:t>Journal of Policy Analysis and Management</w:t>
+      </w:r>
+    </w:p>
+    <w:p>
+      <w:pPr>
+        <w:pStyle w:val="ListParagraph"/>
+        <w:numPr>
+          <w:ilvl w:val="0"/>
+          <w:numId w:val="3"/>
+        </w:numPr>
+      </w:pPr>
+      <w:r>
+        <w:t>Policy analysts are professionals that study policy and are employed in various government settings:</w:t>
+      </w:r>
+    </w:p>
+    <w:p>
+      <w:pPr>
+        <w:pStyle w:val="ListParagraph"/>
+        <w:numPr>
+          <w:ilvl w:val="1"/>
+          <w:numId w:val="3"/>
+        </w:numPr>
+      </w:pPr>
+      <w:r>
+        <w:t>Congressional Budget Office</w:t>
+      </w:r>
+    </w:p>
+    <w:p>
+      <w:pPr>
+        <w:pStyle w:val="ListParagraph"/>
+        <w:numPr>
+          <w:ilvl w:val="1"/>
+          <w:numId w:val="3"/>
+        </w:numPr>
+      </w:pPr>
+      <w:r>
+        <w:t>Government Accountability Office</w:t>
+      </w:r>
+    </w:p>
+    <w:p>
+      <w:pPr>
+        <w:pStyle w:val="ListParagraph"/>
+        <w:numPr>
+          <w:ilvl w:val="1"/>
+          <w:numId w:val="3"/>
+        </w:numPr>
+      </w:pPr>
+      <w:r>
+        <w:t>Legislative reference bureaus</w:t>
+      </w:r>
+    </w:p>
+    <w:p>
+      <w:pPr>
+        <w:pStyle w:val="ListParagraph"/>
+        <w:numPr>
+          <w:ilvl w:val="1"/>
+          <w:numId w:val="3"/>
+        </w:numPr>
+      </w:pPr>
+      <w:r>
+        <w:t>Policy institutes (i.e., think tanks)</w:t>
+      </w:r>
+    </w:p>
+    <w:p>
+      <w:pPr>
+        <w:pStyle w:val="ListParagraph"/>
+        <w:numPr>
+          <w:ilvl w:val="1"/>
+          <w:numId w:val="3"/>
+        </w:numPr>
+      </w:pPr>
+      <w:r>
+        <w:lastRenderedPageBreak/>
+        <w:t>Nongovernmental agencies (NGOs)</w:t>
+      </w:r>
+    </w:p>
+    <w:p>
+      <w:pPr>
+        <w:pStyle w:val="ListParagraph"/>
+        <w:numPr>
+          <w:ilvl w:val="1"/>
+          <w:numId w:val="3"/>
+        </w:numPr>
+      </w:pPr>
+      <w:r>
+        <w:t>Consulting firms</w:t>
+      </w:r>
+    </w:p>
+    <w:p>
+      <w:pPr>
+        <w:pStyle w:val="ListParagraph"/>
+        <w:numPr>
+          <w:ilvl w:val="0"/>
+          <w:numId w:val="3"/>
+        </w:numPr>
+      </w:pPr>
+      <w:r>
+        <w:t>Policy studies is a global profession</w:t>
+      </w:r>
+    </w:p>
+    <w:p/>
+    <w:p>
+      <w:r>
+        <w:t>Defining public policy</w:t>
+      </w:r>
+    </w:p>
+    <w:p>
+      <w:pPr>
+        <w:pStyle w:val="ListParagraph"/>
+        <w:numPr>
+          <w:ilvl w:val="0"/>
+          <w:numId w:val="4"/>
+        </w:numPr>
+      </w:pPr>
+      <w:r>
+        <w:t>Public policy is like pornography – difficult to define but you know it when you see it.</w:t>
+      </w:r>
+    </w:p>
+    <w:p>
+      <w:pPr>
+        <w:pStyle w:val="ListParagraph"/>
+        <w:numPr>
+          <w:ilvl w:val="1"/>
+          <w:numId w:val="4"/>
+        </w:numPr>
+      </w:pPr>
+      <w:r>
+        <w:t>Intuitive concept that is difficult to define precisely.</w:t>
+      </w:r>
+    </w:p>
+    <w:p>
+      <w:pPr>
+        <w:pStyle w:val="ListParagraph"/>
+        <w:numPr>
+          <w:ilvl w:val="0"/>
+          <w:numId w:val="4"/>
+        </w:numPr>
+      </w:pPr>
+      <w:r>
+        <w:t>There is no universally accepted definition of public policy.</w:t>
+      </w:r>
+    </w:p>
+    <w:p>
+      <w:pPr>
+        <w:pStyle w:val="ListParagraph"/>
+        <w:numPr>
+          <w:ilvl w:val="0"/>
+          <w:numId w:val="4"/>
+        </w:numPr>
+      </w:pPr>
+      <w:r>
+        <w:t xml:space="preserve">Various </w:t>
+      </w:r>
+      <w:r>
+        <w:t xml:space="preserve">broad </w:t>
+      </w:r>
+      <w:r>
+        <w:t>definitions</w:t>
+      </w:r>
+    </w:p>
+    <w:p>
+      <w:pPr>
+        <w:pStyle w:val="ListParagraph"/>
+        <w:numPr>
+          <w:ilvl w:val="1"/>
+          <w:numId w:val="4"/>
+        </w:numPr>
+      </w:pPr>
+      <w:r>
+        <w:t>“Whatever governments choose to do or not do.” (Dye 1987, 1)</w:t>
+      </w:r>
+    </w:p>
+    <w:p>
+      <w:pPr>
+        <w:pStyle w:val="ListParagraph"/>
+        <w:numPr>
+          <w:ilvl w:val="1"/>
+          <w:numId w:val="4"/>
+        </w:numPr>
+      </w:pPr>
+      <w:r>
+        <w:t>“</w:t>
+      </w:r>
+      <w:proofErr w:type="gramStart"/>
+      <w:r>
+        <w:t>t</w:t>
+      </w:r>
+      <w:r>
+        <w:t>he</w:t>
+      </w:r>
+      <w:proofErr w:type="gramEnd"/>
+      <w:r>
+        <w:t xml:space="preserve"> relationship of a government unit to its environment.” (Eyestone 1971, 18)</w:t>
+      </w:r>
+    </w:p>
+    <w:p>
+      <w:pPr>
+        <w:pStyle w:val="ListParagraph"/>
+        <w:numPr>
+          <w:ilvl w:val="1"/>
+          <w:numId w:val="4"/>
+        </w:numPr>
+      </w:pPr>
+      <w:r>
+        <w:t>“the actions, objectives, and pronouncements of governments on particular matters, the steps they take (or fail to take) to implement them, and the explanations they give for what happens (or does not happen)” (Wilson 2006, 154)</w:t>
+      </w:r>
+    </w:p>
+    <w:p>
+      <w:pPr>
+        <w:pStyle w:val="ListParagraph"/>
+        <w:numPr>
+          <w:ilvl w:val="0"/>
+          <w:numId w:val="4"/>
+        </w:numPr>
+      </w:pPr>
+      <w:r>
+        <w:t>Broad definitions are so broad that they seem to encompass everything and don’t make clear what is not included in public policy or how it is different from other fields such as political science, welfare economics, or public administration.</w:t>
+      </w:r>
+    </w:p>
+    <w:p>
+      <w:pPr>
+        <w:pStyle w:val="ListParagraph"/>
+        <w:numPr>
+          <w:ilvl w:val="0"/>
+          <w:numId w:val="4"/>
+        </w:numPr>
+      </w:pPr>
+      <w:r>
+        <w:t>Various narrow definitions</w:t>
+      </w:r>
+    </w:p>
+    <w:p>
+      <w:pPr>
+        <w:pStyle w:val="ListParagraph"/>
+        <w:numPr>
+          <w:ilvl w:val="1"/>
+          <w:numId w:val="4"/>
+        </w:numPr>
+      </w:pPr>
+      <w:r>
+        <w:t>“</w:t>
+      </w:r>
+      <w:proofErr w:type="gramStart"/>
+      <w:r>
+        <w:t>a</w:t>
+      </w:r>
+      <w:proofErr w:type="gramEnd"/>
+      <w:r>
+        <w:t xml:space="preserve"> purposive course of action or inaction undertaken by an actor or set of actors in dealing with a problem or matter of concern.” (Anderson 1994, 5)</w:t>
+      </w:r>
+    </w:p>
+    <w:p>
+      <w:pPr>
+        <w:pStyle w:val="ListParagraph"/>
+        <w:numPr>
+          <w:ilvl w:val="1"/>
+          <w:numId w:val="4"/>
+        </w:numPr>
+      </w:pPr>
+      <w:proofErr w:type="spellStart"/>
+      <w:r>
+        <w:t>Theodoulou</w:t>
+      </w:r>
+      <w:proofErr w:type="spellEnd"/>
+      <w:r>
+        <w:t xml:space="preserve"> (1995, 1-9) defined public policy as having distinct purposes</w:t>
+      </w:r>
+    </w:p>
+    <w:p>
+      <w:pPr>
+        <w:pStyle w:val="ListParagraph"/>
+        <w:numPr>
+          <w:ilvl w:val="2"/>
+          <w:numId w:val="4"/>
+        </w:numPr>
+      </w:pPr>
+      <w:r>
+        <w:t>Resolving conflict over scarce resources</w:t>
+      </w:r>
+    </w:p>
+    <w:p>
+      <w:pPr>
+        <w:pStyle w:val="ListParagraph"/>
+        <w:numPr>
+          <w:ilvl w:val="2"/>
+          <w:numId w:val="4"/>
+        </w:numPr>
+      </w:pPr>
+      <w:r>
+        <w:t>Regulating behavior</w:t>
+      </w:r>
+    </w:p>
+    <w:p>
+      <w:pPr>
+        <w:pStyle w:val="ListParagraph"/>
+        <w:numPr>
+          <w:ilvl w:val="2"/>
+          <w:numId w:val="4"/>
+        </w:numPr>
+      </w:pPr>
+      <w:r>
+        <w:t>Motivating collective action</w:t>
+      </w:r>
+    </w:p>
+    <w:p>
+      <w:pPr>
+        <w:pStyle w:val="ListParagraph"/>
+        <w:numPr>
+          <w:ilvl w:val="2"/>
+          <w:numId w:val="4"/>
+        </w:numPr>
+      </w:pPr>
+      <w:r>
+        <w:t>Protecting rights</w:t>
+      </w:r>
+    </w:p>
+    <w:p>
+      <w:pPr>
+        <w:pStyle w:val="ListParagraph"/>
+        <w:numPr>
+          <w:ilvl w:val="2"/>
+          <w:numId w:val="4"/>
+        </w:numPr>
+      </w:pPr>
+      <w:r>
+        <w:t xml:space="preserve">Directing benefits toward the public interest </w:t>
+      </w:r>
+    </w:p>
+    <w:p>
+      <w:pPr>
+        <w:pStyle w:val="ListParagraph"/>
+        <w:numPr>
+          <w:ilvl w:val="0"/>
+          <w:numId w:val="4"/>
+        </w:numPr>
+      </w:pPr>
+      <w:r>
+        <w:t>Even narrow definitions end up at the same place as broad definitions in that it includes everything.</w:t>
+      </w:r>
+    </w:p>
+    <w:p>
+      <w:pPr>
+        <w:pStyle w:val="ListParagraph"/>
+        <w:numPr>
+          <w:ilvl w:val="0"/>
+          <w:numId w:val="4"/>
+        </w:numPr>
+      </w:pPr>
+      <w:r>
+        <w:t>Definition from Birkland (2014):</w:t>
+      </w:r>
+    </w:p>
+    <w:p>
+      <w:pPr>
+        <w:pStyle w:val="ListParagraph"/>
+        <w:numPr>
+          <w:ilvl w:val="1"/>
+          <w:numId w:val="4"/>
+        </w:numPr>
+      </w:pPr>
+      <w:r>
+        <w:t>The process of making choices,</w:t>
+      </w:r>
+    </w:p>
+    <w:p>
+      <w:pPr>
+        <w:pStyle w:val="ListParagraph"/>
+        <w:numPr>
+          <w:ilvl w:val="1"/>
+          <w:numId w:val="4"/>
+        </w:numPr>
+      </w:pPr>
+      <w:r>
+        <w:t>actions taken use the coercive powers of the state to operationalize those choices</w:t>
+      </w:r>
+    </w:p>
+    <w:p>
+      <w:pPr>
+        <w:pStyle w:val="ListParagraph"/>
+        <w:numPr>
+          <w:ilvl w:val="1"/>
+          <w:numId w:val="4"/>
+        </w:numPr>
+      </w:pPr>
+      <w:r>
+        <w:t>the outputs and outcomes that result from those actions</w:t>
+      </w:r>
+    </w:p>
+    <w:p>
+      <w:pPr>
+        <w:pStyle w:val="ListParagraph"/>
+        <w:numPr>
+          <w:ilvl w:val="0"/>
+          <w:numId w:val="4"/>
+        </w:numPr>
+      </w:pPr>
+      <w:r>
+        <w:t>The field of policy studies is fractured because there is no agreement on what is being studied.</w:t>
+      </w:r>
+    </w:p>
+    <w:p>
+      <w:pPr>
+        <w:pStyle w:val="ListParagraph"/>
+        <w:numPr>
+          <w:ilvl w:val="0"/>
+          <w:numId w:val="4"/>
+        </w:numPr>
+      </w:pPr>
+      <w:r>
+        <w:t>We can define the fields of policy studies without necessarily defining public policy.</w:t>
+      </w:r>
+    </w:p>
+    <w:p>
+      <w:pPr>
+        <w:pStyle w:val="ListParagraph"/>
+        <w:numPr>
+          <w:ilvl w:val="1"/>
+          <w:numId w:val="4"/>
+        </w:numPr>
+      </w:pPr>
+      <w:r>
+        <w:t>This may just be restating the definitional problem.</w:t>
+      </w:r>
+    </w:p>
+    <w:p/>
+    <w:p>
+      <w:r>
+        <w:t>Defining the fields of public policy studies</w:t>
+      </w:r>
+    </w:p>
+    <w:p>
+      <w:pPr>
+        <w:pStyle w:val="ListParagraph"/>
+        <w:numPr>
+          <w:ilvl w:val="0"/>
+          <w:numId w:val="5"/>
+        </w:numPr>
+      </w:pPr>
+      <w:r>
+        <w:t>Public policy studies is transdisciplinary</w:t>
+      </w:r>
+    </w:p>
+    <w:p>
+      <w:pPr>
+        <w:pStyle w:val="ListParagraph"/>
+        <w:numPr>
+          <w:ilvl w:val="0"/>
+          <w:numId w:val="5"/>
+        </w:numPr>
+      </w:pPr>
+      <w:r>
+        <w:t>Policy sciences is a synonym for policy studies</w:t>
+      </w:r>
+    </w:p>
+    <w:p>
+      <w:pPr>
+        <w:pStyle w:val="ListParagraph"/>
+        <w:numPr>
+          <w:ilvl w:val="1"/>
+          <w:numId w:val="5"/>
+        </w:numPr>
+      </w:pPr>
+      <w:r>
+        <w:t>“the application of knowledge and rationality to perceived social problems” (</w:t>
+      </w:r>
+      <w:proofErr w:type="spellStart"/>
+      <w:r>
+        <w:t>Dror</w:t>
+      </w:r>
+      <w:proofErr w:type="spellEnd"/>
+      <w:r>
+        <w:t xml:space="preserve"> 1968, 49)</w:t>
+      </w:r>
+    </w:p>
+    <w:p>
+      <w:pPr>
+        <w:pStyle w:val="ListParagraph"/>
+        <w:numPr>
+          <w:ilvl w:val="1"/>
+          <w:numId w:val="5"/>
+        </w:numPr>
+      </w:pPr>
+      <w:r>
+        <w:t>“an umbrella term describing a broad-gauge intellectual approach applied to the examination of societally critical problems” (</w:t>
+      </w:r>
+      <w:proofErr w:type="spellStart"/>
+      <w:r>
+        <w:t>deLeon</w:t>
+      </w:r>
+      <w:proofErr w:type="spellEnd"/>
+      <w:r>
+        <w:t xml:space="preserve"> 1988, 219)</w:t>
+      </w:r>
+    </w:p>
+    <w:p>
+      <w:pPr>
+        <w:pStyle w:val="ListParagraph"/>
+        <w:numPr>
+          <w:ilvl w:val="0"/>
+          <w:numId w:val="5"/>
+        </w:numPr>
+      </w:pPr>
+      <w:r>
+        <w:t>Basic fields</w:t>
+      </w:r>
+    </w:p>
+    <w:p>
+      <w:pPr>
+        <w:pStyle w:val="ListParagraph"/>
+        <w:numPr>
+          <w:ilvl w:val="1"/>
+          <w:numId w:val="5"/>
+        </w:numPr>
+      </w:pPr>
+      <w:r>
+        <w:lastRenderedPageBreak/>
+        <w:t>Policy evaluation research empirically assesses the consequences of what governments say and do.</w:t>
+      </w:r>
+    </w:p>
+    <w:p>
+      <w:pPr>
+        <w:pStyle w:val="ListParagraph"/>
+        <w:numPr>
+          <w:ilvl w:val="1"/>
+          <w:numId w:val="5"/>
+        </w:numPr>
+      </w:pPr>
+      <w:r>
+        <w:t>Policy analysis research investigates the normative question of what should be done.</w:t>
+      </w:r>
+    </w:p>
+    <w:p>
+      <w:pPr>
+        <w:pStyle w:val="ListParagraph"/>
+        <w:numPr>
+          <w:ilvl w:val="2"/>
+          <w:numId w:val="5"/>
+        </w:numPr>
+      </w:pPr>
+      <w:r>
+        <w:t>Efficiency versus effectiveness</w:t>
+      </w:r>
+    </w:p>
+    <w:p>
+      <w:pPr>
+        <w:pStyle w:val="ListParagraph"/>
+        <w:numPr>
+          <w:ilvl w:val="2"/>
+          <w:numId w:val="5"/>
+        </w:numPr>
+      </w:pPr>
+      <w:r>
+        <w:t>Most efficient policy is NOT necessarily the most effective, and vice versa.</w:t>
+      </w:r>
+    </w:p>
+    <w:p>
+      <w:pPr>
+        <w:pStyle w:val="ListParagraph"/>
+        <w:numPr>
+          <w:ilvl w:val="1"/>
+          <w:numId w:val="5"/>
+        </w:numPr>
+      </w:pPr>
+      <w:r>
+        <w:t>Policy process research focuses on why and how policies are made.</w:t>
+      </w:r>
+    </w:p>
+    <w:p/>
+    <w:p>
+      <w:r>
+        <w:t>History of the field of policy studies</w:t>
+      </w:r>
+    </w:p>
+    <w:p>
+      <w:pPr>
+        <w:pStyle w:val="ListParagraph"/>
+        <w:numPr>
+          <w:ilvl w:val="0"/>
+          <w:numId w:val="6"/>
+        </w:numPr>
+      </w:pPr>
+      <w:r>
+        <w:t>Policy studies generally considered a fairly recent development.</w:t>
+      </w:r>
+    </w:p>
+    <w:p>
+      <w:pPr>
+        <w:pStyle w:val="ListParagraph"/>
+        <w:numPr>
+          <w:ilvl w:val="0"/>
+          <w:numId w:val="6"/>
+        </w:numPr>
+      </w:pPr>
+      <w:r>
+        <w:t xml:space="preserve">Harold </w:t>
+      </w:r>
+      <w:proofErr w:type="spellStart"/>
+      <w:r>
+        <w:t>Lasswell</w:t>
+      </w:r>
+      <w:proofErr w:type="spellEnd"/>
+      <w:r>
+        <w:t xml:space="preserve"> articulated a grand vision for the “policy sciences” in the middle of the twentieth century.</w:t>
+      </w:r>
+    </w:p>
+    <w:p>
+      <w:pPr>
+        <w:pStyle w:val="ListParagraph"/>
+        <w:numPr>
+          <w:ilvl w:val="0"/>
+          <w:numId w:val="6"/>
+        </w:numPr>
+      </w:pPr>
+      <w:proofErr w:type="spellStart"/>
+      <w:r>
+        <w:t>Lasswell</w:t>
+      </w:r>
+      <w:proofErr w:type="spellEnd"/>
+      <w:r>
+        <w:t xml:space="preserve"> gave political science a central place in the policy sciences.</w:t>
+      </w:r>
+    </w:p>
+    <w:p>
+      <w:pPr>
+        <w:pStyle w:val="ListParagraph"/>
+        <w:numPr>
+          <w:ilvl w:val="0"/>
+          <w:numId w:val="6"/>
+        </w:numPr>
+      </w:pPr>
+      <w:proofErr w:type="spellStart"/>
+      <w:r>
+        <w:t>Lasswell’s</w:t>
+      </w:r>
+      <w:proofErr w:type="spellEnd"/>
+      <w:r>
+        <w:t xml:space="preserve"> goal was to better connect the knowledge and expertise of the social sciences to the practical world of politics and policymaking.</w:t>
+      </w:r>
+    </w:p>
+    <w:p>
+      <w:pPr>
+        <w:pStyle w:val="ListParagraph"/>
+        <w:numPr>
+          <w:ilvl w:val="0"/>
+          <w:numId w:val="6"/>
+        </w:numPr>
+      </w:pPr>
+      <w:proofErr w:type="spellStart"/>
+      <w:r>
+        <w:t>Lasswell’s</w:t>
+      </w:r>
+      <w:proofErr w:type="spellEnd"/>
+      <w:r>
+        <w:t xml:space="preserve"> article titled “The Policy Orientation” (1951) laid out the goals, methods, and purposes of the policy sciences.</w:t>
+      </w:r>
+    </w:p>
+    <w:p>
+      <w:pPr>
+        <w:pStyle w:val="ListParagraph"/>
+        <w:numPr>
+          <w:ilvl w:val="1"/>
+          <w:numId w:val="6"/>
+        </w:numPr>
+      </w:pPr>
+      <w:r>
+        <w:t>An applied social science</w:t>
+      </w:r>
+    </w:p>
+    <w:p>
+      <w:pPr>
+        <w:pStyle w:val="ListParagraph"/>
+        <w:numPr>
+          <w:ilvl w:val="1"/>
+          <w:numId w:val="6"/>
+        </w:numPr>
+      </w:pPr>
+      <w:r>
+        <w:t>Public policy was government’s response to important choices.</w:t>
+      </w:r>
+    </w:p>
+    <w:p>
+      <w:pPr>
+        <w:pStyle w:val="ListParagraph"/>
+        <w:numPr>
+          <w:ilvl w:val="1"/>
+          <w:numId w:val="6"/>
+        </w:numPr>
+      </w:pPr>
+      <w:r>
+        <w:t>Policy sciences clarified and informed those choices and assessed their impact.</w:t>
+      </w:r>
+    </w:p>
+    <w:p>
+      <w:pPr>
+        <w:pStyle w:val="ListParagraph"/>
+        <w:numPr>
+          <w:ilvl w:val="0"/>
+          <w:numId w:val="6"/>
+        </w:numPr>
+      </w:pPr>
+      <w:r>
+        <w:t xml:space="preserve">Distinguishing characteristics of policy sciences according to </w:t>
+      </w:r>
+      <w:proofErr w:type="spellStart"/>
+      <w:r>
+        <w:t>Lasswell</w:t>
+      </w:r>
+      <w:proofErr w:type="spellEnd"/>
+    </w:p>
+    <w:p>
+      <w:pPr>
+        <w:pStyle w:val="ListParagraph"/>
+        <w:numPr>
+          <w:ilvl w:val="1"/>
+          <w:numId w:val="6"/>
+        </w:numPr>
+      </w:pPr>
+      <w:r>
+        <w:t>Problem oriented</w:t>
+      </w:r>
+    </w:p>
+    <w:p>
+      <w:pPr>
+        <w:pStyle w:val="ListParagraph"/>
+        <w:numPr>
+          <w:ilvl w:val="1"/>
+          <w:numId w:val="6"/>
+        </w:numPr>
+      </w:pPr>
+      <w:r>
+        <w:t>Multidisciplinary</w:t>
+      </w:r>
+    </w:p>
+    <w:p>
+      <w:pPr>
+        <w:pStyle w:val="ListParagraph"/>
+        <w:numPr>
+          <w:ilvl w:val="1"/>
+          <w:numId w:val="6"/>
+        </w:numPr>
+      </w:pPr>
+      <w:r>
+        <w:t>Methodologically sophisticated</w:t>
+      </w:r>
+    </w:p>
+    <w:p>
+      <w:pPr>
+        <w:pStyle w:val="ListParagraph"/>
+        <w:numPr>
+          <w:ilvl w:val="1"/>
+          <w:numId w:val="6"/>
+        </w:numPr>
+      </w:pPr>
+      <w:r>
+        <w:t>Theoretically sophisticated (i.e., explaining cause and effect)</w:t>
+      </w:r>
+    </w:p>
+    <w:p>
+      <w:pPr>
+        <w:pStyle w:val="ListParagraph"/>
+        <w:numPr>
+          <w:ilvl w:val="2"/>
+          <w:numId w:val="6"/>
+        </w:numPr>
+      </w:pPr>
+      <w:r>
+        <w:t>Conceptual frameworks with enough explanatory horsepower</w:t>
+      </w:r>
+    </w:p>
+    <w:p>
+      <w:pPr>
+        <w:pStyle w:val="ListParagraph"/>
+        <w:numPr>
+          <w:ilvl w:val="1"/>
+          <w:numId w:val="6"/>
+        </w:numPr>
+      </w:pPr>
+      <w:r>
+        <w:t>Value oriented</w:t>
+      </w:r>
+    </w:p>
+    <w:p>
+      <w:pPr>
+        <w:pStyle w:val="ListParagraph"/>
+        <w:numPr>
+          <w:ilvl w:val="2"/>
+          <w:numId w:val="6"/>
+        </w:numPr>
+      </w:pPr>
+      <w:r>
+        <w:t>Specific value orientation of maximizing democratic values including human dignity in theory and fact.</w:t>
+      </w:r>
+    </w:p>
+    <w:p>
+      <w:pPr>
+        <w:pStyle w:val="ListParagraph"/>
+        <w:numPr>
+          <w:ilvl w:val="0"/>
+          <w:numId w:val="6"/>
+        </w:numPr>
+      </w:pPr>
+      <w:r>
+        <w:t xml:space="preserve">As conceived by </w:t>
+      </w:r>
+      <w:proofErr w:type="spellStart"/>
+      <w:r>
+        <w:t>Lasswell</w:t>
+      </w:r>
+      <w:proofErr w:type="spellEnd"/>
+      <w:r>
+        <w:t>, policy sciences was analogous to medical sciences for the body politic</w:t>
+      </w:r>
+    </w:p>
+    <w:p>
+      <w:pPr>
+        <w:pStyle w:val="ListParagraph"/>
+        <w:numPr>
+          <w:ilvl w:val="1"/>
+          <w:numId w:val="6"/>
+        </w:numPr>
+      </w:pPr>
+      <w:r>
+        <w:t>Diagnose ills of the body politic</w:t>
+      </w:r>
+    </w:p>
+    <w:p>
+      <w:pPr>
+        <w:pStyle w:val="ListParagraph"/>
+        <w:numPr>
+          <w:ilvl w:val="1"/>
+          <w:numId w:val="6"/>
+        </w:numPr>
+      </w:pPr>
+      <w:r>
+        <w:t>Understand causes and effects of those ills</w:t>
+      </w:r>
+    </w:p>
+    <w:p>
+      <w:pPr>
+        <w:pStyle w:val="ListParagraph"/>
+        <w:numPr>
+          <w:ilvl w:val="1"/>
+          <w:numId w:val="6"/>
+        </w:numPr>
+      </w:pPr>
+      <w:r>
+        <w:t>Recommend treatment</w:t>
+      </w:r>
+    </w:p>
+    <w:p>
+      <w:pPr>
+        <w:pStyle w:val="ListParagraph"/>
+        <w:numPr>
+          <w:ilvl w:val="1"/>
+          <w:numId w:val="6"/>
+        </w:numPr>
+      </w:pPr>
+      <w:r>
+        <w:t>Evaluate the impact of the treatment</w:t>
+      </w:r>
+    </w:p>
+    <w:p/>
+    <w:p>
+      <w:r>
+        <w:t>The fracturing of the policy sciences</w:t>
+      </w:r>
+    </w:p>
+    <w:p>
+      <w:pPr>
+        <w:pStyle w:val="ListParagraph"/>
+        <w:numPr>
+          <w:ilvl w:val="0"/>
+          <w:numId w:val="7"/>
+        </w:numPr>
+      </w:pPr>
+      <w:proofErr w:type="spellStart"/>
+      <w:r>
+        <w:t>Lasswell’s</w:t>
+      </w:r>
+      <w:proofErr w:type="spellEnd"/>
+      <w:r>
+        <w:t xml:space="preserve"> vision has internal contradictions that led to the fracturing of the policy sciences.</w:t>
+      </w:r>
+    </w:p>
+    <w:p>
+      <w:pPr>
+        <w:pStyle w:val="ListParagraph"/>
+        <w:numPr>
+          <w:ilvl w:val="1"/>
+          <w:numId w:val="7"/>
+        </w:numPr>
+      </w:pPr>
+      <w:r>
+        <w:t>He envisioned specialized experts that would play a highly influential role in policymaking, which is elitist and not consistent with the egalitarian ethos of democracy</w:t>
+      </w:r>
+    </w:p>
+    <w:p>
+      <w:pPr>
+        <w:pStyle w:val="ListParagraph"/>
+        <w:numPr>
+          <w:ilvl w:val="1"/>
+          <w:numId w:val="7"/>
+        </w:numPr>
+      </w:pPr>
+      <w:r>
+        <w:t xml:space="preserve">The citizen is the source of sovereign power of the state but essentially has no role in </w:t>
+      </w:r>
+      <w:proofErr w:type="spellStart"/>
+      <w:r>
+        <w:t>Lasswell’s</w:t>
+      </w:r>
+      <w:proofErr w:type="spellEnd"/>
+      <w:r>
+        <w:t xml:space="preserve"> vision of the policy sciences.</w:t>
+      </w:r>
+    </w:p>
+    <w:p>
+      <w:pPr>
+        <w:pStyle w:val="ListParagraph"/>
+        <w:numPr>
+          <w:ilvl w:val="0"/>
+          <w:numId w:val="7"/>
+        </w:numPr>
+      </w:pPr>
+      <w:r>
+        <w:t>The fundamental values of science are not democratic.</w:t>
+      </w:r>
+    </w:p>
+    <w:p>
+      <w:pPr>
+        <w:pStyle w:val="ListParagraph"/>
+        <w:numPr>
+          <w:ilvl w:val="1"/>
+          <w:numId w:val="7"/>
+        </w:numPr>
+      </w:pPr>
+      <w:r>
+        <w:t>Objectivity</w:t>
+      </w:r>
+    </w:p>
+    <w:p>
+      <w:pPr>
+        <w:pStyle w:val="ListParagraph"/>
+        <w:numPr>
+          <w:ilvl w:val="1"/>
+          <w:numId w:val="7"/>
+        </w:numPr>
+      </w:pPr>
+      <w:r>
+        <w:t>Objective world independent of the observer</w:t>
+      </w:r>
+    </w:p>
+    <w:p>
+      <w:pPr>
+        <w:pStyle w:val="ListParagraph"/>
+        <w:numPr>
+          <w:ilvl w:val="1"/>
+          <w:numId w:val="7"/>
+        </w:numPr>
+      </w:pPr>
+      <w:r>
+        <w:t>Disagreements and debates amenable to empirical analysis</w:t>
+      </w:r>
+    </w:p>
+    <w:p>
+      <w:pPr>
+        <w:pStyle w:val="ListParagraph"/>
+        <w:numPr>
+          <w:ilvl w:val="2"/>
+          <w:numId w:val="7"/>
+        </w:numPr>
+      </w:pPr>
+      <w:r>
+        <w:t>Belief and ideology do not alter the nature of the physical universe</w:t>
+      </w:r>
+    </w:p>
+    <w:p>
+      <w:pPr>
+        <w:pStyle w:val="ListParagraph"/>
+        <w:numPr>
+          <w:ilvl w:val="0"/>
+          <w:numId w:val="7"/>
+        </w:numPr>
+      </w:pPr>
+      <w:r>
+        <w:lastRenderedPageBreak/>
+        <w:t>Belief and ideology play a central role in the political world.</w:t>
+      </w:r>
+    </w:p>
+    <w:p>
+      <w:pPr>
+        <w:pStyle w:val="ListParagraph"/>
+        <w:numPr>
+          <w:ilvl w:val="1"/>
+          <w:numId w:val="7"/>
+        </w:numPr>
+      </w:pPr>
+      <w:r>
+        <w:t>Answers to social problems are values based.</w:t>
+      </w:r>
+    </w:p>
+    <w:p>
+      <w:pPr>
+        <w:pStyle w:val="ListParagraph"/>
+        <w:numPr>
+          <w:ilvl w:val="1"/>
+          <w:numId w:val="7"/>
+        </w:numPr>
+      </w:pPr>
+      <w:r>
+        <w:t>Facts and values can conflict.</w:t>
+      </w:r>
+    </w:p>
+    <w:p>
+      <w:pPr>
+        <w:pStyle w:val="ListParagraph"/>
+        <w:numPr>
+          <w:ilvl w:val="0"/>
+          <w:numId w:val="7"/>
+        </w:numPr>
+      </w:pPr>
+      <w:proofErr w:type="spellStart"/>
+      <w:r>
+        <w:t>Lasswell’s</w:t>
+      </w:r>
+      <w:proofErr w:type="spellEnd"/>
+      <w:r>
+        <w:t xml:space="preserve"> vision of policy sciences of democracy created conflict between those to </w:t>
+      </w:r>
+      <w:proofErr w:type="gramStart"/>
+      <w:r>
+        <w:t>emphasized</w:t>
+      </w:r>
+      <w:proofErr w:type="gramEnd"/>
+      <w:r>
+        <w:t xml:space="preserve"> the values of science and those who emphasized the values of democracy.</w:t>
+      </w:r>
+    </w:p>
+    <w:p>
+      <w:pPr>
+        <w:pStyle w:val="ListParagraph"/>
+        <w:numPr>
+          <w:ilvl w:val="0"/>
+          <w:numId w:val="7"/>
+        </w:numPr>
+      </w:pPr>
+      <w:r>
+        <w:t>Policy scholars are criticized as not generating theories of how the social, political, and economic worlds work.</w:t>
+      </w:r>
+    </w:p>
+    <w:p>
+      <w:pPr>
+        <w:pStyle w:val="ListParagraph"/>
+        <w:numPr>
+          <w:ilvl w:val="1"/>
+          <w:numId w:val="7"/>
+        </w:numPr>
+      </w:pPr>
+      <w:r>
+        <w:t>Criticism is made of several social science disciplines.</w:t>
+      </w:r>
+    </w:p>
+    <w:p>
+      <w:pPr>
+        <w:pStyle w:val="ListParagraph"/>
+        <w:numPr>
+          <w:ilvl w:val="0"/>
+          <w:numId w:val="7"/>
+        </w:numPr>
+      </w:pPr>
+      <w:r>
+        <w:t>JPAM has become dominated by economists.</w:t>
+      </w:r>
+    </w:p>
+    <w:p>
+      <w:pPr>
+        <w:pStyle w:val="ListParagraph"/>
+        <w:numPr>
+          <w:ilvl w:val="0"/>
+          <w:numId w:val="7"/>
+        </w:numPr>
+      </w:pPr>
+      <w:r>
+        <w:t>PSJ has become dominated by political scientists.</w:t>
+      </w:r>
+    </w:p>
+    <w:p>
+      <w:pPr>
+        <w:pStyle w:val="ListParagraph"/>
+        <w:numPr>
+          <w:ilvl w:val="0"/>
+          <w:numId w:val="7"/>
+        </w:numPr>
+      </w:pPr>
+      <w:r>
+        <w:t xml:space="preserve">Policy scholars cite mostly from within their </w:t>
+      </w:r>
+      <w:r>
+        <w:t>subfields</w:t>
+      </w:r>
+      <w:r>
+        <w:t xml:space="preserve"> but rarely across </w:t>
+      </w:r>
+      <w:r>
+        <w:t>subfields</w:t>
+      </w:r>
+      <w:r>
+        <w:t>.</w:t>
+      </w:r>
+    </w:p>
+    <w:p/>
+    <w:p>
+      <w:r>
+        <w:t>Why build when you can beg, borrow, and steal</w:t>
+      </w:r>
+    </w:p>
+    <w:p>
+      <w:pPr>
+        <w:pStyle w:val="ListParagraph"/>
+        <w:numPr>
+          <w:ilvl w:val="0"/>
+          <w:numId w:val="8"/>
+        </w:numPr>
+      </w:pPr>
+      <w:r>
+        <w:t>There is no general theoretical framework tying together the study of public policy.</w:t>
+      </w:r>
+    </w:p>
+    <w:p>
+      <w:pPr>
+        <w:pStyle w:val="ListParagraph"/>
+        <w:numPr>
+          <w:ilvl w:val="0"/>
+          <w:numId w:val="8"/>
+        </w:numPr>
+      </w:pPr>
+      <w:r>
+        <w:t>The generalizability of theories in policy studies has been highly elusive.</w:t>
+      </w:r>
+    </w:p>
+    <w:p>
+      <w:pPr>
+        <w:pStyle w:val="ListParagraph"/>
+        <w:numPr>
+          <w:ilvl w:val="0"/>
+          <w:numId w:val="8"/>
+        </w:numPr>
+      </w:pPr>
+      <w:r>
+        <w:t>Theories in the fields of policy studies are created for different purposes (i.e., different questions)</w:t>
+      </w:r>
+    </w:p>
+    <w:p>
+      <w:pPr>
+        <w:pStyle w:val="ListParagraph"/>
+        <w:numPr>
+          <w:ilvl w:val="0"/>
+          <w:numId w:val="8"/>
+        </w:numPr>
+      </w:pPr>
+      <w:r>
+        <w:t>Ad hoc frameworks have limited value.</w:t>
+      </w:r>
+    </w:p>
+    <w:p>
+      <w:pPr>
+        <w:pStyle w:val="ListParagraph"/>
+        <w:numPr>
+          <w:ilvl w:val="0"/>
+          <w:numId w:val="8"/>
+        </w:numPr>
+      </w:pPr>
+      <w:r>
+        <w:t>Public policy is political and not particularly scientific.</w:t>
+      </w:r>
+    </w:p>
+    <w:p>
+      <w:pPr>
+        <w:pStyle w:val="ListParagraph"/>
+        <w:numPr>
+          <w:ilvl w:val="0"/>
+          <w:numId w:val="8"/>
+        </w:numPr>
+      </w:pPr>
+      <w:r>
+        <w:t>Normative theories</w:t>
+      </w:r>
+      <w:r>
+        <w:t xml:space="preserve"> don’t seek to reveal universal truths; they strive to reveal the different perspectives that are the root of conflict in public policy arenas.</w:t>
+      </w:r>
+    </w:p>
+    <w:p>
+      <w:pPr>
+        <w:pStyle w:val="ListParagraph"/>
+        <w:numPr>
+          <w:ilvl w:val="1"/>
+          <w:numId w:val="8"/>
+        </w:numPr>
+      </w:pPr>
+      <w:r>
+        <w:t>Discourse theory</w:t>
+      </w:r>
+    </w:p>
+    <w:p>
+      <w:pPr>
+        <w:pStyle w:val="ListParagraph"/>
+        <w:numPr>
+          <w:ilvl w:val="1"/>
+          <w:numId w:val="8"/>
+        </w:numPr>
+      </w:pPr>
+      <w:r>
+        <w:t>Social constructivism</w:t>
+      </w:r>
+    </w:p>
+    <w:p/>
     <w:sectPr>
       <w:headerReference w:type="default" r:id="rId8"/>
       <w:pgSz w:w="12240" w:h="15840"/>
@@ -131,6 +1704,9 @@
       </w:rPr>
     </w:pPr>
     <w:r>
+      <w:t xml:space="preserve">Preface and </w:t>
+    </w:r>
+    <w:r>
       <w:t xml:space="preserve">Chapter 1 | Page </w:t>
     </w:r>
     <w:r>
@@ -190,7 +1766,7 @@
         <w:b/>
         <w:noProof/>
       </w:rPr>
-      <w:t>1</w:t>
+      <w:t>4</w:t>
     </w:r>
     <w:r>
       <w:rPr>
@@ -210,6 +1786,119 @@
 <file path=word/numbering.xml><?xml version="1.0" encoding="utf-8"?>
 <w:numbering xmlns:wpc="http://schemas.microsoft.com/office/word/2010/wordprocessingCanvas" xmlns:mc="http://schemas.openxmlformats.org/markup-compatibility/2006" xmlns:o="urn:schemas-microsoft-com:office:office" xmlns:r="http://schemas.openxmlformats.org/officeDocument/2006/relationships" xmlns:m="http://schemas.openxmlformats.org/officeDocument/2006/math" xmlns:v="urn:schemas-microsoft-com:vml" xmlns:wp14="http://schemas.microsoft.com/office/word/2010/wordprocessingDrawing" xmlns:wp="http://schemas.openxmlformats.org/drawingml/2006/wordprocessingDrawing" xmlns:w10="urn:schemas-microsoft-com:office:word" xmlns:w="http://schemas.openxmlformats.org/wordprocessingml/2006/main" xmlns:w14="http://schemas.microsoft.com/office/word/2010/wordml" xmlns:wpg="http://schemas.microsoft.com/office/word/2010/wordprocessingGroup" xmlns:wpi="http://schemas.microsoft.com/office/word/2010/wordprocessingInk" xmlns:wne="http://schemas.microsoft.com/office/word/2006/wordml" xmlns:wps="http://schemas.microsoft.com/office/word/2010/wordprocessingShape" mc:Ignorable="w14 wp14">
   <w:abstractNum w:abstractNumId="0">
+    <w:nsid w:val="30CD7747"/>
+    <w:multiLevelType w:val="hybridMultilevel"/>
+    <w:tmpl w:val="44EC9098"/>
+    <w:lvl w:ilvl="0" w:tplc="04090001">
+      <w:start w:val="1"/>
+      <w:numFmt w:val="bullet"/>
+      <w:lvlText w:val=""/>
+      <w:lvlJc w:val="left"/>
+      <w:pPr>
+        <w:ind w:left="720" w:hanging="360"/>
+      </w:pPr>
+      <w:rPr>
+        <w:rFonts w:ascii="Symbol" w:hAnsi="Symbol" w:hint="default"/>
+      </w:rPr>
+    </w:lvl>
+    <w:lvl w:ilvl="1" w:tplc="04090003">
+      <w:start w:val="1"/>
+      <w:numFmt w:val="bullet"/>
+      <w:lvlText w:val="o"/>
+      <w:lvlJc w:val="left"/>
+      <w:pPr>
+        <w:ind w:left="1440" w:hanging="360"/>
+      </w:pPr>
+      <w:rPr>
+        <w:rFonts w:ascii="Courier New" w:hAnsi="Courier New" w:cs="Courier New" w:hint="default"/>
+      </w:rPr>
+    </w:lvl>
+    <w:lvl w:ilvl="2" w:tplc="04090005">
+      <w:start w:val="1"/>
+      <w:numFmt w:val="bullet"/>
+      <w:lvlText w:val=""/>
+      <w:lvlJc w:val="left"/>
+      <w:pPr>
+        <w:ind w:left="2160" w:hanging="360"/>
+      </w:pPr>
+      <w:rPr>
+        <w:rFonts w:ascii="Wingdings" w:hAnsi="Wingdings" w:hint="default"/>
+      </w:rPr>
+    </w:lvl>
+    <w:lvl w:ilvl="3" w:tplc="04090001" w:tentative="1">
+      <w:start w:val="1"/>
+      <w:numFmt w:val="bullet"/>
+      <w:lvlText w:val=""/>
+      <w:lvlJc w:val="left"/>
+      <w:pPr>
+        <w:ind w:left="2880" w:hanging="360"/>
+      </w:pPr>
+      <w:rPr>
+        <w:rFonts w:ascii="Symbol" w:hAnsi="Symbol" w:hint="default"/>
+      </w:rPr>
+    </w:lvl>
+    <w:lvl w:ilvl="4" w:tplc="04090003" w:tentative="1">
+      <w:start w:val="1"/>
+      <w:numFmt w:val="bullet"/>
+      <w:lvlText w:val="o"/>
+      <w:lvlJc w:val="left"/>
+      <w:pPr>
+        <w:ind w:left="3600" w:hanging="360"/>
+      </w:pPr>
+      <w:rPr>
+        <w:rFonts w:ascii="Courier New" w:hAnsi="Courier New" w:cs="Courier New" w:hint="default"/>
+      </w:rPr>
+    </w:lvl>
+    <w:lvl w:ilvl="5" w:tplc="04090005" w:tentative="1">
+      <w:start w:val="1"/>
+      <w:numFmt w:val="bullet"/>
+      <w:lvlText w:val=""/>
+      <w:lvlJc w:val="left"/>
+      <w:pPr>
+        <w:ind w:left="4320" w:hanging="360"/>
+      </w:pPr>
+      <w:rPr>
+        <w:rFonts w:ascii="Wingdings" w:hAnsi="Wingdings" w:hint="default"/>
+      </w:rPr>
+    </w:lvl>
+    <w:lvl w:ilvl="6" w:tplc="04090001" w:tentative="1">
+      <w:start w:val="1"/>
+      <w:numFmt w:val="bullet"/>
+      <w:lvlText w:val=""/>
+      <w:lvlJc w:val="left"/>
+      <w:pPr>
+        <w:ind w:left="5040" w:hanging="360"/>
+      </w:pPr>
+      <w:rPr>
+        <w:rFonts w:ascii="Symbol" w:hAnsi="Symbol" w:hint="default"/>
+      </w:rPr>
+    </w:lvl>
+    <w:lvl w:ilvl="7" w:tplc="04090003" w:tentative="1">
+      <w:start w:val="1"/>
+      <w:numFmt w:val="bullet"/>
+      <w:lvlText w:val="o"/>
+      <w:lvlJc w:val="left"/>
+      <w:pPr>
+        <w:ind w:left="5760" w:hanging="360"/>
+      </w:pPr>
+      <w:rPr>
+        <w:rFonts w:ascii="Courier New" w:hAnsi="Courier New" w:cs="Courier New" w:hint="default"/>
+      </w:rPr>
+    </w:lvl>
+    <w:lvl w:ilvl="8" w:tplc="04090005" w:tentative="1">
+      <w:start w:val="1"/>
+      <w:numFmt w:val="bullet"/>
+      <w:lvlText w:val=""/>
+      <w:lvlJc w:val="left"/>
+      <w:pPr>
+        <w:ind w:left="6480" w:hanging="360"/>
+      </w:pPr>
+      <w:rPr>
+        <w:rFonts w:ascii="Wingdings" w:hAnsi="Wingdings" w:hint="default"/>
+      </w:rPr>
+    </w:lvl>
+  </w:abstractNum>
+  <w:abstractNum w:abstractNumId="1">
     <w:nsid w:val="44E96F2A"/>
     <w:multiLevelType w:val="hybridMultilevel"/>
     <w:tmpl w:val="BB1488C6"/>
@@ -295,8 +1984,707 @@
       </w:pPr>
     </w:lvl>
   </w:abstractNum>
+  <w:abstractNum w:abstractNumId="2">
+    <w:nsid w:val="4E497E75"/>
+    <w:multiLevelType w:val="hybridMultilevel"/>
+    <w:tmpl w:val="3CC49AE4"/>
+    <w:lvl w:ilvl="0" w:tplc="04090001">
+      <w:start w:val="1"/>
+      <w:numFmt w:val="bullet"/>
+      <w:lvlText w:val=""/>
+      <w:lvlJc w:val="left"/>
+      <w:pPr>
+        <w:ind w:left="720" w:hanging="360"/>
+      </w:pPr>
+      <w:rPr>
+        <w:rFonts w:ascii="Symbol" w:hAnsi="Symbol" w:hint="default"/>
+      </w:rPr>
+    </w:lvl>
+    <w:lvl w:ilvl="1" w:tplc="04090003">
+      <w:start w:val="1"/>
+      <w:numFmt w:val="bullet"/>
+      <w:lvlText w:val="o"/>
+      <w:lvlJc w:val="left"/>
+      <w:pPr>
+        <w:ind w:left="1440" w:hanging="360"/>
+      </w:pPr>
+      <w:rPr>
+        <w:rFonts w:ascii="Courier New" w:hAnsi="Courier New" w:cs="Courier New" w:hint="default"/>
+      </w:rPr>
+    </w:lvl>
+    <w:lvl w:ilvl="2" w:tplc="04090005" w:tentative="1">
+      <w:start w:val="1"/>
+      <w:numFmt w:val="bullet"/>
+      <w:lvlText w:val=""/>
+      <w:lvlJc w:val="left"/>
+      <w:pPr>
+        <w:ind w:left="2160" w:hanging="360"/>
+      </w:pPr>
+      <w:rPr>
+        <w:rFonts w:ascii="Wingdings" w:hAnsi="Wingdings" w:hint="default"/>
+      </w:rPr>
+    </w:lvl>
+    <w:lvl w:ilvl="3" w:tplc="04090001" w:tentative="1">
+      <w:start w:val="1"/>
+      <w:numFmt w:val="bullet"/>
+      <w:lvlText w:val=""/>
+      <w:lvlJc w:val="left"/>
+      <w:pPr>
+        <w:ind w:left="2880" w:hanging="360"/>
+      </w:pPr>
+      <w:rPr>
+        <w:rFonts w:ascii="Symbol" w:hAnsi="Symbol" w:hint="default"/>
+      </w:rPr>
+    </w:lvl>
+    <w:lvl w:ilvl="4" w:tplc="04090003" w:tentative="1">
+      <w:start w:val="1"/>
+      <w:numFmt w:val="bullet"/>
+      <w:lvlText w:val="o"/>
+      <w:lvlJc w:val="left"/>
+      <w:pPr>
+        <w:ind w:left="3600" w:hanging="360"/>
+      </w:pPr>
+      <w:rPr>
+        <w:rFonts w:ascii="Courier New" w:hAnsi="Courier New" w:cs="Courier New" w:hint="default"/>
+      </w:rPr>
+    </w:lvl>
+    <w:lvl w:ilvl="5" w:tplc="04090005" w:tentative="1">
+      <w:start w:val="1"/>
+      <w:numFmt w:val="bullet"/>
+      <w:lvlText w:val=""/>
+      <w:lvlJc w:val="left"/>
+      <w:pPr>
+        <w:ind w:left="4320" w:hanging="360"/>
+      </w:pPr>
+      <w:rPr>
+        <w:rFonts w:ascii="Wingdings" w:hAnsi="Wingdings" w:hint="default"/>
+      </w:rPr>
+    </w:lvl>
+    <w:lvl w:ilvl="6" w:tplc="04090001" w:tentative="1">
+      <w:start w:val="1"/>
+      <w:numFmt w:val="bullet"/>
+      <w:lvlText w:val=""/>
+      <w:lvlJc w:val="left"/>
+      <w:pPr>
+        <w:ind w:left="5040" w:hanging="360"/>
+      </w:pPr>
+      <w:rPr>
+        <w:rFonts w:ascii="Symbol" w:hAnsi="Symbol" w:hint="default"/>
+      </w:rPr>
+    </w:lvl>
+    <w:lvl w:ilvl="7" w:tplc="04090003" w:tentative="1">
+      <w:start w:val="1"/>
+      <w:numFmt w:val="bullet"/>
+      <w:lvlText w:val="o"/>
+      <w:lvlJc w:val="left"/>
+      <w:pPr>
+        <w:ind w:left="5760" w:hanging="360"/>
+      </w:pPr>
+      <w:rPr>
+        <w:rFonts w:ascii="Courier New" w:hAnsi="Courier New" w:cs="Courier New" w:hint="default"/>
+      </w:rPr>
+    </w:lvl>
+    <w:lvl w:ilvl="8" w:tplc="04090005" w:tentative="1">
+      <w:start w:val="1"/>
+      <w:numFmt w:val="bullet"/>
+      <w:lvlText w:val=""/>
+      <w:lvlJc w:val="left"/>
+      <w:pPr>
+        <w:ind w:left="6480" w:hanging="360"/>
+      </w:pPr>
+      <w:rPr>
+        <w:rFonts w:ascii="Wingdings" w:hAnsi="Wingdings" w:hint="default"/>
+      </w:rPr>
+    </w:lvl>
+  </w:abstractNum>
+  <w:abstractNum w:abstractNumId="3">
+    <w:nsid w:val="53E9602D"/>
+    <w:multiLevelType w:val="hybridMultilevel"/>
+    <w:tmpl w:val="AD4831DA"/>
+    <w:lvl w:ilvl="0" w:tplc="04090001">
+      <w:start w:val="1"/>
+      <w:numFmt w:val="bullet"/>
+      <w:lvlText w:val=""/>
+      <w:lvlJc w:val="left"/>
+      <w:pPr>
+        <w:ind w:left="720" w:hanging="360"/>
+      </w:pPr>
+      <w:rPr>
+        <w:rFonts w:ascii="Symbol" w:hAnsi="Symbol" w:hint="default"/>
+      </w:rPr>
+    </w:lvl>
+    <w:lvl w:ilvl="1" w:tplc="04090003">
+      <w:start w:val="1"/>
+      <w:numFmt w:val="bullet"/>
+      <w:lvlText w:val="o"/>
+      <w:lvlJc w:val="left"/>
+      <w:pPr>
+        <w:ind w:left="1440" w:hanging="360"/>
+      </w:pPr>
+      <w:rPr>
+        <w:rFonts w:ascii="Courier New" w:hAnsi="Courier New" w:cs="Courier New" w:hint="default"/>
+      </w:rPr>
+    </w:lvl>
+    <w:lvl w:ilvl="2" w:tplc="04090005" w:tentative="1">
+      <w:start w:val="1"/>
+      <w:numFmt w:val="bullet"/>
+      <w:lvlText w:val=""/>
+      <w:lvlJc w:val="left"/>
+      <w:pPr>
+        <w:ind w:left="2160" w:hanging="360"/>
+      </w:pPr>
+      <w:rPr>
+        <w:rFonts w:ascii="Wingdings" w:hAnsi="Wingdings" w:hint="default"/>
+      </w:rPr>
+    </w:lvl>
+    <w:lvl w:ilvl="3" w:tplc="04090001" w:tentative="1">
+      <w:start w:val="1"/>
+      <w:numFmt w:val="bullet"/>
+      <w:lvlText w:val=""/>
+      <w:lvlJc w:val="left"/>
+      <w:pPr>
+        <w:ind w:left="2880" w:hanging="360"/>
+      </w:pPr>
+      <w:rPr>
+        <w:rFonts w:ascii="Symbol" w:hAnsi="Symbol" w:hint="default"/>
+      </w:rPr>
+    </w:lvl>
+    <w:lvl w:ilvl="4" w:tplc="04090003" w:tentative="1">
+      <w:start w:val="1"/>
+      <w:numFmt w:val="bullet"/>
+      <w:lvlText w:val="o"/>
+      <w:lvlJc w:val="left"/>
+      <w:pPr>
+        <w:ind w:left="3600" w:hanging="360"/>
+      </w:pPr>
+      <w:rPr>
+        <w:rFonts w:ascii="Courier New" w:hAnsi="Courier New" w:cs="Courier New" w:hint="default"/>
+      </w:rPr>
+    </w:lvl>
+    <w:lvl w:ilvl="5" w:tplc="04090005" w:tentative="1">
+      <w:start w:val="1"/>
+      <w:numFmt w:val="bullet"/>
+      <w:lvlText w:val=""/>
+      <w:lvlJc w:val="left"/>
+      <w:pPr>
+        <w:ind w:left="4320" w:hanging="360"/>
+      </w:pPr>
+      <w:rPr>
+        <w:rFonts w:ascii="Wingdings" w:hAnsi="Wingdings" w:hint="default"/>
+      </w:rPr>
+    </w:lvl>
+    <w:lvl w:ilvl="6" w:tplc="04090001" w:tentative="1">
+      <w:start w:val="1"/>
+      <w:numFmt w:val="bullet"/>
+      <w:lvlText w:val=""/>
+      <w:lvlJc w:val="left"/>
+      <w:pPr>
+        <w:ind w:left="5040" w:hanging="360"/>
+      </w:pPr>
+      <w:rPr>
+        <w:rFonts w:ascii="Symbol" w:hAnsi="Symbol" w:hint="default"/>
+      </w:rPr>
+    </w:lvl>
+    <w:lvl w:ilvl="7" w:tplc="04090003" w:tentative="1">
+      <w:start w:val="1"/>
+      <w:numFmt w:val="bullet"/>
+      <w:lvlText w:val="o"/>
+      <w:lvlJc w:val="left"/>
+      <w:pPr>
+        <w:ind w:left="5760" w:hanging="360"/>
+      </w:pPr>
+      <w:rPr>
+        <w:rFonts w:ascii="Courier New" w:hAnsi="Courier New" w:cs="Courier New" w:hint="default"/>
+      </w:rPr>
+    </w:lvl>
+    <w:lvl w:ilvl="8" w:tplc="04090005" w:tentative="1">
+      <w:start w:val="1"/>
+      <w:numFmt w:val="bullet"/>
+      <w:lvlText w:val=""/>
+      <w:lvlJc w:val="left"/>
+      <w:pPr>
+        <w:ind w:left="6480" w:hanging="360"/>
+      </w:pPr>
+      <w:rPr>
+        <w:rFonts w:ascii="Wingdings" w:hAnsi="Wingdings" w:hint="default"/>
+      </w:rPr>
+    </w:lvl>
+  </w:abstractNum>
+  <w:abstractNum w:abstractNumId="4">
+    <w:nsid w:val="5F0934A9"/>
+    <w:multiLevelType w:val="hybridMultilevel"/>
+    <w:tmpl w:val="FAE01612"/>
+    <w:lvl w:ilvl="0" w:tplc="04090001">
+      <w:start w:val="1"/>
+      <w:numFmt w:val="bullet"/>
+      <w:lvlText w:val=""/>
+      <w:lvlJc w:val="left"/>
+      <w:pPr>
+        <w:ind w:left="720" w:hanging="360"/>
+      </w:pPr>
+      <w:rPr>
+        <w:rFonts w:ascii="Symbol" w:hAnsi="Symbol" w:hint="default"/>
+      </w:rPr>
+    </w:lvl>
+    <w:lvl w:ilvl="1" w:tplc="04090003">
+      <w:start w:val="1"/>
+      <w:numFmt w:val="bullet"/>
+      <w:lvlText w:val="o"/>
+      <w:lvlJc w:val="left"/>
+      <w:pPr>
+        <w:ind w:left="1440" w:hanging="360"/>
+      </w:pPr>
+      <w:rPr>
+        <w:rFonts w:ascii="Courier New" w:hAnsi="Courier New" w:cs="Courier New" w:hint="default"/>
+      </w:rPr>
+    </w:lvl>
+    <w:lvl w:ilvl="2" w:tplc="04090005">
+      <w:start w:val="1"/>
+      <w:numFmt w:val="bullet"/>
+      <w:lvlText w:val=""/>
+      <w:lvlJc w:val="left"/>
+      <w:pPr>
+        <w:ind w:left="2160" w:hanging="360"/>
+      </w:pPr>
+      <w:rPr>
+        <w:rFonts w:ascii="Wingdings" w:hAnsi="Wingdings" w:hint="default"/>
+      </w:rPr>
+    </w:lvl>
+    <w:lvl w:ilvl="3" w:tplc="04090001" w:tentative="1">
+      <w:start w:val="1"/>
+      <w:numFmt w:val="bullet"/>
+      <w:lvlText w:val=""/>
+      <w:lvlJc w:val="left"/>
+      <w:pPr>
+        <w:ind w:left="2880" w:hanging="360"/>
+      </w:pPr>
+      <w:rPr>
+        <w:rFonts w:ascii="Symbol" w:hAnsi="Symbol" w:hint="default"/>
+      </w:rPr>
+    </w:lvl>
+    <w:lvl w:ilvl="4" w:tplc="04090003" w:tentative="1">
+      <w:start w:val="1"/>
+      <w:numFmt w:val="bullet"/>
+      <w:lvlText w:val="o"/>
+      <w:lvlJc w:val="left"/>
+      <w:pPr>
+        <w:ind w:left="3600" w:hanging="360"/>
+      </w:pPr>
+      <w:rPr>
+        <w:rFonts w:ascii="Courier New" w:hAnsi="Courier New" w:cs="Courier New" w:hint="default"/>
+      </w:rPr>
+    </w:lvl>
+    <w:lvl w:ilvl="5" w:tplc="04090005" w:tentative="1">
+      <w:start w:val="1"/>
+      <w:numFmt w:val="bullet"/>
+      <w:lvlText w:val=""/>
+      <w:lvlJc w:val="left"/>
+      <w:pPr>
+        <w:ind w:left="4320" w:hanging="360"/>
+      </w:pPr>
+      <w:rPr>
+        <w:rFonts w:ascii="Wingdings" w:hAnsi="Wingdings" w:hint="default"/>
+      </w:rPr>
+    </w:lvl>
+    <w:lvl w:ilvl="6" w:tplc="04090001" w:tentative="1">
+      <w:start w:val="1"/>
+      <w:numFmt w:val="bullet"/>
+      <w:lvlText w:val=""/>
+      <w:lvlJc w:val="left"/>
+      <w:pPr>
+        <w:ind w:left="5040" w:hanging="360"/>
+      </w:pPr>
+      <w:rPr>
+        <w:rFonts w:ascii="Symbol" w:hAnsi="Symbol" w:hint="default"/>
+      </w:rPr>
+    </w:lvl>
+    <w:lvl w:ilvl="7" w:tplc="04090003" w:tentative="1">
+      <w:start w:val="1"/>
+      <w:numFmt w:val="bullet"/>
+      <w:lvlText w:val="o"/>
+      <w:lvlJc w:val="left"/>
+      <w:pPr>
+        <w:ind w:left="5760" w:hanging="360"/>
+      </w:pPr>
+      <w:rPr>
+        <w:rFonts w:ascii="Courier New" w:hAnsi="Courier New" w:cs="Courier New" w:hint="default"/>
+      </w:rPr>
+    </w:lvl>
+    <w:lvl w:ilvl="8" w:tplc="04090005" w:tentative="1">
+      <w:start w:val="1"/>
+      <w:numFmt w:val="bullet"/>
+      <w:lvlText w:val=""/>
+      <w:lvlJc w:val="left"/>
+      <w:pPr>
+        <w:ind w:left="6480" w:hanging="360"/>
+      </w:pPr>
+      <w:rPr>
+        <w:rFonts w:ascii="Wingdings" w:hAnsi="Wingdings" w:hint="default"/>
+      </w:rPr>
+    </w:lvl>
+  </w:abstractNum>
+  <w:abstractNum w:abstractNumId="5">
+    <w:nsid w:val="60AC667B"/>
+    <w:multiLevelType w:val="hybridMultilevel"/>
+    <w:tmpl w:val="B3EC07BC"/>
+    <w:lvl w:ilvl="0" w:tplc="04090001">
+      <w:start w:val="1"/>
+      <w:numFmt w:val="bullet"/>
+      <w:lvlText w:val=""/>
+      <w:lvlJc w:val="left"/>
+      <w:pPr>
+        <w:ind w:left="720" w:hanging="360"/>
+      </w:pPr>
+      <w:rPr>
+        <w:rFonts w:ascii="Symbol" w:hAnsi="Symbol" w:hint="default"/>
+      </w:rPr>
+    </w:lvl>
+    <w:lvl w:ilvl="1" w:tplc="04090003">
+      <w:start w:val="1"/>
+      <w:numFmt w:val="bullet"/>
+      <w:lvlText w:val="o"/>
+      <w:lvlJc w:val="left"/>
+      <w:pPr>
+        <w:ind w:left="1440" w:hanging="360"/>
+      </w:pPr>
+      <w:rPr>
+        <w:rFonts w:ascii="Courier New" w:hAnsi="Courier New" w:cs="Courier New" w:hint="default"/>
+      </w:rPr>
+    </w:lvl>
+    <w:lvl w:ilvl="2" w:tplc="04090005">
+      <w:start w:val="1"/>
+      <w:numFmt w:val="bullet"/>
+      <w:lvlText w:val=""/>
+      <w:lvlJc w:val="left"/>
+      <w:pPr>
+        <w:ind w:left="2160" w:hanging="360"/>
+      </w:pPr>
+      <w:rPr>
+        <w:rFonts w:ascii="Wingdings" w:hAnsi="Wingdings" w:hint="default"/>
+      </w:rPr>
+    </w:lvl>
+    <w:lvl w:ilvl="3" w:tplc="04090001" w:tentative="1">
+      <w:start w:val="1"/>
+      <w:numFmt w:val="bullet"/>
+      <w:lvlText w:val=""/>
+      <w:lvlJc w:val="left"/>
+      <w:pPr>
+        <w:ind w:left="2880" w:hanging="360"/>
+      </w:pPr>
+      <w:rPr>
+        <w:rFonts w:ascii="Symbol" w:hAnsi="Symbol" w:hint="default"/>
+      </w:rPr>
+    </w:lvl>
+    <w:lvl w:ilvl="4" w:tplc="04090003" w:tentative="1">
+      <w:start w:val="1"/>
+      <w:numFmt w:val="bullet"/>
+      <w:lvlText w:val="o"/>
+      <w:lvlJc w:val="left"/>
+      <w:pPr>
+        <w:ind w:left="3600" w:hanging="360"/>
+      </w:pPr>
+      <w:rPr>
+        <w:rFonts w:ascii="Courier New" w:hAnsi="Courier New" w:cs="Courier New" w:hint="default"/>
+      </w:rPr>
+    </w:lvl>
+    <w:lvl w:ilvl="5" w:tplc="04090005" w:tentative="1">
+      <w:start w:val="1"/>
+      <w:numFmt w:val="bullet"/>
+      <w:lvlText w:val=""/>
+      <w:lvlJc w:val="left"/>
+      <w:pPr>
+        <w:ind w:left="4320" w:hanging="360"/>
+      </w:pPr>
+      <w:rPr>
+        <w:rFonts w:ascii="Wingdings" w:hAnsi="Wingdings" w:hint="default"/>
+      </w:rPr>
+    </w:lvl>
+    <w:lvl w:ilvl="6" w:tplc="04090001" w:tentative="1">
+      <w:start w:val="1"/>
+      <w:numFmt w:val="bullet"/>
+      <w:lvlText w:val=""/>
+      <w:lvlJc w:val="left"/>
+      <w:pPr>
+        <w:ind w:left="5040" w:hanging="360"/>
+      </w:pPr>
+      <w:rPr>
+        <w:rFonts w:ascii="Symbol" w:hAnsi="Symbol" w:hint="default"/>
+      </w:rPr>
+    </w:lvl>
+    <w:lvl w:ilvl="7" w:tplc="04090003" w:tentative="1">
+      <w:start w:val="1"/>
+      <w:numFmt w:val="bullet"/>
+      <w:lvlText w:val="o"/>
+      <w:lvlJc w:val="left"/>
+      <w:pPr>
+        <w:ind w:left="5760" w:hanging="360"/>
+      </w:pPr>
+      <w:rPr>
+        <w:rFonts w:ascii="Courier New" w:hAnsi="Courier New" w:cs="Courier New" w:hint="default"/>
+      </w:rPr>
+    </w:lvl>
+    <w:lvl w:ilvl="8" w:tplc="04090005" w:tentative="1">
+      <w:start w:val="1"/>
+      <w:numFmt w:val="bullet"/>
+      <w:lvlText w:val=""/>
+      <w:lvlJc w:val="left"/>
+      <w:pPr>
+        <w:ind w:left="6480" w:hanging="360"/>
+      </w:pPr>
+      <w:rPr>
+        <w:rFonts w:ascii="Wingdings" w:hAnsi="Wingdings" w:hint="default"/>
+      </w:rPr>
+    </w:lvl>
+  </w:abstractNum>
+  <w:abstractNum w:abstractNumId="6">
+    <w:nsid w:val="71115BCD"/>
+    <w:multiLevelType w:val="hybridMultilevel"/>
+    <w:tmpl w:val="368275DA"/>
+    <w:lvl w:ilvl="0" w:tplc="04090001">
+      <w:start w:val="1"/>
+      <w:numFmt w:val="bullet"/>
+      <w:lvlText w:val=""/>
+      <w:lvlJc w:val="left"/>
+      <w:pPr>
+        <w:ind w:left="720" w:hanging="360"/>
+      </w:pPr>
+      <w:rPr>
+        <w:rFonts w:ascii="Symbol" w:hAnsi="Symbol" w:hint="default"/>
+      </w:rPr>
+    </w:lvl>
+    <w:lvl w:ilvl="1" w:tplc="04090003">
+      <w:start w:val="1"/>
+      <w:numFmt w:val="bullet"/>
+      <w:lvlText w:val="o"/>
+      <w:lvlJc w:val="left"/>
+      <w:pPr>
+        <w:ind w:left="1440" w:hanging="360"/>
+      </w:pPr>
+      <w:rPr>
+        <w:rFonts w:ascii="Courier New" w:hAnsi="Courier New" w:cs="Courier New" w:hint="default"/>
+      </w:rPr>
+    </w:lvl>
+    <w:lvl w:ilvl="2" w:tplc="04090005">
+      <w:start w:val="1"/>
+      <w:numFmt w:val="bullet"/>
+      <w:lvlText w:val=""/>
+      <w:lvlJc w:val="left"/>
+      <w:pPr>
+        <w:ind w:left="2160" w:hanging="360"/>
+      </w:pPr>
+      <w:rPr>
+        <w:rFonts w:ascii="Wingdings" w:hAnsi="Wingdings" w:hint="default"/>
+      </w:rPr>
+    </w:lvl>
+    <w:lvl w:ilvl="3" w:tplc="04090001" w:tentative="1">
+      <w:start w:val="1"/>
+      <w:numFmt w:val="bullet"/>
+      <w:lvlText w:val=""/>
+      <w:lvlJc w:val="left"/>
+      <w:pPr>
+        <w:ind w:left="2880" w:hanging="360"/>
+      </w:pPr>
+      <w:rPr>
+        <w:rFonts w:ascii="Symbol" w:hAnsi="Symbol" w:hint="default"/>
+      </w:rPr>
+    </w:lvl>
+    <w:lvl w:ilvl="4" w:tplc="04090003" w:tentative="1">
+      <w:start w:val="1"/>
+      <w:numFmt w:val="bullet"/>
+      <w:lvlText w:val="o"/>
+      <w:lvlJc w:val="left"/>
+      <w:pPr>
+        <w:ind w:left="3600" w:hanging="360"/>
+      </w:pPr>
+      <w:rPr>
+        <w:rFonts w:ascii="Courier New" w:hAnsi="Courier New" w:cs="Courier New" w:hint="default"/>
+      </w:rPr>
+    </w:lvl>
+    <w:lvl w:ilvl="5" w:tplc="04090005" w:tentative="1">
+      <w:start w:val="1"/>
+      <w:numFmt w:val="bullet"/>
+      <w:lvlText w:val=""/>
+      <w:lvlJc w:val="left"/>
+      <w:pPr>
+        <w:ind w:left="4320" w:hanging="360"/>
+      </w:pPr>
+      <w:rPr>
+        <w:rFonts w:ascii="Wingdings" w:hAnsi="Wingdings" w:hint="default"/>
+      </w:rPr>
+    </w:lvl>
+    <w:lvl w:ilvl="6" w:tplc="04090001" w:tentative="1">
+      <w:start w:val="1"/>
+      <w:numFmt w:val="bullet"/>
+      <w:lvlText w:val=""/>
+      <w:lvlJc w:val="left"/>
+      <w:pPr>
+        <w:ind w:left="5040" w:hanging="360"/>
+      </w:pPr>
+      <w:rPr>
+        <w:rFonts w:ascii="Symbol" w:hAnsi="Symbol" w:hint="default"/>
+      </w:rPr>
+    </w:lvl>
+    <w:lvl w:ilvl="7" w:tplc="04090003" w:tentative="1">
+      <w:start w:val="1"/>
+      <w:numFmt w:val="bullet"/>
+      <w:lvlText w:val="o"/>
+      <w:lvlJc w:val="left"/>
+      <w:pPr>
+        <w:ind w:left="5760" w:hanging="360"/>
+      </w:pPr>
+      <w:rPr>
+        <w:rFonts w:ascii="Courier New" w:hAnsi="Courier New" w:cs="Courier New" w:hint="default"/>
+      </w:rPr>
+    </w:lvl>
+    <w:lvl w:ilvl="8" w:tplc="04090005" w:tentative="1">
+      <w:start w:val="1"/>
+      <w:numFmt w:val="bullet"/>
+      <w:lvlText w:val=""/>
+      <w:lvlJc w:val="left"/>
+      <w:pPr>
+        <w:ind w:left="6480" w:hanging="360"/>
+      </w:pPr>
+      <w:rPr>
+        <w:rFonts w:ascii="Wingdings" w:hAnsi="Wingdings" w:hint="default"/>
+      </w:rPr>
+    </w:lvl>
+  </w:abstractNum>
+  <w:abstractNum w:abstractNumId="7">
+    <w:nsid w:val="74E8360B"/>
+    <w:multiLevelType w:val="hybridMultilevel"/>
+    <w:tmpl w:val="077A4056"/>
+    <w:lvl w:ilvl="0" w:tplc="04090001">
+      <w:start w:val="1"/>
+      <w:numFmt w:val="bullet"/>
+      <w:lvlText w:val=""/>
+      <w:lvlJc w:val="left"/>
+      <w:pPr>
+        <w:ind w:left="720" w:hanging="360"/>
+      </w:pPr>
+      <w:rPr>
+        <w:rFonts w:ascii="Symbol" w:hAnsi="Symbol" w:hint="default"/>
+      </w:rPr>
+    </w:lvl>
+    <w:lvl w:ilvl="1" w:tplc="04090003">
+      <w:start w:val="1"/>
+      <w:numFmt w:val="bullet"/>
+      <w:lvlText w:val="o"/>
+      <w:lvlJc w:val="left"/>
+      <w:pPr>
+        <w:ind w:left="1440" w:hanging="360"/>
+      </w:pPr>
+      <w:rPr>
+        <w:rFonts w:ascii="Courier New" w:hAnsi="Courier New" w:cs="Courier New" w:hint="default"/>
+      </w:rPr>
+    </w:lvl>
+    <w:lvl w:ilvl="2" w:tplc="04090005" w:tentative="1">
+      <w:start w:val="1"/>
+      <w:numFmt w:val="bullet"/>
+      <w:lvlText w:val=""/>
+      <w:lvlJc w:val="left"/>
+      <w:pPr>
+        <w:ind w:left="2160" w:hanging="360"/>
+      </w:pPr>
+      <w:rPr>
+        <w:rFonts w:ascii="Wingdings" w:hAnsi="Wingdings" w:hint="default"/>
+      </w:rPr>
+    </w:lvl>
+    <w:lvl w:ilvl="3" w:tplc="04090001" w:tentative="1">
+      <w:start w:val="1"/>
+      <w:numFmt w:val="bullet"/>
+      <w:lvlText w:val=""/>
+      <w:lvlJc w:val="left"/>
+      <w:pPr>
+        <w:ind w:left="2880" w:hanging="360"/>
+      </w:pPr>
+      <w:rPr>
+        <w:rFonts w:ascii="Symbol" w:hAnsi="Symbol" w:hint="default"/>
+      </w:rPr>
+    </w:lvl>
+    <w:lvl w:ilvl="4" w:tplc="04090003" w:tentative="1">
+      <w:start w:val="1"/>
+      <w:numFmt w:val="bullet"/>
+      <w:lvlText w:val="o"/>
+      <w:lvlJc w:val="left"/>
+      <w:pPr>
+        <w:ind w:left="3600" w:hanging="360"/>
+      </w:pPr>
+      <w:rPr>
+        <w:rFonts w:ascii="Courier New" w:hAnsi="Courier New" w:cs="Courier New" w:hint="default"/>
+      </w:rPr>
+    </w:lvl>
+    <w:lvl w:ilvl="5" w:tplc="04090005" w:tentative="1">
+      <w:start w:val="1"/>
+      <w:numFmt w:val="bullet"/>
+      <w:lvlText w:val=""/>
+      <w:lvlJc w:val="left"/>
+      <w:pPr>
+        <w:ind w:left="4320" w:hanging="360"/>
+      </w:pPr>
+      <w:rPr>
+        <w:rFonts w:ascii="Wingdings" w:hAnsi="Wingdings" w:hint="default"/>
+      </w:rPr>
+    </w:lvl>
+    <w:lvl w:ilvl="6" w:tplc="04090001" w:tentative="1">
+      <w:start w:val="1"/>
+      <w:numFmt w:val="bullet"/>
+      <w:lvlText w:val=""/>
+      <w:lvlJc w:val="left"/>
+      <w:pPr>
+        <w:ind w:left="5040" w:hanging="360"/>
+      </w:pPr>
+      <w:rPr>
+        <w:rFonts w:ascii="Symbol" w:hAnsi="Symbol" w:hint="default"/>
+      </w:rPr>
+    </w:lvl>
+    <w:lvl w:ilvl="7" w:tplc="04090003" w:tentative="1">
+      <w:start w:val="1"/>
+      <w:numFmt w:val="bullet"/>
+      <w:lvlText w:val="o"/>
+      <w:lvlJc w:val="left"/>
+      <w:pPr>
+        <w:ind w:left="5760" w:hanging="360"/>
+      </w:pPr>
+      <w:rPr>
+        <w:rFonts w:ascii="Courier New" w:hAnsi="Courier New" w:cs="Courier New" w:hint="default"/>
+      </w:rPr>
+    </w:lvl>
+    <w:lvl w:ilvl="8" w:tplc="04090005" w:tentative="1">
+      <w:start w:val="1"/>
+      <w:numFmt w:val="bullet"/>
+      <w:lvlText w:val=""/>
+      <w:lvlJc w:val="left"/>
+      <w:pPr>
+        <w:ind w:left="6480" w:hanging="360"/>
+      </w:pPr>
+      <w:rPr>
+        <w:rFonts w:ascii="Wingdings" w:hAnsi="Wingdings" w:hint="default"/>
+      </w:rPr>
+    </w:lvl>
+  </w:abstractNum>
   <w:num w:numId="1">
+    <w:abstractNumId w:val="1"/>
+  </w:num>
+  <w:num w:numId="2">
+    <w:abstractNumId w:val="7"/>
+  </w:num>
+  <w:num w:numId="3">
+    <w:abstractNumId w:val="2"/>
+  </w:num>
+  <w:num w:numId="4">
     <w:abstractNumId w:val="0"/>
+  </w:num>
+  <w:num w:numId="5">
+    <w:abstractNumId w:val="4"/>
+  </w:num>
+  <w:num w:numId="6">
+    <w:abstractNumId w:val="6"/>
+  </w:num>
+  <w:num w:numId="7">
+    <w:abstractNumId w:val="5"/>
+  </w:num>
+  <w:num w:numId="8">
+    <w:abstractNumId w:val="3"/>
   </w:num>
 </w:numbering>
 </file>

</xml_diff>

<commit_message>
Notes on Smit & Larimer (2016) chapter 2
</commit_message>
<xml_diff>
--- a/Readings/SmithLarimer_2016_The-public-policy-theory-primer_Edition03_v00.docx
+++ b/Readings/SmithLarimer_2016_The-public-policy-theory-primer_Edition03_v00.docx
@@ -8,8 +8,6 @@
           <w:u w:val="single"/>
         </w:rPr>
       </w:pPr>
-      <w:bookmarkStart w:id="0" w:name="_GoBack"/>
-      <w:bookmarkEnd w:id="0"/>
       <w:r>
         <w:rPr>
           <w:u w:val="single"/>
@@ -1625,11 +1623,1536 @@
         <w:t>Social constructivism</w:t>
       </w:r>
     </w:p>
+    <w:p>
+      <w:pPr>
+        <w:sectPr>
+          <w:headerReference w:type="default" r:id="rId8"/>
+          <w:pgSz w:w="12240" w:h="15840"/>
+          <w:pgMar w:top="1440" w:right="1440" w:bottom="1440" w:left="1440" w:header="720" w:footer="720" w:gutter="0"/>
+          <w:cols w:space="720"/>
+          <w:docGrid w:linePitch="360"/>
+        </w:sectPr>
+      </w:pPr>
+    </w:p>
+    <w:p>
+      <w:pPr>
+        <w:rPr>
+          <w:u w:val="single"/>
+        </w:rPr>
+      </w:pPr>
+      <w:r>
+        <w:rPr>
+          <w:u w:val="single"/>
+        </w:rPr>
+        <w:lastRenderedPageBreak/>
+        <w:t>Preview Questions</w:t>
+      </w:r>
+    </w:p>
+    <w:p>
+      <w:pPr>
+        <w:pStyle w:val="ListParagraph"/>
+        <w:numPr>
+          <w:ilvl w:val="0"/>
+          <w:numId w:val="10"/>
+        </w:numPr>
+      </w:pPr>
+      <w:r>
+        <w:t>How do you define good policy theory?</w:t>
+      </w:r>
+    </w:p>
+    <w:p>
+      <w:pPr>
+        <w:pStyle w:val="ListParagraph"/>
+        <w:numPr>
+          <w:ilvl w:val="0"/>
+          <w:numId w:val="10"/>
+        </w:numPr>
+      </w:pPr>
+      <w:r>
+        <w:t>What is the policy stages theory?</w:t>
+      </w:r>
+    </w:p>
+    <w:p>
+      <w:pPr>
+        <w:pStyle w:val="ListParagraph"/>
+        <w:numPr>
+          <w:ilvl w:val="0"/>
+          <w:numId w:val="10"/>
+        </w:numPr>
+      </w:pPr>
+      <w:r>
+        <w:t>Is the policy stages model descriptive or predictive?</w:t>
+      </w:r>
+    </w:p>
+    <w:p>
+      <w:pPr>
+        <w:pStyle w:val="ListParagraph"/>
+        <w:numPr>
+          <w:ilvl w:val="0"/>
+          <w:numId w:val="10"/>
+        </w:numPr>
+      </w:pPr>
+      <w:r>
+        <w:t>What is the policy typologies theory?</w:t>
+      </w:r>
+    </w:p>
+    <w:p>
+      <w:pPr>
+        <w:pStyle w:val="ListParagraph"/>
+        <w:numPr>
+          <w:ilvl w:val="0"/>
+          <w:numId w:val="10"/>
+        </w:numPr>
+      </w:pPr>
+      <w:r>
+        <w:t>Are policy typologies mutually exclusive?</w:t>
+      </w:r>
+    </w:p>
     <w:p/>
+    <w:p>
+      <w:pPr>
+        <w:rPr>
+          <w:u w:val="single"/>
+        </w:rPr>
+      </w:pPr>
+      <w:r>
+        <w:rPr>
+          <w:u w:val="single"/>
+        </w:rPr>
+        <w:t>Reading Summary</w:t>
+      </w:r>
+    </w:p>
+    <w:p>
+      <w:r>
+        <w:t>Introduction</w:t>
+      </w:r>
+    </w:p>
+    <w:p>
+      <w:pPr>
+        <w:pStyle w:val="ListParagraph"/>
+        <w:numPr>
+          <w:ilvl w:val="0"/>
+          <w:numId w:val="11"/>
+        </w:numPr>
+      </w:pPr>
+      <w:r>
+        <w:t>The field of policy studies is criticized as lacking theoretical foundation.</w:t>
+      </w:r>
+    </w:p>
+    <w:p>
+      <w:pPr>
+        <w:pStyle w:val="ListParagraph"/>
+        <w:numPr>
+          <w:ilvl w:val="0"/>
+          <w:numId w:val="11"/>
+        </w:numPr>
+      </w:pPr>
+      <w:r>
+        <w:t>Two basic policy theories for understanding the political world:</w:t>
+      </w:r>
+    </w:p>
+    <w:p>
+      <w:pPr>
+        <w:pStyle w:val="ListParagraph"/>
+        <w:numPr>
+          <w:ilvl w:val="1"/>
+          <w:numId w:val="11"/>
+        </w:numPr>
+      </w:pPr>
+      <w:r>
+        <w:t>Policy Stages Theory (stages heuristic)</w:t>
+      </w:r>
+    </w:p>
+    <w:p>
+      <w:pPr>
+        <w:pStyle w:val="ListParagraph"/>
+        <w:numPr>
+          <w:ilvl w:val="1"/>
+          <w:numId w:val="11"/>
+        </w:numPr>
+      </w:pPr>
+      <w:r>
+        <w:t>Policy Typologies Theory</w:t>
+      </w:r>
+    </w:p>
+    <w:p>
+      <w:pPr>
+        <w:pStyle w:val="ListParagraph"/>
+        <w:numPr>
+          <w:ilvl w:val="0"/>
+          <w:numId w:val="11"/>
+        </w:numPr>
+      </w:pPr>
+      <w:r>
+        <w:t>Policy Stages Theory does not qualify as good theory by most criteria:</w:t>
+      </w:r>
+    </w:p>
+    <w:p>
+      <w:pPr>
+        <w:pStyle w:val="ListParagraph"/>
+        <w:numPr>
+          <w:ilvl w:val="1"/>
+          <w:numId w:val="11"/>
+        </w:numPr>
+      </w:pPr>
+      <w:r>
+        <w:t>Descriptive rather than causal</w:t>
+      </w:r>
+    </w:p>
+    <w:p>
+      <w:pPr>
+        <w:pStyle w:val="ListParagraph"/>
+        <w:numPr>
+          <w:ilvl w:val="1"/>
+          <w:numId w:val="11"/>
+        </w:numPr>
+      </w:pPr>
+      <w:r>
+        <w:t>Does not explain why the process happens the way it does</w:t>
+      </w:r>
+    </w:p>
+    <w:p>
+      <w:pPr>
+        <w:pStyle w:val="ListParagraph"/>
+        <w:numPr>
+          <w:ilvl w:val="0"/>
+          <w:numId w:val="11"/>
+        </w:numPr>
+      </w:pPr>
+      <w:r>
+        <w:t xml:space="preserve">Theodore </w:t>
+      </w:r>
+      <w:proofErr w:type="spellStart"/>
+      <w:r>
+        <w:t>Lowi</w:t>
+      </w:r>
+      <w:proofErr w:type="spellEnd"/>
+      <w:r>
+        <w:t xml:space="preserve"> posited that policy caused politics, rather than politics causing policy.</w:t>
+      </w:r>
+    </w:p>
+    <w:p>
+      <w:pPr>
+        <w:pStyle w:val="ListParagraph"/>
+        <w:numPr>
+          <w:ilvl w:val="0"/>
+          <w:numId w:val="11"/>
+        </w:numPr>
+      </w:pPr>
+      <w:r>
+        <w:t>Most students of politics and policy still assume that politics cause policy.</w:t>
+      </w:r>
+    </w:p>
+    <w:p>
+      <w:pPr>
+        <w:pStyle w:val="ListParagraph"/>
+        <w:numPr>
+          <w:ilvl w:val="0"/>
+          <w:numId w:val="11"/>
+        </w:numPr>
+      </w:pPr>
+      <w:r>
+        <w:t>The field of policy studies is partially succeeding in the two key aspects of defining itself:</w:t>
+      </w:r>
+    </w:p>
+    <w:p>
+      <w:pPr>
+        <w:pStyle w:val="ListParagraph"/>
+        <w:numPr>
+          <w:ilvl w:val="1"/>
+          <w:numId w:val="11"/>
+        </w:numPr>
+      </w:pPr>
+      <w:r>
+        <w:t>Clarifying concepts and key questions</w:t>
+      </w:r>
+    </w:p>
+    <w:p>
+      <w:pPr>
+        <w:pStyle w:val="ListParagraph"/>
+        <w:numPr>
+          <w:ilvl w:val="1"/>
+          <w:numId w:val="11"/>
+        </w:numPr>
+      </w:pPr>
+      <w:r>
+        <w:t>Contributing robust answers to the key questions</w:t>
+      </w:r>
+    </w:p>
+    <w:p/>
+    <w:p>
+      <w:r>
+        <w:t>Good Policy Theory</w:t>
+      </w:r>
+    </w:p>
+    <w:p>
+      <w:pPr>
+        <w:pStyle w:val="ListParagraph"/>
+        <w:numPr>
+          <w:ilvl w:val="0"/>
+          <w:numId w:val="12"/>
+        </w:numPr>
+      </w:pPr>
+      <w:r>
+        <w:t>Laswell’s notion of policy sciences consisted of:</w:t>
+      </w:r>
+    </w:p>
+    <w:p>
+      <w:pPr>
+        <w:pStyle w:val="ListParagraph"/>
+        <w:numPr>
+          <w:ilvl w:val="1"/>
+          <w:numId w:val="12"/>
+        </w:numPr>
+      </w:pPr>
+      <w:r>
+        <w:t>Applied problem orientation</w:t>
+      </w:r>
+    </w:p>
+    <w:p>
+      <w:pPr>
+        <w:pStyle w:val="ListParagraph"/>
+        <w:numPr>
+          <w:ilvl w:val="1"/>
+          <w:numId w:val="12"/>
+        </w:numPr>
+      </w:pPr>
+      <w:r>
+        <w:t>Multidisciplinary approach</w:t>
+      </w:r>
+    </w:p>
+    <w:p>
+      <w:pPr>
+        <w:pStyle w:val="ListParagraph"/>
+        <w:numPr>
+          <w:ilvl w:val="1"/>
+          <w:numId w:val="12"/>
+        </w:numPr>
+      </w:pPr>
+      <w:r>
+        <w:t>Complex conceptual frameworks</w:t>
+      </w:r>
+    </w:p>
+    <w:p>
+      <w:pPr>
+        <w:pStyle w:val="ListParagraph"/>
+        <w:numPr>
+          <w:ilvl w:val="0"/>
+          <w:numId w:val="12"/>
+        </w:numPr>
+      </w:pPr>
+      <w:r>
+        <w:t>According to Laswell, policy sciences was supposed to:</w:t>
+      </w:r>
+    </w:p>
+    <w:p>
+      <w:pPr>
+        <w:pStyle w:val="ListParagraph"/>
+        <w:numPr>
+          <w:ilvl w:val="1"/>
+          <w:numId w:val="12"/>
+        </w:numPr>
+      </w:pPr>
+      <w:r>
+        <w:t>Explain</w:t>
+      </w:r>
+    </w:p>
+    <w:p>
+      <w:pPr>
+        <w:pStyle w:val="ListParagraph"/>
+        <w:numPr>
+          <w:ilvl w:val="1"/>
+          <w:numId w:val="12"/>
+        </w:numPr>
+      </w:pPr>
+      <w:r>
+        <w:t>Solve the biggest problems encountered in democracies</w:t>
+      </w:r>
+    </w:p>
+    <w:p>
+      <w:pPr>
+        <w:pStyle w:val="ListParagraph"/>
+        <w:numPr>
+          <w:ilvl w:val="0"/>
+          <w:numId w:val="12"/>
+        </w:numPr>
+      </w:pPr>
+      <w:r>
+        <w:t>Daniel McCool’s criteria for good theory in public policy:</w:t>
+      </w:r>
+    </w:p>
+    <w:p>
+      <w:pPr>
+        <w:pStyle w:val="ListParagraph"/>
+        <w:numPr>
+          <w:ilvl w:val="1"/>
+          <w:numId w:val="12"/>
+        </w:numPr>
+      </w:pPr>
+      <w:r>
+        <w:t>Present an accurate representation of reality (i.e., validity)</w:t>
+      </w:r>
+    </w:p>
+    <w:p>
+      <w:pPr>
+        <w:pStyle w:val="ListParagraph"/>
+        <w:numPr>
+          <w:ilvl w:val="1"/>
+          <w:numId w:val="12"/>
+        </w:numPr>
+      </w:pPr>
+      <w:r>
+        <w:t>Impose order through economy, testability, organization, and understanding</w:t>
+      </w:r>
+    </w:p>
+    <w:p>
+      <w:pPr>
+        <w:pStyle w:val="ListParagraph"/>
+        <w:numPr>
+          <w:ilvl w:val="1"/>
+          <w:numId w:val="12"/>
+        </w:numPr>
+      </w:pPr>
+      <w:r>
+        <w:t>Provide causal explanations</w:t>
+      </w:r>
+    </w:p>
+    <w:p>
+      <w:pPr>
+        <w:pStyle w:val="ListParagraph"/>
+        <w:numPr>
+          <w:ilvl w:val="1"/>
+          <w:numId w:val="12"/>
+        </w:numPr>
+      </w:pPr>
+      <w:r>
+        <w:t>Predict outcomes</w:t>
+      </w:r>
+    </w:p>
+    <w:p>
+      <w:pPr>
+        <w:pStyle w:val="ListParagraph"/>
+        <w:numPr>
+          <w:ilvl w:val="1"/>
+          <w:numId w:val="12"/>
+        </w:numPr>
+      </w:pPr>
+      <w:r>
+        <w:t>Provide relevant and useful insights</w:t>
+      </w:r>
+    </w:p>
+    <w:p>
+      <w:pPr>
+        <w:pStyle w:val="ListParagraph"/>
+        <w:numPr>
+          <w:ilvl w:val="1"/>
+          <w:numId w:val="12"/>
+        </w:numPr>
+      </w:pPr>
+      <w:r>
+        <w:t>Provide nontrivial inferences (i.e., powerfulness)</w:t>
+      </w:r>
+    </w:p>
+    <w:p>
+      <w:pPr>
+        <w:pStyle w:val="ListParagraph"/>
+        <w:numPr>
+          <w:ilvl w:val="1"/>
+          <w:numId w:val="12"/>
+        </w:numPr>
+      </w:pPr>
+      <w:r>
+        <w:t>Support replication of results (i.e., reliability)</w:t>
+      </w:r>
+    </w:p>
+    <w:p>
+      <w:pPr>
+        <w:pStyle w:val="ListParagraph"/>
+        <w:numPr>
+          <w:ilvl w:val="1"/>
+          <w:numId w:val="12"/>
+        </w:numPr>
+      </w:pPr>
+      <w:r>
+        <w:t>Provide objective analysis</w:t>
+      </w:r>
+    </w:p>
+    <w:p>
+      <w:pPr>
+        <w:pStyle w:val="ListParagraph"/>
+        <w:numPr>
+          <w:ilvl w:val="1"/>
+          <w:numId w:val="12"/>
+        </w:numPr>
+      </w:pPr>
+      <w:r>
+        <w:t>Make clear the role of values (i.e., honesty)</w:t>
+      </w:r>
+    </w:p>
+    <w:p>
+      <w:pPr>
+        <w:pStyle w:val="ListParagraph"/>
+        <w:numPr>
+          <w:ilvl w:val="0"/>
+          <w:numId w:val="12"/>
+        </w:numPr>
+      </w:pPr>
+      <w:r>
+        <w:t>Paul Sabatier’s minimum criteria for good theory in public policy</w:t>
+      </w:r>
+    </w:p>
+    <w:p>
+      <w:pPr>
+        <w:pStyle w:val="ListParagraph"/>
+        <w:numPr>
+          <w:ilvl w:val="1"/>
+          <w:numId w:val="12"/>
+        </w:numPr>
+      </w:pPr>
+      <w:r>
+        <w:t>Coherent</w:t>
+      </w:r>
+    </w:p>
+    <w:p>
+      <w:pPr>
+        <w:pStyle w:val="ListParagraph"/>
+        <w:numPr>
+          <w:ilvl w:val="1"/>
+          <w:numId w:val="12"/>
+        </w:numPr>
+      </w:pPr>
+      <w:r>
+        <w:t>Internally consistent</w:t>
+      </w:r>
+    </w:p>
+    <w:p>
+      <w:pPr>
+        <w:pStyle w:val="ListParagraph"/>
+        <w:numPr>
+          <w:ilvl w:val="1"/>
+          <w:numId w:val="12"/>
+        </w:numPr>
+      </w:pPr>
+      <w:r>
+        <w:t>Causal in nature</w:t>
+      </w:r>
+    </w:p>
+    <w:p>
+      <w:pPr>
+        <w:pStyle w:val="ListParagraph"/>
+        <w:numPr>
+          <w:ilvl w:val="1"/>
+          <w:numId w:val="12"/>
+        </w:numPr>
+      </w:pPr>
+      <w:r>
+        <w:t>Generate falsifiable hypotheses</w:t>
+      </w:r>
+    </w:p>
+    <w:p>
+      <w:pPr>
+        <w:pStyle w:val="ListParagraph"/>
+        <w:numPr>
+          <w:ilvl w:val="1"/>
+          <w:numId w:val="12"/>
+        </w:numPr>
+      </w:pPr>
+      <w:r>
+        <w:lastRenderedPageBreak/>
+        <w:t>Lend itself to empirical testing</w:t>
+      </w:r>
+    </w:p>
+    <w:p>
+      <w:pPr>
+        <w:pStyle w:val="ListParagraph"/>
+        <w:numPr>
+          <w:ilvl w:val="1"/>
+          <w:numId w:val="12"/>
+        </w:numPr>
+      </w:pPr>
+      <w:r>
+        <w:t>Have some explanatory power</w:t>
+      </w:r>
+    </w:p>
+    <w:p>
+      <w:pPr>
+        <w:pStyle w:val="ListParagraph"/>
+        <w:numPr>
+          <w:ilvl w:val="1"/>
+          <w:numId w:val="12"/>
+        </w:numPr>
+      </w:pPr>
+      <w:r>
+        <w:t>Be broad in scope</w:t>
+      </w:r>
+    </w:p>
+    <w:p>
+      <w:pPr>
+        <w:pStyle w:val="ListParagraph"/>
+        <w:numPr>
+          <w:ilvl w:val="1"/>
+          <w:numId w:val="12"/>
+        </w:numPr>
+      </w:pPr>
+      <w:r>
+        <w:t>Provide fertile ground for research</w:t>
+      </w:r>
+    </w:p>
+    <w:p/>
+    <w:p>
+      <w:r>
+        <w:t>Policy Stages: A First Attempt at Policy Theory</w:t>
+      </w:r>
+    </w:p>
+    <w:p>
+      <w:pPr>
+        <w:pStyle w:val="ListParagraph"/>
+        <w:numPr>
+          <w:ilvl w:val="0"/>
+          <w:numId w:val="13"/>
+        </w:numPr>
+      </w:pPr>
+      <w:r>
+        <w:t>What is policy theory trying to explain?</w:t>
+      </w:r>
+    </w:p>
+    <w:p>
+      <w:pPr>
+        <w:pStyle w:val="ListParagraph"/>
+        <w:numPr>
+          <w:ilvl w:val="1"/>
+          <w:numId w:val="13"/>
+        </w:numPr>
+      </w:pPr>
+      <w:r>
+        <w:t>Individual behavior</w:t>
+      </w:r>
+    </w:p>
+    <w:p>
+      <w:pPr>
+        <w:pStyle w:val="ListParagraph"/>
+        <w:numPr>
+          <w:ilvl w:val="1"/>
+          <w:numId w:val="13"/>
+        </w:numPr>
+      </w:pPr>
+      <w:r>
+        <w:t>Institutional decision making</w:t>
+      </w:r>
+    </w:p>
+    <w:p>
+      <w:pPr>
+        <w:pStyle w:val="ListParagraph"/>
+        <w:numPr>
+          <w:ilvl w:val="1"/>
+          <w:numId w:val="13"/>
+        </w:numPr>
+      </w:pPr>
+      <w:r>
+        <w:t>Process</w:t>
+      </w:r>
+    </w:p>
+    <w:p>
+      <w:pPr>
+        <w:pStyle w:val="ListParagraph"/>
+        <w:numPr>
+          <w:ilvl w:val="0"/>
+          <w:numId w:val="13"/>
+        </w:numPr>
+      </w:pPr>
+      <w:r>
+        <w:t>Questions for a theoretical framework:</w:t>
+      </w:r>
+    </w:p>
+    <w:p>
+      <w:pPr>
+        <w:pStyle w:val="ListParagraph"/>
+        <w:numPr>
+          <w:ilvl w:val="1"/>
+          <w:numId w:val="13"/>
+        </w:numPr>
+      </w:pPr>
+      <w:r>
+        <w:t>Where in the policy process do we start?</w:t>
+      </w:r>
+    </w:p>
+    <w:p>
+      <w:pPr>
+        <w:pStyle w:val="ListParagraph"/>
+        <w:numPr>
+          <w:ilvl w:val="1"/>
+          <w:numId w:val="13"/>
+        </w:numPr>
+      </w:pPr>
+      <w:r>
+        <w:t>What does the policy process look like?</w:t>
+      </w:r>
+    </w:p>
+    <w:p>
+      <w:pPr>
+        <w:pStyle w:val="ListParagraph"/>
+        <w:numPr>
+          <w:ilvl w:val="1"/>
+          <w:numId w:val="13"/>
+        </w:numPr>
+      </w:pPr>
+      <w:r>
+        <w:t>What should we observe when studying public policy?</w:t>
+      </w:r>
+    </w:p>
+    <w:p>
+      <w:pPr>
+        <w:pStyle w:val="ListParagraph"/>
+        <w:numPr>
+          <w:ilvl w:val="1"/>
+          <w:numId w:val="13"/>
+        </w:numPr>
+      </w:pPr>
+      <w:r>
+        <w:t>What is the unit of analysis for studying the policy process?</w:t>
+      </w:r>
+    </w:p>
+    <w:p>
+      <w:pPr>
+        <w:pStyle w:val="ListParagraph"/>
+        <w:numPr>
+          <w:ilvl w:val="0"/>
+          <w:numId w:val="13"/>
+        </w:numPr>
+      </w:pPr>
+      <w:r>
+        <w:t>Policy stages</w:t>
+      </w:r>
+    </w:p>
+    <w:p>
+      <w:pPr>
+        <w:pStyle w:val="ListParagraph"/>
+        <w:numPr>
+          <w:ilvl w:val="1"/>
+          <w:numId w:val="13"/>
+        </w:numPr>
+      </w:pPr>
+      <w:r>
+        <w:t>Policymakers become aware of a problem</w:t>
+      </w:r>
+    </w:p>
+    <w:p>
+      <w:pPr>
+        <w:pStyle w:val="ListParagraph"/>
+        <w:numPr>
+          <w:ilvl w:val="1"/>
+          <w:numId w:val="13"/>
+        </w:numPr>
+      </w:pPr>
+      <w:r>
+        <w:t>Policymakers develop solutions to address the problem</w:t>
+      </w:r>
+    </w:p>
+    <w:p>
+      <w:pPr>
+        <w:pStyle w:val="ListParagraph"/>
+        <w:numPr>
+          <w:ilvl w:val="1"/>
+          <w:numId w:val="13"/>
+        </w:numPr>
+      </w:pPr>
+      <w:r>
+        <w:t>Policymakers implement a preferred solution</w:t>
+      </w:r>
+    </w:p>
+    <w:p>
+      <w:pPr>
+        <w:pStyle w:val="ListParagraph"/>
+        <w:numPr>
+          <w:ilvl w:val="1"/>
+          <w:numId w:val="13"/>
+        </w:numPr>
+      </w:pPr>
+      <w:r>
+        <w:t>Policymakers evaluate whether or not the solution served its purpose</w:t>
+      </w:r>
+    </w:p>
+    <w:p>
+      <w:pPr>
+        <w:pStyle w:val="ListParagraph"/>
+        <w:numPr>
+          <w:ilvl w:val="0"/>
+          <w:numId w:val="13"/>
+        </w:numPr>
+      </w:pPr>
+      <w:r>
+        <w:t xml:space="preserve">Characteristics of the policy stages model </w:t>
+      </w:r>
+    </w:p>
+    <w:p>
+      <w:pPr>
+        <w:pStyle w:val="ListParagraph"/>
+        <w:numPr>
+          <w:ilvl w:val="1"/>
+          <w:numId w:val="13"/>
+        </w:numPr>
+      </w:pPr>
+      <w:r>
+        <w:t>Provides and intuitive and practical means of conceptualizing and organizing the study of public policy.</w:t>
+      </w:r>
+    </w:p>
+    <w:p>
+      <w:pPr>
+        <w:pStyle w:val="ListParagraph"/>
+        <w:numPr>
+          <w:ilvl w:val="1"/>
+          <w:numId w:val="13"/>
+        </w:numPr>
+      </w:pPr>
+      <w:r>
+        <w:t>Linear, continually looped process</w:t>
+      </w:r>
+    </w:p>
+    <w:p>
+      <w:pPr>
+        <w:pStyle w:val="ListParagraph"/>
+        <w:numPr>
+          <w:ilvl w:val="1"/>
+          <w:numId w:val="13"/>
+        </w:numPr>
+      </w:pPr>
+      <w:r>
+        <w:t>Untestable by nature</w:t>
+      </w:r>
+    </w:p>
+    <w:p/>
+    <w:p>
+      <w:r>
+        <w:t>Stages Model: Descriptive or Predictive</w:t>
+      </w:r>
+    </w:p>
+    <w:p>
+      <w:pPr>
+        <w:pStyle w:val="ListParagraph"/>
+        <w:numPr>
+          <w:ilvl w:val="0"/>
+          <w:numId w:val="14"/>
+        </w:numPr>
+      </w:pPr>
+      <w:r>
+        <w:t>D</w:t>
+      </w:r>
+      <w:r>
+        <w:t>rawbacks to of the policy stages model</w:t>
+      </w:r>
+    </w:p>
+    <w:p>
+      <w:pPr>
+        <w:pStyle w:val="ListParagraph"/>
+        <w:numPr>
+          <w:ilvl w:val="1"/>
+          <w:numId w:val="14"/>
+        </w:numPr>
+      </w:pPr>
+      <w:r>
+        <w:t>Produces piecemeal theories for studying the policy process</w:t>
+      </w:r>
+    </w:p>
+    <w:p>
+      <w:pPr>
+        <w:pStyle w:val="ListParagraph"/>
+        <w:numPr>
+          <w:ilvl w:val="2"/>
+          <w:numId w:val="14"/>
+        </w:numPr>
+      </w:pPr>
+      <w:r>
+        <w:t>Divides the field of policy studies rather than uniting it</w:t>
+      </w:r>
+    </w:p>
+    <w:p>
+      <w:pPr>
+        <w:pStyle w:val="ListParagraph"/>
+        <w:numPr>
+          <w:ilvl w:val="2"/>
+          <w:numId w:val="14"/>
+        </w:numPr>
+      </w:pPr>
+      <w:r>
+        <w:t>Stages can be disconnected</w:t>
+      </w:r>
+    </w:p>
+    <w:p>
+      <w:pPr>
+        <w:pStyle w:val="ListParagraph"/>
+        <w:numPr>
+          <w:ilvl w:val="2"/>
+          <w:numId w:val="14"/>
+        </w:numPr>
+      </w:pPr>
+      <w:r>
+        <w:t>Gives the perception of a neat procession through the stages</w:t>
+      </w:r>
+    </w:p>
+    <w:p>
+      <w:pPr>
+        <w:pStyle w:val="ListParagraph"/>
+        <w:numPr>
+          <w:ilvl w:val="2"/>
+          <w:numId w:val="14"/>
+        </w:numPr>
+      </w:pPr>
+      <w:r>
+        <w:t>Variables that serve as significant predictors in one stage of the policy process may be insignificant in another stage.</w:t>
+      </w:r>
+    </w:p>
+    <w:p>
+      <w:pPr>
+        <w:pStyle w:val="ListParagraph"/>
+        <w:numPr>
+          <w:ilvl w:val="1"/>
+          <w:numId w:val="14"/>
+        </w:numPr>
+      </w:pPr>
+      <w:r>
+        <w:t>Assumes a linear model of policymaking.</w:t>
+      </w:r>
+    </w:p>
+    <w:p>
+      <w:pPr>
+        <w:pStyle w:val="ListParagraph"/>
+        <w:numPr>
+          <w:ilvl w:val="2"/>
+          <w:numId w:val="14"/>
+        </w:numPr>
+      </w:pPr>
+      <w:r>
+        <w:t>Does not accommodate feedback loops between stages or different starting points for the entire process.</w:t>
+      </w:r>
+    </w:p>
+    <w:p>
+      <w:pPr>
+        <w:pStyle w:val="ListParagraph"/>
+        <w:numPr>
+          <w:ilvl w:val="1"/>
+          <w:numId w:val="14"/>
+        </w:numPr>
+      </w:pPr>
+      <w:r>
+        <w:t>Not scientific in that it doesn’t produce empirically falsifiable hypotheses</w:t>
+      </w:r>
+    </w:p>
+    <w:p>
+      <w:pPr>
+        <w:pStyle w:val="ListParagraph"/>
+        <w:numPr>
+          <w:ilvl w:val="2"/>
+          <w:numId w:val="14"/>
+        </w:numPr>
+      </w:pPr>
+      <w:r>
+        <w:t>It’s a descriptive classification of the policy process</w:t>
+      </w:r>
+    </w:p>
+    <w:p>
+      <w:pPr>
+        <w:pStyle w:val="ListParagraph"/>
+        <w:numPr>
+          <w:ilvl w:val="2"/>
+          <w:numId w:val="14"/>
+        </w:numPr>
+      </w:pPr>
+      <w:r>
+        <w:t>It says what happens without saying why it happens</w:t>
+      </w:r>
+    </w:p>
+    <w:p>
+      <w:pPr>
+        <w:pStyle w:val="ListParagraph"/>
+        <w:numPr>
+          <w:ilvl w:val="0"/>
+          <w:numId w:val="14"/>
+        </w:numPr>
+      </w:pPr>
+      <w:r>
+        <w:t>The policy stages model persists as the major conceptualization of public policy studies because a prevalent paradigm is not completely rejected until a new replacement paradigm is presented.</w:t>
+      </w:r>
+    </w:p>
+    <w:p>
+      <w:pPr>
+        <w:pStyle w:val="ListParagraph"/>
+        <w:numPr>
+          <w:ilvl w:val="0"/>
+          <w:numId w:val="14"/>
+        </w:numPr>
+      </w:pPr>
+      <w:r>
+        <w:t>The stages model has been discarded without any adjustments or a replacement.</w:t>
+      </w:r>
+    </w:p>
+    <w:p/>
+    <w:p>
+      <w:r>
+        <w:t>Policy Typologies: Another Theory of Public Policy</w:t>
+      </w:r>
+    </w:p>
+    <w:p>
+      <w:pPr>
+        <w:pStyle w:val="ListParagraph"/>
+        <w:numPr>
+          <w:ilvl w:val="0"/>
+          <w:numId w:val="15"/>
+        </w:numPr>
+      </w:pPr>
+      <w:r>
+        <w:lastRenderedPageBreak/>
+        <w:t>Policy stages model does not address the types of policies that are produced by the process and the effect those policies may have on politics.</w:t>
+      </w:r>
+    </w:p>
+    <w:p>
+      <w:pPr>
+        <w:pStyle w:val="ListParagraph"/>
+        <w:numPr>
+          <w:ilvl w:val="1"/>
+          <w:numId w:val="15"/>
+        </w:numPr>
+      </w:pPr>
+      <w:r>
+        <w:t>What does the output of the policy process tell us about politics?</w:t>
+      </w:r>
+    </w:p>
+    <w:p>
+      <w:pPr>
+        <w:pStyle w:val="ListParagraph"/>
+        <w:numPr>
+          <w:ilvl w:val="1"/>
+          <w:numId w:val="15"/>
+        </w:numPr>
+      </w:pPr>
+      <w:r>
+        <w:t>Does the process change for different types of policies?</w:t>
+      </w:r>
+    </w:p>
+    <w:p>
+      <w:pPr>
+        <w:pStyle w:val="ListParagraph"/>
+        <w:numPr>
+          <w:ilvl w:val="1"/>
+          <w:numId w:val="15"/>
+        </w:numPr>
+      </w:pPr>
+      <w:r>
+        <w:t>Do the types of policies determine specific political patterns?</w:t>
+      </w:r>
+    </w:p>
+    <w:p>
+      <w:pPr>
+        <w:pStyle w:val="ListParagraph"/>
+        <w:numPr>
+          <w:ilvl w:val="0"/>
+          <w:numId w:val="15"/>
+        </w:numPr>
+      </w:pPr>
+      <w:r>
+        <w:t>What is the relationship between politics and policy?</w:t>
+      </w:r>
+    </w:p>
+    <w:p>
+      <w:pPr>
+        <w:pStyle w:val="ListParagraph"/>
+        <w:numPr>
+          <w:ilvl w:val="0"/>
+          <w:numId w:val="15"/>
+        </w:numPr>
+      </w:pPr>
+      <w:r>
+        <w:t>At a basic level, public policy is an attempt to influence individual behavior through government coercion.</w:t>
+      </w:r>
+    </w:p>
+    <w:p>
+      <w:pPr>
+        <w:pStyle w:val="ListParagraph"/>
+        <w:numPr>
+          <w:ilvl w:val="1"/>
+          <w:numId w:val="15"/>
+        </w:numPr>
+      </w:pPr>
+      <w:r>
+        <w:t>Type of coercion may predict the type of politics that will follow.</w:t>
+      </w:r>
+    </w:p>
+    <w:p>
+      <w:pPr>
+        <w:pStyle w:val="ListParagraph"/>
+        <w:numPr>
+          <w:ilvl w:val="0"/>
+          <w:numId w:val="15"/>
+        </w:numPr>
+      </w:pPr>
+      <w:proofErr w:type="spellStart"/>
+      <w:r>
+        <w:t>Lowi’s</w:t>
+      </w:r>
+      <w:proofErr w:type="spellEnd"/>
+      <w:r>
+        <w:t xml:space="preserve"> typology matrix based on federal-level policies from 1930s through the 1950s:</w:t>
+      </w:r>
+    </w:p>
+    <w:p>
+      <w:pPr>
+        <w:pStyle w:val="ListParagraph"/>
+        <w:numPr>
+          <w:ilvl w:val="1"/>
+          <w:numId w:val="15"/>
+        </w:numPr>
+      </w:pPr>
+      <w:r>
+        <w:t>Distributive policy</w:t>
+      </w:r>
+    </w:p>
+    <w:p>
+      <w:pPr>
+        <w:pStyle w:val="ListParagraph"/>
+        <w:numPr>
+          <w:ilvl w:val="1"/>
+          <w:numId w:val="15"/>
+        </w:numPr>
+      </w:pPr>
+      <w:r>
+        <w:t>Regulatory policy</w:t>
+      </w:r>
+    </w:p>
+    <w:p>
+      <w:pPr>
+        <w:pStyle w:val="ListParagraph"/>
+        <w:numPr>
+          <w:ilvl w:val="1"/>
+          <w:numId w:val="15"/>
+        </w:numPr>
+      </w:pPr>
+      <w:r>
+        <w:t>Redistributive policy</w:t>
+      </w:r>
+    </w:p>
+    <w:p>
+      <w:pPr>
+        <w:pStyle w:val="ListParagraph"/>
+        <w:numPr>
+          <w:ilvl w:val="1"/>
+          <w:numId w:val="15"/>
+        </w:numPr>
+      </w:pPr>
+      <w:r>
+        <w:t>Constituent policy</w:t>
+      </w:r>
+    </w:p>
+    <w:p>
+      <w:pPr>
+        <w:pStyle w:val="ListParagraph"/>
+        <w:numPr>
+          <w:ilvl w:val="0"/>
+          <w:numId w:val="15"/>
+        </w:numPr>
+      </w:pPr>
+      <w:r>
+        <w:t xml:space="preserve">Logic behind </w:t>
+      </w:r>
+      <w:proofErr w:type="spellStart"/>
+      <w:r>
+        <w:t>Lowi’s</w:t>
+      </w:r>
+      <w:proofErr w:type="spellEnd"/>
+      <w:r>
+        <w:t xml:space="preserve"> typology scheme:</w:t>
+      </w:r>
+    </w:p>
+    <w:p>
+      <w:pPr>
+        <w:pStyle w:val="ListParagraph"/>
+        <w:numPr>
+          <w:ilvl w:val="1"/>
+          <w:numId w:val="15"/>
+        </w:numPr>
+      </w:pPr>
+      <w:r>
+        <w:t>Relationship types are determined by expectations</w:t>
+      </w:r>
+    </w:p>
+    <w:p>
+      <w:pPr>
+        <w:pStyle w:val="ListParagraph"/>
+        <w:numPr>
+          <w:ilvl w:val="1"/>
+          <w:numId w:val="15"/>
+        </w:numPr>
+      </w:pPr>
+      <w:r>
+        <w:t>In politics, expectations are determined by governmental outputs or policies</w:t>
+      </w:r>
+    </w:p>
+    <w:p>
+      <w:pPr>
+        <w:pStyle w:val="ListParagraph"/>
+        <w:numPr>
+          <w:ilvl w:val="1"/>
+          <w:numId w:val="15"/>
+        </w:numPr>
+      </w:pPr>
+      <w:r>
+        <w:t>Therefore, a political relationship is determined by the type of policy at stake</w:t>
+      </w:r>
+    </w:p>
+    <w:p>
+      <w:pPr>
+        <w:pStyle w:val="ListParagraph"/>
+        <w:numPr>
+          <w:ilvl w:val="0"/>
+          <w:numId w:val="15"/>
+        </w:numPr>
+      </w:pPr>
+      <w:r>
+        <w:t>Relative activeness level of politics by policy type:</w:t>
+      </w:r>
+    </w:p>
+    <w:p>
+      <w:pPr>
+        <w:pStyle w:val="ListParagraph"/>
+        <w:numPr>
+          <w:ilvl w:val="1"/>
+          <w:numId w:val="15"/>
+        </w:numPr>
+      </w:pPr>
+      <w:r>
+        <w:t>Redistribution policies &gt; distributive policies</w:t>
+      </w:r>
+    </w:p>
+    <w:p>
+      <w:pPr>
+        <w:pStyle w:val="ListParagraph"/>
+        <w:numPr>
+          <w:ilvl w:val="2"/>
+          <w:numId w:val="15"/>
+        </w:numPr>
+      </w:pPr>
+      <w:r>
+        <w:t>Immediate likelihood of coercion</w:t>
+      </w:r>
+    </w:p>
+    <w:p>
+      <w:pPr>
+        <w:pStyle w:val="ListParagraph"/>
+        <w:numPr>
+          <w:ilvl w:val="2"/>
+          <w:numId w:val="15"/>
+        </w:numPr>
+      </w:pPr>
+      <w:r>
+        <w:t>High level of bargaining between large groups of people</w:t>
+      </w:r>
+    </w:p>
+    <w:p>
+      <w:pPr>
+        <w:pStyle w:val="ListParagraph"/>
+        <w:numPr>
+          <w:ilvl w:val="2"/>
+          <w:numId w:val="15"/>
+        </w:numPr>
+      </w:pPr>
+      <w:r>
+        <w:t>President takes on a slightly stronger role than Congress</w:t>
+      </w:r>
+    </w:p>
+    <w:p>
+      <w:pPr>
+        <w:pStyle w:val="ListParagraph"/>
+        <w:numPr>
+          <w:ilvl w:val="1"/>
+          <w:numId w:val="15"/>
+        </w:numPr>
+      </w:pPr>
+      <w:r>
+        <w:t>Regulatory policies &gt; redistribution policies &gt; distributive policies</w:t>
+      </w:r>
+    </w:p>
+    <w:p>
+      <w:pPr>
+        <w:pStyle w:val="ListParagraph"/>
+        <w:numPr>
+          <w:ilvl w:val="2"/>
+          <w:numId w:val="15"/>
+        </w:numPr>
+      </w:pPr>
+      <w:r>
+        <w:t>More conflictual politics (unstable, combative, decisive)</w:t>
+      </w:r>
+    </w:p>
+    <w:p>
+      <w:pPr>
+        <w:pStyle w:val="ListParagraph"/>
+        <w:numPr>
+          <w:ilvl w:val="2"/>
+          <w:numId w:val="15"/>
+        </w:numPr>
+      </w:pPr>
+      <w:r>
+        <w:t>Immediate likelihood of coercion and applicable to the individual</w:t>
+      </w:r>
+    </w:p>
+    <w:p>
+      <w:pPr>
+        <w:pStyle w:val="ListParagraph"/>
+        <w:numPr>
+          <w:ilvl w:val="2"/>
+          <w:numId w:val="15"/>
+        </w:numPr>
+      </w:pPr>
+      <w:r>
+        <w:t>High level of bargaining</w:t>
+      </w:r>
+    </w:p>
+    <w:p>
+      <w:pPr>
+        <w:pStyle w:val="ListParagraph"/>
+        <w:numPr>
+          <w:ilvl w:val="2"/>
+          <w:numId w:val="15"/>
+        </w:numPr>
+      </w:pPr>
+      <w:r>
+        <w:t>Numerous amendments to bills introduced</w:t>
+      </w:r>
+    </w:p>
+    <w:p>
+      <w:pPr>
+        <w:pStyle w:val="ListParagraph"/>
+        <w:numPr>
+          <w:ilvl w:val="0"/>
+          <w:numId w:val="15"/>
+        </w:numPr>
+      </w:pPr>
+      <w:r>
+        <w:t>Differences in approaches</w:t>
+      </w:r>
+    </w:p>
+    <w:p>
+      <w:pPr>
+        <w:pStyle w:val="ListParagraph"/>
+        <w:numPr>
+          <w:ilvl w:val="1"/>
+          <w:numId w:val="15"/>
+        </w:numPr>
+      </w:pPr>
+      <w:proofErr w:type="spellStart"/>
+      <w:r>
+        <w:t>Lasswellian</w:t>
+      </w:r>
+      <w:proofErr w:type="spellEnd"/>
+      <w:r>
+        <w:t xml:space="preserve">: public policy should be studied to </w:t>
+      </w:r>
+      <w:r>
+        <w:t>improve the political system</w:t>
+      </w:r>
+    </w:p>
+    <w:p>
+      <w:pPr>
+        <w:pStyle w:val="ListParagraph"/>
+        <w:numPr>
+          <w:ilvl w:val="1"/>
+          <w:numId w:val="15"/>
+        </w:numPr>
+      </w:pPr>
+      <w:proofErr w:type="spellStart"/>
+      <w:r>
+        <w:t>Lowian</w:t>
+      </w:r>
+      <w:proofErr w:type="spellEnd"/>
+      <w:r>
+        <w:t>: public policy should be studied to predict the type of politics displayed in the political system and predict what type of policies will succeed and what type will fail</w:t>
+      </w:r>
+    </w:p>
+    <w:p/>
+    <w:p>
+      <w:r>
+        <w:t>Typologies as Non-Mutually Exclusive Categories</w:t>
+      </w:r>
+    </w:p>
+    <w:p>
+      <w:pPr>
+        <w:pStyle w:val="ListParagraph"/>
+        <w:numPr>
+          <w:ilvl w:val="0"/>
+          <w:numId w:val="16"/>
+        </w:numPr>
+      </w:pPr>
+      <w:r>
+        <w:t>For any classification system to be useful the categories must be inclusive and mutually exclusive.</w:t>
+      </w:r>
+    </w:p>
+    <w:p>
+      <w:pPr>
+        <w:pStyle w:val="ListParagraph"/>
+        <w:numPr>
+          <w:ilvl w:val="1"/>
+          <w:numId w:val="16"/>
+        </w:numPr>
+      </w:pPr>
+      <w:r>
+        <w:t>This is the fundamental weakness of the policy typologies model.</w:t>
+      </w:r>
+    </w:p>
+    <w:p>
+      <w:pPr>
+        <w:pStyle w:val="ListParagraph"/>
+        <w:numPr>
+          <w:ilvl w:val="0"/>
+          <w:numId w:val="16"/>
+        </w:numPr>
+      </w:pPr>
+      <w:r>
+        <w:t>Complex legislation tends not to fall neatly into only one category.</w:t>
+      </w:r>
+    </w:p>
+    <w:p>
+      <w:pPr>
+        <w:pStyle w:val="ListParagraph"/>
+        <w:numPr>
+          <w:ilvl w:val="0"/>
+          <w:numId w:val="16"/>
+        </w:numPr>
+      </w:pPr>
+      <w:r>
+        <w:t>The distinguishing trait of good theory is simplicity; efforts to adjust the policy typologies model to address shortcomings added complexity.</w:t>
+      </w:r>
+    </w:p>
+    <w:p>
+      <w:pPr>
+        <w:pStyle w:val="ListParagraph"/>
+        <w:numPr>
+          <w:ilvl w:val="0"/>
+          <w:numId w:val="16"/>
+        </w:numPr>
+      </w:pPr>
+      <w:r>
+        <w:t>Drawbacks of the policy typologies model:</w:t>
+      </w:r>
+    </w:p>
+    <w:p>
+      <w:pPr>
+        <w:pStyle w:val="ListParagraph"/>
+        <w:numPr>
+          <w:ilvl w:val="1"/>
+          <w:numId w:val="16"/>
+        </w:numPr>
+      </w:pPr>
+      <w:r>
+        <w:t>It’s not testable</w:t>
+      </w:r>
+    </w:p>
+    <w:p>
+      <w:pPr>
+        <w:pStyle w:val="ListParagraph"/>
+        <w:numPr>
+          <w:ilvl w:val="1"/>
+          <w:numId w:val="16"/>
+        </w:numPr>
+      </w:pPr>
+      <w:r>
+        <w:t>It’s not predictive</w:t>
+      </w:r>
+    </w:p>
+    <w:p>
+      <w:pPr>
+        <w:pStyle w:val="ListParagraph"/>
+        <w:numPr>
+          <w:ilvl w:val="1"/>
+          <w:numId w:val="16"/>
+        </w:numPr>
+      </w:pPr>
+      <w:r>
+        <w:t>It’s too simplistic</w:t>
+      </w:r>
+    </w:p>
+    <w:p>
+      <w:pPr>
+        <w:pStyle w:val="ListParagraph"/>
+        <w:numPr>
+          <w:ilvl w:val="1"/>
+          <w:numId w:val="16"/>
+        </w:numPr>
+      </w:pPr>
+      <w:r>
+        <w:t>It’s post hoc</w:t>
+      </w:r>
+    </w:p>
+    <w:p>
+      <w:pPr>
+        <w:pStyle w:val="ListParagraph"/>
+        <w:numPr>
+          <w:ilvl w:val="1"/>
+          <w:numId w:val="16"/>
+        </w:numPr>
+      </w:pPr>
+      <w:r>
+        <w:lastRenderedPageBreak/>
+        <w:t>It doesn’t provide causal explanation</w:t>
+      </w:r>
+    </w:p>
+    <w:p>
+      <w:pPr>
+        <w:pStyle w:val="ListParagraph"/>
+        <w:numPr>
+          <w:ilvl w:val="1"/>
+          <w:numId w:val="16"/>
+        </w:numPr>
+      </w:pPr>
+      <w:r>
+        <w:t>It doesn’t account for the dynamic aspects of the policy process</w:t>
+      </w:r>
+    </w:p>
+    <w:p>
+      <w:pPr>
+        <w:pStyle w:val="ListParagraph"/>
+        <w:numPr>
+          <w:ilvl w:val="0"/>
+          <w:numId w:val="16"/>
+        </w:numPr>
+      </w:pPr>
+      <w:r>
+        <w:t xml:space="preserve">Cases that do not fit into one of </w:t>
+      </w:r>
+      <w:proofErr w:type="spellStart"/>
+      <w:r>
+        <w:t>Lowi’s</w:t>
+      </w:r>
+      <w:proofErr w:type="spellEnd"/>
+      <w:r>
+        <w:t xml:space="preserve"> typologies may simply represent the limitations of the model.</w:t>
+      </w:r>
+    </w:p>
+    <w:p>
+      <w:pPr>
+        <w:pStyle w:val="ListParagraph"/>
+        <w:numPr>
+          <w:ilvl w:val="0"/>
+          <w:numId w:val="16"/>
+        </w:numPr>
+      </w:pPr>
+      <w:r>
+        <w:t>Many researchers do not view the policy typologies model as an explanatory framework that will advance the field.</w:t>
+      </w:r>
+    </w:p>
+    <w:p>
+      <w:pPr>
+        <w:pStyle w:val="ListParagraph"/>
+        <w:numPr>
+          <w:ilvl w:val="0"/>
+          <w:numId w:val="16"/>
+        </w:numPr>
+      </w:pPr>
+      <w:bookmarkStart w:id="0" w:name="_GoBack"/>
+      <w:bookmarkEnd w:id="0"/>
+    </w:p>
     <w:sectPr>
-      <w:headerReference w:type="default" r:id="rId8"/>
+      <w:headerReference w:type="default" r:id="rId9"/>
       <w:pgSz w:w="12240" w:h="15840"/>
       <w:pgMar w:top="1440" w:right="1440" w:bottom="1440" w:left="1440" w:header="720" w:footer="720" w:gutter="0"/>
+      <w:pgNumType w:start="1"/>
       <w:cols w:space="720"/>
       <w:docGrid w:linePitch="360"/>
     </w:sectPr>
@@ -1732,7 +3255,7 @@
         <w:b/>
         <w:noProof/>
       </w:rPr>
-      <w:t>1</w:t>
+      <w:t>4</w:t>
     </w:r>
     <w:r>
       <w:rPr>
@@ -1753,7 +3276,106 @@
       <w:rPr>
         <w:b/>
       </w:rPr>
-      <w:instrText xml:space="preserve"> NUMPAGES  \* Arabic  \* MERGEFORMAT </w:instrText>
+      <w:instrText xml:space="preserve"> SECTIONPAGES   \* MERGEFORMAT </w:instrText>
+    </w:r>
+    <w:r>
+      <w:rPr>
+        <w:b/>
+      </w:rPr>
+      <w:fldChar w:fldCharType="separate"/>
+    </w:r>
+    <w:r>
+      <w:rPr>
+        <w:b/>
+        <w:noProof/>
+      </w:rPr>
+      <w:t>4</w:t>
+    </w:r>
+    <w:r>
+      <w:rPr>
+        <w:b/>
+      </w:rPr>
+      <w:fldChar w:fldCharType="end"/>
+    </w:r>
+  </w:p>
+  <w:p>
+    <w:pPr>
+      <w:pStyle w:val="Header"/>
+    </w:pPr>
+  </w:p>
+</w:hdr>
+</file>
+
+<file path=word/header2.xml><?xml version="1.0" encoding="utf-8"?>
+<w:hdr xmlns:wpc="http://schemas.microsoft.com/office/word/2010/wordprocessingCanvas" xmlns:mc="http://schemas.openxmlformats.org/markup-compatibility/2006" xmlns:o="urn:schemas-microsoft-com:office:office" xmlns:r="http://schemas.openxmlformats.org/officeDocument/2006/relationships" xmlns:m="http://schemas.openxmlformats.org/officeDocument/2006/math" xmlns:v="urn:schemas-microsoft-com:vml" xmlns:wp14="http://schemas.microsoft.com/office/word/2010/wordprocessingDrawing" xmlns:wp="http://schemas.openxmlformats.org/drawingml/2006/wordprocessingDrawing" xmlns:w10="urn:schemas-microsoft-com:office:word" xmlns:w="http://schemas.openxmlformats.org/wordprocessingml/2006/main" xmlns:w14="http://schemas.microsoft.com/office/word/2010/wordml" xmlns:wpg="http://schemas.microsoft.com/office/word/2010/wordprocessingGroup" xmlns:wpi="http://schemas.microsoft.com/office/word/2010/wordprocessingInk" xmlns:wne="http://schemas.microsoft.com/office/word/2006/wordml" xmlns:wps="http://schemas.microsoft.com/office/word/2010/wordprocessingShape" mc:Ignorable="w14 wp14">
+  <w:p>
+    <w:pPr>
+      <w:pStyle w:val="Header"/>
+    </w:pPr>
+    <w:r>
+      <w:t xml:space="preserve">Smith, K.B. and Larimer, C.W. (2016). The Public Policy Theory Primer. 3rd edition. Boulder, Colorado: Westview Press. </w:t>
+    </w:r>
+  </w:p>
+  <w:p>
+    <w:pPr>
+      <w:pStyle w:val="Header"/>
+    </w:pPr>
+  </w:p>
+  <w:p>
+    <w:pPr>
+      <w:pStyle w:val="Header"/>
+      <w:rPr>
+        <w:b/>
+      </w:rPr>
+    </w:pPr>
+    <w:r>
+      <w:t xml:space="preserve">Chapter 2 | Page </w:t>
+    </w:r>
+    <w:r>
+      <w:rPr>
+        <w:b/>
+      </w:rPr>
+      <w:fldChar w:fldCharType="begin"/>
+    </w:r>
+    <w:r>
+      <w:rPr>
+        <w:b/>
+      </w:rPr>
+      <w:instrText xml:space="preserve"> PAGE  \* Arabic  \* MERGEFORMAT </w:instrText>
+    </w:r>
+    <w:r>
+      <w:rPr>
+        <w:b/>
+      </w:rPr>
+      <w:fldChar w:fldCharType="separate"/>
+    </w:r>
+    <w:r>
+      <w:rPr>
+        <w:b/>
+        <w:noProof/>
+      </w:rPr>
+      <w:t>4</w:t>
+    </w:r>
+    <w:r>
+      <w:rPr>
+        <w:b/>
+      </w:rPr>
+      <w:fldChar w:fldCharType="end"/>
+    </w:r>
+    <w:r>
+      <w:t xml:space="preserve"> of </w:t>
+    </w:r>
+    <w:r>
+      <w:rPr>
+        <w:b/>
+      </w:rPr>
+      <w:fldChar w:fldCharType="begin"/>
+    </w:r>
+    <w:r>
+      <w:rPr>
+        <w:b/>
+      </w:rPr>
+      <w:instrText xml:space="preserve"> SECTIONPAGES   \* MERGEFORMAT </w:instrText>
     </w:r>
     <w:r>
       <w:rPr>
@@ -1786,6 +3408,458 @@
 <file path=word/numbering.xml><?xml version="1.0" encoding="utf-8"?>
 <w:numbering xmlns:wpc="http://schemas.microsoft.com/office/word/2010/wordprocessingCanvas" xmlns:mc="http://schemas.openxmlformats.org/markup-compatibility/2006" xmlns:o="urn:schemas-microsoft-com:office:office" xmlns:r="http://schemas.openxmlformats.org/officeDocument/2006/relationships" xmlns:m="http://schemas.openxmlformats.org/officeDocument/2006/math" xmlns:v="urn:schemas-microsoft-com:vml" xmlns:wp14="http://schemas.microsoft.com/office/word/2010/wordprocessingDrawing" xmlns:wp="http://schemas.openxmlformats.org/drawingml/2006/wordprocessingDrawing" xmlns:w10="urn:schemas-microsoft-com:office:word" xmlns:w="http://schemas.openxmlformats.org/wordprocessingml/2006/main" xmlns:w14="http://schemas.microsoft.com/office/word/2010/wordml" xmlns:wpg="http://schemas.microsoft.com/office/word/2010/wordprocessingGroup" xmlns:wpi="http://schemas.microsoft.com/office/word/2010/wordprocessingInk" xmlns:wne="http://schemas.microsoft.com/office/word/2006/wordml" xmlns:wps="http://schemas.microsoft.com/office/word/2010/wordprocessingShape" mc:Ignorable="w14 wp14">
   <w:abstractNum w:abstractNumId="0">
+    <w:nsid w:val="12D34B08"/>
+    <w:multiLevelType w:val="hybridMultilevel"/>
+    <w:tmpl w:val="82685FA4"/>
+    <w:lvl w:ilvl="0" w:tplc="04090001">
+      <w:start w:val="1"/>
+      <w:numFmt w:val="bullet"/>
+      <w:lvlText w:val=""/>
+      <w:lvlJc w:val="left"/>
+      <w:pPr>
+        <w:ind w:left="720" w:hanging="360"/>
+      </w:pPr>
+      <w:rPr>
+        <w:rFonts w:ascii="Symbol" w:hAnsi="Symbol" w:hint="default"/>
+      </w:rPr>
+    </w:lvl>
+    <w:lvl w:ilvl="1" w:tplc="04090003">
+      <w:start w:val="1"/>
+      <w:numFmt w:val="bullet"/>
+      <w:lvlText w:val="o"/>
+      <w:lvlJc w:val="left"/>
+      <w:pPr>
+        <w:ind w:left="1440" w:hanging="360"/>
+      </w:pPr>
+      <w:rPr>
+        <w:rFonts w:ascii="Courier New" w:hAnsi="Courier New" w:cs="Courier New" w:hint="default"/>
+      </w:rPr>
+    </w:lvl>
+    <w:lvl w:ilvl="2" w:tplc="04090005">
+      <w:start w:val="1"/>
+      <w:numFmt w:val="bullet"/>
+      <w:lvlText w:val=""/>
+      <w:lvlJc w:val="left"/>
+      <w:pPr>
+        <w:ind w:left="2160" w:hanging="360"/>
+      </w:pPr>
+      <w:rPr>
+        <w:rFonts w:ascii="Wingdings" w:hAnsi="Wingdings" w:hint="default"/>
+      </w:rPr>
+    </w:lvl>
+    <w:lvl w:ilvl="3" w:tplc="04090001" w:tentative="1">
+      <w:start w:val="1"/>
+      <w:numFmt w:val="bullet"/>
+      <w:lvlText w:val=""/>
+      <w:lvlJc w:val="left"/>
+      <w:pPr>
+        <w:ind w:left="2880" w:hanging="360"/>
+      </w:pPr>
+      <w:rPr>
+        <w:rFonts w:ascii="Symbol" w:hAnsi="Symbol" w:hint="default"/>
+      </w:rPr>
+    </w:lvl>
+    <w:lvl w:ilvl="4" w:tplc="04090003" w:tentative="1">
+      <w:start w:val="1"/>
+      <w:numFmt w:val="bullet"/>
+      <w:lvlText w:val="o"/>
+      <w:lvlJc w:val="left"/>
+      <w:pPr>
+        <w:ind w:left="3600" w:hanging="360"/>
+      </w:pPr>
+      <w:rPr>
+        <w:rFonts w:ascii="Courier New" w:hAnsi="Courier New" w:cs="Courier New" w:hint="default"/>
+      </w:rPr>
+    </w:lvl>
+    <w:lvl w:ilvl="5" w:tplc="04090005" w:tentative="1">
+      <w:start w:val="1"/>
+      <w:numFmt w:val="bullet"/>
+      <w:lvlText w:val=""/>
+      <w:lvlJc w:val="left"/>
+      <w:pPr>
+        <w:ind w:left="4320" w:hanging="360"/>
+      </w:pPr>
+      <w:rPr>
+        <w:rFonts w:ascii="Wingdings" w:hAnsi="Wingdings" w:hint="default"/>
+      </w:rPr>
+    </w:lvl>
+    <w:lvl w:ilvl="6" w:tplc="04090001" w:tentative="1">
+      <w:start w:val="1"/>
+      <w:numFmt w:val="bullet"/>
+      <w:lvlText w:val=""/>
+      <w:lvlJc w:val="left"/>
+      <w:pPr>
+        <w:ind w:left="5040" w:hanging="360"/>
+      </w:pPr>
+      <w:rPr>
+        <w:rFonts w:ascii="Symbol" w:hAnsi="Symbol" w:hint="default"/>
+      </w:rPr>
+    </w:lvl>
+    <w:lvl w:ilvl="7" w:tplc="04090003" w:tentative="1">
+      <w:start w:val="1"/>
+      <w:numFmt w:val="bullet"/>
+      <w:lvlText w:val="o"/>
+      <w:lvlJc w:val="left"/>
+      <w:pPr>
+        <w:ind w:left="5760" w:hanging="360"/>
+      </w:pPr>
+      <w:rPr>
+        <w:rFonts w:ascii="Courier New" w:hAnsi="Courier New" w:cs="Courier New" w:hint="default"/>
+      </w:rPr>
+    </w:lvl>
+    <w:lvl w:ilvl="8" w:tplc="04090005" w:tentative="1">
+      <w:start w:val="1"/>
+      <w:numFmt w:val="bullet"/>
+      <w:lvlText w:val=""/>
+      <w:lvlJc w:val="left"/>
+      <w:pPr>
+        <w:ind w:left="6480" w:hanging="360"/>
+      </w:pPr>
+      <w:rPr>
+        <w:rFonts w:ascii="Wingdings" w:hAnsi="Wingdings" w:hint="default"/>
+      </w:rPr>
+    </w:lvl>
+  </w:abstractNum>
+  <w:abstractNum w:abstractNumId="1">
+    <w:nsid w:val="18825B3B"/>
+    <w:multiLevelType w:val="hybridMultilevel"/>
+    <w:tmpl w:val="44B68ED6"/>
+    <w:lvl w:ilvl="0" w:tplc="04090001">
+      <w:start w:val="1"/>
+      <w:numFmt w:val="bullet"/>
+      <w:lvlText w:val=""/>
+      <w:lvlJc w:val="left"/>
+      <w:pPr>
+        <w:ind w:left="765" w:hanging="360"/>
+      </w:pPr>
+      <w:rPr>
+        <w:rFonts w:ascii="Symbol" w:hAnsi="Symbol" w:hint="default"/>
+      </w:rPr>
+    </w:lvl>
+    <w:lvl w:ilvl="1" w:tplc="04090003">
+      <w:start w:val="1"/>
+      <w:numFmt w:val="bullet"/>
+      <w:lvlText w:val="o"/>
+      <w:lvlJc w:val="left"/>
+      <w:pPr>
+        <w:ind w:left="1485" w:hanging="360"/>
+      </w:pPr>
+      <w:rPr>
+        <w:rFonts w:ascii="Courier New" w:hAnsi="Courier New" w:cs="Courier New" w:hint="default"/>
+      </w:rPr>
+    </w:lvl>
+    <w:lvl w:ilvl="2" w:tplc="04090005" w:tentative="1">
+      <w:start w:val="1"/>
+      <w:numFmt w:val="bullet"/>
+      <w:lvlText w:val=""/>
+      <w:lvlJc w:val="left"/>
+      <w:pPr>
+        <w:ind w:left="2205" w:hanging="360"/>
+      </w:pPr>
+      <w:rPr>
+        <w:rFonts w:ascii="Wingdings" w:hAnsi="Wingdings" w:hint="default"/>
+      </w:rPr>
+    </w:lvl>
+    <w:lvl w:ilvl="3" w:tplc="04090001" w:tentative="1">
+      <w:start w:val="1"/>
+      <w:numFmt w:val="bullet"/>
+      <w:lvlText w:val=""/>
+      <w:lvlJc w:val="left"/>
+      <w:pPr>
+        <w:ind w:left="2925" w:hanging="360"/>
+      </w:pPr>
+      <w:rPr>
+        <w:rFonts w:ascii="Symbol" w:hAnsi="Symbol" w:hint="default"/>
+      </w:rPr>
+    </w:lvl>
+    <w:lvl w:ilvl="4" w:tplc="04090003" w:tentative="1">
+      <w:start w:val="1"/>
+      <w:numFmt w:val="bullet"/>
+      <w:lvlText w:val="o"/>
+      <w:lvlJc w:val="left"/>
+      <w:pPr>
+        <w:ind w:left="3645" w:hanging="360"/>
+      </w:pPr>
+      <w:rPr>
+        <w:rFonts w:ascii="Courier New" w:hAnsi="Courier New" w:cs="Courier New" w:hint="default"/>
+      </w:rPr>
+    </w:lvl>
+    <w:lvl w:ilvl="5" w:tplc="04090005" w:tentative="1">
+      <w:start w:val="1"/>
+      <w:numFmt w:val="bullet"/>
+      <w:lvlText w:val=""/>
+      <w:lvlJc w:val="left"/>
+      <w:pPr>
+        <w:ind w:left="4365" w:hanging="360"/>
+      </w:pPr>
+      <w:rPr>
+        <w:rFonts w:ascii="Wingdings" w:hAnsi="Wingdings" w:hint="default"/>
+      </w:rPr>
+    </w:lvl>
+    <w:lvl w:ilvl="6" w:tplc="04090001" w:tentative="1">
+      <w:start w:val="1"/>
+      <w:numFmt w:val="bullet"/>
+      <w:lvlText w:val=""/>
+      <w:lvlJc w:val="left"/>
+      <w:pPr>
+        <w:ind w:left="5085" w:hanging="360"/>
+      </w:pPr>
+      <w:rPr>
+        <w:rFonts w:ascii="Symbol" w:hAnsi="Symbol" w:hint="default"/>
+      </w:rPr>
+    </w:lvl>
+    <w:lvl w:ilvl="7" w:tplc="04090003" w:tentative="1">
+      <w:start w:val="1"/>
+      <w:numFmt w:val="bullet"/>
+      <w:lvlText w:val="o"/>
+      <w:lvlJc w:val="left"/>
+      <w:pPr>
+        <w:ind w:left="5805" w:hanging="360"/>
+      </w:pPr>
+      <w:rPr>
+        <w:rFonts w:ascii="Courier New" w:hAnsi="Courier New" w:cs="Courier New" w:hint="default"/>
+      </w:rPr>
+    </w:lvl>
+    <w:lvl w:ilvl="8" w:tplc="04090005" w:tentative="1">
+      <w:start w:val="1"/>
+      <w:numFmt w:val="bullet"/>
+      <w:lvlText w:val=""/>
+      <w:lvlJc w:val="left"/>
+      <w:pPr>
+        <w:ind w:left="6525" w:hanging="360"/>
+      </w:pPr>
+      <w:rPr>
+        <w:rFonts w:ascii="Wingdings" w:hAnsi="Wingdings" w:hint="default"/>
+      </w:rPr>
+    </w:lvl>
+  </w:abstractNum>
+  <w:abstractNum w:abstractNumId="2">
+    <w:nsid w:val="1C6A47C8"/>
+    <w:multiLevelType w:val="hybridMultilevel"/>
+    <w:tmpl w:val="22D23308"/>
+    <w:lvl w:ilvl="0" w:tplc="04090001">
+      <w:start w:val="1"/>
+      <w:numFmt w:val="bullet"/>
+      <w:lvlText w:val=""/>
+      <w:lvlJc w:val="left"/>
+      <w:pPr>
+        <w:ind w:left="720" w:hanging="360"/>
+      </w:pPr>
+      <w:rPr>
+        <w:rFonts w:ascii="Symbol" w:hAnsi="Symbol" w:hint="default"/>
+      </w:rPr>
+    </w:lvl>
+    <w:lvl w:ilvl="1" w:tplc="04090003">
+      <w:start w:val="1"/>
+      <w:numFmt w:val="bullet"/>
+      <w:lvlText w:val="o"/>
+      <w:lvlJc w:val="left"/>
+      <w:pPr>
+        <w:ind w:left="1440" w:hanging="360"/>
+      </w:pPr>
+      <w:rPr>
+        <w:rFonts w:ascii="Courier New" w:hAnsi="Courier New" w:cs="Courier New" w:hint="default"/>
+      </w:rPr>
+    </w:lvl>
+    <w:lvl w:ilvl="2" w:tplc="04090005" w:tentative="1">
+      <w:start w:val="1"/>
+      <w:numFmt w:val="bullet"/>
+      <w:lvlText w:val=""/>
+      <w:lvlJc w:val="left"/>
+      <w:pPr>
+        <w:ind w:left="2160" w:hanging="360"/>
+      </w:pPr>
+      <w:rPr>
+        <w:rFonts w:ascii="Wingdings" w:hAnsi="Wingdings" w:hint="default"/>
+      </w:rPr>
+    </w:lvl>
+    <w:lvl w:ilvl="3" w:tplc="04090001" w:tentative="1">
+      <w:start w:val="1"/>
+      <w:numFmt w:val="bullet"/>
+      <w:lvlText w:val=""/>
+      <w:lvlJc w:val="left"/>
+      <w:pPr>
+        <w:ind w:left="2880" w:hanging="360"/>
+      </w:pPr>
+      <w:rPr>
+        <w:rFonts w:ascii="Symbol" w:hAnsi="Symbol" w:hint="default"/>
+      </w:rPr>
+    </w:lvl>
+    <w:lvl w:ilvl="4" w:tplc="04090003" w:tentative="1">
+      <w:start w:val="1"/>
+      <w:numFmt w:val="bullet"/>
+      <w:lvlText w:val="o"/>
+      <w:lvlJc w:val="left"/>
+      <w:pPr>
+        <w:ind w:left="3600" w:hanging="360"/>
+      </w:pPr>
+      <w:rPr>
+        <w:rFonts w:ascii="Courier New" w:hAnsi="Courier New" w:cs="Courier New" w:hint="default"/>
+      </w:rPr>
+    </w:lvl>
+    <w:lvl w:ilvl="5" w:tplc="04090005" w:tentative="1">
+      <w:start w:val="1"/>
+      <w:numFmt w:val="bullet"/>
+      <w:lvlText w:val=""/>
+      <w:lvlJc w:val="left"/>
+      <w:pPr>
+        <w:ind w:left="4320" w:hanging="360"/>
+      </w:pPr>
+      <w:rPr>
+        <w:rFonts w:ascii="Wingdings" w:hAnsi="Wingdings" w:hint="default"/>
+      </w:rPr>
+    </w:lvl>
+    <w:lvl w:ilvl="6" w:tplc="04090001" w:tentative="1">
+      <w:start w:val="1"/>
+      <w:numFmt w:val="bullet"/>
+      <w:lvlText w:val=""/>
+      <w:lvlJc w:val="left"/>
+      <w:pPr>
+        <w:ind w:left="5040" w:hanging="360"/>
+      </w:pPr>
+      <w:rPr>
+        <w:rFonts w:ascii="Symbol" w:hAnsi="Symbol" w:hint="default"/>
+      </w:rPr>
+    </w:lvl>
+    <w:lvl w:ilvl="7" w:tplc="04090003" w:tentative="1">
+      <w:start w:val="1"/>
+      <w:numFmt w:val="bullet"/>
+      <w:lvlText w:val="o"/>
+      <w:lvlJc w:val="left"/>
+      <w:pPr>
+        <w:ind w:left="5760" w:hanging="360"/>
+      </w:pPr>
+      <w:rPr>
+        <w:rFonts w:ascii="Courier New" w:hAnsi="Courier New" w:cs="Courier New" w:hint="default"/>
+      </w:rPr>
+    </w:lvl>
+    <w:lvl w:ilvl="8" w:tplc="04090005" w:tentative="1">
+      <w:start w:val="1"/>
+      <w:numFmt w:val="bullet"/>
+      <w:lvlText w:val=""/>
+      <w:lvlJc w:val="left"/>
+      <w:pPr>
+        <w:ind w:left="6480" w:hanging="360"/>
+      </w:pPr>
+      <w:rPr>
+        <w:rFonts w:ascii="Wingdings" w:hAnsi="Wingdings" w:hint="default"/>
+      </w:rPr>
+    </w:lvl>
+  </w:abstractNum>
+  <w:abstractNum w:abstractNumId="3">
+    <w:nsid w:val="30475515"/>
+    <w:multiLevelType w:val="hybridMultilevel"/>
+    <w:tmpl w:val="7A801E7E"/>
+    <w:lvl w:ilvl="0" w:tplc="04090001">
+      <w:start w:val="1"/>
+      <w:numFmt w:val="bullet"/>
+      <w:lvlText w:val=""/>
+      <w:lvlJc w:val="left"/>
+      <w:pPr>
+        <w:ind w:left="720" w:hanging="360"/>
+      </w:pPr>
+      <w:rPr>
+        <w:rFonts w:ascii="Symbol" w:hAnsi="Symbol" w:hint="default"/>
+      </w:rPr>
+    </w:lvl>
+    <w:lvl w:ilvl="1" w:tplc="04090003">
+      <w:start w:val="1"/>
+      <w:numFmt w:val="bullet"/>
+      <w:lvlText w:val="o"/>
+      <w:lvlJc w:val="left"/>
+      <w:pPr>
+        <w:ind w:left="1440" w:hanging="360"/>
+      </w:pPr>
+      <w:rPr>
+        <w:rFonts w:ascii="Courier New" w:hAnsi="Courier New" w:cs="Courier New" w:hint="default"/>
+      </w:rPr>
+    </w:lvl>
+    <w:lvl w:ilvl="2" w:tplc="04090005">
+      <w:start w:val="1"/>
+      <w:numFmt w:val="bullet"/>
+      <w:lvlText w:val=""/>
+      <w:lvlJc w:val="left"/>
+      <w:pPr>
+        <w:ind w:left="2160" w:hanging="360"/>
+      </w:pPr>
+      <w:rPr>
+        <w:rFonts w:ascii="Wingdings" w:hAnsi="Wingdings" w:hint="default"/>
+      </w:rPr>
+    </w:lvl>
+    <w:lvl w:ilvl="3" w:tplc="04090001" w:tentative="1">
+      <w:start w:val="1"/>
+      <w:numFmt w:val="bullet"/>
+      <w:lvlText w:val=""/>
+      <w:lvlJc w:val="left"/>
+      <w:pPr>
+        <w:ind w:left="2880" w:hanging="360"/>
+      </w:pPr>
+      <w:rPr>
+        <w:rFonts w:ascii="Symbol" w:hAnsi="Symbol" w:hint="default"/>
+      </w:rPr>
+    </w:lvl>
+    <w:lvl w:ilvl="4" w:tplc="04090003" w:tentative="1">
+      <w:start w:val="1"/>
+      <w:numFmt w:val="bullet"/>
+      <w:lvlText w:val="o"/>
+      <w:lvlJc w:val="left"/>
+      <w:pPr>
+        <w:ind w:left="3600" w:hanging="360"/>
+      </w:pPr>
+      <w:rPr>
+        <w:rFonts w:ascii="Courier New" w:hAnsi="Courier New" w:cs="Courier New" w:hint="default"/>
+      </w:rPr>
+    </w:lvl>
+    <w:lvl w:ilvl="5" w:tplc="04090005" w:tentative="1">
+      <w:start w:val="1"/>
+      <w:numFmt w:val="bullet"/>
+      <w:lvlText w:val=""/>
+      <w:lvlJc w:val="left"/>
+      <w:pPr>
+        <w:ind w:left="4320" w:hanging="360"/>
+      </w:pPr>
+      <w:rPr>
+        <w:rFonts w:ascii="Wingdings" w:hAnsi="Wingdings" w:hint="default"/>
+      </w:rPr>
+    </w:lvl>
+    <w:lvl w:ilvl="6" w:tplc="04090001" w:tentative="1">
+      <w:start w:val="1"/>
+      <w:numFmt w:val="bullet"/>
+      <w:lvlText w:val=""/>
+      <w:lvlJc w:val="left"/>
+      <w:pPr>
+        <w:ind w:left="5040" w:hanging="360"/>
+      </w:pPr>
+      <w:rPr>
+        <w:rFonts w:ascii="Symbol" w:hAnsi="Symbol" w:hint="default"/>
+      </w:rPr>
+    </w:lvl>
+    <w:lvl w:ilvl="7" w:tplc="04090003" w:tentative="1">
+      <w:start w:val="1"/>
+      <w:numFmt w:val="bullet"/>
+      <w:lvlText w:val="o"/>
+      <w:lvlJc w:val="left"/>
+      <w:pPr>
+        <w:ind w:left="5760" w:hanging="360"/>
+      </w:pPr>
+      <w:rPr>
+        <w:rFonts w:ascii="Courier New" w:hAnsi="Courier New" w:cs="Courier New" w:hint="default"/>
+      </w:rPr>
+    </w:lvl>
+    <w:lvl w:ilvl="8" w:tplc="04090005" w:tentative="1">
+      <w:start w:val="1"/>
+      <w:numFmt w:val="bullet"/>
+      <w:lvlText w:val=""/>
+      <w:lvlJc w:val="left"/>
+      <w:pPr>
+        <w:ind w:left="6480" w:hanging="360"/>
+      </w:pPr>
+      <w:rPr>
+        <w:rFonts w:ascii="Wingdings" w:hAnsi="Wingdings" w:hint="default"/>
+      </w:rPr>
+    </w:lvl>
+  </w:abstractNum>
+  <w:abstractNum w:abstractNumId="4">
     <w:nsid w:val="30CD7747"/>
     <w:multiLevelType w:val="hybridMultilevel"/>
     <w:tmpl w:val="44EC9098"/>
@@ -1898,7 +3972,7 @@
       </w:rPr>
     </w:lvl>
   </w:abstractNum>
-  <w:abstractNum w:abstractNumId="1">
+  <w:abstractNum w:abstractNumId="5">
     <w:nsid w:val="44E96F2A"/>
     <w:multiLevelType w:val="hybridMultilevel"/>
     <w:tmpl w:val="BB1488C6"/>
@@ -1984,7 +4058,233 @@
       </w:pPr>
     </w:lvl>
   </w:abstractNum>
-  <w:abstractNum w:abstractNumId="2">
+  <w:abstractNum w:abstractNumId="6">
+    <w:nsid w:val="486A3D66"/>
+    <w:multiLevelType w:val="hybridMultilevel"/>
+    <w:tmpl w:val="81921D70"/>
+    <w:lvl w:ilvl="0" w:tplc="04090001">
+      <w:start w:val="1"/>
+      <w:numFmt w:val="bullet"/>
+      <w:lvlText w:val=""/>
+      <w:lvlJc w:val="left"/>
+      <w:pPr>
+        <w:ind w:left="720" w:hanging="360"/>
+      </w:pPr>
+      <w:rPr>
+        <w:rFonts w:ascii="Symbol" w:hAnsi="Symbol" w:hint="default"/>
+      </w:rPr>
+    </w:lvl>
+    <w:lvl w:ilvl="1" w:tplc="04090003">
+      <w:start w:val="1"/>
+      <w:numFmt w:val="bullet"/>
+      <w:lvlText w:val="o"/>
+      <w:lvlJc w:val="left"/>
+      <w:pPr>
+        <w:ind w:left="1440" w:hanging="360"/>
+      </w:pPr>
+      <w:rPr>
+        <w:rFonts w:ascii="Courier New" w:hAnsi="Courier New" w:cs="Courier New" w:hint="default"/>
+      </w:rPr>
+    </w:lvl>
+    <w:lvl w:ilvl="2" w:tplc="04090005" w:tentative="1">
+      <w:start w:val="1"/>
+      <w:numFmt w:val="bullet"/>
+      <w:lvlText w:val=""/>
+      <w:lvlJc w:val="left"/>
+      <w:pPr>
+        <w:ind w:left="2160" w:hanging="360"/>
+      </w:pPr>
+      <w:rPr>
+        <w:rFonts w:ascii="Wingdings" w:hAnsi="Wingdings" w:hint="default"/>
+      </w:rPr>
+    </w:lvl>
+    <w:lvl w:ilvl="3" w:tplc="04090001" w:tentative="1">
+      <w:start w:val="1"/>
+      <w:numFmt w:val="bullet"/>
+      <w:lvlText w:val=""/>
+      <w:lvlJc w:val="left"/>
+      <w:pPr>
+        <w:ind w:left="2880" w:hanging="360"/>
+      </w:pPr>
+      <w:rPr>
+        <w:rFonts w:ascii="Symbol" w:hAnsi="Symbol" w:hint="default"/>
+      </w:rPr>
+    </w:lvl>
+    <w:lvl w:ilvl="4" w:tplc="04090003" w:tentative="1">
+      <w:start w:val="1"/>
+      <w:numFmt w:val="bullet"/>
+      <w:lvlText w:val="o"/>
+      <w:lvlJc w:val="left"/>
+      <w:pPr>
+        <w:ind w:left="3600" w:hanging="360"/>
+      </w:pPr>
+      <w:rPr>
+        <w:rFonts w:ascii="Courier New" w:hAnsi="Courier New" w:cs="Courier New" w:hint="default"/>
+      </w:rPr>
+    </w:lvl>
+    <w:lvl w:ilvl="5" w:tplc="04090005" w:tentative="1">
+      <w:start w:val="1"/>
+      <w:numFmt w:val="bullet"/>
+      <w:lvlText w:val=""/>
+      <w:lvlJc w:val="left"/>
+      <w:pPr>
+        <w:ind w:left="4320" w:hanging="360"/>
+      </w:pPr>
+      <w:rPr>
+        <w:rFonts w:ascii="Wingdings" w:hAnsi="Wingdings" w:hint="default"/>
+      </w:rPr>
+    </w:lvl>
+    <w:lvl w:ilvl="6" w:tplc="04090001" w:tentative="1">
+      <w:start w:val="1"/>
+      <w:numFmt w:val="bullet"/>
+      <w:lvlText w:val=""/>
+      <w:lvlJc w:val="left"/>
+      <w:pPr>
+        <w:ind w:left="5040" w:hanging="360"/>
+      </w:pPr>
+      <w:rPr>
+        <w:rFonts w:ascii="Symbol" w:hAnsi="Symbol" w:hint="default"/>
+      </w:rPr>
+    </w:lvl>
+    <w:lvl w:ilvl="7" w:tplc="04090003" w:tentative="1">
+      <w:start w:val="1"/>
+      <w:numFmt w:val="bullet"/>
+      <w:lvlText w:val="o"/>
+      <w:lvlJc w:val="left"/>
+      <w:pPr>
+        <w:ind w:left="5760" w:hanging="360"/>
+      </w:pPr>
+      <w:rPr>
+        <w:rFonts w:ascii="Courier New" w:hAnsi="Courier New" w:cs="Courier New" w:hint="default"/>
+      </w:rPr>
+    </w:lvl>
+    <w:lvl w:ilvl="8" w:tplc="04090005" w:tentative="1">
+      <w:start w:val="1"/>
+      <w:numFmt w:val="bullet"/>
+      <w:lvlText w:val=""/>
+      <w:lvlJc w:val="left"/>
+      <w:pPr>
+        <w:ind w:left="6480" w:hanging="360"/>
+      </w:pPr>
+      <w:rPr>
+        <w:rFonts w:ascii="Wingdings" w:hAnsi="Wingdings" w:hint="default"/>
+      </w:rPr>
+    </w:lvl>
+  </w:abstractNum>
+  <w:abstractNum w:abstractNumId="7">
+    <w:nsid w:val="4E152FC2"/>
+    <w:multiLevelType w:val="hybridMultilevel"/>
+    <w:tmpl w:val="DF7662A6"/>
+    <w:lvl w:ilvl="0" w:tplc="04090001">
+      <w:start w:val="1"/>
+      <w:numFmt w:val="bullet"/>
+      <w:lvlText w:val=""/>
+      <w:lvlJc w:val="left"/>
+      <w:pPr>
+        <w:ind w:left="720" w:hanging="360"/>
+      </w:pPr>
+      <w:rPr>
+        <w:rFonts w:ascii="Symbol" w:hAnsi="Symbol" w:hint="default"/>
+      </w:rPr>
+    </w:lvl>
+    <w:lvl w:ilvl="1" w:tplc="04090003">
+      <w:start w:val="1"/>
+      <w:numFmt w:val="bullet"/>
+      <w:lvlText w:val="o"/>
+      <w:lvlJc w:val="left"/>
+      <w:pPr>
+        <w:ind w:left="1440" w:hanging="360"/>
+      </w:pPr>
+      <w:rPr>
+        <w:rFonts w:ascii="Courier New" w:hAnsi="Courier New" w:cs="Courier New" w:hint="default"/>
+      </w:rPr>
+    </w:lvl>
+    <w:lvl w:ilvl="2" w:tplc="04090005" w:tentative="1">
+      <w:start w:val="1"/>
+      <w:numFmt w:val="bullet"/>
+      <w:lvlText w:val=""/>
+      <w:lvlJc w:val="left"/>
+      <w:pPr>
+        <w:ind w:left="2160" w:hanging="360"/>
+      </w:pPr>
+      <w:rPr>
+        <w:rFonts w:ascii="Wingdings" w:hAnsi="Wingdings" w:hint="default"/>
+      </w:rPr>
+    </w:lvl>
+    <w:lvl w:ilvl="3" w:tplc="04090001" w:tentative="1">
+      <w:start w:val="1"/>
+      <w:numFmt w:val="bullet"/>
+      <w:lvlText w:val=""/>
+      <w:lvlJc w:val="left"/>
+      <w:pPr>
+        <w:ind w:left="2880" w:hanging="360"/>
+      </w:pPr>
+      <w:rPr>
+        <w:rFonts w:ascii="Symbol" w:hAnsi="Symbol" w:hint="default"/>
+      </w:rPr>
+    </w:lvl>
+    <w:lvl w:ilvl="4" w:tplc="04090003" w:tentative="1">
+      <w:start w:val="1"/>
+      <w:numFmt w:val="bullet"/>
+      <w:lvlText w:val="o"/>
+      <w:lvlJc w:val="left"/>
+      <w:pPr>
+        <w:ind w:left="3600" w:hanging="360"/>
+      </w:pPr>
+      <w:rPr>
+        <w:rFonts w:ascii="Courier New" w:hAnsi="Courier New" w:cs="Courier New" w:hint="default"/>
+      </w:rPr>
+    </w:lvl>
+    <w:lvl w:ilvl="5" w:tplc="04090005" w:tentative="1">
+      <w:start w:val="1"/>
+      <w:numFmt w:val="bullet"/>
+      <w:lvlText w:val=""/>
+      <w:lvlJc w:val="left"/>
+      <w:pPr>
+        <w:ind w:left="4320" w:hanging="360"/>
+      </w:pPr>
+      <w:rPr>
+        <w:rFonts w:ascii="Wingdings" w:hAnsi="Wingdings" w:hint="default"/>
+      </w:rPr>
+    </w:lvl>
+    <w:lvl w:ilvl="6" w:tplc="04090001" w:tentative="1">
+      <w:start w:val="1"/>
+      <w:numFmt w:val="bullet"/>
+      <w:lvlText w:val=""/>
+      <w:lvlJc w:val="left"/>
+      <w:pPr>
+        <w:ind w:left="5040" w:hanging="360"/>
+      </w:pPr>
+      <w:rPr>
+        <w:rFonts w:ascii="Symbol" w:hAnsi="Symbol" w:hint="default"/>
+      </w:rPr>
+    </w:lvl>
+    <w:lvl w:ilvl="7" w:tplc="04090003" w:tentative="1">
+      <w:start w:val="1"/>
+      <w:numFmt w:val="bullet"/>
+      <w:lvlText w:val="o"/>
+      <w:lvlJc w:val="left"/>
+      <w:pPr>
+        <w:ind w:left="5760" w:hanging="360"/>
+      </w:pPr>
+      <w:rPr>
+        <w:rFonts w:ascii="Courier New" w:hAnsi="Courier New" w:cs="Courier New" w:hint="default"/>
+      </w:rPr>
+    </w:lvl>
+    <w:lvl w:ilvl="8" w:tplc="04090005" w:tentative="1">
+      <w:start w:val="1"/>
+      <w:numFmt w:val="bullet"/>
+      <w:lvlText w:val=""/>
+      <w:lvlJc w:val="left"/>
+      <w:pPr>
+        <w:ind w:left="6480" w:hanging="360"/>
+      </w:pPr>
+      <w:rPr>
+        <w:rFonts w:ascii="Wingdings" w:hAnsi="Wingdings" w:hint="default"/>
+      </w:rPr>
+    </w:lvl>
+  </w:abstractNum>
+  <w:abstractNum w:abstractNumId="8">
     <w:nsid w:val="4E497E75"/>
     <w:multiLevelType w:val="hybridMultilevel"/>
     <w:tmpl w:val="3CC49AE4"/>
@@ -2097,7 +4397,7 @@
       </w:rPr>
     </w:lvl>
   </w:abstractNum>
-  <w:abstractNum w:abstractNumId="3">
+  <w:abstractNum w:abstractNumId="9">
     <w:nsid w:val="53E9602D"/>
     <w:multiLevelType w:val="hybridMultilevel"/>
     <w:tmpl w:val="AD4831DA"/>
@@ -2210,7 +4510,7 @@
       </w:rPr>
     </w:lvl>
   </w:abstractNum>
-  <w:abstractNum w:abstractNumId="4">
+  <w:abstractNum w:abstractNumId="10">
     <w:nsid w:val="5F0934A9"/>
     <w:multiLevelType w:val="hybridMultilevel"/>
     <w:tmpl w:val="FAE01612"/>
@@ -2323,7 +4623,7 @@
       </w:rPr>
     </w:lvl>
   </w:abstractNum>
-  <w:abstractNum w:abstractNumId="5">
+  <w:abstractNum w:abstractNumId="11">
     <w:nsid w:val="60AC667B"/>
     <w:multiLevelType w:val="hybridMultilevel"/>
     <w:tmpl w:val="B3EC07BC"/>
@@ -2436,7 +4736,179 @@
       </w:rPr>
     </w:lvl>
   </w:abstractNum>
-  <w:abstractNum w:abstractNumId="6">
+  <w:abstractNum w:abstractNumId="12">
+    <w:nsid w:val="612A55DB"/>
+    <w:multiLevelType w:val="hybridMultilevel"/>
+    <w:tmpl w:val="BB1488C6"/>
+    <w:lvl w:ilvl="0" w:tplc="0409000F">
+      <w:start w:val="1"/>
+      <w:numFmt w:val="decimal"/>
+      <w:lvlText w:val="%1."/>
+      <w:lvlJc w:val="left"/>
+      <w:pPr>
+        <w:ind w:left="720" w:hanging="360"/>
+      </w:pPr>
+    </w:lvl>
+    <w:lvl w:ilvl="1" w:tplc="04090019" w:tentative="1">
+      <w:start w:val="1"/>
+      <w:numFmt w:val="lowerLetter"/>
+      <w:lvlText w:val="%2."/>
+      <w:lvlJc w:val="left"/>
+      <w:pPr>
+        <w:ind w:left="1440" w:hanging="360"/>
+      </w:pPr>
+    </w:lvl>
+    <w:lvl w:ilvl="2" w:tplc="0409001B" w:tentative="1">
+      <w:start w:val="1"/>
+      <w:numFmt w:val="lowerRoman"/>
+      <w:lvlText w:val="%3."/>
+      <w:lvlJc w:val="right"/>
+      <w:pPr>
+        <w:ind w:left="2160" w:hanging="180"/>
+      </w:pPr>
+    </w:lvl>
+    <w:lvl w:ilvl="3" w:tplc="0409000F" w:tentative="1">
+      <w:start w:val="1"/>
+      <w:numFmt w:val="decimal"/>
+      <w:lvlText w:val="%4."/>
+      <w:lvlJc w:val="left"/>
+      <w:pPr>
+        <w:ind w:left="2880" w:hanging="360"/>
+      </w:pPr>
+    </w:lvl>
+    <w:lvl w:ilvl="4" w:tplc="04090019" w:tentative="1">
+      <w:start w:val="1"/>
+      <w:numFmt w:val="lowerLetter"/>
+      <w:lvlText w:val="%5."/>
+      <w:lvlJc w:val="left"/>
+      <w:pPr>
+        <w:ind w:left="3600" w:hanging="360"/>
+      </w:pPr>
+    </w:lvl>
+    <w:lvl w:ilvl="5" w:tplc="0409001B" w:tentative="1">
+      <w:start w:val="1"/>
+      <w:numFmt w:val="lowerRoman"/>
+      <w:lvlText w:val="%6."/>
+      <w:lvlJc w:val="right"/>
+      <w:pPr>
+        <w:ind w:left="4320" w:hanging="180"/>
+      </w:pPr>
+    </w:lvl>
+    <w:lvl w:ilvl="6" w:tplc="0409000F" w:tentative="1">
+      <w:start w:val="1"/>
+      <w:numFmt w:val="decimal"/>
+      <w:lvlText w:val="%7."/>
+      <w:lvlJc w:val="left"/>
+      <w:pPr>
+        <w:ind w:left="5040" w:hanging="360"/>
+      </w:pPr>
+    </w:lvl>
+    <w:lvl w:ilvl="7" w:tplc="04090019" w:tentative="1">
+      <w:start w:val="1"/>
+      <w:numFmt w:val="lowerLetter"/>
+      <w:lvlText w:val="%8."/>
+      <w:lvlJc w:val="left"/>
+      <w:pPr>
+        <w:ind w:left="5760" w:hanging="360"/>
+      </w:pPr>
+    </w:lvl>
+    <w:lvl w:ilvl="8" w:tplc="0409001B" w:tentative="1">
+      <w:start w:val="1"/>
+      <w:numFmt w:val="lowerRoman"/>
+      <w:lvlText w:val="%9."/>
+      <w:lvlJc w:val="right"/>
+      <w:pPr>
+        <w:ind w:left="6480" w:hanging="180"/>
+      </w:pPr>
+    </w:lvl>
+  </w:abstractNum>
+  <w:abstractNum w:abstractNumId="13">
+    <w:nsid w:val="67D64E3E"/>
+    <w:multiLevelType w:val="hybridMultilevel"/>
+    <w:tmpl w:val="BB1488C6"/>
+    <w:lvl w:ilvl="0" w:tplc="0409000F">
+      <w:start w:val="1"/>
+      <w:numFmt w:val="decimal"/>
+      <w:lvlText w:val="%1."/>
+      <w:lvlJc w:val="left"/>
+      <w:pPr>
+        <w:ind w:left="720" w:hanging="360"/>
+      </w:pPr>
+    </w:lvl>
+    <w:lvl w:ilvl="1" w:tplc="04090019" w:tentative="1">
+      <w:start w:val="1"/>
+      <w:numFmt w:val="lowerLetter"/>
+      <w:lvlText w:val="%2."/>
+      <w:lvlJc w:val="left"/>
+      <w:pPr>
+        <w:ind w:left="1440" w:hanging="360"/>
+      </w:pPr>
+    </w:lvl>
+    <w:lvl w:ilvl="2" w:tplc="0409001B" w:tentative="1">
+      <w:start w:val="1"/>
+      <w:numFmt w:val="lowerRoman"/>
+      <w:lvlText w:val="%3."/>
+      <w:lvlJc w:val="right"/>
+      <w:pPr>
+        <w:ind w:left="2160" w:hanging="180"/>
+      </w:pPr>
+    </w:lvl>
+    <w:lvl w:ilvl="3" w:tplc="0409000F" w:tentative="1">
+      <w:start w:val="1"/>
+      <w:numFmt w:val="decimal"/>
+      <w:lvlText w:val="%4."/>
+      <w:lvlJc w:val="left"/>
+      <w:pPr>
+        <w:ind w:left="2880" w:hanging="360"/>
+      </w:pPr>
+    </w:lvl>
+    <w:lvl w:ilvl="4" w:tplc="04090019" w:tentative="1">
+      <w:start w:val="1"/>
+      <w:numFmt w:val="lowerLetter"/>
+      <w:lvlText w:val="%5."/>
+      <w:lvlJc w:val="left"/>
+      <w:pPr>
+        <w:ind w:left="3600" w:hanging="360"/>
+      </w:pPr>
+    </w:lvl>
+    <w:lvl w:ilvl="5" w:tplc="0409001B" w:tentative="1">
+      <w:start w:val="1"/>
+      <w:numFmt w:val="lowerRoman"/>
+      <w:lvlText w:val="%6."/>
+      <w:lvlJc w:val="right"/>
+      <w:pPr>
+        <w:ind w:left="4320" w:hanging="180"/>
+      </w:pPr>
+    </w:lvl>
+    <w:lvl w:ilvl="6" w:tplc="0409000F" w:tentative="1">
+      <w:start w:val="1"/>
+      <w:numFmt w:val="decimal"/>
+      <w:lvlText w:val="%7."/>
+      <w:lvlJc w:val="left"/>
+      <w:pPr>
+        <w:ind w:left="5040" w:hanging="360"/>
+      </w:pPr>
+    </w:lvl>
+    <w:lvl w:ilvl="7" w:tplc="04090019" w:tentative="1">
+      <w:start w:val="1"/>
+      <w:numFmt w:val="lowerLetter"/>
+      <w:lvlText w:val="%8."/>
+      <w:lvlJc w:val="left"/>
+      <w:pPr>
+        <w:ind w:left="5760" w:hanging="360"/>
+      </w:pPr>
+    </w:lvl>
+    <w:lvl w:ilvl="8" w:tplc="0409001B" w:tentative="1">
+      <w:start w:val="1"/>
+      <w:numFmt w:val="lowerRoman"/>
+      <w:lvlText w:val="%9."/>
+      <w:lvlJc w:val="right"/>
+      <w:pPr>
+        <w:ind w:left="6480" w:hanging="180"/>
+      </w:pPr>
+    </w:lvl>
+  </w:abstractNum>
+  <w:abstractNum w:abstractNumId="14">
     <w:nsid w:val="71115BCD"/>
     <w:multiLevelType w:val="hybridMultilevel"/>
     <w:tmpl w:val="368275DA"/>
@@ -2549,7 +5021,7 @@
       </w:rPr>
     </w:lvl>
   </w:abstractNum>
-  <w:abstractNum w:abstractNumId="7">
+  <w:abstractNum w:abstractNumId="15">
     <w:nsid w:val="74E8360B"/>
     <w:multiLevelType w:val="hybridMultilevel"/>
     <w:tmpl w:val="077A4056"/>
@@ -2663,28 +5135,52 @@
     </w:lvl>
   </w:abstractNum>
   <w:num w:numId="1">
+    <w:abstractNumId w:val="5"/>
+  </w:num>
+  <w:num w:numId="2">
+    <w:abstractNumId w:val="15"/>
+  </w:num>
+  <w:num w:numId="3">
+    <w:abstractNumId w:val="8"/>
+  </w:num>
+  <w:num w:numId="4">
+    <w:abstractNumId w:val="4"/>
+  </w:num>
+  <w:num w:numId="5">
+    <w:abstractNumId w:val="10"/>
+  </w:num>
+  <w:num w:numId="6">
+    <w:abstractNumId w:val="14"/>
+  </w:num>
+  <w:num w:numId="7">
+    <w:abstractNumId w:val="11"/>
+  </w:num>
+  <w:num w:numId="8">
+    <w:abstractNumId w:val="9"/>
+  </w:num>
+  <w:num w:numId="9">
+    <w:abstractNumId w:val="13"/>
+  </w:num>
+  <w:num w:numId="10">
+    <w:abstractNumId w:val="12"/>
+  </w:num>
+  <w:num w:numId="11">
+    <w:abstractNumId w:val="7"/>
+  </w:num>
+  <w:num w:numId="12">
+    <w:abstractNumId w:val="6"/>
+  </w:num>
+  <w:num w:numId="13">
     <w:abstractNumId w:val="1"/>
   </w:num>
-  <w:num w:numId="2">
-    <w:abstractNumId w:val="7"/>
+  <w:num w:numId="14">
+    <w:abstractNumId w:val="3"/>
   </w:num>
-  <w:num w:numId="3">
-    <w:abstractNumId w:val="2"/>
-  </w:num>
-  <w:num w:numId="4">
+  <w:num w:numId="15">
     <w:abstractNumId w:val="0"/>
   </w:num>
-  <w:num w:numId="5">
-    <w:abstractNumId w:val="4"/>
-  </w:num>
-  <w:num w:numId="6">
-    <w:abstractNumId w:val="6"/>
-  </w:num>
-  <w:num w:numId="7">
-    <w:abstractNumId w:val="5"/>
-  </w:num>
-  <w:num w:numId="8">
-    <w:abstractNumId w:val="3"/>
+  <w:num w:numId="16">
+    <w:abstractNumId w:val="2"/>
   </w:num>
 </w:numbering>
 </file>

</xml_diff>

<commit_message>
Notes on SmithLarimer (2015) chapter 3
</commit_message>
<xml_diff>
--- a/Readings/SmithLarimer_2016_The-public-policy-theory-primer_Edition03_v00.docx
+++ b/Readings/SmithLarimer_2016_The-public-policy-theory-primer_Edition03_v00.docx
@@ -3138,11 +3138,947 @@
       </w:r>
     </w:p>
     <w:p>
+      <w:pPr>
+        <w:sectPr>
+          <w:headerReference w:type="default" r:id="rId9"/>
+          <w:pgSz w:w="12240" w:h="15840"/>
+          <w:pgMar w:top="1440" w:right="1440" w:bottom="1440" w:left="1440" w:header="720" w:footer="720" w:gutter="0"/>
+          <w:pgNumType w:start="1"/>
+          <w:cols w:space="720"/>
+          <w:docGrid w:linePitch="360"/>
+        </w:sectPr>
+      </w:pPr>
+    </w:p>
+    <w:p>
+      <w:pPr>
+        <w:rPr>
+          <w:u w:val="single"/>
+        </w:rPr>
+      </w:pPr>
+      <w:r>
+        <w:rPr>
+          <w:u w:val="single"/>
+        </w:rPr>
+        <w:lastRenderedPageBreak/>
+        <w:t>Preview Questions</w:t>
+      </w:r>
+    </w:p>
+    <w:p>
+      <w:pPr>
+        <w:pStyle w:val="ListParagraph"/>
+        <w:numPr>
+          <w:ilvl w:val="0"/>
+          <w:numId w:val="17"/>
+        </w:numPr>
+      </w:pPr>
+      <w:r>
+        <w:t>Who makes policy decisions?</w:t>
+      </w:r>
+    </w:p>
+    <w:p>
+      <w:pPr>
+        <w:pStyle w:val="ListParagraph"/>
+        <w:numPr>
+          <w:ilvl w:val="0"/>
+          <w:numId w:val="17"/>
+        </w:numPr>
+      </w:pPr>
+      <w:r>
+        <w:t xml:space="preserve">How </w:t>
+      </w:r>
+      <w:proofErr w:type="gramStart"/>
+      <w:r>
+        <w:t>are</w:t>
+      </w:r>
+      <w:proofErr w:type="gramEnd"/>
+      <w:r>
+        <w:t xml:space="preserve"> policy decisions made?</w:t>
+      </w:r>
+    </w:p>
+    <w:p>
+      <w:pPr>
+        <w:pStyle w:val="ListParagraph"/>
+        <w:numPr>
+          <w:ilvl w:val="0"/>
+          <w:numId w:val="17"/>
+        </w:numPr>
+      </w:pPr>
+      <w:r>
+        <w:t>What is bounded rationality?</w:t>
+      </w:r>
+    </w:p>
+    <w:p>
+      <w:pPr>
+        <w:pStyle w:val="ListParagraph"/>
+        <w:numPr>
+          <w:ilvl w:val="0"/>
+          <w:numId w:val="17"/>
+        </w:numPr>
+      </w:pPr>
+      <w:r>
+        <w:t>What is incrementalism?</w:t>
+      </w:r>
+    </w:p>
+    <w:p>
+      <w:pPr>
+        <w:pStyle w:val="ListParagraph"/>
+        <w:numPr>
+          <w:ilvl w:val="0"/>
+          <w:numId w:val="17"/>
+        </w:numPr>
+      </w:pPr>
+      <w:r>
+        <w:t>What are some examples of incrementalism?</w:t>
+      </w:r>
+    </w:p>
+    <w:p>
+      <w:pPr>
+        <w:pStyle w:val="ListParagraph"/>
+        <w:numPr>
+          <w:ilvl w:val="0"/>
+          <w:numId w:val="17"/>
+        </w:numPr>
+      </w:pPr>
+      <w:r>
+        <w:t>What is public choice?</w:t>
+      </w:r>
+    </w:p>
+    <w:p>
+      <w:pPr>
+        <w:pStyle w:val="ListParagraph"/>
+        <w:numPr>
+          <w:ilvl w:val="0"/>
+          <w:numId w:val="17"/>
+        </w:numPr>
+      </w:pPr>
+      <w:r>
+        <w:t xml:space="preserve">What is the </w:t>
+      </w:r>
+      <w:proofErr w:type="spellStart"/>
+      <w:r>
+        <w:t>Tiebout</w:t>
+      </w:r>
+      <w:proofErr w:type="spellEnd"/>
+      <w:r>
+        <w:t xml:space="preserve"> Model?</w:t>
+      </w:r>
+    </w:p>
+    <w:p>
+      <w:pPr>
+        <w:pStyle w:val="ListParagraph"/>
+        <w:numPr>
+          <w:ilvl w:val="0"/>
+          <w:numId w:val="17"/>
+        </w:numPr>
+      </w:pPr>
+      <w:r>
+        <w:t>Are citizens efficient policymakers?</w:t>
+      </w:r>
+    </w:p>
+    <w:p>
+      <w:pPr>
+        <w:pStyle w:val="ListParagraph"/>
+        <w:numPr>
+          <w:ilvl w:val="0"/>
+          <w:numId w:val="17"/>
+        </w:numPr>
+      </w:pPr>
+      <w:r>
+        <w:t>What is institutional rational choice?</w:t>
+      </w:r>
+    </w:p>
+    <w:p>
+      <w:pPr>
+        <w:pStyle w:val="ListParagraph"/>
+        <w:numPr>
+          <w:ilvl w:val="0"/>
+          <w:numId w:val="17"/>
+        </w:numPr>
+      </w:pPr>
+      <w:r>
+        <w:t>What are collective-action dilemmas?</w:t>
+      </w:r>
+    </w:p>
+    <w:p>
+      <w:pPr>
+        <w:pStyle w:val="ListParagraph"/>
+        <w:numPr>
+          <w:ilvl w:val="0"/>
+          <w:numId w:val="17"/>
+        </w:numPr>
+      </w:pPr>
+      <w:r>
+        <w:t>What is the institutional analysis and development (IAD) framework?</w:t>
+      </w:r>
+    </w:p>
+    <w:p/>
+    <w:p>
+      <w:pPr>
+        <w:rPr>
+          <w:u w:val="single"/>
+        </w:rPr>
+      </w:pPr>
+      <w:r>
+        <w:rPr>
+          <w:u w:val="single"/>
+        </w:rPr>
+        <w:t>Reading Summary</w:t>
+      </w:r>
+    </w:p>
+    <w:p>
+      <w:r>
+        <w:t>Introduction</w:t>
+      </w:r>
+    </w:p>
+    <w:p>
+      <w:pPr>
+        <w:pStyle w:val="ListParagraph"/>
+        <w:numPr>
+          <w:ilvl w:val="0"/>
+          <w:numId w:val="18"/>
+        </w:numPr>
+      </w:pPr>
+      <w:r>
+        <w:t>Public policy is essentially the study of decision making.</w:t>
+      </w:r>
+    </w:p>
+    <w:p>
+      <w:pPr>
+        <w:pStyle w:val="ListParagraph"/>
+        <w:numPr>
+          <w:ilvl w:val="0"/>
+          <w:numId w:val="18"/>
+        </w:numPr>
+      </w:pPr>
+      <w:r>
+        <w:t>Public policy borrows heavily from rational choice theory to explain decision making.</w:t>
+      </w:r>
+    </w:p>
+    <w:p>
+      <w:pPr>
+        <w:pStyle w:val="ListParagraph"/>
+        <w:numPr>
+          <w:ilvl w:val="0"/>
+          <w:numId w:val="18"/>
+        </w:numPr>
+      </w:pPr>
+      <w:r>
+        <w:t>Ideal decision making process under rational choice:</w:t>
+      </w:r>
+    </w:p>
+    <w:p>
+      <w:pPr>
+        <w:pStyle w:val="ListParagraph"/>
+        <w:numPr>
+          <w:ilvl w:val="1"/>
+          <w:numId w:val="18"/>
+        </w:numPr>
+      </w:pPr>
+      <w:r>
+        <w:t>Identify problem</w:t>
+      </w:r>
+    </w:p>
+    <w:p>
+      <w:pPr>
+        <w:pStyle w:val="ListParagraph"/>
+        <w:numPr>
+          <w:ilvl w:val="1"/>
+          <w:numId w:val="18"/>
+        </w:numPr>
+      </w:pPr>
+      <w:r>
+        <w:t>Comprehensively search for alternative solutions</w:t>
+      </w:r>
+    </w:p>
+    <w:p>
+      <w:pPr>
+        <w:pStyle w:val="ListParagraph"/>
+        <w:numPr>
+          <w:ilvl w:val="1"/>
+          <w:numId w:val="18"/>
+        </w:numPr>
+      </w:pPr>
+      <w:r>
+        <w:t>Consider the pros and cons of alternative solutions</w:t>
+      </w:r>
+    </w:p>
+    <w:p>
+      <w:pPr>
+        <w:pStyle w:val="ListParagraph"/>
+        <w:numPr>
+          <w:ilvl w:val="1"/>
+          <w:numId w:val="18"/>
+        </w:numPr>
+      </w:pPr>
+      <w:r>
+        <w:t>Select the most efficient and effective solution</w:t>
+      </w:r>
+    </w:p>
+    <w:p>
+      <w:pPr>
+        <w:pStyle w:val="ListParagraph"/>
+        <w:numPr>
+          <w:ilvl w:val="0"/>
+          <w:numId w:val="18"/>
+        </w:numPr>
+      </w:pPr>
+      <w:r>
+        <w:t>Time pressures make it impossible to pursue truly rational choice decisions</w:t>
+      </w:r>
+    </w:p>
+    <w:p>
+      <w:pPr>
+        <w:pStyle w:val="ListParagraph"/>
+        <w:numPr>
+          <w:ilvl w:val="1"/>
+          <w:numId w:val="18"/>
+        </w:numPr>
+      </w:pPr>
+      <w:r>
+        <w:t>Policymakers at least intend to be rational.</w:t>
+      </w:r>
+    </w:p>
+    <w:p>
+      <w:pPr>
+        <w:pStyle w:val="ListParagraph"/>
+        <w:numPr>
+          <w:ilvl w:val="0"/>
+          <w:numId w:val="18"/>
+        </w:numPr>
+      </w:pPr>
+      <w:r>
+        <w:t>Rational choice is predicated on methodological individualism</w:t>
+      </w:r>
+    </w:p>
+    <w:p>
+      <w:pPr>
+        <w:pStyle w:val="ListParagraph"/>
+        <w:numPr>
+          <w:ilvl w:val="1"/>
+          <w:numId w:val="18"/>
+        </w:numPr>
+      </w:pPr>
+      <w:r>
+        <w:t>Public policy decision making becomes the study of how individuals make choices</w:t>
+      </w:r>
+    </w:p>
+    <w:p>
+      <w:pPr>
+        <w:pStyle w:val="ListParagraph"/>
+        <w:numPr>
+          <w:ilvl w:val="1"/>
+          <w:numId w:val="18"/>
+        </w:numPr>
+      </w:pPr>
+      <w:r>
+        <w:t>However, individuals do not make public policy choices in a vacuum</w:t>
+      </w:r>
+    </w:p>
+    <w:p>
+      <w:pPr>
+        <w:pStyle w:val="ListParagraph"/>
+        <w:numPr>
+          <w:ilvl w:val="0"/>
+          <w:numId w:val="18"/>
+        </w:numPr>
+      </w:pPr>
+      <w:r>
+        <w:t>Institutions help safeguard against self-interest overtaking public interest</w:t>
+      </w:r>
+    </w:p>
+    <w:p>
+      <w:pPr>
+        <w:pStyle w:val="ListParagraph"/>
+        <w:numPr>
+          <w:ilvl w:val="0"/>
+          <w:numId w:val="18"/>
+        </w:numPr>
+      </w:pPr>
+      <w:r>
+        <w:t>Change in institution can lead to change in individual behavior</w:t>
+      </w:r>
+    </w:p>
+    <w:p/>
+    <w:p>
+      <w:r>
+        <w:t>Bounded Rationality and Incrementalism</w:t>
+      </w:r>
+    </w:p>
+    <w:p>
+      <w:pPr>
+        <w:pStyle w:val="ListParagraph"/>
+        <w:numPr>
+          <w:ilvl w:val="0"/>
+          <w:numId w:val="19"/>
+        </w:numPr>
+      </w:pPr>
+      <w:r>
+        <w:t xml:space="preserve">Simon, Herbert (1947) </w:t>
+      </w:r>
+      <w:r>
+        <w:rPr>
+          <w:i/>
+        </w:rPr>
+        <w:t>Administrative Behavior</w:t>
+      </w:r>
+    </w:p>
+    <w:p>
+      <w:pPr>
+        <w:pStyle w:val="ListParagraph"/>
+        <w:numPr>
+          <w:ilvl w:val="1"/>
+          <w:numId w:val="19"/>
+        </w:numPr>
+      </w:pPr>
+      <w:r>
+        <w:t>People are NOT completely rational actors</w:t>
+      </w:r>
+    </w:p>
+    <w:p>
+      <w:pPr>
+        <w:pStyle w:val="ListParagraph"/>
+        <w:numPr>
+          <w:ilvl w:val="1"/>
+          <w:numId w:val="19"/>
+        </w:numPr>
+      </w:pPr>
+      <w:r>
+        <w:t>People are limited by cognitive and environmental constraints</w:t>
+      </w:r>
+    </w:p>
+    <w:p>
+      <w:pPr>
+        <w:pStyle w:val="ListParagraph"/>
+        <w:numPr>
+          <w:ilvl w:val="1"/>
+          <w:numId w:val="19"/>
+        </w:numPr>
+      </w:pPr>
+      <w:r>
+        <w:t>Policy actors do NOT operate with complete information</w:t>
+      </w:r>
+    </w:p>
+    <w:p>
+      <w:pPr>
+        <w:pStyle w:val="ListParagraph"/>
+        <w:numPr>
+          <w:ilvl w:val="1"/>
+          <w:numId w:val="19"/>
+        </w:numPr>
+      </w:pPr>
+      <w:r>
+        <w:t>Policy actors do NOT engage in exhaustive cost-benefit analysis</w:t>
+      </w:r>
+    </w:p>
+    <w:p>
+      <w:pPr>
+        <w:pStyle w:val="ListParagraph"/>
+        <w:numPr>
+          <w:ilvl w:val="1"/>
+          <w:numId w:val="19"/>
+        </w:numPr>
+      </w:pPr>
+      <w:r>
+        <w:t>Policy actors make compromises and adapt to the situation at hand</w:t>
+      </w:r>
+    </w:p>
+    <w:p>
+      <w:pPr>
+        <w:pStyle w:val="ListParagraph"/>
+        <w:numPr>
+          <w:ilvl w:val="1"/>
+          <w:numId w:val="19"/>
+        </w:numPr>
+      </w:pPr>
+      <w:r>
+        <w:t>Complete rationality is unattainable</w:t>
+      </w:r>
+    </w:p>
+    <w:p>
+      <w:pPr>
+        <w:pStyle w:val="ListParagraph"/>
+        <w:numPr>
+          <w:ilvl w:val="2"/>
+          <w:numId w:val="19"/>
+        </w:numPr>
+      </w:pPr>
+      <w:r>
+        <w:t>Incomplete knowledge</w:t>
+      </w:r>
+    </w:p>
+    <w:p>
+      <w:pPr>
+        <w:pStyle w:val="ListParagraph"/>
+        <w:numPr>
+          <w:ilvl w:val="2"/>
+          <w:numId w:val="19"/>
+        </w:numPr>
+      </w:pPr>
+      <w:r>
+        <w:t>Imperfectly anticipated values</w:t>
+      </w:r>
+    </w:p>
+    <w:p>
+      <w:pPr>
+        <w:pStyle w:val="ListParagraph"/>
+        <w:numPr>
+          <w:ilvl w:val="2"/>
+          <w:numId w:val="19"/>
+        </w:numPr>
+      </w:pPr>
+      <w:r>
+        <w:t>Uncomprehensive alternatives</w:t>
+      </w:r>
+    </w:p>
+    <w:p>
+      <w:pPr>
+        <w:pStyle w:val="ListParagraph"/>
+        <w:numPr>
+          <w:ilvl w:val="0"/>
+          <w:numId w:val="19"/>
+        </w:numPr>
+      </w:pPr>
+      <w:r>
+        <w:t>Bounded rationality</w:t>
+      </w:r>
+    </w:p>
+    <w:p>
+      <w:pPr>
+        <w:pStyle w:val="ListParagraph"/>
+        <w:numPr>
+          <w:ilvl w:val="1"/>
+          <w:numId w:val="19"/>
+        </w:numPr>
+      </w:pPr>
+      <w:r>
+        <w:t>Individuals intend to be rational and make optimal decisions but must settle for satisfactory decisions because of cognitive limitations.</w:t>
+      </w:r>
+    </w:p>
+    <w:p>
+      <w:pPr>
+        <w:pStyle w:val="ListParagraph"/>
+        <w:numPr>
+          <w:ilvl w:val="0"/>
+          <w:numId w:val="19"/>
+        </w:numPr>
+      </w:pPr>
+      <w:r>
+        <w:t>Substantive rationality</w:t>
+      </w:r>
+      <w:r>
+        <w:t xml:space="preserve"> from economics </w:t>
+      </w:r>
+      <w:r>
+        <w:sym w:font="Wingdings" w:char="F0E0"/>
+      </w:r>
+      <w:r>
+        <w:t xml:space="preserve"> economically rational choice; start anew</w:t>
+      </w:r>
+    </w:p>
+    <w:p>
+      <w:pPr>
+        <w:pStyle w:val="ListParagraph"/>
+        <w:numPr>
+          <w:ilvl w:val="0"/>
+          <w:numId w:val="19"/>
+        </w:numPr>
+      </w:pPr>
+      <w:r>
+        <w:lastRenderedPageBreak/>
+        <w:t xml:space="preserve">Procedural rationality from cognitive psychology </w:t>
+      </w:r>
+      <w:r>
+        <w:sym w:font="Wingdings" w:char="F0E0"/>
+      </w:r>
+      <w:r>
+        <w:t xml:space="preserve"> reliance on mental shortcuts; build on past experience</w:t>
+      </w:r>
+    </w:p>
+    <w:p>
+      <w:pPr>
+        <w:pStyle w:val="ListParagraph"/>
+        <w:numPr>
+          <w:ilvl w:val="0"/>
+          <w:numId w:val="19"/>
+        </w:numPr>
+      </w:pPr>
+      <w:r>
+        <w:t>Irrationality is the lack of consistent preferences</w:t>
+      </w:r>
+    </w:p>
+    <w:p>
+      <w:pPr>
+        <w:pStyle w:val="ListParagraph"/>
+        <w:numPr>
+          <w:ilvl w:val="0"/>
+          <w:numId w:val="19"/>
+        </w:numPr>
+      </w:pPr>
+      <w:r>
+        <w:t>Good policy decisions are not necessarily the substantively rational decision.</w:t>
+      </w:r>
+    </w:p>
+    <w:p>
+      <w:pPr>
+        <w:pStyle w:val="ListParagraph"/>
+        <w:numPr>
+          <w:ilvl w:val="0"/>
+          <w:numId w:val="19"/>
+        </w:numPr>
+      </w:pPr>
+      <w:r>
+        <w:t xml:space="preserve">Incrementalism is decision making based on small, incremental adjustments from previous decisions </w:t>
+      </w:r>
+      <w:r>
+        <w:sym w:font="Wingdings" w:char="F0E0"/>
+      </w:r>
+      <w:r>
+        <w:t xml:space="preserve"> satisficing </w:t>
+      </w:r>
+      <w:r>
+        <w:sym w:font="Wingdings" w:char="F0E0"/>
+      </w:r>
+      <w:r>
+        <w:t xml:space="preserve"> branch approach to decision making</w:t>
+      </w:r>
+    </w:p>
+    <w:p>
+      <w:pPr>
+        <w:pStyle w:val="ListParagraph"/>
+        <w:numPr>
+          <w:ilvl w:val="0"/>
+          <w:numId w:val="19"/>
+        </w:numPr>
+      </w:pPr>
+      <w:r>
+        <w:t>Root method separates means and ends</w:t>
+      </w:r>
+    </w:p>
+    <w:p>
+      <w:pPr>
+        <w:pStyle w:val="ListParagraph"/>
+        <w:numPr>
+          <w:ilvl w:val="1"/>
+          <w:numId w:val="19"/>
+        </w:numPr>
+      </w:pPr>
+      <w:r>
+        <w:t>Decided desired policy outcome</w:t>
+      </w:r>
+    </w:p>
+    <w:p>
+      <w:pPr>
+        <w:pStyle w:val="ListParagraph"/>
+        <w:numPr>
+          <w:ilvl w:val="1"/>
+          <w:numId w:val="19"/>
+        </w:numPr>
+      </w:pPr>
+      <w:r>
+        <w:t>Determine the best means of achieving the outcome</w:t>
+      </w:r>
+    </w:p>
+    <w:p>
+      <w:pPr>
+        <w:pStyle w:val="ListParagraph"/>
+        <w:numPr>
+          <w:ilvl w:val="0"/>
+          <w:numId w:val="19"/>
+        </w:numPr>
+      </w:pPr>
+      <w:r>
+        <w:t>Branch method combines means and ends</w:t>
+      </w:r>
+    </w:p>
+    <w:p>
+      <w:pPr>
+        <w:pStyle w:val="ListParagraph"/>
+        <w:numPr>
+          <w:ilvl w:val="1"/>
+          <w:numId w:val="19"/>
+        </w:numPr>
+      </w:pPr>
+      <w:r>
+        <w:t>Successive limited comparisons</w:t>
+      </w:r>
+    </w:p>
+    <w:p>
+      <w:pPr>
+        <w:pStyle w:val="ListParagraph"/>
+        <w:numPr>
+          <w:ilvl w:val="1"/>
+          <w:numId w:val="19"/>
+        </w:numPr>
+      </w:pPr>
+      <w:r>
+        <w:t>More likely to reach agreement among policy actors</w:t>
+      </w:r>
+    </w:p>
+    <w:p/>
+    <w:p>
+      <w:r>
+        <w:t>Incrementalism in Practice</w:t>
+      </w:r>
+    </w:p>
+    <w:p>
+      <w:pPr>
+        <w:pStyle w:val="ListParagraph"/>
+        <w:numPr>
+          <w:ilvl w:val="0"/>
+          <w:numId w:val="20"/>
+        </w:numPr>
+      </w:pPr>
+      <w:r>
+        <w:t>Incrementalism is descriptive rather than explanatory</w:t>
+      </w:r>
+    </w:p>
+    <w:p>
+      <w:pPr>
+        <w:pStyle w:val="ListParagraph"/>
+        <w:numPr>
+          <w:ilvl w:val="0"/>
+          <w:numId w:val="20"/>
+        </w:numPr>
+      </w:pPr>
+      <w:r>
+        <w:t>Public budgeting processes</w:t>
+      </w:r>
+    </w:p>
+    <w:p>
+      <w:pPr>
+        <w:pStyle w:val="ListParagraph"/>
+        <w:numPr>
+          <w:ilvl w:val="1"/>
+          <w:numId w:val="20"/>
+        </w:numPr>
+      </w:pPr>
+      <w:r>
+        <w:t>Rational budget process would be zero-based budgeting; produces significant potential for conflict</w:t>
+      </w:r>
+    </w:p>
+    <w:p>
+      <w:pPr>
+        <w:pStyle w:val="ListParagraph"/>
+        <w:numPr>
+          <w:ilvl w:val="0"/>
+          <w:numId w:val="20"/>
+        </w:numPr>
+      </w:pPr>
+      <w:r>
+        <w:t>Punctuations are non-incremental changes in policy</w:t>
+      </w:r>
+      <w:r>
+        <w:t xml:space="preserve"> often instituted during critical junctures</w:t>
+      </w:r>
+      <w:r>
+        <w:t>, which is something that happens relatively frequently</w:t>
+      </w:r>
+    </w:p>
+    <w:p>
+      <w:pPr>
+        <w:pStyle w:val="ListParagraph"/>
+        <w:numPr>
+          <w:ilvl w:val="0"/>
+          <w:numId w:val="20"/>
+        </w:numPr>
+      </w:pPr>
+      <w:r>
+        <w:t>Critical junctures are significant political or economic events</w:t>
+      </w:r>
+    </w:p>
+    <w:p/>
+    <w:p>
+      <w:r>
+        <w:t xml:space="preserve">Public Choice and the </w:t>
+      </w:r>
+      <w:proofErr w:type="spellStart"/>
+      <w:r>
+        <w:t>Tiebout</w:t>
+      </w:r>
+      <w:proofErr w:type="spellEnd"/>
+      <w:r>
+        <w:t xml:space="preserve"> Model</w:t>
+      </w:r>
+    </w:p>
+    <w:p>
+      <w:pPr>
+        <w:pStyle w:val="ListParagraph"/>
+        <w:numPr>
+          <w:ilvl w:val="0"/>
+          <w:numId w:val="21"/>
+        </w:numPr>
+      </w:pPr>
+      <w:r>
+        <w:t xml:space="preserve">Post-positivist desire to make public policy more </w:t>
+      </w:r>
+      <w:proofErr w:type="gramStart"/>
+      <w:r>
+        <w:t>bottom-</w:t>
+      </w:r>
+      <w:proofErr w:type="gramEnd"/>
+      <w:r>
+        <w:t>up and participatory.</w:t>
+      </w:r>
+    </w:p>
+    <w:p>
+      <w:pPr>
+        <w:pStyle w:val="ListParagraph"/>
+        <w:numPr>
+          <w:ilvl w:val="0"/>
+          <w:numId w:val="21"/>
+        </w:numPr>
+      </w:pPr>
+      <w:r>
+        <w:t>Public Choice</w:t>
+      </w:r>
+    </w:p>
+    <w:p>
+      <w:pPr>
+        <w:pStyle w:val="ListParagraph"/>
+        <w:numPr>
+          <w:ilvl w:val="1"/>
+          <w:numId w:val="21"/>
+        </w:numPr>
+      </w:pPr>
+      <w:r>
+        <w:t>Application of neoclassical economic ideas to the public sector</w:t>
+      </w:r>
+    </w:p>
+    <w:p>
+      <w:pPr>
+        <w:pStyle w:val="ListParagraph"/>
+        <w:numPr>
+          <w:ilvl w:val="1"/>
+          <w:numId w:val="21"/>
+        </w:numPr>
+      </w:pPr>
+      <w:r>
+        <w:t>Based on the logic and theory of how markets work</w:t>
+      </w:r>
+    </w:p>
+    <w:p>
+      <w:pPr>
+        <w:pStyle w:val="ListParagraph"/>
+        <w:numPr>
+          <w:ilvl w:val="1"/>
+          <w:numId w:val="21"/>
+        </w:numPr>
+      </w:pPr>
+      <w:r>
+        <w:t>Governments should supply public programs and services in response to demand from citizens who should be given choices in what they consume</w:t>
+      </w:r>
+    </w:p>
+    <w:p>
+      <w:pPr>
+        <w:pStyle w:val="ListParagraph"/>
+        <w:numPr>
+          <w:ilvl w:val="1"/>
+          <w:numId w:val="21"/>
+        </w:numPr>
+      </w:pPr>
+      <w:r>
+        <w:t>Government will supply demanded services efficiently</w:t>
+      </w:r>
+    </w:p>
+    <w:p>
+      <w:pPr>
+        <w:pStyle w:val="ListParagraph"/>
+        <w:numPr>
+          <w:ilvl w:val="0"/>
+          <w:numId w:val="21"/>
+        </w:numPr>
+      </w:pPr>
+      <w:r>
+        <w:t>Public goods are indivisible goods provided by the government</w:t>
+      </w:r>
+    </w:p>
+    <w:p>
+      <w:pPr>
+        <w:pStyle w:val="ListParagraph"/>
+        <w:numPr>
+          <w:ilvl w:val="0"/>
+          <w:numId w:val="21"/>
+        </w:numPr>
+      </w:pPr>
+      <w:r>
+        <w:t xml:space="preserve">In the </w:t>
+      </w:r>
+      <w:proofErr w:type="spellStart"/>
+      <w:r>
+        <w:t>Tiebout</w:t>
+      </w:r>
+      <w:proofErr w:type="spellEnd"/>
+      <w:r>
+        <w:t xml:space="preserve"> Model, competition is among local governments</w:t>
+      </w:r>
+    </w:p>
+    <w:p>
+      <w:pPr>
+        <w:pStyle w:val="ListParagraph"/>
+        <w:numPr>
+          <w:ilvl w:val="1"/>
+          <w:numId w:val="21"/>
+        </w:numPr>
+      </w:pPr>
+      <w:r>
+        <w:t xml:space="preserve">Citizen choice is the key to improving </w:t>
+      </w:r>
+      <w:r>
+        <w:t>public service</w:t>
+      </w:r>
+    </w:p>
+    <w:p>
+      <w:pPr>
+        <w:pStyle w:val="ListParagraph"/>
+        <w:numPr>
+          <w:ilvl w:val="0"/>
+          <w:numId w:val="21"/>
+        </w:numPr>
+      </w:pPr>
+      <w:r>
+        <w:t>Public choice equates democracy with free markets but they are NOT synonymous</w:t>
+      </w:r>
+    </w:p>
+    <w:p>
+      <w:pPr>
+        <w:pStyle w:val="ListParagraph"/>
+        <w:numPr>
+          <w:ilvl w:val="0"/>
+          <w:numId w:val="21"/>
+        </w:numPr>
+      </w:pPr>
+      <w:r>
+        <w:t>Empirical support for Public Choice Model has been mixed at best.</w:t>
+      </w:r>
+    </w:p>
+    <w:p/>
+    <w:p>
+      <w:r>
+        <w:t xml:space="preserve">The </w:t>
+      </w:r>
+      <w:proofErr w:type="spellStart"/>
+      <w:r>
+        <w:t>Tiebout</w:t>
+      </w:r>
+      <w:proofErr w:type="spellEnd"/>
+      <w:r>
+        <w:t xml:space="preserve"> Model: Citizens as Efficient Policymakers</w:t>
+      </w:r>
+    </w:p>
+    <w:p>
+      <w:pPr>
+        <w:pStyle w:val="ListParagraph"/>
+        <w:numPr>
+          <w:ilvl w:val="0"/>
+          <w:numId w:val="22"/>
+        </w:numPr>
+      </w:pPr>
       <w:bookmarkStart w:id="0" w:name="_GoBack"/>
       <w:bookmarkEnd w:id="0"/>
     </w:p>
+    <w:p/>
     <w:sectPr>
-      <w:headerReference w:type="default" r:id="rId9"/>
+      <w:headerReference w:type="default" r:id="rId10"/>
       <w:pgSz w:w="12240" w:h="15840"/>
       <w:pgMar w:top="1440" w:right="1440" w:bottom="1440" w:left="1440" w:header="720" w:footer="720" w:gutter="0"/>
       <w:pgNumType w:start="1"/>
@@ -3398,6 +4334,105 @@
 </w:hdr>
 </file>
 
+<file path=word/header3.xml><?xml version="1.0" encoding="utf-8"?>
+<w:hdr xmlns:wpc="http://schemas.microsoft.com/office/word/2010/wordprocessingCanvas" xmlns:mc="http://schemas.openxmlformats.org/markup-compatibility/2006" xmlns:o="urn:schemas-microsoft-com:office:office" xmlns:r="http://schemas.openxmlformats.org/officeDocument/2006/relationships" xmlns:m="http://schemas.openxmlformats.org/officeDocument/2006/math" xmlns:v="urn:schemas-microsoft-com:vml" xmlns:wp14="http://schemas.microsoft.com/office/word/2010/wordprocessingDrawing" xmlns:wp="http://schemas.openxmlformats.org/drawingml/2006/wordprocessingDrawing" xmlns:w10="urn:schemas-microsoft-com:office:word" xmlns:w="http://schemas.openxmlformats.org/wordprocessingml/2006/main" xmlns:w14="http://schemas.microsoft.com/office/word/2010/wordml" xmlns:wpg="http://schemas.microsoft.com/office/word/2010/wordprocessingGroup" xmlns:wpi="http://schemas.microsoft.com/office/word/2010/wordprocessingInk" xmlns:wne="http://schemas.microsoft.com/office/word/2006/wordml" xmlns:wps="http://schemas.microsoft.com/office/word/2010/wordprocessingShape" mc:Ignorable="w14 wp14">
+  <w:p>
+    <w:pPr>
+      <w:pStyle w:val="Header"/>
+    </w:pPr>
+    <w:r>
+      <w:t xml:space="preserve">Smith, K.B. and Larimer, C.W. (2016). The Public Policy Theory Primer. 3rd edition. Boulder, Colorado: Westview Press. </w:t>
+    </w:r>
+  </w:p>
+  <w:p>
+    <w:pPr>
+      <w:pStyle w:val="Header"/>
+    </w:pPr>
+  </w:p>
+  <w:p>
+    <w:pPr>
+      <w:pStyle w:val="Header"/>
+      <w:rPr>
+        <w:b/>
+      </w:rPr>
+    </w:pPr>
+    <w:r>
+      <w:t xml:space="preserve">Chapter 3 | Page </w:t>
+    </w:r>
+    <w:r>
+      <w:rPr>
+        <w:b/>
+      </w:rPr>
+      <w:fldChar w:fldCharType="begin"/>
+    </w:r>
+    <w:r>
+      <w:rPr>
+        <w:b/>
+      </w:rPr>
+      <w:instrText xml:space="preserve"> PAGE  \* Arabic  \* MERGEFORMAT </w:instrText>
+    </w:r>
+    <w:r>
+      <w:rPr>
+        <w:b/>
+      </w:rPr>
+      <w:fldChar w:fldCharType="separate"/>
+    </w:r>
+    <w:r>
+      <w:rPr>
+        <w:b/>
+        <w:noProof/>
+      </w:rPr>
+      <w:t>2</w:t>
+    </w:r>
+    <w:r>
+      <w:rPr>
+        <w:b/>
+      </w:rPr>
+      <w:fldChar w:fldCharType="end"/>
+    </w:r>
+    <w:r>
+      <w:t xml:space="preserve"> of </w:t>
+    </w:r>
+    <w:r>
+      <w:rPr>
+        <w:b/>
+      </w:rPr>
+      <w:fldChar w:fldCharType="begin"/>
+    </w:r>
+    <w:r>
+      <w:rPr>
+        <w:b/>
+      </w:rPr>
+      <w:instrText xml:space="preserve"> SECTIONPAGES   \* MERGEFORMAT </w:instrText>
+    </w:r>
+    <w:r>
+      <w:rPr>
+        <w:b/>
+      </w:rPr>
+      <w:fldChar w:fldCharType="separate"/>
+    </w:r>
+    <w:r>
+      <w:rPr>
+        <w:b/>
+        <w:noProof/>
+      </w:rPr>
+      <w:t>2</w:t>
+    </w:r>
+    <w:r>
+      <w:rPr>
+        <w:b/>
+      </w:rPr>
+      <w:fldChar w:fldCharType="end"/>
+    </w:r>
+  </w:p>
+  <w:p>
+    <w:pPr>
+      <w:pStyle w:val="Header"/>
+    </w:pPr>
+  </w:p>
+</w:hdr>
+</file>
+
 <file path=word/numbering.xml><?xml version="1.0" encoding="utf-8"?>
 <w:numbering xmlns:wpc="http://schemas.microsoft.com/office/word/2010/wordprocessingCanvas" xmlns:mc="http://schemas.openxmlformats.org/markup-compatibility/2006" xmlns:o="urn:schemas-microsoft-com:office:office" xmlns:r="http://schemas.openxmlformats.org/officeDocument/2006/relationships" xmlns:m="http://schemas.openxmlformats.org/officeDocument/2006/math" xmlns:v="urn:schemas-microsoft-com:vml" xmlns:wp14="http://schemas.microsoft.com/office/word/2010/wordprocessingDrawing" xmlns:wp="http://schemas.openxmlformats.org/drawingml/2006/wordprocessingDrawing" xmlns:w10="urn:schemas-microsoft-com:office:word" xmlns:w="http://schemas.openxmlformats.org/wordprocessingml/2006/main" xmlns:w14="http://schemas.microsoft.com/office/word/2010/wordml" xmlns:wpg="http://schemas.microsoft.com/office/word/2010/wordprocessingGroup" xmlns:wpi="http://schemas.microsoft.com/office/word/2010/wordprocessingInk" xmlns:wne="http://schemas.microsoft.com/office/word/2006/wordml" xmlns:wps="http://schemas.microsoft.com/office/word/2010/wordprocessingShape" mc:Ignorable="w14 wp14">
   <w:abstractNum w:abstractNumId="0">
@@ -3966,6 +5001,345 @@
     </w:lvl>
   </w:abstractNum>
   <w:abstractNum w:abstractNumId="5">
+    <w:nsid w:val="3DC159A9"/>
+    <w:multiLevelType w:val="hybridMultilevel"/>
+    <w:tmpl w:val="CCA8F5AA"/>
+    <w:lvl w:ilvl="0" w:tplc="04090001">
+      <w:start w:val="1"/>
+      <w:numFmt w:val="bullet"/>
+      <w:lvlText w:val=""/>
+      <w:lvlJc w:val="left"/>
+      <w:pPr>
+        <w:ind w:left="720" w:hanging="360"/>
+      </w:pPr>
+      <w:rPr>
+        <w:rFonts w:ascii="Symbol" w:hAnsi="Symbol" w:hint="default"/>
+      </w:rPr>
+    </w:lvl>
+    <w:lvl w:ilvl="1" w:tplc="04090003">
+      <w:start w:val="1"/>
+      <w:numFmt w:val="bullet"/>
+      <w:lvlText w:val="o"/>
+      <w:lvlJc w:val="left"/>
+      <w:pPr>
+        <w:ind w:left="1440" w:hanging="360"/>
+      </w:pPr>
+      <w:rPr>
+        <w:rFonts w:ascii="Courier New" w:hAnsi="Courier New" w:cs="Courier New" w:hint="default"/>
+      </w:rPr>
+    </w:lvl>
+    <w:lvl w:ilvl="2" w:tplc="04090005" w:tentative="1">
+      <w:start w:val="1"/>
+      <w:numFmt w:val="bullet"/>
+      <w:lvlText w:val=""/>
+      <w:lvlJc w:val="left"/>
+      <w:pPr>
+        <w:ind w:left="2160" w:hanging="360"/>
+      </w:pPr>
+      <w:rPr>
+        <w:rFonts w:ascii="Wingdings" w:hAnsi="Wingdings" w:hint="default"/>
+      </w:rPr>
+    </w:lvl>
+    <w:lvl w:ilvl="3" w:tplc="04090001" w:tentative="1">
+      <w:start w:val="1"/>
+      <w:numFmt w:val="bullet"/>
+      <w:lvlText w:val=""/>
+      <w:lvlJc w:val="left"/>
+      <w:pPr>
+        <w:ind w:left="2880" w:hanging="360"/>
+      </w:pPr>
+      <w:rPr>
+        <w:rFonts w:ascii="Symbol" w:hAnsi="Symbol" w:hint="default"/>
+      </w:rPr>
+    </w:lvl>
+    <w:lvl w:ilvl="4" w:tplc="04090003" w:tentative="1">
+      <w:start w:val="1"/>
+      <w:numFmt w:val="bullet"/>
+      <w:lvlText w:val="o"/>
+      <w:lvlJc w:val="left"/>
+      <w:pPr>
+        <w:ind w:left="3600" w:hanging="360"/>
+      </w:pPr>
+      <w:rPr>
+        <w:rFonts w:ascii="Courier New" w:hAnsi="Courier New" w:cs="Courier New" w:hint="default"/>
+      </w:rPr>
+    </w:lvl>
+    <w:lvl w:ilvl="5" w:tplc="04090005" w:tentative="1">
+      <w:start w:val="1"/>
+      <w:numFmt w:val="bullet"/>
+      <w:lvlText w:val=""/>
+      <w:lvlJc w:val="left"/>
+      <w:pPr>
+        <w:ind w:left="4320" w:hanging="360"/>
+      </w:pPr>
+      <w:rPr>
+        <w:rFonts w:ascii="Wingdings" w:hAnsi="Wingdings" w:hint="default"/>
+      </w:rPr>
+    </w:lvl>
+    <w:lvl w:ilvl="6" w:tplc="04090001" w:tentative="1">
+      <w:start w:val="1"/>
+      <w:numFmt w:val="bullet"/>
+      <w:lvlText w:val=""/>
+      <w:lvlJc w:val="left"/>
+      <w:pPr>
+        <w:ind w:left="5040" w:hanging="360"/>
+      </w:pPr>
+      <w:rPr>
+        <w:rFonts w:ascii="Symbol" w:hAnsi="Symbol" w:hint="default"/>
+      </w:rPr>
+    </w:lvl>
+    <w:lvl w:ilvl="7" w:tplc="04090003" w:tentative="1">
+      <w:start w:val="1"/>
+      <w:numFmt w:val="bullet"/>
+      <w:lvlText w:val="o"/>
+      <w:lvlJc w:val="left"/>
+      <w:pPr>
+        <w:ind w:left="5760" w:hanging="360"/>
+      </w:pPr>
+      <w:rPr>
+        <w:rFonts w:ascii="Courier New" w:hAnsi="Courier New" w:cs="Courier New" w:hint="default"/>
+      </w:rPr>
+    </w:lvl>
+    <w:lvl w:ilvl="8" w:tplc="04090005" w:tentative="1">
+      <w:start w:val="1"/>
+      <w:numFmt w:val="bullet"/>
+      <w:lvlText w:val=""/>
+      <w:lvlJc w:val="left"/>
+      <w:pPr>
+        <w:ind w:left="6480" w:hanging="360"/>
+      </w:pPr>
+      <w:rPr>
+        <w:rFonts w:ascii="Wingdings" w:hAnsi="Wingdings" w:hint="default"/>
+      </w:rPr>
+    </w:lvl>
+  </w:abstractNum>
+  <w:abstractNum w:abstractNumId="6">
+    <w:nsid w:val="3E39474E"/>
+    <w:multiLevelType w:val="hybridMultilevel"/>
+    <w:tmpl w:val="660E9ECC"/>
+    <w:lvl w:ilvl="0" w:tplc="04090001">
+      <w:start w:val="1"/>
+      <w:numFmt w:val="bullet"/>
+      <w:lvlText w:val=""/>
+      <w:lvlJc w:val="left"/>
+      <w:pPr>
+        <w:ind w:left="720" w:hanging="360"/>
+      </w:pPr>
+      <w:rPr>
+        <w:rFonts w:ascii="Symbol" w:hAnsi="Symbol" w:hint="default"/>
+      </w:rPr>
+    </w:lvl>
+    <w:lvl w:ilvl="1" w:tplc="04090003">
+      <w:start w:val="1"/>
+      <w:numFmt w:val="bullet"/>
+      <w:lvlText w:val="o"/>
+      <w:lvlJc w:val="left"/>
+      <w:pPr>
+        <w:ind w:left="1440" w:hanging="360"/>
+      </w:pPr>
+      <w:rPr>
+        <w:rFonts w:ascii="Courier New" w:hAnsi="Courier New" w:cs="Courier New" w:hint="default"/>
+      </w:rPr>
+    </w:lvl>
+    <w:lvl w:ilvl="2" w:tplc="04090005" w:tentative="1">
+      <w:start w:val="1"/>
+      <w:numFmt w:val="bullet"/>
+      <w:lvlText w:val=""/>
+      <w:lvlJc w:val="left"/>
+      <w:pPr>
+        <w:ind w:left="2160" w:hanging="360"/>
+      </w:pPr>
+      <w:rPr>
+        <w:rFonts w:ascii="Wingdings" w:hAnsi="Wingdings" w:hint="default"/>
+      </w:rPr>
+    </w:lvl>
+    <w:lvl w:ilvl="3" w:tplc="04090001" w:tentative="1">
+      <w:start w:val="1"/>
+      <w:numFmt w:val="bullet"/>
+      <w:lvlText w:val=""/>
+      <w:lvlJc w:val="left"/>
+      <w:pPr>
+        <w:ind w:left="2880" w:hanging="360"/>
+      </w:pPr>
+      <w:rPr>
+        <w:rFonts w:ascii="Symbol" w:hAnsi="Symbol" w:hint="default"/>
+      </w:rPr>
+    </w:lvl>
+    <w:lvl w:ilvl="4" w:tplc="04090003" w:tentative="1">
+      <w:start w:val="1"/>
+      <w:numFmt w:val="bullet"/>
+      <w:lvlText w:val="o"/>
+      <w:lvlJc w:val="left"/>
+      <w:pPr>
+        <w:ind w:left="3600" w:hanging="360"/>
+      </w:pPr>
+      <w:rPr>
+        <w:rFonts w:ascii="Courier New" w:hAnsi="Courier New" w:cs="Courier New" w:hint="default"/>
+      </w:rPr>
+    </w:lvl>
+    <w:lvl w:ilvl="5" w:tplc="04090005" w:tentative="1">
+      <w:start w:val="1"/>
+      <w:numFmt w:val="bullet"/>
+      <w:lvlText w:val=""/>
+      <w:lvlJc w:val="left"/>
+      <w:pPr>
+        <w:ind w:left="4320" w:hanging="360"/>
+      </w:pPr>
+      <w:rPr>
+        <w:rFonts w:ascii="Wingdings" w:hAnsi="Wingdings" w:hint="default"/>
+      </w:rPr>
+    </w:lvl>
+    <w:lvl w:ilvl="6" w:tplc="04090001" w:tentative="1">
+      <w:start w:val="1"/>
+      <w:numFmt w:val="bullet"/>
+      <w:lvlText w:val=""/>
+      <w:lvlJc w:val="left"/>
+      <w:pPr>
+        <w:ind w:left="5040" w:hanging="360"/>
+      </w:pPr>
+      <w:rPr>
+        <w:rFonts w:ascii="Symbol" w:hAnsi="Symbol" w:hint="default"/>
+      </w:rPr>
+    </w:lvl>
+    <w:lvl w:ilvl="7" w:tplc="04090003" w:tentative="1">
+      <w:start w:val="1"/>
+      <w:numFmt w:val="bullet"/>
+      <w:lvlText w:val="o"/>
+      <w:lvlJc w:val="left"/>
+      <w:pPr>
+        <w:ind w:left="5760" w:hanging="360"/>
+      </w:pPr>
+      <w:rPr>
+        <w:rFonts w:ascii="Courier New" w:hAnsi="Courier New" w:cs="Courier New" w:hint="default"/>
+      </w:rPr>
+    </w:lvl>
+    <w:lvl w:ilvl="8" w:tplc="04090005" w:tentative="1">
+      <w:start w:val="1"/>
+      <w:numFmt w:val="bullet"/>
+      <w:lvlText w:val=""/>
+      <w:lvlJc w:val="left"/>
+      <w:pPr>
+        <w:ind w:left="6480" w:hanging="360"/>
+      </w:pPr>
+      <w:rPr>
+        <w:rFonts w:ascii="Wingdings" w:hAnsi="Wingdings" w:hint="default"/>
+      </w:rPr>
+    </w:lvl>
+  </w:abstractNum>
+  <w:abstractNum w:abstractNumId="7">
+    <w:nsid w:val="42C828BB"/>
+    <w:multiLevelType w:val="hybridMultilevel"/>
+    <w:tmpl w:val="A1A6E0DE"/>
+    <w:lvl w:ilvl="0" w:tplc="04090001">
+      <w:start w:val="1"/>
+      <w:numFmt w:val="bullet"/>
+      <w:lvlText w:val=""/>
+      <w:lvlJc w:val="left"/>
+      <w:pPr>
+        <w:ind w:left="720" w:hanging="360"/>
+      </w:pPr>
+      <w:rPr>
+        <w:rFonts w:ascii="Symbol" w:hAnsi="Symbol" w:hint="default"/>
+      </w:rPr>
+    </w:lvl>
+    <w:lvl w:ilvl="1" w:tplc="04090003">
+      <w:start w:val="1"/>
+      <w:numFmt w:val="bullet"/>
+      <w:lvlText w:val="o"/>
+      <w:lvlJc w:val="left"/>
+      <w:pPr>
+        <w:ind w:left="1440" w:hanging="360"/>
+      </w:pPr>
+      <w:rPr>
+        <w:rFonts w:ascii="Courier New" w:hAnsi="Courier New" w:cs="Courier New" w:hint="default"/>
+      </w:rPr>
+    </w:lvl>
+    <w:lvl w:ilvl="2" w:tplc="04090005">
+      <w:start w:val="1"/>
+      <w:numFmt w:val="bullet"/>
+      <w:lvlText w:val=""/>
+      <w:lvlJc w:val="left"/>
+      <w:pPr>
+        <w:ind w:left="2160" w:hanging="360"/>
+      </w:pPr>
+      <w:rPr>
+        <w:rFonts w:ascii="Wingdings" w:hAnsi="Wingdings" w:hint="default"/>
+      </w:rPr>
+    </w:lvl>
+    <w:lvl w:ilvl="3" w:tplc="04090001" w:tentative="1">
+      <w:start w:val="1"/>
+      <w:numFmt w:val="bullet"/>
+      <w:lvlText w:val=""/>
+      <w:lvlJc w:val="left"/>
+      <w:pPr>
+        <w:ind w:left="2880" w:hanging="360"/>
+      </w:pPr>
+      <w:rPr>
+        <w:rFonts w:ascii="Symbol" w:hAnsi="Symbol" w:hint="default"/>
+      </w:rPr>
+    </w:lvl>
+    <w:lvl w:ilvl="4" w:tplc="04090003" w:tentative="1">
+      <w:start w:val="1"/>
+      <w:numFmt w:val="bullet"/>
+      <w:lvlText w:val="o"/>
+      <w:lvlJc w:val="left"/>
+      <w:pPr>
+        <w:ind w:left="3600" w:hanging="360"/>
+      </w:pPr>
+      <w:rPr>
+        <w:rFonts w:ascii="Courier New" w:hAnsi="Courier New" w:cs="Courier New" w:hint="default"/>
+      </w:rPr>
+    </w:lvl>
+    <w:lvl w:ilvl="5" w:tplc="04090005" w:tentative="1">
+      <w:start w:val="1"/>
+      <w:numFmt w:val="bullet"/>
+      <w:lvlText w:val=""/>
+      <w:lvlJc w:val="left"/>
+      <w:pPr>
+        <w:ind w:left="4320" w:hanging="360"/>
+      </w:pPr>
+      <w:rPr>
+        <w:rFonts w:ascii="Wingdings" w:hAnsi="Wingdings" w:hint="default"/>
+      </w:rPr>
+    </w:lvl>
+    <w:lvl w:ilvl="6" w:tplc="04090001" w:tentative="1">
+      <w:start w:val="1"/>
+      <w:numFmt w:val="bullet"/>
+      <w:lvlText w:val=""/>
+      <w:lvlJc w:val="left"/>
+      <w:pPr>
+        <w:ind w:left="5040" w:hanging="360"/>
+      </w:pPr>
+      <w:rPr>
+        <w:rFonts w:ascii="Symbol" w:hAnsi="Symbol" w:hint="default"/>
+      </w:rPr>
+    </w:lvl>
+    <w:lvl w:ilvl="7" w:tplc="04090003" w:tentative="1">
+      <w:start w:val="1"/>
+      <w:numFmt w:val="bullet"/>
+      <w:lvlText w:val="o"/>
+      <w:lvlJc w:val="left"/>
+      <w:pPr>
+        <w:ind w:left="5760" w:hanging="360"/>
+      </w:pPr>
+      <w:rPr>
+        <w:rFonts w:ascii="Courier New" w:hAnsi="Courier New" w:cs="Courier New" w:hint="default"/>
+      </w:rPr>
+    </w:lvl>
+    <w:lvl w:ilvl="8" w:tplc="04090005" w:tentative="1">
+      <w:start w:val="1"/>
+      <w:numFmt w:val="bullet"/>
+      <w:lvlText w:val=""/>
+      <w:lvlJc w:val="left"/>
+      <w:pPr>
+        <w:ind w:left="6480" w:hanging="360"/>
+      </w:pPr>
+      <w:rPr>
+        <w:rFonts w:ascii="Wingdings" w:hAnsi="Wingdings" w:hint="default"/>
+      </w:rPr>
+    </w:lvl>
+  </w:abstractNum>
+  <w:abstractNum w:abstractNumId="8">
     <w:nsid w:val="44E96F2A"/>
     <w:multiLevelType w:val="hybridMultilevel"/>
     <w:tmpl w:val="BB1488C6"/>
@@ -4051,7 +5425,7 @@
       </w:pPr>
     </w:lvl>
   </w:abstractNum>
-  <w:abstractNum w:abstractNumId="6">
+  <w:abstractNum w:abstractNumId="9">
     <w:nsid w:val="486A3D66"/>
     <w:multiLevelType w:val="hybridMultilevel"/>
     <w:tmpl w:val="81921D70"/>
@@ -4164,7 +5538,7 @@
       </w:rPr>
     </w:lvl>
   </w:abstractNum>
-  <w:abstractNum w:abstractNumId="7">
+  <w:abstractNum w:abstractNumId="10">
     <w:nsid w:val="4E152FC2"/>
     <w:multiLevelType w:val="hybridMultilevel"/>
     <w:tmpl w:val="DF7662A6"/>
@@ -4277,7 +5651,7 @@
       </w:rPr>
     </w:lvl>
   </w:abstractNum>
-  <w:abstractNum w:abstractNumId="8">
+  <w:abstractNum w:abstractNumId="11">
     <w:nsid w:val="4E497E75"/>
     <w:multiLevelType w:val="hybridMultilevel"/>
     <w:tmpl w:val="3CC49AE4"/>
@@ -4390,7 +5764,93 @@
       </w:rPr>
     </w:lvl>
   </w:abstractNum>
-  <w:abstractNum w:abstractNumId="9">
+  <w:abstractNum w:abstractNumId="12">
+    <w:nsid w:val="4F1B05E3"/>
+    <w:multiLevelType w:val="hybridMultilevel"/>
+    <w:tmpl w:val="FF7A8024"/>
+    <w:lvl w:ilvl="0" w:tplc="0409000F">
+      <w:start w:val="1"/>
+      <w:numFmt w:val="decimal"/>
+      <w:lvlText w:val="%1."/>
+      <w:lvlJc w:val="left"/>
+      <w:pPr>
+        <w:ind w:left="720" w:hanging="360"/>
+      </w:pPr>
+    </w:lvl>
+    <w:lvl w:ilvl="1" w:tplc="04090019" w:tentative="1">
+      <w:start w:val="1"/>
+      <w:numFmt w:val="lowerLetter"/>
+      <w:lvlText w:val="%2."/>
+      <w:lvlJc w:val="left"/>
+      <w:pPr>
+        <w:ind w:left="1440" w:hanging="360"/>
+      </w:pPr>
+    </w:lvl>
+    <w:lvl w:ilvl="2" w:tplc="0409001B" w:tentative="1">
+      <w:start w:val="1"/>
+      <w:numFmt w:val="lowerRoman"/>
+      <w:lvlText w:val="%3."/>
+      <w:lvlJc w:val="right"/>
+      <w:pPr>
+        <w:ind w:left="2160" w:hanging="180"/>
+      </w:pPr>
+    </w:lvl>
+    <w:lvl w:ilvl="3" w:tplc="0409000F" w:tentative="1">
+      <w:start w:val="1"/>
+      <w:numFmt w:val="decimal"/>
+      <w:lvlText w:val="%4."/>
+      <w:lvlJc w:val="left"/>
+      <w:pPr>
+        <w:ind w:left="2880" w:hanging="360"/>
+      </w:pPr>
+    </w:lvl>
+    <w:lvl w:ilvl="4" w:tplc="04090019" w:tentative="1">
+      <w:start w:val="1"/>
+      <w:numFmt w:val="lowerLetter"/>
+      <w:lvlText w:val="%5."/>
+      <w:lvlJc w:val="left"/>
+      <w:pPr>
+        <w:ind w:left="3600" w:hanging="360"/>
+      </w:pPr>
+    </w:lvl>
+    <w:lvl w:ilvl="5" w:tplc="0409001B" w:tentative="1">
+      <w:start w:val="1"/>
+      <w:numFmt w:val="lowerRoman"/>
+      <w:lvlText w:val="%6."/>
+      <w:lvlJc w:val="right"/>
+      <w:pPr>
+        <w:ind w:left="4320" w:hanging="180"/>
+      </w:pPr>
+    </w:lvl>
+    <w:lvl w:ilvl="6" w:tplc="0409000F" w:tentative="1">
+      <w:start w:val="1"/>
+      <w:numFmt w:val="decimal"/>
+      <w:lvlText w:val="%7."/>
+      <w:lvlJc w:val="left"/>
+      <w:pPr>
+        <w:ind w:left="5040" w:hanging="360"/>
+      </w:pPr>
+    </w:lvl>
+    <w:lvl w:ilvl="7" w:tplc="04090019" w:tentative="1">
+      <w:start w:val="1"/>
+      <w:numFmt w:val="lowerLetter"/>
+      <w:lvlText w:val="%8."/>
+      <w:lvlJc w:val="left"/>
+      <w:pPr>
+        <w:ind w:left="5760" w:hanging="360"/>
+      </w:pPr>
+    </w:lvl>
+    <w:lvl w:ilvl="8" w:tplc="0409001B" w:tentative="1">
+      <w:start w:val="1"/>
+      <w:numFmt w:val="lowerRoman"/>
+      <w:lvlText w:val="%9."/>
+      <w:lvlJc w:val="right"/>
+      <w:pPr>
+        <w:ind w:left="6480" w:hanging="180"/>
+      </w:pPr>
+    </w:lvl>
+  </w:abstractNum>
+  <w:abstractNum w:abstractNumId="13">
     <w:nsid w:val="53E9602D"/>
     <w:multiLevelType w:val="hybridMultilevel"/>
     <w:tmpl w:val="AD4831DA"/>
@@ -4503,7 +5963,7 @@
       </w:rPr>
     </w:lvl>
   </w:abstractNum>
-  <w:abstractNum w:abstractNumId="10">
+  <w:abstractNum w:abstractNumId="14">
     <w:nsid w:val="5F0934A9"/>
     <w:multiLevelType w:val="hybridMultilevel"/>
     <w:tmpl w:val="FAE01612"/>
@@ -4616,7 +6076,120 @@
       </w:rPr>
     </w:lvl>
   </w:abstractNum>
-  <w:abstractNum w:abstractNumId="11">
+  <w:abstractNum w:abstractNumId="15">
+    <w:nsid w:val="60795C4A"/>
+    <w:multiLevelType w:val="hybridMultilevel"/>
+    <w:tmpl w:val="B9822C52"/>
+    <w:lvl w:ilvl="0" w:tplc="04090001">
+      <w:start w:val="1"/>
+      <w:numFmt w:val="bullet"/>
+      <w:lvlText w:val=""/>
+      <w:lvlJc w:val="left"/>
+      <w:pPr>
+        <w:ind w:left="720" w:hanging="360"/>
+      </w:pPr>
+      <w:rPr>
+        <w:rFonts w:ascii="Symbol" w:hAnsi="Symbol" w:hint="default"/>
+      </w:rPr>
+    </w:lvl>
+    <w:lvl w:ilvl="1" w:tplc="04090003">
+      <w:start w:val="1"/>
+      <w:numFmt w:val="bullet"/>
+      <w:lvlText w:val="o"/>
+      <w:lvlJc w:val="left"/>
+      <w:pPr>
+        <w:ind w:left="1440" w:hanging="360"/>
+      </w:pPr>
+      <w:rPr>
+        <w:rFonts w:ascii="Courier New" w:hAnsi="Courier New" w:cs="Courier New" w:hint="default"/>
+      </w:rPr>
+    </w:lvl>
+    <w:lvl w:ilvl="2" w:tplc="04090005" w:tentative="1">
+      <w:start w:val="1"/>
+      <w:numFmt w:val="bullet"/>
+      <w:lvlText w:val=""/>
+      <w:lvlJc w:val="left"/>
+      <w:pPr>
+        <w:ind w:left="2160" w:hanging="360"/>
+      </w:pPr>
+      <w:rPr>
+        <w:rFonts w:ascii="Wingdings" w:hAnsi="Wingdings" w:hint="default"/>
+      </w:rPr>
+    </w:lvl>
+    <w:lvl w:ilvl="3" w:tplc="04090001" w:tentative="1">
+      <w:start w:val="1"/>
+      <w:numFmt w:val="bullet"/>
+      <w:lvlText w:val=""/>
+      <w:lvlJc w:val="left"/>
+      <w:pPr>
+        <w:ind w:left="2880" w:hanging="360"/>
+      </w:pPr>
+      <w:rPr>
+        <w:rFonts w:ascii="Symbol" w:hAnsi="Symbol" w:hint="default"/>
+      </w:rPr>
+    </w:lvl>
+    <w:lvl w:ilvl="4" w:tplc="04090003" w:tentative="1">
+      <w:start w:val="1"/>
+      <w:numFmt w:val="bullet"/>
+      <w:lvlText w:val="o"/>
+      <w:lvlJc w:val="left"/>
+      <w:pPr>
+        <w:ind w:left="3600" w:hanging="360"/>
+      </w:pPr>
+      <w:rPr>
+        <w:rFonts w:ascii="Courier New" w:hAnsi="Courier New" w:cs="Courier New" w:hint="default"/>
+      </w:rPr>
+    </w:lvl>
+    <w:lvl w:ilvl="5" w:tplc="04090005" w:tentative="1">
+      <w:start w:val="1"/>
+      <w:numFmt w:val="bullet"/>
+      <w:lvlText w:val=""/>
+      <w:lvlJc w:val="left"/>
+      <w:pPr>
+        <w:ind w:left="4320" w:hanging="360"/>
+      </w:pPr>
+      <w:rPr>
+        <w:rFonts w:ascii="Wingdings" w:hAnsi="Wingdings" w:hint="default"/>
+      </w:rPr>
+    </w:lvl>
+    <w:lvl w:ilvl="6" w:tplc="04090001" w:tentative="1">
+      <w:start w:val="1"/>
+      <w:numFmt w:val="bullet"/>
+      <w:lvlText w:val=""/>
+      <w:lvlJc w:val="left"/>
+      <w:pPr>
+        <w:ind w:left="5040" w:hanging="360"/>
+      </w:pPr>
+      <w:rPr>
+        <w:rFonts w:ascii="Symbol" w:hAnsi="Symbol" w:hint="default"/>
+      </w:rPr>
+    </w:lvl>
+    <w:lvl w:ilvl="7" w:tplc="04090003" w:tentative="1">
+      <w:start w:val="1"/>
+      <w:numFmt w:val="bullet"/>
+      <w:lvlText w:val="o"/>
+      <w:lvlJc w:val="left"/>
+      <w:pPr>
+        <w:ind w:left="5760" w:hanging="360"/>
+      </w:pPr>
+      <w:rPr>
+        <w:rFonts w:ascii="Courier New" w:hAnsi="Courier New" w:cs="Courier New" w:hint="default"/>
+      </w:rPr>
+    </w:lvl>
+    <w:lvl w:ilvl="8" w:tplc="04090005" w:tentative="1">
+      <w:start w:val="1"/>
+      <w:numFmt w:val="bullet"/>
+      <w:lvlText w:val=""/>
+      <w:lvlJc w:val="left"/>
+      <w:pPr>
+        <w:ind w:left="6480" w:hanging="360"/>
+      </w:pPr>
+      <w:rPr>
+        <w:rFonts w:ascii="Wingdings" w:hAnsi="Wingdings" w:hint="default"/>
+      </w:rPr>
+    </w:lvl>
+  </w:abstractNum>
+  <w:abstractNum w:abstractNumId="16">
     <w:nsid w:val="60AC667B"/>
     <w:multiLevelType w:val="hybridMultilevel"/>
     <w:tmpl w:val="B3EC07BC"/>
@@ -4729,7 +6302,7 @@
       </w:rPr>
     </w:lvl>
   </w:abstractNum>
-  <w:abstractNum w:abstractNumId="12">
+  <w:abstractNum w:abstractNumId="17">
     <w:nsid w:val="612A55DB"/>
     <w:multiLevelType w:val="hybridMultilevel"/>
     <w:tmpl w:val="BB1488C6"/>
@@ -4815,7 +6388,7 @@
       </w:pPr>
     </w:lvl>
   </w:abstractNum>
-  <w:abstractNum w:abstractNumId="13">
+  <w:abstractNum w:abstractNumId="18">
     <w:nsid w:val="67D64E3E"/>
     <w:multiLevelType w:val="hybridMultilevel"/>
     <w:tmpl w:val="BB1488C6"/>
@@ -4901,7 +6474,120 @@
       </w:pPr>
     </w:lvl>
   </w:abstractNum>
-  <w:abstractNum w:abstractNumId="14">
+  <w:abstractNum w:abstractNumId="19">
+    <w:nsid w:val="6F4503DA"/>
+    <w:multiLevelType w:val="hybridMultilevel"/>
+    <w:tmpl w:val="E97CEC18"/>
+    <w:lvl w:ilvl="0" w:tplc="04090001">
+      <w:start w:val="1"/>
+      <w:numFmt w:val="bullet"/>
+      <w:lvlText w:val=""/>
+      <w:lvlJc w:val="left"/>
+      <w:pPr>
+        <w:ind w:left="720" w:hanging="360"/>
+      </w:pPr>
+      <w:rPr>
+        <w:rFonts w:ascii="Symbol" w:hAnsi="Symbol" w:hint="default"/>
+      </w:rPr>
+    </w:lvl>
+    <w:lvl w:ilvl="1" w:tplc="04090003" w:tentative="1">
+      <w:start w:val="1"/>
+      <w:numFmt w:val="bullet"/>
+      <w:lvlText w:val="o"/>
+      <w:lvlJc w:val="left"/>
+      <w:pPr>
+        <w:ind w:left="1440" w:hanging="360"/>
+      </w:pPr>
+      <w:rPr>
+        <w:rFonts w:ascii="Courier New" w:hAnsi="Courier New" w:cs="Courier New" w:hint="default"/>
+      </w:rPr>
+    </w:lvl>
+    <w:lvl w:ilvl="2" w:tplc="04090005" w:tentative="1">
+      <w:start w:val="1"/>
+      <w:numFmt w:val="bullet"/>
+      <w:lvlText w:val=""/>
+      <w:lvlJc w:val="left"/>
+      <w:pPr>
+        <w:ind w:left="2160" w:hanging="360"/>
+      </w:pPr>
+      <w:rPr>
+        <w:rFonts w:ascii="Wingdings" w:hAnsi="Wingdings" w:hint="default"/>
+      </w:rPr>
+    </w:lvl>
+    <w:lvl w:ilvl="3" w:tplc="04090001" w:tentative="1">
+      <w:start w:val="1"/>
+      <w:numFmt w:val="bullet"/>
+      <w:lvlText w:val=""/>
+      <w:lvlJc w:val="left"/>
+      <w:pPr>
+        <w:ind w:left="2880" w:hanging="360"/>
+      </w:pPr>
+      <w:rPr>
+        <w:rFonts w:ascii="Symbol" w:hAnsi="Symbol" w:hint="default"/>
+      </w:rPr>
+    </w:lvl>
+    <w:lvl w:ilvl="4" w:tplc="04090003" w:tentative="1">
+      <w:start w:val="1"/>
+      <w:numFmt w:val="bullet"/>
+      <w:lvlText w:val="o"/>
+      <w:lvlJc w:val="left"/>
+      <w:pPr>
+        <w:ind w:left="3600" w:hanging="360"/>
+      </w:pPr>
+      <w:rPr>
+        <w:rFonts w:ascii="Courier New" w:hAnsi="Courier New" w:cs="Courier New" w:hint="default"/>
+      </w:rPr>
+    </w:lvl>
+    <w:lvl w:ilvl="5" w:tplc="04090005" w:tentative="1">
+      <w:start w:val="1"/>
+      <w:numFmt w:val="bullet"/>
+      <w:lvlText w:val=""/>
+      <w:lvlJc w:val="left"/>
+      <w:pPr>
+        <w:ind w:left="4320" w:hanging="360"/>
+      </w:pPr>
+      <w:rPr>
+        <w:rFonts w:ascii="Wingdings" w:hAnsi="Wingdings" w:hint="default"/>
+      </w:rPr>
+    </w:lvl>
+    <w:lvl w:ilvl="6" w:tplc="04090001" w:tentative="1">
+      <w:start w:val="1"/>
+      <w:numFmt w:val="bullet"/>
+      <w:lvlText w:val=""/>
+      <w:lvlJc w:val="left"/>
+      <w:pPr>
+        <w:ind w:left="5040" w:hanging="360"/>
+      </w:pPr>
+      <w:rPr>
+        <w:rFonts w:ascii="Symbol" w:hAnsi="Symbol" w:hint="default"/>
+      </w:rPr>
+    </w:lvl>
+    <w:lvl w:ilvl="7" w:tplc="04090003" w:tentative="1">
+      <w:start w:val="1"/>
+      <w:numFmt w:val="bullet"/>
+      <w:lvlText w:val="o"/>
+      <w:lvlJc w:val="left"/>
+      <w:pPr>
+        <w:ind w:left="5760" w:hanging="360"/>
+      </w:pPr>
+      <w:rPr>
+        <w:rFonts w:ascii="Courier New" w:hAnsi="Courier New" w:cs="Courier New" w:hint="default"/>
+      </w:rPr>
+    </w:lvl>
+    <w:lvl w:ilvl="8" w:tplc="04090005" w:tentative="1">
+      <w:start w:val="1"/>
+      <w:numFmt w:val="bullet"/>
+      <w:lvlText w:val=""/>
+      <w:lvlJc w:val="left"/>
+      <w:pPr>
+        <w:ind w:left="6480" w:hanging="360"/>
+      </w:pPr>
+      <w:rPr>
+        <w:rFonts w:ascii="Wingdings" w:hAnsi="Wingdings" w:hint="default"/>
+      </w:rPr>
+    </w:lvl>
+  </w:abstractNum>
+  <w:abstractNum w:abstractNumId="20">
     <w:nsid w:val="71115BCD"/>
     <w:multiLevelType w:val="hybridMultilevel"/>
     <w:tmpl w:val="368275DA"/>
@@ -5014,7 +6700,7 @@
       </w:rPr>
     </w:lvl>
   </w:abstractNum>
-  <w:abstractNum w:abstractNumId="15">
+  <w:abstractNum w:abstractNumId="21">
     <w:nsid w:val="74E8360B"/>
     <w:multiLevelType w:val="hybridMultilevel"/>
     <w:tmpl w:val="077A4056"/>
@@ -5128,40 +6814,40 @@
     </w:lvl>
   </w:abstractNum>
   <w:num w:numId="1">
-    <w:abstractNumId w:val="5"/>
+    <w:abstractNumId w:val="8"/>
   </w:num>
   <w:num w:numId="2">
-    <w:abstractNumId w:val="15"/>
+    <w:abstractNumId w:val="21"/>
   </w:num>
   <w:num w:numId="3">
-    <w:abstractNumId w:val="8"/>
+    <w:abstractNumId w:val="11"/>
   </w:num>
   <w:num w:numId="4">
     <w:abstractNumId w:val="4"/>
   </w:num>
   <w:num w:numId="5">
+    <w:abstractNumId w:val="14"/>
+  </w:num>
+  <w:num w:numId="6">
+    <w:abstractNumId w:val="20"/>
+  </w:num>
+  <w:num w:numId="7">
+    <w:abstractNumId w:val="16"/>
+  </w:num>
+  <w:num w:numId="8">
+    <w:abstractNumId w:val="13"/>
+  </w:num>
+  <w:num w:numId="9">
+    <w:abstractNumId w:val="18"/>
+  </w:num>
+  <w:num w:numId="10">
+    <w:abstractNumId w:val="17"/>
+  </w:num>
+  <w:num w:numId="11">
     <w:abstractNumId w:val="10"/>
   </w:num>
-  <w:num w:numId="6">
-    <w:abstractNumId w:val="14"/>
-  </w:num>
-  <w:num w:numId="7">
-    <w:abstractNumId w:val="11"/>
-  </w:num>
-  <w:num w:numId="8">
+  <w:num w:numId="12">
     <w:abstractNumId w:val="9"/>
-  </w:num>
-  <w:num w:numId="9">
-    <w:abstractNumId w:val="13"/>
-  </w:num>
-  <w:num w:numId="10">
-    <w:abstractNumId w:val="12"/>
-  </w:num>
-  <w:num w:numId="11">
-    <w:abstractNumId w:val="7"/>
-  </w:num>
-  <w:num w:numId="12">
-    <w:abstractNumId w:val="6"/>
   </w:num>
   <w:num w:numId="13">
     <w:abstractNumId w:val="1"/>
@@ -5174,6 +6860,24 @@
   </w:num>
   <w:num w:numId="16">
     <w:abstractNumId w:val="2"/>
+  </w:num>
+  <w:num w:numId="17">
+    <w:abstractNumId w:val="12"/>
+  </w:num>
+  <w:num w:numId="18">
+    <w:abstractNumId w:val="15"/>
+  </w:num>
+  <w:num w:numId="19">
+    <w:abstractNumId w:val="7"/>
+  </w:num>
+  <w:num w:numId="20">
+    <w:abstractNumId w:val="6"/>
+  </w:num>
+  <w:num w:numId="21">
+    <w:abstractNumId w:val="5"/>
+  </w:num>
+  <w:num w:numId="22">
+    <w:abstractNumId w:val="19"/>
   </w:num>
 </w:numbering>
 </file>

</xml_diff>

<commit_message>
Smith & Larimer (2016) chapter 3 notes
</commit_message>
<xml_diff>
--- a/Readings/SmithLarimer_2016_The-public-policy-theory-primer_Edition03_v00.docx
+++ b/Readings/SmithLarimer_2016_The-public-policy-theory-primer_Edition03_v00.docx
@@ -4063,6 +4063,128 @@
       <w:proofErr w:type="spellEnd"/>
       <w:r>
         <w:t xml:space="preserve"> Model: Citizens as Efficient Policymakers</w:t>
+      </w:r>
+    </w:p>
+    <w:p>
+      <w:pPr>
+        <w:pStyle w:val="ListParagraph"/>
+        <w:numPr>
+          <w:ilvl w:val="0"/>
+          <w:numId w:val="22"/>
+        </w:numPr>
+      </w:pPr>
+      <w:r>
+        <w:t>Citizens are consumer-voters that act on their preferences</w:t>
+      </w:r>
+    </w:p>
+    <w:p>
+      <w:pPr>
+        <w:pStyle w:val="ListParagraph"/>
+        <w:numPr>
+          <w:ilvl w:val="0"/>
+          <w:numId w:val="22"/>
+        </w:numPr>
+      </w:pPr>
+      <w:r>
+        <w:t>Mobility decisions should not be affected by considerations external to the quality of public services</w:t>
+      </w:r>
+    </w:p>
+    <w:p>
+      <w:pPr>
+        <w:pStyle w:val="ListParagraph"/>
+        <w:numPr>
+          <w:ilvl w:val="0"/>
+          <w:numId w:val="22"/>
+        </w:numPr>
+      </w:pPr>
+      <w:proofErr w:type="spellStart"/>
+      <w:r>
+        <w:t>Tiebout</w:t>
+      </w:r>
+      <w:proofErr w:type="spellEnd"/>
+      <w:r>
+        <w:t xml:space="preserve"> Model breaks down if citizens choose jurisdictions on factors other than quality of public service</w:t>
+      </w:r>
+    </w:p>
+    <w:p>
+      <w:pPr>
+        <w:pStyle w:val="ListParagraph"/>
+        <w:numPr>
+          <w:ilvl w:val="0"/>
+          <w:numId w:val="22"/>
+        </w:numPr>
+      </w:pPr>
+      <w:r>
+        <w:t xml:space="preserve">Hypotheses under the </w:t>
+      </w:r>
+      <w:proofErr w:type="spellStart"/>
+      <w:r>
+        <w:t>Tiebout</w:t>
+      </w:r>
+      <w:proofErr w:type="spellEnd"/>
+      <w:r>
+        <w:t xml:space="preserve"> Model</w:t>
+      </w:r>
+    </w:p>
+    <w:p>
+      <w:pPr>
+        <w:pStyle w:val="ListParagraph"/>
+        <w:numPr>
+          <w:ilvl w:val="1"/>
+          <w:numId w:val="22"/>
+        </w:numPr>
+      </w:pPr>
+      <w:r>
+        <w:t xml:space="preserve">Citizens in polycentric jurisdictions are more informed </w:t>
+      </w:r>
+      <w:r>
+        <w:t xml:space="preserve">about public services </w:t>
+      </w:r>
+      <w:r>
+        <w:t xml:space="preserve">than those in monocentric jurisdictions </w:t>
+      </w:r>
+      <w:r>
+        <w:sym w:font="Wingdings" w:char="F0E0"/>
+      </w:r>
+      <w:r>
+        <w:t xml:space="preserve"> False</w:t>
+      </w:r>
+    </w:p>
+    <w:p>
+      <w:pPr>
+        <w:pStyle w:val="ListParagraph"/>
+        <w:numPr>
+          <w:ilvl w:val="1"/>
+          <w:numId w:val="22"/>
+        </w:numPr>
+      </w:pPr>
+      <w:r>
+        <w:lastRenderedPageBreak/>
+        <w:t xml:space="preserve">Citizens in polycentric jurisdictions are more satisfied with public services than those in monocentric jurisdictions </w:t>
+      </w:r>
+      <w:r>
+        <w:sym w:font="Wingdings" w:char="F0E0"/>
+      </w:r>
+      <w:r>
+        <w:t xml:space="preserve"> False</w:t>
+      </w:r>
+    </w:p>
+    <w:p>
+      <w:pPr>
+        <w:pStyle w:val="ListParagraph"/>
+        <w:numPr>
+          <w:ilvl w:val="1"/>
+          <w:numId w:val="22"/>
+        </w:numPr>
+      </w:pPr>
+      <w:r>
+        <w:t xml:space="preserve">Citizens in polycentric jurisdictions exercise their exit option more often than those in monocentric jurisdictions </w:t>
+      </w:r>
+      <w:r>
+        <w:sym w:font="Wingdings" w:char="F0E0"/>
+      </w:r>
+      <w:r>
+        <w:t xml:space="preserve"> False</w:t>
       </w:r>
     </w:p>
     <w:p>
@@ -4382,7 +4504,7 @@
         <w:b/>
         <w:noProof/>
       </w:rPr>
-      <w:t>2</w:t>
+      <w:t>3</w:t>
     </w:r>
     <w:r>
       <w:rPr>
@@ -4416,7 +4538,7 @@
         <w:b/>
         <w:noProof/>
       </w:rPr>
-      <w:t>2</w:t>
+      <w:t>3</w:t>
     </w:r>
     <w:r>
       <w:rPr>
@@ -6490,7 +6612,7 @@
         <w:rFonts w:ascii="Symbol" w:hAnsi="Symbol" w:hint="default"/>
       </w:rPr>
     </w:lvl>
-    <w:lvl w:ilvl="1" w:tplc="04090003" w:tentative="1">
+    <w:lvl w:ilvl="1" w:tplc="04090003">
       <w:start w:val="1"/>
       <w:numFmt w:val="bullet"/>
       <w:lvlText w:val="o"/>

</xml_diff>

<commit_message>
Finished notes on Smith & Larimer (2016) chapter 3
</commit_message>
<xml_diff>
--- a/Readings/SmithLarimer_2016_The-public-policy-theory-primer_Edition03_v00.docx
+++ b/Readings/SmithLarimer_2016_The-public-policy-theory-primer_Edition03_v00.docx
@@ -4147,7 +4147,7 @@
         <w:sym w:font="Wingdings" w:char="F0E0"/>
       </w:r>
       <w:r>
-        <w:t xml:space="preserve"> False</w:t>
+        <w:t xml:space="preserve"> Not supported by the data</w:t>
       </w:r>
     </w:p>
     <w:p>
@@ -4166,7 +4166,7 @@
         <w:sym w:font="Wingdings" w:char="F0E0"/>
       </w:r>
       <w:r>
-        <w:t xml:space="preserve"> False</w:t>
+        <w:t xml:space="preserve"> Not supported by the data</w:t>
       </w:r>
     </w:p>
     <w:p>
@@ -4184,7 +4184,7 @@
         <w:sym w:font="Wingdings" w:char="F0E0"/>
       </w:r>
       <w:r>
-        <w:t xml:space="preserve"> False</w:t>
+        <w:t xml:space="preserve"> Not supported by the data</w:t>
       </w:r>
     </w:p>
     <w:p>
@@ -4195,6 +4195,561 @@
           <w:numId w:val="22"/>
         </w:numPr>
       </w:pPr>
+      <w:r>
+        <w:t xml:space="preserve">Paul </w:t>
+      </w:r>
+      <w:proofErr w:type="spellStart"/>
+      <w:r>
+        <w:t>Teske</w:t>
+      </w:r>
+      <w:proofErr w:type="spellEnd"/>
+      <w:r>
+        <w:t xml:space="preserve"> contended that only a subset of actors must make fully informed decisions for the market to function efficiently in </w:t>
+      </w:r>
+      <w:proofErr w:type="spellStart"/>
+      <w:r>
+        <w:t>Tiebout’s</w:t>
+      </w:r>
+      <w:proofErr w:type="spellEnd"/>
+      <w:r>
+        <w:t xml:space="preserve"> Model  </w:t>
+      </w:r>
+      <w:r>
+        <w:sym w:font="Wingdings" w:char="F0E0"/>
+      </w:r>
+      <w:r>
+        <w:t xml:space="preserve"> Some empirical support</w:t>
+      </w:r>
+    </w:p>
+    <w:p>
+      <w:pPr>
+        <w:pStyle w:val="ListParagraph"/>
+        <w:numPr>
+          <w:ilvl w:val="1"/>
+          <w:numId w:val="22"/>
+        </w:numPr>
+      </w:pPr>
+      <w:r>
+        <w:t>Local governments can be competitive and efficient by responding only to a small group of consumer-citizens (i.e., elite minority).</w:t>
+      </w:r>
+    </w:p>
+    <w:p/>
+    <w:p>
+      <w:r>
+        <w:t>Institutional Rational Choice</w:t>
+      </w:r>
+    </w:p>
+    <w:p>
+      <w:pPr>
+        <w:pStyle w:val="ListParagraph"/>
+        <w:numPr>
+          <w:ilvl w:val="0"/>
+          <w:numId w:val="23"/>
+        </w:numPr>
+      </w:pPr>
+      <w:r>
+        <w:t xml:space="preserve">Disadvantage of designing jurisdictions in accordance with the </w:t>
+      </w:r>
+      <w:proofErr w:type="spellStart"/>
+      <w:r>
+        <w:t>Tiebout</w:t>
+      </w:r>
+      <w:proofErr w:type="spellEnd"/>
+      <w:r>
+        <w:t xml:space="preserve"> model:</w:t>
+      </w:r>
+    </w:p>
+    <w:p>
+      <w:pPr>
+        <w:pStyle w:val="ListParagraph"/>
+        <w:numPr>
+          <w:ilvl w:val="1"/>
+          <w:numId w:val="23"/>
+        </w:numPr>
+      </w:pPr>
+      <w:r>
+        <w:t>Citizens will make decisions that potentially worsen racial and economic disparities if left to their own devices.</w:t>
+      </w:r>
+    </w:p>
+    <w:p>
+      <w:pPr>
+        <w:pStyle w:val="ListParagraph"/>
+        <w:numPr>
+          <w:ilvl w:val="1"/>
+          <w:numId w:val="23"/>
+        </w:numPr>
+      </w:pPr>
+      <w:r>
+        <w:t>The model ignores equity</w:t>
+      </w:r>
+    </w:p>
+    <w:p>
+      <w:pPr>
+        <w:pStyle w:val="ListParagraph"/>
+        <w:numPr>
+          <w:ilvl w:val="0"/>
+          <w:numId w:val="23"/>
+        </w:numPr>
+      </w:pPr>
+      <w:r>
+        <w:t>Rules or institutions can be used to improve the rationality of decision making and the quality of policymaking.</w:t>
+      </w:r>
+    </w:p>
+    <w:p>
+      <w:pPr>
+        <w:pStyle w:val="ListParagraph"/>
+        <w:numPr>
+          <w:ilvl w:val="0"/>
+          <w:numId w:val="23"/>
+        </w:numPr>
+      </w:pPr>
+      <w:r>
+        <w:t>People make decisions in the context of institutional rules which shape individual preferences.</w:t>
+      </w:r>
+    </w:p>
+    <w:p>
+      <w:pPr>
+        <w:pStyle w:val="ListParagraph"/>
+        <w:numPr>
+          <w:ilvl w:val="0"/>
+          <w:numId w:val="23"/>
+        </w:numPr>
+      </w:pPr>
+      <w:r>
+        <w:t>Institutionalism and School Choice</w:t>
+      </w:r>
+    </w:p>
+    <w:p>
+      <w:pPr>
+        <w:pStyle w:val="ListParagraph"/>
+        <w:numPr>
+          <w:ilvl w:val="1"/>
+          <w:numId w:val="23"/>
+        </w:numPr>
+      </w:pPr>
+      <w:r>
+        <w:t>Public schools have no incentive to respond to the demands of parents and teachers.</w:t>
+      </w:r>
+    </w:p>
+    <w:p>
+      <w:pPr>
+        <w:pStyle w:val="ListParagraph"/>
+        <w:numPr>
+          <w:ilvl w:val="2"/>
+          <w:numId w:val="23"/>
+        </w:numPr>
+      </w:pPr>
+      <w:r>
+        <w:t>They respond to elected officials who determine the level of financial support.</w:t>
+      </w:r>
+    </w:p>
+    <w:p>
+      <w:pPr>
+        <w:pStyle w:val="ListParagraph"/>
+        <w:numPr>
+          <w:ilvl w:val="2"/>
+          <w:numId w:val="23"/>
+        </w:numPr>
+      </w:pPr>
+      <w:r>
+        <w:t>Parents have no choice as to where to send their children.</w:t>
+      </w:r>
+    </w:p>
+    <w:p>
+      <w:pPr>
+        <w:pStyle w:val="ListParagraph"/>
+        <w:numPr>
+          <w:ilvl w:val="1"/>
+          <w:numId w:val="23"/>
+        </w:numPr>
+      </w:pPr>
+      <w:r>
+        <w:t>John Chubb and Terry Moe argued for removing policy delivery mechanisms from democratic control.</w:t>
+      </w:r>
+    </w:p>
+    <w:p>
+      <w:pPr>
+        <w:pStyle w:val="ListParagraph"/>
+        <w:numPr>
+          <w:ilvl w:val="1"/>
+          <w:numId w:val="23"/>
+        </w:numPr>
+      </w:pPr>
+      <w:r>
+        <w:t>Some argue that school bureaucracy is a response to negative performance rather than a cause of negative performance.</w:t>
+      </w:r>
+    </w:p>
+    <w:p>
+      <w:pPr>
+        <w:pStyle w:val="ListParagraph"/>
+        <w:numPr>
+          <w:ilvl w:val="2"/>
+          <w:numId w:val="23"/>
+        </w:numPr>
+      </w:pPr>
+      <w:r>
+        <w:t>That is, a response to the demands of parents and teachers.</w:t>
+      </w:r>
+    </w:p>
+    <w:p>
+      <w:pPr>
+        <w:pStyle w:val="ListParagraph"/>
+        <w:numPr>
+          <w:ilvl w:val="1"/>
+          <w:numId w:val="23"/>
+        </w:numPr>
+      </w:pPr>
+      <w:r>
+        <w:t>According to rational choice theory, policymakers are incapable of making public decisions because they are driven to maximize self-interested utility.</w:t>
+      </w:r>
+    </w:p>
+    <w:p>
+      <w:pPr>
+        <w:pStyle w:val="ListParagraph"/>
+        <w:numPr>
+          <w:ilvl w:val="0"/>
+          <w:numId w:val="23"/>
+        </w:numPr>
+      </w:pPr>
+      <w:r>
+        <w:t xml:space="preserve">Collective-Action Dilemmas: </w:t>
+      </w:r>
+      <w:proofErr w:type="spellStart"/>
+      <w:r>
+        <w:t>Ostrom’s</w:t>
+      </w:r>
+      <w:proofErr w:type="spellEnd"/>
+      <w:r>
+        <w:t xml:space="preserve"> IAD and the Logic of Appropriateness</w:t>
+      </w:r>
+    </w:p>
+    <w:p>
+      <w:pPr>
+        <w:pStyle w:val="ListParagraph"/>
+        <w:numPr>
+          <w:ilvl w:val="1"/>
+          <w:numId w:val="23"/>
+        </w:numPr>
+      </w:pPr>
+      <w:r>
+        <w:t xml:space="preserve">Institutional Analysis and Development put forth by Elinor </w:t>
+      </w:r>
+      <w:proofErr w:type="spellStart"/>
+      <w:r>
+        <w:t>Ostrom</w:t>
+      </w:r>
+      <w:proofErr w:type="spellEnd"/>
+    </w:p>
+    <w:p>
+      <w:pPr>
+        <w:pStyle w:val="ListParagraph"/>
+        <w:numPr>
+          <w:ilvl w:val="2"/>
+          <w:numId w:val="23"/>
+        </w:numPr>
+      </w:pPr>
+      <w:r>
+        <w:t>Institutions can shape individual preferences.</w:t>
+      </w:r>
+    </w:p>
+    <w:p>
+      <w:pPr>
+        <w:pStyle w:val="ListParagraph"/>
+        <w:numPr>
+          <w:ilvl w:val="2"/>
+          <w:numId w:val="23"/>
+        </w:numPr>
+      </w:pPr>
+      <w:r>
+        <w:t>People will use institutional rules to solve collective-action problems.</w:t>
+      </w:r>
+    </w:p>
+    <w:p>
+      <w:pPr>
+        <w:pStyle w:val="ListParagraph"/>
+        <w:numPr>
+          <w:ilvl w:val="1"/>
+          <w:numId w:val="23"/>
+        </w:numPr>
+      </w:pPr>
+      <w:r>
+        <w:t>Action situation is the social space where individuals interact, exchange goods and services, solve problems, dominate one another, or fight.</w:t>
+      </w:r>
+    </w:p>
+    <w:p>
+      <w:pPr>
+        <w:pStyle w:val="ListParagraph"/>
+        <w:numPr>
+          <w:ilvl w:val="2"/>
+          <w:numId w:val="23"/>
+        </w:numPr>
+      </w:pPr>
+      <w:r>
+        <w:t>Influenced by biophysical conditions, community attributes, and rules-in-use</w:t>
+      </w:r>
+    </w:p>
+    <w:p>
+      <w:pPr>
+        <w:pStyle w:val="ListParagraph"/>
+        <w:numPr>
+          <w:ilvl w:val="1"/>
+          <w:numId w:val="23"/>
+        </w:numPr>
+      </w:pPr>
+      <w:r>
+        <w:t>Purpose of IAD is to describe and explain outcomes resulting from human interaction in the context of existing institutions.</w:t>
+      </w:r>
+    </w:p>
+    <w:p>
+      <w:pPr>
+        <w:pStyle w:val="ListParagraph"/>
+        <w:numPr>
+          <w:ilvl w:val="1"/>
+          <w:numId w:val="23"/>
+        </w:numPr>
+      </w:pPr>
+      <w:r>
+        <w:t>External sanctions not the only way to solve collective-action problems</w:t>
+      </w:r>
+    </w:p>
+    <w:p>
+      <w:pPr>
+        <w:pStyle w:val="ListParagraph"/>
+        <w:numPr>
+          <w:ilvl w:val="2"/>
+          <w:numId w:val="23"/>
+        </w:numPr>
+      </w:pPr>
+      <w:r>
+        <w:t>Communication can solve collective-action problems</w:t>
+      </w:r>
+    </w:p>
+    <w:p>
+      <w:pPr>
+        <w:pStyle w:val="ListParagraph"/>
+        <w:numPr>
+          <w:ilvl w:val="2"/>
+          <w:numId w:val="23"/>
+        </w:numPr>
+      </w:pPr>
+      <w:r>
+        <w:t>Possible to achieve an efficient policy outcome in the absence of an external enforcer.</w:t>
+      </w:r>
+    </w:p>
+    <w:p>
+      <w:pPr>
+        <w:pStyle w:val="ListParagraph"/>
+        <w:numPr>
+          <w:ilvl w:val="0"/>
+          <w:numId w:val="23"/>
+        </w:numPr>
+      </w:pPr>
+      <w:r>
+        <w:t>The IAD as an Alternative Framework for Decision Making</w:t>
+      </w:r>
+    </w:p>
+    <w:p>
+      <w:pPr>
+        <w:pStyle w:val="ListParagraph"/>
+        <w:numPr>
+          <w:ilvl w:val="1"/>
+          <w:numId w:val="23"/>
+        </w:numPr>
+      </w:pPr>
+      <w:r>
+        <w:t>IAD scholars focus on common-pool resources:</w:t>
+      </w:r>
+    </w:p>
+    <w:p>
+      <w:pPr>
+        <w:pStyle w:val="ListParagraph"/>
+        <w:numPr>
+          <w:ilvl w:val="2"/>
+          <w:numId w:val="23"/>
+        </w:numPr>
+      </w:pPr>
+      <w:r>
+        <w:t>Common-pool resource dilemmas tend to lack formal institutional rules</w:t>
+      </w:r>
+    </w:p>
+    <w:p>
+      <w:pPr>
+        <w:pStyle w:val="ListParagraph"/>
+        <w:numPr>
+          <w:ilvl w:val="2"/>
+          <w:numId w:val="23"/>
+        </w:numPr>
+      </w:pPr>
+      <w:r>
+        <w:lastRenderedPageBreak/>
+        <w:t>The ability to solve common-pool resource dilemmas without external authority provides insight into how to solve other collective-action dilemmas.</w:t>
+      </w:r>
+    </w:p>
+    <w:p>
+      <w:pPr>
+        <w:pStyle w:val="ListParagraph"/>
+        <w:numPr>
+          <w:ilvl w:val="1"/>
+          <w:numId w:val="23"/>
+        </w:numPr>
+      </w:pPr>
+      <w:r>
+        <w:t>IAD seems to move closer to rational-comprehensive model of decision making</w:t>
+      </w:r>
+    </w:p>
+    <w:p>
+      <w:pPr>
+        <w:pStyle w:val="ListParagraph"/>
+        <w:numPr>
+          <w:ilvl w:val="1"/>
+          <w:numId w:val="23"/>
+        </w:numPr>
+      </w:pPr>
+      <w:r>
+        <w:t>IAD considered one of the best representations of the reality, complexity, and confusing nature of the policy process.</w:t>
+      </w:r>
+    </w:p>
+    <w:p>
+      <w:pPr>
+        <w:pStyle w:val="ListParagraph"/>
+        <w:numPr>
+          <w:ilvl w:val="1"/>
+          <w:numId w:val="23"/>
+        </w:numPr>
+      </w:pPr>
+      <w:r>
+        <w:t>IAD allows flexibility in adapting to different units of analysis</w:t>
+      </w:r>
+    </w:p>
+    <w:p>
+      <w:pPr>
+        <w:pStyle w:val="ListParagraph"/>
+        <w:numPr>
+          <w:ilvl w:val="1"/>
+          <w:numId w:val="23"/>
+        </w:numPr>
+      </w:pPr>
+      <w:r>
+        <w:t>Logic of Appropriateness is a more simplistic model of decision making</w:t>
+      </w:r>
+    </w:p>
+    <w:p>
+      <w:pPr>
+        <w:pStyle w:val="ListParagraph"/>
+        <w:numPr>
+          <w:ilvl w:val="2"/>
+          <w:numId w:val="23"/>
+        </w:numPr>
+      </w:pPr>
+      <w:r>
+        <w:t>People will do what is appropriate given the situation</w:t>
+      </w:r>
+    </w:p>
+    <w:p>
+      <w:pPr>
+        <w:pStyle w:val="ListParagraph"/>
+        <w:numPr>
+          <w:ilvl w:val="2"/>
+          <w:numId w:val="23"/>
+        </w:numPr>
+      </w:pPr>
+      <w:r>
+        <w:t>Departure from a purely rational model</w:t>
+      </w:r>
+    </w:p>
+    <w:p>
+      <w:pPr>
+        <w:pStyle w:val="ListParagraph"/>
+        <w:numPr>
+          <w:ilvl w:val="2"/>
+          <w:numId w:val="23"/>
+        </w:numPr>
+      </w:pPr>
+      <w:r>
+        <w:t>Appropriate includes informal rules and norms</w:t>
+      </w:r>
+    </w:p>
+    <w:p>
+      <w:pPr>
+        <w:pStyle w:val="ListParagraph"/>
+        <w:numPr>
+          <w:ilvl w:val="2"/>
+          <w:numId w:val="23"/>
+        </w:numPr>
+      </w:pPr>
+      <w:r>
+        <w:t>Who defines what is appropriate is a question.</w:t>
+      </w:r>
+    </w:p>
+    <w:p/>
+    <w:p>
+      <w:r>
+        <w:t>Conclusion</w:t>
+      </w:r>
+    </w:p>
+    <w:p>
+      <w:pPr>
+        <w:pStyle w:val="ListParagraph"/>
+        <w:numPr>
+          <w:ilvl w:val="0"/>
+          <w:numId w:val="24"/>
+        </w:numPr>
+      </w:pPr>
+      <w:r>
+        <w:t xml:space="preserve">A theoretical framework that explains the origins of our </w:t>
+      </w:r>
+      <w:proofErr w:type="spellStart"/>
+      <w:r>
+        <w:t>boundedly</w:t>
+      </w:r>
+      <w:proofErr w:type="spellEnd"/>
+      <w:r>
+        <w:t xml:space="preserve"> rational preferences is needed (i.e., preference formation).</w:t>
+      </w:r>
+    </w:p>
+    <w:p>
+      <w:pPr>
+        <w:pStyle w:val="ListParagraph"/>
+        <w:numPr>
+          <w:ilvl w:val="0"/>
+          <w:numId w:val="24"/>
+        </w:numPr>
+      </w:pPr>
+      <w:r>
+        <w:t>Why does face-to-face communication increase cooperation so dramatically?</w:t>
+      </w:r>
+    </w:p>
+    <w:p>
+      <w:pPr>
+        <w:pStyle w:val="ListParagraph"/>
+        <w:numPr>
+          <w:ilvl w:val="0"/>
+          <w:numId w:val="24"/>
+        </w:numPr>
+      </w:pPr>
+      <w:r>
+        <w:t>Why are people extremely sensitive to violations of fairness norms in group settings such as common-pool resource dilemmas?</w:t>
+      </w:r>
+    </w:p>
+    <w:p>
+      <w:pPr>
+        <w:pStyle w:val="ListParagraph"/>
+        <w:numPr>
+          <w:ilvl w:val="0"/>
+          <w:numId w:val="24"/>
+        </w:numPr>
+      </w:pPr>
+      <w:r>
+        <w:t xml:space="preserve">Models accept bounded rationality as a given which results in high explanatory power but little predictive ability  </w:t>
+      </w:r>
+      <w:r>
+        <w:sym w:font="Wingdings" w:char="F0E0"/>
+      </w:r>
+      <w:r>
+        <w:t xml:space="preserve"> trial-and-error approach to policymaking.</w:t>
+      </w:r>
+    </w:p>
+    <w:p>
       <w:bookmarkStart w:id="0" w:name="_GoBack"/>
       <w:bookmarkEnd w:id="0"/>
     </w:p>
@@ -4504,7 +5059,7 @@
         <w:b/>
         <w:noProof/>
       </w:rPr>
-      <w:t>3</w:t>
+      <w:t>4</w:t>
     </w:r>
     <w:r>
       <w:rPr>
@@ -4538,7 +5093,7 @@
         <w:b/>
         <w:noProof/>
       </w:rPr>
-      <w:t>3</w:t>
+      <w:t>4</w:t>
     </w:r>
     <w:r>
       <w:rPr>
@@ -4897,6 +5452,119 @@
     </w:lvl>
   </w:abstractNum>
   <w:abstractNum w:abstractNumId="3">
+    <w:nsid w:val="2ADB5552"/>
+    <w:multiLevelType w:val="hybridMultilevel"/>
+    <w:tmpl w:val="CFF8DD12"/>
+    <w:lvl w:ilvl="0" w:tplc="04090001">
+      <w:start w:val="1"/>
+      <w:numFmt w:val="bullet"/>
+      <w:lvlText w:val=""/>
+      <w:lvlJc w:val="left"/>
+      <w:pPr>
+        <w:ind w:left="720" w:hanging="360"/>
+      </w:pPr>
+      <w:rPr>
+        <w:rFonts w:ascii="Symbol" w:hAnsi="Symbol" w:hint="default"/>
+      </w:rPr>
+    </w:lvl>
+    <w:lvl w:ilvl="1" w:tplc="04090003">
+      <w:start w:val="1"/>
+      <w:numFmt w:val="bullet"/>
+      <w:lvlText w:val="o"/>
+      <w:lvlJc w:val="left"/>
+      <w:pPr>
+        <w:ind w:left="1440" w:hanging="360"/>
+      </w:pPr>
+      <w:rPr>
+        <w:rFonts w:ascii="Courier New" w:hAnsi="Courier New" w:cs="Courier New" w:hint="default"/>
+      </w:rPr>
+    </w:lvl>
+    <w:lvl w:ilvl="2" w:tplc="04090005">
+      <w:start w:val="1"/>
+      <w:numFmt w:val="bullet"/>
+      <w:lvlText w:val=""/>
+      <w:lvlJc w:val="left"/>
+      <w:pPr>
+        <w:ind w:left="2160" w:hanging="360"/>
+      </w:pPr>
+      <w:rPr>
+        <w:rFonts w:ascii="Wingdings" w:hAnsi="Wingdings" w:hint="default"/>
+      </w:rPr>
+    </w:lvl>
+    <w:lvl w:ilvl="3" w:tplc="04090001" w:tentative="1">
+      <w:start w:val="1"/>
+      <w:numFmt w:val="bullet"/>
+      <w:lvlText w:val=""/>
+      <w:lvlJc w:val="left"/>
+      <w:pPr>
+        <w:ind w:left="2880" w:hanging="360"/>
+      </w:pPr>
+      <w:rPr>
+        <w:rFonts w:ascii="Symbol" w:hAnsi="Symbol" w:hint="default"/>
+      </w:rPr>
+    </w:lvl>
+    <w:lvl w:ilvl="4" w:tplc="04090003" w:tentative="1">
+      <w:start w:val="1"/>
+      <w:numFmt w:val="bullet"/>
+      <w:lvlText w:val="o"/>
+      <w:lvlJc w:val="left"/>
+      <w:pPr>
+        <w:ind w:left="3600" w:hanging="360"/>
+      </w:pPr>
+      <w:rPr>
+        <w:rFonts w:ascii="Courier New" w:hAnsi="Courier New" w:cs="Courier New" w:hint="default"/>
+      </w:rPr>
+    </w:lvl>
+    <w:lvl w:ilvl="5" w:tplc="04090005" w:tentative="1">
+      <w:start w:val="1"/>
+      <w:numFmt w:val="bullet"/>
+      <w:lvlText w:val=""/>
+      <w:lvlJc w:val="left"/>
+      <w:pPr>
+        <w:ind w:left="4320" w:hanging="360"/>
+      </w:pPr>
+      <w:rPr>
+        <w:rFonts w:ascii="Wingdings" w:hAnsi="Wingdings" w:hint="default"/>
+      </w:rPr>
+    </w:lvl>
+    <w:lvl w:ilvl="6" w:tplc="04090001" w:tentative="1">
+      <w:start w:val="1"/>
+      <w:numFmt w:val="bullet"/>
+      <w:lvlText w:val=""/>
+      <w:lvlJc w:val="left"/>
+      <w:pPr>
+        <w:ind w:left="5040" w:hanging="360"/>
+      </w:pPr>
+      <w:rPr>
+        <w:rFonts w:ascii="Symbol" w:hAnsi="Symbol" w:hint="default"/>
+      </w:rPr>
+    </w:lvl>
+    <w:lvl w:ilvl="7" w:tplc="04090003" w:tentative="1">
+      <w:start w:val="1"/>
+      <w:numFmt w:val="bullet"/>
+      <w:lvlText w:val="o"/>
+      <w:lvlJc w:val="left"/>
+      <w:pPr>
+        <w:ind w:left="5760" w:hanging="360"/>
+      </w:pPr>
+      <w:rPr>
+        <w:rFonts w:ascii="Courier New" w:hAnsi="Courier New" w:cs="Courier New" w:hint="default"/>
+      </w:rPr>
+    </w:lvl>
+    <w:lvl w:ilvl="8" w:tplc="04090005" w:tentative="1">
+      <w:start w:val="1"/>
+      <w:numFmt w:val="bullet"/>
+      <w:lvlText w:val=""/>
+      <w:lvlJc w:val="left"/>
+      <w:pPr>
+        <w:ind w:left="6480" w:hanging="360"/>
+      </w:pPr>
+      <w:rPr>
+        <w:rFonts w:ascii="Wingdings" w:hAnsi="Wingdings" w:hint="default"/>
+      </w:rPr>
+    </w:lvl>
+  </w:abstractNum>
+  <w:abstractNum w:abstractNumId="4">
     <w:nsid w:val="30475515"/>
     <w:multiLevelType w:val="hybridMultilevel"/>
     <w:tmpl w:val="7A801E7E"/>
@@ -5009,7 +5677,7 @@
       </w:rPr>
     </w:lvl>
   </w:abstractNum>
-  <w:abstractNum w:abstractNumId="4">
+  <w:abstractNum w:abstractNumId="5">
     <w:nsid w:val="30CD7747"/>
     <w:multiLevelType w:val="hybridMultilevel"/>
     <w:tmpl w:val="44EC9098"/>
@@ -5122,7 +5790,120 @@
       </w:rPr>
     </w:lvl>
   </w:abstractNum>
-  <w:abstractNum w:abstractNumId="5">
+  <w:abstractNum w:abstractNumId="6">
+    <w:nsid w:val="3902529E"/>
+    <w:multiLevelType w:val="hybridMultilevel"/>
+    <w:tmpl w:val="8A4E76C4"/>
+    <w:lvl w:ilvl="0" w:tplc="04090001">
+      <w:start w:val="1"/>
+      <w:numFmt w:val="bullet"/>
+      <w:lvlText w:val=""/>
+      <w:lvlJc w:val="left"/>
+      <w:pPr>
+        <w:ind w:left="720" w:hanging="360"/>
+      </w:pPr>
+      <w:rPr>
+        <w:rFonts w:ascii="Symbol" w:hAnsi="Symbol" w:hint="default"/>
+      </w:rPr>
+    </w:lvl>
+    <w:lvl w:ilvl="1" w:tplc="04090003" w:tentative="1">
+      <w:start w:val="1"/>
+      <w:numFmt w:val="bullet"/>
+      <w:lvlText w:val="o"/>
+      <w:lvlJc w:val="left"/>
+      <w:pPr>
+        <w:ind w:left="1440" w:hanging="360"/>
+      </w:pPr>
+      <w:rPr>
+        <w:rFonts w:ascii="Courier New" w:hAnsi="Courier New" w:cs="Courier New" w:hint="default"/>
+      </w:rPr>
+    </w:lvl>
+    <w:lvl w:ilvl="2" w:tplc="04090005" w:tentative="1">
+      <w:start w:val="1"/>
+      <w:numFmt w:val="bullet"/>
+      <w:lvlText w:val=""/>
+      <w:lvlJc w:val="left"/>
+      <w:pPr>
+        <w:ind w:left="2160" w:hanging="360"/>
+      </w:pPr>
+      <w:rPr>
+        <w:rFonts w:ascii="Wingdings" w:hAnsi="Wingdings" w:hint="default"/>
+      </w:rPr>
+    </w:lvl>
+    <w:lvl w:ilvl="3" w:tplc="04090001" w:tentative="1">
+      <w:start w:val="1"/>
+      <w:numFmt w:val="bullet"/>
+      <w:lvlText w:val=""/>
+      <w:lvlJc w:val="left"/>
+      <w:pPr>
+        <w:ind w:left="2880" w:hanging="360"/>
+      </w:pPr>
+      <w:rPr>
+        <w:rFonts w:ascii="Symbol" w:hAnsi="Symbol" w:hint="default"/>
+      </w:rPr>
+    </w:lvl>
+    <w:lvl w:ilvl="4" w:tplc="04090003" w:tentative="1">
+      <w:start w:val="1"/>
+      <w:numFmt w:val="bullet"/>
+      <w:lvlText w:val="o"/>
+      <w:lvlJc w:val="left"/>
+      <w:pPr>
+        <w:ind w:left="3600" w:hanging="360"/>
+      </w:pPr>
+      <w:rPr>
+        <w:rFonts w:ascii="Courier New" w:hAnsi="Courier New" w:cs="Courier New" w:hint="default"/>
+      </w:rPr>
+    </w:lvl>
+    <w:lvl w:ilvl="5" w:tplc="04090005" w:tentative="1">
+      <w:start w:val="1"/>
+      <w:numFmt w:val="bullet"/>
+      <w:lvlText w:val=""/>
+      <w:lvlJc w:val="left"/>
+      <w:pPr>
+        <w:ind w:left="4320" w:hanging="360"/>
+      </w:pPr>
+      <w:rPr>
+        <w:rFonts w:ascii="Wingdings" w:hAnsi="Wingdings" w:hint="default"/>
+      </w:rPr>
+    </w:lvl>
+    <w:lvl w:ilvl="6" w:tplc="04090001" w:tentative="1">
+      <w:start w:val="1"/>
+      <w:numFmt w:val="bullet"/>
+      <w:lvlText w:val=""/>
+      <w:lvlJc w:val="left"/>
+      <w:pPr>
+        <w:ind w:left="5040" w:hanging="360"/>
+      </w:pPr>
+      <w:rPr>
+        <w:rFonts w:ascii="Symbol" w:hAnsi="Symbol" w:hint="default"/>
+      </w:rPr>
+    </w:lvl>
+    <w:lvl w:ilvl="7" w:tplc="04090003" w:tentative="1">
+      <w:start w:val="1"/>
+      <w:numFmt w:val="bullet"/>
+      <w:lvlText w:val="o"/>
+      <w:lvlJc w:val="left"/>
+      <w:pPr>
+        <w:ind w:left="5760" w:hanging="360"/>
+      </w:pPr>
+      <w:rPr>
+        <w:rFonts w:ascii="Courier New" w:hAnsi="Courier New" w:cs="Courier New" w:hint="default"/>
+      </w:rPr>
+    </w:lvl>
+    <w:lvl w:ilvl="8" w:tplc="04090005" w:tentative="1">
+      <w:start w:val="1"/>
+      <w:numFmt w:val="bullet"/>
+      <w:lvlText w:val=""/>
+      <w:lvlJc w:val="left"/>
+      <w:pPr>
+        <w:ind w:left="6480" w:hanging="360"/>
+      </w:pPr>
+      <w:rPr>
+        <w:rFonts w:ascii="Wingdings" w:hAnsi="Wingdings" w:hint="default"/>
+      </w:rPr>
+    </w:lvl>
+  </w:abstractNum>
+  <w:abstractNum w:abstractNumId="7">
     <w:nsid w:val="3DC159A9"/>
     <w:multiLevelType w:val="hybridMultilevel"/>
     <w:tmpl w:val="CCA8F5AA"/>
@@ -5235,7 +6016,7 @@
       </w:rPr>
     </w:lvl>
   </w:abstractNum>
-  <w:abstractNum w:abstractNumId="6">
+  <w:abstractNum w:abstractNumId="8">
     <w:nsid w:val="3E39474E"/>
     <w:multiLevelType w:val="hybridMultilevel"/>
     <w:tmpl w:val="660E9ECC"/>
@@ -5348,7 +6129,7 @@
       </w:rPr>
     </w:lvl>
   </w:abstractNum>
-  <w:abstractNum w:abstractNumId="7">
+  <w:abstractNum w:abstractNumId="9">
     <w:nsid w:val="42C828BB"/>
     <w:multiLevelType w:val="hybridMultilevel"/>
     <w:tmpl w:val="A1A6E0DE"/>
@@ -5461,7 +6242,7 @@
       </w:rPr>
     </w:lvl>
   </w:abstractNum>
-  <w:abstractNum w:abstractNumId="8">
+  <w:abstractNum w:abstractNumId="10">
     <w:nsid w:val="44E96F2A"/>
     <w:multiLevelType w:val="hybridMultilevel"/>
     <w:tmpl w:val="BB1488C6"/>
@@ -5547,7 +6328,7 @@
       </w:pPr>
     </w:lvl>
   </w:abstractNum>
-  <w:abstractNum w:abstractNumId="9">
+  <w:abstractNum w:abstractNumId="11">
     <w:nsid w:val="486A3D66"/>
     <w:multiLevelType w:val="hybridMultilevel"/>
     <w:tmpl w:val="81921D70"/>
@@ -5660,7 +6441,7 @@
       </w:rPr>
     </w:lvl>
   </w:abstractNum>
-  <w:abstractNum w:abstractNumId="10">
+  <w:abstractNum w:abstractNumId="12">
     <w:nsid w:val="4E152FC2"/>
     <w:multiLevelType w:val="hybridMultilevel"/>
     <w:tmpl w:val="DF7662A6"/>
@@ -5773,7 +6554,7 @@
       </w:rPr>
     </w:lvl>
   </w:abstractNum>
-  <w:abstractNum w:abstractNumId="11">
+  <w:abstractNum w:abstractNumId="13">
     <w:nsid w:val="4E497E75"/>
     <w:multiLevelType w:val="hybridMultilevel"/>
     <w:tmpl w:val="3CC49AE4"/>
@@ -5886,7 +6667,7 @@
       </w:rPr>
     </w:lvl>
   </w:abstractNum>
-  <w:abstractNum w:abstractNumId="12">
+  <w:abstractNum w:abstractNumId="14">
     <w:nsid w:val="4F1B05E3"/>
     <w:multiLevelType w:val="hybridMultilevel"/>
     <w:tmpl w:val="FF7A8024"/>
@@ -5972,7 +6753,7 @@
       </w:pPr>
     </w:lvl>
   </w:abstractNum>
-  <w:abstractNum w:abstractNumId="13">
+  <w:abstractNum w:abstractNumId="15">
     <w:nsid w:val="53E9602D"/>
     <w:multiLevelType w:val="hybridMultilevel"/>
     <w:tmpl w:val="AD4831DA"/>
@@ -6085,7 +6866,7 @@
       </w:rPr>
     </w:lvl>
   </w:abstractNum>
-  <w:abstractNum w:abstractNumId="14">
+  <w:abstractNum w:abstractNumId="16">
     <w:nsid w:val="5F0934A9"/>
     <w:multiLevelType w:val="hybridMultilevel"/>
     <w:tmpl w:val="FAE01612"/>
@@ -6198,7 +6979,7 @@
       </w:rPr>
     </w:lvl>
   </w:abstractNum>
-  <w:abstractNum w:abstractNumId="15">
+  <w:abstractNum w:abstractNumId="17">
     <w:nsid w:val="60795C4A"/>
     <w:multiLevelType w:val="hybridMultilevel"/>
     <w:tmpl w:val="B9822C52"/>
@@ -6311,7 +7092,7 @@
       </w:rPr>
     </w:lvl>
   </w:abstractNum>
-  <w:abstractNum w:abstractNumId="16">
+  <w:abstractNum w:abstractNumId="18">
     <w:nsid w:val="60AC667B"/>
     <w:multiLevelType w:val="hybridMultilevel"/>
     <w:tmpl w:val="B3EC07BC"/>
@@ -6424,7 +7205,7 @@
       </w:rPr>
     </w:lvl>
   </w:abstractNum>
-  <w:abstractNum w:abstractNumId="17">
+  <w:abstractNum w:abstractNumId="19">
     <w:nsid w:val="612A55DB"/>
     <w:multiLevelType w:val="hybridMultilevel"/>
     <w:tmpl w:val="BB1488C6"/>
@@ -6510,7 +7291,7 @@
       </w:pPr>
     </w:lvl>
   </w:abstractNum>
-  <w:abstractNum w:abstractNumId="18">
+  <w:abstractNum w:abstractNumId="20">
     <w:nsid w:val="67D64E3E"/>
     <w:multiLevelType w:val="hybridMultilevel"/>
     <w:tmpl w:val="BB1488C6"/>
@@ -6596,7 +7377,7 @@
       </w:pPr>
     </w:lvl>
   </w:abstractNum>
-  <w:abstractNum w:abstractNumId="19">
+  <w:abstractNum w:abstractNumId="21">
     <w:nsid w:val="6F4503DA"/>
     <w:multiLevelType w:val="hybridMultilevel"/>
     <w:tmpl w:val="E97CEC18"/>
@@ -6709,7 +7490,7 @@
       </w:rPr>
     </w:lvl>
   </w:abstractNum>
-  <w:abstractNum w:abstractNumId="20">
+  <w:abstractNum w:abstractNumId="22">
     <w:nsid w:val="71115BCD"/>
     <w:multiLevelType w:val="hybridMultilevel"/>
     <w:tmpl w:val="368275DA"/>
@@ -6822,7 +7603,7 @@
       </w:rPr>
     </w:lvl>
   </w:abstractNum>
-  <w:abstractNum w:abstractNumId="21">
+  <w:abstractNum w:abstractNumId="23">
     <w:nsid w:val="74E8360B"/>
     <w:multiLevelType w:val="hybridMultilevel"/>
     <w:tmpl w:val="077A4056"/>
@@ -6936,46 +7717,46 @@
     </w:lvl>
   </w:abstractNum>
   <w:num w:numId="1">
-    <w:abstractNumId w:val="8"/>
+    <w:abstractNumId w:val="10"/>
   </w:num>
   <w:num w:numId="2">
-    <w:abstractNumId w:val="21"/>
+    <w:abstractNumId w:val="23"/>
   </w:num>
   <w:num w:numId="3">
-    <w:abstractNumId w:val="11"/>
+    <w:abstractNumId w:val="13"/>
   </w:num>
   <w:num w:numId="4">
-    <w:abstractNumId w:val="4"/>
+    <w:abstractNumId w:val="5"/>
   </w:num>
   <w:num w:numId="5">
-    <w:abstractNumId w:val="14"/>
+    <w:abstractNumId w:val="16"/>
   </w:num>
   <w:num w:numId="6">
+    <w:abstractNumId w:val="22"/>
+  </w:num>
+  <w:num w:numId="7">
+    <w:abstractNumId w:val="18"/>
+  </w:num>
+  <w:num w:numId="8">
+    <w:abstractNumId w:val="15"/>
+  </w:num>
+  <w:num w:numId="9">
     <w:abstractNumId w:val="20"/>
   </w:num>
-  <w:num w:numId="7">
-    <w:abstractNumId w:val="16"/>
-  </w:num>
-  <w:num w:numId="8">
-    <w:abstractNumId w:val="13"/>
-  </w:num>
-  <w:num w:numId="9">
-    <w:abstractNumId w:val="18"/>
-  </w:num>
   <w:num w:numId="10">
-    <w:abstractNumId w:val="17"/>
+    <w:abstractNumId w:val="19"/>
   </w:num>
   <w:num w:numId="11">
-    <w:abstractNumId w:val="10"/>
+    <w:abstractNumId w:val="12"/>
   </w:num>
   <w:num w:numId="12">
-    <w:abstractNumId w:val="9"/>
+    <w:abstractNumId w:val="11"/>
   </w:num>
   <w:num w:numId="13">
     <w:abstractNumId w:val="1"/>
   </w:num>
   <w:num w:numId="14">
-    <w:abstractNumId w:val="3"/>
+    <w:abstractNumId w:val="4"/>
   </w:num>
   <w:num w:numId="15">
     <w:abstractNumId w:val="0"/>
@@ -6984,22 +7765,28 @@
     <w:abstractNumId w:val="2"/>
   </w:num>
   <w:num w:numId="17">
-    <w:abstractNumId w:val="12"/>
+    <w:abstractNumId w:val="14"/>
   </w:num>
   <w:num w:numId="18">
-    <w:abstractNumId w:val="15"/>
+    <w:abstractNumId w:val="17"/>
   </w:num>
   <w:num w:numId="19">
+    <w:abstractNumId w:val="9"/>
+  </w:num>
+  <w:num w:numId="20">
+    <w:abstractNumId w:val="8"/>
+  </w:num>
+  <w:num w:numId="21">
     <w:abstractNumId w:val="7"/>
   </w:num>
-  <w:num w:numId="20">
+  <w:num w:numId="22">
+    <w:abstractNumId w:val="21"/>
+  </w:num>
+  <w:num w:numId="23">
+    <w:abstractNumId w:val="3"/>
+  </w:num>
+  <w:num w:numId="24">
     <w:abstractNumId w:val="6"/>
-  </w:num>
-  <w:num w:numId="21">
-    <w:abstractNumId w:val="5"/>
-  </w:num>
-  <w:num w:numId="22">
-    <w:abstractNumId w:val="19"/>
   </w:num>
 </w:numbering>
 </file>

</xml_diff>

<commit_message>
Notes on Smith & Larimer (2016) chapter 4
</commit_message>
<xml_diff>
--- a/Readings/SmithLarimer_2016_The-public-policy-theory-primer_Edition03_v00.docx
+++ b/Readings/SmithLarimer_2016_The-public-policy-theory-primer_Edition03_v00.docx
@@ -4749,13 +4749,1622 @@
         <w:t xml:space="preserve"> trial-and-error approach to policymaking.</w:t>
       </w:r>
     </w:p>
-    <w:p>
+    <w:p/>
+    <w:p>
+      <w:pPr>
+        <w:sectPr>
+          <w:headerReference w:type="default" r:id="rId10"/>
+          <w:pgSz w:w="12240" w:h="15840"/>
+          <w:pgMar w:top="1440" w:right="1440" w:bottom="1440" w:left="1440" w:header="720" w:footer="720" w:gutter="0"/>
+          <w:pgNumType w:start="1"/>
+          <w:cols w:space="720"/>
+          <w:docGrid w:linePitch="360"/>
+        </w:sectPr>
+      </w:pPr>
+    </w:p>
+    <w:p>
+      <w:pPr>
+        <w:rPr>
+          <w:u w:val="single"/>
+        </w:rPr>
+      </w:pPr>
+      <w:r>
+        <w:rPr>
+          <w:u w:val="single"/>
+        </w:rPr>
+        <w:lastRenderedPageBreak/>
+        <w:t>Preview Questions</w:t>
+      </w:r>
+    </w:p>
+    <w:p>
+      <w:pPr>
+        <w:pStyle w:val="ListParagraph"/>
+        <w:numPr>
+          <w:ilvl w:val="0"/>
+          <w:numId w:val="25"/>
+        </w:numPr>
+      </w:pPr>
+      <w:r>
+        <w:t xml:space="preserve">Is </w:t>
+      </w:r>
+      <w:r>
+        <w:t>policy design</w:t>
+      </w:r>
+      <w:r>
+        <w:t xml:space="preserve"> objective</w:t>
+      </w:r>
+      <w:r>
+        <w:t>?</w:t>
+      </w:r>
+    </w:p>
+    <w:p>
+      <w:pPr>
+        <w:pStyle w:val="ListParagraph"/>
+        <w:numPr>
+          <w:ilvl w:val="0"/>
+          <w:numId w:val="25"/>
+        </w:numPr>
+      </w:pPr>
+      <w:r>
+        <w:t>What is the paradox of policy design?</w:t>
+      </w:r>
+    </w:p>
+    <w:p>
+      <w:pPr>
+        <w:pStyle w:val="ListParagraph"/>
+        <w:numPr>
+          <w:ilvl w:val="0"/>
+          <w:numId w:val="25"/>
+        </w:numPr>
+      </w:pPr>
+      <w:r>
+        <w:t>What are social constructions?</w:t>
+      </w:r>
+    </w:p>
+    <w:p>
+      <w:pPr>
+        <w:pStyle w:val="ListParagraph"/>
+        <w:numPr>
+          <w:ilvl w:val="0"/>
+          <w:numId w:val="25"/>
+        </w:numPr>
+      </w:pPr>
+      <w:r>
+        <w:t>What are target populations?</w:t>
+      </w:r>
+    </w:p>
+    <w:p>
+      <w:pPr>
+        <w:pStyle w:val="ListParagraph"/>
+        <w:numPr>
+          <w:ilvl w:val="0"/>
+          <w:numId w:val="25"/>
+        </w:numPr>
+      </w:pPr>
+      <w:r>
+        <w:t>How do democratic values related to policy design?</w:t>
+      </w:r>
+    </w:p>
+    <w:p>
+      <w:pPr>
+        <w:pStyle w:val="ListParagraph"/>
+        <w:numPr>
+          <w:ilvl w:val="0"/>
+          <w:numId w:val="25"/>
+        </w:numPr>
+      </w:pPr>
+      <w:r>
+        <w:t>What is the narrative policy framework?</w:t>
+      </w:r>
+    </w:p>
+    <w:p>
+      <w:pPr>
+        <w:pStyle w:val="ListParagraph"/>
+        <w:numPr>
+          <w:ilvl w:val="0"/>
+          <w:numId w:val="25"/>
+        </w:numPr>
+      </w:pPr>
+      <w:r>
+        <w:t>How do you test policy design theories?</w:t>
+      </w:r>
+    </w:p>
+    <w:p/>
+    <w:p>
+      <w:pPr>
+        <w:rPr>
+          <w:u w:val="single"/>
+        </w:rPr>
+      </w:pPr>
+      <w:r>
+        <w:rPr>
+          <w:u w:val="single"/>
+        </w:rPr>
+        <w:t>Reading Summary</w:t>
+      </w:r>
+    </w:p>
+    <w:p>
+      <w:r>
+        <w:t>The Role of Values</w:t>
+      </w:r>
+    </w:p>
+    <w:p>
+      <w:pPr>
+        <w:pStyle w:val="ListParagraph"/>
+        <w:numPr>
+          <w:ilvl w:val="0"/>
+          <w:numId w:val="26"/>
+        </w:numPr>
+      </w:pPr>
+      <w:r>
+        <w:t>Public policy is values-based.</w:t>
+      </w:r>
+    </w:p>
+    <w:p>
+      <w:pPr>
+        <w:pStyle w:val="ListParagraph"/>
+        <w:numPr>
+          <w:ilvl w:val="0"/>
+          <w:numId w:val="26"/>
+        </w:numPr>
+      </w:pPr>
+      <w:r>
+        <w:t>The difference between politics and public policy:</w:t>
+      </w:r>
+    </w:p>
+    <w:p>
+      <w:pPr>
+        <w:pStyle w:val="ListParagraph"/>
+        <w:numPr>
+          <w:ilvl w:val="1"/>
+          <w:numId w:val="26"/>
+        </w:numPr>
+      </w:pPr>
+      <w:r>
+        <w:t>Politics is the authoritative allocation of values.</w:t>
+      </w:r>
+    </w:p>
+    <w:p>
+      <w:pPr>
+        <w:pStyle w:val="ListParagraph"/>
+        <w:numPr>
+          <w:ilvl w:val="1"/>
+          <w:numId w:val="26"/>
+        </w:numPr>
+      </w:pPr>
+      <w:r>
+        <w:t xml:space="preserve">Public policy is the means for allocating and distributing those values. </w:t>
+      </w:r>
+    </w:p>
+    <w:p>
+      <w:pPr>
+        <w:pStyle w:val="ListParagraph"/>
+        <w:numPr>
+          <w:ilvl w:val="0"/>
+          <w:numId w:val="26"/>
+        </w:numPr>
+      </w:pPr>
+      <w:r>
+        <w:t>The central question of public policy is whose values are sanctioned by the coercive powers of the government.</w:t>
+      </w:r>
+    </w:p>
+    <w:p>
+      <w:pPr>
+        <w:pStyle w:val="ListParagraph"/>
+        <w:numPr>
+          <w:ilvl w:val="0"/>
+          <w:numId w:val="26"/>
+        </w:numPr>
+      </w:pPr>
+      <w:r>
+        <w:t>Policy design is the study of the content of public policy.</w:t>
+      </w:r>
+    </w:p>
+    <w:p>
+      <w:pPr>
+        <w:pStyle w:val="ListParagraph"/>
+        <w:numPr>
+          <w:ilvl w:val="0"/>
+          <w:numId w:val="26"/>
+        </w:numPr>
+      </w:pPr>
+      <w:r>
+        <w:t xml:space="preserve">Policy design scholars are interested in </w:t>
+      </w:r>
+      <w:r>
+        <w:t>identifying and interpreting the symbolic elements of public policy.</w:t>
+      </w:r>
+    </w:p>
+    <w:p>
+      <w:pPr>
+        <w:pStyle w:val="ListParagraph"/>
+        <w:numPr>
+          <w:ilvl w:val="1"/>
+          <w:numId w:val="26"/>
+        </w:numPr>
+      </w:pPr>
+      <w:r>
+        <w:t>Understanding the “blueprint” or “architecture” of public policy.</w:t>
+      </w:r>
+    </w:p>
+    <w:p>
+      <w:pPr>
+        <w:pStyle w:val="ListParagraph"/>
+        <w:numPr>
+          <w:ilvl w:val="1"/>
+          <w:numId w:val="26"/>
+        </w:numPr>
+      </w:pPr>
+      <w:r>
+        <w:t>Understanding what and whom society values as reflected in public policy.</w:t>
+      </w:r>
+    </w:p>
+    <w:p>
+      <w:pPr>
+        <w:pStyle w:val="ListParagraph"/>
+        <w:numPr>
+          <w:ilvl w:val="1"/>
+          <w:numId w:val="26"/>
+        </w:numPr>
+      </w:pPr>
+      <w:r>
+        <w:t>Understanding why particular outcomes of interest were or were not achieved.</w:t>
+      </w:r>
+    </w:p>
+    <w:p>
+      <w:pPr>
+        <w:pStyle w:val="ListParagraph"/>
+        <w:numPr>
+          <w:ilvl w:val="0"/>
+          <w:numId w:val="26"/>
+        </w:numPr>
+      </w:pPr>
+      <w:r>
+        <w:t>Core research question of policy design scholars:</w:t>
+      </w:r>
+    </w:p>
+    <w:p>
+      <w:pPr>
+        <w:pStyle w:val="ListParagraph"/>
+        <w:numPr>
+          <w:ilvl w:val="1"/>
+          <w:numId w:val="26"/>
+        </w:numPr>
+      </w:pPr>
+      <w:r>
+        <w:t>Whose values does public policy promote?</w:t>
+      </w:r>
+    </w:p>
+    <w:p>
+      <w:pPr>
+        <w:pStyle w:val="ListParagraph"/>
+        <w:numPr>
+          <w:ilvl w:val="2"/>
+          <w:numId w:val="26"/>
+        </w:numPr>
+      </w:pPr>
+      <w:r>
+        <w:t>Whose values are being supported and distributed by the public policy?</w:t>
+      </w:r>
+    </w:p>
+    <w:p>
+      <w:pPr>
+        <w:pStyle w:val="ListParagraph"/>
+        <w:numPr>
+          <w:ilvl w:val="2"/>
+          <w:numId w:val="26"/>
+        </w:numPr>
+      </w:pPr>
+      <w:r>
+        <w:t>Whose values are being used to judge the relative success or worth of the public policy?</w:t>
+      </w:r>
+    </w:p>
+    <w:p>
+      <w:pPr>
+        <w:pStyle w:val="ListParagraph"/>
+        <w:numPr>
+          <w:ilvl w:val="0"/>
+          <w:numId w:val="26"/>
+        </w:numPr>
+      </w:pPr>
+      <w:r>
+        <w:t>Even objective evidence is used subjectively and selectively.</w:t>
+      </w:r>
+    </w:p>
+    <w:p>
+      <w:pPr>
+        <w:pStyle w:val="ListParagraph"/>
+        <w:numPr>
+          <w:ilvl w:val="1"/>
+          <w:numId w:val="26"/>
+        </w:numPr>
+      </w:pPr>
+      <w:r>
+        <w:t>Accepted when it supports a position</w:t>
+      </w:r>
+    </w:p>
+    <w:p>
+      <w:pPr>
+        <w:pStyle w:val="ListParagraph"/>
+        <w:numPr>
+          <w:ilvl w:val="1"/>
+          <w:numId w:val="26"/>
+        </w:numPr>
+      </w:pPr>
+      <w:r>
+        <w:t>Rejected when it does not support a position</w:t>
+      </w:r>
+    </w:p>
+    <w:p>
+      <w:pPr>
+        <w:pStyle w:val="ListParagraph"/>
+        <w:numPr>
+          <w:ilvl w:val="0"/>
+          <w:numId w:val="26"/>
+        </w:numPr>
+      </w:pPr>
+      <w:r>
+        <w:t>Symbolic cues are often more appealing than policy facts.</w:t>
+      </w:r>
+    </w:p>
+    <w:p>
+      <w:pPr>
+        <w:pStyle w:val="ListParagraph"/>
+        <w:numPr>
+          <w:ilvl w:val="0"/>
+          <w:numId w:val="26"/>
+        </w:numPr>
+      </w:pPr>
+      <w:r>
+        <w:t>Symbolic and emotional dimensions reveal the true purposes of public policy.</w:t>
+      </w:r>
+    </w:p>
+    <w:p>
+      <w:pPr>
+        <w:pStyle w:val="ListParagraph"/>
+        <w:numPr>
+          <w:ilvl w:val="1"/>
+          <w:numId w:val="26"/>
+        </w:numPr>
+      </w:pPr>
+      <w:r>
+        <w:t>Values embedded in policy design reflect what the real political struggle is about.</w:t>
+      </w:r>
+    </w:p>
+    <w:p>
+      <w:pPr>
+        <w:pStyle w:val="ListParagraph"/>
+        <w:numPr>
+          <w:ilvl w:val="0"/>
+          <w:numId w:val="26"/>
+        </w:numPr>
+      </w:pPr>
+      <w:r>
+        <w:t>Difference in approach</w:t>
+      </w:r>
+    </w:p>
+    <w:p>
+      <w:pPr>
+        <w:pStyle w:val="ListParagraph"/>
+        <w:numPr>
+          <w:ilvl w:val="1"/>
+          <w:numId w:val="26"/>
+        </w:numPr>
+      </w:pPr>
+      <w:r>
+        <w:t xml:space="preserve">Rational actor model: citizens engage in politics to express their preferences </w:t>
+      </w:r>
+      <w:r>
+        <w:t xml:space="preserve">for policies consistent with their values </w:t>
+      </w:r>
+      <w:r>
+        <w:t>by electing officials with preferences similar to their own.</w:t>
+      </w:r>
+    </w:p>
+    <w:p>
+      <w:pPr>
+        <w:pStyle w:val="ListParagraph"/>
+        <w:numPr>
+          <w:ilvl w:val="1"/>
+          <w:numId w:val="26"/>
+        </w:numPr>
+      </w:pPr>
+      <w:r>
+        <w:t xml:space="preserve">Policy design scholars: </w:t>
+      </w:r>
+      <w:r>
+        <w:t>Elected officials use policy design to secure and maintain political power by embedding values in policy to secure the support of citizens.</w:t>
+      </w:r>
+    </w:p>
+    <w:p/>
+    <w:p>
+      <w:r>
+        <w:t>Objective Policy Design</w:t>
+      </w:r>
+    </w:p>
+    <w:p>
+      <w:pPr>
+        <w:pStyle w:val="ListParagraph"/>
+        <w:numPr>
+          <w:ilvl w:val="0"/>
+          <w:numId w:val="27"/>
+        </w:numPr>
+      </w:pPr>
+      <w:r>
+        <w:t>Policy design refers to the content of public policy:</w:t>
+      </w:r>
+    </w:p>
+    <w:p>
+      <w:pPr>
+        <w:pStyle w:val="ListParagraph"/>
+        <w:numPr>
+          <w:ilvl w:val="1"/>
+          <w:numId w:val="27"/>
+        </w:numPr>
+      </w:pPr>
+      <w:r>
+        <w:t>Those who receive the benefits or bear the cost of a policy (i.e., target population)</w:t>
+      </w:r>
+    </w:p>
+    <w:p>
+      <w:pPr>
+        <w:pStyle w:val="ListParagraph"/>
+        <w:numPr>
+          <w:ilvl w:val="1"/>
+          <w:numId w:val="27"/>
+        </w:numPr>
+      </w:pPr>
+      <w:r>
+        <w:t>Values being distributed by the policy</w:t>
+      </w:r>
+    </w:p>
+    <w:p>
+      <w:pPr>
+        <w:pStyle w:val="ListParagraph"/>
+        <w:numPr>
+          <w:ilvl w:val="1"/>
+          <w:numId w:val="27"/>
+        </w:numPr>
+      </w:pPr>
+      <w:r>
+        <w:t>Rules governing action</w:t>
+      </w:r>
+    </w:p>
+    <w:p>
+      <w:pPr>
+        <w:pStyle w:val="ListParagraph"/>
+        <w:numPr>
+          <w:ilvl w:val="1"/>
+          <w:numId w:val="27"/>
+        </w:numPr>
+      </w:pPr>
+      <w:r>
+        <w:lastRenderedPageBreak/>
+        <w:t>Rationales for the policy</w:t>
+      </w:r>
+    </w:p>
+    <w:p>
+      <w:pPr>
+        <w:pStyle w:val="ListParagraph"/>
+        <w:numPr>
+          <w:ilvl w:val="1"/>
+          <w:numId w:val="27"/>
+        </w:numPr>
+      </w:pPr>
+      <w:r>
+        <w:t>Underlying assumptions of the policy</w:t>
+      </w:r>
+    </w:p>
+    <w:p>
+      <w:pPr>
+        <w:pStyle w:val="ListParagraph"/>
+        <w:numPr>
+          <w:ilvl w:val="0"/>
+          <w:numId w:val="27"/>
+        </w:numPr>
+      </w:pPr>
+      <w:r>
+        <w:t>Imagery and narratives communicated through language are used to justify or rationalize actions and outcomes.</w:t>
+      </w:r>
+    </w:p>
+    <w:p>
+      <w:pPr>
+        <w:pStyle w:val="ListParagraph"/>
+        <w:numPr>
+          <w:ilvl w:val="0"/>
+          <w:numId w:val="27"/>
+        </w:numPr>
+      </w:pPr>
+      <w:r>
+        <w:t>Symbols and language are used to perpetuate political status and ideology.</w:t>
+      </w:r>
+    </w:p>
+    <w:p>
+      <w:pPr>
+        <w:pStyle w:val="ListParagraph"/>
+        <w:numPr>
+          <w:ilvl w:val="0"/>
+          <w:numId w:val="27"/>
+        </w:numPr>
+      </w:pPr>
+      <w:r>
+        <w:t>Policymakers appeal to certain values when designing public policy.</w:t>
+      </w:r>
+    </w:p>
+    <w:p>
+      <w:pPr>
+        <w:pStyle w:val="ListParagraph"/>
+        <w:numPr>
+          <w:ilvl w:val="0"/>
+          <w:numId w:val="27"/>
+        </w:numPr>
+      </w:pPr>
+      <w:r>
+        <w:t>Policy analysis is more about argument than problem solving.</w:t>
+      </w:r>
+    </w:p>
+    <w:p>
+      <w:pPr>
+        <w:pStyle w:val="ListParagraph"/>
+        <w:numPr>
+          <w:ilvl w:val="1"/>
+          <w:numId w:val="27"/>
+        </w:numPr>
+      </w:pPr>
+      <w:r>
+        <w:t>Policy Design Scholars: Policymakers craft a perception of reality that fits with their policy design.</w:t>
+      </w:r>
+    </w:p>
+    <w:p>
+      <w:pPr>
+        <w:pStyle w:val="ListParagraph"/>
+        <w:numPr>
+          <w:ilvl w:val="1"/>
+          <w:numId w:val="27"/>
+        </w:numPr>
+      </w:pPr>
+      <w:r>
+        <w:t>Rationalists: Policymakers design policy that fits with reality.</w:t>
+      </w:r>
+    </w:p>
+    <w:p>
+      <w:pPr>
+        <w:pStyle w:val="ListParagraph"/>
+        <w:numPr>
+          <w:ilvl w:val="0"/>
+          <w:numId w:val="27"/>
+        </w:numPr>
+      </w:pPr>
+      <w:r>
+        <w:t>Policy</w:t>
+      </w:r>
+      <w:r>
+        <w:t xml:space="preserve"> scholars should employ a multi</w:t>
+      </w:r>
+      <w:r>
+        <w:t>-</w:t>
+      </w:r>
+      <w:r>
+        <w:t>method</w:t>
+      </w:r>
+      <w:r>
+        <w:t>ological approach.</w:t>
+      </w:r>
+    </w:p>
+    <w:p>
+      <w:pPr>
+        <w:pStyle w:val="ListParagraph"/>
+        <w:numPr>
+          <w:ilvl w:val="1"/>
+          <w:numId w:val="27"/>
+        </w:numPr>
+      </w:pPr>
+      <w:r>
+        <w:t>Account for multiple perspectives.</w:t>
+      </w:r>
+    </w:p>
+    <w:p>
+      <w:pPr>
+        <w:pStyle w:val="ListParagraph"/>
+        <w:numPr>
+          <w:ilvl w:val="0"/>
+          <w:numId w:val="27"/>
+        </w:numPr>
+      </w:pPr>
+      <w:r>
+        <w:t>Policymaking consists of:</w:t>
+      </w:r>
+    </w:p>
+    <w:p>
+      <w:pPr>
+        <w:pStyle w:val="ListParagraph"/>
+        <w:numPr>
+          <w:ilvl w:val="1"/>
+          <w:numId w:val="27"/>
+        </w:numPr>
+      </w:pPr>
+      <w:r>
+        <w:t>Reasoned deliberation</w:t>
+      </w:r>
+    </w:p>
+    <w:p>
+      <w:pPr>
+        <w:pStyle w:val="ListParagraph"/>
+        <w:numPr>
+          <w:ilvl w:val="1"/>
+          <w:numId w:val="27"/>
+        </w:numPr>
+      </w:pPr>
+      <w:r>
+        <w:t>Argument</w:t>
+      </w:r>
+    </w:p>
+    <w:p>
+      <w:pPr>
+        <w:pStyle w:val="ListParagraph"/>
+        <w:numPr>
+          <w:ilvl w:val="1"/>
+          <w:numId w:val="27"/>
+        </w:numPr>
+      </w:pPr>
+      <w:r>
+        <w:t>Criticism</w:t>
+      </w:r>
+    </w:p>
+    <w:p/>
+    <w:p>
+      <w:r>
+        <w:t>The Paradox of Policy Design</w:t>
+      </w:r>
+    </w:p>
+    <w:p>
+      <w:pPr>
+        <w:pStyle w:val="ListParagraph"/>
+        <w:numPr>
+          <w:ilvl w:val="0"/>
+          <w:numId w:val="28"/>
+        </w:numPr>
+      </w:pPr>
+      <w:r>
+        <w:t>Deborah Stone argues that the rational evaluation of policy design and the policy process is not possible because all policies exhibit a double-edge sword.</w:t>
+      </w:r>
+    </w:p>
+    <w:p>
+      <w:pPr>
+        <w:pStyle w:val="ListParagraph"/>
+        <w:numPr>
+          <w:ilvl w:val="1"/>
+          <w:numId w:val="28"/>
+        </w:numPr>
+      </w:pPr>
+      <w:r>
+        <w:t>There is no one rational or objective way to evaluate public policy.</w:t>
+      </w:r>
+    </w:p>
+    <w:p>
+      <w:pPr>
+        <w:pStyle w:val="ListParagraph"/>
+        <w:numPr>
+          <w:ilvl w:val="1"/>
+          <w:numId w:val="28"/>
+        </w:numPr>
+      </w:pPr>
+      <w:r>
+        <w:t>Policy process is irrational because alternatives are not considered equally</w:t>
+      </w:r>
+    </w:p>
+    <w:p>
+      <w:pPr>
+        <w:pStyle w:val="ListParagraph"/>
+        <w:numPr>
+          <w:ilvl w:val="0"/>
+          <w:numId w:val="28"/>
+        </w:numPr>
+      </w:pPr>
+      <w:r>
+        <w:t>Policymaking is a struggle over ideas.</w:t>
+      </w:r>
+    </w:p>
+    <w:p>
+      <w:pPr>
+        <w:pStyle w:val="ListParagraph"/>
+        <w:numPr>
+          <w:ilvl w:val="0"/>
+          <w:numId w:val="28"/>
+        </w:numPr>
+      </w:pPr>
+      <w:r>
+        <w:t>Rewards and sanctions have different meanings to different populations.</w:t>
+      </w:r>
+    </w:p>
+    <w:p>
+      <w:pPr>
+        <w:pStyle w:val="ListParagraph"/>
+        <w:numPr>
+          <w:ilvl w:val="0"/>
+          <w:numId w:val="28"/>
+        </w:numPr>
+      </w:pPr>
+      <w:r>
+        <w:t>Public policies are often justified as adhering to one of five democratic values</w:t>
+      </w:r>
+    </w:p>
+    <w:p>
+      <w:pPr>
+        <w:pStyle w:val="ListParagraph"/>
+        <w:numPr>
+          <w:ilvl w:val="1"/>
+          <w:numId w:val="28"/>
+        </w:numPr>
+      </w:pPr>
+      <w:r>
+        <w:t>Equity</w:t>
+      </w:r>
+    </w:p>
+    <w:p>
+      <w:pPr>
+        <w:pStyle w:val="ListParagraph"/>
+        <w:numPr>
+          <w:ilvl w:val="1"/>
+          <w:numId w:val="28"/>
+        </w:numPr>
+      </w:pPr>
+      <w:r>
+        <w:t>Efficiency</w:t>
+      </w:r>
+      <w:r>
+        <w:t xml:space="preserve"> (unit inputs per unit output)</w:t>
+      </w:r>
+    </w:p>
+    <w:p>
+      <w:pPr>
+        <w:pStyle w:val="ListParagraph"/>
+        <w:numPr>
+          <w:ilvl w:val="1"/>
+          <w:numId w:val="28"/>
+        </w:numPr>
+      </w:pPr>
+      <w:r>
+        <w:t>Security</w:t>
+      </w:r>
+    </w:p>
+    <w:p>
+      <w:pPr>
+        <w:pStyle w:val="ListParagraph"/>
+        <w:numPr>
+          <w:ilvl w:val="1"/>
+          <w:numId w:val="28"/>
+        </w:numPr>
+      </w:pPr>
+      <w:r>
+        <w:t>Liberty</w:t>
+      </w:r>
+    </w:p>
+    <w:p>
+      <w:pPr>
+        <w:pStyle w:val="ListParagraph"/>
+        <w:numPr>
+          <w:ilvl w:val="1"/>
+          <w:numId w:val="28"/>
+        </w:numPr>
+      </w:pPr>
+      <w:r>
+        <w:t>Community</w:t>
+      </w:r>
+    </w:p>
+    <w:p>
+      <w:pPr>
+        <w:pStyle w:val="ListParagraph"/>
+        <w:numPr>
+          <w:ilvl w:val="0"/>
+          <w:numId w:val="28"/>
+        </w:numPr>
+      </w:pPr>
+      <w:r>
+        <w:t>There is disagreement over what each of the values means.</w:t>
+      </w:r>
+    </w:p>
+    <w:p>
+      <w:pPr>
+        <w:pStyle w:val="ListParagraph"/>
+        <w:numPr>
+          <w:ilvl w:val="1"/>
+          <w:numId w:val="28"/>
+        </w:numPr>
+      </w:pPr>
+      <w:r>
+        <w:t>Rational evaluation requires a common understanding of those meanings.</w:t>
+      </w:r>
+    </w:p>
+    <w:p/>
+    <w:p>
+      <w:r>
+        <w:t>Social Constructions and Target Populations</w:t>
+      </w:r>
+    </w:p>
+    <w:p>
+      <w:pPr>
+        <w:pStyle w:val="ListParagraph"/>
+        <w:numPr>
+          <w:ilvl w:val="0"/>
+          <w:numId w:val="29"/>
+        </w:numPr>
+      </w:pPr>
+      <w:r>
+        <w:t>Policy design requires awareness of how the public and political world will respond to proposals:</w:t>
+      </w:r>
+    </w:p>
+    <w:p>
+      <w:pPr>
+        <w:pStyle w:val="ListParagraph"/>
+        <w:numPr>
+          <w:ilvl w:val="1"/>
+          <w:numId w:val="29"/>
+        </w:numPr>
+      </w:pPr>
+      <w:r>
+        <w:t>Policies with publics</w:t>
+      </w:r>
+      <w:r>
+        <w:t xml:space="preserve"> must adhere to the expectations of interested advocacy groups</w:t>
+      </w:r>
+    </w:p>
+    <w:p>
+      <w:pPr>
+        <w:pStyle w:val="ListParagraph"/>
+        <w:numPr>
+          <w:ilvl w:val="1"/>
+          <w:numId w:val="29"/>
+        </w:numPr>
+      </w:pPr>
+      <w:r>
+        <w:t xml:space="preserve">Policies without publics </w:t>
+      </w:r>
+      <w:r>
+        <w:t>do not have interested advocacy groups but instead must avoid inciting conflict with uninterested advocacy groups.</w:t>
+      </w:r>
+    </w:p>
+    <w:p>
+      <w:pPr>
+        <w:pStyle w:val="ListParagraph"/>
+        <w:numPr>
+          <w:ilvl w:val="0"/>
+          <w:numId w:val="29"/>
+        </w:numPr>
+      </w:pPr>
+      <w:r>
+        <w:t>Policy design is based on the politics of categorization.</w:t>
+      </w:r>
+    </w:p>
+    <w:p>
+      <w:pPr>
+        <w:pStyle w:val="ListParagraph"/>
+        <w:numPr>
+          <w:ilvl w:val="0"/>
+          <w:numId w:val="29"/>
+        </w:numPr>
+      </w:pPr>
+      <w:r>
+        <w:t>Policies are designed to reinforce social constructions of target populations.</w:t>
+      </w:r>
+    </w:p>
+    <w:p>
+      <w:pPr>
+        <w:pStyle w:val="ListParagraph"/>
+        <w:numPr>
+          <w:ilvl w:val="0"/>
+          <w:numId w:val="29"/>
+        </w:numPr>
+      </w:pPr>
+      <w:r>
+        <w:t>Four main types of target populations:</w:t>
+      </w:r>
+    </w:p>
+    <w:p>
+      <w:pPr>
+        <w:pStyle w:val="ListParagraph"/>
+        <w:numPr>
+          <w:ilvl w:val="1"/>
+          <w:numId w:val="29"/>
+        </w:numPr>
+      </w:pPr>
+      <w:r>
+        <w:t>Advantaged (high political power; high deservedness)</w:t>
+      </w:r>
+    </w:p>
+    <w:p>
+      <w:pPr>
+        <w:pStyle w:val="ListParagraph"/>
+        <w:numPr>
+          <w:ilvl w:val="1"/>
+          <w:numId w:val="29"/>
+        </w:numPr>
+      </w:pPr>
+      <w:r>
+        <w:t>Contenders (high political power; low deservedness)</w:t>
+      </w:r>
+    </w:p>
+    <w:p>
+      <w:pPr>
+        <w:pStyle w:val="ListParagraph"/>
+        <w:numPr>
+          <w:ilvl w:val="1"/>
+          <w:numId w:val="29"/>
+        </w:numPr>
+      </w:pPr>
+      <w:r>
+        <w:t>Dependents (low political power; high deservedness)</w:t>
+      </w:r>
+    </w:p>
+    <w:p>
+      <w:pPr>
+        <w:pStyle w:val="ListParagraph"/>
+        <w:numPr>
+          <w:ilvl w:val="1"/>
+          <w:numId w:val="29"/>
+        </w:numPr>
+      </w:pPr>
+      <w:r>
+        <w:t>Deviants (low political power; low deservedness)</w:t>
+      </w:r>
+    </w:p>
+    <w:p>
+      <w:pPr>
+        <w:pStyle w:val="ListParagraph"/>
+        <w:numPr>
+          <w:ilvl w:val="0"/>
+          <w:numId w:val="29"/>
+        </w:numPr>
+      </w:pPr>
+      <w:r>
+        <w:lastRenderedPageBreak/>
+        <w:t>Policy design constructed based on burden-benefit analysis</w:t>
+      </w:r>
+      <w:r>
+        <w:t xml:space="preserve"> of the four types of target populations</w:t>
+      </w:r>
+      <w:r>
+        <w:t>.</w:t>
+      </w:r>
+    </w:p>
+    <w:p>
+      <w:pPr>
+        <w:pStyle w:val="ListParagraph"/>
+        <w:numPr>
+          <w:ilvl w:val="0"/>
+          <w:numId w:val="29"/>
+        </w:numPr>
+      </w:pPr>
+      <w:r>
+        <w:t>Types of policies associated with various types of target populations:</w:t>
+      </w:r>
+    </w:p>
+    <w:p>
+      <w:pPr>
+        <w:pStyle w:val="ListParagraph"/>
+        <w:numPr>
+          <w:ilvl w:val="1"/>
+          <w:numId w:val="29"/>
+        </w:numPr>
+      </w:pPr>
+      <w:r>
+        <w:t xml:space="preserve">Advantaged </w:t>
+      </w:r>
+      <w:r>
+        <w:sym w:font="Wingdings" w:char="F0E0"/>
+      </w:r>
+      <w:r>
+        <w:t xml:space="preserve"> distributive policies that minimize costs and maximize benefits</w:t>
+      </w:r>
+    </w:p>
+    <w:p>
+      <w:pPr>
+        <w:pStyle w:val="ListParagraph"/>
+        <w:numPr>
+          <w:ilvl w:val="1"/>
+          <w:numId w:val="29"/>
+        </w:numPr>
+      </w:pPr>
+      <w:r>
+        <w:t xml:space="preserve">Contenders </w:t>
+      </w:r>
+      <w:r>
+        <w:sym w:font="Wingdings" w:char="F0E0"/>
+      </w:r>
+      <w:r>
+        <w:t xml:space="preserve"> distributive policies with hidden benefits</w:t>
+      </w:r>
+    </w:p>
+    <w:p>
+      <w:pPr>
+        <w:pStyle w:val="ListParagraph"/>
+        <w:numPr>
+          <w:ilvl w:val="1"/>
+          <w:numId w:val="29"/>
+        </w:numPr>
+      </w:pPr>
+      <w:r>
+        <w:t xml:space="preserve">Dependents </w:t>
+      </w:r>
+      <w:r>
+        <w:sym w:font="Wingdings" w:char="F0E0"/>
+      </w:r>
+      <w:r>
+        <w:t xml:space="preserve"> redistributive policies that fail to maximize benefits</w:t>
+      </w:r>
+    </w:p>
+    <w:p>
+      <w:pPr>
+        <w:pStyle w:val="ListParagraph"/>
+        <w:numPr>
+          <w:ilvl w:val="1"/>
+          <w:numId w:val="29"/>
+        </w:numPr>
+      </w:pPr>
+      <w:r>
+        <w:t xml:space="preserve">Deviants </w:t>
+      </w:r>
+      <w:r>
+        <w:sym w:font="Wingdings" w:char="F0E0"/>
+      </w:r>
+      <w:r>
+        <w:t xml:space="preserve"> regulatory policies the distribute burdens to this group</w:t>
+      </w:r>
+    </w:p>
+    <w:p>
+      <w:pPr>
+        <w:pStyle w:val="ListParagraph"/>
+        <w:numPr>
+          <w:ilvl w:val="0"/>
+          <w:numId w:val="29"/>
+        </w:numPr>
+      </w:pPr>
+      <w:r>
+        <w:t>Social constructions are not static.</w:t>
+      </w:r>
+    </w:p>
+    <w:p>
+      <w:pPr>
+        <w:pStyle w:val="ListParagraph"/>
+        <w:numPr>
+          <w:ilvl w:val="0"/>
+          <w:numId w:val="29"/>
+        </w:numPr>
+      </w:pPr>
+      <w:r>
+        <w:t>Policy learning = social learning + instrumental learning</w:t>
+      </w:r>
+    </w:p>
+    <w:p>
+      <w:pPr>
+        <w:pStyle w:val="ListParagraph"/>
+        <w:numPr>
+          <w:ilvl w:val="1"/>
+          <w:numId w:val="29"/>
+        </w:numPr>
+      </w:pPr>
+      <w:r>
+        <w:t>Social learning is goal-oriented and focuses on the cause of the problem and beliefs about the target population.</w:t>
+      </w:r>
+    </w:p>
+    <w:p>
+      <w:pPr>
+        <w:pStyle w:val="ListParagraph"/>
+        <w:numPr>
+          <w:ilvl w:val="1"/>
+          <w:numId w:val="29"/>
+        </w:numPr>
+      </w:pPr>
+      <w:r>
+        <w:t>Instrumental learning is learning through policy evaluation and emphasizes the means for solving policy problems.</w:t>
+      </w:r>
+    </w:p>
+    <w:p>
+      <w:pPr>
+        <w:pStyle w:val="ListParagraph"/>
+        <w:numPr>
+          <w:ilvl w:val="0"/>
+          <w:numId w:val="29"/>
+        </w:numPr>
+      </w:pPr>
+      <w:r>
+        <w:t>Policy learning is more likely in policies with publics.</w:t>
+      </w:r>
+    </w:p>
+    <w:p>
+      <w:pPr>
+        <w:pStyle w:val="ListParagraph"/>
+        <w:numPr>
+          <w:ilvl w:val="0"/>
+          <w:numId w:val="29"/>
+        </w:numPr>
+      </w:pPr>
+      <w:r>
+        <w:t>Political learning involves the ability to craft politically feasible policy proposals.</w:t>
+      </w:r>
+    </w:p>
+    <w:p>
+      <w:pPr>
+        <w:pStyle w:val="ListParagraph"/>
+        <w:numPr>
+          <w:ilvl w:val="0"/>
+          <w:numId w:val="29"/>
+        </w:numPr>
+      </w:pPr>
+      <w:r>
+        <w:t>Success of policy proposals designed to burden deviant groups:</w:t>
+      </w:r>
+    </w:p>
+    <w:p>
+      <w:pPr>
+        <w:pStyle w:val="ListParagraph"/>
+        <w:numPr>
+          <w:ilvl w:val="1"/>
+          <w:numId w:val="29"/>
+        </w:numPr>
+      </w:pPr>
+      <w:r>
+        <w:t>Group must be viewed as marginal by those with political power.</w:t>
+      </w:r>
+    </w:p>
+    <w:p>
+      <w:pPr>
+        <w:pStyle w:val="ListParagraph"/>
+        <w:numPr>
+          <w:ilvl w:val="1"/>
+          <w:numId w:val="29"/>
+        </w:numPr>
+      </w:pPr>
+      <w:r>
+        <w:t>Someone with political power or influence must link the actions of the group to a larger societal problem</w:t>
+      </w:r>
+      <w:r>
+        <w:t xml:space="preserve"> (i.e., moral entrepreneur)</w:t>
+      </w:r>
+      <w:r>
+        <w:t>.</w:t>
+      </w:r>
+    </w:p>
+    <w:p>
+      <w:pPr>
+        <w:pStyle w:val="ListParagraph"/>
+        <w:numPr>
+          <w:ilvl w:val="1"/>
+          <w:numId w:val="29"/>
+        </w:numPr>
+      </w:pPr>
+      <w:r>
+        <w:t xml:space="preserve">Someone must convince other policymakers that the proposal </w:t>
+      </w:r>
+      <w:r>
+        <w:t>is sound public policy (i.e., political entrepreneur).</w:t>
+      </w:r>
+    </w:p>
+    <w:p>
+      <w:pPr>
+        <w:pStyle w:val="ListParagraph"/>
+        <w:numPr>
+          <w:ilvl w:val="0"/>
+          <w:numId w:val="29"/>
+        </w:numPr>
+      </w:pPr>
+      <w:r>
+        <w:t>Policymakers are not guaranteed to design legislation based on what constitutes good public policy because of political risks.</w:t>
+      </w:r>
+    </w:p>
+    <w:p/>
+    <w:p>
+      <w:r>
+        <w:t>Democratic Values and Policy Design</w:t>
+      </w:r>
+    </w:p>
+    <w:p>
+      <w:pPr>
+        <w:pStyle w:val="ListParagraph"/>
+        <w:numPr>
+          <w:ilvl w:val="0"/>
+          <w:numId w:val="30"/>
+        </w:numPr>
+      </w:pPr>
+      <w:r>
+        <w:t>Some argue the policymaking process has shifted away from core democratic values.</w:t>
+      </w:r>
+    </w:p>
+    <w:p>
+      <w:pPr>
+        <w:pStyle w:val="ListParagraph"/>
+        <w:numPr>
+          <w:ilvl w:val="1"/>
+          <w:numId w:val="30"/>
+        </w:numPr>
+      </w:pPr>
+      <w:r>
+        <w:t>Utilitarianism ignores human factors.</w:t>
+      </w:r>
+    </w:p>
+    <w:p>
+      <w:pPr>
+        <w:pStyle w:val="ListParagraph"/>
+        <w:numPr>
+          <w:ilvl w:val="1"/>
+          <w:numId w:val="30"/>
+        </w:numPr>
+      </w:pPr>
+      <w:r>
+        <w:t>Liberal-rationalism</w:t>
+      </w:r>
+    </w:p>
+    <w:p>
+      <w:pPr>
+        <w:pStyle w:val="ListParagraph"/>
+        <w:numPr>
+          <w:ilvl w:val="0"/>
+          <w:numId w:val="30"/>
+        </w:numPr>
+      </w:pPr>
+      <w:r>
+        <w:t>Participatory policy analysis is proposed as the solution for this trend.</w:t>
+      </w:r>
+    </w:p>
+    <w:p>
+      <w:pPr>
+        <w:pStyle w:val="ListParagraph"/>
+        <w:numPr>
+          <w:ilvl w:val="0"/>
+          <w:numId w:val="30"/>
+        </w:numPr>
+      </w:pPr>
+      <w:r>
+        <w:t>Policy design should serve democracy.</w:t>
+      </w:r>
+    </w:p>
+    <w:p/>
+    <w:p>
+      <w:r>
+        <w:t>Narrative Policy Framework</w:t>
+      </w:r>
+      <w:r>
+        <w:t xml:space="preserve"> (NPF)</w:t>
+      </w:r>
+    </w:p>
+    <w:p>
+      <w:pPr>
+        <w:pStyle w:val="ListParagraph"/>
+        <w:numPr>
+          <w:ilvl w:val="0"/>
+          <w:numId w:val="31"/>
+        </w:numPr>
+      </w:pPr>
+      <w:r>
+        <w:t>There are distinct patterns in policy design.</w:t>
+      </w:r>
+    </w:p>
+    <w:p>
+      <w:pPr>
+        <w:pStyle w:val="ListParagraph"/>
+        <w:numPr>
+          <w:ilvl w:val="0"/>
+          <w:numId w:val="31"/>
+        </w:numPr>
+      </w:pPr>
+      <w:r>
+        <w:t>NPF examines the role of narratives in policy design.</w:t>
+      </w:r>
+    </w:p>
+    <w:p>
+      <w:pPr>
+        <w:pStyle w:val="ListParagraph"/>
+        <w:numPr>
+          <w:ilvl w:val="1"/>
+          <w:numId w:val="31"/>
+        </w:numPr>
+      </w:pPr>
+      <w:r>
+        <w:t>Narratives are comprised of stories, images, and symbols.</w:t>
+      </w:r>
+    </w:p>
+    <w:p>
+      <w:pPr>
+        <w:pStyle w:val="ListParagraph"/>
+        <w:numPr>
+          <w:ilvl w:val="1"/>
+          <w:numId w:val="31"/>
+        </w:numPr>
+      </w:pPr>
+      <w:r>
+        <w:t>Narratives can be studied using empirical and quantitative methods.</w:t>
+      </w:r>
+    </w:p>
+    <w:p>
+      <w:pPr>
+        <w:pStyle w:val="ListParagraph"/>
+        <w:numPr>
+          <w:ilvl w:val="1"/>
+          <w:numId w:val="31"/>
+        </w:numPr>
+      </w:pPr>
+      <w:r>
+        <w:t>Studying narratives can provide insight into how and why policy change occurs.</w:t>
+      </w:r>
+    </w:p>
+    <w:p>
+      <w:pPr>
+        <w:pStyle w:val="ListParagraph"/>
+        <w:numPr>
+          <w:ilvl w:val="0"/>
+          <w:numId w:val="31"/>
+        </w:numPr>
+      </w:pPr>
+      <w:r>
+        <w:t>Three levels of analysis</w:t>
+      </w:r>
+    </w:p>
+    <w:p>
+      <w:pPr>
+        <w:pStyle w:val="ListParagraph"/>
+        <w:numPr>
+          <w:ilvl w:val="1"/>
+          <w:numId w:val="31"/>
+        </w:numPr>
+      </w:pPr>
+      <w:r>
+        <w:t>Micro level policy narratives – concerned with how individual public opinion is affected</w:t>
+      </w:r>
+    </w:p>
+    <w:p>
+      <w:pPr>
+        <w:pStyle w:val="ListParagraph"/>
+        <w:numPr>
+          <w:ilvl w:val="1"/>
+          <w:numId w:val="31"/>
+        </w:numPr>
+      </w:pPr>
+      <w:proofErr w:type="spellStart"/>
+      <w:r>
+        <w:t>Meso</w:t>
+      </w:r>
+      <w:proofErr w:type="spellEnd"/>
+      <w:r>
+        <w:t xml:space="preserve"> level policy narratives – concerned with beliefs and opinions within existing policy subsystems</w:t>
+      </w:r>
+    </w:p>
+    <w:p>
+      <w:pPr>
+        <w:pStyle w:val="ListParagraph"/>
+        <w:numPr>
+          <w:ilvl w:val="1"/>
+          <w:numId w:val="31"/>
+        </w:numPr>
+      </w:pPr>
+      <w:r>
+        <w:t>Macro level policy narratives – concerned with the effects on subsystems and policy outcomes</w:t>
+      </w:r>
+    </w:p>
+    <w:p>
+      <w:pPr>
+        <w:pStyle w:val="ListParagraph"/>
+        <w:numPr>
+          <w:ilvl w:val="0"/>
+          <w:numId w:val="31"/>
+        </w:numPr>
+      </w:pPr>
+      <w:r>
+        <w:t>Components of the policy narrative</w:t>
+      </w:r>
+    </w:p>
+    <w:p>
+      <w:pPr>
+        <w:pStyle w:val="ListParagraph"/>
+        <w:numPr>
+          <w:ilvl w:val="1"/>
+          <w:numId w:val="31"/>
+        </w:numPr>
+      </w:pPr>
+      <w:r>
+        <w:t>Setting</w:t>
+      </w:r>
+    </w:p>
+    <w:p>
+      <w:pPr>
+        <w:pStyle w:val="ListParagraph"/>
+        <w:numPr>
+          <w:ilvl w:val="1"/>
+          <w:numId w:val="31"/>
+        </w:numPr>
+      </w:pPr>
+      <w:r>
+        <w:lastRenderedPageBreak/>
+        <w:t>Characters</w:t>
+      </w:r>
+    </w:p>
+    <w:p>
+      <w:pPr>
+        <w:pStyle w:val="ListParagraph"/>
+        <w:numPr>
+          <w:ilvl w:val="1"/>
+          <w:numId w:val="31"/>
+        </w:numPr>
+      </w:pPr>
+      <w:r>
+        <w:t>Plot</w:t>
+      </w:r>
+    </w:p>
+    <w:p>
+      <w:pPr>
+        <w:pStyle w:val="ListParagraph"/>
+        <w:numPr>
+          <w:ilvl w:val="1"/>
+          <w:numId w:val="31"/>
+        </w:numPr>
+      </w:pPr>
+      <w:r>
+        <w:t>Moral</w:t>
+      </w:r>
+    </w:p>
+    <w:p>
+      <w:pPr>
+        <w:pStyle w:val="ListParagraph"/>
+        <w:numPr>
+          <w:ilvl w:val="0"/>
+          <w:numId w:val="31"/>
+        </w:numPr>
+      </w:pPr>
+      <w:r>
+        <w:t>To be effective, narratives must be persuasive, compelling, consistent with existing beliefs, and delivered by a trusted source.</w:t>
+      </w:r>
+    </w:p>
+    <w:p>
+      <w:pPr>
+        <w:pStyle w:val="ListParagraph"/>
+        <w:numPr>
+          <w:ilvl w:val="0"/>
+          <w:numId w:val="31"/>
+        </w:numPr>
+      </w:pPr>
+      <w:r>
+        <w:t>Changing public opinion is less dependent on policy details and more dependent on good storytelling.</w:t>
+      </w:r>
+    </w:p>
+    <w:p>
+      <w:pPr>
+        <w:pStyle w:val="ListParagraph"/>
+        <w:numPr>
+          <w:ilvl w:val="0"/>
+          <w:numId w:val="31"/>
+        </w:numPr>
+      </w:pPr>
+      <w:r>
+        <w:t>Humans have a predisposition towards tribalism.</w:t>
+      </w:r>
+    </w:p>
+    <w:p>
+      <w:pPr>
+        <w:pStyle w:val="ListParagraph"/>
+        <w:numPr>
+          <w:ilvl w:val="1"/>
+          <w:numId w:val="31"/>
+        </w:numPr>
+      </w:pPr>
+      <w:r>
+        <w:t>Distrusting outside groups</w:t>
+      </w:r>
+    </w:p>
+    <w:p>
+      <w:pPr>
+        <w:pStyle w:val="ListParagraph"/>
+        <w:numPr>
+          <w:ilvl w:val="1"/>
+          <w:numId w:val="31"/>
+        </w:numPr>
+      </w:pPr>
+      <w:r>
+        <w:t>Taking satisfaction in benefiting at the expense of outside groups.</w:t>
+      </w:r>
+    </w:p>
+    <w:p/>
+    <w:p>
+      <w:r>
+        <w:t>Testing Policy Design Theories</w:t>
+      </w:r>
+    </w:p>
+    <w:p>
+      <w:pPr>
+        <w:pStyle w:val="ListParagraph"/>
+        <w:numPr>
+          <w:ilvl w:val="0"/>
+          <w:numId w:val="32"/>
+        </w:numPr>
+      </w:pPr>
+      <w:r>
+        <w:t>NPF equates narratives with belief systems.</w:t>
+      </w:r>
+    </w:p>
+    <w:p>
+      <w:pPr>
+        <w:pStyle w:val="ListParagraph"/>
+        <w:numPr>
+          <w:ilvl w:val="0"/>
+          <w:numId w:val="32"/>
+        </w:numPr>
+      </w:pPr>
+      <w:r>
+        <w:t>Research suggests that most citizens do NOT want to be involved in policymaking.</w:t>
+      </w:r>
+    </w:p>
+    <w:p>
+      <w:pPr>
+        <w:pStyle w:val="ListParagraph"/>
+        <w:numPr>
+          <w:ilvl w:val="1"/>
+          <w:numId w:val="32"/>
+        </w:numPr>
+      </w:pPr>
+      <w:r>
+        <w:t>Want to know that policymakers are looking out for their best interest.</w:t>
+      </w:r>
+    </w:p>
+    <w:p>
+      <w:pPr>
+        <w:pStyle w:val="ListParagraph"/>
+        <w:numPr>
+          <w:ilvl w:val="1"/>
+          <w:numId w:val="32"/>
+        </w:numPr>
+      </w:pPr>
+      <w:r>
+        <w:t>Participate only when they feel it necessary to prevent undesired behavior from elected officials.</w:t>
+      </w:r>
+    </w:p>
+    <w:p>
+      <w:pPr>
+        <w:pStyle w:val="ListParagraph"/>
+        <w:numPr>
+          <w:ilvl w:val="0"/>
+          <w:numId w:val="32"/>
+        </w:numPr>
+      </w:pPr>
+      <w:r>
+        <w:t>Policy design theory does not have a particular value to guide judgments as do the rationalists who value efficiency.</w:t>
+      </w:r>
+    </w:p>
+    <w:p/>
+    <w:p>
+      <w:r>
+        <w:t>Conclusion</w:t>
+      </w:r>
+    </w:p>
+    <w:p>
+      <w:pPr>
+        <w:pStyle w:val="ListParagraph"/>
+        <w:numPr>
+          <w:ilvl w:val="0"/>
+          <w:numId w:val="33"/>
+        </w:numPr>
+      </w:pPr>
+      <w:r>
+        <w:t>NPF is cumbersome.</w:t>
+      </w:r>
+    </w:p>
+    <w:p>
+      <w:pPr>
+        <w:pStyle w:val="ListParagraph"/>
+        <w:numPr>
+          <w:ilvl w:val="0"/>
+          <w:numId w:val="33"/>
+        </w:numPr>
+      </w:pPr>
+      <w:r>
+        <w:t>NPF is part of a call to create a subfield of public policy akin to political psychology (i.e., policy psychology).</w:t>
+      </w:r>
+    </w:p>
+    <w:p>
+      <w:r>
+        <w:t xml:space="preserve"> </w:t>
+      </w:r>
       <w:bookmarkStart w:id="0" w:name="_GoBack"/>
       <w:bookmarkEnd w:id="0"/>
     </w:p>
-    <w:p/>
     <w:sectPr>
-      <w:headerReference w:type="default" r:id="rId10"/>
       <w:pgSz w:w="12240" w:h="15840"/>
       <w:pgMar w:top="1440" w:right="1440" w:bottom="1440" w:left="1440" w:header="720" w:footer="720" w:gutter="0"/>
       <w:pgNumType w:start="1"/>
@@ -4811,13 +6420,7 @@
       <w:pStyle w:val="Header"/>
     </w:pPr>
     <w:r>
-      <w:t>Smith, K.B. and Larimer, C.W. (2016). The Pu</w:t>
-    </w:r>
-    <w:r>
-      <w:t>blic Policy Theory Primer. 3rd e</w:t>
-    </w:r>
-    <w:r>
-      <w:t xml:space="preserve">dition. Boulder, Colorado: Westview Press. </w:t>
+      <w:t xml:space="preserve">Smith, K.B. and Larimer, C.W. (2016). The Public Policy Theory Primer. 3rd edition. Boulder, Colorado: Westview Press. </w:t>
     </w:r>
   </w:p>
   <w:p>
@@ -4833,10 +6436,7 @@
       </w:rPr>
     </w:pPr>
     <w:r>
-      <w:t xml:space="preserve">Preface and </w:t>
-    </w:r>
-    <w:r>
-      <w:t xml:space="preserve">Chapter 1 | Page </w:t>
+      <w:t xml:space="preserve">Preface and Chapter 1 | Page </w:t>
     </w:r>
     <w:r>
       <w:rPr>
@@ -5034,7 +6634,7 @@
       </w:rPr>
     </w:pPr>
     <w:r>
-      <w:t xml:space="preserve">Chapter 3 | Page </w:t>
+      <w:t xml:space="preserve">Chapter 4 | Page </w:t>
     </w:r>
     <w:r>
       <w:rPr>
@@ -5226,6 +6826,119 @@
     </w:lvl>
   </w:abstractNum>
   <w:abstractNum w:abstractNumId="1">
+    <w:nsid w:val="14E54498"/>
+    <w:multiLevelType w:val="hybridMultilevel"/>
+    <w:tmpl w:val="7BE45DF6"/>
+    <w:lvl w:ilvl="0" w:tplc="04090001">
+      <w:start w:val="1"/>
+      <w:numFmt w:val="bullet"/>
+      <w:lvlText w:val=""/>
+      <w:lvlJc w:val="left"/>
+      <w:pPr>
+        <w:ind w:left="720" w:hanging="360"/>
+      </w:pPr>
+      <w:rPr>
+        <w:rFonts w:ascii="Symbol" w:hAnsi="Symbol" w:hint="default"/>
+      </w:rPr>
+    </w:lvl>
+    <w:lvl w:ilvl="1" w:tplc="04090003">
+      <w:start w:val="1"/>
+      <w:numFmt w:val="bullet"/>
+      <w:lvlText w:val="o"/>
+      <w:lvlJc w:val="left"/>
+      <w:pPr>
+        <w:ind w:left="1440" w:hanging="360"/>
+      </w:pPr>
+      <w:rPr>
+        <w:rFonts w:ascii="Courier New" w:hAnsi="Courier New" w:cs="Courier New" w:hint="default"/>
+      </w:rPr>
+    </w:lvl>
+    <w:lvl w:ilvl="2" w:tplc="04090005" w:tentative="1">
+      <w:start w:val="1"/>
+      <w:numFmt w:val="bullet"/>
+      <w:lvlText w:val=""/>
+      <w:lvlJc w:val="left"/>
+      <w:pPr>
+        <w:ind w:left="2160" w:hanging="360"/>
+      </w:pPr>
+      <w:rPr>
+        <w:rFonts w:ascii="Wingdings" w:hAnsi="Wingdings" w:hint="default"/>
+      </w:rPr>
+    </w:lvl>
+    <w:lvl w:ilvl="3" w:tplc="04090001" w:tentative="1">
+      <w:start w:val="1"/>
+      <w:numFmt w:val="bullet"/>
+      <w:lvlText w:val=""/>
+      <w:lvlJc w:val="left"/>
+      <w:pPr>
+        <w:ind w:left="2880" w:hanging="360"/>
+      </w:pPr>
+      <w:rPr>
+        <w:rFonts w:ascii="Symbol" w:hAnsi="Symbol" w:hint="default"/>
+      </w:rPr>
+    </w:lvl>
+    <w:lvl w:ilvl="4" w:tplc="04090003" w:tentative="1">
+      <w:start w:val="1"/>
+      <w:numFmt w:val="bullet"/>
+      <w:lvlText w:val="o"/>
+      <w:lvlJc w:val="left"/>
+      <w:pPr>
+        <w:ind w:left="3600" w:hanging="360"/>
+      </w:pPr>
+      <w:rPr>
+        <w:rFonts w:ascii="Courier New" w:hAnsi="Courier New" w:cs="Courier New" w:hint="default"/>
+      </w:rPr>
+    </w:lvl>
+    <w:lvl w:ilvl="5" w:tplc="04090005" w:tentative="1">
+      <w:start w:val="1"/>
+      <w:numFmt w:val="bullet"/>
+      <w:lvlText w:val=""/>
+      <w:lvlJc w:val="left"/>
+      <w:pPr>
+        <w:ind w:left="4320" w:hanging="360"/>
+      </w:pPr>
+      <w:rPr>
+        <w:rFonts w:ascii="Wingdings" w:hAnsi="Wingdings" w:hint="default"/>
+      </w:rPr>
+    </w:lvl>
+    <w:lvl w:ilvl="6" w:tplc="04090001" w:tentative="1">
+      <w:start w:val="1"/>
+      <w:numFmt w:val="bullet"/>
+      <w:lvlText w:val=""/>
+      <w:lvlJc w:val="left"/>
+      <w:pPr>
+        <w:ind w:left="5040" w:hanging="360"/>
+      </w:pPr>
+      <w:rPr>
+        <w:rFonts w:ascii="Symbol" w:hAnsi="Symbol" w:hint="default"/>
+      </w:rPr>
+    </w:lvl>
+    <w:lvl w:ilvl="7" w:tplc="04090003" w:tentative="1">
+      <w:start w:val="1"/>
+      <w:numFmt w:val="bullet"/>
+      <w:lvlText w:val="o"/>
+      <w:lvlJc w:val="left"/>
+      <w:pPr>
+        <w:ind w:left="5760" w:hanging="360"/>
+      </w:pPr>
+      <w:rPr>
+        <w:rFonts w:ascii="Courier New" w:hAnsi="Courier New" w:cs="Courier New" w:hint="default"/>
+      </w:rPr>
+    </w:lvl>
+    <w:lvl w:ilvl="8" w:tplc="04090005" w:tentative="1">
+      <w:start w:val="1"/>
+      <w:numFmt w:val="bullet"/>
+      <w:lvlText w:val=""/>
+      <w:lvlJc w:val="left"/>
+      <w:pPr>
+        <w:ind w:left="6480" w:hanging="360"/>
+      </w:pPr>
+      <w:rPr>
+        <w:rFonts w:ascii="Wingdings" w:hAnsi="Wingdings" w:hint="default"/>
+      </w:rPr>
+    </w:lvl>
+  </w:abstractNum>
+  <w:abstractNum w:abstractNumId="2">
     <w:nsid w:val="18825B3B"/>
     <w:multiLevelType w:val="hybridMultilevel"/>
     <w:tmpl w:val="44B68ED6"/>
@@ -5338,7 +7051,7 @@
       </w:rPr>
     </w:lvl>
   </w:abstractNum>
-  <w:abstractNum w:abstractNumId="2">
+  <w:abstractNum w:abstractNumId="3">
     <w:nsid w:val="1C6A47C8"/>
     <w:multiLevelType w:val="hybridMultilevel"/>
     <w:tmpl w:val="22D23308"/>
@@ -5451,7 +7164,7 @@
       </w:rPr>
     </w:lvl>
   </w:abstractNum>
-  <w:abstractNum w:abstractNumId="3">
+  <w:abstractNum w:abstractNumId="4">
     <w:nsid w:val="2ADB5552"/>
     <w:multiLevelType w:val="hybridMultilevel"/>
     <w:tmpl w:val="CFF8DD12"/>
@@ -5564,7 +7277,7 @@
       </w:rPr>
     </w:lvl>
   </w:abstractNum>
-  <w:abstractNum w:abstractNumId="4">
+  <w:abstractNum w:abstractNumId="5">
     <w:nsid w:val="30475515"/>
     <w:multiLevelType w:val="hybridMultilevel"/>
     <w:tmpl w:val="7A801E7E"/>
@@ -5677,7 +7390,7 @@
       </w:rPr>
     </w:lvl>
   </w:abstractNum>
-  <w:abstractNum w:abstractNumId="5">
+  <w:abstractNum w:abstractNumId="6">
     <w:nsid w:val="30CD7747"/>
     <w:multiLevelType w:val="hybridMultilevel"/>
     <w:tmpl w:val="44EC9098"/>
@@ -5790,7 +7503,120 @@
       </w:rPr>
     </w:lvl>
   </w:abstractNum>
-  <w:abstractNum w:abstractNumId="6">
+  <w:abstractNum w:abstractNumId="7">
+    <w:nsid w:val="30F43E55"/>
+    <w:multiLevelType w:val="hybridMultilevel"/>
+    <w:tmpl w:val="267A6FF0"/>
+    <w:lvl w:ilvl="0" w:tplc="04090001">
+      <w:start w:val="1"/>
+      <w:numFmt w:val="bullet"/>
+      <w:lvlText w:val=""/>
+      <w:lvlJc w:val="left"/>
+      <w:pPr>
+        <w:ind w:left="720" w:hanging="360"/>
+      </w:pPr>
+      <w:rPr>
+        <w:rFonts w:ascii="Symbol" w:hAnsi="Symbol" w:hint="default"/>
+      </w:rPr>
+    </w:lvl>
+    <w:lvl w:ilvl="1" w:tplc="04090003">
+      <w:start w:val="1"/>
+      <w:numFmt w:val="bullet"/>
+      <w:lvlText w:val="o"/>
+      <w:lvlJc w:val="left"/>
+      <w:pPr>
+        <w:ind w:left="1440" w:hanging="360"/>
+      </w:pPr>
+      <w:rPr>
+        <w:rFonts w:ascii="Courier New" w:hAnsi="Courier New" w:cs="Courier New" w:hint="default"/>
+      </w:rPr>
+    </w:lvl>
+    <w:lvl w:ilvl="2" w:tplc="04090005" w:tentative="1">
+      <w:start w:val="1"/>
+      <w:numFmt w:val="bullet"/>
+      <w:lvlText w:val=""/>
+      <w:lvlJc w:val="left"/>
+      <w:pPr>
+        <w:ind w:left="2160" w:hanging="360"/>
+      </w:pPr>
+      <w:rPr>
+        <w:rFonts w:ascii="Wingdings" w:hAnsi="Wingdings" w:hint="default"/>
+      </w:rPr>
+    </w:lvl>
+    <w:lvl w:ilvl="3" w:tplc="04090001" w:tentative="1">
+      <w:start w:val="1"/>
+      <w:numFmt w:val="bullet"/>
+      <w:lvlText w:val=""/>
+      <w:lvlJc w:val="left"/>
+      <w:pPr>
+        <w:ind w:left="2880" w:hanging="360"/>
+      </w:pPr>
+      <w:rPr>
+        <w:rFonts w:ascii="Symbol" w:hAnsi="Symbol" w:hint="default"/>
+      </w:rPr>
+    </w:lvl>
+    <w:lvl w:ilvl="4" w:tplc="04090003" w:tentative="1">
+      <w:start w:val="1"/>
+      <w:numFmt w:val="bullet"/>
+      <w:lvlText w:val="o"/>
+      <w:lvlJc w:val="left"/>
+      <w:pPr>
+        <w:ind w:left="3600" w:hanging="360"/>
+      </w:pPr>
+      <w:rPr>
+        <w:rFonts w:ascii="Courier New" w:hAnsi="Courier New" w:cs="Courier New" w:hint="default"/>
+      </w:rPr>
+    </w:lvl>
+    <w:lvl w:ilvl="5" w:tplc="04090005" w:tentative="1">
+      <w:start w:val="1"/>
+      <w:numFmt w:val="bullet"/>
+      <w:lvlText w:val=""/>
+      <w:lvlJc w:val="left"/>
+      <w:pPr>
+        <w:ind w:left="4320" w:hanging="360"/>
+      </w:pPr>
+      <w:rPr>
+        <w:rFonts w:ascii="Wingdings" w:hAnsi="Wingdings" w:hint="default"/>
+      </w:rPr>
+    </w:lvl>
+    <w:lvl w:ilvl="6" w:tplc="04090001" w:tentative="1">
+      <w:start w:val="1"/>
+      <w:numFmt w:val="bullet"/>
+      <w:lvlText w:val=""/>
+      <w:lvlJc w:val="left"/>
+      <w:pPr>
+        <w:ind w:left="5040" w:hanging="360"/>
+      </w:pPr>
+      <w:rPr>
+        <w:rFonts w:ascii="Symbol" w:hAnsi="Symbol" w:hint="default"/>
+      </w:rPr>
+    </w:lvl>
+    <w:lvl w:ilvl="7" w:tplc="04090003" w:tentative="1">
+      <w:start w:val="1"/>
+      <w:numFmt w:val="bullet"/>
+      <w:lvlText w:val="o"/>
+      <w:lvlJc w:val="left"/>
+      <w:pPr>
+        <w:ind w:left="5760" w:hanging="360"/>
+      </w:pPr>
+      <w:rPr>
+        <w:rFonts w:ascii="Courier New" w:hAnsi="Courier New" w:cs="Courier New" w:hint="default"/>
+      </w:rPr>
+    </w:lvl>
+    <w:lvl w:ilvl="8" w:tplc="04090005" w:tentative="1">
+      <w:start w:val="1"/>
+      <w:numFmt w:val="bullet"/>
+      <w:lvlText w:val=""/>
+      <w:lvlJc w:val="left"/>
+      <w:pPr>
+        <w:ind w:left="6480" w:hanging="360"/>
+      </w:pPr>
+      <w:rPr>
+        <w:rFonts w:ascii="Wingdings" w:hAnsi="Wingdings" w:hint="default"/>
+      </w:rPr>
+    </w:lvl>
+  </w:abstractNum>
+  <w:abstractNum w:abstractNumId="8">
     <w:nsid w:val="3902529E"/>
     <w:multiLevelType w:val="hybridMultilevel"/>
     <w:tmpl w:val="8A4E76C4"/>
@@ -5903,7 +7729,120 @@
       </w:rPr>
     </w:lvl>
   </w:abstractNum>
-  <w:abstractNum w:abstractNumId="7">
+  <w:abstractNum w:abstractNumId="9">
+    <w:nsid w:val="3C25189D"/>
+    <w:multiLevelType w:val="hybridMultilevel"/>
+    <w:tmpl w:val="EB907664"/>
+    <w:lvl w:ilvl="0" w:tplc="04090001">
+      <w:start w:val="1"/>
+      <w:numFmt w:val="bullet"/>
+      <w:lvlText w:val=""/>
+      <w:lvlJc w:val="left"/>
+      <w:pPr>
+        <w:ind w:left="720" w:hanging="360"/>
+      </w:pPr>
+      <w:rPr>
+        <w:rFonts w:ascii="Symbol" w:hAnsi="Symbol" w:hint="default"/>
+      </w:rPr>
+    </w:lvl>
+    <w:lvl w:ilvl="1" w:tplc="04090003">
+      <w:start w:val="1"/>
+      <w:numFmt w:val="bullet"/>
+      <w:lvlText w:val="o"/>
+      <w:lvlJc w:val="left"/>
+      <w:pPr>
+        <w:ind w:left="1440" w:hanging="360"/>
+      </w:pPr>
+      <w:rPr>
+        <w:rFonts w:ascii="Courier New" w:hAnsi="Courier New" w:cs="Courier New" w:hint="default"/>
+      </w:rPr>
+    </w:lvl>
+    <w:lvl w:ilvl="2" w:tplc="04090005" w:tentative="1">
+      <w:start w:val="1"/>
+      <w:numFmt w:val="bullet"/>
+      <w:lvlText w:val=""/>
+      <w:lvlJc w:val="left"/>
+      <w:pPr>
+        <w:ind w:left="2160" w:hanging="360"/>
+      </w:pPr>
+      <w:rPr>
+        <w:rFonts w:ascii="Wingdings" w:hAnsi="Wingdings" w:hint="default"/>
+      </w:rPr>
+    </w:lvl>
+    <w:lvl w:ilvl="3" w:tplc="04090001" w:tentative="1">
+      <w:start w:val="1"/>
+      <w:numFmt w:val="bullet"/>
+      <w:lvlText w:val=""/>
+      <w:lvlJc w:val="left"/>
+      <w:pPr>
+        <w:ind w:left="2880" w:hanging="360"/>
+      </w:pPr>
+      <w:rPr>
+        <w:rFonts w:ascii="Symbol" w:hAnsi="Symbol" w:hint="default"/>
+      </w:rPr>
+    </w:lvl>
+    <w:lvl w:ilvl="4" w:tplc="04090003" w:tentative="1">
+      <w:start w:val="1"/>
+      <w:numFmt w:val="bullet"/>
+      <w:lvlText w:val="o"/>
+      <w:lvlJc w:val="left"/>
+      <w:pPr>
+        <w:ind w:left="3600" w:hanging="360"/>
+      </w:pPr>
+      <w:rPr>
+        <w:rFonts w:ascii="Courier New" w:hAnsi="Courier New" w:cs="Courier New" w:hint="default"/>
+      </w:rPr>
+    </w:lvl>
+    <w:lvl w:ilvl="5" w:tplc="04090005" w:tentative="1">
+      <w:start w:val="1"/>
+      <w:numFmt w:val="bullet"/>
+      <w:lvlText w:val=""/>
+      <w:lvlJc w:val="left"/>
+      <w:pPr>
+        <w:ind w:left="4320" w:hanging="360"/>
+      </w:pPr>
+      <w:rPr>
+        <w:rFonts w:ascii="Wingdings" w:hAnsi="Wingdings" w:hint="default"/>
+      </w:rPr>
+    </w:lvl>
+    <w:lvl w:ilvl="6" w:tplc="04090001" w:tentative="1">
+      <w:start w:val="1"/>
+      <w:numFmt w:val="bullet"/>
+      <w:lvlText w:val=""/>
+      <w:lvlJc w:val="left"/>
+      <w:pPr>
+        <w:ind w:left="5040" w:hanging="360"/>
+      </w:pPr>
+      <w:rPr>
+        <w:rFonts w:ascii="Symbol" w:hAnsi="Symbol" w:hint="default"/>
+      </w:rPr>
+    </w:lvl>
+    <w:lvl w:ilvl="7" w:tplc="04090003" w:tentative="1">
+      <w:start w:val="1"/>
+      <w:numFmt w:val="bullet"/>
+      <w:lvlText w:val="o"/>
+      <w:lvlJc w:val="left"/>
+      <w:pPr>
+        <w:ind w:left="5760" w:hanging="360"/>
+      </w:pPr>
+      <w:rPr>
+        <w:rFonts w:ascii="Courier New" w:hAnsi="Courier New" w:cs="Courier New" w:hint="default"/>
+      </w:rPr>
+    </w:lvl>
+    <w:lvl w:ilvl="8" w:tplc="04090005" w:tentative="1">
+      <w:start w:val="1"/>
+      <w:numFmt w:val="bullet"/>
+      <w:lvlText w:val=""/>
+      <w:lvlJc w:val="left"/>
+      <w:pPr>
+        <w:ind w:left="6480" w:hanging="360"/>
+      </w:pPr>
+      <w:rPr>
+        <w:rFonts w:ascii="Wingdings" w:hAnsi="Wingdings" w:hint="default"/>
+      </w:rPr>
+    </w:lvl>
+  </w:abstractNum>
+  <w:abstractNum w:abstractNumId="10">
     <w:nsid w:val="3DC159A9"/>
     <w:multiLevelType w:val="hybridMultilevel"/>
     <w:tmpl w:val="CCA8F5AA"/>
@@ -6016,7 +7955,7 @@
       </w:rPr>
     </w:lvl>
   </w:abstractNum>
-  <w:abstractNum w:abstractNumId="8">
+  <w:abstractNum w:abstractNumId="11">
     <w:nsid w:val="3E39474E"/>
     <w:multiLevelType w:val="hybridMultilevel"/>
     <w:tmpl w:val="660E9ECC"/>
@@ -6129,7 +8068,7 @@
       </w:rPr>
     </w:lvl>
   </w:abstractNum>
-  <w:abstractNum w:abstractNumId="9">
+  <w:abstractNum w:abstractNumId="12">
     <w:nsid w:val="42C828BB"/>
     <w:multiLevelType w:val="hybridMultilevel"/>
     <w:tmpl w:val="A1A6E0DE"/>
@@ -6242,7 +8181,7 @@
       </w:rPr>
     </w:lvl>
   </w:abstractNum>
-  <w:abstractNum w:abstractNumId="10">
+  <w:abstractNum w:abstractNumId="13">
     <w:nsid w:val="44E96F2A"/>
     <w:multiLevelType w:val="hybridMultilevel"/>
     <w:tmpl w:val="BB1488C6"/>
@@ -6328,7 +8267,93 @@
       </w:pPr>
     </w:lvl>
   </w:abstractNum>
-  <w:abstractNum w:abstractNumId="11">
+  <w:abstractNum w:abstractNumId="14">
+    <w:nsid w:val="475548A7"/>
+    <w:multiLevelType w:val="hybridMultilevel"/>
+    <w:tmpl w:val="E04C7BE6"/>
+    <w:lvl w:ilvl="0" w:tplc="0409000F">
+      <w:start w:val="1"/>
+      <w:numFmt w:val="decimal"/>
+      <w:lvlText w:val="%1."/>
+      <w:lvlJc w:val="left"/>
+      <w:pPr>
+        <w:ind w:left="720" w:hanging="360"/>
+      </w:pPr>
+    </w:lvl>
+    <w:lvl w:ilvl="1" w:tplc="04090019" w:tentative="1">
+      <w:start w:val="1"/>
+      <w:numFmt w:val="lowerLetter"/>
+      <w:lvlText w:val="%2."/>
+      <w:lvlJc w:val="left"/>
+      <w:pPr>
+        <w:ind w:left="1440" w:hanging="360"/>
+      </w:pPr>
+    </w:lvl>
+    <w:lvl w:ilvl="2" w:tplc="0409001B" w:tentative="1">
+      <w:start w:val="1"/>
+      <w:numFmt w:val="lowerRoman"/>
+      <w:lvlText w:val="%3."/>
+      <w:lvlJc w:val="right"/>
+      <w:pPr>
+        <w:ind w:left="2160" w:hanging="180"/>
+      </w:pPr>
+    </w:lvl>
+    <w:lvl w:ilvl="3" w:tplc="0409000F" w:tentative="1">
+      <w:start w:val="1"/>
+      <w:numFmt w:val="decimal"/>
+      <w:lvlText w:val="%4."/>
+      <w:lvlJc w:val="left"/>
+      <w:pPr>
+        <w:ind w:left="2880" w:hanging="360"/>
+      </w:pPr>
+    </w:lvl>
+    <w:lvl w:ilvl="4" w:tplc="04090019" w:tentative="1">
+      <w:start w:val="1"/>
+      <w:numFmt w:val="lowerLetter"/>
+      <w:lvlText w:val="%5."/>
+      <w:lvlJc w:val="left"/>
+      <w:pPr>
+        <w:ind w:left="3600" w:hanging="360"/>
+      </w:pPr>
+    </w:lvl>
+    <w:lvl w:ilvl="5" w:tplc="0409001B" w:tentative="1">
+      <w:start w:val="1"/>
+      <w:numFmt w:val="lowerRoman"/>
+      <w:lvlText w:val="%6."/>
+      <w:lvlJc w:val="right"/>
+      <w:pPr>
+        <w:ind w:left="4320" w:hanging="180"/>
+      </w:pPr>
+    </w:lvl>
+    <w:lvl w:ilvl="6" w:tplc="0409000F" w:tentative="1">
+      <w:start w:val="1"/>
+      <w:numFmt w:val="decimal"/>
+      <w:lvlText w:val="%7."/>
+      <w:lvlJc w:val="left"/>
+      <w:pPr>
+        <w:ind w:left="5040" w:hanging="360"/>
+      </w:pPr>
+    </w:lvl>
+    <w:lvl w:ilvl="7" w:tplc="04090019" w:tentative="1">
+      <w:start w:val="1"/>
+      <w:numFmt w:val="lowerLetter"/>
+      <w:lvlText w:val="%8."/>
+      <w:lvlJc w:val="left"/>
+      <w:pPr>
+        <w:ind w:left="5760" w:hanging="360"/>
+      </w:pPr>
+    </w:lvl>
+    <w:lvl w:ilvl="8" w:tplc="0409001B" w:tentative="1">
+      <w:start w:val="1"/>
+      <w:numFmt w:val="lowerRoman"/>
+      <w:lvlText w:val="%9."/>
+      <w:lvlJc w:val="right"/>
+      <w:pPr>
+        <w:ind w:left="6480" w:hanging="180"/>
+      </w:pPr>
+    </w:lvl>
+  </w:abstractNum>
+  <w:abstractNum w:abstractNumId="15">
     <w:nsid w:val="486A3D66"/>
     <w:multiLevelType w:val="hybridMultilevel"/>
     <w:tmpl w:val="81921D70"/>
@@ -6441,7 +8466,7 @@
       </w:rPr>
     </w:lvl>
   </w:abstractNum>
-  <w:abstractNum w:abstractNumId="12">
+  <w:abstractNum w:abstractNumId="16">
     <w:nsid w:val="4E152FC2"/>
     <w:multiLevelType w:val="hybridMultilevel"/>
     <w:tmpl w:val="DF7662A6"/>
@@ -6554,7 +8579,7 @@
       </w:rPr>
     </w:lvl>
   </w:abstractNum>
-  <w:abstractNum w:abstractNumId="13">
+  <w:abstractNum w:abstractNumId="17">
     <w:nsid w:val="4E497E75"/>
     <w:multiLevelType w:val="hybridMultilevel"/>
     <w:tmpl w:val="3CC49AE4"/>
@@ -6667,7 +8692,7 @@
       </w:rPr>
     </w:lvl>
   </w:abstractNum>
-  <w:abstractNum w:abstractNumId="14">
+  <w:abstractNum w:abstractNumId="18">
     <w:nsid w:val="4F1B05E3"/>
     <w:multiLevelType w:val="hybridMultilevel"/>
     <w:tmpl w:val="FF7A8024"/>
@@ -6753,7 +8778,7 @@
       </w:pPr>
     </w:lvl>
   </w:abstractNum>
-  <w:abstractNum w:abstractNumId="15">
+  <w:abstractNum w:abstractNumId="19">
     <w:nsid w:val="53E9602D"/>
     <w:multiLevelType w:val="hybridMultilevel"/>
     <w:tmpl w:val="AD4831DA"/>
@@ -6866,7 +8891,7 @@
       </w:rPr>
     </w:lvl>
   </w:abstractNum>
-  <w:abstractNum w:abstractNumId="16">
+  <w:abstractNum w:abstractNumId="20">
     <w:nsid w:val="5F0934A9"/>
     <w:multiLevelType w:val="hybridMultilevel"/>
     <w:tmpl w:val="FAE01612"/>
@@ -6979,7 +9004,7 @@
       </w:rPr>
     </w:lvl>
   </w:abstractNum>
-  <w:abstractNum w:abstractNumId="17">
+  <w:abstractNum w:abstractNumId="21">
     <w:nsid w:val="60795C4A"/>
     <w:multiLevelType w:val="hybridMultilevel"/>
     <w:tmpl w:val="B9822C52"/>
@@ -7092,7 +9117,7 @@
       </w:rPr>
     </w:lvl>
   </w:abstractNum>
-  <w:abstractNum w:abstractNumId="18">
+  <w:abstractNum w:abstractNumId="22">
     <w:nsid w:val="60AC667B"/>
     <w:multiLevelType w:val="hybridMultilevel"/>
     <w:tmpl w:val="B3EC07BC"/>
@@ -7205,7 +9230,7 @@
       </w:rPr>
     </w:lvl>
   </w:abstractNum>
-  <w:abstractNum w:abstractNumId="19">
+  <w:abstractNum w:abstractNumId="23">
     <w:nsid w:val="612A55DB"/>
     <w:multiLevelType w:val="hybridMultilevel"/>
     <w:tmpl w:val="BB1488C6"/>
@@ -7291,7 +9316,7 @@
       </w:pPr>
     </w:lvl>
   </w:abstractNum>
-  <w:abstractNum w:abstractNumId="20">
+  <w:abstractNum w:abstractNumId="24">
     <w:nsid w:val="67D64E3E"/>
     <w:multiLevelType w:val="hybridMultilevel"/>
     <w:tmpl w:val="BB1488C6"/>
@@ -7377,7 +9402,7 @@
       </w:pPr>
     </w:lvl>
   </w:abstractNum>
-  <w:abstractNum w:abstractNumId="21">
+  <w:abstractNum w:abstractNumId="25">
     <w:nsid w:val="6F4503DA"/>
     <w:multiLevelType w:val="hybridMultilevel"/>
     <w:tmpl w:val="E97CEC18"/>
@@ -7490,7 +9515,120 @@
       </w:rPr>
     </w:lvl>
   </w:abstractNum>
-  <w:abstractNum w:abstractNumId="22">
+  <w:abstractNum w:abstractNumId="26">
+    <w:nsid w:val="6FC233F5"/>
+    <w:multiLevelType w:val="hybridMultilevel"/>
+    <w:tmpl w:val="ECB81220"/>
+    <w:lvl w:ilvl="0" w:tplc="04090001">
+      <w:start w:val="1"/>
+      <w:numFmt w:val="bullet"/>
+      <w:lvlText w:val=""/>
+      <w:lvlJc w:val="left"/>
+      <w:pPr>
+        <w:ind w:left="720" w:hanging="360"/>
+      </w:pPr>
+      <w:rPr>
+        <w:rFonts w:ascii="Symbol" w:hAnsi="Symbol" w:hint="default"/>
+      </w:rPr>
+    </w:lvl>
+    <w:lvl w:ilvl="1" w:tplc="04090003">
+      <w:start w:val="1"/>
+      <w:numFmt w:val="bullet"/>
+      <w:lvlText w:val="o"/>
+      <w:lvlJc w:val="left"/>
+      <w:pPr>
+        <w:ind w:left="1440" w:hanging="360"/>
+      </w:pPr>
+      <w:rPr>
+        <w:rFonts w:ascii="Courier New" w:hAnsi="Courier New" w:cs="Courier New" w:hint="default"/>
+      </w:rPr>
+    </w:lvl>
+    <w:lvl w:ilvl="2" w:tplc="04090005" w:tentative="1">
+      <w:start w:val="1"/>
+      <w:numFmt w:val="bullet"/>
+      <w:lvlText w:val=""/>
+      <w:lvlJc w:val="left"/>
+      <w:pPr>
+        <w:ind w:left="2160" w:hanging="360"/>
+      </w:pPr>
+      <w:rPr>
+        <w:rFonts w:ascii="Wingdings" w:hAnsi="Wingdings" w:hint="default"/>
+      </w:rPr>
+    </w:lvl>
+    <w:lvl w:ilvl="3" w:tplc="04090001" w:tentative="1">
+      <w:start w:val="1"/>
+      <w:numFmt w:val="bullet"/>
+      <w:lvlText w:val=""/>
+      <w:lvlJc w:val="left"/>
+      <w:pPr>
+        <w:ind w:left="2880" w:hanging="360"/>
+      </w:pPr>
+      <w:rPr>
+        <w:rFonts w:ascii="Symbol" w:hAnsi="Symbol" w:hint="default"/>
+      </w:rPr>
+    </w:lvl>
+    <w:lvl w:ilvl="4" w:tplc="04090003" w:tentative="1">
+      <w:start w:val="1"/>
+      <w:numFmt w:val="bullet"/>
+      <w:lvlText w:val="o"/>
+      <w:lvlJc w:val="left"/>
+      <w:pPr>
+        <w:ind w:left="3600" w:hanging="360"/>
+      </w:pPr>
+      <w:rPr>
+        <w:rFonts w:ascii="Courier New" w:hAnsi="Courier New" w:cs="Courier New" w:hint="default"/>
+      </w:rPr>
+    </w:lvl>
+    <w:lvl w:ilvl="5" w:tplc="04090005" w:tentative="1">
+      <w:start w:val="1"/>
+      <w:numFmt w:val="bullet"/>
+      <w:lvlText w:val=""/>
+      <w:lvlJc w:val="left"/>
+      <w:pPr>
+        <w:ind w:left="4320" w:hanging="360"/>
+      </w:pPr>
+      <w:rPr>
+        <w:rFonts w:ascii="Wingdings" w:hAnsi="Wingdings" w:hint="default"/>
+      </w:rPr>
+    </w:lvl>
+    <w:lvl w:ilvl="6" w:tplc="04090001" w:tentative="1">
+      <w:start w:val="1"/>
+      <w:numFmt w:val="bullet"/>
+      <w:lvlText w:val=""/>
+      <w:lvlJc w:val="left"/>
+      <w:pPr>
+        <w:ind w:left="5040" w:hanging="360"/>
+      </w:pPr>
+      <w:rPr>
+        <w:rFonts w:ascii="Symbol" w:hAnsi="Symbol" w:hint="default"/>
+      </w:rPr>
+    </w:lvl>
+    <w:lvl w:ilvl="7" w:tplc="04090003" w:tentative="1">
+      <w:start w:val="1"/>
+      <w:numFmt w:val="bullet"/>
+      <w:lvlText w:val="o"/>
+      <w:lvlJc w:val="left"/>
+      <w:pPr>
+        <w:ind w:left="5760" w:hanging="360"/>
+      </w:pPr>
+      <w:rPr>
+        <w:rFonts w:ascii="Courier New" w:hAnsi="Courier New" w:cs="Courier New" w:hint="default"/>
+      </w:rPr>
+    </w:lvl>
+    <w:lvl w:ilvl="8" w:tplc="04090005" w:tentative="1">
+      <w:start w:val="1"/>
+      <w:numFmt w:val="bullet"/>
+      <w:lvlText w:val=""/>
+      <w:lvlJc w:val="left"/>
+      <w:pPr>
+        <w:ind w:left="6480" w:hanging="360"/>
+      </w:pPr>
+      <w:rPr>
+        <w:rFonts w:ascii="Wingdings" w:hAnsi="Wingdings" w:hint="default"/>
+      </w:rPr>
+    </w:lvl>
+  </w:abstractNum>
+  <w:abstractNum w:abstractNumId="27">
     <w:nsid w:val="71115BCD"/>
     <w:multiLevelType w:val="hybridMultilevel"/>
     <w:tmpl w:val="368275DA"/>
@@ -7603,7 +9741,120 @@
       </w:rPr>
     </w:lvl>
   </w:abstractNum>
-  <w:abstractNum w:abstractNumId="23">
+  <w:abstractNum w:abstractNumId="28">
+    <w:nsid w:val="74246567"/>
+    <w:multiLevelType w:val="hybridMultilevel"/>
+    <w:tmpl w:val="FBAA64C6"/>
+    <w:lvl w:ilvl="0" w:tplc="04090001">
+      <w:start w:val="1"/>
+      <w:numFmt w:val="bullet"/>
+      <w:lvlText w:val=""/>
+      <w:lvlJc w:val="left"/>
+      <w:pPr>
+        <w:ind w:left="720" w:hanging="360"/>
+      </w:pPr>
+      <w:rPr>
+        <w:rFonts w:ascii="Symbol" w:hAnsi="Symbol" w:hint="default"/>
+      </w:rPr>
+    </w:lvl>
+    <w:lvl w:ilvl="1" w:tplc="04090003">
+      <w:start w:val="1"/>
+      <w:numFmt w:val="bullet"/>
+      <w:lvlText w:val="o"/>
+      <w:lvlJc w:val="left"/>
+      <w:pPr>
+        <w:ind w:left="1440" w:hanging="360"/>
+      </w:pPr>
+      <w:rPr>
+        <w:rFonts w:ascii="Courier New" w:hAnsi="Courier New" w:cs="Courier New" w:hint="default"/>
+      </w:rPr>
+    </w:lvl>
+    <w:lvl w:ilvl="2" w:tplc="04090005" w:tentative="1">
+      <w:start w:val="1"/>
+      <w:numFmt w:val="bullet"/>
+      <w:lvlText w:val=""/>
+      <w:lvlJc w:val="left"/>
+      <w:pPr>
+        <w:ind w:left="2160" w:hanging="360"/>
+      </w:pPr>
+      <w:rPr>
+        <w:rFonts w:ascii="Wingdings" w:hAnsi="Wingdings" w:hint="default"/>
+      </w:rPr>
+    </w:lvl>
+    <w:lvl w:ilvl="3" w:tplc="04090001" w:tentative="1">
+      <w:start w:val="1"/>
+      <w:numFmt w:val="bullet"/>
+      <w:lvlText w:val=""/>
+      <w:lvlJc w:val="left"/>
+      <w:pPr>
+        <w:ind w:left="2880" w:hanging="360"/>
+      </w:pPr>
+      <w:rPr>
+        <w:rFonts w:ascii="Symbol" w:hAnsi="Symbol" w:hint="default"/>
+      </w:rPr>
+    </w:lvl>
+    <w:lvl w:ilvl="4" w:tplc="04090003" w:tentative="1">
+      <w:start w:val="1"/>
+      <w:numFmt w:val="bullet"/>
+      <w:lvlText w:val="o"/>
+      <w:lvlJc w:val="left"/>
+      <w:pPr>
+        <w:ind w:left="3600" w:hanging="360"/>
+      </w:pPr>
+      <w:rPr>
+        <w:rFonts w:ascii="Courier New" w:hAnsi="Courier New" w:cs="Courier New" w:hint="default"/>
+      </w:rPr>
+    </w:lvl>
+    <w:lvl w:ilvl="5" w:tplc="04090005" w:tentative="1">
+      <w:start w:val="1"/>
+      <w:numFmt w:val="bullet"/>
+      <w:lvlText w:val=""/>
+      <w:lvlJc w:val="left"/>
+      <w:pPr>
+        <w:ind w:left="4320" w:hanging="360"/>
+      </w:pPr>
+      <w:rPr>
+        <w:rFonts w:ascii="Wingdings" w:hAnsi="Wingdings" w:hint="default"/>
+      </w:rPr>
+    </w:lvl>
+    <w:lvl w:ilvl="6" w:tplc="04090001" w:tentative="1">
+      <w:start w:val="1"/>
+      <w:numFmt w:val="bullet"/>
+      <w:lvlText w:val=""/>
+      <w:lvlJc w:val="left"/>
+      <w:pPr>
+        <w:ind w:left="5040" w:hanging="360"/>
+      </w:pPr>
+      <w:rPr>
+        <w:rFonts w:ascii="Symbol" w:hAnsi="Symbol" w:hint="default"/>
+      </w:rPr>
+    </w:lvl>
+    <w:lvl w:ilvl="7" w:tplc="04090003" w:tentative="1">
+      <w:start w:val="1"/>
+      <w:numFmt w:val="bullet"/>
+      <w:lvlText w:val="o"/>
+      <w:lvlJc w:val="left"/>
+      <w:pPr>
+        <w:ind w:left="5760" w:hanging="360"/>
+      </w:pPr>
+      <w:rPr>
+        <w:rFonts w:ascii="Courier New" w:hAnsi="Courier New" w:cs="Courier New" w:hint="default"/>
+      </w:rPr>
+    </w:lvl>
+    <w:lvl w:ilvl="8" w:tplc="04090005" w:tentative="1">
+      <w:start w:val="1"/>
+      <w:numFmt w:val="bullet"/>
+      <w:lvlText w:val=""/>
+      <w:lvlJc w:val="left"/>
+      <w:pPr>
+        <w:ind w:left="6480" w:hanging="360"/>
+      </w:pPr>
+      <w:rPr>
+        <w:rFonts w:ascii="Wingdings" w:hAnsi="Wingdings" w:hint="default"/>
+      </w:rPr>
+    </w:lvl>
+  </w:abstractNum>
+  <w:abstractNum w:abstractNumId="29">
     <w:nsid w:val="74E8360B"/>
     <w:multiLevelType w:val="hybridMultilevel"/>
     <w:tmpl w:val="077A4056"/>
@@ -7716,77 +9967,443 @@
       </w:rPr>
     </w:lvl>
   </w:abstractNum>
+  <w:abstractNum w:abstractNumId="30">
+    <w:nsid w:val="767004A8"/>
+    <w:multiLevelType w:val="hybridMultilevel"/>
+    <w:tmpl w:val="AA1A3AAC"/>
+    <w:lvl w:ilvl="0" w:tplc="04090001">
+      <w:start w:val="1"/>
+      <w:numFmt w:val="bullet"/>
+      <w:lvlText w:val=""/>
+      <w:lvlJc w:val="left"/>
+      <w:pPr>
+        <w:ind w:left="720" w:hanging="360"/>
+      </w:pPr>
+      <w:rPr>
+        <w:rFonts w:ascii="Symbol" w:hAnsi="Symbol" w:hint="default"/>
+      </w:rPr>
+    </w:lvl>
+    <w:lvl w:ilvl="1" w:tplc="04090003">
+      <w:start w:val="1"/>
+      <w:numFmt w:val="bullet"/>
+      <w:lvlText w:val="o"/>
+      <w:lvlJc w:val="left"/>
+      <w:pPr>
+        <w:ind w:left="1440" w:hanging="360"/>
+      </w:pPr>
+      <w:rPr>
+        <w:rFonts w:ascii="Courier New" w:hAnsi="Courier New" w:cs="Courier New" w:hint="default"/>
+      </w:rPr>
+    </w:lvl>
+    <w:lvl w:ilvl="2" w:tplc="04090005" w:tentative="1">
+      <w:start w:val="1"/>
+      <w:numFmt w:val="bullet"/>
+      <w:lvlText w:val=""/>
+      <w:lvlJc w:val="left"/>
+      <w:pPr>
+        <w:ind w:left="2160" w:hanging="360"/>
+      </w:pPr>
+      <w:rPr>
+        <w:rFonts w:ascii="Wingdings" w:hAnsi="Wingdings" w:hint="default"/>
+      </w:rPr>
+    </w:lvl>
+    <w:lvl w:ilvl="3" w:tplc="04090001" w:tentative="1">
+      <w:start w:val="1"/>
+      <w:numFmt w:val="bullet"/>
+      <w:lvlText w:val=""/>
+      <w:lvlJc w:val="left"/>
+      <w:pPr>
+        <w:ind w:left="2880" w:hanging="360"/>
+      </w:pPr>
+      <w:rPr>
+        <w:rFonts w:ascii="Symbol" w:hAnsi="Symbol" w:hint="default"/>
+      </w:rPr>
+    </w:lvl>
+    <w:lvl w:ilvl="4" w:tplc="04090003" w:tentative="1">
+      <w:start w:val="1"/>
+      <w:numFmt w:val="bullet"/>
+      <w:lvlText w:val="o"/>
+      <w:lvlJc w:val="left"/>
+      <w:pPr>
+        <w:ind w:left="3600" w:hanging="360"/>
+      </w:pPr>
+      <w:rPr>
+        <w:rFonts w:ascii="Courier New" w:hAnsi="Courier New" w:cs="Courier New" w:hint="default"/>
+      </w:rPr>
+    </w:lvl>
+    <w:lvl w:ilvl="5" w:tplc="04090005" w:tentative="1">
+      <w:start w:val="1"/>
+      <w:numFmt w:val="bullet"/>
+      <w:lvlText w:val=""/>
+      <w:lvlJc w:val="left"/>
+      <w:pPr>
+        <w:ind w:left="4320" w:hanging="360"/>
+      </w:pPr>
+      <w:rPr>
+        <w:rFonts w:ascii="Wingdings" w:hAnsi="Wingdings" w:hint="default"/>
+      </w:rPr>
+    </w:lvl>
+    <w:lvl w:ilvl="6" w:tplc="04090001" w:tentative="1">
+      <w:start w:val="1"/>
+      <w:numFmt w:val="bullet"/>
+      <w:lvlText w:val=""/>
+      <w:lvlJc w:val="left"/>
+      <w:pPr>
+        <w:ind w:left="5040" w:hanging="360"/>
+      </w:pPr>
+      <w:rPr>
+        <w:rFonts w:ascii="Symbol" w:hAnsi="Symbol" w:hint="default"/>
+      </w:rPr>
+    </w:lvl>
+    <w:lvl w:ilvl="7" w:tplc="04090003" w:tentative="1">
+      <w:start w:val="1"/>
+      <w:numFmt w:val="bullet"/>
+      <w:lvlText w:val="o"/>
+      <w:lvlJc w:val="left"/>
+      <w:pPr>
+        <w:ind w:left="5760" w:hanging="360"/>
+      </w:pPr>
+      <w:rPr>
+        <w:rFonts w:ascii="Courier New" w:hAnsi="Courier New" w:cs="Courier New" w:hint="default"/>
+      </w:rPr>
+    </w:lvl>
+    <w:lvl w:ilvl="8" w:tplc="04090005" w:tentative="1">
+      <w:start w:val="1"/>
+      <w:numFmt w:val="bullet"/>
+      <w:lvlText w:val=""/>
+      <w:lvlJc w:val="left"/>
+      <w:pPr>
+        <w:ind w:left="6480" w:hanging="360"/>
+      </w:pPr>
+      <w:rPr>
+        <w:rFonts w:ascii="Wingdings" w:hAnsi="Wingdings" w:hint="default"/>
+      </w:rPr>
+    </w:lvl>
+  </w:abstractNum>
+  <w:abstractNum w:abstractNumId="31">
+    <w:nsid w:val="77BB14E7"/>
+    <w:multiLevelType w:val="hybridMultilevel"/>
+    <w:tmpl w:val="2EC6CD7A"/>
+    <w:lvl w:ilvl="0" w:tplc="04090001">
+      <w:start w:val="1"/>
+      <w:numFmt w:val="bullet"/>
+      <w:lvlText w:val=""/>
+      <w:lvlJc w:val="left"/>
+      <w:pPr>
+        <w:ind w:left="720" w:hanging="360"/>
+      </w:pPr>
+      <w:rPr>
+        <w:rFonts w:ascii="Symbol" w:hAnsi="Symbol" w:hint="default"/>
+      </w:rPr>
+    </w:lvl>
+    <w:lvl w:ilvl="1" w:tplc="04090003">
+      <w:start w:val="1"/>
+      <w:numFmt w:val="bullet"/>
+      <w:lvlText w:val="o"/>
+      <w:lvlJc w:val="left"/>
+      <w:pPr>
+        <w:ind w:left="1440" w:hanging="360"/>
+      </w:pPr>
+      <w:rPr>
+        <w:rFonts w:ascii="Courier New" w:hAnsi="Courier New" w:cs="Courier New" w:hint="default"/>
+      </w:rPr>
+    </w:lvl>
+    <w:lvl w:ilvl="2" w:tplc="04090005">
+      <w:start w:val="1"/>
+      <w:numFmt w:val="bullet"/>
+      <w:lvlText w:val=""/>
+      <w:lvlJc w:val="left"/>
+      <w:pPr>
+        <w:ind w:left="2160" w:hanging="360"/>
+      </w:pPr>
+      <w:rPr>
+        <w:rFonts w:ascii="Wingdings" w:hAnsi="Wingdings" w:hint="default"/>
+      </w:rPr>
+    </w:lvl>
+    <w:lvl w:ilvl="3" w:tplc="04090001" w:tentative="1">
+      <w:start w:val="1"/>
+      <w:numFmt w:val="bullet"/>
+      <w:lvlText w:val=""/>
+      <w:lvlJc w:val="left"/>
+      <w:pPr>
+        <w:ind w:left="2880" w:hanging="360"/>
+      </w:pPr>
+      <w:rPr>
+        <w:rFonts w:ascii="Symbol" w:hAnsi="Symbol" w:hint="default"/>
+      </w:rPr>
+    </w:lvl>
+    <w:lvl w:ilvl="4" w:tplc="04090003" w:tentative="1">
+      <w:start w:val="1"/>
+      <w:numFmt w:val="bullet"/>
+      <w:lvlText w:val="o"/>
+      <w:lvlJc w:val="left"/>
+      <w:pPr>
+        <w:ind w:left="3600" w:hanging="360"/>
+      </w:pPr>
+      <w:rPr>
+        <w:rFonts w:ascii="Courier New" w:hAnsi="Courier New" w:cs="Courier New" w:hint="default"/>
+      </w:rPr>
+    </w:lvl>
+    <w:lvl w:ilvl="5" w:tplc="04090005" w:tentative="1">
+      <w:start w:val="1"/>
+      <w:numFmt w:val="bullet"/>
+      <w:lvlText w:val=""/>
+      <w:lvlJc w:val="left"/>
+      <w:pPr>
+        <w:ind w:left="4320" w:hanging="360"/>
+      </w:pPr>
+      <w:rPr>
+        <w:rFonts w:ascii="Wingdings" w:hAnsi="Wingdings" w:hint="default"/>
+      </w:rPr>
+    </w:lvl>
+    <w:lvl w:ilvl="6" w:tplc="04090001" w:tentative="1">
+      <w:start w:val="1"/>
+      <w:numFmt w:val="bullet"/>
+      <w:lvlText w:val=""/>
+      <w:lvlJc w:val="left"/>
+      <w:pPr>
+        <w:ind w:left="5040" w:hanging="360"/>
+      </w:pPr>
+      <w:rPr>
+        <w:rFonts w:ascii="Symbol" w:hAnsi="Symbol" w:hint="default"/>
+      </w:rPr>
+    </w:lvl>
+    <w:lvl w:ilvl="7" w:tplc="04090003" w:tentative="1">
+      <w:start w:val="1"/>
+      <w:numFmt w:val="bullet"/>
+      <w:lvlText w:val="o"/>
+      <w:lvlJc w:val="left"/>
+      <w:pPr>
+        <w:ind w:left="5760" w:hanging="360"/>
+      </w:pPr>
+      <w:rPr>
+        <w:rFonts w:ascii="Courier New" w:hAnsi="Courier New" w:cs="Courier New" w:hint="default"/>
+      </w:rPr>
+    </w:lvl>
+    <w:lvl w:ilvl="8" w:tplc="04090005" w:tentative="1">
+      <w:start w:val="1"/>
+      <w:numFmt w:val="bullet"/>
+      <w:lvlText w:val=""/>
+      <w:lvlJc w:val="left"/>
+      <w:pPr>
+        <w:ind w:left="6480" w:hanging="360"/>
+      </w:pPr>
+      <w:rPr>
+        <w:rFonts w:ascii="Wingdings" w:hAnsi="Wingdings" w:hint="default"/>
+      </w:rPr>
+    </w:lvl>
+  </w:abstractNum>
+  <w:abstractNum w:abstractNumId="32">
+    <w:nsid w:val="7E2074BC"/>
+    <w:multiLevelType w:val="hybridMultilevel"/>
+    <w:tmpl w:val="2FE4A768"/>
+    <w:lvl w:ilvl="0" w:tplc="04090001">
+      <w:start w:val="1"/>
+      <w:numFmt w:val="bullet"/>
+      <w:lvlText w:val=""/>
+      <w:lvlJc w:val="left"/>
+      <w:pPr>
+        <w:ind w:left="720" w:hanging="360"/>
+      </w:pPr>
+      <w:rPr>
+        <w:rFonts w:ascii="Symbol" w:hAnsi="Symbol" w:hint="default"/>
+      </w:rPr>
+    </w:lvl>
+    <w:lvl w:ilvl="1" w:tplc="04090003" w:tentative="1">
+      <w:start w:val="1"/>
+      <w:numFmt w:val="bullet"/>
+      <w:lvlText w:val="o"/>
+      <w:lvlJc w:val="left"/>
+      <w:pPr>
+        <w:ind w:left="1440" w:hanging="360"/>
+      </w:pPr>
+      <w:rPr>
+        <w:rFonts w:ascii="Courier New" w:hAnsi="Courier New" w:cs="Courier New" w:hint="default"/>
+      </w:rPr>
+    </w:lvl>
+    <w:lvl w:ilvl="2" w:tplc="04090005" w:tentative="1">
+      <w:start w:val="1"/>
+      <w:numFmt w:val="bullet"/>
+      <w:lvlText w:val=""/>
+      <w:lvlJc w:val="left"/>
+      <w:pPr>
+        <w:ind w:left="2160" w:hanging="360"/>
+      </w:pPr>
+      <w:rPr>
+        <w:rFonts w:ascii="Wingdings" w:hAnsi="Wingdings" w:hint="default"/>
+      </w:rPr>
+    </w:lvl>
+    <w:lvl w:ilvl="3" w:tplc="04090001" w:tentative="1">
+      <w:start w:val="1"/>
+      <w:numFmt w:val="bullet"/>
+      <w:lvlText w:val=""/>
+      <w:lvlJc w:val="left"/>
+      <w:pPr>
+        <w:ind w:left="2880" w:hanging="360"/>
+      </w:pPr>
+      <w:rPr>
+        <w:rFonts w:ascii="Symbol" w:hAnsi="Symbol" w:hint="default"/>
+      </w:rPr>
+    </w:lvl>
+    <w:lvl w:ilvl="4" w:tplc="04090003" w:tentative="1">
+      <w:start w:val="1"/>
+      <w:numFmt w:val="bullet"/>
+      <w:lvlText w:val="o"/>
+      <w:lvlJc w:val="left"/>
+      <w:pPr>
+        <w:ind w:left="3600" w:hanging="360"/>
+      </w:pPr>
+      <w:rPr>
+        <w:rFonts w:ascii="Courier New" w:hAnsi="Courier New" w:cs="Courier New" w:hint="default"/>
+      </w:rPr>
+    </w:lvl>
+    <w:lvl w:ilvl="5" w:tplc="04090005" w:tentative="1">
+      <w:start w:val="1"/>
+      <w:numFmt w:val="bullet"/>
+      <w:lvlText w:val=""/>
+      <w:lvlJc w:val="left"/>
+      <w:pPr>
+        <w:ind w:left="4320" w:hanging="360"/>
+      </w:pPr>
+      <w:rPr>
+        <w:rFonts w:ascii="Wingdings" w:hAnsi="Wingdings" w:hint="default"/>
+      </w:rPr>
+    </w:lvl>
+    <w:lvl w:ilvl="6" w:tplc="04090001" w:tentative="1">
+      <w:start w:val="1"/>
+      <w:numFmt w:val="bullet"/>
+      <w:lvlText w:val=""/>
+      <w:lvlJc w:val="left"/>
+      <w:pPr>
+        <w:ind w:left="5040" w:hanging="360"/>
+      </w:pPr>
+      <w:rPr>
+        <w:rFonts w:ascii="Symbol" w:hAnsi="Symbol" w:hint="default"/>
+      </w:rPr>
+    </w:lvl>
+    <w:lvl w:ilvl="7" w:tplc="04090003" w:tentative="1">
+      <w:start w:val="1"/>
+      <w:numFmt w:val="bullet"/>
+      <w:lvlText w:val="o"/>
+      <w:lvlJc w:val="left"/>
+      <w:pPr>
+        <w:ind w:left="5760" w:hanging="360"/>
+      </w:pPr>
+      <w:rPr>
+        <w:rFonts w:ascii="Courier New" w:hAnsi="Courier New" w:cs="Courier New" w:hint="default"/>
+      </w:rPr>
+    </w:lvl>
+    <w:lvl w:ilvl="8" w:tplc="04090005" w:tentative="1">
+      <w:start w:val="1"/>
+      <w:numFmt w:val="bullet"/>
+      <w:lvlText w:val=""/>
+      <w:lvlJc w:val="left"/>
+      <w:pPr>
+        <w:ind w:left="6480" w:hanging="360"/>
+      </w:pPr>
+      <w:rPr>
+        <w:rFonts w:ascii="Wingdings" w:hAnsi="Wingdings" w:hint="default"/>
+      </w:rPr>
+    </w:lvl>
+  </w:abstractNum>
   <w:num w:numId="1">
-    <w:abstractNumId w:val="10"/>
+    <w:abstractNumId w:val="13"/>
   </w:num>
   <w:num w:numId="2">
+    <w:abstractNumId w:val="29"/>
+  </w:num>
+  <w:num w:numId="3">
+    <w:abstractNumId w:val="17"/>
+  </w:num>
+  <w:num w:numId="4">
+    <w:abstractNumId w:val="6"/>
+  </w:num>
+  <w:num w:numId="5">
+    <w:abstractNumId w:val="20"/>
+  </w:num>
+  <w:num w:numId="6">
+    <w:abstractNumId w:val="27"/>
+  </w:num>
+  <w:num w:numId="7">
+    <w:abstractNumId w:val="22"/>
+  </w:num>
+  <w:num w:numId="8">
+    <w:abstractNumId w:val="19"/>
+  </w:num>
+  <w:num w:numId="9">
+    <w:abstractNumId w:val="24"/>
+  </w:num>
+  <w:num w:numId="10">
     <w:abstractNumId w:val="23"/>
   </w:num>
-  <w:num w:numId="3">
-    <w:abstractNumId w:val="13"/>
-  </w:num>
-  <w:num w:numId="4">
-    <w:abstractNumId w:val="5"/>
-  </w:num>
-  <w:num w:numId="5">
+  <w:num w:numId="11">
     <w:abstractNumId w:val="16"/>
   </w:num>
-  <w:num w:numId="6">
-    <w:abstractNumId w:val="22"/>
-  </w:num>
-  <w:num w:numId="7">
-    <w:abstractNumId w:val="18"/>
-  </w:num>
-  <w:num w:numId="8">
+  <w:num w:numId="12">
     <w:abstractNumId w:val="15"/>
   </w:num>
-  <w:num w:numId="9">
-    <w:abstractNumId w:val="20"/>
-  </w:num>
-  <w:num w:numId="10">
-    <w:abstractNumId w:val="19"/>
-  </w:num>
-  <w:num w:numId="11">
-    <w:abstractNumId w:val="12"/>
-  </w:num>
-  <w:num w:numId="12">
-    <w:abstractNumId w:val="11"/>
-  </w:num>
   <w:num w:numId="13">
-    <w:abstractNumId w:val="1"/>
+    <w:abstractNumId w:val="2"/>
   </w:num>
   <w:num w:numId="14">
-    <w:abstractNumId w:val="4"/>
+    <w:abstractNumId w:val="5"/>
   </w:num>
   <w:num w:numId="15">
     <w:abstractNumId w:val="0"/>
   </w:num>
   <w:num w:numId="16">
-    <w:abstractNumId w:val="2"/>
+    <w:abstractNumId w:val="3"/>
   </w:num>
   <w:num w:numId="17">
+    <w:abstractNumId w:val="18"/>
+  </w:num>
+  <w:num w:numId="18">
+    <w:abstractNumId w:val="21"/>
+  </w:num>
+  <w:num w:numId="19">
+    <w:abstractNumId w:val="12"/>
+  </w:num>
+  <w:num w:numId="20">
+    <w:abstractNumId w:val="11"/>
+  </w:num>
+  <w:num w:numId="21">
+    <w:abstractNumId w:val="10"/>
+  </w:num>
+  <w:num w:numId="22">
+    <w:abstractNumId w:val="25"/>
+  </w:num>
+  <w:num w:numId="23">
+    <w:abstractNumId w:val="4"/>
+  </w:num>
+  <w:num w:numId="24">
+    <w:abstractNumId w:val="8"/>
+  </w:num>
+  <w:num w:numId="25">
     <w:abstractNumId w:val="14"/>
   </w:num>
-  <w:num w:numId="18">
-    <w:abstractNumId w:val="17"/>
+  <w:num w:numId="26">
+    <w:abstractNumId w:val="31"/>
   </w:num>
-  <w:num w:numId="19">
+  <w:num w:numId="27">
     <w:abstractNumId w:val="9"/>
   </w:num>
-  <w:num w:numId="20">
-    <w:abstractNumId w:val="8"/>
+  <w:num w:numId="28">
+    <w:abstractNumId w:val="1"/>
   </w:num>
-  <w:num w:numId="21">
+  <w:num w:numId="29">
     <w:abstractNumId w:val="7"/>
   </w:num>
-  <w:num w:numId="22">
-    <w:abstractNumId w:val="21"/>
+  <w:num w:numId="30">
+    <w:abstractNumId w:val="28"/>
   </w:num>
-  <w:num w:numId="23">
-    <w:abstractNumId w:val="3"/>
+  <w:num w:numId="31">
+    <w:abstractNumId w:val="30"/>
   </w:num>
-  <w:num w:numId="24">
-    <w:abstractNumId w:val="6"/>
+  <w:num w:numId="32">
+    <w:abstractNumId w:val="26"/>
+  </w:num>
+  <w:num w:numId="33">
+    <w:abstractNumId w:val="32"/>
   </w:num>
 </w:numbering>
 </file>

</xml_diff>

<commit_message>
Began notes on Smith & Larimer (2016) chapter 5
</commit_message>
<xml_diff>
--- a/Readings/SmithLarimer_2016_The-public-policy-theory-primer_Edition03_v00.docx
+++ b/Readings/SmithLarimer_2016_The-public-policy-theory-primer_Edition03_v00.docx
@@ -6358,13 +6358,732 @@
       </w:r>
     </w:p>
     <w:p>
+      <w:pPr>
+        <w:sectPr>
+          <w:pgSz w:w="12240" w:h="15840"/>
+          <w:pgMar w:top="1440" w:right="1440" w:bottom="1440" w:left="1440" w:header="720" w:footer="720" w:gutter="0"/>
+          <w:pgNumType w:start="1"/>
+          <w:cols w:space="720"/>
+          <w:docGrid w:linePitch="360"/>
+        </w:sectPr>
+      </w:pPr>
       <w:r>
         <w:t xml:space="preserve"> </w:t>
+      </w:r>
+    </w:p>
+    <w:p>
+      <w:pPr>
+        <w:rPr>
+          <w:u w:val="single"/>
+        </w:rPr>
+      </w:pPr>
+      <w:r>
+        <w:rPr>
+          <w:u w:val="single"/>
+        </w:rPr>
+        <w:lastRenderedPageBreak/>
+        <w:t>Preview Questions</w:t>
+      </w:r>
+    </w:p>
+    <w:p>
+      <w:pPr>
+        <w:pStyle w:val="ListParagraph"/>
+        <w:numPr>
+          <w:ilvl w:val="0"/>
+          <w:numId w:val="34"/>
+        </w:numPr>
+      </w:pPr>
+      <w:r>
+        <w:t>What types of questions are of interest to studies of the policy process?</w:t>
+      </w:r>
+    </w:p>
+    <w:p>
+      <w:pPr>
+        <w:pStyle w:val="ListParagraph"/>
+        <w:numPr>
+          <w:ilvl w:val="0"/>
+          <w:numId w:val="34"/>
+        </w:numPr>
+      </w:pPr>
+      <w:r>
+        <w:t>What is the relationship between power and the policy process?</w:t>
+      </w:r>
+    </w:p>
+    <w:p>
+      <w:pPr>
+        <w:pStyle w:val="ListParagraph"/>
+        <w:numPr>
+          <w:ilvl w:val="0"/>
+          <w:numId w:val="34"/>
+        </w:numPr>
+      </w:pPr>
+      <w:r>
+        <w:t>What are policy subsystems and issue networks?</w:t>
+      </w:r>
+    </w:p>
+    <w:p>
+      <w:pPr>
+        <w:pStyle w:val="ListParagraph"/>
+        <w:numPr>
+          <w:ilvl w:val="0"/>
+          <w:numId w:val="34"/>
+        </w:numPr>
+      </w:pPr>
+      <w:r>
+        <w:t>What is the difference between a theory and a framework?</w:t>
+      </w:r>
+    </w:p>
+    <w:p>
+      <w:pPr>
+        <w:pStyle w:val="ListParagraph"/>
+        <w:numPr>
+          <w:ilvl w:val="0"/>
+          <w:numId w:val="34"/>
+        </w:numPr>
+      </w:pPr>
+      <w:r>
+        <w:t>What are advocacy coalitions?</w:t>
+      </w:r>
+    </w:p>
+    <w:p>
+      <w:pPr>
+        <w:pStyle w:val="ListParagraph"/>
+        <w:numPr>
+          <w:ilvl w:val="0"/>
+          <w:numId w:val="34"/>
+        </w:numPr>
+      </w:pPr>
+      <w:r>
+        <w:t>What is punctuated equilibrium?</w:t>
+      </w:r>
+    </w:p>
+    <w:p>
+      <w:pPr>
+        <w:pStyle w:val="ListParagraph"/>
+        <w:numPr>
+          <w:ilvl w:val="0"/>
+          <w:numId w:val="34"/>
+        </w:numPr>
+      </w:pPr>
+      <w:r>
+        <w:t>What is the value of punctuated equilibrium?</w:t>
+      </w:r>
+    </w:p>
+    <w:p>
+      <w:pPr>
+        <w:pStyle w:val="ListParagraph"/>
+        <w:numPr>
+          <w:ilvl w:val="0"/>
+          <w:numId w:val="34"/>
+        </w:numPr>
+      </w:pPr>
+      <w:r>
+        <w:t>What is the multiple streams approach to policy change?</w:t>
+      </w:r>
+    </w:p>
+    <w:p>
+      <w:pPr>
+        <w:pStyle w:val="ListParagraph"/>
+        <w:numPr>
+          <w:ilvl w:val="0"/>
+          <w:numId w:val="34"/>
+        </w:numPr>
+      </w:pPr>
+      <w:r>
+        <w:t>Is there a unified theory of policy change?</w:t>
+      </w:r>
+    </w:p>
+    <w:p/>
+    <w:p>
+      <w:pPr>
+        <w:rPr>
+          <w:u w:val="single"/>
+        </w:rPr>
+      </w:pPr>
+      <w:r>
+        <w:rPr>
+          <w:u w:val="single"/>
+        </w:rPr>
+        <w:t>Reading Summary</w:t>
+      </w:r>
+    </w:p>
+    <w:p>
+      <w:r>
+        <w:t>Studying the Process of Policy Change</w:t>
+      </w:r>
+    </w:p>
+    <w:p>
+      <w:pPr>
+        <w:pStyle w:val="ListParagraph"/>
+        <w:numPr>
+          <w:ilvl w:val="0"/>
+          <w:numId w:val="35"/>
+        </w:numPr>
+      </w:pPr>
+      <w:r>
+        <w:t>Public policy is a solution-oriented response to social problems.</w:t>
+      </w:r>
+    </w:p>
+    <w:p>
+      <w:pPr>
+        <w:pStyle w:val="ListParagraph"/>
+        <w:numPr>
+          <w:ilvl w:val="1"/>
+          <w:numId w:val="35"/>
+        </w:numPr>
+      </w:pPr>
+      <w:r>
+        <w:t>Deliberate action or inaction by the government to achieve some objective.</w:t>
+      </w:r>
+    </w:p>
+    <w:p>
+      <w:pPr>
+        <w:pStyle w:val="ListParagraph"/>
+        <w:numPr>
+          <w:ilvl w:val="0"/>
+          <w:numId w:val="35"/>
+        </w:numPr>
+      </w:pPr>
+      <w:r>
+        <w:t>Policy process is the study of how public policy is made.</w:t>
+      </w:r>
+    </w:p>
+    <w:p>
+      <w:pPr>
+        <w:pStyle w:val="ListParagraph"/>
+        <w:numPr>
+          <w:ilvl w:val="0"/>
+          <w:numId w:val="35"/>
+        </w:numPr>
+      </w:pPr>
+      <w:r>
+        <w:t>Key questions:</w:t>
+      </w:r>
+    </w:p>
+    <w:p>
+      <w:pPr>
+        <w:pStyle w:val="ListParagraph"/>
+        <w:numPr>
+          <w:ilvl w:val="1"/>
+          <w:numId w:val="35"/>
+        </w:numPr>
+      </w:pPr>
+      <w:r>
+        <w:t>What problems should the government address?</w:t>
+      </w:r>
+    </w:p>
+    <w:p>
+      <w:pPr>
+        <w:pStyle w:val="ListParagraph"/>
+        <w:numPr>
+          <w:ilvl w:val="1"/>
+          <w:numId w:val="35"/>
+        </w:numPr>
+      </w:pPr>
+      <w:r>
+        <w:t>Who decides</w:t>
+      </w:r>
+      <w:r>
+        <w:t xml:space="preserve"> if a phenomenon is a problem?</w:t>
+      </w:r>
+    </w:p>
+    <w:p>
+      <w:pPr>
+        <w:pStyle w:val="ListParagraph"/>
+        <w:numPr>
+          <w:ilvl w:val="1"/>
+          <w:numId w:val="35"/>
+        </w:numPr>
+      </w:pPr>
+      <w:r>
+        <w:t>Who decides if the government should address a problem?</w:t>
+      </w:r>
+    </w:p>
+    <w:p>
+      <w:pPr>
+        <w:pStyle w:val="ListParagraph"/>
+        <w:numPr>
+          <w:ilvl w:val="1"/>
+          <w:numId w:val="35"/>
+        </w:numPr>
+      </w:pPr>
+      <w:r>
+        <w:t>Why do policies change?</w:t>
+      </w:r>
+    </w:p>
+    <w:p>
+      <w:pPr>
+        <w:pStyle w:val="ListParagraph"/>
+        <w:numPr>
+          <w:ilvl w:val="1"/>
+          <w:numId w:val="35"/>
+        </w:numPr>
+      </w:pPr>
+      <w:r>
+        <w:t>How do policies change?</w:t>
+      </w:r>
+    </w:p>
+    <w:p>
+      <w:pPr>
+        <w:pStyle w:val="ListParagraph"/>
+        <w:numPr>
+          <w:ilvl w:val="0"/>
+          <w:numId w:val="35"/>
+        </w:numPr>
+      </w:pPr>
+      <w:r>
+        <w:t>Agenda setting is the process by which the attention of policymakers is allocated to some problems rather than others.</w:t>
+      </w:r>
+    </w:p>
+    <w:p>
+      <w:pPr>
+        <w:pStyle w:val="ListParagraph"/>
+        <w:numPr>
+          <w:ilvl w:val="1"/>
+          <w:numId w:val="35"/>
+        </w:numPr>
+      </w:pPr>
+      <w:r>
+        <w:t>Logical and political (i.e., illogical, irrational)</w:t>
+      </w:r>
+    </w:p>
+    <w:p>
+      <w:pPr>
+        <w:pStyle w:val="ListParagraph"/>
+        <w:numPr>
+          <w:ilvl w:val="1"/>
+          <w:numId w:val="35"/>
+        </w:numPr>
+      </w:pPr>
+      <w:r>
+        <w:t>Rationalization of decisions versus rational decision making</w:t>
+      </w:r>
+    </w:p>
+    <w:p/>
+    <w:p>
+      <w:r>
+        <w:t>Process and Power</w:t>
+      </w:r>
+    </w:p>
+    <w:p>
+      <w:pPr>
+        <w:pStyle w:val="ListParagraph"/>
+        <w:numPr>
+          <w:ilvl w:val="0"/>
+          <w:numId w:val="36"/>
+        </w:numPr>
+      </w:pPr>
+      <w:r>
+        <w:t>Political power is a core factor in the policy process.</w:t>
+      </w:r>
+    </w:p>
+    <w:p>
+      <w:pPr>
+        <w:pStyle w:val="ListParagraph"/>
+        <w:numPr>
+          <w:ilvl w:val="0"/>
+          <w:numId w:val="36"/>
+        </w:numPr>
+      </w:pPr>
+      <w:r>
+        <w:t>Political power is the relative influence over policy decisions.</w:t>
+      </w:r>
+    </w:p>
+    <w:p>
+      <w:pPr>
+        <w:pStyle w:val="ListParagraph"/>
+        <w:numPr>
+          <w:ilvl w:val="0"/>
+          <w:numId w:val="36"/>
+        </w:numPr>
+      </w:pPr>
+      <w:r>
+        <w:t>One way to wield political power is to determine which problems the government considers for action (i.e., agenda setting).</w:t>
+      </w:r>
+    </w:p>
+    <w:p>
+      <w:pPr>
+        <w:pStyle w:val="ListParagraph"/>
+        <w:numPr>
+          <w:ilvl w:val="1"/>
+          <w:numId w:val="36"/>
+        </w:numPr>
+      </w:pPr>
+      <w:r>
+        <w:t>Indirect power</w:t>
+      </w:r>
+    </w:p>
+    <w:p>
+      <w:pPr>
+        <w:pStyle w:val="ListParagraph"/>
+        <w:numPr>
+          <w:ilvl w:val="1"/>
+          <w:numId w:val="36"/>
+        </w:numPr>
+      </w:pPr>
+      <w:r>
+        <w:t>Often more influential in determining final outcome than direct power.</w:t>
+      </w:r>
+    </w:p>
+    <w:p>
+      <w:pPr>
+        <w:pStyle w:val="ListParagraph"/>
+        <w:numPr>
+          <w:ilvl w:val="0"/>
+          <w:numId w:val="36"/>
+        </w:numPr>
+      </w:pPr>
+      <w:r>
+        <w:t>Policymaking process does not generally conform to the ideal of pluralistic democracy.</w:t>
+      </w:r>
+    </w:p>
+    <w:p/>
+    <w:p>
+      <w:r>
+        <w:t>Policy Subsystems and Issue Networks</w:t>
+      </w:r>
+    </w:p>
+    <w:p>
+      <w:pPr>
+        <w:pStyle w:val="ListParagraph"/>
+        <w:numPr>
+          <w:ilvl w:val="0"/>
+          <w:numId w:val="37"/>
+        </w:numPr>
+      </w:pPr>
+      <w:r>
+        <w:t>Pluralistic theory</w:t>
+      </w:r>
+    </w:p>
+    <w:p>
+      <w:pPr>
+        <w:pStyle w:val="ListParagraph"/>
+        <w:numPr>
+          <w:ilvl w:val="1"/>
+          <w:numId w:val="37"/>
+        </w:numPr>
+      </w:pPr>
+      <w:r>
+        <w:t>Key points</w:t>
+      </w:r>
+    </w:p>
+    <w:p>
+      <w:pPr>
+        <w:pStyle w:val="ListParagraph"/>
+        <w:numPr>
+          <w:ilvl w:val="2"/>
+          <w:numId w:val="37"/>
+        </w:numPr>
+      </w:pPr>
+      <w:r>
+        <w:t>Competition among organized groups</w:t>
+      </w:r>
+    </w:p>
+    <w:p>
+      <w:pPr>
+        <w:pStyle w:val="ListParagraph"/>
+        <w:numPr>
+          <w:ilvl w:val="2"/>
+          <w:numId w:val="37"/>
+        </w:numPr>
+      </w:pPr>
+      <w:r>
+        <w:t>All interests are accounted for</w:t>
+      </w:r>
+    </w:p>
+    <w:p>
+      <w:pPr>
+        <w:pStyle w:val="ListParagraph"/>
+        <w:numPr>
+          <w:ilvl w:val="2"/>
+          <w:numId w:val="37"/>
+        </w:numPr>
+      </w:pPr>
+      <w:r>
+        <w:t>Each interest has an equal chance of making it on the agenda</w:t>
+      </w:r>
+    </w:p>
+    <w:p>
+      <w:pPr>
+        <w:pStyle w:val="ListParagraph"/>
+        <w:numPr>
+          <w:ilvl w:val="1"/>
+          <w:numId w:val="37"/>
+        </w:numPr>
+      </w:pPr>
+      <w:r>
+        <w:t>Policy process scholars are skeptical of the pluralist framework</w:t>
+      </w:r>
+    </w:p>
+    <w:p>
+      <w:pPr>
+        <w:pStyle w:val="ListParagraph"/>
+        <w:numPr>
+          <w:ilvl w:val="0"/>
+          <w:numId w:val="37"/>
+        </w:numPr>
+      </w:pPr>
+      <w:r>
+        <w:t>Policy triangles</w:t>
+      </w:r>
+    </w:p>
+    <w:p>
+      <w:pPr>
+        <w:pStyle w:val="ListParagraph"/>
+        <w:numPr>
+          <w:ilvl w:val="1"/>
+          <w:numId w:val="37"/>
+        </w:numPr>
+      </w:pPr>
+      <w:r>
+        <w:t>Components</w:t>
+      </w:r>
+    </w:p>
+    <w:p>
+      <w:pPr>
+        <w:pStyle w:val="ListParagraph"/>
+        <w:numPr>
+          <w:ilvl w:val="2"/>
+          <w:numId w:val="37"/>
+        </w:numPr>
+      </w:pPr>
+      <w:r>
+        <w:lastRenderedPageBreak/>
+        <w:t>Congress</w:t>
+      </w:r>
+    </w:p>
+    <w:p>
+      <w:pPr>
+        <w:pStyle w:val="ListParagraph"/>
+        <w:numPr>
+          <w:ilvl w:val="2"/>
+          <w:numId w:val="37"/>
+        </w:numPr>
+      </w:pPr>
+      <w:r>
+        <w:t>Bureaucracy</w:t>
+      </w:r>
+    </w:p>
+    <w:p>
+      <w:pPr>
+        <w:pStyle w:val="ListParagraph"/>
+        <w:numPr>
+          <w:ilvl w:val="2"/>
+          <w:numId w:val="37"/>
+        </w:numPr>
+      </w:pPr>
+      <w:r>
+        <w:t>Special interest groups</w:t>
+      </w:r>
+    </w:p>
+    <w:p>
+      <w:pPr>
+        <w:pStyle w:val="ListParagraph"/>
+        <w:numPr>
+          <w:ilvl w:val="1"/>
+          <w:numId w:val="37"/>
+        </w:numPr>
+      </w:pPr>
+      <w:r>
+        <w:t>Clear, separable, and semi-permanent roles</w:t>
+      </w:r>
+    </w:p>
+    <w:p>
+      <w:pPr>
+        <w:pStyle w:val="ListParagraph"/>
+        <w:numPr>
+          <w:ilvl w:val="0"/>
+          <w:numId w:val="37"/>
+        </w:numPr>
+      </w:pPr>
+      <w:r>
+        <w:t>Policy subsystems</w:t>
+      </w:r>
+    </w:p>
+    <w:p>
+      <w:pPr>
+        <w:pStyle w:val="ListParagraph"/>
+        <w:numPr>
+          <w:ilvl w:val="1"/>
+          <w:numId w:val="37"/>
+        </w:numPr>
+      </w:pPr>
+      <w:r>
+        <w:t>Public and private organizations play a role</w:t>
+      </w:r>
+    </w:p>
+    <w:p>
+      <w:pPr>
+        <w:pStyle w:val="ListParagraph"/>
+        <w:numPr>
+          <w:ilvl w:val="2"/>
+          <w:numId w:val="37"/>
+        </w:numPr>
+      </w:pPr>
+      <w:r>
+        <w:t>Think tanks</w:t>
+      </w:r>
+    </w:p>
+    <w:p>
+      <w:pPr>
+        <w:pStyle w:val="ListParagraph"/>
+        <w:numPr>
+          <w:ilvl w:val="2"/>
+          <w:numId w:val="37"/>
+        </w:numPr>
+      </w:pPr>
+      <w:r>
+        <w:t>Research institutes</w:t>
+      </w:r>
+    </w:p>
+    <w:p>
+      <w:pPr>
+        <w:pStyle w:val="ListParagraph"/>
+        <w:numPr>
+          <w:ilvl w:val="2"/>
+          <w:numId w:val="37"/>
+        </w:numPr>
+      </w:pPr>
+      <w:r>
+        <w:t>Interest groups</w:t>
+      </w:r>
+    </w:p>
+    <w:p>
+      <w:pPr>
+        <w:pStyle w:val="ListParagraph"/>
+        <w:numPr>
+          <w:ilvl w:val="2"/>
+          <w:numId w:val="37"/>
+        </w:numPr>
+      </w:pPr>
+      <w:r>
+        <w:t>Individual citizens</w:t>
+      </w:r>
+    </w:p>
+    <w:p>
+      <w:pPr>
+        <w:pStyle w:val="ListParagraph"/>
+        <w:numPr>
+          <w:ilvl w:val="1"/>
+          <w:numId w:val="37"/>
+        </w:numPr>
+      </w:pPr>
+      <w:r>
+        <w:t xml:space="preserve">Policy process is </w:t>
+      </w:r>
+    </w:p>
+    <w:p>
+      <w:pPr>
+        <w:pStyle w:val="ListParagraph"/>
+        <w:numPr>
+          <w:ilvl w:val="2"/>
+          <w:numId w:val="37"/>
+        </w:numPr>
+      </w:pPr>
+      <w:r>
+        <w:t>Decentralized and fragmented</w:t>
+      </w:r>
+    </w:p>
+    <w:p>
+      <w:pPr>
+        <w:pStyle w:val="ListParagraph"/>
+        <w:numPr>
+          <w:ilvl w:val="2"/>
+          <w:numId w:val="37"/>
+        </w:numPr>
+      </w:pPr>
+      <w:r>
+        <w:t>Informal, shifting alliances</w:t>
+      </w:r>
+    </w:p>
+    <w:p>
+      <w:pPr>
+        <w:pStyle w:val="ListParagraph"/>
+        <w:numPr>
+          <w:ilvl w:val="1"/>
+          <w:numId w:val="37"/>
+        </w:numPr>
+      </w:pPr>
+      <w:r>
+        <w:t>Issue networks</w:t>
+      </w:r>
+    </w:p>
+    <w:p>
+      <w:pPr>
+        <w:pStyle w:val="ListParagraph"/>
+        <w:numPr>
+          <w:ilvl w:val="2"/>
+          <w:numId w:val="37"/>
+        </w:numPr>
+      </w:pPr>
+      <w:r>
+        <w:t>Structure</w:t>
+      </w:r>
+    </w:p>
+    <w:p>
+      <w:pPr>
+        <w:pStyle w:val="ListParagraph"/>
+        <w:numPr>
+          <w:ilvl w:val="3"/>
+          <w:numId w:val="37"/>
+        </w:numPr>
+      </w:pPr>
+      <w:r>
+        <w:t>Informal alliances among policy actors</w:t>
+      </w:r>
+    </w:p>
+    <w:p>
+      <w:pPr>
+        <w:pStyle w:val="ListParagraph"/>
+        <w:numPr>
+          <w:ilvl w:val="3"/>
+          <w:numId w:val="37"/>
+        </w:numPr>
+      </w:pPr>
+      <w:r>
+        <w:t>Coalesce around certain common issues</w:t>
+      </w:r>
+    </w:p>
+    <w:p>
+      <w:pPr>
+        <w:pStyle w:val="ListParagraph"/>
+        <w:numPr>
+          <w:ilvl w:val="3"/>
+          <w:numId w:val="37"/>
+        </w:numPr>
+      </w:pPr>
+      <w:r>
+        <w:t>Exert influence on the policymaking process</w:t>
+      </w:r>
+    </w:p>
+    <w:p>
+      <w:pPr>
+        <w:pStyle w:val="ListParagraph"/>
+        <w:numPr>
+          <w:ilvl w:val="3"/>
+          <w:numId w:val="37"/>
+        </w:numPr>
+      </w:pPr>
+      <w:r>
+        <w:t>Overlay existing alliances</w:t>
+      </w:r>
+    </w:p>
+    <w:p>
+      <w:pPr>
+        <w:pStyle w:val="ListParagraph"/>
+        <w:numPr>
+          <w:ilvl w:val="2"/>
+          <w:numId w:val="37"/>
+        </w:numPr>
+      </w:pPr>
+      <w:r>
+        <w:t>Advantages</w:t>
       </w:r>
       <w:bookmarkStart w:id="0" w:name="_GoBack"/>
       <w:bookmarkEnd w:id="0"/>
     </w:p>
     <w:sectPr>
+      <w:headerReference w:type="default" r:id="rId11"/>
       <w:pgSz w:w="12240" w:h="15840"/>
       <w:pgMar w:top="1440" w:right="1440" w:bottom="1440" w:left="1440" w:header="720" w:footer="720" w:gutter="0"/>
       <w:pgNumType w:start="1"/>
@@ -6710,9 +7429,221 @@
 </w:hdr>
 </file>
 
+<file path=word/header4.xml><?xml version="1.0" encoding="utf-8"?>
+<w:hdr xmlns:wpc="http://schemas.microsoft.com/office/word/2010/wordprocessingCanvas" xmlns:mc="http://schemas.openxmlformats.org/markup-compatibility/2006" xmlns:o="urn:schemas-microsoft-com:office:office" xmlns:r="http://schemas.openxmlformats.org/officeDocument/2006/relationships" xmlns:m="http://schemas.openxmlformats.org/officeDocument/2006/math" xmlns:v="urn:schemas-microsoft-com:vml" xmlns:wp14="http://schemas.microsoft.com/office/word/2010/wordprocessingDrawing" xmlns:wp="http://schemas.openxmlformats.org/drawingml/2006/wordprocessingDrawing" xmlns:w10="urn:schemas-microsoft-com:office:word" xmlns:w="http://schemas.openxmlformats.org/wordprocessingml/2006/main" xmlns:w14="http://schemas.microsoft.com/office/word/2010/wordml" xmlns:wpg="http://schemas.microsoft.com/office/word/2010/wordprocessingGroup" xmlns:wpi="http://schemas.microsoft.com/office/word/2010/wordprocessingInk" xmlns:wne="http://schemas.microsoft.com/office/word/2006/wordml" xmlns:wps="http://schemas.microsoft.com/office/word/2010/wordprocessingShape" mc:Ignorable="w14 wp14">
+  <w:p>
+    <w:pPr>
+      <w:pStyle w:val="Header"/>
+    </w:pPr>
+    <w:r>
+      <w:t xml:space="preserve">Smith, K.B. and Larimer, C.W. (2016). The Public Policy Theory Primer. 3rd edition. Boulder, Colorado: Westview Press. </w:t>
+    </w:r>
+  </w:p>
+  <w:p>
+    <w:pPr>
+      <w:pStyle w:val="Header"/>
+    </w:pPr>
+  </w:p>
+  <w:p>
+    <w:pPr>
+      <w:pStyle w:val="Header"/>
+      <w:rPr>
+        <w:b/>
+      </w:rPr>
+    </w:pPr>
+    <w:r>
+      <w:t xml:space="preserve">Chapter 5 | Page </w:t>
+    </w:r>
+    <w:r>
+      <w:rPr>
+        <w:b/>
+      </w:rPr>
+      <w:fldChar w:fldCharType="begin"/>
+    </w:r>
+    <w:r>
+      <w:rPr>
+        <w:b/>
+      </w:rPr>
+      <w:instrText xml:space="preserve"> PAGE  \* Arabic  \* MERGEFORMAT </w:instrText>
+    </w:r>
+    <w:r>
+      <w:rPr>
+        <w:b/>
+      </w:rPr>
+      <w:fldChar w:fldCharType="separate"/>
+    </w:r>
+    <w:r>
+      <w:rPr>
+        <w:b/>
+        <w:noProof/>
+      </w:rPr>
+      <w:t>2</w:t>
+    </w:r>
+    <w:r>
+      <w:rPr>
+        <w:b/>
+      </w:rPr>
+      <w:fldChar w:fldCharType="end"/>
+    </w:r>
+    <w:r>
+      <w:t xml:space="preserve"> of </w:t>
+    </w:r>
+    <w:r>
+      <w:rPr>
+        <w:b/>
+      </w:rPr>
+      <w:fldChar w:fldCharType="begin"/>
+    </w:r>
+    <w:r>
+      <w:rPr>
+        <w:b/>
+      </w:rPr>
+      <w:instrText xml:space="preserve"> SECTIONPAGES   \* MERGEFORMAT </w:instrText>
+    </w:r>
+    <w:r>
+      <w:rPr>
+        <w:b/>
+      </w:rPr>
+      <w:fldChar w:fldCharType="separate"/>
+    </w:r>
+    <w:r>
+      <w:rPr>
+        <w:b/>
+        <w:noProof/>
+      </w:rPr>
+      <w:t>2</w:t>
+    </w:r>
+    <w:r>
+      <w:rPr>
+        <w:b/>
+      </w:rPr>
+      <w:fldChar w:fldCharType="end"/>
+    </w:r>
+  </w:p>
+  <w:p>
+    <w:pPr>
+      <w:pStyle w:val="Header"/>
+    </w:pPr>
+  </w:p>
+</w:hdr>
+</file>
+
 <file path=word/numbering.xml><?xml version="1.0" encoding="utf-8"?>
 <w:numbering xmlns:wpc="http://schemas.microsoft.com/office/word/2010/wordprocessingCanvas" xmlns:mc="http://schemas.openxmlformats.org/markup-compatibility/2006" xmlns:o="urn:schemas-microsoft-com:office:office" xmlns:r="http://schemas.openxmlformats.org/officeDocument/2006/relationships" xmlns:m="http://schemas.openxmlformats.org/officeDocument/2006/math" xmlns:v="urn:schemas-microsoft-com:vml" xmlns:wp14="http://schemas.microsoft.com/office/word/2010/wordprocessingDrawing" xmlns:wp="http://schemas.openxmlformats.org/drawingml/2006/wordprocessingDrawing" xmlns:w10="urn:schemas-microsoft-com:office:word" xmlns:w="http://schemas.openxmlformats.org/wordprocessingml/2006/main" xmlns:w14="http://schemas.microsoft.com/office/word/2010/wordml" xmlns:wpg="http://schemas.microsoft.com/office/word/2010/wordprocessingGroup" xmlns:wpi="http://schemas.microsoft.com/office/word/2010/wordprocessingInk" xmlns:wne="http://schemas.microsoft.com/office/word/2006/wordml" xmlns:wps="http://schemas.microsoft.com/office/word/2010/wordprocessingShape" mc:Ignorable="w14 wp14">
   <w:abstractNum w:abstractNumId="0">
+    <w:nsid w:val="082368D9"/>
+    <w:multiLevelType w:val="hybridMultilevel"/>
+    <w:tmpl w:val="10DE7FB2"/>
+    <w:lvl w:ilvl="0" w:tplc="04090001">
+      <w:start w:val="1"/>
+      <w:numFmt w:val="bullet"/>
+      <w:lvlText w:val=""/>
+      <w:lvlJc w:val="left"/>
+      <w:pPr>
+        <w:ind w:left="720" w:hanging="360"/>
+      </w:pPr>
+      <w:rPr>
+        <w:rFonts w:ascii="Symbol" w:hAnsi="Symbol" w:hint="default"/>
+      </w:rPr>
+    </w:lvl>
+    <w:lvl w:ilvl="1" w:tplc="04090003">
+      <w:start w:val="1"/>
+      <w:numFmt w:val="bullet"/>
+      <w:lvlText w:val="o"/>
+      <w:lvlJc w:val="left"/>
+      <w:pPr>
+        <w:ind w:left="1440" w:hanging="360"/>
+      </w:pPr>
+      <w:rPr>
+        <w:rFonts w:ascii="Courier New" w:hAnsi="Courier New" w:cs="Courier New" w:hint="default"/>
+      </w:rPr>
+    </w:lvl>
+    <w:lvl w:ilvl="2" w:tplc="04090005" w:tentative="1">
+      <w:start w:val="1"/>
+      <w:numFmt w:val="bullet"/>
+      <w:lvlText w:val=""/>
+      <w:lvlJc w:val="left"/>
+      <w:pPr>
+        <w:ind w:left="2160" w:hanging="360"/>
+      </w:pPr>
+      <w:rPr>
+        <w:rFonts w:ascii="Wingdings" w:hAnsi="Wingdings" w:hint="default"/>
+      </w:rPr>
+    </w:lvl>
+    <w:lvl w:ilvl="3" w:tplc="04090001" w:tentative="1">
+      <w:start w:val="1"/>
+      <w:numFmt w:val="bullet"/>
+      <w:lvlText w:val=""/>
+      <w:lvlJc w:val="left"/>
+      <w:pPr>
+        <w:ind w:left="2880" w:hanging="360"/>
+      </w:pPr>
+      <w:rPr>
+        <w:rFonts w:ascii="Symbol" w:hAnsi="Symbol" w:hint="default"/>
+      </w:rPr>
+    </w:lvl>
+    <w:lvl w:ilvl="4" w:tplc="04090003" w:tentative="1">
+      <w:start w:val="1"/>
+      <w:numFmt w:val="bullet"/>
+      <w:lvlText w:val="o"/>
+      <w:lvlJc w:val="left"/>
+      <w:pPr>
+        <w:ind w:left="3600" w:hanging="360"/>
+      </w:pPr>
+      <w:rPr>
+        <w:rFonts w:ascii="Courier New" w:hAnsi="Courier New" w:cs="Courier New" w:hint="default"/>
+      </w:rPr>
+    </w:lvl>
+    <w:lvl w:ilvl="5" w:tplc="04090005" w:tentative="1">
+      <w:start w:val="1"/>
+      <w:numFmt w:val="bullet"/>
+      <w:lvlText w:val=""/>
+      <w:lvlJc w:val="left"/>
+      <w:pPr>
+        <w:ind w:left="4320" w:hanging="360"/>
+      </w:pPr>
+      <w:rPr>
+        <w:rFonts w:ascii="Wingdings" w:hAnsi="Wingdings" w:hint="default"/>
+      </w:rPr>
+    </w:lvl>
+    <w:lvl w:ilvl="6" w:tplc="04090001" w:tentative="1">
+      <w:start w:val="1"/>
+      <w:numFmt w:val="bullet"/>
+      <w:lvlText w:val=""/>
+      <w:lvlJc w:val="left"/>
+      <w:pPr>
+        <w:ind w:left="5040" w:hanging="360"/>
+      </w:pPr>
+      <w:rPr>
+        <w:rFonts w:ascii="Symbol" w:hAnsi="Symbol" w:hint="default"/>
+      </w:rPr>
+    </w:lvl>
+    <w:lvl w:ilvl="7" w:tplc="04090003" w:tentative="1">
+      <w:start w:val="1"/>
+      <w:numFmt w:val="bullet"/>
+      <w:lvlText w:val="o"/>
+      <w:lvlJc w:val="left"/>
+      <w:pPr>
+        <w:ind w:left="5760" w:hanging="360"/>
+      </w:pPr>
+      <w:rPr>
+        <w:rFonts w:ascii="Courier New" w:hAnsi="Courier New" w:cs="Courier New" w:hint="default"/>
+      </w:rPr>
+    </w:lvl>
+    <w:lvl w:ilvl="8" w:tplc="04090005" w:tentative="1">
+      <w:start w:val="1"/>
+      <w:numFmt w:val="bullet"/>
+      <w:lvlText w:val=""/>
+      <w:lvlJc w:val="left"/>
+      <w:pPr>
+        <w:ind w:left="6480" w:hanging="360"/>
+      </w:pPr>
+      <w:rPr>
+        <w:rFonts w:ascii="Wingdings" w:hAnsi="Wingdings" w:hint="default"/>
+      </w:rPr>
+    </w:lvl>
+  </w:abstractNum>
+  <w:abstractNum w:abstractNumId="1">
     <w:nsid w:val="12D34B08"/>
     <w:multiLevelType w:val="hybridMultilevel"/>
     <w:tmpl w:val="82685FA4"/>
@@ -6825,7 +7756,7 @@
       </w:rPr>
     </w:lvl>
   </w:abstractNum>
-  <w:abstractNum w:abstractNumId="1">
+  <w:abstractNum w:abstractNumId="2">
     <w:nsid w:val="14E54498"/>
     <w:multiLevelType w:val="hybridMultilevel"/>
     <w:tmpl w:val="7BE45DF6"/>
@@ -6938,7 +7869,7 @@
       </w:rPr>
     </w:lvl>
   </w:abstractNum>
-  <w:abstractNum w:abstractNumId="2">
+  <w:abstractNum w:abstractNumId="3">
     <w:nsid w:val="18825B3B"/>
     <w:multiLevelType w:val="hybridMultilevel"/>
     <w:tmpl w:val="44B68ED6"/>
@@ -7051,7 +7982,7 @@
       </w:rPr>
     </w:lvl>
   </w:abstractNum>
-  <w:abstractNum w:abstractNumId="3">
+  <w:abstractNum w:abstractNumId="4">
     <w:nsid w:val="1C6A47C8"/>
     <w:multiLevelType w:val="hybridMultilevel"/>
     <w:tmpl w:val="22D23308"/>
@@ -7164,7 +8095,7 @@
       </w:rPr>
     </w:lvl>
   </w:abstractNum>
-  <w:abstractNum w:abstractNumId="4">
+  <w:abstractNum w:abstractNumId="5">
     <w:nsid w:val="2ADB5552"/>
     <w:multiLevelType w:val="hybridMultilevel"/>
     <w:tmpl w:val="CFF8DD12"/>
@@ -7277,7 +8208,7 @@
       </w:rPr>
     </w:lvl>
   </w:abstractNum>
-  <w:abstractNum w:abstractNumId="5">
+  <w:abstractNum w:abstractNumId="6">
     <w:nsid w:val="30475515"/>
     <w:multiLevelType w:val="hybridMultilevel"/>
     <w:tmpl w:val="7A801E7E"/>
@@ -7390,7 +8321,7 @@
       </w:rPr>
     </w:lvl>
   </w:abstractNum>
-  <w:abstractNum w:abstractNumId="6">
+  <w:abstractNum w:abstractNumId="7">
     <w:nsid w:val="30CD7747"/>
     <w:multiLevelType w:val="hybridMultilevel"/>
     <w:tmpl w:val="44EC9098"/>
@@ -7503,7 +8434,7 @@
       </w:rPr>
     </w:lvl>
   </w:abstractNum>
-  <w:abstractNum w:abstractNumId="7">
+  <w:abstractNum w:abstractNumId="8">
     <w:nsid w:val="30F43E55"/>
     <w:multiLevelType w:val="hybridMultilevel"/>
     <w:tmpl w:val="267A6FF0"/>
@@ -7616,7 +8547,7 @@
       </w:rPr>
     </w:lvl>
   </w:abstractNum>
-  <w:abstractNum w:abstractNumId="8">
+  <w:abstractNum w:abstractNumId="9">
     <w:nsid w:val="3902529E"/>
     <w:multiLevelType w:val="hybridMultilevel"/>
     <w:tmpl w:val="8A4E76C4"/>
@@ -7729,7 +8660,7 @@
       </w:rPr>
     </w:lvl>
   </w:abstractNum>
-  <w:abstractNum w:abstractNumId="9">
+  <w:abstractNum w:abstractNumId="10">
     <w:nsid w:val="3C25189D"/>
     <w:multiLevelType w:val="hybridMultilevel"/>
     <w:tmpl w:val="EB907664"/>
@@ -7842,7 +8773,7 @@
       </w:rPr>
     </w:lvl>
   </w:abstractNum>
-  <w:abstractNum w:abstractNumId="10">
+  <w:abstractNum w:abstractNumId="11">
     <w:nsid w:val="3DC159A9"/>
     <w:multiLevelType w:val="hybridMultilevel"/>
     <w:tmpl w:val="CCA8F5AA"/>
@@ -7955,7 +8886,7 @@
       </w:rPr>
     </w:lvl>
   </w:abstractNum>
-  <w:abstractNum w:abstractNumId="11">
+  <w:abstractNum w:abstractNumId="12">
     <w:nsid w:val="3E39474E"/>
     <w:multiLevelType w:val="hybridMultilevel"/>
     <w:tmpl w:val="660E9ECC"/>
@@ -8068,7 +8999,7 @@
       </w:rPr>
     </w:lvl>
   </w:abstractNum>
-  <w:abstractNum w:abstractNumId="12">
+  <w:abstractNum w:abstractNumId="13">
     <w:nsid w:val="42C828BB"/>
     <w:multiLevelType w:val="hybridMultilevel"/>
     <w:tmpl w:val="A1A6E0DE"/>
@@ -8181,7 +9112,7 @@
       </w:rPr>
     </w:lvl>
   </w:abstractNum>
-  <w:abstractNum w:abstractNumId="13">
+  <w:abstractNum w:abstractNumId="14">
     <w:nsid w:val="44E96F2A"/>
     <w:multiLevelType w:val="hybridMultilevel"/>
     <w:tmpl w:val="BB1488C6"/>
@@ -8267,7 +9198,7 @@
       </w:pPr>
     </w:lvl>
   </w:abstractNum>
-  <w:abstractNum w:abstractNumId="14">
+  <w:abstractNum w:abstractNumId="15">
     <w:nsid w:val="475548A7"/>
     <w:multiLevelType w:val="hybridMultilevel"/>
     <w:tmpl w:val="E04C7BE6"/>
@@ -8353,7 +9284,7 @@
       </w:pPr>
     </w:lvl>
   </w:abstractNum>
-  <w:abstractNum w:abstractNumId="15">
+  <w:abstractNum w:abstractNumId="16">
     <w:nsid w:val="486A3D66"/>
     <w:multiLevelType w:val="hybridMultilevel"/>
     <w:tmpl w:val="81921D70"/>
@@ -8466,7 +9397,7 @@
       </w:rPr>
     </w:lvl>
   </w:abstractNum>
-  <w:abstractNum w:abstractNumId="16">
+  <w:abstractNum w:abstractNumId="17">
     <w:nsid w:val="4E152FC2"/>
     <w:multiLevelType w:val="hybridMultilevel"/>
     <w:tmpl w:val="DF7662A6"/>
@@ -8579,7 +9510,7 @@
       </w:rPr>
     </w:lvl>
   </w:abstractNum>
-  <w:abstractNum w:abstractNumId="17">
+  <w:abstractNum w:abstractNumId="18">
     <w:nsid w:val="4E497E75"/>
     <w:multiLevelType w:val="hybridMultilevel"/>
     <w:tmpl w:val="3CC49AE4"/>
@@ -8692,7 +9623,7 @@
       </w:rPr>
     </w:lvl>
   </w:abstractNum>
-  <w:abstractNum w:abstractNumId="18">
+  <w:abstractNum w:abstractNumId="19">
     <w:nsid w:val="4F1B05E3"/>
     <w:multiLevelType w:val="hybridMultilevel"/>
     <w:tmpl w:val="FF7A8024"/>
@@ -8778,7 +9709,7 @@
       </w:pPr>
     </w:lvl>
   </w:abstractNum>
-  <w:abstractNum w:abstractNumId="19">
+  <w:abstractNum w:abstractNumId="20">
     <w:nsid w:val="53E9602D"/>
     <w:multiLevelType w:val="hybridMultilevel"/>
     <w:tmpl w:val="AD4831DA"/>
@@ -8891,7 +9822,7 @@
       </w:rPr>
     </w:lvl>
   </w:abstractNum>
-  <w:abstractNum w:abstractNumId="20">
+  <w:abstractNum w:abstractNumId="21">
     <w:nsid w:val="5F0934A9"/>
     <w:multiLevelType w:val="hybridMultilevel"/>
     <w:tmpl w:val="FAE01612"/>
@@ -9004,7 +9935,7 @@
       </w:rPr>
     </w:lvl>
   </w:abstractNum>
-  <w:abstractNum w:abstractNumId="21">
+  <w:abstractNum w:abstractNumId="22">
     <w:nsid w:val="60795C4A"/>
     <w:multiLevelType w:val="hybridMultilevel"/>
     <w:tmpl w:val="B9822C52"/>
@@ -9117,7 +10048,7 @@
       </w:rPr>
     </w:lvl>
   </w:abstractNum>
-  <w:abstractNum w:abstractNumId="22">
+  <w:abstractNum w:abstractNumId="23">
     <w:nsid w:val="60AC667B"/>
     <w:multiLevelType w:val="hybridMultilevel"/>
     <w:tmpl w:val="B3EC07BC"/>
@@ -9230,7 +10161,7 @@
       </w:rPr>
     </w:lvl>
   </w:abstractNum>
-  <w:abstractNum w:abstractNumId="23">
+  <w:abstractNum w:abstractNumId="24">
     <w:nsid w:val="612A55DB"/>
     <w:multiLevelType w:val="hybridMultilevel"/>
     <w:tmpl w:val="BB1488C6"/>
@@ -9316,7 +10247,120 @@
       </w:pPr>
     </w:lvl>
   </w:abstractNum>
-  <w:abstractNum w:abstractNumId="24">
+  <w:abstractNum w:abstractNumId="25">
+    <w:nsid w:val="66FD484E"/>
+    <w:multiLevelType w:val="hybridMultilevel"/>
+    <w:tmpl w:val="41C0BF26"/>
+    <w:lvl w:ilvl="0" w:tplc="04090001">
+      <w:start w:val="1"/>
+      <w:numFmt w:val="bullet"/>
+      <w:lvlText w:val=""/>
+      <w:lvlJc w:val="left"/>
+      <w:pPr>
+        <w:ind w:left="720" w:hanging="360"/>
+      </w:pPr>
+      <w:rPr>
+        <w:rFonts w:ascii="Symbol" w:hAnsi="Symbol" w:hint="default"/>
+      </w:rPr>
+    </w:lvl>
+    <w:lvl w:ilvl="1" w:tplc="04090003">
+      <w:start w:val="1"/>
+      <w:numFmt w:val="bullet"/>
+      <w:lvlText w:val="o"/>
+      <w:lvlJc w:val="left"/>
+      <w:pPr>
+        <w:ind w:left="1440" w:hanging="360"/>
+      </w:pPr>
+      <w:rPr>
+        <w:rFonts w:ascii="Courier New" w:hAnsi="Courier New" w:cs="Courier New" w:hint="default"/>
+      </w:rPr>
+    </w:lvl>
+    <w:lvl w:ilvl="2" w:tplc="04090005">
+      <w:start w:val="1"/>
+      <w:numFmt w:val="bullet"/>
+      <w:lvlText w:val=""/>
+      <w:lvlJc w:val="left"/>
+      <w:pPr>
+        <w:ind w:left="2160" w:hanging="360"/>
+      </w:pPr>
+      <w:rPr>
+        <w:rFonts w:ascii="Wingdings" w:hAnsi="Wingdings" w:hint="default"/>
+      </w:rPr>
+    </w:lvl>
+    <w:lvl w:ilvl="3" w:tplc="04090001">
+      <w:start w:val="1"/>
+      <w:numFmt w:val="bullet"/>
+      <w:lvlText w:val=""/>
+      <w:lvlJc w:val="left"/>
+      <w:pPr>
+        <w:ind w:left="2880" w:hanging="360"/>
+      </w:pPr>
+      <w:rPr>
+        <w:rFonts w:ascii="Symbol" w:hAnsi="Symbol" w:hint="default"/>
+      </w:rPr>
+    </w:lvl>
+    <w:lvl w:ilvl="4" w:tplc="04090003" w:tentative="1">
+      <w:start w:val="1"/>
+      <w:numFmt w:val="bullet"/>
+      <w:lvlText w:val="o"/>
+      <w:lvlJc w:val="left"/>
+      <w:pPr>
+        <w:ind w:left="3600" w:hanging="360"/>
+      </w:pPr>
+      <w:rPr>
+        <w:rFonts w:ascii="Courier New" w:hAnsi="Courier New" w:cs="Courier New" w:hint="default"/>
+      </w:rPr>
+    </w:lvl>
+    <w:lvl w:ilvl="5" w:tplc="04090005" w:tentative="1">
+      <w:start w:val="1"/>
+      <w:numFmt w:val="bullet"/>
+      <w:lvlText w:val=""/>
+      <w:lvlJc w:val="left"/>
+      <w:pPr>
+        <w:ind w:left="4320" w:hanging="360"/>
+      </w:pPr>
+      <w:rPr>
+        <w:rFonts w:ascii="Wingdings" w:hAnsi="Wingdings" w:hint="default"/>
+      </w:rPr>
+    </w:lvl>
+    <w:lvl w:ilvl="6" w:tplc="04090001" w:tentative="1">
+      <w:start w:val="1"/>
+      <w:numFmt w:val="bullet"/>
+      <w:lvlText w:val=""/>
+      <w:lvlJc w:val="left"/>
+      <w:pPr>
+        <w:ind w:left="5040" w:hanging="360"/>
+      </w:pPr>
+      <w:rPr>
+        <w:rFonts w:ascii="Symbol" w:hAnsi="Symbol" w:hint="default"/>
+      </w:rPr>
+    </w:lvl>
+    <w:lvl w:ilvl="7" w:tplc="04090003" w:tentative="1">
+      <w:start w:val="1"/>
+      <w:numFmt w:val="bullet"/>
+      <w:lvlText w:val="o"/>
+      <w:lvlJc w:val="left"/>
+      <w:pPr>
+        <w:ind w:left="5760" w:hanging="360"/>
+      </w:pPr>
+      <w:rPr>
+        <w:rFonts w:ascii="Courier New" w:hAnsi="Courier New" w:cs="Courier New" w:hint="default"/>
+      </w:rPr>
+    </w:lvl>
+    <w:lvl w:ilvl="8" w:tplc="04090005" w:tentative="1">
+      <w:start w:val="1"/>
+      <w:numFmt w:val="bullet"/>
+      <w:lvlText w:val=""/>
+      <w:lvlJc w:val="left"/>
+      <w:pPr>
+        <w:ind w:left="6480" w:hanging="360"/>
+      </w:pPr>
+      <w:rPr>
+        <w:rFonts w:ascii="Wingdings" w:hAnsi="Wingdings" w:hint="default"/>
+      </w:rPr>
+    </w:lvl>
+  </w:abstractNum>
+  <w:abstractNum w:abstractNumId="26">
     <w:nsid w:val="67D64E3E"/>
     <w:multiLevelType w:val="hybridMultilevel"/>
     <w:tmpl w:val="BB1488C6"/>
@@ -9402,7 +10446,7 @@
       </w:pPr>
     </w:lvl>
   </w:abstractNum>
-  <w:abstractNum w:abstractNumId="25">
+  <w:abstractNum w:abstractNumId="27">
     <w:nsid w:val="6F4503DA"/>
     <w:multiLevelType w:val="hybridMultilevel"/>
     <w:tmpl w:val="E97CEC18"/>
@@ -9515,7 +10559,7 @@
       </w:rPr>
     </w:lvl>
   </w:abstractNum>
-  <w:abstractNum w:abstractNumId="26">
+  <w:abstractNum w:abstractNumId="28">
     <w:nsid w:val="6FC233F5"/>
     <w:multiLevelType w:val="hybridMultilevel"/>
     <w:tmpl w:val="ECB81220"/>
@@ -9628,7 +10672,7 @@
       </w:rPr>
     </w:lvl>
   </w:abstractNum>
-  <w:abstractNum w:abstractNumId="27">
+  <w:abstractNum w:abstractNumId="29">
     <w:nsid w:val="71115BCD"/>
     <w:multiLevelType w:val="hybridMultilevel"/>
     <w:tmpl w:val="368275DA"/>
@@ -9741,7 +10785,7 @@
       </w:rPr>
     </w:lvl>
   </w:abstractNum>
-  <w:abstractNum w:abstractNumId="28">
+  <w:abstractNum w:abstractNumId="30">
     <w:nsid w:val="74246567"/>
     <w:multiLevelType w:val="hybridMultilevel"/>
     <w:tmpl w:val="FBAA64C6"/>
@@ -9854,7 +10898,7 @@
       </w:rPr>
     </w:lvl>
   </w:abstractNum>
-  <w:abstractNum w:abstractNumId="29">
+  <w:abstractNum w:abstractNumId="31">
     <w:nsid w:val="74E8360B"/>
     <w:multiLevelType w:val="hybridMultilevel"/>
     <w:tmpl w:val="077A4056"/>
@@ -9967,7 +11011,93 @@
       </w:rPr>
     </w:lvl>
   </w:abstractNum>
-  <w:abstractNum w:abstractNumId="30">
+  <w:abstractNum w:abstractNumId="32">
+    <w:nsid w:val="76282AC0"/>
+    <w:multiLevelType w:val="hybridMultilevel"/>
+    <w:tmpl w:val="9B48AEFA"/>
+    <w:lvl w:ilvl="0" w:tplc="0409000F">
+      <w:start w:val="1"/>
+      <w:numFmt w:val="decimal"/>
+      <w:lvlText w:val="%1."/>
+      <w:lvlJc w:val="left"/>
+      <w:pPr>
+        <w:ind w:left="720" w:hanging="360"/>
+      </w:pPr>
+    </w:lvl>
+    <w:lvl w:ilvl="1" w:tplc="04090019" w:tentative="1">
+      <w:start w:val="1"/>
+      <w:numFmt w:val="lowerLetter"/>
+      <w:lvlText w:val="%2."/>
+      <w:lvlJc w:val="left"/>
+      <w:pPr>
+        <w:ind w:left="1440" w:hanging="360"/>
+      </w:pPr>
+    </w:lvl>
+    <w:lvl w:ilvl="2" w:tplc="0409001B" w:tentative="1">
+      <w:start w:val="1"/>
+      <w:numFmt w:val="lowerRoman"/>
+      <w:lvlText w:val="%3."/>
+      <w:lvlJc w:val="right"/>
+      <w:pPr>
+        <w:ind w:left="2160" w:hanging="180"/>
+      </w:pPr>
+    </w:lvl>
+    <w:lvl w:ilvl="3" w:tplc="0409000F" w:tentative="1">
+      <w:start w:val="1"/>
+      <w:numFmt w:val="decimal"/>
+      <w:lvlText w:val="%4."/>
+      <w:lvlJc w:val="left"/>
+      <w:pPr>
+        <w:ind w:left="2880" w:hanging="360"/>
+      </w:pPr>
+    </w:lvl>
+    <w:lvl w:ilvl="4" w:tplc="04090019" w:tentative="1">
+      <w:start w:val="1"/>
+      <w:numFmt w:val="lowerLetter"/>
+      <w:lvlText w:val="%5."/>
+      <w:lvlJc w:val="left"/>
+      <w:pPr>
+        <w:ind w:left="3600" w:hanging="360"/>
+      </w:pPr>
+    </w:lvl>
+    <w:lvl w:ilvl="5" w:tplc="0409001B" w:tentative="1">
+      <w:start w:val="1"/>
+      <w:numFmt w:val="lowerRoman"/>
+      <w:lvlText w:val="%6."/>
+      <w:lvlJc w:val="right"/>
+      <w:pPr>
+        <w:ind w:left="4320" w:hanging="180"/>
+      </w:pPr>
+    </w:lvl>
+    <w:lvl w:ilvl="6" w:tplc="0409000F" w:tentative="1">
+      <w:start w:val="1"/>
+      <w:numFmt w:val="decimal"/>
+      <w:lvlText w:val="%7."/>
+      <w:lvlJc w:val="left"/>
+      <w:pPr>
+        <w:ind w:left="5040" w:hanging="360"/>
+      </w:pPr>
+    </w:lvl>
+    <w:lvl w:ilvl="7" w:tplc="04090019" w:tentative="1">
+      <w:start w:val="1"/>
+      <w:numFmt w:val="lowerLetter"/>
+      <w:lvlText w:val="%8."/>
+      <w:lvlJc w:val="left"/>
+      <w:pPr>
+        <w:ind w:left="5760" w:hanging="360"/>
+      </w:pPr>
+    </w:lvl>
+    <w:lvl w:ilvl="8" w:tplc="0409001B" w:tentative="1">
+      <w:start w:val="1"/>
+      <w:numFmt w:val="lowerRoman"/>
+      <w:lvlText w:val="%9."/>
+      <w:lvlJc w:val="right"/>
+      <w:pPr>
+        <w:ind w:left="6480" w:hanging="180"/>
+      </w:pPr>
+    </w:lvl>
+  </w:abstractNum>
+  <w:abstractNum w:abstractNumId="33">
     <w:nsid w:val="767004A8"/>
     <w:multiLevelType w:val="hybridMultilevel"/>
     <w:tmpl w:val="AA1A3AAC"/>
@@ -10080,7 +11210,7 @@
       </w:rPr>
     </w:lvl>
   </w:abstractNum>
-  <w:abstractNum w:abstractNumId="31">
+  <w:abstractNum w:abstractNumId="34">
     <w:nsid w:val="77BB14E7"/>
     <w:multiLevelType w:val="hybridMultilevel"/>
     <w:tmpl w:val="2EC6CD7A"/>
@@ -10193,7 +11323,120 @@
       </w:rPr>
     </w:lvl>
   </w:abstractNum>
-  <w:abstractNum w:abstractNumId="32">
+  <w:abstractNum w:abstractNumId="35">
+    <w:nsid w:val="7A0854FB"/>
+    <w:multiLevelType w:val="hybridMultilevel"/>
+    <w:tmpl w:val="ADE6D36C"/>
+    <w:lvl w:ilvl="0" w:tplc="04090001">
+      <w:start w:val="1"/>
+      <w:numFmt w:val="bullet"/>
+      <w:lvlText w:val=""/>
+      <w:lvlJc w:val="left"/>
+      <w:pPr>
+        <w:ind w:left="720" w:hanging="360"/>
+      </w:pPr>
+      <w:rPr>
+        <w:rFonts w:ascii="Symbol" w:hAnsi="Symbol" w:hint="default"/>
+      </w:rPr>
+    </w:lvl>
+    <w:lvl w:ilvl="1" w:tplc="04090003">
+      <w:start w:val="1"/>
+      <w:numFmt w:val="bullet"/>
+      <w:lvlText w:val="o"/>
+      <w:lvlJc w:val="left"/>
+      <w:pPr>
+        <w:ind w:left="1440" w:hanging="360"/>
+      </w:pPr>
+      <w:rPr>
+        <w:rFonts w:ascii="Courier New" w:hAnsi="Courier New" w:cs="Courier New" w:hint="default"/>
+      </w:rPr>
+    </w:lvl>
+    <w:lvl w:ilvl="2" w:tplc="04090005" w:tentative="1">
+      <w:start w:val="1"/>
+      <w:numFmt w:val="bullet"/>
+      <w:lvlText w:val=""/>
+      <w:lvlJc w:val="left"/>
+      <w:pPr>
+        <w:ind w:left="2160" w:hanging="360"/>
+      </w:pPr>
+      <w:rPr>
+        <w:rFonts w:ascii="Wingdings" w:hAnsi="Wingdings" w:hint="default"/>
+      </w:rPr>
+    </w:lvl>
+    <w:lvl w:ilvl="3" w:tplc="04090001" w:tentative="1">
+      <w:start w:val="1"/>
+      <w:numFmt w:val="bullet"/>
+      <w:lvlText w:val=""/>
+      <w:lvlJc w:val="left"/>
+      <w:pPr>
+        <w:ind w:left="2880" w:hanging="360"/>
+      </w:pPr>
+      <w:rPr>
+        <w:rFonts w:ascii="Symbol" w:hAnsi="Symbol" w:hint="default"/>
+      </w:rPr>
+    </w:lvl>
+    <w:lvl w:ilvl="4" w:tplc="04090003" w:tentative="1">
+      <w:start w:val="1"/>
+      <w:numFmt w:val="bullet"/>
+      <w:lvlText w:val="o"/>
+      <w:lvlJc w:val="left"/>
+      <w:pPr>
+        <w:ind w:left="3600" w:hanging="360"/>
+      </w:pPr>
+      <w:rPr>
+        <w:rFonts w:ascii="Courier New" w:hAnsi="Courier New" w:cs="Courier New" w:hint="default"/>
+      </w:rPr>
+    </w:lvl>
+    <w:lvl w:ilvl="5" w:tplc="04090005" w:tentative="1">
+      <w:start w:val="1"/>
+      <w:numFmt w:val="bullet"/>
+      <w:lvlText w:val=""/>
+      <w:lvlJc w:val="left"/>
+      <w:pPr>
+        <w:ind w:left="4320" w:hanging="360"/>
+      </w:pPr>
+      <w:rPr>
+        <w:rFonts w:ascii="Wingdings" w:hAnsi="Wingdings" w:hint="default"/>
+      </w:rPr>
+    </w:lvl>
+    <w:lvl w:ilvl="6" w:tplc="04090001" w:tentative="1">
+      <w:start w:val="1"/>
+      <w:numFmt w:val="bullet"/>
+      <w:lvlText w:val=""/>
+      <w:lvlJc w:val="left"/>
+      <w:pPr>
+        <w:ind w:left="5040" w:hanging="360"/>
+      </w:pPr>
+      <w:rPr>
+        <w:rFonts w:ascii="Symbol" w:hAnsi="Symbol" w:hint="default"/>
+      </w:rPr>
+    </w:lvl>
+    <w:lvl w:ilvl="7" w:tplc="04090003" w:tentative="1">
+      <w:start w:val="1"/>
+      <w:numFmt w:val="bullet"/>
+      <w:lvlText w:val="o"/>
+      <w:lvlJc w:val="left"/>
+      <w:pPr>
+        <w:ind w:left="5760" w:hanging="360"/>
+      </w:pPr>
+      <w:rPr>
+        <w:rFonts w:ascii="Courier New" w:hAnsi="Courier New" w:cs="Courier New" w:hint="default"/>
+      </w:rPr>
+    </w:lvl>
+    <w:lvl w:ilvl="8" w:tplc="04090005" w:tentative="1">
+      <w:start w:val="1"/>
+      <w:numFmt w:val="bullet"/>
+      <w:lvlText w:val=""/>
+      <w:lvlJc w:val="left"/>
+      <w:pPr>
+        <w:ind w:left="6480" w:hanging="360"/>
+      </w:pPr>
+      <w:rPr>
+        <w:rFonts w:ascii="Wingdings" w:hAnsi="Wingdings" w:hint="default"/>
+      </w:rPr>
+    </w:lvl>
+  </w:abstractNum>
+  <w:abstractNum w:abstractNumId="36">
     <w:nsid w:val="7E2074BC"/>
     <w:multiLevelType w:val="hybridMultilevel"/>
     <w:tmpl w:val="2FE4A768"/>
@@ -10307,103 +11550,115 @@
     </w:lvl>
   </w:abstractNum>
   <w:num w:numId="1">
+    <w:abstractNumId w:val="14"/>
+  </w:num>
+  <w:num w:numId="2">
+    <w:abstractNumId w:val="31"/>
+  </w:num>
+  <w:num w:numId="3">
+    <w:abstractNumId w:val="18"/>
+  </w:num>
+  <w:num w:numId="4">
+    <w:abstractNumId w:val="7"/>
+  </w:num>
+  <w:num w:numId="5">
+    <w:abstractNumId w:val="21"/>
+  </w:num>
+  <w:num w:numId="6">
+    <w:abstractNumId w:val="29"/>
+  </w:num>
+  <w:num w:numId="7">
+    <w:abstractNumId w:val="23"/>
+  </w:num>
+  <w:num w:numId="8">
+    <w:abstractNumId w:val="20"/>
+  </w:num>
+  <w:num w:numId="9">
+    <w:abstractNumId w:val="26"/>
+  </w:num>
+  <w:num w:numId="10">
+    <w:abstractNumId w:val="24"/>
+  </w:num>
+  <w:num w:numId="11">
+    <w:abstractNumId w:val="17"/>
+  </w:num>
+  <w:num w:numId="12">
+    <w:abstractNumId w:val="16"/>
+  </w:num>
+  <w:num w:numId="13">
+    <w:abstractNumId w:val="3"/>
+  </w:num>
+  <w:num w:numId="14">
+    <w:abstractNumId w:val="6"/>
+  </w:num>
+  <w:num w:numId="15">
+    <w:abstractNumId w:val="1"/>
+  </w:num>
+  <w:num w:numId="16">
+    <w:abstractNumId w:val="4"/>
+  </w:num>
+  <w:num w:numId="17">
+    <w:abstractNumId w:val="19"/>
+  </w:num>
+  <w:num w:numId="18">
+    <w:abstractNumId w:val="22"/>
+  </w:num>
+  <w:num w:numId="19">
     <w:abstractNumId w:val="13"/>
   </w:num>
-  <w:num w:numId="2">
-    <w:abstractNumId w:val="29"/>
+  <w:num w:numId="20">
+    <w:abstractNumId w:val="12"/>
   </w:num>
-  <w:num w:numId="3">
-    <w:abstractNumId w:val="17"/>
+  <w:num w:numId="21">
+    <w:abstractNumId w:val="11"/>
   </w:num>
-  <w:num w:numId="4">
-    <w:abstractNumId w:val="6"/>
-  </w:num>
-  <w:num w:numId="5">
-    <w:abstractNumId w:val="20"/>
-  </w:num>
-  <w:num w:numId="6">
+  <w:num w:numId="22">
     <w:abstractNumId w:val="27"/>
   </w:num>
-  <w:num w:numId="7">
-    <w:abstractNumId w:val="22"/>
+  <w:num w:numId="23">
+    <w:abstractNumId w:val="5"/>
   </w:num>
-  <w:num w:numId="8">
-    <w:abstractNumId w:val="19"/>
+  <w:num w:numId="24">
+    <w:abstractNumId w:val="9"/>
   </w:num>
-  <w:num w:numId="9">
-    <w:abstractNumId w:val="24"/>
-  </w:num>
-  <w:num w:numId="10">
-    <w:abstractNumId w:val="23"/>
-  </w:num>
-  <w:num w:numId="11">
-    <w:abstractNumId w:val="16"/>
-  </w:num>
-  <w:num w:numId="12">
+  <w:num w:numId="25">
     <w:abstractNumId w:val="15"/>
   </w:num>
-  <w:num w:numId="13">
+  <w:num w:numId="26">
+    <w:abstractNumId w:val="34"/>
+  </w:num>
+  <w:num w:numId="27">
+    <w:abstractNumId w:val="10"/>
+  </w:num>
+  <w:num w:numId="28">
     <w:abstractNumId w:val="2"/>
   </w:num>
-  <w:num w:numId="14">
-    <w:abstractNumId w:val="5"/>
+  <w:num w:numId="29">
+    <w:abstractNumId w:val="8"/>
   </w:num>
-  <w:num w:numId="15">
+  <w:num w:numId="30">
+    <w:abstractNumId w:val="30"/>
+  </w:num>
+  <w:num w:numId="31">
+    <w:abstractNumId w:val="33"/>
+  </w:num>
+  <w:num w:numId="32">
+    <w:abstractNumId w:val="28"/>
+  </w:num>
+  <w:num w:numId="33">
+    <w:abstractNumId w:val="36"/>
+  </w:num>
+  <w:num w:numId="34">
+    <w:abstractNumId w:val="32"/>
+  </w:num>
+  <w:num w:numId="35">
+    <w:abstractNumId w:val="35"/>
+  </w:num>
+  <w:num w:numId="36">
     <w:abstractNumId w:val="0"/>
   </w:num>
-  <w:num w:numId="16">
-    <w:abstractNumId w:val="3"/>
-  </w:num>
-  <w:num w:numId="17">
-    <w:abstractNumId w:val="18"/>
-  </w:num>
-  <w:num w:numId="18">
-    <w:abstractNumId w:val="21"/>
-  </w:num>
-  <w:num w:numId="19">
-    <w:abstractNumId w:val="12"/>
-  </w:num>
-  <w:num w:numId="20">
-    <w:abstractNumId w:val="11"/>
-  </w:num>
-  <w:num w:numId="21">
-    <w:abstractNumId w:val="10"/>
-  </w:num>
-  <w:num w:numId="22">
+  <w:num w:numId="37">
     <w:abstractNumId w:val="25"/>
-  </w:num>
-  <w:num w:numId="23">
-    <w:abstractNumId w:val="4"/>
-  </w:num>
-  <w:num w:numId="24">
-    <w:abstractNumId w:val="8"/>
-  </w:num>
-  <w:num w:numId="25">
-    <w:abstractNumId w:val="14"/>
-  </w:num>
-  <w:num w:numId="26">
-    <w:abstractNumId w:val="31"/>
-  </w:num>
-  <w:num w:numId="27">
-    <w:abstractNumId w:val="9"/>
-  </w:num>
-  <w:num w:numId="28">
-    <w:abstractNumId w:val="1"/>
-  </w:num>
-  <w:num w:numId="29">
-    <w:abstractNumId w:val="7"/>
-  </w:num>
-  <w:num w:numId="30">
-    <w:abstractNumId w:val="28"/>
-  </w:num>
-  <w:num w:numId="31">
-    <w:abstractNumId w:val="30"/>
-  </w:num>
-  <w:num w:numId="32">
-    <w:abstractNumId w:val="26"/>
-  </w:num>
-  <w:num w:numId="33">
-    <w:abstractNumId w:val="32"/>
   </w:num>
 </w:numbering>
 </file>

</xml_diff>

<commit_message>
Notes on Smith & Larimer (2016) chapter 5
</commit_message>
<xml_diff>
--- a/Readings/SmithLarimer_2016_The-public-policy-theory-primer_Edition03_v00.docx
+++ b/Readings/SmithLarimer_2016_The-public-policy-theory-primer_Edition03_v00.docx
@@ -6384,7 +6384,9 @@
         </w:rPr>
       </w:pPr>
       <w:bookmarkStart w:id="3" w:name="Chapter05"/>
+      <w:bookmarkStart w:id="4" w:name="_GoBack"/>
       <w:bookmarkEnd w:id="3"/>
+      <w:bookmarkEnd w:id="4"/>
       <w:r>
         <w:rPr>
           <w:u w:val="single"/>
@@ -7688,10 +7690,517 @@
       </w:r>
     </w:p>
     <w:p>
-      <w:bookmarkStart w:id="4" w:name="_GoBack"/>
-      <w:bookmarkEnd w:id="4"/>
-      <w:r>
-        <w:t xml:space="preserve"> </w:t>
+      <w:pPr>
+        <w:pStyle w:val="ListParagraph"/>
+        <w:numPr>
+          <w:ilvl w:val="0"/>
+          <w:numId w:val="40"/>
+        </w:numPr>
+      </w:pPr>
+      <w:r>
+        <w:t>PET can’t forecast policy change since it can’t predict timing of punctuations.</w:t>
+      </w:r>
+    </w:p>
+    <w:p>
+      <w:pPr>
+        <w:pStyle w:val="ListParagraph"/>
+        <w:numPr>
+          <w:ilvl w:val="1"/>
+          <w:numId w:val="40"/>
+        </w:numPr>
+      </w:pPr>
+      <w:r>
+        <w:t>Shift is often caused by events external to the subsystem.</w:t>
+      </w:r>
+    </w:p>
+    <w:p>
+      <w:pPr>
+        <w:pStyle w:val="ListParagraph"/>
+        <w:numPr>
+          <w:ilvl w:val="1"/>
+          <w:numId w:val="40"/>
+        </w:numPr>
+      </w:pPr>
+      <w:r>
+        <w:t>Punctuations can flow in both directions.</w:t>
+      </w:r>
+    </w:p>
+    <w:p>
+      <w:pPr>
+        <w:pStyle w:val="ListParagraph"/>
+        <w:numPr>
+          <w:ilvl w:val="1"/>
+          <w:numId w:val="40"/>
+        </w:numPr>
+      </w:pPr>
+      <w:r>
+        <w:t>Human psychology is critical to PET but is not completely understood.</w:t>
+      </w:r>
+    </w:p>
+    <w:p>
+      <w:pPr>
+        <w:pStyle w:val="ListParagraph"/>
+        <w:numPr>
+          <w:ilvl w:val="0"/>
+          <w:numId w:val="40"/>
+        </w:numPr>
+      </w:pPr>
+      <w:r>
+        <w:t>Advantages of PET</w:t>
+      </w:r>
+    </w:p>
+    <w:p>
+      <w:pPr>
+        <w:pStyle w:val="ListParagraph"/>
+        <w:numPr>
+          <w:ilvl w:val="1"/>
+          <w:numId w:val="40"/>
+        </w:numPr>
+      </w:pPr>
+      <w:r>
+        <w:t>Incorporates the possibility of significant change in policies.</w:t>
+      </w:r>
+    </w:p>
+    <w:p>
+      <w:pPr>
+        <w:pStyle w:val="ListParagraph"/>
+        <w:numPr>
+          <w:ilvl w:val="1"/>
+          <w:numId w:val="40"/>
+        </w:numPr>
+      </w:pPr>
+      <w:r>
+        <w:t>Moves away from model of negative policy feedback.</w:t>
+      </w:r>
+    </w:p>
+    <w:p>
+      <w:pPr>
+        <w:pStyle w:val="ListParagraph"/>
+        <w:numPr>
+          <w:ilvl w:val="0"/>
+          <w:numId w:val="40"/>
+        </w:numPr>
+      </w:pPr>
+      <w:r>
+        <w:t>Key to instigating policy change is finding the right policy image to mobilize previously disengaged policy actors.</w:t>
+      </w:r>
+    </w:p>
+    <w:p>
+      <w:pPr>
+        <w:pStyle w:val="ListParagraph"/>
+        <w:numPr>
+          <w:ilvl w:val="1"/>
+          <w:numId w:val="40"/>
+        </w:numPr>
+      </w:pPr>
+      <w:r>
+        <w:t>Venue shopping is targeting specific individuals and governmental institutions.</w:t>
+      </w:r>
+    </w:p>
+    <w:p>
+      <w:pPr>
+        <w:pStyle w:val="ListParagraph"/>
+        <w:numPr>
+          <w:ilvl w:val="1"/>
+          <w:numId w:val="40"/>
+        </w:numPr>
+      </w:pPr>
+      <w:r>
+        <w:t>Venue specialization is forging longer term relationships with specific policy actors.</w:t>
+      </w:r>
+    </w:p>
+    <w:p/>
+    <w:p>
+      <w:r>
+        <w:t>Garbage Cans and Policy Windows: A Multiple Streams Approach to Policy Change</w:t>
+      </w:r>
+    </w:p>
+    <w:p>
+      <w:pPr>
+        <w:pStyle w:val="ListParagraph"/>
+        <w:numPr>
+          <w:ilvl w:val="0"/>
+          <w:numId w:val="41"/>
+        </w:numPr>
+      </w:pPr>
+      <w:r>
+        <w:t>Organized anarchies are organizations that share three general characteristics:</w:t>
+      </w:r>
+    </w:p>
+    <w:p>
+      <w:pPr>
+        <w:pStyle w:val="ListParagraph"/>
+        <w:numPr>
+          <w:ilvl w:val="1"/>
+          <w:numId w:val="41"/>
+        </w:numPr>
+      </w:pPr>
+      <w:r>
+        <w:lastRenderedPageBreak/>
+        <w:t>Problematic preferences</w:t>
+      </w:r>
+    </w:p>
+    <w:p>
+      <w:pPr>
+        <w:pStyle w:val="ListParagraph"/>
+        <w:numPr>
+          <w:ilvl w:val="1"/>
+          <w:numId w:val="41"/>
+        </w:numPr>
+      </w:pPr>
+      <w:r>
+        <w:t>Fluid participation</w:t>
+      </w:r>
+    </w:p>
+    <w:p>
+      <w:pPr>
+        <w:pStyle w:val="ListParagraph"/>
+        <w:numPr>
+          <w:ilvl w:val="1"/>
+          <w:numId w:val="41"/>
+        </w:numPr>
+      </w:pPr>
+      <w:r>
+        <w:t>Unclear technology</w:t>
+      </w:r>
+    </w:p>
+    <w:p>
+      <w:pPr>
+        <w:pStyle w:val="ListParagraph"/>
+        <w:numPr>
+          <w:ilvl w:val="0"/>
+          <w:numId w:val="41"/>
+        </w:numPr>
+      </w:pPr>
+      <w:r>
+        <w:t>Solutions are searching for problems rather than problems searching for solutions.</w:t>
+      </w:r>
+    </w:p>
+    <w:p>
+      <w:pPr>
+        <w:pStyle w:val="ListParagraph"/>
+        <w:numPr>
+          <w:ilvl w:val="0"/>
+          <w:numId w:val="41"/>
+        </w:numPr>
+      </w:pPr>
+      <w:r>
+        <w:t>Policy entrepreneurs learn by trial and error.</w:t>
+      </w:r>
+    </w:p>
+    <w:p>
+      <w:pPr>
+        <w:pStyle w:val="ListParagraph"/>
+        <w:numPr>
+          <w:ilvl w:val="0"/>
+          <w:numId w:val="41"/>
+        </w:numPr>
+      </w:pPr>
+      <w:r>
+        <w:t>Three streams in the garbage can:</w:t>
+      </w:r>
+    </w:p>
+    <w:p>
+      <w:pPr>
+        <w:pStyle w:val="ListParagraph"/>
+        <w:numPr>
+          <w:ilvl w:val="1"/>
+          <w:numId w:val="41"/>
+        </w:numPr>
+      </w:pPr>
+      <w:r>
+        <w:t>Problems</w:t>
+      </w:r>
+    </w:p>
+    <w:p>
+      <w:pPr>
+        <w:pStyle w:val="ListParagraph"/>
+        <w:numPr>
+          <w:ilvl w:val="2"/>
+          <w:numId w:val="41"/>
+        </w:numPr>
+      </w:pPr>
+      <w:r>
+        <w:t>Focusing events</w:t>
+      </w:r>
+    </w:p>
+    <w:p>
+      <w:pPr>
+        <w:pStyle w:val="ListParagraph"/>
+        <w:numPr>
+          <w:ilvl w:val="2"/>
+          <w:numId w:val="41"/>
+        </w:numPr>
+      </w:pPr>
+      <w:r>
+        <w:t>Indicators</w:t>
+      </w:r>
+    </w:p>
+    <w:p>
+      <w:pPr>
+        <w:pStyle w:val="ListParagraph"/>
+        <w:numPr>
+          <w:ilvl w:val="1"/>
+          <w:numId w:val="41"/>
+        </w:numPr>
+      </w:pPr>
+      <w:r>
+        <w:t>Policies</w:t>
+      </w:r>
+    </w:p>
+    <w:p>
+      <w:pPr>
+        <w:pStyle w:val="ListParagraph"/>
+        <w:numPr>
+          <w:ilvl w:val="2"/>
+          <w:numId w:val="41"/>
+        </w:numPr>
+      </w:pPr>
+      <w:r>
+        <w:t>Prominent policy actors (e.g., president, members of Congress)</w:t>
+      </w:r>
+    </w:p>
+    <w:p>
+      <w:pPr>
+        <w:pStyle w:val="ListParagraph"/>
+        <w:numPr>
+          <w:ilvl w:val="2"/>
+          <w:numId w:val="41"/>
+        </w:numPr>
+      </w:pPr>
+      <w:r>
+        <w:t>Hidden policy actors (e.g., policy specialists)</w:t>
+      </w:r>
+    </w:p>
+    <w:p>
+      <w:pPr>
+        <w:pStyle w:val="ListParagraph"/>
+        <w:numPr>
+          <w:ilvl w:val="2"/>
+          <w:numId w:val="41"/>
+        </w:numPr>
+      </w:pPr>
+      <w:r>
+        <w:t>Softening the agenda to ensure political receptivity</w:t>
+      </w:r>
+    </w:p>
+    <w:p>
+      <w:pPr>
+        <w:pStyle w:val="ListParagraph"/>
+        <w:numPr>
+          <w:ilvl w:val="2"/>
+          <w:numId w:val="41"/>
+        </w:numPr>
+      </w:pPr>
+      <w:r>
+        <w:t>Coupling is linking policy alternatives with problems</w:t>
+      </w:r>
+    </w:p>
+    <w:p>
+      <w:pPr>
+        <w:pStyle w:val="ListParagraph"/>
+        <w:numPr>
+          <w:ilvl w:val="1"/>
+          <w:numId w:val="41"/>
+        </w:numPr>
+      </w:pPr>
+      <w:r>
+        <w:t>Politics</w:t>
+      </w:r>
+    </w:p>
+    <w:p>
+      <w:pPr>
+        <w:pStyle w:val="ListParagraph"/>
+        <w:numPr>
+          <w:ilvl w:val="2"/>
+          <w:numId w:val="41"/>
+        </w:numPr>
+      </w:pPr>
+      <w:r>
+        <w:t>Venue shopping and political learning</w:t>
+      </w:r>
+    </w:p>
+    <w:p>
+      <w:pPr>
+        <w:pStyle w:val="ListParagraph"/>
+        <w:numPr>
+          <w:ilvl w:val="2"/>
+          <w:numId w:val="41"/>
+        </w:numPr>
+      </w:pPr>
+      <w:r>
+        <w:t>Election results, national mood</w:t>
+      </w:r>
+    </w:p>
+    <w:p>
+      <w:pPr>
+        <w:pStyle w:val="ListParagraph"/>
+        <w:numPr>
+          <w:ilvl w:val="0"/>
+          <w:numId w:val="41"/>
+        </w:numPr>
+      </w:pPr>
+      <w:r>
+        <w:t>Convergence of the streams creates a policy window, which is an opportunity for rapid policy change.</w:t>
+      </w:r>
+    </w:p>
+    <w:p>
+      <w:pPr>
+        <w:pStyle w:val="ListParagraph"/>
+        <w:numPr>
+          <w:ilvl w:val="0"/>
+          <w:numId w:val="41"/>
+        </w:numPr>
+      </w:pPr>
+      <w:r>
+        <w:t>Limitations of multiple streams framework</w:t>
+      </w:r>
+    </w:p>
+    <w:p>
+      <w:pPr>
+        <w:pStyle w:val="ListParagraph"/>
+        <w:numPr>
+          <w:ilvl w:val="1"/>
+          <w:numId w:val="41"/>
+        </w:numPr>
+      </w:pPr>
+      <w:r>
+        <w:t>Not used in models of change</w:t>
+      </w:r>
+    </w:p>
+    <w:p>
+      <w:pPr>
+        <w:pStyle w:val="ListParagraph"/>
+        <w:numPr>
+          <w:ilvl w:val="1"/>
+          <w:numId w:val="41"/>
+        </w:numPr>
+      </w:pPr>
+      <w:r>
+        <w:t>Streams are not distinct and distinguishable</w:t>
+      </w:r>
+    </w:p>
+    <w:p>
+      <w:pPr>
+        <w:pStyle w:val="ListParagraph"/>
+        <w:numPr>
+          <w:ilvl w:val="1"/>
+          <w:numId w:val="41"/>
+        </w:numPr>
+      </w:pPr>
+      <w:r>
+        <w:t>No empirically falsifiable hypotheses</w:t>
+      </w:r>
+    </w:p>
+    <w:p/>
+    <w:p>
+      <w:r>
+        <w:t>A Theory of Policy Change</w:t>
+      </w:r>
+    </w:p>
+    <w:p>
+      <w:pPr>
+        <w:pStyle w:val="ListParagraph"/>
+        <w:numPr>
+          <w:ilvl w:val="0"/>
+          <w:numId w:val="42"/>
+        </w:numPr>
+      </w:pPr>
+      <w:r>
+        <w:t>ACF, PET, and Multiple Streams are not able to rule out alternative explanations.</w:t>
+      </w:r>
+    </w:p>
+    <w:p>
+      <w:pPr>
+        <w:pStyle w:val="ListParagraph"/>
+        <w:numPr>
+          <w:ilvl w:val="0"/>
+          <w:numId w:val="42"/>
+        </w:numPr>
+      </w:pPr>
+      <w:r>
+        <w:t>Policy diffusion is when policies in one jurisdiction impact the policies of other jurisdictions.</w:t>
+      </w:r>
+    </w:p>
+    <w:p>
+      <w:pPr>
+        <w:pStyle w:val="ListParagraph"/>
+        <w:numPr>
+          <w:ilvl w:val="0"/>
+          <w:numId w:val="42"/>
+        </w:numPr>
+      </w:pPr>
+      <w:r>
+        <w:t>Determining what constitutes a focusing event is still unclear.</w:t>
+      </w:r>
+    </w:p>
+    <w:p>
+      <w:pPr>
+        <w:pStyle w:val="ListParagraph"/>
+        <w:numPr>
+          <w:ilvl w:val="0"/>
+          <w:numId w:val="42"/>
+        </w:numPr>
+      </w:pPr>
+      <w:r>
+        <w:t>Little evidence to support the idea that public opinion affects which issues make it on to the policy agenda.</w:t>
+      </w:r>
+    </w:p>
+    <w:p>
+      <w:pPr>
+        <w:pStyle w:val="ListParagraph"/>
+        <w:numPr>
+          <w:ilvl w:val="0"/>
+          <w:numId w:val="42"/>
+        </w:numPr>
+      </w:pPr>
+      <w:r>
+        <w:t>Policies rarely considered for more than two Congresses.</w:t>
+      </w:r>
+    </w:p>
+    <w:p>
+      <w:pPr>
+        <w:pStyle w:val="ListParagraph"/>
+        <w:numPr>
+          <w:ilvl w:val="0"/>
+          <w:numId w:val="42"/>
+        </w:numPr>
+      </w:pPr>
+      <w:r>
+        <w:t>Little advocacy for most issues.</w:t>
+      </w:r>
+    </w:p>
+    <w:p/>
+    <w:p>
+      <w:r>
+        <w:t>Conclusion</w:t>
+      </w:r>
+    </w:p>
+    <w:p>
+      <w:pPr>
+        <w:pStyle w:val="ListParagraph"/>
+        <w:numPr>
+          <w:ilvl w:val="0"/>
+          <w:numId w:val="43"/>
+        </w:numPr>
+      </w:pPr>
+      <w:r>
+        <w:t>Policy process is neither rational nor random.</w:t>
+      </w:r>
+    </w:p>
+    <w:p>
+      <w:pPr>
+        <w:pStyle w:val="ListParagraph"/>
+        <w:numPr>
+          <w:ilvl w:val="0"/>
+          <w:numId w:val="43"/>
+        </w:numPr>
+      </w:pPr>
+      <w:r>
+        <w:t xml:space="preserve">Some advocate using evolution as a </w:t>
+      </w:r>
+      <w:r>
+        <w:t>guide for developing a general theory of policy change.</w:t>
       </w:r>
     </w:p>
     <w:sectPr>
@@ -8089,7 +8598,7 @@
         <w:b/>
         <w:noProof/>
       </w:rPr>
-      <w:t>3</w:t>
+      <w:t>1</w:t>
     </w:r>
     <w:r>
       <w:rPr>
@@ -8123,7 +8632,7 @@
         <w:b/>
         <w:noProof/>
       </w:rPr>
-      <w:t>3</w:t>
+      <w:t>4</w:t>
     </w:r>
     <w:r>
       <w:rPr>
@@ -8369,6 +8878,119 @@
     </w:lvl>
   </w:abstractNum>
   <w:abstractNum w:abstractNumId="2">
+    <w:nsid w:val="0ED817F2"/>
+    <w:multiLevelType w:val="hybridMultilevel"/>
+    <w:tmpl w:val="CB46B992"/>
+    <w:lvl w:ilvl="0" w:tplc="04090001">
+      <w:start w:val="1"/>
+      <w:numFmt w:val="bullet"/>
+      <w:lvlText w:val=""/>
+      <w:lvlJc w:val="left"/>
+      <w:pPr>
+        <w:ind w:left="720" w:hanging="360"/>
+      </w:pPr>
+      <w:rPr>
+        <w:rFonts w:ascii="Symbol" w:hAnsi="Symbol" w:hint="default"/>
+      </w:rPr>
+    </w:lvl>
+    <w:lvl w:ilvl="1" w:tplc="04090003" w:tentative="1">
+      <w:start w:val="1"/>
+      <w:numFmt w:val="bullet"/>
+      <w:lvlText w:val="o"/>
+      <w:lvlJc w:val="left"/>
+      <w:pPr>
+        <w:ind w:left="1440" w:hanging="360"/>
+      </w:pPr>
+      <w:rPr>
+        <w:rFonts w:ascii="Courier New" w:hAnsi="Courier New" w:cs="Courier New" w:hint="default"/>
+      </w:rPr>
+    </w:lvl>
+    <w:lvl w:ilvl="2" w:tplc="04090005" w:tentative="1">
+      <w:start w:val="1"/>
+      <w:numFmt w:val="bullet"/>
+      <w:lvlText w:val=""/>
+      <w:lvlJc w:val="left"/>
+      <w:pPr>
+        <w:ind w:left="2160" w:hanging="360"/>
+      </w:pPr>
+      <w:rPr>
+        <w:rFonts w:ascii="Wingdings" w:hAnsi="Wingdings" w:hint="default"/>
+      </w:rPr>
+    </w:lvl>
+    <w:lvl w:ilvl="3" w:tplc="04090001" w:tentative="1">
+      <w:start w:val="1"/>
+      <w:numFmt w:val="bullet"/>
+      <w:lvlText w:val=""/>
+      <w:lvlJc w:val="left"/>
+      <w:pPr>
+        <w:ind w:left="2880" w:hanging="360"/>
+      </w:pPr>
+      <w:rPr>
+        <w:rFonts w:ascii="Symbol" w:hAnsi="Symbol" w:hint="default"/>
+      </w:rPr>
+    </w:lvl>
+    <w:lvl w:ilvl="4" w:tplc="04090003" w:tentative="1">
+      <w:start w:val="1"/>
+      <w:numFmt w:val="bullet"/>
+      <w:lvlText w:val="o"/>
+      <w:lvlJc w:val="left"/>
+      <w:pPr>
+        <w:ind w:left="3600" w:hanging="360"/>
+      </w:pPr>
+      <w:rPr>
+        <w:rFonts w:ascii="Courier New" w:hAnsi="Courier New" w:cs="Courier New" w:hint="default"/>
+      </w:rPr>
+    </w:lvl>
+    <w:lvl w:ilvl="5" w:tplc="04090005" w:tentative="1">
+      <w:start w:val="1"/>
+      <w:numFmt w:val="bullet"/>
+      <w:lvlText w:val=""/>
+      <w:lvlJc w:val="left"/>
+      <w:pPr>
+        <w:ind w:left="4320" w:hanging="360"/>
+      </w:pPr>
+      <w:rPr>
+        <w:rFonts w:ascii="Wingdings" w:hAnsi="Wingdings" w:hint="default"/>
+      </w:rPr>
+    </w:lvl>
+    <w:lvl w:ilvl="6" w:tplc="04090001" w:tentative="1">
+      <w:start w:val="1"/>
+      <w:numFmt w:val="bullet"/>
+      <w:lvlText w:val=""/>
+      <w:lvlJc w:val="left"/>
+      <w:pPr>
+        <w:ind w:left="5040" w:hanging="360"/>
+      </w:pPr>
+      <w:rPr>
+        <w:rFonts w:ascii="Symbol" w:hAnsi="Symbol" w:hint="default"/>
+      </w:rPr>
+    </w:lvl>
+    <w:lvl w:ilvl="7" w:tplc="04090003" w:tentative="1">
+      <w:start w:val="1"/>
+      <w:numFmt w:val="bullet"/>
+      <w:lvlText w:val="o"/>
+      <w:lvlJc w:val="left"/>
+      <w:pPr>
+        <w:ind w:left="5760" w:hanging="360"/>
+      </w:pPr>
+      <w:rPr>
+        <w:rFonts w:ascii="Courier New" w:hAnsi="Courier New" w:cs="Courier New" w:hint="default"/>
+      </w:rPr>
+    </w:lvl>
+    <w:lvl w:ilvl="8" w:tplc="04090005" w:tentative="1">
+      <w:start w:val="1"/>
+      <w:numFmt w:val="bullet"/>
+      <w:lvlText w:val=""/>
+      <w:lvlJc w:val="left"/>
+      <w:pPr>
+        <w:ind w:left="6480" w:hanging="360"/>
+      </w:pPr>
+      <w:rPr>
+        <w:rFonts w:ascii="Wingdings" w:hAnsi="Wingdings" w:hint="default"/>
+      </w:rPr>
+    </w:lvl>
+  </w:abstractNum>
+  <w:abstractNum w:abstractNumId="3">
     <w:nsid w:val="12D34B08"/>
     <w:multiLevelType w:val="hybridMultilevel"/>
     <w:tmpl w:val="82685FA4"/>
@@ -8481,7 +9103,7 @@
       </w:rPr>
     </w:lvl>
   </w:abstractNum>
-  <w:abstractNum w:abstractNumId="3">
+  <w:abstractNum w:abstractNumId="4">
     <w:nsid w:val="14E54498"/>
     <w:multiLevelType w:val="hybridMultilevel"/>
     <w:tmpl w:val="7BE45DF6"/>
@@ -8594,7 +9216,7 @@
       </w:rPr>
     </w:lvl>
   </w:abstractNum>
-  <w:abstractNum w:abstractNumId="4">
+  <w:abstractNum w:abstractNumId="5">
     <w:nsid w:val="18825B3B"/>
     <w:multiLevelType w:val="hybridMultilevel"/>
     <w:tmpl w:val="44B68ED6"/>
@@ -8707,7 +9329,7 @@
       </w:rPr>
     </w:lvl>
   </w:abstractNum>
-  <w:abstractNum w:abstractNumId="5">
+  <w:abstractNum w:abstractNumId="6">
     <w:nsid w:val="1C6A47C8"/>
     <w:multiLevelType w:val="hybridMultilevel"/>
     <w:tmpl w:val="22D23308"/>
@@ -8820,7 +9442,7 @@
       </w:rPr>
     </w:lvl>
   </w:abstractNum>
-  <w:abstractNum w:abstractNumId="6">
+  <w:abstractNum w:abstractNumId="7">
     <w:nsid w:val="2ADB5552"/>
     <w:multiLevelType w:val="hybridMultilevel"/>
     <w:tmpl w:val="CFF8DD12"/>
@@ -8933,7 +9555,233 @@
       </w:rPr>
     </w:lvl>
   </w:abstractNum>
-  <w:abstractNum w:abstractNumId="7">
+  <w:abstractNum w:abstractNumId="8">
+    <w:nsid w:val="2B2A16AE"/>
+    <w:multiLevelType w:val="hybridMultilevel"/>
+    <w:tmpl w:val="A4C20E32"/>
+    <w:lvl w:ilvl="0" w:tplc="04090001">
+      <w:start w:val="1"/>
+      <w:numFmt w:val="bullet"/>
+      <w:lvlText w:val=""/>
+      <w:lvlJc w:val="left"/>
+      <w:pPr>
+        <w:ind w:left="720" w:hanging="360"/>
+      </w:pPr>
+      <w:rPr>
+        <w:rFonts w:ascii="Symbol" w:hAnsi="Symbol" w:hint="default"/>
+      </w:rPr>
+    </w:lvl>
+    <w:lvl w:ilvl="1" w:tplc="04090003">
+      <w:start w:val="1"/>
+      <w:numFmt w:val="bullet"/>
+      <w:lvlText w:val="o"/>
+      <w:lvlJc w:val="left"/>
+      <w:pPr>
+        <w:ind w:left="1440" w:hanging="360"/>
+      </w:pPr>
+      <w:rPr>
+        <w:rFonts w:ascii="Courier New" w:hAnsi="Courier New" w:cs="Courier New" w:hint="default"/>
+      </w:rPr>
+    </w:lvl>
+    <w:lvl w:ilvl="2" w:tplc="04090005" w:tentative="1">
+      <w:start w:val="1"/>
+      <w:numFmt w:val="bullet"/>
+      <w:lvlText w:val=""/>
+      <w:lvlJc w:val="left"/>
+      <w:pPr>
+        <w:ind w:left="2160" w:hanging="360"/>
+      </w:pPr>
+      <w:rPr>
+        <w:rFonts w:ascii="Wingdings" w:hAnsi="Wingdings" w:hint="default"/>
+      </w:rPr>
+    </w:lvl>
+    <w:lvl w:ilvl="3" w:tplc="04090001" w:tentative="1">
+      <w:start w:val="1"/>
+      <w:numFmt w:val="bullet"/>
+      <w:lvlText w:val=""/>
+      <w:lvlJc w:val="left"/>
+      <w:pPr>
+        <w:ind w:left="2880" w:hanging="360"/>
+      </w:pPr>
+      <w:rPr>
+        <w:rFonts w:ascii="Symbol" w:hAnsi="Symbol" w:hint="default"/>
+      </w:rPr>
+    </w:lvl>
+    <w:lvl w:ilvl="4" w:tplc="04090003" w:tentative="1">
+      <w:start w:val="1"/>
+      <w:numFmt w:val="bullet"/>
+      <w:lvlText w:val="o"/>
+      <w:lvlJc w:val="left"/>
+      <w:pPr>
+        <w:ind w:left="3600" w:hanging="360"/>
+      </w:pPr>
+      <w:rPr>
+        <w:rFonts w:ascii="Courier New" w:hAnsi="Courier New" w:cs="Courier New" w:hint="default"/>
+      </w:rPr>
+    </w:lvl>
+    <w:lvl w:ilvl="5" w:tplc="04090005" w:tentative="1">
+      <w:start w:val="1"/>
+      <w:numFmt w:val="bullet"/>
+      <w:lvlText w:val=""/>
+      <w:lvlJc w:val="left"/>
+      <w:pPr>
+        <w:ind w:left="4320" w:hanging="360"/>
+      </w:pPr>
+      <w:rPr>
+        <w:rFonts w:ascii="Wingdings" w:hAnsi="Wingdings" w:hint="default"/>
+      </w:rPr>
+    </w:lvl>
+    <w:lvl w:ilvl="6" w:tplc="04090001" w:tentative="1">
+      <w:start w:val="1"/>
+      <w:numFmt w:val="bullet"/>
+      <w:lvlText w:val=""/>
+      <w:lvlJc w:val="left"/>
+      <w:pPr>
+        <w:ind w:left="5040" w:hanging="360"/>
+      </w:pPr>
+      <w:rPr>
+        <w:rFonts w:ascii="Symbol" w:hAnsi="Symbol" w:hint="default"/>
+      </w:rPr>
+    </w:lvl>
+    <w:lvl w:ilvl="7" w:tplc="04090003" w:tentative="1">
+      <w:start w:val="1"/>
+      <w:numFmt w:val="bullet"/>
+      <w:lvlText w:val="o"/>
+      <w:lvlJc w:val="left"/>
+      <w:pPr>
+        <w:ind w:left="5760" w:hanging="360"/>
+      </w:pPr>
+      <w:rPr>
+        <w:rFonts w:ascii="Courier New" w:hAnsi="Courier New" w:cs="Courier New" w:hint="default"/>
+      </w:rPr>
+    </w:lvl>
+    <w:lvl w:ilvl="8" w:tplc="04090005" w:tentative="1">
+      <w:start w:val="1"/>
+      <w:numFmt w:val="bullet"/>
+      <w:lvlText w:val=""/>
+      <w:lvlJc w:val="left"/>
+      <w:pPr>
+        <w:ind w:left="6480" w:hanging="360"/>
+      </w:pPr>
+      <w:rPr>
+        <w:rFonts w:ascii="Wingdings" w:hAnsi="Wingdings" w:hint="default"/>
+      </w:rPr>
+    </w:lvl>
+  </w:abstractNum>
+  <w:abstractNum w:abstractNumId="9">
+    <w:nsid w:val="2BD129DD"/>
+    <w:multiLevelType w:val="hybridMultilevel"/>
+    <w:tmpl w:val="82E04042"/>
+    <w:lvl w:ilvl="0" w:tplc="04090001">
+      <w:start w:val="1"/>
+      <w:numFmt w:val="bullet"/>
+      <w:lvlText w:val=""/>
+      <w:lvlJc w:val="left"/>
+      <w:pPr>
+        <w:ind w:left="765" w:hanging="360"/>
+      </w:pPr>
+      <w:rPr>
+        <w:rFonts w:ascii="Symbol" w:hAnsi="Symbol" w:hint="default"/>
+      </w:rPr>
+    </w:lvl>
+    <w:lvl w:ilvl="1" w:tplc="04090003">
+      <w:start w:val="1"/>
+      <w:numFmt w:val="bullet"/>
+      <w:lvlText w:val="o"/>
+      <w:lvlJc w:val="left"/>
+      <w:pPr>
+        <w:ind w:left="1485" w:hanging="360"/>
+      </w:pPr>
+      <w:rPr>
+        <w:rFonts w:ascii="Courier New" w:hAnsi="Courier New" w:cs="Courier New" w:hint="default"/>
+      </w:rPr>
+    </w:lvl>
+    <w:lvl w:ilvl="2" w:tplc="04090005">
+      <w:start w:val="1"/>
+      <w:numFmt w:val="bullet"/>
+      <w:lvlText w:val=""/>
+      <w:lvlJc w:val="left"/>
+      <w:pPr>
+        <w:ind w:left="2205" w:hanging="360"/>
+      </w:pPr>
+      <w:rPr>
+        <w:rFonts w:ascii="Wingdings" w:hAnsi="Wingdings" w:hint="default"/>
+      </w:rPr>
+    </w:lvl>
+    <w:lvl w:ilvl="3" w:tplc="04090001" w:tentative="1">
+      <w:start w:val="1"/>
+      <w:numFmt w:val="bullet"/>
+      <w:lvlText w:val=""/>
+      <w:lvlJc w:val="left"/>
+      <w:pPr>
+        <w:ind w:left="2925" w:hanging="360"/>
+      </w:pPr>
+      <w:rPr>
+        <w:rFonts w:ascii="Symbol" w:hAnsi="Symbol" w:hint="default"/>
+      </w:rPr>
+    </w:lvl>
+    <w:lvl w:ilvl="4" w:tplc="04090003" w:tentative="1">
+      <w:start w:val="1"/>
+      <w:numFmt w:val="bullet"/>
+      <w:lvlText w:val="o"/>
+      <w:lvlJc w:val="left"/>
+      <w:pPr>
+        <w:ind w:left="3645" w:hanging="360"/>
+      </w:pPr>
+      <w:rPr>
+        <w:rFonts w:ascii="Courier New" w:hAnsi="Courier New" w:cs="Courier New" w:hint="default"/>
+      </w:rPr>
+    </w:lvl>
+    <w:lvl w:ilvl="5" w:tplc="04090005" w:tentative="1">
+      <w:start w:val="1"/>
+      <w:numFmt w:val="bullet"/>
+      <w:lvlText w:val=""/>
+      <w:lvlJc w:val="left"/>
+      <w:pPr>
+        <w:ind w:left="4365" w:hanging="360"/>
+      </w:pPr>
+      <w:rPr>
+        <w:rFonts w:ascii="Wingdings" w:hAnsi="Wingdings" w:hint="default"/>
+      </w:rPr>
+    </w:lvl>
+    <w:lvl w:ilvl="6" w:tplc="04090001" w:tentative="1">
+      <w:start w:val="1"/>
+      <w:numFmt w:val="bullet"/>
+      <w:lvlText w:val=""/>
+      <w:lvlJc w:val="left"/>
+      <w:pPr>
+        <w:ind w:left="5085" w:hanging="360"/>
+      </w:pPr>
+      <w:rPr>
+        <w:rFonts w:ascii="Symbol" w:hAnsi="Symbol" w:hint="default"/>
+      </w:rPr>
+    </w:lvl>
+    <w:lvl w:ilvl="7" w:tplc="04090003" w:tentative="1">
+      <w:start w:val="1"/>
+      <w:numFmt w:val="bullet"/>
+      <w:lvlText w:val="o"/>
+      <w:lvlJc w:val="left"/>
+      <w:pPr>
+        <w:ind w:left="5805" w:hanging="360"/>
+      </w:pPr>
+      <w:rPr>
+        <w:rFonts w:ascii="Courier New" w:hAnsi="Courier New" w:cs="Courier New" w:hint="default"/>
+      </w:rPr>
+    </w:lvl>
+    <w:lvl w:ilvl="8" w:tplc="04090005" w:tentative="1">
+      <w:start w:val="1"/>
+      <w:numFmt w:val="bullet"/>
+      <w:lvlText w:val=""/>
+      <w:lvlJc w:val="left"/>
+      <w:pPr>
+        <w:ind w:left="6525" w:hanging="360"/>
+      </w:pPr>
+      <w:rPr>
+        <w:rFonts w:ascii="Wingdings" w:hAnsi="Wingdings" w:hint="default"/>
+      </w:rPr>
+    </w:lvl>
+  </w:abstractNum>
+  <w:abstractNum w:abstractNumId="10">
     <w:nsid w:val="30475515"/>
     <w:multiLevelType w:val="hybridMultilevel"/>
     <w:tmpl w:val="7A801E7E"/>
@@ -9046,7 +9894,7 @@
       </w:rPr>
     </w:lvl>
   </w:abstractNum>
-  <w:abstractNum w:abstractNumId="8">
+  <w:abstractNum w:abstractNumId="11">
     <w:nsid w:val="30CD7747"/>
     <w:multiLevelType w:val="hybridMultilevel"/>
     <w:tmpl w:val="44EC9098"/>
@@ -9159,7 +10007,7 @@
       </w:rPr>
     </w:lvl>
   </w:abstractNum>
-  <w:abstractNum w:abstractNumId="9">
+  <w:abstractNum w:abstractNumId="12">
     <w:nsid w:val="30F43E55"/>
     <w:multiLevelType w:val="hybridMultilevel"/>
     <w:tmpl w:val="267A6FF0"/>
@@ -9272,7 +10120,7 @@
       </w:rPr>
     </w:lvl>
   </w:abstractNum>
-  <w:abstractNum w:abstractNumId="10">
+  <w:abstractNum w:abstractNumId="13">
     <w:nsid w:val="3902529E"/>
     <w:multiLevelType w:val="hybridMultilevel"/>
     <w:tmpl w:val="8A4E76C4"/>
@@ -9385,7 +10233,7 @@
       </w:rPr>
     </w:lvl>
   </w:abstractNum>
-  <w:abstractNum w:abstractNumId="11">
+  <w:abstractNum w:abstractNumId="14">
     <w:nsid w:val="3B5562C4"/>
     <w:multiLevelType w:val="hybridMultilevel"/>
     <w:tmpl w:val="91A28480"/>
@@ -9498,7 +10346,7 @@
       </w:rPr>
     </w:lvl>
   </w:abstractNum>
-  <w:abstractNum w:abstractNumId="12">
+  <w:abstractNum w:abstractNumId="15">
     <w:nsid w:val="3C25189D"/>
     <w:multiLevelType w:val="hybridMultilevel"/>
     <w:tmpl w:val="EB907664"/>
@@ -9611,7 +10459,7 @@
       </w:rPr>
     </w:lvl>
   </w:abstractNum>
-  <w:abstractNum w:abstractNumId="13">
+  <w:abstractNum w:abstractNumId="16">
     <w:nsid w:val="3DC159A9"/>
     <w:multiLevelType w:val="hybridMultilevel"/>
     <w:tmpl w:val="CCA8F5AA"/>
@@ -9724,7 +10572,7 @@
       </w:rPr>
     </w:lvl>
   </w:abstractNum>
-  <w:abstractNum w:abstractNumId="14">
+  <w:abstractNum w:abstractNumId="17">
     <w:nsid w:val="3E39474E"/>
     <w:multiLevelType w:val="hybridMultilevel"/>
     <w:tmpl w:val="660E9ECC"/>
@@ -9837,7 +10685,7 @@
       </w:rPr>
     </w:lvl>
   </w:abstractNum>
-  <w:abstractNum w:abstractNumId="15">
+  <w:abstractNum w:abstractNumId="18">
     <w:nsid w:val="42C828BB"/>
     <w:multiLevelType w:val="hybridMultilevel"/>
     <w:tmpl w:val="A1A6E0DE"/>
@@ -9950,7 +10798,120 @@
       </w:rPr>
     </w:lvl>
   </w:abstractNum>
-  <w:abstractNum w:abstractNumId="16">
+  <w:abstractNum w:abstractNumId="19">
+    <w:nsid w:val="43333E82"/>
+    <w:multiLevelType w:val="hybridMultilevel"/>
+    <w:tmpl w:val="9C80662A"/>
+    <w:lvl w:ilvl="0" w:tplc="04090001">
+      <w:start w:val="1"/>
+      <w:numFmt w:val="bullet"/>
+      <w:lvlText w:val=""/>
+      <w:lvlJc w:val="left"/>
+      <w:pPr>
+        <w:ind w:left="765" w:hanging="360"/>
+      </w:pPr>
+      <w:rPr>
+        <w:rFonts w:ascii="Symbol" w:hAnsi="Symbol" w:hint="default"/>
+      </w:rPr>
+    </w:lvl>
+    <w:lvl w:ilvl="1" w:tplc="04090003">
+      <w:start w:val="1"/>
+      <w:numFmt w:val="bullet"/>
+      <w:lvlText w:val="o"/>
+      <w:lvlJc w:val="left"/>
+      <w:pPr>
+        <w:ind w:left="1485" w:hanging="360"/>
+      </w:pPr>
+      <w:rPr>
+        <w:rFonts w:ascii="Courier New" w:hAnsi="Courier New" w:cs="Courier New" w:hint="default"/>
+      </w:rPr>
+    </w:lvl>
+    <w:lvl w:ilvl="2" w:tplc="04090005" w:tentative="1">
+      <w:start w:val="1"/>
+      <w:numFmt w:val="bullet"/>
+      <w:lvlText w:val=""/>
+      <w:lvlJc w:val="left"/>
+      <w:pPr>
+        <w:ind w:left="2205" w:hanging="360"/>
+      </w:pPr>
+      <w:rPr>
+        <w:rFonts w:ascii="Wingdings" w:hAnsi="Wingdings" w:hint="default"/>
+      </w:rPr>
+    </w:lvl>
+    <w:lvl w:ilvl="3" w:tplc="04090001" w:tentative="1">
+      <w:start w:val="1"/>
+      <w:numFmt w:val="bullet"/>
+      <w:lvlText w:val=""/>
+      <w:lvlJc w:val="left"/>
+      <w:pPr>
+        <w:ind w:left="2925" w:hanging="360"/>
+      </w:pPr>
+      <w:rPr>
+        <w:rFonts w:ascii="Symbol" w:hAnsi="Symbol" w:hint="default"/>
+      </w:rPr>
+    </w:lvl>
+    <w:lvl w:ilvl="4" w:tplc="04090003" w:tentative="1">
+      <w:start w:val="1"/>
+      <w:numFmt w:val="bullet"/>
+      <w:lvlText w:val="o"/>
+      <w:lvlJc w:val="left"/>
+      <w:pPr>
+        <w:ind w:left="3645" w:hanging="360"/>
+      </w:pPr>
+      <w:rPr>
+        <w:rFonts w:ascii="Courier New" w:hAnsi="Courier New" w:cs="Courier New" w:hint="default"/>
+      </w:rPr>
+    </w:lvl>
+    <w:lvl w:ilvl="5" w:tplc="04090005" w:tentative="1">
+      <w:start w:val="1"/>
+      <w:numFmt w:val="bullet"/>
+      <w:lvlText w:val=""/>
+      <w:lvlJc w:val="left"/>
+      <w:pPr>
+        <w:ind w:left="4365" w:hanging="360"/>
+      </w:pPr>
+      <w:rPr>
+        <w:rFonts w:ascii="Wingdings" w:hAnsi="Wingdings" w:hint="default"/>
+      </w:rPr>
+    </w:lvl>
+    <w:lvl w:ilvl="6" w:tplc="04090001" w:tentative="1">
+      <w:start w:val="1"/>
+      <w:numFmt w:val="bullet"/>
+      <w:lvlText w:val=""/>
+      <w:lvlJc w:val="left"/>
+      <w:pPr>
+        <w:ind w:left="5085" w:hanging="360"/>
+      </w:pPr>
+      <w:rPr>
+        <w:rFonts w:ascii="Symbol" w:hAnsi="Symbol" w:hint="default"/>
+      </w:rPr>
+    </w:lvl>
+    <w:lvl w:ilvl="7" w:tplc="04090003" w:tentative="1">
+      <w:start w:val="1"/>
+      <w:numFmt w:val="bullet"/>
+      <w:lvlText w:val="o"/>
+      <w:lvlJc w:val="left"/>
+      <w:pPr>
+        <w:ind w:left="5805" w:hanging="360"/>
+      </w:pPr>
+      <w:rPr>
+        <w:rFonts w:ascii="Courier New" w:hAnsi="Courier New" w:cs="Courier New" w:hint="default"/>
+      </w:rPr>
+    </w:lvl>
+    <w:lvl w:ilvl="8" w:tplc="04090005" w:tentative="1">
+      <w:start w:val="1"/>
+      <w:numFmt w:val="bullet"/>
+      <w:lvlText w:val=""/>
+      <w:lvlJc w:val="left"/>
+      <w:pPr>
+        <w:ind w:left="6525" w:hanging="360"/>
+      </w:pPr>
+      <w:rPr>
+        <w:rFonts w:ascii="Wingdings" w:hAnsi="Wingdings" w:hint="default"/>
+      </w:rPr>
+    </w:lvl>
+  </w:abstractNum>
+  <w:abstractNum w:abstractNumId="20">
     <w:nsid w:val="44E96F2A"/>
     <w:multiLevelType w:val="hybridMultilevel"/>
     <w:tmpl w:val="BB1488C6"/>
@@ -10036,7 +10997,7 @@
       </w:pPr>
     </w:lvl>
   </w:abstractNum>
-  <w:abstractNum w:abstractNumId="17">
+  <w:abstractNum w:abstractNumId="21">
     <w:nsid w:val="475548A7"/>
     <w:multiLevelType w:val="hybridMultilevel"/>
     <w:tmpl w:val="E04C7BE6"/>
@@ -10122,7 +11083,7 @@
       </w:pPr>
     </w:lvl>
   </w:abstractNum>
-  <w:abstractNum w:abstractNumId="18">
+  <w:abstractNum w:abstractNumId="22">
     <w:nsid w:val="486A3D66"/>
     <w:multiLevelType w:val="hybridMultilevel"/>
     <w:tmpl w:val="81921D70"/>
@@ -10235,7 +11196,7 @@
       </w:rPr>
     </w:lvl>
   </w:abstractNum>
-  <w:abstractNum w:abstractNumId="19">
+  <w:abstractNum w:abstractNumId="23">
     <w:nsid w:val="4E152FC2"/>
     <w:multiLevelType w:val="hybridMultilevel"/>
     <w:tmpl w:val="DF7662A6"/>
@@ -10348,7 +11309,7 @@
       </w:rPr>
     </w:lvl>
   </w:abstractNum>
-  <w:abstractNum w:abstractNumId="20">
+  <w:abstractNum w:abstractNumId="24">
     <w:nsid w:val="4E497E75"/>
     <w:multiLevelType w:val="hybridMultilevel"/>
     <w:tmpl w:val="3CC49AE4"/>
@@ -10461,7 +11422,7 @@
       </w:rPr>
     </w:lvl>
   </w:abstractNum>
-  <w:abstractNum w:abstractNumId="21">
+  <w:abstractNum w:abstractNumId="25">
     <w:nsid w:val="4F1B05E3"/>
     <w:multiLevelType w:val="hybridMultilevel"/>
     <w:tmpl w:val="FF7A8024"/>
@@ -10547,7 +11508,7 @@
       </w:pPr>
     </w:lvl>
   </w:abstractNum>
-  <w:abstractNum w:abstractNumId="22">
+  <w:abstractNum w:abstractNumId="26">
     <w:nsid w:val="53E9602D"/>
     <w:multiLevelType w:val="hybridMultilevel"/>
     <w:tmpl w:val="AD4831DA"/>
@@ -10660,7 +11621,7 @@
       </w:rPr>
     </w:lvl>
   </w:abstractNum>
-  <w:abstractNum w:abstractNumId="23">
+  <w:abstractNum w:abstractNumId="27">
     <w:nsid w:val="5F0934A9"/>
     <w:multiLevelType w:val="hybridMultilevel"/>
     <w:tmpl w:val="FAE01612"/>
@@ -10773,7 +11734,7 @@
       </w:rPr>
     </w:lvl>
   </w:abstractNum>
-  <w:abstractNum w:abstractNumId="24">
+  <w:abstractNum w:abstractNumId="28">
     <w:nsid w:val="60795C4A"/>
     <w:multiLevelType w:val="hybridMultilevel"/>
     <w:tmpl w:val="B9822C52"/>
@@ -10886,7 +11847,7 @@
       </w:rPr>
     </w:lvl>
   </w:abstractNum>
-  <w:abstractNum w:abstractNumId="25">
+  <w:abstractNum w:abstractNumId="29">
     <w:nsid w:val="60AC667B"/>
     <w:multiLevelType w:val="hybridMultilevel"/>
     <w:tmpl w:val="B3EC07BC"/>
@@ -10999,7 +11960,7 @@
       </w:rPr>
     </w:lvl>
   </w:abstractNum>
-  <w:abstractNum w:abstractNumId="26">
+  <w:abstractNum w:abstractNumId="30">
     <w:nsid w:val="612A55DB"/>
     <w:multiLevelType w:val="hybridMultilevel"/>
     <w:tmpl w:val="BB1488C6"/>
@@ -11085,7 +12046,7 @@
       </w:pPr>
     </w:lvl>
   </w:abstractNum>
-  <w:abstractNum w:abstractNumId="27">
+  <w:abstractNum w:abstractNumId="31">
     <w:nsid w:val="66FD484E"/>
     <w:multiLevelType w:val="hybridMultilevel"/>
     <w:tmpl w:val="41C0BF26"/>
@@ -11198,7 +12159,7 @@
       </w:rPr>
     </w:lvl>
   </w:abstractNum>
-  <w:abstractNum w:abstractNumId="28">
+  <w:abstractNum w:abstractNumId="32">
     <w:nsid w:val="67D64E3E"/>
     <w:multiLevelType w:val="hybridMultilevel"/>
     <w:tmpl w:val="BB1488C6"/>
@@ -11284,7 +12245,7 @@
       </w:pPr>
     </w:lvl>
   </w:abstractNum>
-  <w:abstractNum w:abstractNumId="29">
+  <w:abstractNum w:abstractNumId="33">
     <w:nsid w:val="6F4503DA"/>
     <w:multiLevelType w:val="hybridMultilevel"/>
     <w:tmpl w:val="E97CEC18"/>
@@ -11397,7 +12358,7 @@
       </w:rPr>
     </w:lvl>
   </w:abstractNum>
-  <w:abstractNum w:abstractNumId="30">
+  <w:abstractNum w:abstractNumId="34">
     <w:nsid w:val="6FC233F5"/>
     <w:multiLevelType w:val="hybridMultilevel"/>
     <w:tmpl w:val="ECB81220"/>
@@ -11510,7 +12471,7 @@
       </w:rPr>
     </w:lvl>
   </w:abstractNum>
-  <w:abstractNum w:abstractNumId="31">
+  <w:abstractNum w:abstractNumId="35">
     <w:nsid w:val="71115BCD"/>
     <w:multiLevelType w:val="hybridMultilevel"/>
     <w:tmpl w:val="368275DA"/>
@@ -11623,7 +12584,7 @@
       </w:rPr>
     </w:lvl>
   </w:abstractNum>
-  <w:abstractNum w:abstractNumId="32">
+  <w:abstractNum w:abstractNumId="36">
     <w:nsid w:val="74246567"/>
     <w:multiLevelType w:val="hybridMultilevel"/>
     <w:tmpl w:val="FBAA64C6"/>
@@ -11736,7 +12697,7 @@
       </w:rPr>
     </w:lvl>
   </w:abstractNum>
-  <w:abstractNum w:abstractNumId="33">
+  <w:abstractNum w:abstractNumId="37">
     <w:nsid w:val="74E8360B"/>
     <w:multiLevelType w:val="hybridMultilevel"/>
     <w:tmpl w:val="077A4056"/>
@@ -11849,7 +12810,7 @@
       </w:rPr>
     </w:lvl>
   </w:abstractNum>
-  <w:abstractNum w:abstractNumId="34">
+  <w:abstractNum w:abstractNumId="38">
     <w:nsid w:val="76282AC0"/>
     <w:multiLevelType w:val="hybridMultilevel"/>
     <w:tmpl w:val="9B48AEFA"/>
@@ -11935,7 +12896,7 @@
       </w:pPr>
     </w:lvl>
   </w:abstractNum>
-  <w:abstractNum w:abstractNumId="35">
+  <w:abstractNum w:abstractNumId="39">
     <w:nsid w:val="767004A8"/>
     <w:multiLevelType w:val="hybridMultilevel"/>
     <w:tmpl w:val="AA1A3AAC"/>
@@ -12048,7 +13009,7 @@
       </w:rPr>
     </w:lvl>
   </w:abstractNum>
-  <w:abstractNum w:abstractNumId="36">
+  <w:abstractNum w:abstractNumId="40">
     <w:nsid w:val="77BB14E7"/>
     <w:multiLevelType w:val="hybridMultilevel"/>
     <w:tmpl w:val="2EC6CD7A"/>
@@ -12161,7 +13122,7 @@
       </w:rPr>
     </w:lvl>
   </w:abstractNum>
-  <w:abstractNum w:abstractNumId="37">
+  <w:abstractNum w:abstractNumId="41">
     <w:nsid w:val="7A0854FB"/>
     <w:multiLevelType w:val="hybridMultilevel"/>
     <w:tmpl w:val="ADE6D36C"/>
@@ -12274,7 +13235,7 @@
       </w:rPr>
     </w:lvl>
   </w:abstractNum>
-  <w:abstractNum w:abstractNumId="38">
+  <w:abstractNum w:abstractNumId="42">
     <w:nsid w:val="7E2074BC"/>
     <w:multiLevelType w:val="hybridMultilevel"/>
     <w:tmpl w:val="2FE4A768"/>
@@ -12388,121 +13349,133 @@
     </w:lvl>
   </w:abstractNum>
   <w:num w:numId="1">
+    <w:abstractNumId w:val="20"/>
+  </w:num>
+  <w:num w:numId="2">
+    <w:abstractNumId w:val="37"/>
+  </w:num>
+  <w:num w:numId="3">
+    <w:abstractNumId w:val="24"/>
+  </w:num>
+  <w:num w:numId="4">
+    <w:abstractNumId w:val="11"/>
+  </w:num>
+  <w:num w:numId="5">
+    <w:abstractNumId w:val="27"/>
+  </w:num>
+  <w:num w:numId="6">
+    <w:abstractNumId w:val="35"/>
+  </w:num>
+  <w:num w:numId="7">
+    <w:abstractNumId w:val="29"/>
+  </w:num>
+  <w:num w:numId="8">
+    <w:abstractNumId w:val="26"/>
+  </w:num>
+  <w:num w:numId="9">
+    <w:abstractNumId w:val="32"/>
+  </w:num>
+  <w:num w:numId="10">
+    <w:abstractNumId w:val="30"/>
+  </w:num>
+  <w:num w:numId="11">
+    <w:abstractNumId w:val="23"/>
+  </w:num>
+  <w:num w:numId="12">
+    <w:abstractNumId w:val="22"/>
+  </w:num>
+  <w:num w:numId="13">
+    <w:abstractNumId w:val="5"/>
+  </w:num>
+  <w:num w:numId="14">
+    <w:abstractNumId w:val="10"/>
+  </w:num>
+  <w:num w:numId="15">
+    <w:abstractNumId w:val="3"/>
+  </w:num>
+  <w:num w:numId="16">
+    <w:abstractNumId w:val="6"/>
+  </w:num>
+  <w:num w:numId="17">
+    <w:abstractNumId w:val="25"/>
+  </w:num>
+  <w:num w:numId="18">
+    <w:abstractNumId w:val="28"/>
+  </w:num>
+  <w:num w:numId="19">
+    <w:abstractNumId w:val="18"/>
+  </w:num>
+  <w:num w:numId="20">
+    <w:abstractNumId w:val="17"/>
+  </w:num>
+  <w:num w:numId="21">
     <w:abstractNumId w:val="16"/>
   </w:num>
-  <w:num w:numId="2">
+  <w:num w:numId="22">
     <w:abstractNumId w:val="33"/>
   </w:num>
-  <w:num w:numId="3">
-    <w:abstractNumId w:val="20"/>
+  <w:num w:numId="23">
+    <w:abstractNumId w:val="7"/>
   </w:num>
-  <w:num w:numId="4">
-    <w:abstractNumId w:val="8"/>
+  <w:num w:numId="24">
+    <w:abstractNumId w:val="13"/>
   </w:num>
-  <w:num w:numId="5">
-    <w:abstractNumId w:val="23"/>
+  <w:num w:numId="25">
+    <w:abstractNumId w:val="21"/>
   </w:num>
-  <w:num w:numId="6">
-    <w:abstractNumId w:val="31"/>
+  <w:num w:numId="26">
+    <w:abstractNumId w:val="40"/>
   </w:num>
-  <w:num w:numId="7">
-    <w:abstractNumId w:val="25"/>
+  <w:num w:numId="27">
+    <w:abstractNumId w:val="15"/>
   </w:num>
-  <w:num w:numId="8">
-    <w:abstractNumId w:val="22"/>
-  </w:num>
-  <w:num w:numId="9">
-    <w:abstractNumId w:val="28"/>
-  </w:num>
-  <w:num w:numId="10">
-    <w:abstractNumId w:val="26"/>
-  </w:num>
-  <w:num w:numId="11">
-    <w:abstractNumId w:val="19"/>
-  </w:num>
-  <w:num w:numId="12">
-    <w:abstractNumId w:val="18"/>
-  </w:num>
-  <w:num w:numId="13">
+  <w:num w:numId="28">
     <w:abstractNumId w:val="4"/>
   </w:num>
-  <w:num w:numId="14">
-    <w:abstractNumId w:val="7"/>
+  <w:num w:numId="29">
+    <w:abstractNumId w:val="12"/>
   </w:num>
-  <w:num w:numId="15">
-    <w:abstractNumId w:val="2"/>
-  </w:num>
-  <w:num w:numId="16">
-    <w:abstractNumId w:val="5"/>
-  </w:num>
-  <w:num w:numId="17">
-    <w:abstractNumId w:val="21"/>
-  </w:num>
-  <w:num w:numId="18">
-    <w:abstractNumId w:val="24"/>
-  </w:num>
-  <w:num w:numId="19">
-    <w:abstractNumId w:val="15"/>
-  </w:num>
-  <w:num w:numId="20">
-    <w:abstractNumId w:val="14"/>
-  </w:num>
-  <w:num w:numId="21">
-    <w:abstractNumId w:val="13"/>
-  </w:num>
-  <w:num w:numId="22">
-    <w:abstractNumId w:val="29"/>
-  </w:num>
-  <w:num w:numId="23">
-    <w:abstractNumId w:val="6"/>
-  </w:num>
-  <w:num w:numId="24">
-    <w:abstractNumId w:val="10"/>
-  </w:num>
-  <w:num w:numId="25">
-    <w:abstractNumId w:val="17"/>
-  </w:num>
-  <w:num w:numId="26">
+  <w:num w:numId="30">
     <w:abstractNumId w:val="36"/>
   </w:num>
-  <w:num w:numId="27">
-    <w:abstractNumId w:val="12"/>
-  </w:num>
-  <w:num w:numId="28">
-    <w:abstractNumId w:val="3"/>
-  </w:num>
-  <w:num w:numId="29">
-    <w:abstractNumId w:val="9"/>
-  </w:num>
-  <w:num w:numId="30">
-    <w:abstractNumId w:val="32"/>
-  </w:num>
   <w:num w:numId="31">
-    <w:abstractNumId w:val="35"/>
+    <w:abstractNumId w:val="39"/>
   </w:num>
   <w:num w:numId="32">
-    <w:abstractNumId w:val="30"/>
+    <w:abstractNumId w:val="34"/>
   </w:num>
   <w:num w:numId="33">
+    <w:abstractNumId w:val="42"/>
+  </w:num>
+  <w:num w:numId="34">
     <w:abstractNumId w:val="38"/>
   </w:num>
-  <w:num w:numId="34">
-    <w:abstractNumId w:val="34"/>
-  </w:num>
   <w:num w:numId="35">
-    <w:abstractNumId w:val="37"/>
+    <w:abstractNumId w:val="41"/>
   </w:num>
   <w:num w:numId="36">
     <w:abstractNumId w:val="0"/>
   </w:num>
   <w:num w:numId="37">
-    <w:abstractNumId w:val="27"/>
+    <w:abstractNumId w:val="31"/>
   </w:num>
   <w:num w:numId="38">
-    <w:abstractNumId w:val="11"/>
+    <w:abstractNumId w:val="14"/>
   </w:num>
   <w:num w:numId="39">
     <w:abstractNumId w:val="1"/>
+  </w:num>
+  <w:num w:numId="40">
+    <w:abstractNumId w:val="19"/>
+  </w:num>
+  <w:num w:numId="41">
+    <w:abstractNumId w:val="9"/>
+  </w:num>
+  <w:num w:numId="42">
+    <w:abstractNumId w:val="8"/>
+  </w:num>
+  <w:num w:numId="43">
+    <w:abstractNumId w:val="2"/>
   </w:num>
 </w:numbering>
 </file>

</xml_diff>

<commit_message>
Added bookmark for chapter 7
</commit_message>
<xml_diff>
--- a/Readings/SmithLarimer_2016_The-public-policy-theory-primer_Edition03_v00.docx
+++ b/Readings/SmithLarimer_2016_The-public-policy-theory-primer_Edition03_v00.docx
@@ -8219,6 +8219,10 @@
           <w:u w:val="single"/>
         </w:rPr>
       </w:pPr>
+      <w:bookmarkStart w:id="4" w:name="Chapter07"/>
+      <w:bookmarkStart w:id="5" w:name="_GoBack"/>
+      <w:bookmarkEnd w:id="4"/>
+      <w:bookmarkEnd w:id="5"/>
       <w:r>
         <w:rPr>
           <w:u w:val="single"/>
@@ -9405,8 +9409,6 @@
           <w:numId w:val="49"/>
         </w:numPr>
       </w:pPr>
-      <w:bookmarkStart w:id="4" w:name="_GoBack"/>
-      <w:bookmarkEnd w:id="4"/>
     </w:p>
     <w:sectPr>
       <w:headerReference w:type="default" r:id="rId12"/>
@@ -9902,7 +9904,7 @@
         <w:b/>
         <w:noProof/>
       </w:rPr>
-      <w:t>3</w:t>
+      <w:t>1</w:t>
     </w:r>
     <w:r>
       <w:rPr>

</xml_diff>

<commit_message>
Notes on Smith & Larimer (2016) chapter 8
</commit_message>
<xml_diff>
--- a/Readings/SmithLarimer_2016_The-public-policy-theory-primer_Edition03_v00.docx
+++ b/Readings/SmithLarimer_2016_The-public-policy-theory-primer_Edition03_v00.docx
@@ -8220,9 +8220,7 @@
         </w:rPr>
       </w:pPr>
       <w:bookmarkStart w:id="4" w:name="Chapter07"/>
-      <w:bookmarkStart w:id="5" w:name="_GoBack"/>
       <w:bookmarkEnd w:id="4"/>
-      <w:bookmarkEnd w:id="5"/>
       <w:r>
         <w:rPr>
           <w:u w:val="single"/>
@@ -10262,9 +10260,996 @@
         <w:t>Without counterfactual, impact analysis is an educated guess at best.</w:t>
       </w:r>
     </w:p>
+    <w:p>
+      <w:pPr>
+        <w:sectPr>
+          <w:headerReference w:type="default" r:id="rId12"/>
+          <w:pgSz w:w="12240" w:h="15840"/>
+          <w:pgMar w:top="1440" w:right="1440" w:bottom="1440" w:left="1440" w:header="720" w:footer="720" w:gutter="0"/>
+          <w:pgNumType w:start="1"/>
+          <w:cols w:space="720"/>
+          <w:docGrid w:linePitch="360"/>
+        </w:sectPr>
+      </w:pPr>
+    </w:p>
+    <w:p>
+      <w:pPr>
+        <w:rPr>
+          <w:u w:val="single"/>
+        </w:rPr>
+      </w:pPr>
+      <w:bookmarkStart w:id="5" w:name="Chapter08"/>
+      <w:bookmarkStart w:id="6" w:name="_GoBack"/>
+      <w:bookmarkEnd w:id="5"/>
+      <w:bookmarkEnd w:id="6"/>
+      <w:r>
+        <w:rPr>
+          <w:u w:val="single"/>
+        </w:rPr>
+        <w:lastRenderedPageBreak/>
+        <w:t>Preview Questions</w:t>
+      </w:r>
+    </w:p>
+    <w:p>
+      <w:pPr>
+        <w:pStyle w:val="ListParagraph"/>
+        <w:numPr>
+          <w:ilvl w:val="0"/>
+          <w:numId w:val="52"/>
+        </w:numPr>
+      </w:pPr>
+      <w:r>
+        <w:t>What is the focus of policy implementation studies?</w:t>
+      </w:r>
+    </w:p>
+    <w:p>
+      <w:pPr>
+        <w:pStyle w:val="ListParagraph"/>
+        <w:numPr>
+          <w:ilvl w:val="0"/>
+          <w:numId w:val="52"/>
+        </w:numPr>
+      </w:pPr>
+      <w:r>
+        <w:t>What are the three generations of implementation studies?</w:t>
+      </w:r>
+    </w:p>
+    <w:p>
+      <w:pPr>
+        <w:pStyle w:val="ListParagraph"/>
+        <w:numPr>
+          <w:ilvl w:val="0"/>
+          <w:numId w:val="52"/>
+        </w:numPr>
+      </w:pPr>
+      <w:r>
+        <w:t>What was the focus of first generation implementation studies?</w:t>
+      </w:r>
+    </w:p>
+    <w:p>
+      <w:pPr>
+        <w:pStyle w:val="ListParagraph"/>
+        <w:numPr>
+          <w:ilvl w:val="0"/>
+          <w:numId w:val="52"/>
+        </w:numPr>
+      </w:pPr>
+      <w:r>
+        <w:t>What was the focus of second generation implementation studies?</w:t>
+      </w:r>
+    </w:p>
+    <w:p>
+      <w:pPr>
+        <w:pStyle w:val="ListParagraph"/>
+        <w:numPr>
+          <w:ilvl w:val="0"/>
+          <w:numId w:val="52"/>
+        </w:numPr>
+      </w:pPr>
+      <w:r>
+        <w:t>What was the focus of third generation implementation studies?</w:t>
+      </w:r>
+    </w:p>
+    <w:p>
+      <w:pPr>
+        <w:pStyle w:val="ListParagraph"/>
+        <w:numPr>
+          <w:ilvl w:val="0"/>
+          <w:numId w:val="52"/>
+        </w:numPr>
+      </w:pPr>
+      <w:r>
+        <w:t>What will be the focus of fourth generation implementation studies?</w:t>
+      </w:r>
+    </w:p>
     <w:p/>
+    <w:p>
+      <w:pPr>
+        <w:rPr>
+          <w:u w:val="single"/>
+        </w:rPr>
+      </w:pPr>
+      <w:r>
+        <w:rPr>
+          <w:u w:val="single"/>
+        </w:rPr>
+        <w:t>Reading Summary</w:t>
+      </w:r>
+    </w:p>
+    <w:p>
+      <w:r>
+        <w:t>The Focus of Policy Implementation Studies</w:t>
+      </w:r>
+    </w:p>
+    <w:p>
+      <w:pPr>
+        <w:pStyle w:val="ListParagraph"/>
+        <w:numPr>
+          <w:ilvl w:val="0"/>
+          <w:numId w:val="53"/>
+        </w:numPr>
+      </w:pPr>
+      <w:r>
+        <w:t>Make sense of what happens between intention and impact.</w:t>
+      </w:r>
+    </w:p>
+    <w:p>
+      <w:pPr>
+        <w:pStyle w:val="ListParagraph"/>
+        <w:numPr>
+          <w:ilvl w:val="1"/>
+          <w:numId w:val="53"/>
+        </w:numPr>
+      </w:pPr>
+      <w:r>
+        <w:t>Implementation studies tend to have a bias towards how a policy does NOT work.</w:t>
+      </w:r>
+    </w:p>
+    <w:p>
+      <w:pPr>
+        <w:pStyle w:val="ListParagraph"/>
+        <w:numPr>
+          <w:ilvl w:val="0"/>
+          <w:numId w:val="53"/>
+        </w:numPr>
+      </w:pPr>
+      <w:r>
+        <w:t>Translation of intent into reality is typically the job of an executive branch agency.</w:t>
+      </w:r>
+    </w:p>
+    <w:p>
+      <w:pPr>
+        <w:pStyle w:val="ListParagraph"/>
+        <w:numPr>
+          <w:ilvl w:val="0"/>
+          <w:numId w:val="53"/>
+        </w:numPr>
+      </w:pPr>
+      <w:r>
+        <w:t>Two challenges</w:t>
+      </w:r>
+    </w:p>
+    <w:p>
+      <w:pPr>
+        <w:pStyle w:val="ListParagraph"/>
+        <w:numPr>
+          <w:ilvl w:val="1"/>
+          <w:numId w:val="53"/>
+        </w:numPr>
+      </w:pPr>
+      <w:r>
+        <w:t>Determining what the elected branch wants to do.</w:t>
+      </w:r>
+    </w:p>
+    <w:p>
+      <w:pPr>
+        <w:pStyle w:val="ListParagraph"/>
+        <w:numPr>
+          <w:ilvl w:val="1"/>
+          <w:numId w:val="53"/>
+        </w:numPr>
+      </w:pPr>
+      <w:r>
+        <w:t>Deciding how to do what the elected branch wants to do.</w:t>
+      </w:r>
+    </w:p>
+    <w:p>
+      <w:pPr>
+        <w:pStyle w:val="ListParagraph"/>
+        <w:numPr>
+          <w:ilvl w:val="0"/>
+          <w:numId w:val="53"/>
+        </w:numPr>
+      </w:pPr>
+      <w:r>
+        <w:t>Formal process of rules formulating is how the executive branch agency fills in the details of how to accomplish what has been specified in the law.</w:t>
+      </w:r>
+    </w:p>
+    <w:p>
+      <w:pPr>
+        <w:pStyle w:val="ListParagraph"/>
+        <w:numPr>
+          <w:ilvl w:val="1"/>
+          <w:numId w:val="53"/>
+        </w:numPr>
+      </w:pPr>
+      <w:r>
+        <w:t>Process mirrors the broader legislative process (i.e., quasi-legislative).</w:t>
+      </w:r>
+    </w:p>
+    <w:p>
+      <w:pPr>
+        <w:pStyle w:val="ListParagraph"/>
+        <w:numPr>
+          <w:ilvl w:val="0"/>
+          <w:numId w:val="53"/>
+        </w:numPr>
+      </w:pPr>
+      <w:r>
+        <w:t>Implementation may fall to multiple agencies and multiple levels of government.</w:t>
+      </w:r>
+    </w:p>
+    <w:p>
+      <w:pPr>
+        <w:pStyle w:val="ListParagraph"/>
+        <w:numPr>
+          <w:ilvl w:val="0"/>
+          <w:numId w:val="53"/>
+        </w:numPr>
+      </w:pPr>
+      <w:r>
+        <w:t>Policy success is often driven by implementation.</w:t>
+      </w:r>
+    </w:p>
+    <w:p/>
+    <w:p>
+      <w:r>
+        <w:t>Three Generations of Implementation Studies</w:t>
+      </w:r>
+    </w:p>
+    <w:p>
+      <w:pPr>
+        <w:pStyle w:val="ListParagraph"/>
+        <w:numPr>
+          <w:ilvl w:val="0"/>
+          <w:numId w:val="54"/>
+        </w:numPr>
+      </w:pPr>
+      <w:r>
+        <w:t>Policy implementation overlaps with policy evaluation.</w:t>
+      </w:r>
+    </w:p>
+    <w:p>
+      <w:pPr>
+        <w:pStyle w:val="ListParagraph"/>
+        <w:numPr>
+          <w:ilvl w:val="0"/>
+          <w:numId w:val="54"/>
+        </w:numPr>
+      </w:pPr>
+      <w:r>
+        <w:t>Key questions</w:t>
+      </w:r>
+    </w:p>
+    <w:p>
+      <w:pPr>
+        <w:pStyle w:val="ListParagraph"/>
+        <w:numPr>
+          <w:ilvl w:val="1"/>
+          <w:numId w:val="54"/>
+        </w:numPr>
+      </w:pPr>
+      <w:r>
+        <w:t>How could the outcome have been different?</w:t>
+      </w:r>
+    </w:p>
+    <w:p>
+      <w:pPr>
+        <w:pStyle w:val="ListParagraph"/>
+        <w:numPr>
+          <w:ilvl w:val="1"/>
+          <w:numId w:val="54"/>
+        </w:numPr>
+      </w:pPr>
+      <w:r>
+        <w:t>What can we learn from the experience?</w:t>
+      </w:r>
+    </w:p>
+    <w:p>
+      <w:pPr>
+        <w:pStyle w:val="ListParagraph"/>
+        <w:numPr>
+          <w:ilvl w:val="1"/>
+          <w:numId w:val="54"/>
+        </w:numPr>
+      </w:pPr>
+      <w:r>
+        <w:t>Can we avoid similar problems in future public programs?</w:t>
+      </w:r>
+    </w:p>
+    <w:p>
+      <w:pPr>
+        <w:pStyle w:val="ListParagraph"/>
+        <w:numPr>
+          <w:ilvl w:val="0"/>
+          <w:numId w:val="54"/>
+        </w:numPr>
+      </w:pPr>
+      <w:r>
+        <w:t>Systematically understand the core elements of effective implementation.</w:t>
+      </w:r>
+    </w:p>
+    <w:p/>
+    <w:p>
+      <w:r>
+        <w:t>First-Generation Implementation Studies: Understanding Implementation Is Important</w:t>
+      </w:r>
+    </w:p>
+    <w:p>
+      <w:pPr>
+        <w:pStyle w:val="ListParagraph"/>
+        <w:numPr>
+          <w:ilvl w:val="0"/>
+          <w:numId w:val="55"/>
+        </w:numPr>
+      </w:pPr>
+      <w:r>
+        <w:t>Complexity of joint action (i.e., decentralized governing environments with multiple decision points) is the primary obstacle for successful implementation.</w:t>
+      </w:r>
+    </w:p>
+    <w:p>
+      <w:pPr>
+        <w:pStyle w:val="ListParagraph"/>
+        <w:numPr>
+          <w:ilvl w:val="0"/>
+          <w:numId w:val="55"/>
+        </w:numPr>
+      </w:pPr>
+      <w:r>
+        <w:t>Broad agreement on the objectives does not translate into agreement on the means to achieve those objectives.</w:t>
+      </w:r>
+    </w:p>
+    <w:p>
+      <w:pPr>
+        <w:pStyle w:val="ListParagraph"/>
+        <w:numPr>
+          <w:ilvl w:val="0"/>
+          <w:numId w:val="55"/>
+        </w:numPr>
+      </w:pPr>
+      <w:r>
+        <w:t>The more approvals required for an action, the less likely the action will occur.</w:t>
+      </w:r>
+    </w:p>
+    <w:p>
+      <w:pPr>
+        <w:pStyle w:val="ListParagraph"/>
+        <w:numPr>
+          <w:ilvl w:val="0"/>
+          <w:numId w:val="55"/>
+        </w:numPr>
+      </w:pPr>
+      <w:r>
+        <w:t>Goal was systematic understanding of cause and effect in implementation.</w:t>
+      </w:r>
+    </w:p>
+    <w:p>
+      <w:pPr>
+        <w:pStyle w:val="ListParagraph"/>
+        <w:numPr>
+          <w:ilvl w:val="0"/>
+          <w:numId w:val="55"/>
+        </w:numPr>
+      </w:pPr>
+      <w:r>
+        <w:t>Mostly qualitative case studies.</w:t>
+      </w:r>
+    </w:p>
+    <w:p/>
+    <w:p>
+      <w:r>
+        <w:t>Second-Generation Studies: Understanding Implementation Is Complex</w:t>
+      </w:r>
+    </w:p>
+    <w:p>
+      <w:pPr>
+        <w:pStyle w:val="ListParagraph"/>
+        <w:numPr>
+          <w:ilvl w:val="0"/>
+          <w:numId w:val="56"/>
+        </w:numPr>
+      </w:pPr>
+      <w:r>
+        <w:t xml:space="preserve">Goal was a general theory </w:t>
+      </w:r>
+      <w:r>
+        <w:t>of implementation rather than a</w:t>
+      </w:r>
+      <w:r>
+        <w:t xml:space="preserve"> cause and effect framework.</w:t>
+      </w:r>
+    </w:p>
+    <w:p>
+      <w:pPr>
+        <w:pStyle w:val="ListParagraph"/>
+        <w:numPr>
+          <w:ilvl w:val="0"/>
+          <w:numId w:val="56"/>
+        </w:numPr>
+      </w:pPr>
+      <w:proofErr w:type="spellStart"/>
+      <w:r>
+        <w:t>Bardach</w:t>
+      </w:r>
+      <w:proofErr w:type="spellEnd"/>
+      <w:r>
+        <w:t xml:space="preserve"> (1977) classified implementation as a series of games.</w:t>
+      </w:r>
+    </w:p>
+    <w:p>
+      <w:pPr>
+        <w:pStyle w:val="ListParagraph"/>
+        <w:numPr>
+          <w:ilvl w:val="1"/>
+          <w:numId w:val="56"/>
+        </w:numPr>
+      </w:pPr>
+      <w:r>
+        <w:t>Basic typology of implementation games.</w:t>
+      </w:r>
+    </w:p>
+    <w:p>
+      <w:pPr>
+        <w:pStyle w:val="ListParagraph"/>
+        <w:numPr>
+          <w:ilvl w:val="0"/>
+          <w:numId w:val="56"/>
+        </w:numPr>
+      </w:pPr>
+      <w:r>
+        <w:t>Four basic adverse effects during implementation:</w:t>
+      </w:r>
+    </w:p>
+    <w:p>
+      <w:pPr>
+        <w:pStyle w:val="ListParagraph"/>
+        <w:numPr>
+          <w:ilvl w:val="1"/>
+          <w:numId w:val="56"/>
+        </w:numPr>
+      </w:pPr>
+      <w:r>
+        <w:t xml:space="preserve">Diversion of resources </w:t>
+      </w:r>
+      <w:r>
+        <w:sym w:font="Wingdings" w:char="F0E0"/>
+      </w:r>
+      <w:r>
+        <w:t xml:space="preserve"> budget game</w:t>
+      </w:r>
+    </w:p>
+    <w:p>
+      <w:pPr>
+        <w:pStyle w:val="ListParagraph"/>
+        <w:numPr>
+          <w:ilvl w:val="1"/>
+          <w:numId w:val="56"/>
+        </w:numPr>
+      </w:pPr>
+      <w:r>
+        <w:lastRenderedPageBreak/>
+        <w:t xml:space="preserve">Deflection of policy goals </w:t>
+      </w:r>
+      <w:r>
+        <w:sym w:font="Wingdings" w:char="F0E0"/>
+      </w:r>
+      <w:r>
+        <w:t xml:space="preserve"> new programs a Trojan horses for an agency’s preferred goals</w:t>
+      </w:r>
+    </w:p>
+    <w:p>
+      <w:pPr>
+        <w:pStyle w:val="ListParagraph"/>
+        <w:numPr>
+          <w:ilvl w:val="1"/>
+          <w:numId w:val="56"/>
+        </w:numPr>
+      </w:pPr>
+      <w:r>
+        <w:t xml:space="preserve">Resistance to control </w:t>
+      </w:r>
+      <w:r>
+        <w:sym w:font="Wingdings" w:char="F0E0"/>
+      </w:r>
+      <w:r>
+        <w:t xml:space="preserve"> making only token efforts to achieve goals</w:t>
+      </w:r>
+    </w:p>
+    <w:p>
+      <w:pPr>
+        <w:pStyle w:val="ListParagraph"/>
+        <w:numPr>
+          <w:ilvl w:val="1"/>
+          <w:numId w:val="56"/>
+        </w:numPr>
+      </w:pPr>
+      <w:r>
+        <w:t xml:space="preserve">Dissipation of personal and political energy </w:t>
+      </w:r>
+      <w:r>
+        <w:sym w:font="Wingdings" w:char="F0E0"/>
+      </w:r>
+      <w:r>
+        <w:t xml:space="preserve"> blocking the progress of programs in an attempt to extract concessions</w:t>
+      </w:r>
+    </w:p>
+    <w:p>
+      <w:pPr>
+        <w:pStyle w:val="ListParagraph"/>
+        <w:numPr>
+          <w:ilvl w:val="0"/>
+          <w:numId w:val="56"/>
+        </w:numPr>
+      </w:pPr>
+      <w:r>
+        <w:t>Implementation seen as an extension of politics.</w:t>
+      </w:r>
+    </w:p>
+    <w:p>
+      <w:pPr>
+        <w:pStyle w:val="ListParagraph"/>
+        <w:numPr>
+          <w:ilvl w:val="0"/>
+          <w:numId w:val="56"/>
+        </w:numPr>
+      </w:pPr>
+      <w:r>
+        <w:t>The behaviors of implementers were the dependent variable.</w:t>
+      </w:r>
+    </w:p>
+    <w:p>
+      <w:pPr>
+        <w:pStyle w:val="ListParagraph"/>
+        <w:numPr>
+          <w:ilvl w:val="0"/>
+          <w:numId w:val="56"/>
+        </w:numPr>
+      </w:pPr>
+      <w:r>
+        <w:t>Others argued that policy outputs and outcomes should be the dependent variable of studies.</w:t>
+      </w:r>
+    </w:p>
+    <w:p>
+      <w:pPr>
+        <w:pStyle w:val="ListParagraph"/>
+        <w:numPr>
+          <w:ilvl w:val="0"/>
+          <w:numId w:val="56"/>
+        </w:numPr>
+      </w:pPr>
+      <w:r>
+        <w:t>Three perspectives on implementation:</w:t>
+      </w:r>
+    </w:p>
+    <w:p>
+      <w:pPr>
+        <w:pStyle w:val="ListParagraph"/>
+        <w:numPr>
+          <w:ilvl w:val="1"/>
+          <w:numId w:val="56"/>
+        </w:numPr>
+      </w:pPr>
+      <w:r>
+        <w:t xml:space="preserve">Center </w:t>
+      </w:r>
+      <w:r>
+        <w:sym w:font="Wingdings" w:char="F0E0"/>
+      </w:r>
+      <w:r>
+        <w:t xml:space="preserve"> initial policymaker </w:t>
+      </w:r>
+      <w:r>
+        <w:sym w:font="Wingdings" w:char="F0E0"/>
+      </w:r>
+      <w:r>
+        <w:t xml:space="preserve"> compliance by lower-level officials and institutions</w:t>
+      </w:r>
+    </w:p>
+    <w:p>
+      <w:pPr>
+        <w:pStyle w:val="ListParagraph"/>
+        <w:numPr>
+          <w:ilvl w:val="1"/>
+          <w:numId w:val="56"/>
+        </w:numPr>
+      </w:pPr>
+      <w:r>
+        <w:t xml:space="preserve">Periphery </w:t>
+      </w:r>
+      <w:r>
+        <w:sym w:font="Wingdings" w:char="F0E0"/>
+      </w:r>
+      <w:r>
+        <w:t xml:space="preserve"> lower-level bureaucrats </w:t>
+      </w:r>
+      <w:r>
+        <w:sym w:font="Wingdings" w:char="F0E0"/>
+      </w:r>
+      <w:r>
+        <w:t xml:space="preserve"> adapting to shocks</w:t>
+      </w:r>
+      <w:r>
+        <w:t xml:space="preserve"> to environment</w:t>
+      </w:r>
+    </w:p>
+    <w:p>
+      <w:pPr>
+        <w:pStyle w:val="ListParagraph"/>
+        <w:numPr>
+          <w:ilvl w:val="1"/>
+          <w:numId w:val="56"/>
+        </w:numPr>
+      </w:pPr>
+      <w:r>
+        <w:t xml:space="preserve">Target group </w:t>
+      </w:r>
+      <w:r>
+        <w:sym w:font="Wingdings" w:char="F0E0"/>
+      </w:r>
+      <w:r>
+        <w:t xml:space="preserve"> those whom the policy is aimed</w:t>
+      </w:r>
+      <w:r>
+        <w:t xml:space="preserve"> </w:t>
+      </w:r>
+      <w:r>
+        <w:sym w:font="Wingdings" w:char="F0E0"/>
+      </w:r>
+      <w:r>
+        <w:t xml:space="preserve"> effects on their lives</w:t>
+      </w:r>
+    </w:p>
+    <w:p>
+      <w:pPr>
+        <w:pStyle w:val="ListParagraph"/>
+        <w:numPr>
+          <w:ilvl w:val="0"/>
+          <w:numId w:val="56"/>
+        </w:numPr>
+      </w:pPr>
+      <w:r>
+        <w:t xml:space="preserve">Desired outcomes of center-based studies of </w:t>
+      </w:r>
+      <w:proofErr w:type="spellStart"/>
+      <w:r>
+        <w:t>Mazmanian</w:t>
+      </w:r>
+      <w:proofErr w:type="spellEnd"/>
+      <w:r>
+        <w:t xml:space="preserve"> and Sabatier</w:t>
+      </w:r>
+    </w:p>
+    <w:p>
+      <w:pPr>
+        <w:pStyle w:val="ListParagraph"/>
+        <w:numPr>
+          <w:ilvl w:val="1"/>
+          <w:numId w:val="56"/>
+        </w:numPr>
+      </w:pPr>
+      <w:r>
+        <w:t>Outputs of implementing agencies</w:t>
+      </w:r>
+    </w:p>
+    <w:p>
+      <w:pPr>
+        <w:pStyle w:val="ListParagraph"/>
+        <w:numPr>
+          <w:ilvl w:val="1"/>
+          <w:numId w:val="56"/>
+        </w:numPr>
+      </w:pPr>
+      <w:r>
+        <w:t>Target populations compliance with agency outputs</w:t>
+      </w:r>
+    </w:p>
+    <w:p>
+      <w:pPr>
+        <w:pStyle w:val="ListParagraph"/>
+        <w:numPr>
+          <w:ilvl w:val="1"/>
+          <w:numId w:val="56"/>
+        </w:numPr>
+      </w:pPr>
+      <w:r>
+        <w:t>Actual impacts of policy outputs</w:t>
+      </w:r>
+    </w:p>
+    <w:p>
+      <w:pPr>
+        <w:pStyle w:val="ListParagraph"/>
+        <w:numPr>
+          <w:ilvl w:val="1"/>
+          <w:numId w:val="56"/>
+        </w:numPr>
+      </w:pPr>
+      <w:r>
+        <w:t>Perceived impacts of policy outputs</w:t>
+      </w:r>
+    </w:p>
+    <w:p>
+      <w:pPr>
+        <w:pStyle w:val="ListParagraph"/>
+        <w:numPr>
+          <w:ilvl w:val="1"/>
+          <w:numId w:val="56"/>
+        </w:numPr>
+      </w:pPr>
+      <w:r>
+        <w:t xml:space="preserve">Major statute revisions </w:t>
+      </w:r>
+    </w:p>
+    <w:p>
+      <w:pPr>
+        <w:pStyle w:val="ListParagraph"/>
+        <w:numPr>
+          <w:ilvl w:val="0"/>
+          <w:numId w:val="56"/>
+        </w:numPr>
+      </w:pPr>
+      <w:r>
+        <w:t>Categories of independent variables</w:t>
+      </w:r>
+    </w:p>
+    <w:p>
+      <w:pPr>
+        <w:pStyle w:val="ListParagraph"/>
+        <w:numPr>
+          <w:ilvl w:val="1"/>
+          <w:numId w:val="56"/>
+        </w:numPr>
+      </w:pPr>
+      <w:r>
+        <w:t>Tractability of the problem</w:t>
+      </w:r>
+    </w:p>
+    <w:p>
+      <w:pPr>
+        <w:pStyle w:val="ListParagraph"/>
+        <w:numPr>
+          <w:ilvl w:val="1"/>
+          <w:numId w:val="56"/>
+        </w:numPr>
+      </w:pPr>
+      <w:r>
+        <w:t>Ability of statute to structure implementation</w:t>
+      </w:r>
+    </w:p>
+    <w:p>
+      <w:pPr>
+        <w:pStyle w:val="ListParagraph"/>
+        <w:numPr>
+          <w:ilvl w:val="1"/>
+          <w:numId w:val="56"/>
+        </w:numPr>
+      </w:pPr>
+      <w:r>
+        <w:t>Non-statutory variables</w:t>
+      </w:r>
+    </w:p>
+    <w:p>
+      <w:pPr>
+        <w:pStyle w:val="ListParagraph"/>
+        <w:numPr>
+          <w:ilvl w:val="2"/>
+          <w:numId w:val="56"/>
+        </w:numPr>
+      </w:pPr>
+      <w:r>
+        <w:t>Public support</w:t>
+      </w:r>
+    </w:p>
+    <w:p>
+      <w:pPr>
+        <w:pStyle w:val="ListParagraph"/>
+        <w:numPr>
+          <w:ilvl w:val="2"/>
+          <w:numId w:val="56"/>
+        </w:numPr>
+      </w:pPr>
+      <w:r>
+        <w:t>Leadership</w:t>
+      </w:r>
+    </w:p>
+    <w:p>
+      <w:pPr>
+        <w:pStyle w:val="ListParagraph"/>
+        <w:numPr>
+          <w:ilvl w:val="0"/>
+          <w:numId w:val="56"/>
+        </w:numPr>
+      </w:pPr>
+      <w:r>
+        <w:t>Statutory coherence hypothesis</w:t>
+      </w:r>
+    </w:p>
+    <w:p>
+      <w:pPr>
+        <w:pStyle w:val="ListParagraph"/>
+        <w:numPr>
+          <w:ilvl w:val="1"/>
+          <w:numId w:val="56"/>
+        </w:numPr>
+      </w:pPr>
+      <w:r>
+        <w:t>Outcomes of implementation process partially determined by how the statute clarified objectives, what needed to be done, identified qualified actors to do them, allocated adequate resources, and established a system of control and accountability.</w:t>
+      </w:r>
+    </w:p>
+    <w:p>
+      <w:pPr>
+        <w:pStyle w:val="ListParagraph"/>
+        <w:numPr>
+          <w:ilvl w:val="0"/>
+          <w:numId w:val="56"/>
+        </w:numPr>
+      </w:pPr>
+      <w:r>
+        <w:t>Two critical issues not resolved:</w:t>
+      </w:r>
+    </w:p>
+    <w:p>
+      <w:pPr>
+        <w:pStyle w:val="ListParagraph"/>
+        <w:numPr>
+          <w:ilvl w:val="1"/>
+          <w:numId w:val="56"/>
+        </w:numPr>
+      </w:pPr>
+      <w:r>
+        <w:t>Determining which</w:t>
+      </w:r>
+      <w:r>
+        <w:t xml:space="preserve"> perspective provides the best starting point for establishing a general theory</w:t>
+      </w:r>
+      <w:r>
+        <w:t>.</w:t>
+      </w:r>
+    </w:p>
+    <w:p>
+      <w:pPr>
+        <w:pStyle w:val="ListParagraph"/>
+        <w:numPr>
+          <w:ilvl w:val="1"/>
+          <w:numId w:val="56"/>
+        </w:numPr>
+      </w:pPr>
+      <w:r>
+        <w:t>The complexity of implementation creates research design and methodological issues.</w:t>
+      </w:r>
+    </w:p>
+    <w:p/>
+    <w:p>
+      <w:r>
+        <w:t>Third-Generation Studies: Understanding Implementation Is…Impossible?</w:t>
+      </w:r>
+    </w:p>
+    <w:p>
+      <w:pPr>
+        <w:pStyle w:val="ListParagraph"/>
+        <w:numPr>
+          <w:ilvl w:val="0"/>
+          <w:numId w:val="57"/>
+        </w:numPr>
+      </w:pPr>
+      <w:r>
+        <w:t>Develop and rigorously test causal hypotheses.</w:t>
+      </w:r>
+    </w:p>
+    <w:p>
+      <w:pPr>
+        <w:pStyle w:val="ListParagraph"/>
+        <w:numPr>
+          <w:ilvl w:val="0"/>
+          <w:numId w:val="57"/>
+        </w:numPr>
+      </w:pPr>
+      <w:r>
+        <w:t>Implementation resisted parsimonious explanation.</w:t>
+      </w:r>
+    </w:p>
+    <w:p>
+      <w:pPr>
+        <w:pStyle w:val="ListParagraph"/>
+        <w:numPr>
+          <w:ilvl w:val="0"/>
+          <w:numId w:val="57"/>
+        </w:numPr>
+      </w:pPr>
+      <w:r>
+        <w:t>Empirical models reflected the complexity of implementation rather than explained it.</w:t>
+      </w:r>
+    </w:p>
+    <w:p>
+      <w:pPr>
+        <w:pStyle w:val="ListParagraph"/>
+        <w:numPr>
+          <w:ilvl w:val="0"/>
+          <w:numId w:val="57"/>
+        </w:numPr>
+      </w:pPr>
+      <w:proofErr w:type="spellStart"/>
+      <w:r>
+        <w:t>Matland’s</w:t>
+      </w:r>
+      <w:proofErr w:type="spellEnd"/>
+      <w:r>
+        <w:t xml:space="preserve"> 2x2 typology for implementation</w:t>
+      </w:r>
+    </w:p>
+    <w:p>
+      <w:pPr>
+        <w:pStyle w:val="ListParagraph"/>
+        <w:numPr>
+          <w:ilvl w:val="1"/>
+          <w:numId w:val="57"/>
+        </w:numPr>
+      </w:pPr>
+      <w:r>
+        <w:t>Low policy conflict to high policy conflict</w:t>
+      </w:r>
+    </w:p>
+    <w:p>
+      <w:pPr>
+        <w:pStyle w:val="ListParagraph"/>
+        <w:numPr>
+          <w:ilvl w:val="1"/>
+          <w:numId w:val="57"/>
+        </w:numPr>
+      </w:pPr>
+      <w:r>
+        <w:t>Low policy ambiguity to high policy ambiguity</w:t>
+      </w:r>
+    </w:p>
+    <w:p/>
+    <w:p>
+      <w:proofErr w:type="gramStart"/>
+      <w:r>
+        <w:t>A Fourth Generation?</w:t>
+      </w:r>
+      <w:proofErr w:type="gramEnd"/>
+    </w:p>
+    <w:p>
+      <w:pPr>
+        <w:pStyle w:val="ListParagraph"/>
+        <w:numPr>
+          <w:ilvl w:val="0"/>
+          <w:numId w:val="58"/>
+        </w:numPr>
+      </w:pPr>
+      <w:r>
+        <w:t xml:space="preserve">Policy regime approach focuses on the interplay between institutional arrangements and political interests </w:t>
+      </w:r>
+      <w:r>
+        <w:sym w:font="Wingdings" w:char="F0E0"/>
+      </w:r>
+      <w:r>
+        <w:t xml:space="preserve"> allows for evolution (i.e., change over time)</w:t>
+      </w:r>
+    </w:p>
+    <w:p>
+      <w:pPr>
+        <w:pStyle w:val="ListParagraph"/>
+        <w:numPr>
+          <w:ilvl w:val="0"/>
+          <w:numId w:val="58"/>
+        </w:numPr>
+      </w:pPr>
+      <w:r>
+        <w:t>Program implementation rather than policy implementation.</w:t>
+      </w:r>
+    </w:p>
     <w:sectPr>
-      <w:headerReference w:type="default" r:id="rId12"/>
+      <w:headerReference w:type="default" r:id="rId13"/>
       <w:pgSz w:w="12240" w:h="15840"/>
       <w:pgMar w:top="1440" w:right="1440" w:bottom="1440" w:left="1440" w:header="720" w:footer="720" w:gutter="0"/>
       <w:pgNumType w:start="1"/>
@@ -10757,7 +11742,7 @@
         <w:b/>
         <w:noProof/>
       </w:rPr>
-      <w:t>1</w:t>
+      <w:t>5</w:t>
     </w:r>
     <w:r>
       <w:rPr>
@@ -10792,6 +11777,105 @@
         <w:noProof/>
       </w:rPr>
       <w:t>5</w:t>
+    </w:r>
+    <w:r>
+      <w:rPr>
+        <w:b/>
+      </w:rPr>
+      <w:fldChar w:fldCharType="end"/>
+    </w:r>
+  </w:p>
+  <w:p>
+    <w:pPr>
+      <w:pStyle w:val="Header"/>
+    </w:pPr>
+  </w:p>
+</w:hdr>
+</file>
+
+<file path=word/header6.xml><?xml version="1.0" encoding="utf-8"?>
+<w:hdr xmlns:wpc="http://schemas.microsoft.com/office/word/2010/wordprocessingCanvas" xmlns:mc="http://schemas.openxmlformats.org/markup-compatibility/2006" xmlns:o="urn:schemas-microsoft-com:office:office" xmlns:r="http://schemas.openxmlformats.org/officeDocument/2006/relationships" xmlns:m="http://schemas.openxmlformats.org/officeDocument/2006/math" xmlns:v="urn:schemas-microsoft-com:vml" xmlns:wp14="http://schemas.microsoft.com/office/word/2010/wordprocessingDrawing" xmlns:wp="http://schemas.openxmlformats.org/drawingml/2006/wordprocessingDrawing" xmlns:w10="urn:schemas-microsoft-com:office:word" xmlns:w="http://schemas.openxmlformats.org/wordprocessingml/2006/main" xmlns:w14="http://schemas.microsoft.com/office/word/2010/wordml" xmlns:wpg="http://schemas.microsoft.com/office/word/2010/wordprocessingGroup" xmlns:wpi="http://schemas.microsoft.com/office/word/2010/wordprocessingInk" xmlns:wne="http://schemas.microsoft.com/office/word/2006/wordml" xmlns:wps="http://schemas.microsoft.com/office/word/2010/wordprocessingShape" mc:Ignorable="w14 wp14">
+  <w:p>
+    <w:pPr>
+      <w:pStyle w:val="Header"/>
+    </w:pPr>
+    <w:r>
+      <w:t xml:space="preserve">Smith, K.B. and Larimer, C.W. (2016). The Public Policy Theory Primer. 3rd edition. Boulder, Colorado: Westview Press. </w:t>
+    </w:r>
+  </w:p>
+  <w:p>
+    <w:pPr>
+      <w:pStyle w:val="Header"/>
+    </w:pPr>
+  </w:p>
+  <w:p>
+    <w:pPr>
+      <w:pStyle w:val="Header"/>
+      <w:rPr>
+        <w:b/>
+      </w:rPr>
+    </w:pPr>
+    <w:r>
+      <w:t xml:space="preserve">Chapter 8 How Does It Work? Policy Implementation | Page </w:t>
+    </w:r>
+    <w:r>
+      <w:rPr>
+        <w:b/>
+      </w:rPr>
+      <w:fldChar w:fldCharType="begin"/>
+    </w:r>
+    <w:r>
+      <w:rPr>
+        <w:b/>
+      </w:rPr>
+      <w:instrText xml:space="preserve"> PAGE  \* Arabic  \* MERGEFORMAT </w:instrText>
+    </w:r>
+    <w:r>
+      <w:rPr>
+        <w:b/>
+      </w:rPr>
+      <w:fldChar w:fldCharType="separate"/>
+    </w:r>
+    <w:r>
+      <w:rPr>
+        <w:b/>
+        <w:noProof/>
+      </w:rPr>
+      <w:t>1</w:t>
+    </w:r>
+    <w:r>
+      <w:rPr>
+        <w:b/>
+      </w:rPr>
+      <w:fldChar w:fldCharType="end"/>
+    </w:r>
+    <w:r>
+      <w:t xml:space="preserve"> of </w:t>
+    </w:r>
+    <w:r>
+      <w:rPr>
+        <w:b/>
+      </w:rPr>
+      <w:fldChar w:fldCharType="begin"/>
+    </w:r>
+    <w:r>
+      <w:rPr>
+        <w:b/>
+      </w:rPr>
+      <w:instrText xml:space="preserve"> SECTIONPAGES   \* MERGEFORMAT </w:instrText>
+    </w:r>
+    <w:r>
+      <w:rPr>
+        <w:b/>
+      </w:rPr>
+      <w:fldChar w:fldCharType="separate"/>
+    </w:r>
+    <w:r>
+      <w:rPr>
+        <w:b/>
+        <w:noProof/>
+      </w:rPr>
+      <w:t>2</w:t>
     </w:r>
     <w:r>
       <w:rPr>
@@ -10811,6 +11895,119 @@
 <file path=word/numbering.xml><?xml version="1.0" encoding="utf-8"?>
 <w:numbering xmlns:wpc="http://schemas.microsoft.com/office/word/2010/wordprocessingCanvas" xmlns:mc="http://schemas.openxmlformats.org/markup-compatibility/2006" xmlns:o="urn:schemas-microsoft-com:office:office" xmlns:r="http://schemas.openxmlformats.org/officeDocument/2006/relationships" xmlns:m="http://schemas.openxmlformats.org/officeDocument/2006/math" xmlns:v="urn:schemas-microsoft-com:vml" xmlns:wp14="http://schemas.microsoft.com/office/word/2010/wordprocessingDrawing" xmlns:wp="http://schemas.openxmlformats.org/drawingml/2006/wordprocessingDrawing" xmlns:w10="urn:schemas-microsoft-com:office:word" xmlns:w="http://schemas.openxmlformats.org/wordprocessingml/2006/main" xmlns:w14="http://schemas.microsoft.com/office/word/2010/wordml" xmlns:wpg="http://schemas.microsoft.com/office/word/2010/wordprocessingGroup" xmlns:wpi="http://schemas.microsoft.com/office/word/2010/wordprocessingInk" xmlns:wne="http://schemas.microsoft.com/office/word/2006/wordml" xmlns:wps="http://schemas.microsoft.com/office/word/2010/wordprocessingShape" mc:Ignorable="w14 wp14">
   <w:abstractNum w:abstractNumId="0">
+    <w:nsid w:val="07B60DC4"/>
+    <w:multiLevelType w:val="hybridMultilevel"/>
+    <w:tmpl w:val="8C344E76"/>
+    <w:lvl w:ilvl="0" w:tplc="04090001">
+      <w:start w:val="1"/>
+      <w:numFmt w:val="bullet"/>
+      <w:lvlText w:val=""/>
+      <w:lvlJc w:val="left"/>
+      <w:pPr>
+        <w:ind w:left="720" w:hanging="360"/>
+      </w:pPr>
+      <w:rPr>
+        <w:rFonts w:ascii="Symbol" w:hAnsi="Symbol" w:hint="default"/>
+      </w:rPr>
+    </w:lvl>
+    <w:lvl w:ilvl="1" w:tplc="04090003">
+      <w:start w:val="1"/>
+      <w:numFmt w:val="bullet"/>
+      <w:lvlText w:val="o"/>
+      <w:lvlJc w:val="left"/>
+      <w:pPr>
+        <w:ind w:left="1440" w:hanging="360"/>
+      </w:pPr>
+      <w:rPr>
+        <w:rFonts w:ascii="Courier New" w:hAnsi="Courier New" w:cs="Courier New" w:hint="default"/>
+      </w:rPr>
+    </w:lvl>
+    <w:lvl w:ilvl="2" w:tplc="04090005" w:tentative="1">
+      <w:start w:val="1"/>
+      <w:numFmt w:val="bullet"/>
+      <w:lvlText w:val=""/>
+      <w:lvlJc w:val="left"/>
+      <w:pPr>
+        <w:ind w:left="2160" w:hanging="360"/>
+      </w:pPr>
+      <w:rPr>
+        <w:rFonts w:ascii="Wingdings" w:hAnsi="Wingdings" w:hint="default"/>
+      </w:rPr>
+    </w:lvl>
+    <w:lvl w:ilvl="3" w:tplc="04090001" w:tentative="1">
+      <w:start w:val="1"/>
+      <w:numFmt w:val="bullet"/>
+      <w:lvlText w:val=""/>
+      <w:lvlJc w:val="left"/>
+      <w:pPr>
+        <w:ind w:left="2880" w:hanging="360"/>
+      </w:pPr>
+      <w:rPr>
+        <w:rFonts w:ascii="Symbol" w:hAnsi="Symbol" w:hint="default"/>
+      </w:rPr>
+    </w:lvl>
+    <w:lvl w:ilvl="4" w:tplc="04090003" w:tentative="1">
+      <w:start w:val="1"/>
+      <w:numFmt w:val="bullet"/>
+      <w:lvlText w:val="o"/>
+      <w:lvlJc w:val="left"/>
+      <w:pPr>
+        <w:ind w:left="3600" w:hanging="360"/>
+      </w:pPr>
+      <w:rPr>
+        <w:rFonts w:ascii="Courier New" w:hAnsi="Courier New" w:cs="Courier New" w:hint="default"/>
+      </w:rPr>
+    </w:lvl>
+    <w:lvl w:ilvl="5" w:tplc="04090005" w:tentative="1">
+      <w:start w:val="1"/>
+      <w:numFmt w:val="bullet"/>
+      <w:lvlText w:val=""/>
+      <w:lvlJc w:val="left"/>
+      <w:pPr>
+        <w:ind w:left="4320" w:hanging="360"/>
+      </w:pPr>
+      <w:rPr>
+        <w:rFonts w:ascii="Wingdings" w:hAnsi="Wingdings" w:hint="default"/>
+      </w:rPr>
+    </w:lvl>
+    <w:lvl w:ilvl="6" w:tplc="04090001" w:tentative="1">
+      <w:start w:val="1"/>
+      <w:numFmt w:val="bullet"/>
+      <w:lvlText w:val=""/>
+      <w:lvlJc w:val="left"/>
+      <w:pPr>
+        <w:ind w:left="5040" w:hanging="360"/>
+      </w:pPr>
+      <w:rPr>
+        <w:rFonts w:ascii="Symbol" w:hAnsi="Symbol" w:hint="default"/>
+      </w:rPr>
+    </w:lvl>
+    <w:lvl w:ilvl="7" w:tplc="04090003" w:tentative="1">
+      <w:start w:val="1"/>
+      <w:numFmt w:val="bullet"/>
+      <w:lvlText w:val="o"/>
+      <w:lvlJc w:val="left"/>
+      <w:pPr>
+        <w:ind w:left="5760" w:hanging="360"/>
+      </w:pPr>
+      <w:rPr>
+        <w:rFonts w:ascii="Courier New" w:hAnsi="Courier New" w:cs="Courier New" w:hint="default"/>
+      </w:rPr>
+    </w:lvl>
+    <w:lvl w:ilvl="8" w:tplc="04090005" w:tentative="1">
+      <w:start w:val="1"/>
+      <w:numFmt w:val="bullet"/>
+      <w:lvlText w:val=""/>
+      <w:lvlJc w:val="left"/>
+      <w:pPr>
+        <w:ind w:left="6480" w:hanging="360"/>
+      </w:pPr>
+      <w:rPr>
+        <w:rFonts w:ascii="Wingdings" w:hAnsi="Wingdings" w:hint="default"/>
+      </w:rPr>
+    </w:lvl>
+  </w:abstractNum>
+  <w:abstractNum w:abstractNumId="1">
     <w:nsid w:val="082368D9"/>
     <w:multiLevelType w:val="hybridMultilevel"/>
     <w:tmpl w:val="10DE7FB2"/>
@@ -10923,7 +12120,7 @@
       </w:rPr>
     </w:lvl>
   </w:abstractNum>
-  <w:abstractNum w:abstractNumId="1">
+  <w:abstractNum w:abstractNumId="2">
     <w:nsid w:val="08D46C4E"/>
     <w:multiLevelType w:val="hybridMultilevel"/>
     <w:tmpl w:val="5D0E71D0"/>
@@ -11036,7 +12233,7 @@
       </w:rPr>
     </w:lvl>
   </w:abstractNum>
-  <w:abstractNum w:abstractNumId="2">
+  <w:abstractNum w:abstractNumId="3">
     <w:nsid w:val="0E5F145E"/>
     <w:multiLevelType w:val="hybridMultilevel"/>
     <w:tmpl w:val="1BE8FFF8"/>
@@ -11149,7 +12346,7 @@
       </w:rPr>
     </w:lvl>
   </w:abstractNum>
-  <w:abstractNum w:abstractNumId="3">
+  <w:abstractNum w:abstractNumId="4">
     <w:nsid w:val="0ED817F2"/>
     <w:multiLevelType w:val="hybridMultilevel"/>
     <w:tmpl w:val="CB46B992"/>
@@ -11262,7 +12459,93 @@
       </w:rPr>
     </w:lvl>
   </w:abstractNum>
-  <w:abstractNum w:abstractNumId="4">
+  <w:abstractNum w:abstractNumId="5">
+    <w:nsid w:val="11230F8C"/>
+    <w:multiLevelType w:val="hybridMultilevel"/>
+    <w:tmpl w:val="635C1C32"/>
+    <w:lvl w:ilvl="0" w:tplc="0409000F">
+      <w:start w:val="1"/>
+      <w:numFmt w:val="decimal"/>
+      <w:lvlText w:val="%1."/>
+      <w:lvlJc w:val="left"/>
+      <w:pPr>
+        <w:ind w:left="720" w:hanging="360"/>
+      </w:pPr>
+    </w:lvl>
+    <w:lvl w:ilvl="1" w:tplc="04090019" w:tentative="1">
+      <w:start w:val="1"/>
+      <w:numFmt w:val="lowerLetter"/>
+      <w:lvlText w:val="%2."/>
+      <w:lvlJc w:val="left"/>
+      <w:pPr>
+        <w:ind w:left="1440" w:hanging="360"/>
+      </w:pPr>
+    </w:lvl>
+    <w:lvl w:ilvl="2" w:tplc="0409001B" w:tentative="1">
+      <w:start w:val="1"/>
+      <w:numFmt w:val="lowerRoman"/>
+      <w:lvlText w:val="%3."/>
+      <w:lvlJc w:val="right"/>
+      <w:pPr>
+        <w:ind w:left="2160" w:hanging="180"/>
+      </w:pPr>
+    </w:lvl>
+    <w:lvl w:ilvl="3" w:tplc="0409000F" w:tentative="1">
+      <w:start w:val="1"/>
+      <w:numFmt w:val="decimal"/>
+      <w:lvlText w:val="%4."/>
+      <w:lvlJc w:val="left"/>
+      <w:pPr>
+        <w:ind w:left="2880" w:hanging="360"/>
+      </w:pPr>
+    </w:lvl>
+    <w:lvl w:ilvl="4" w:tplc="04090019" w:tentative="1">
+      <w:start w:val="1"/>
+      <w:numFmt w:val="lowerLetter"/>
+      <w:lvlText w:val="%5."/>
+      <w:lvlJc w:val="left"/>
+      <w:pPr>
+        <w:ind w:left="3600" w:hanging="360"/>
+      </w:pPr>
+    </w:lvl>
+    <w:lvl w:ilvl="5" w:tplc="0409001B" w:tentative="1">
+      <w:start w:val="1"/>
+      <w:numFmt w:val="lowerRoman"/>
+      <w:lvlText w:val="%6."/>
+      <w:lvlJc w:val="right"/>
+      <w:pPr>
+        <w:ind w:left="4320" w:hanging="180"/>
+      </w:pPr>
+    </w:lvl>
+    <w:lvl w:ilvl="6" w:tplc="0409000F" w:tentative="1">
+      <w:start w:val="1"/>
+      <w:numFmt w:val="decimal"/>
+      <w:lvlText w:val="%7."/>
+      <w:lvlJc w:val="left"/>
+      <w:pPr>
+        <w:ind w:left="5040" w:hanging="360"/>
+      </w:pPr>
+    </w:lvl>
+    <w:lvl w:ilvl="7" w:tplc="04090019" w:tentative="1">
+      <w:start w:val="1"/>
+      <w:numFmt w:val="lowerLetter"/>
+      <w:lvlText w:val="%8."/>
+      <w:lvlJc w:val="left"/>
+      <w:pPr>
+        <w:ind w:left="5760" w:hanging="360"/>
+      </w:pPr>
+    </w:lvl>
+    <w:lvl w:ilvl="8" w:tplc="0409001B" w:tentative="1">
+      <w:start w:val="1"/>
+      <w:numFmt w:val="lowerRoman"/>
+      <w:lvlText w:val="%9."/>
+      <w:lvlJc w:val="right"/>
+      <w:pPr>
+        <w:ind w:left="6480" w:hanging="180"/>
+      </w:pPr>
+    </w:lvl>
+  </w:abstractNum>
+  <w:abstractNum w:abstractNumId="6">
     <w:nsid w:val="12D34B08"/>
     <w:multiLevelType w:val="hybridMultilevel"/>
     <w:tmpl w:val="82685FA4"/>
@@ -11375,7 +12658,7 @@
       </w:rPr>
     </w:lvl>
   </w:abstractNum>
-  <w:abstractNum w:abstractNumId="5">
+  <w:abstractNum w:abstractNumId="7">
     <w:nsid w:val="14E54498"/>
     <w:multiLevelType w:val="hybridMultilevel"/>
     <w:tmpl w:val="7BE45DF6"/>
@@ -11488,7 +12771,7 @@
       </w:rPr>
     </w:lvl>
   </w:abstractNum>
-  <w:abstractNum w:abstractNumId="6">
+  <w:abstractNum w:abstractNumId="8">
     <w:nsid w:val="18825B3B"/>
     <w:multiLevelType w:val="hybridMultilevel"/>
     <w:tmpl w:val="44B68ED6"/>
@@ -11601,7 +12884,7 @@
       </w:rPr>
     </w:lvl>
   </w:abstractNum>
-  <w:abstractNum w:abstractNumId="7">
+  <w:abstractNum w:abstractNumId="9">
     <w:nsid w:val="1C6A47C8"/>
     <w:multiLevelType w:val="hybridMultilevel"/>
     <w:tmpl w:val="22D23308"/>
@@ -11714,7 +12997,7 @@
       </w:rPr>
     </w:lvl>
   </w:abstractNum>
-  <w:abstractNum w:abstractNumId="8">
+  <w:abstractNum w:abstractNumId="10">
     <w:nsid w:val="1E3E6FAB"/>
     <w:multiLevelType w:val="hybridMultilevel"/>
     <w:tmpl w:val="98DE1B74"/>
@@ -11827,7 +13110,7 @@
       </w:rPr>
     </w:lvl>
   </w:abstractNum>
-  <w:abstractNum w:abstractNumId="9">
+  <w:abstractNum w:abstractNumId="11">
     <w:nsid w:val="25113E55"/>
     <w:multiLevelType w:val="hybridMultilevel"/>
     <w:tmpl w:val="2A4E522C"/>
@@ -11940,7 +13223,7 @@
       </w:rPr>
     </w:lvl>
   </w:abstractNum>
-  <w:abstractNum w:abstractNumId="10">
+  <w:abstractNum w:abstractNumId="12">
     <w:nsid w:val="2ADB5552"/>
     <w:multiLevelType w:val="hybridMultilevel"/>
     <w:tmpl w:val="CFF8DD12"/>
@@ -12053,7 +13336,7 @@
       </w:rPr>
     </w:lvl>
   </w:abstractNum>
-  <w:abstractNum w:abstractNumId="11">
+  <w:abstractNum w:abstractNumId="13">
     <w:nsid w:val="2B2A16AE"/>
     <w:multiLevelType w:val="hybridMultilevel"/>
     <w:tmpl w:val="A4C20E32"/>
@@ -12166,7 +13449,7 @@
       </w:rPr>
     </w:lvl>
   </w:abstractNum>
-  <w:abstractNum w:abstractNumId="12">
+  <w:abstractNum w:abstractNumId="14">
     <w:nsid w:val="2BD129DD"/>
     <w:multiLevelType w:val="hybridMultilevel"/>
     <w:tmpl w:val="82E04042"/>
@@ -12279,7 +13562,7 @@
       </w:rPr>
     </w:lvl>
   </w:abstractNum>
-  <w:abstractNum w:abstractNumId="13">
+  <w:abstractNum w:abstractNumId="15">
     <w:nsid w:val="30475515"/>
     <w:multiLevelType w:val="hybridMultilevel"/>
     <w:tmpl w:val="7A801E7E"/>
@@ -12392,7 +13675,7 @@
       </w:rPr>
     </w:lvl>
   </w:abstractNum>
-  <w:abstractNum w:abstractNumId="14">
+  <w:abstractNum w:abstractNumId="16">
     <w:nsid w:val="30CD7747"/>
     <w:multiLevelType w:val="hybridMultilevel"/>
     <w:tmpl w:val="44EC9098"/>
@@ -12505,7 +13788,7 @@
       </w:rPr>
     </w:lvl>
   </w:abstractNum>
-  <w:abstractNum w:abstractNumId="15">
+  <w:abstractNum w:abstractNumId="17">
     <w:nsid w:val="30F43E55"/>
     <w:multiLevelType w:val="hybridMultilevel"/>
     <w:tmpl w:val="267A6FF0"/>
@@ -12618,7 +13901,7 @@
       </w:rPr>
     </w:lvl>
   </w:abstractNum>
-  <w:abstractNum w:abstractNumId="16">
+  <w:abstractNum w:abstractNumId="18">
     <w:nsid w:val="3902529E"/>
     <w:multiLevelType w:val="hybridMultilevel"/>
     <w:tmpl w:val="8A4E76C4"/>
@@ -12731,7 +14014,7 @@
       </w:rPr>
     </w:lvl>
   </w:abstractNum>
-  <w:abstractNum w:abstractNumId="17">
+  <w:abstractNum w:abstractNumId="19">
     <w:nsid w:val="3AF87DB0"/>
     <w:multiLevelType w:val="hybridMultilevel"/>
     <w:tmpl w:val="2D86CE90"/>
@@ -12844,7 +14127,7 @@
       </w:rPr>
     </w:lvl>
   </w:abstractNum>
-  <w:abstractNum w:abstractNumId="18">
+  <w:abstractNum w:abstractNumId="20">
     <w:nsid w:val="3B5562C4"/>
     <w:multiLevelType w:val="hybridMultilevel"/>
     <w:tmpl w:val="91A28480"/>
@@ -12957,7 +14240,7 @@
       </w:rPr>
     </w:lvl>
   </w:abstractNum>
-  <w:abstractNum w:abstractNumId="19">
+  <w:abstractNum w:abstractNumId="21">
     <w:nsid w:val="3C25189D"/>
     <w:multiLevelType w:val="hybridMultilevel"/>
     <w:tmpl w:val="EB907664"/>
@@ -13070,7 +14353,7 @@
       </w:rPr>
     </w:lvl>
   </w:abstractNum>
-  <w:abstractNum w:abstractNumId="20">
+  <w:abstractNum w:abstractNumId="22">
     <w:nsid w:val="3D151305"/>
     <w:multiLevelType w:val="hybridMultilevel"/>
     <w:tmpl w:val="998AAC28"/>
@@ -13183,7 +14466,7 @@
       </w:rPr>
     </w:lvl>
   </w:abstractNum>
-  <w:abstractNum w:abstractNumId="21">
+  <w:abstractNum w:abstractNumId="23">
     <w:nsid w:val="3DC159A9"/>
     <w:multiLevelType w:val="hybridMultilevel"/>
     <w:tmpl w:val="CCA8F5AA"/>
@@ -13296,7 +14579,7 @@
       </w:rPr>
     </w:lvl>
   </w:abstractNum>
-  <w:abstractNum w:abstractNumId="22">
+  <w:abstractNum w:abstractNumId="24">
     <w:nsid w:val="3E39474E"/>
     <w:multiLevelType w:val="hybridMultilevel"/>
     <w:tmpl w:val="660E9ECC"/>
@@ -13409,7 +14692,233 @@
       </w:rPr>
     </w:lvl>
   </w:abstractNum>
-  <w:abstractNum w:abstractNumId="23">
+  <w:abstractNum w:abstractNumId="25">
+    <w:nsid w:val="3F822CBE"/>
+    <w:multiLevelType w:val="hybridMultilevel"/>
+    <w:tmpl w:val="6EBEF06A"/>
+    <w:lvl w:ilvl="0" w:tplc="04090001">
+      <w:start w:val="1"/>
+      <w:numFmt w:val="bullet"/>
+      <w:lvlText w:val=""/>
+      <w:lvlJc w:val="left"/>
+      <w:pPr>
+        <w:ind w:left="720" w:hanging="360"/>
+      </w:pPr>
+      <w:rPr>
+        <w:rFonts w:ascii="Symbol" w:hAnsi="Symbol" w:hint="default"/>
+      </w:rPr>
+    </w:lvl>
+    <w:lvl w:ilvl="1" w:tplc="04090003">
+      <w:start w:val="1"/>
+      <w:numFmt w:val="bullet"/>
+      <w:lvlText w:val="o"/>
+      <w:lvlJc w:val="left"/>
+      <w:pPr>
+        <w:ind w:left="1440" w:hanging="360"/>
+      </w:pPr>
+      <w:rPr>
+        <w:rFonts w:ascii="Courier New" w:hAnsi="Courier New" w:cs="Courier New" w:hint="default"/>
+      </w:rPr>
+    </w:lvl>
+    <w:lvl w:ilvl="2" w:tplc="04090005" w:tentative="1">
+      <w:start w:val="1"/>
+      <w:numFmt w:val="bullet"/>
+      <w:lvlText w:val=""/>
+      <w:lvlJc w:val="left"/>
+      <w:pPr>
+        <w:ind w:left="2160" w:hanging="360"/>
+      </w:pPr>
+      <w:rPr>
+        <w:rFonts w:ascii="Wingdings" w:hAnsi="Wingdings" w:hint="default"/>
+      </w:rPr>
+    </w:lvl>
+    <w:lvl w:ilvl="3" w:tplc="04090001" w:tentative="1">
+      <w:start w:val="1"/>
+      <w:numFmt w:val="bullet"/>
+      <w:lvlText w:val=""/>
+      <w:lvlJc w:val="left"/>
+      <w:pPr>
+        <w:ind w:left="2880" w:hanging="360"/>
+      </w:pPr>
+      <w:rPr>
+        <w:rFonts w:ascii="Symbol" w:hAnsi="Symbol" w:hint="default"/>
+      </w:rPr>
+    </w:lvl>
+    <w:lvl w:ilvl="4" w:tplc="04090003" w:tentative="1">
+      <w:start w:val="1"/>
+      <w:numFmt w:val="bullet"/>
+      <w:lvlText w:val="o"/>
+      <w:lvlJc w:val="left"/>
+      <w:pPr>
+        <w:ind w:left="3600" w:hanging="360"/>
+      </w:pPr>
+      <w:rPr>
+        <w:rFonts w:ascii="Courier New" w:hAnsi="Courier New" w:cs="Courier New" w:hint="default"/>
+      </w:rPr>
+    </w:lvl>
+    <w:lvl w:ilvl="5" w:tplc="04090005" w:tentative="1">
+      <w:start w:val="1"/>
+      <w:numFmt w:val="bullet"/>
+      <w:lvlText w:val=""/>
+      <w:lvlJc w:val="left"/>
+      <w:pPr>
+        <w:ind w:left="4320" w:hanging="360"/>
+      </w:pPr>
+      <w:rPr>
+        <w:rFonts w:ascii="Wingdings" w:hAnsi="Wingdings" w:hint="default"/>
+      </w:rPr>
+    </w:lvl>
+    <w:lvl w:ilvl="6" w:tplc="04090001" w:tentative="1">
+      <w:start w:val="1"/>
+      <w:numFmt w:val="bullet"/>
+      <w:lvlText w:val=""/>
+      <w:lvlJc w:val="left"/>
+      <w:pPr>
+        <w:ind w:left="5040" w:hanging="360"/>
+      </w:pPr>
+      <w:rPr>
+        <w:rFonts w:ascii="Symbol" w:hAnsi="Symbol" w:hint="default"/>
+      </w:rPr>
+    </w:lvl>
+    <w:lvl w:ilvl="7" w:tplc="04090003" w:tentative="1">
+      <w:start w:val="1"/>
+      <w:numFmt w:val="bullet"/>
+      <w:lvlText w:val="o"/>
+      <w:lvlJc w:val="left"/>
+      <w:pPr>
+        <w:ind w:left="5760" w:hanging="360"/>
+      </w:pPr>
+      <w:rPr>
+        <w:rFonts w:ascii="Courier New" w:hAnsi="Courier New" w:cs="Courier New" w:hint="default"/>
+      </w:rPr>
+    </w:lvl>
+    <w:lvl w:ilvl="8" w:tplc="04090005" w:tentative="1">
+      <w:start w:val="1"/>
+      <w:numFmt w:val="bullet"/>
+      <w:lvlText w:val=""/>
+      <w:lvlJc w:val="left"/>
+      <w:pPr>
+        <w:ind w:left="6480" w:hanging="360"/>
+      </w:pPr>
+      <w:rPr>
+        <w:rFonts w:ascii="Wingdings" w:hAnsi="Wingdings" w:hint="default"/>
+      </w:rPr>
+    </w:lvl>
+  </w:abstractNum>
+  <w:abstractNum w:abstractNumId="26">
+    <w:nsid w:val="4284074A"/>
+    <w:multiLevelType w:val="hybridMultilevel"/>
+    <w:tmpl w:val="CA06EC6C"/>
+    <w:lvl w:ilvl="0" w:tplc="04090001">
+      <w:start w:val="1"/>
+      <w:numFmt w:val="bullet"/>
+      <w:lvlText w:val=""/>
+      <w:lvlJc w:val="left"/>
+      <w:pPr>
+        <w:ind w:left="720" w:hanging="360"/>
+      </w:pPr>
+      <w:rPr>
+        <w:rFonts w:ascii="Symbol" w:hAnsi="Symbol" w:hint="default"/>
+      </w:rPr>
+    </w:lvl>
+    <w:lvl w:ilvl="1" w:tplc="04090003" w:tentative="1">
+      <w:start w:val="1"/>
+      <w:numFmt w:val="bullet"/>
+      <w:lvlText w:val="o"/>
+      <w:lvlJc w:val="left"/>
+      <w:pPr>
+        <w:ind w:left="1440" w:hanging="360"/>
+      </w:pPr>
+      <w:rPr>
+        <w:rFonts w:ascii="Courier New" w:hAnsi="Courier New" w:cs="Courier New" w:hint="default"/>
+      </w:rPr>
+    </w:lvl>
+    <w:lvl w:ilvl="2" w:tplc="04090005" w:tentative="1">
+      <w:start w:val="1"/>
+      <w:numFmt w:val="bullet"/>
+      <w:lvlText w:val=""/>
+      <w:lvlJc w:val="left"/>
+      <w:pPr>
+        <w:ind w:left="2160" w:hanging="360"/>
+      </w:pPr>
+      <w:rPr>
+        <w:rFonts w:ascii="Wingdings" w:hAnsi="Wingdings" w:hint="default"/>
+      </w:rPr>
+    </w:lvl>
+    <w:lvl w:ilvl="3" w:tplc="04090001" w:tentative="1">
+      <w:start w:val="1"/>
+      <w:numFmt w:val="bullet"/>
+      <w:lvlText w:val=""/>
+      <w:lvlJc w:val="left"/>
+      <w:pPr>
+        <w:ind w:left="2880" w:hanging="360"/>
+      </w:pPr>
+      <w:rPr>
+        <w:rFonts w:ascii="Symbol" w:hAnsi="Symbol" w:hint="default"/>
+      </w:rPr>
+    </w:lvl>
+    <w:lvl w:ilvl="4" w:tplc="04090003" w:tentative="1">
+      <w:start w:val="1"/>
+      <w:numFmt w:val="bullet"/>
+      <w:lvlText w:val="o"/>
+      <w:lvlJc w:val="left"/>
+      <w:pPr>
+        <w:ind w:left="3600" w:hanging="360"/>
+      </w:pPr>
+      <w:rPr>
+        <w:rFonts w:ascii="Courier New" w:hAnsi="Courier New" w:cs="Courier New" w:hint="default"/>
+      </w:rPr>
+    </w:lvl>
+    <w:lvl w:ilvl="5" w:tplc="04090005" w:tentative="1">
+      <w:start w:val="1"/>
+      <w:numFmt w:val="bullet"/>
+      <w:lvlText w:val=""/>
+      <w:lvlJc w:val="left"/>
+      <w:pPr>
+        <w:ind w:left="4320" w:hanging="360"/>
+      </w:pPr>
+      <w:rPr>
+        <w:rFonts w:ascii="Wingdings" w:hAnsi="Wingdings" w:hint="default"/>
+      </w:rPr>
+    </w:lvl>
+    <w:lvl w:ilvl="6" w:tplc="04090001" w:tentative="1">
+      <w:start w:val="1"/>
+      <w:numFmt w:val="bullet"/>
+      <w:lvlText w:val=""/>
+      <w:lvlJc w:val="left"/>
+      <w:pPr>
+        <w:ind w:left="5040" w:hanging="360"/>
+      </w:pPr>
+      <w:rPr>
+        <w:rFonts w:ascii="Symbol" w:hAnsi="Symbol" w:hint="default"/>
+      </w:rPr>
+    </w:lvl>
+    <w:lvl w:ilvl="7" w:tplc="04090003" w:tentative="1">
+      <w:start w:val="1"/>
+      <w:numFmt w:val="bullet"/>
+      <w:lvlText w:val="o"/>
+      <w:lvlJc w:val="left"/>
+      <w:pPr>
+        <w:ind w:left="5760" w:hanging="360"/>
+      </w:pPr>
+      <w:rPr>
+        <w:rFonts w:ascii="Courier New" w:hAnsi="Courier New" w:cs="Courier New" w:hint="default"/>
+      </w:rPr>
+    </w:lvl>
+    <w:lvl w:ilvl="8" w:tplc="04090005" w:tentative="1">
+      <w:start w:val="1"/>
+      <w:numFmt w:val="bullet"/>
+      <w:lvlText w:val=""/>
+      <w:lvlJc w:val="left"/>
+      <w:pPr>
+        <w:ind w:left="6480" w:hanging="360"/>
+      </w:pPr>
+      <w:rPr>
+        <w:rFonts w:ascii="Wingdings" w:hAnsi="Wingdings" w:hint="default"/>
+      </w:rPr>
+    </w:lvl>
+  </w:abstractNum>
+  <w:abstractNum w:abstractNumId="27">
     <w:nsid w:val="42C828BB"/>
     <w:multiLevelType w:val="hybridMultilevel"/>
     <w:tmpl w:val="A1A6E0DE"/>
@@ -13522,7 +15031,7 @@
       </w:rPr>
     </w:lvl>
   </w:abstractNum>
-  <w:abstractNum w:abstractNumId="24">
+  <w:abstractNum w:abstractNumId="28">
     <w:nsid w:val="43333E82"/>
     <w:multiLevelType w:val="hybridMultilevel"/>
     <w:tmpl w:val="9C80662A"/>
@@ -13635,7 +15144,7 @@
       </w:rPr>
     </w:lvl>
   </w:abstractNum>
-  <w:abstractNum w:abstractNumId="25">
+  <w:abstractNum w:abstractNumId="29">
     <w:nsid w:val="44E96F2A"/>
     <w:multiLevelType w:val="hybridMultilevel"/>
     <w:tmpl w:val="BB1488C6"/>
@@ -13721,7 +15230,7 @@
       </w:pPr>
     </w:lvl>
   </w:abstractNum>
-  <w:abstractNum w:abstractNumId="26">
+  <w:abstractNum w:abstractNumId="30">
     <w:nsid w:val="475548A7"/>
     <w:multiLevelType w:val="hybridMultilevel"/>
     <w:tmpl w:val="E04C7BE6"/>
@@ -13807,7 +15316,7 @@
       </w:pPr>
     </w:lvl>
   </w:abstractNum>
-  <w:abstractNum w:abstractNumId="27">
+  <w:abstractNum w:abstractNumId="31">
     <w:nsid w:val="486A3D66"/>
     <w:multiLevelType w:val="hybridMultilevel"/>
     <w:tmpl w:val="81921D70"/>
@@ -13920,7 +15429,7 @@
       </w:rPr>
     </w:lvl>
   </w:abstractNum>
-  <w:abstractNum w:abstractNumId="28">
+  <w:abstractNum w:abstractNumId="32">
     <w:nsid w:val="4AE91B70"/>
     <w:multiLevelType w:val="hybridMultilevel"/>
     <w:tmpl w:val="84E0FE68"/>
@@ -14006,7 +15515,120 @@
       </w:pPr>
     </w:lvl>
   </w:abstractNum>
-  <w:abstractNum w:abstractNumId="29">
+  <w:abstractNum w:abstractNumId="33">
+    <w:nsid w:val="4B33168E"/>
+    <w:multiLevelType w:val="hybridMultilevel"/>
+    <w:tmpl w:val="009EEF48"/>
+    <w:lvl w:ilvl="0" w:tplc="04090001">
+      <w:start w:val="1"/>
+      <w:numFmt w:val="bullet"/>
+      <w:lvlText w:val=""/>
+      <w:lvlJc w:val="left"/>
+      <w:pPr>
+        <w:ind w:left="720" w:hanging="360"/>
+      </w:pPr>
+      <w:rPr>
+        <w:rFonts w:ascii="Symbol" w:hAnsi="Symbol" w:hint="default"/>
+      </w:rPr>
+    </w:lvl>
+    <w:lvl w:ilvl="1" w:tplc="04090003">
+      <w:start w:val="1"/>
+      <w:numFmt w:val="bullet"/>
+      <w:lvlText w:val="o"/>
+      <w:lvlJc w:val="left"/>
+      <w:pPr>
+        <w:ind w:left="1440" w:hanging="360"/>
+      </w:pPr>
+      <w:rPr>
+        <w:rFonts w:ascii="Courier New" w:hAnsi="Courier New" w:cs="Courier New" w:hint="default"/>
+      </w:rPr>
+    </w:lvl>
+    <w:lvl w:ilvl="2" w:tplc="04090005" w:tentative="1">
+      <w:start w:val="1"/>
+      <w:numFmt w:val="bullet"/>
+      <w:lvlText w:val=""/>
+      <w:lvlJc w:val="left"/>
+      <w:pPr>
+        <w:ind w:left="2160" w:hanging="360"/>
+      </w:pPr>
+      <w:rPr>
+        <w:rFonts w:ascii="Wingdings" w:hAnsi="Wingdings" w:hint="default"/>
+      </w:rPr>
+    </w:lvl>
+    <w:lvl w:ilvl="3" w:tplc="04090001" w:tentative="1">
+      <w:start w:val="1"/>
+      <w:numFmt w:val="bullet"/>
+      <w:lvlText w:val=""/>
+      <w:lvlJc w:val="left"/>
+      <w:pPr>
+        <w:ind w:left="2880" w:hanging="360"/>
+      </w:pPr>
+      <w:rPr>
+        <w:rFonts w:ascii="Symbol" w:hAnsi="Symbol" w:hint="default"/>
+      </w:rPr>
+    </w:lvl>
+    <w:lvl w:ilvl="4" w:tplc="04090003" w:tentative="1">
+      <w:start w:val="1"/>
+      <w:numFmt w:val="bullet"/>
+      <w:lvlText w:val="o"/>
+      <w:lvlJc w:val="left"/>
+      <w:pPr>
+        <w:ind w:left="3600" w:hanging="360"/>
+      </w:pPr>
+      <w:rPr>
+        <w:rFonts w:ascii="Courier New" w:hAnsi="Courier New" w:cs="Courier New" w:hint="default"/>
+      </w:rPr>
+    </w:lvl>
+    <w:lvl w:ilvl="5" w:tplc="04090005" w:tentative="1">
+      <w:start w:val="1"/>
+      <w:numFmt w:val="bullet"/>
+      <w:lvlText w:val=""/>
+      <w:lvlJc w:val="left"/>
+      <w:pPr>
+        <w:ind w:left="4320" w:hanging="360"/>
+      </w:pPr>
+      <w:rPr>
+        <w:rFonts w:ascii="Wingdings" w:hAnsi="Wingdings" w:hint="default"/>
+      </w:rPr>
+    </w:lvl>
+    <w:lvl w:ilvl="6" w:tplc="04090001" w:tentative="1">
+      <w:start w:val="1"/>
+      <w:numFmt w:val="bullet"/>
+      <w:lvlText w:val=""/>
+      <w:lvlJc w:val="left"/>
+      <w:pPr>
+        <w:ind w:left="5040" w:hanging="360"/>
+      </w:pPr>
+      <w:rPr>
+        <w:rFonts w:ascii="Symbol" w:hAnsi="Symbol" w:hint="default"/>
+      </w:rPr>
+    </w:lvl>
+    <w:lvl w:ilvl="7" w:tplc="04090003" w:tentative="1">
+      <w:start w:val="1"/>
+      <w:numFmt w:val="bullet"/>
+      <w:lvlText w:val="o"/>
+      <w:lvlJc w:val="left"/>
+      <w:pPr>
+        <w:ind w:left="5760" w:hanging="360"/>
+      </w:pPr>
+      <w:rPr>
+        <w:rFonts w:ascii="Courier New" w:hAnsi="Courier New" w:cs="Courier New" w:hint="default"/>
+      </w:rPr>
+    </w:lvl>
+    <w:lvl w:ilvl="8" w:tplc="04090005" w:tentative="1">
+      <w:start w:val="1"/>
+      <w:numFmt w:val="bullet"/>
+      <w:lvlText w:val=""/>
+      <w:lvlJc w:val="left"/>
+      <w:pPr>
+        <w:ind w:left="6480" w:hanging="360"/>
+      </w:pPr>
+      <w:rPr>
+        <w:rFonts w:ascii="Wingdings" w:hAnsi="Wingdings" w:hint="default"/>
+      </w:rPr>
+    </w:lvl>
+  </w:abstractNum>
+  <w:abstractNum w:abstractNumId="34">
     <w:nsid w:val="4C9F2816"/>
     <w:multiLevelType w:val="hybridMultilevel"/>
     <w:tmpl w:val="281E4D62"/>
@@ -14119,7 +15741,7 @@
       </w:rPr>
     </w:lvl>
   </w:abstractNum>
-  <w:abstractNum w:abstractNumId="30">
+  <w:abstractNum w:abstractNumId="35">
     <w:nsid w:val="4E152FC2"/>
     <w:multiLevelType w:val="hybridMultilevel"/>
     <w:tmpl w:val="DF7662A6"/>
@@ -14232,7 +15854,7 @@
       </w:rPr>
     </w:lvl>
   </w:abstractNum>
-  <w:abstractNum w:abstractNumId="31">
+  <w:abstractNum w:abstractNumId="36">
     <w:nsid w:val="4E497E75"/>
     <w:multiLevelType w:val="hybridMultilevel"/>
     <w:tmpl w:val="3CC49AE4"/>
@@ -14345,7 +15967,7 @@
       </w:rPr>
     </w:lvl>
   </w:abstractNum>
-  <w:abstractNum w:abstractNumId="32">
+  <w:abstractNum w:abstractNumId="37">
     <w:nsid w:val="4F1B05E3"/>
     <w:multiLevelType w:val="hybridMultilevel"/>
     <w:tmpl w:val="FF7A8024"/>
@@ -14431,7 +16053,7 @@
       </w:pPr>
     </w:lvl>
   </w:abstractNum>
-  <w:abstractNum w:abstractNumId="33">
+  <w:abstractNum w:abstractNumId="38">
     <w:nsid w:val="53E9602D"/>
     <w:multiLevelType w:val="hybridMultilevel"/>
     <w:tmpl w:val="AD4831DA"/>
@@ -14544,7 +16166,7 @@
       </w:rPr>
     </w:lvl>
   </w:abstractNum>
-  <w:abstractNum w:abstractNumId="34">
+  <w:abstractNum w:abstractNumId="39">
     <w:nsid w:val="54383C31"/>
     <w:multiLevelType w:val="hybridMultilevel"/>
     <w:tmpl w:val="D5F6F0C4"/>
@@ -14657,7 +16279,7 @@
       </w:rPr>
     </w:lvl>
   </w:abstractNum>
-  <w:abstractNum w:abstractNumId="35">
+  <w:abstractNum w:abstractNumId="40">
     <w:nsid w:val="5F0934A9"/>
     <w:multiLevelType w:val="hybridMultilevel"/>
     <w:tmpl w:val="FAE01612"/>
@@ -14770,7 +16392,7 @@
       </w:rPr>
     </w:lvl>
   </w:abstractNum>
-  <w:abstractNum w:abstractNumId="36">
+  <w:abstractNum w:abstractNumId="41">
     <w:nsid w:val="60795C4A"/>
     <w:multiLevelType w:val="hybridMultilevel"/>
     <w:tmpl w:val="B9822C52"/>
@@ -14883,7 +16505,7 @@
       </w:rPr>
     </w:lvl>
   </w:abstractNum>
-  <w:abstractNum w:abstractNumId="37">
+  <w:abstractNum w:abstractNumId="42">
     <w:nsid w:val="60AC667B"/>
     <w:multiLevelType w:val="hybridMultilevel"/>
     <w:tmpl w:val="B3EC07BC"/>
@@ -14996,7 +16618,7 @@
       </w:rPr>
     </w:lvl>
   </w:abstractNum>
-  <w:abstractNum w:abstractNumId="38">
+  <w:abstractNum w:abstractNumId="43">
     <w:nsid w:val="612A55DB"/>
     <w:multiLevelType w:val="hybridMultilevel"/>
     <w:tmpl w:val="BB1488C6"/>
@@ -15082,7 +16704,233 @@
       </w:pPr>
     </w:lvl>
   </w:abstractNum>
-  <w:abstractNum w:abstractNumId="39">
+  <w:abstractNum w:abstractNumId="44">
+    <w:nsid w:val="649E5174"/>
+    <w:multiLevelType w:val="hybridMultilevel"/>
+    <w:tmpl w:val="51520B56"/>
+    <w:lvl w:ilvl="0" w:tplc="04090001">
+      <w:start w:val="1"/>
+      <w:numFmt w:val="bullet"/>
+      <w:lvlText w:val=""/>
+      <w:lvlJc w:val="left"/>
+      <w:pPr>
+        <w:ind w:left="720" w:hanging="360"/>
+      </w:pPr>
+      <w:rPr>
+        <w:rFonts w:ascii="Symbol" w:hAnsi="Symbol" w:hint="default"/>
+      </w:rPr>
+    </w:lvl>
+    <w:lvl w:ilvl="1" w:tplc="04090003">
+      <w:start w:val="1"/>
+      <w:numFmt w:val="bullet"/>
+      <w:lvlText w:val="o"/>
+      <w:lvlJc w:val="left"/>
+      <w:pPr>
+        <w:ind w:left="1440" w:hanging="360"/>
+      </w:pPr>
+      <w:rPr>
+        <w:rFonts w:ascii="Courier New" w:hAnsi="Courier New" w:cs="Courier New" w:hint="default"/>
+      </w:rPr>
+    </w:lvl>
+    <w:lvl w:ilvl="2" w:tplc="04090005" w:tentative="1">
+      <w:start w:val="1"/>
+      <w:numFmt w:val="bullet"/>
+      <w:lvlText w:val=""/>
+      <w:lvlJc w:val="left"/>
+      <w:pPr>
+        <w:ind w:left="2160" w:hanging="360"/>
+      </w:pPr>
+      <w:rPr>
+        <w:rFonts w:ascii="Wingdings" w:hAnsi="Wingdings" w:hint="default"/>
+      </w:rPr>
+    </w:lvl>
+    <w:lvl w:ilvl="3" w:tplc="04090001" w:tentative="1">
+      <w:start w:val="1"/>
+      <w:numFmt w:val="bullet"/>
+      <w:lvlText w:val=""/>
+      <w:lvlJc w:val="left"/>
+      <w:pPr>
+        <w:ind w:left="2880" w:hanging="360"/>
+      </w:pPr>
+      <w:rPr>
+        <w:rFonts w:ascii="Symbol" w:hAnsi="Symbol" w:hint="default"/>
+      </w:rPr>
+    </w:lvl>
+    <w:lvl w:ilvl="4" w:tplc="04090003" w:tentative="1">
+      <w:start w:val="1"/>
+      <w:numFmt w:val="bullet"/>
+      <w:lvlText w:val="o"/>
+      <w:lvlJc w:val="left"/>
+      <w:pPr>
+        <w:ind w:left="3600" w:hanging="360"/>
+      </w:pPr>
+      <w:rPr>
+        <w:rFonts w:ascii="Courier New" w:hAnsi="Courier New" w:cs="Courier New" w:hint="default"/>
+      </w:rPr>
+    </w:lvl>
+    <w:lvl w:ilvl="5" w:tplc="04090005" w:tentative="1">
+      <w:start w:val="1"/>
+      <w:numFmt w:val="bullet"/>
+      <w:lvlText w:val=""/>
+      <w:lvlJc w:val="left"/>
+      <w:pPr>
+        <w:ind w:left="4320" w:hanging="360"/>
+      </w:pPr>
+      <w:rPr>
+        <w:rFonts w:ascii="Wingdings" w:hAnsi="Wingdings" w:hint="default"/>
+      </w:rPr>
+    </w:lvl>
+    <w:lvl w:ilvl="6" w:tplc="04090001" w:tentative="1">
+      <w:start w:val="1"/>
+      <w:numFmt w:val="bullet"/>
+      <w:lvlText w:val=""/>
+      <w:lvlJc w:val="left"/>
+      <w:pPr>
+        <w:ind w:left="5040" w:hanging="360"/>
+      </w:pPr>
+      <w:rPr>
+        <w:rFonts w:ascii="Symbol" w:hAnsi="Symbol" w:hint="default"/>
+      </w:rPr>
+    </w:lvl>
+    <w:lvl w:ilvl="7" w:tplc="04090003" w:tentative="1">
+      <w:start w:val="1"/>
+      <w:numFmt w:val="bullet"/>
+      <w:lvlText w:val="o"/>
+      <w:lvlJc w:val="left"/>
+      <w:pPr>
+        <w:ind w:left="5760" w:hanging="360"/>
+      </w:pPr>
+      <w:rPr>
+        <w:rFonts w:ascii="Courier New" w:hAnsi="Courier New" w:cs="Courier New" w:hint="default"/>
+      </w:rPr>
+    </w:lvl>
+    <w:lvl w:ilvl="8" w:tplc="04090005" w:tentative="1">
+      <w:start w:val="1"/>
+      <w:numFmt w:val="bullet"/>
+      <w:lvlText w:val=""/>
+      <w:lvlJc w:val="left"/>
+      <w:pPr>
+        <w:ind w:left="6480" w:hanging="360"/>
+      </w:pPr>
+      <w:rPr>
+        <w:rFonts w:ascii="Wingdings" w:hAnsi="Wingdings" w:hint="default"/>
+      </w:rPr>
+    </w:lvl>
+  </w:abstractNum>
+  <w:abstractNum w:abstractNumId="45">
+    <w:nsid w:val="65E1424B"/>
+    <w:multiLevelType w:val="hybridMultilevel"/>
+    <w:tmpl w:val="0770927A"/>
+    <w:lvl w:ilvl="0" w:tplc="04090001">
+      <w:start w:val="1"/>
+      <w:numFmt w:val="bullet"/>
+      <w:lvlText w:val=""/>
+      <w:lvlJc w:val="left"/>
+      <w:pPr>
+        <w:ind w:left="720" w:hanging="360"/>
+      </w:pPr>
+      <w:rPr>
+        <w:rFonts w:ascii="Symbol" w:hAnsi="Symbol" w:hint="default"/>
+      </w:rPr>
+    </w:lvl>
+    <w:lvl w:ilvl="1" w:tplc="04090003">
+      <w:start w:val="1"/>
+      <w:numFmt w:val="bullet"/>
+      <w:lvlText w:val="o"/>
+      <w:lvlJc w:val="left"/>
+      <w:pPr>
+        <w:ind w:left="1440" w:hanging="360"/>
+      </w:pPr>
+      <w:rPr>
+        <w:rFonts w:ascii="Courier New" w:hAnsi="Courier New" w:cs="Courier New" w:hint="default"/>
+      </w:rPr>
+    </w:lvl>
+    <w:lvl w:ilvl="2" w:tplc="04090005">
+      <w:start w:val="1"/>
+      <w:numFmt w:val="bullet"/>
+      <w:lvlText w:val=""/>
+      <w:lvlJc w:val="left"/>
+      <w:pPr>
+        <w:ind w:left="2160" w:hanging="360"/>
+      </w:pPr>
+      <w:rPr>
+        <w:rFonts w:ascii="Wingdings" w:hAnsi="Wingdings" w:hint="default"/>
+      </w:rPr>
+    </w:lvl>
+    <w:lvl w:ilvl="3" w:tplc="04090001" w:tentative="1">
+      <w:start w:val="1"/>
+      <w:numFmt w:val="bullet"/>
+      <w:lvlText w:val=""/>
+      <w:lvlJc w:val="left"/>
+      <w:pPr>
+        <w:ind w:left="2880" w:hanging="360"/>
+      </w:pPr>
+      <w:rPr>
+        <w:rFonts w:ascii="Symbol" w:hAnsi="Symbol" w:hint="default"/>
+      </w:rPr>
+    </w:lvl>
+    <w:lvl w:ilvl="4" w:tplc="04090003" w:tentative="1">
+      <w:start w:val="1"/>
+      <w:numFmt w:val="bullet"/>
+      <w:lvlText w:val="o"/>
+      <w:lvlJc w:val="left"/>
+      <w:pPr>
+        <w:ind w:left="3600" w:hanging="360"/>
+      </w:pPr>
+      <w:rPr>
+        <w:rFonts w:ascii="Courier New" w:hAnsi="Courier New" w:cs="Courier New" w:hint="default"/>
+      </w:rPr>
+    </w:lvl>
+    <w:lvl w:ilvl="5" w:tplc="04090005" w:tentative="1">
+      <w:start w:val="1"/>
+      <w:numFmt w:val="bullet"/>
+      <w:lvlText w:val=""/>
+      <w:lvlJc w:val="left"/>
+      <w:pPr>
+        <w:ind w:left="4320" w:hanging="360"/>
+      </w:pPr>
+      <w:rPr>
+        <w:rFonts w:ascii="Wingdings" w:hAnsi="Wingdings" w:hint="default"/>
+      </w:rPr>
+    </w:lvl>
+    <w:lvl w:ilvl="6" w:tplc="04090001" w:tentative="1">
+      <w:start w:val="1"/>
+      <w:numFmt w:val="bullet"/>
+      <w:lvlText w:val=""/>
+      <w:lvlJc w:val="left"/>
+      <w:pPr>
+        <w:ind w:left="5040" w:hanging="360"/>
+      </w:pPr>
+      <w:rPr>
+        <w:rFonts w:ascii="Symbol" w:hAnsi="Symbol" w:hint="default"/>
+      </w:rPr>
+    </w:lvl>
+    <w:lvl w:ilvl="7" w:tplc="04090003" w:tentative="1">
+      <w:start w:val="1"/>
+      <w:numFmt w:val="bullet"/>
+      <w:lvlText w:val="o"/>
+      <w:lvlJc w:val="left"/>
+      <w:pPr>
+        <w:ind w:left="5760" w:hanging="360"/>
+      </w:pPr>
+      <w:rPr>
+        <w:rFonts w:ascii="Courier New" w:hAnsi="Courier New" w:cs="Courier New" w:hint="default"/>
+      </w:rPr>
+    </w:lvl>
+    <w:lvl w:ilvl="8" w:tplc="04090005" w:tentative="1">
+      <w:start w:val="1"/>
+      <w:numFmt w:val="bullet"/>
+      <w:lvlText w:val=""/>
+      <w:lvlJc w:val="left"/>
+      <w:pPr>
+        <w:ind w:left="6480" w:hanging="360"/>
+      </w:pPr>
+      <w:rPr>
+        <w:rFonts w:ascii="Wingdings" w:hAnsi="Wingdings" w:hint="default"/>
+      </w:rPr>
+    </w:lvl>
+  </w:abstractNum>
+  <w:abstractNum w:abstractNumId="46">
     <w:nsid w:val="66FD484E"/>
     <w:multiLevelType w:val="hybridMultilevel"/>
     <w:tmpl w:val="41C0BF26"/>
@@ -15195,7 +17043,7 @@
       </w:rPr>
     </w:lvl>
   </w:abstractNum>
-  <w:abstractNum w:abstractNumId="40">
+  <w:abstractNum w:abstractNumId="47">
     <w:nsid w:val="69C447D5"/>
     <w:multiLevelType w:val="hybridMultilevel"/>
     <w:tmpl w:val="EABEFC68"/>
@@ -15308,7 +17156,7 @@
       </w:rPr>
     </w:lvl>
   </w:abstractNum>
-  <w:abstractNum w:abstractNumId="41">
+  <w:abstractNum w:abstractNumId="48">
     <w:nsid w:val="6F4503DA"/>
     <w:multiLevelType w:val="hybridMultilevel"/>
     <w:tmpl w:val="E97CEC18"/>
@@ -15421,7 +17269,7 @@
       </w:rPr>
     </w:lvl>
   </w:abstractNum>
-  <w:abstractNum w:abstractNumId="42">
+  <w:abstractNum w:abstractNumId="49">
     <w:nsid w:val="6FC233F5"/>
     <w:multiLevelType w:val="hybridMultilevel"/>
     <w:tmpl w:val="ECB81220"/>
@@ -15534,7 +17382,7 @@
       </w:rPr>
     </w:lvl>
   </w:abstractNum>
-  <w:abstractNum w:abstractNumId="43">
+  <w:abstractNum w:abstractNumId="50">
     <w:nsid w:val="71115BCD"/>
     <w:multiLevelType w:val="hybridMultilevel"/>
     <w:tmpl w:val="368275DA"/>
@@ -15647,7 +17495,7 @@
       </w:rPr>
     </w:lvl>
   </w:abstractNum>
-  <w:abstractNum w:abstractNumId="44">
+  <w:abstractNum w:abstractNumId="51">
     <w:nsid w:val="74246567"/>
     <w:multiLevelType w:val="hybridMultilevel"/>
     <w:tmpl w:val="FBAA64C6"/>
@@ -15760,7 +17608,7 @@
       </w:rPr>
     </w:lvl>
   </w:abstractNum>
-  <w:abstractNum w:abstractNumId="45">
+  <w:abstractNum w:abstractNumId="52">
     <w:nsid w:val="74E8360B"/>
     <w:multiLevelType w:val="hybridMultilevel"/>
     <w:tmpl w:val="077A4056"/>
@@ -15873,7 +17721,7 @@
       </w:rPr>
     </w:lvl>
   </w:abstractNum>
-  <w:abstractNum w:abstractNumId="46">
+  <w:abstractNum w:abstractNumId="53">
     <w:nsid w:val="76282AC0"/>
     <w:multiLevelType w:val="hybridMultilevel"/>
     <w:tmpl w:val="9B48AEFA"/>
@@ -15959,7 +17807,7 @@
       </w:pPr>
     </w:lvl>
   </w:abstractNum>
-  <w:abstractNum w:abstractNumId="47">
+  <w:abstractNum w:abstractNumId="54">
     <w:nsid w:val="767004A8"/>
     <w:multiLevelType w:val="hybridMultilevel"/>
     <w:tmpl w:val="AA1A3AAC"/>
@@ -16072,7 +17920,7 @@
       </w:rPr>
     </w:lvl>
   </w:abstractNum>
-  <w:abstractNum w:abstractNumId="48">
+  <w:abstractNum w:abstractNumId="55">
     <w:nsid w:val="77BB14E7"/>
     <w:multiLevelType w:val="hybridMultilevel"/>
     <w:tmpl w:val="2EC6CD7A"/>
@@ -16185,7 +18033,7 @@
       </w:rPr>
     </w:lvl>
   </w:abstractNum>
-  <w:abstractNum w:abstractNumId="49">
+  <w:abstractNum w:abstractNumId="56">
     <w:nsid w:val="7A0854FB"/>
     <w:multiLevelType w:val="hybridMultilevel"/>
     <w:tmpl w:val="ADE6D36C"/>
@@ -16298,7 +18146,7 @@
       </w:rPr>
     </w:lvl>
   </w:abstractNum>
-  <w:abstractNum w:abstractNumId="50">
+  <w:abstractNum w:abstractNumId="57">
     <w:nsid w:val="7E2074BC"/>
     <w:multiLevelType w:val="hybridMultilevel"/>
     <w:tmpl w:val="2FE4A768"/>
@@ -16412,157 +18260,178 @@
     </w:lvl>
   </w:abstractNum>
   <w:num w:numId="1">
-    <w:abstractNumId w:val="25"/>
+    <w:abstractNumId w:val="29"/>
   </w:num>
   <w:num w:numId="2">
+    <w:abstractNumId w:val="52"/>
+  </w:num>
+  <w:num w:numId="3">
+    <w:abstractNumId w:val="36"/>
+  </w:num>
+  <w:num w:numId="4">
+    <w:abstractNumId w:val="16"/>
+  </w:num>
+  <w:num w:numId="5">
+    <w:abstractNumId w:val="40"/>
+  </w:num>
+  <w:num w:numId="6">
+    <w:abstractNumId w:val="50"/>
+  </w:num>
+  <w:num w:numId="7">
+    <w:abstractNumId w:val="42"/>
+  </w:num>
+  <w:num w:numId="8">
+    <w:abstractNumId w:val="38"/>
+  </w:num>
+  <w:num w:numId="9">
+    <w:abstractNumId w:val="43"/>
+  </w:num>
+  <w:num w:numId="10">
+    <w:abstractNumId w:val="35"/>
+  </w:num>
+  <w:num w:numId="11">
+    <w:abstractNumId w:val="31"/>
+  </w:num>
+  <w:num w:numId="12">
+    <w:abstractNumId w:val="8"/>
+  </w:num>
+  <w:num w:numId="13">
+    <w:abstractNumId w:val="15"/>
+  </w:num>
+  <w:num w:numId="14">
+    <w:abstractNumId w:val="6"/>
+  </w:num>
+  <w:num w:numId="15">
+    <w:abstractNumId w:val="9"/>
+  </w:num>
+  <w:num w:numId="16">
+    <w:abstractNumId w:val="37"/>
+  </w:num>
+  <w:num w:numId="17">
+    <w:abstractNumId w:val="41"/>
+  </w:num>
+  <w:num w:numId="18">
+    <w:abstractNumId w:val="27"/>
+  </w:num>
+  <w:num w:numId="19">
+    <w:abstractNumId w:val="24"/>
+  </w:num>
+  <w:num w:numId="20">
+    <w:abstractNumId w:val="23"/>
+  </w:num>
+  <w:num w:numId="21">
+    <w:abstractNumId w:val="48"/>
+  </w:num>
+  <w:num w:numId="22">
+    <w:abstractNumId w:val="12"/>
+  </w:num>
+  <w:num w:numId="23">
+    <w:abstractNumId w:val="18"/>
+  </w:num>
+  <w:num w:numId="24">
+    <w:abstractNumId w:val="30"/>
+  </w:num>
+  <w:num w:numId="25">
+    <w:abstractNumId w:val="55"/>
+  </w:num>
+  <w:num w:numId="26">
+    <w:abstractNumId w:val="21"/>
+  </w:num>
+  <w:num w:numId="27">
+    <w:abstractNumId w:val="7"/>
+  </w:num>
+  <w:num w:numId="28">
+    <w:abstractNumId w:val="17"/>
+  </w:num>
+  <w:num w:numId="29">
+    <w:abstractNumId w:val="51"/>
+  </w:num>
+  <w:num w:numId="30">
+    <w:abstractNumId w:val="54"/>
+  </w:num>
+  <w:num w:numId="31">
+    <w:abstractNumId w:val="49"/>
+  </w:num>
+  <w:num w:numId="32">
+    <w:abstractNumId w:val="57"/>
+  </w:num>
+  <w:num w:numId="33">
+    <w:abstractNumId w:val="53"/>
+  </w:num>
+  <w:num w:numId="34">
+    <w:abstractNumId w:val="56"/>
+  </w:num>
+  <w:num w:numId="35">
+    <w:abstractNumId w:val="1"/>
+  </w:num>
+  <w:num w:numId="36">
+    <w:abstractNumId w:val="46"/>
+  </w:num>
+  <w:num w:numId="37">
+    <w:abstractNumId w:val="20"/>
+  </w:num>
+  <w:num w:numId="38">
+    <w:abstractNumId w:val="3"/>
+  </w:num>
+  <w:num w:numId="39">
+    <w:abstractNumId w:val="28"/>
+  </w:num>
+  <w:num w:numId="40">
+    <w:abstractNumId w:val="14"/>
+  </w:num>
+  <w:num w:numId="41">
+    <w:abstractNumId w:val="13"/>
+  </w:num>
+  <w:num w:numId="42">
+    <w:abstractNumId w:val="4"/>
+  </w:num>
+  <w:num w:numId="43">
+    <w:abstractNumId w:val="32"/>
+  </w:num>
+  <w:num w:numId="44">
+    <w:abstractNumId w:val="10"/>
+  </w:num>
+  <w:num w:numId="45">
+    <w:abstractNumId w:val="47"/>
+  </w:num>
+  <w:num w:numId="46">
+    <w:abstractNumId w:val="19"/>
+  </w:num>
+  <w:num w:numId="47">
+    <w:abstractNumId w:val="34"/>
+  </w:num>
+  <w:num w:numId="48">
+    <w:abstractNumId w:val="39"/>
+  </w:num>
+  <w:num w:numId="49">
+    <w:abstractNumId w:val="22"/>
+  </w:num>
+  <w:num w:numId="50">
+    <w:abstractNumId w:val="2"/>
+  </w:num>
+  <w:num w:numId="51">
+    <w:abstractNumId w:val="11"/>
+  </w:num>
+  <w:num w:numId="52">
+    <w:abstractNumId w:val="5"/>
+  </w:num>
+  <w:num w:numId="53">
+    <w:abstractNumId w:val="0"/>
+  </w:num>
+  <w:num w:numId="54">
+    <w:abstractNumId w:val="44"/>
+  </w:num>
+  <w:num w:numId="55">
+    <w:abstractNumId w:val="26"/>
+  </w:num>
+  <w:num w:numId="56">
     <w:abstractNumId w:val="45"/>
   </w:num>
-  <w:num w:numId="3">
-    <w:abstractNumId w:val="31"/>
-  </w:num>
-  <w:num w:numId="4">
-    <w:abstractNumId w:val="14"/>
-  </w:num>
-  <w:num w:numId="5">
-    <w:abstractNumId w:val="35"/>
-  </w:num>
-  <w:num w:numId="6">
-    <w:abstractNumId w:val="43"/>
-  </w:num>
-  <w:num w:numId="7">
-    <w:abstractNumId w:val="37"/>
-  </w:num>
-  <w:num w:numId="8">
+  <w:num w:numId="57">
     <w:abstractNumId w:val="33"/>
   </w:num>
-  <w:num w:numId="9">
-    <w:abstractNumId w:val="38"/>
-  </w:num>
-  <w:num w:numId="10">
-    <w:abstractNumId w:val="30"/>
-  </w:num>
-  <w:num w:numId="11">
-    <w:abstractNumId w:val="27"/>
-  </w:num>
-  <w:num w:numId="12">
-    <w:abstractNumId w:val="6"/>
-  </w:num>
-  <w:num w:numId="13">
-    <w:abstractNumId w:val="13"/>
-  </w:num>
-  <w:num w:numId="14">
-    <w:abstractNumId w:val="4"/>
-  </w:num>
-  <w:num w:numId="15">
-    <w:abstractNumId w:val="7"/>
-  </w:num>
-  <w:num w:numId="16">
-    <w:abstractNumId w:val="32"/>
-  </w:num>
-  <w:num w:numId="17">
-    <w:abstractNumId w:val="36"/>
-  </w:num>
-  <w:num w:numId="18">
-    <w:abstractNumId w:val="23"/>
-  </w:num>
-  <w:num w:numId="19">
-    <w:abstractNumId w:val="22"/>
-  </w:num>
-  <w:num w:numId="20">
-    <w:abstractNumId w:val="21"/>
-  </w:num>
-  <w:num w:numId="21">
-    <w:abstractNumId w:val="41"/>
-  </w:num>
-  <w:num w:numId="22">
-    <w:abstractNumId w:val="10"/>
-  </w:num>
-  <w:num w:numId="23">
-    <w:abstractNumId w:val="16"/>
-  </w:num>
-  <w:num w:numId="24">
-    <w:abstractNumId w:val="26"/>
-  </w:num>
-  <w:num w:numId="25">
-    <w:abstractNumId w:val="48"/>
-  </w:num>
-  <w:num w:numId="26">
-    <w:abstractNumId w:val="19"/>
-  </w:num>
-  <w:num w:numId="27">
-    <w:abstractNumId w:val="5"/>
-  </w:num>
-  <w:num w:numId="28">
-    <w:abstractNumId w:val="15"/>
-  </w:num>
-  <w:num w:numId="29">
-    <w:abstractNumId w:val="44"/>
-  </w:num>
-  <w:num w:numId="30">
-    <w:abstractNumId w:val="47"/>
-  </w:num>
-  <w:num w:numId="31">
-    <w:abstractNumId w:val="42"/>
-  </w:num>
-  <w:num w:numId="32">
-    <w:abstractNumId w:val="50"/>
-  </w:num>
-  <w:num w:numId="33">
-    <w:abstractNumId w:val="46"/>
-  </w:num>
-  <w:num w:numId="34">
-    <w:abstractNumId w:val="49"/>
-  </w:num>
-  <w:num w:numId="35">
-    <w:abstractNumId w:val="0"/>
-  </w:num>
-  <w:num w:numId="36">
-    <w:abstractNumId w:val="39"/>
-  </w:num>
-  <w:num w:numId="37">
-    <w:abstractNumId w:val="18"/>
-  </w:num>
-  <w:num w:numId="38">
-    <w:abstractNumId w:val="2"/>
-  </w:num>
-  <w:num w:numId="39">
-    <w:abstractNumId w:val="24"/>
-  </w:num>
-  <w:num w:numId="40">
-    <w:abstractNumId w:val="12"/>
-  </w:num>
-  <w:num w:numId="41">
-    <w:abstractNumId w:val="11"/>
-  </w:num>
-  <w:num w:numId="42">
-    <w:abstractNumId w:val="3"/>
-  </w:num>
-  <w:num w:numId="43">
-    <w:abstractNumId w:val="28"/>
-  </w:num>
-  <w:num w:numId="44">
-    <w:abstractNumId w:val="8"/>
-  </w:num>
-  <w:num w:numId="45">
-    <w:abstractNumId w:val="40"/>
-  </w:num>
-  <w:num w:numId="46">
-    <w:abstractNumId w:val="17"/>
-  </w:num>
-  <w:num w:numId="47">
-    <w:abstractNumId w:val="29"/>
-  </w:num>
-  <w:num w:numId="48">
-    <w:abstractNumId w:val="34"/>
-  </w:num>
-  <w:num w:numId="49">
-    <w:abstractNumId w:val="20"/>
-  </w:num>
-  <w:num w:numId="50">
-    <w:abstractNumId w:val="1"/>
-  </w:num>
-  <w:num w:numId="51">
-    <w:abstractNumId w:val="9"/>
+  <w:num w:numId="58">
+    <w:abstractNumId w:val="25"/>
   </w:num>
   <w:numIdMacAtCleanup w:val="51"/>
 </w:numbering>

</xml_diff>

<commit_message>
Began notes on Smith & Larimer (2016) chapter 9
</commit_message>
<xml_diff>
--- a/Readings/SmithLarimer_2016_The-public-policy-theory-primer_Edition03_v00.docx
+++ b/Readings/SmithLarimer_2016_The-public-policy-theory-primer_Edition03_v00.docx
@@ -10279,9 +10279,7 @@
         </w:rPr>
       </w:pPr>
       <w:bookmarkStart w:id="5" w:name="Chapter08"/>
-      <w:bookmarkStart w:id="6" w:name="_GoBack"/>
       <w:bookmarkEnd w:id="5"/>
-      <w:bookmarkEnd w:id="6"/>
       <w:r>
         <w:rPr>
           <w:u w:val="single"/>
@@ -11248,8 +11246,977 @@
         <w:t>Program implementation rather than policy implementation.</w:t>
       </w:r>
     </w:p>
+    <w:p>
+      <w:pPr>
+        <w:pStyle w:val="ListParagraph"/>
+        <w:numPr>
+          <w:ilvl w:val="0"/>
+          <w:numId w:val="58"/>
+        </w:numPr>
+        <w:sectPr>
+          <w:headerReference w:type="default" r:id="rId13"/>
+          <w:pgSz w:w="12240" w:h="15840"/>
+          <w:pgMar w:top="1440" w:right="1440" w:bottom="1440" w:left="1440" w:header="720" w:footer="720" w:gutter="0"/>
+          <w:pgNumType w:start="1"/>
+          <w:cols w:space="720"/>
+          <w:docGrid w:linePitch="360"/>
+        </w:sectPr>
+      </w:pPr>
+    </w:p>
+    <w:p>
+      <w:pPr>
+        <w:rPr>
+          <w:u w:val="single"/>
+        </w:rPr>
+      </w:pPr>
+      <w:r>
+        <w:rPr>
+          <w:u w:val="single"/>
+        </w:rPr>
+        <w:lastRenderedPageBreak/>
+        <w:t>Preview Questions</w:t>
+      </w:r>
+    </w:p>
+    <w:p>
+      <w:pPr>
+        <w:pStyle w:val="ListParagraph"/>
+        <w:numPr>
+          <w:ilvl w:val="0"/>
+          <w:numId w:val="60"/>
+        </w:numPr>
+      </w:pPr>
+      <w:r>
+        <w:t>Why are new approaches to policy studies needed?</w:t>
+      </w:r>
+    </w:p>
+    <w:p>
+      <w:pPr>
+        <w:pStyle w:val="ListParagraph"/>
+        <w:numPr>
+          <w:ilvl w:val="0"/>
+          <w:numId w:val="60"/>
+        </w:numPr>
+      </w:pPr>
+      <w:r>
+        <w:t>What is the relationship between policy change, irrationality, and social utility?</w:t>
+      </w:r>
+    </w:p>
+    <w:p>
+      <w:pPr>
+        <w:pStyle w:val="ListParagraph"/>
+        <w:numPr>
+          <w:ilvl w:val="0"/>
+          <w:numId w:val="60"/>
+        </w:numPr>
+      </w:pPr>
+      <w:r>
+        <w:t>Is policy decision making emotional?</w:t>
+      </w:r>
+    </w:p>
+    <w:p>
+      <w:pPr>
+        <w:pStyle w:val="ListParagraph"/>
+        <w:numPr>
+          <w:ilvl w:val="0"/>
+          <w:numId w:val="60"/>
+        </w:numPr>
+      </w:pPr>
+      <w:r>
+        <w:t>How does an evolutionary approach to policy science affect policy studies?</w:t>
+      </w:r>
+    </w:p>
+    <w:p>
+      <w:pPr>
+        <w:pStyle w:val="ListParagraph"/>
+        <w:numPr>
+          <w:ilvl w:val="0"/>
+          <w:numId w:val="60"/>
+        </w:numPr>
+      </w:pPr>
+      <w:r>
+        <w:t>How do we integrate all of these approaches to policy studies?</w:t>
+      </w:r>
+    </w:p>
+    <w:p>
+      <w:pPr>
+        <w:pStyle w:val="ListParagraph"/>
+        <w:numPr>
+          <w:ilvl w:val="0"/>
+          <w:numId w:val="60"/>
+        </w:numPr>
+      </w:pPr>
+      <w:r>
+        <w:t>What is the criteria for better theory and better methodology for policy studies?</w:t>
+      </w:r>
+    </w:p>
+    <w:p/>
+    <w:p/>
+    <w:p>
+      <w:pPr>
+        <w:rPr>
+          <w:u w:val="single"/>
+        </w:rPr>
+      </w:pPr>
+      <w:r>
+        <w:rPr>
+          <w:u w:val="single"/>
+        </w:rPr>
+        <w:t>Reading Summary</w:t>
+      </w:r>
+    </w:p>
+    <w:p>
+      <w:r>
+        <w:t>Future Opportunities for Policy Research</w:t>
+      </w:r>
+    </w:p>
+    <w:p>
+      <w:pPr>
+        <w:pStyle w:val="ListParagraph"/>
+        <w:numPr>
+          <w:ilvl w:val="0"/>
+          <w:numId w:val="59"/>
+        </w:numPr>
+      </w:pPr>
+      <w:r>
+        <w:t>Rational choice has doesn’t adequately explain a large portion of human behavior.</w:t>
+      </w:r>
+    </w:p>
+    <w:p>
+      <w:pPr>
+        <w:pStyle w:val="ListParagraph"/>
+        <w:numPr>
+          <w:ilvl w:val="1"/>
+          <w:numId w:val="59"/>
+        </w:numPr>
+      </w:pPr>
+      <w:r>
+        <w:t>Descriptively unrealistic and incomplete.</w:t>
+      </w:r>
+    </w:p>
+    <w:p>
+      <w:pPr>
+        <w:pStyle w:val="ListParagraph"/>
+        <w:numPr>
+          <w:ilvl w:val="0"/>
+          <w:numId w:val="59"/>
+        </w:numPr>
+      </w:pPr>
+      <w:r>
+        <w:t>Rational choice underpins the most important conceptual frameworks in public policy.</w:t>
+      </w:r>
+    </w:p>
+    <w:p>
+      <w:pPr>
+        <w:pStyle w:val="ListParagraph"/>
+        <w:numPr>
+          <w:ilvl w:val="1"/>
+          <w:numId w:val="59"/>
+        </w:numPr>
+      </w:pPr>
+      <w:r>
+        <w:t>Incrementalism</w:t>
+      </w:r>
+    </w:p>
+    <w:p>
+      <w:pPr>
+        <w:pStyle w:val="ListParagraph"/>
+        <w:numPr>
+          <w:ilvl w:val="1"/>
+          <w:numId w:val="59"/>
+        </w:numPr>
+      </w:pPr>
+      <w:r>
+        <w:t>New Institutionalism</w:t>
+      </w:r>
+    </w:p>
+    <w:p>
+      <w:pPr>
+        <w:pStyle w:val="ListParagraph"/>
+        <w:numPr>
+          <w:ilvl w:val="1"/>
+          <w:numId w:val="59"/>
+        </w:numPr>
+      </w:pPr>
+      <w:r>
+        <w:t xml:space="preserve">The </w:t>
+      </w:r>
+      <w:proofErr w:type="spellStart"/>
+      <w:r>
+        <w:t>Tiebout</w:t>
+      </w:r>
+      <w:proofErr w:type="spellEnd"/>
+      <w:r>
+        <w:t xml:space="preserve"> model</w:t>
+      </w:r>
+    </w:p>
+    <w:p>
+      <w:pPr>
+        <w:pStyle w:val="ListParagraph"/>
+        <w:numPr>
+          <w:ilvl w:val="1"/>
+          <w:numId w:val="59"/>
+        </w:numPr>
+      </w:pPr>
+      <w:r>
+        <w:t>Punctuated Equilibrium</w:t>
+      </w:r>
+    </w:p>
+    <w:p>
+      <w:pPr>
+        <w:pStyle w:val="ListParagraph"/>
+        <w:numPr>
+          <w:ilvl w:val="1"/>
+          <w:numId w:val="59"/>
+        </w:numPr>
+      </w:pPr>
+      <w:r>
+        <w:t>Applied analysis frameworks</w:t>
+      </w:r>
+    </w:p>
+    <w:p>
+      <w:pPr>
+        <w:pStyle w:val="ListParagraph"/>
+        <w:numPr>
+          <w:ilvl w:val="2"/>
+          <w:numId w:val="59"/>
+        </w:numPr>
+      </w:pPr>
+      <w:r>
+        <w:t>Cost-benefit analysis</w:t>
+      </w:r>
+    </w:p>
+    <w:p>
+      <w:pPr>
+        <w:pStyle w:val="ListParagraph"/>
+        <w:numPr>
+          <w:ilvl w:val="2"/>
+          <w:numId w:val="59"/>
+        </w:numPr>
+      </w:pPr>
+      <w:r>
+        <w:t>Welfare economics</w:t>
+      </w:r>
+    </w:p>
+    <w:p>
+      <w:pPr>
+        <w:pStyle w:val="ListParagraph"/>
+        <w:numPr>
+          <w:ilvl w:val="0"/>
+          <w:numId w:val="59"/>
+        </w:numPr>
+      </w:pPr>
+      <w:r>
+        <w:t>Central research question of new approaches:</w:t>
+      </w:r>
+    </w:p>
+    <w:p>
+      <w:pPr>
+        <w:pStyle w:val="ListParagraph"/>
+        <w:numPr>
+          <w:ilvl w:val="1"/>
+          <w:numId w:val="59"/>
+        </w:numPr>
+      </w:pPr>
+      <w:r>
+        <w:t>Why do people do what they do?</w:t>
+      </w:r>
+    </w:p>
+    <w:p>
+      <w:pPr>
+        <w:pStyle w:val="ListParagraph"/>
+        <w:numPr>
+          <w:ilvl w:val="1"/>
+          <w:numId w:val="59"/>
+        </w:numPr>
+      </w:pPr>
+      <w:r>
+        <w:t>How do we design policy to more adequately account for such behavioral tendencies?</w:t>
+      </w:r>
+    </w:p>
+    <w:p>
+      <w:pPr>
+        <w:pStyle w:val="ListParagraph"/>
+        <w:numPr>
+          <w:ilvl w:val="0"/>
+          <w:numId w:val="59"/>
+        </w:numPr>
+      </w:pPr>
+      <w:r>
+        <w:t>Behavioral economics and evolutionary psychology have surpassed policy studies in building a theoretical framework to explain deviations from the rational choice theory.</w:t>
+      </w:r>
+    </w:p>
+    <w:p>
+      <w:pPr>
+        <w:pStyle w:val="ListParagraph"/>
+        <w:numPr>
+          <w:ilvl w:val="0"/>
+          <w:numId w:val="59"/>
+        </w:numPr>
+      </w:pPr>
+      <w:r>
+        <w:t>Adaptive rationality is an emerging tool for explaining deviations from rational choice.</w:t>
+      </w:r>
+    </w:p>
+    <w:p>
+      <w:pPr>
+        <w:pStyle w:val="ListParagraph"/>
+        <w:numPr>
+          <w:ilvl w:val="1"/>
+          <w:numId w:val="59"/>
+        </w:numPr>
+      </w:pPr>
+      <w:r>
+        <w:t>Human mind evolved in environment of scarce resources.</w:t>
+      </w:r>
+    </w:p>
+    <w:p>
+      <w:pPr>
+        <w:pStyle w:val="ListParagraph"/>
+        <w:numPr>
+          <w:ilvl w:val="1"/>
+          <w:numId w:val="59"/>
+        </w:numPr>
+      </w:pPr>
+      <w:r>
+        <w:t>Group cooperation was critical for survival.</w:t>
+      </w:r>
+    </w:p>
+    <w:p>
+      <w:pPr>
+        <w:pStyle w:val="ListParagraph"/>
+        <w:numPr>
+          <w:ilvl w:val="1"/>
+          <w:numId w:val="59"/>
+        </w:numPr>
+      </w:pPr>
+      <w:r>
+        <w:t>Humans developed a strong sense of fairness and concern for the opinion of others.</w:t>
+      </w:r>
+    </w:p>
+    <w:p>
+      <w:pPr>
+        <w:pStyle w:val="ListParagraph"/>
+        <w:numPr>
+          <w:ilvl w:val="0"/>
+          <w:numId w:val="59"/>
+        </w:numPr>
+      </w:pPr>
+      <w:r>
+        <w:t>Adaptive rationality accommodates emotional considerations and cognitive biases.</w:t>
+      </w:r>
+    </w:p>
+    <w:p>
+      <w:pPr>
+        <w:pStyle w:val="ListParagraph"/>
+        <w:numPr>
+          <w:ilvl w:val="0"/>
+          <w:numId w:val="59"/>
+        </w:numPr>
+      </w:pPr>
+      <w:r>
+        <w:t>Some argue that cognitive limitations prevent people from adapting appropriately.</w:t>
+      </w:r>
+    </w:p>
+    <w:p>
+      <w:pPr>
+        <w:pStyle w:val="ListParagraph"/>
+        <w:numPr>
+          <w:ilvl w:val="1"/>
+          <w:numId w:val="59"/>
+        </w:numPr>
+      </w:pPr>
+      <w:r>
+        <w:t>Can lead to suboptimal decisions, including policy decisions.</w:t>
+      </w:r>
+    </w:p>
+    <w:p>
+      <w:pPr>
+        <w:pStyle w:val="ListParagraph"/>
+        <w:numPr>
+          <w:ilvl w:val="1"/>
+          <w:numId w:val="59"/>
+        </w:numPr>
+      </w:pPr>
+      <w:r>
+        <w:t>Well-structured institutions help overcome cognitive limitations in decision making.</w:t>
+      </w:r>
+    </w:p>
+    <w:p>
+      <w:pPr>
+        <w:pStyle w:val="ListParagraph"/>
+        <w:numPr>
+          <w:ilvl w:val="0"/>
+          <w:numId w:val="59"/>
+        </w:numPr>
+      </w:pPr>
+      <w:r>
+        <w:t>Policy studies have</w:t>
+      </w:r>
+      <w:r>
+        <w:t xml:space="preserve"> been slow to adopt conceptual frameworks of evolutionary psychology and behavioral economics.</w:t>
+      </w:r>
+    </w:p>
+    <w:p/>
+    <w:p>
+      <w:r>
+        <w:t>Policy Change, Irrationality, and Social Utility</w:t>
+      </w:r>
+    </w:p>
+    <w:p>
+      <w:pPr>
+        <w:pStyle w:val="ListParagraph"/>
+        <w:numPr>
+          <w:ilvl w:val="0"/>
+          <w:numId w:val="61"/>
+        </w:numPr>
+      </w:pPr>
+      <w:r>
+        <w:t>The likelihood of policymakers addressing an issue is a function of how issues are defined and redefined.</w:t>
+      </w:r>
+    </w:p>
+    <w:p>
+      <w:pPr>
+        <w:pStyle w:val="ListParagraph"/>
+        <w:numPr>
+          <w:ilvl w:val="0"/>
+          <w:numId w:val="61"/>
+        </w:numPr>
+      </w:pPr>
+      <w:r>
+        <w:t>Micro-level model of policy change is needed.</w:t>
+      </w:r>
+    </w:p>
+    <w:p>
+      <w:pPr>
+        <w:pStyle w:val="ListParagraph"/>
+        <w:numPr>
+          <w:ilvl w:val="1"/>
+          <w:numId w:val="61"/>
+        </w:numPr>
+      </w:pPr>
+      <w:r>
+        <w:t>How individuals process policy information.</w:t>
+      </w:r>
+    </w:p>
+    <w:p>
+      <w:pPr>
+        <w:pStyle w:val="ListParagraph"/>
+        <w:numPr>
+          <w:ilvl w:val="0"/>
+          <w:numId w:val="61"/>
+        </w:numPr>
+      </w:pPr>
+      <w:r>
+        <w:t>Findings about how individuals process information.</w:t>
+      </w:r>
+    </w:p>
+    <w:p>
+      <w:pPr>
+        <w:pStyle w:val="ListParagraph"/>
+        <w:numPr>
+          <w:ilvl w:val="1"/>
+          <w:numId w:val="61"/>
+        </w:numPr>
+      </w:pPr>
+      <w:r>
+        <w:t>People tend to conform to the majority opinion.</w:t>
+      </w:r>
+    </w:p>
+    <w:p>
+      <w:pPr>
+        <w:pStyle w:val="ListParagraph"/>
+        <w:numPr>
+          <w:ilvl w:val="1"/>
+          <w:numId w:val="61"/>
+        </w:numPr>
+      </w:pPr>
+      <w:r>
+        <w:t>Social exclusion produces neurological response similar to pain.</w:t>
+      </w:r>
+    </w:p>
+    <w:p>
+      <w:pPr>
+        <w:pStyle w:val="ListParagraph"/>
+        <w:numPr>
+          <w:ilvl w:val="1"/>
+          <w:numId w:val="61"/>
+        </w:numPr>
+      </w:pPr>
+      <w:r>
+        <w:lastRenderedPageBreak/>
+        <w:t>Implications for public policy</w:t>
+      </w:r>
+    </w:p>
+    <w:p>
+      <w:pPr>
+        <w:pStyle w:val="ListParagraph"/>
+        <w:numPr>
+          <w:ilvl w:val="2"/>
+          <w:numId w:val="61"/>
+        </w:numPr>
+      </w:pPr>
+      <w:r>
+        <w:t>Frame issue as a violation of norms of fairness toward in-group members.</w:t>
+      </w:r>
+    </w:p>
+    <w:p>
+      <w:pPr>
+        <w:pStyle w:val="ListParagraph"/>
+        <w:numPr>
+          <w:ilvl w:val="2"/>
+          <w:numId w:val="61"/>
+        </w:numPr>
+      </w:pPr>
+      <w:r>
+        <w:t>Frame issue as unjustly benefiting perceived out-group members.</w:t>
+      </w:r>
+    </w:p>
+    <w:p>
+      <w:pPr>
+        <w:pStyle w:val="ListParagraph"/>
+        <w:numPr>
+          <w:ilvl w:val="2"/>
+          <w:numId w:val="61"/>
+        </w:numPr>
+      </w:pPr>
+      <w:r>
+        <w:t>Frame issue as enjoying mass support.</w:t>
+      </w:r>
+    </w:p>
+    <w:p>
+      <w:pPr>
+        <w:pStyle w:val="ListParagraph"/>
+        <w:numPr>
+          <w:ilvl w:val="0"/>
+          <w:numId w:val="61"/>
+        </w:numPr>
+      </w:pPr>
+      <w:r>
+        <w:t>Public policy is a way of improving the human condition, which requires understanding what makes people happy.</w:t>
+      </w:r>
+    </w:p>
+    <w:p>
+      <w:pPr>
+        <w:pStyle w:val="ListParagraph"/>
+        <w:numPr>
+          <w:ilvl w:val="1"/>
+          <w:numId w:val="61"/>
+        </w:numPr>
+      </w:pPr>
+      <w:r>
+        <w:t>Happiness derives from social support.</w:t>
+      </w:r>
+    </w:p>
+    <w:p>
+      <w:pPr>
+        <w:pStyle w:val="ListParagraph"/>
+        <w:numPr>
+          <w:ilvl w:val="1"/>
+          <w:numId w:val="61"/>
+        </w:numPr>
+      </w:pPr>
+      <w:r>
+        <w:t>Revealed preferences don’t always align with private preferences because of peoples’ desire to maximize social benefits, which is most easily done by fitting in with the group.</w:t>
+      </w:r>
+    </w:p>
+    <w:p>
+      <w:pPr>
+        <w:pStyle w:val="ListParagraph"/>
+        <w:numPr>
+          <w:ilvl w:val="2"/>
+          <w:numId w:val="61"/>
+        </w:numPr>
+      </w:pPr>
+      <w:r>
+        <w:t>Preference falsification</w:t>
+      </w:r>
+    </w:p>
+    <w:p>
+      <w:pPr>
+        <w:pStyle w:val="ListParagraph"/>
+        <w:numPr>
+          <w:ilvl w:val="2"/>
+          <w:numId w:val="61"/>
+        </w:numPr>
+      </w:pPr>
+      <w:r>
+        <w:t>Can produce hidden opposition</w:t>
+      </w:r>
+    </w:p>
+    <w:p>
+      <w:pPr>
+        <w:pStyle w:val="ListParagraph"/>
+        <w:numPr>
+          <w:ilvl w:val="1"/>
+          <w:numId w:val="61"/>
+        </w:numPr>
+      </w:pPr>
+      <w:r>
+        <w:t>Types of utility</w:t>
+      </w:r>
+    </w:p>
+    <w:p>
+      <w:pPr>
+        <w:pStyle w:val="ListParagraph"/>
+        <w:numPr>
+          <w:ilvl w:val="2"/>
+          <w:numId w:val="61"/>
+        </w:numPr>
+      </w:pPr>
+      <w:r>
+        <w:t>Intrinsic utility (i.e., true preference)</w:t>
+      </w:r>
+    </w:p>
+    <w:p>
+      <w:pPr>
+        <w:pStyle w:val="ListParagraph"/>
+        <w:numPr>
+          <w:ilvl w:val="2"/>
+          <w:numId w:val="61"/>
+        </w:numPr>
+      </w:pPr>
+      <w:r>
+        <w:t>Reputational utility (i.e., how others react to true preference)</w:t>
+      </w:r>
+    </w:p>
+    <w:p>
+      <w:pPr>
+        <w:pStyle w:val="ListParagraph"/>
+        <w:numPr>
+          <w:ilvl w:val="2"/>
+          <w:numId w:val="61"/>
+        </w:numPr>
+      </w:pPr>
+      <w:r>
+        <w:t>Expressive utility (utility of expressing true preference)</w:t>
+      </w:r>
+    </w:p>
+    <w:p>
+      <w:pPr>
+        <w:pStyle w:val="ListParagraph"/>
+        <w:numPr>
+          <w:ilvl w:val="1"/>
+          <w:numId w:val="61"/>
+        </w:numPr>
+      </w:pPr>
+      <w:r>
+        <w:t xml:space="preserve">Implications for national mood dimension of policy windows model. </w:t>
+      </w:r>
+    </w:p>
+    <w:p>
+      <w:pPr>
+        <w:pStyle w:val="ListParagraph"/>
+        <w:numPr>
+          <w:ilvl w:val="2"/>
+          <w:numId w:val="61"/>
+        </w:numPr>
+      </w:pPr>
+      <w:r>
+        <w:t>National mood may not reflect the public’s true preference for policy change.</w:t>
+      </w:r>
+    </w:p>
+    <w:p>
+      <w:pPr>
+        <w:pStyle w:val="ListParagraph"/>
+        <w:numPr>
+          <w:ilvl w:val="2"/>
+          <w:numId w:val="61"/>
+        </w:numPr>
+      </w:pPr>
+      <w:r>
+        <w:t>National mood is highly volatile.</w:t>
+      </w:r>
+    </w:p>
+    <w:p/>
+    <w:p>
+      <w:r>
+        <w:t>Policy Decision Making is Emotional</w:t>
+      </w:r>
+    </w:p>
+    <w:p>
+      <w:pPr>
+        <w:pStyle w:val="ListParagraph"/>
+        <w:numPr>
+          <w:ilvl w:val="0"/>
+          <w:numId w:val="62"/>
+        </w:numPr>
+      </w:pPr>
+      <w:r>
+        <w:t>Decision making is likely intuitive, emotional, and rational.</w:t>
+      </w:r>
+    </w:p>
+    <w:p>
+      <w:pPr>
+        <w:pStyle w:val="ListParagraph"/>
+        <w:numPr>
+          <w:ilvl w:val="0"/>
+          <w:numId w:val="62"/>
+        </w:numPr>
+      </w:pPr>
+      <w:r>
+        <w:t>Two distinct mental systems for decision making.</w:t>
+      </w:r>
+    </w:p>
+    <w:p>
+      <w:pPr>
+        <w:pStyle w:val="ListParagraph"/>
+        <w:numPr>
+          <w:ilvl w:val="1"/>
+          <w:numId w:val="62"/>
+        </w:numPr>
+      </w:pPr>
+      <w:r>
+        <w:t xml:space="preserve">System 1 </w:t>
+      </w:r>
+      <w:r>
+        <w:sym w:font="Wingdings" w:char="F0E0"/>
+      </w:r>
+      <w:r>
+        <w:t xml:space="preserve"> automatic and intuitive</w:t>
+      </w:r>
+    </w:p>
+    <w:p>
+      <w:pPr>
+        <w:pStyle w:val="ListParagraph"/>
+        <w:numPr>
+          <w:ilvl w:val="1"/>
+          <w:numId w:val="62"/>
+        </w:numPr>
+      </w:pPr>
+      <w:r>
+        <w:t xml:space="preserve">System 2 </w:t>
+      </w:r>
+      <w:r>
+        <w:sym w:font="Wingdings" w:char="F0E0"/>
+      </w:r>
+      <w:r>
+        <w:t xml:space="preserve"> slow, deliberative, and rational</w:t>
+      </w:r>
+    </w:p>
+    <w:p>
+      <w:pPr>
+        <w:pStyle w:val="ListParagraph"/>
+        <w:numPr>
+          <w:ilvl w:val="0"/>
+          <w:numId w:val="62"/>
+        </w:numPr>
+      </w:pPr>
+      <w:r>
+        <w:t>Even when activated, System 2 is often influenced by System 1.</w:t>
+      </w:r>
+    </w:p>
+    <w:p>
+      <w:pPr>
+        <w:pStyle w:val="ListParagraph"/>
+        <w:numPr>
+          <w:ilvl w:val="0"/>
+          <w:numId w:val="62"/>
+        </w:numPr>
+      </w:pPr>
+      <w:r>
+        <w:t>Feelings are much better predictors of voter choice than perceptions of rational qualities.</w:t>
+      </w:r>
+    </w:p>
+    <w:p>
+      <w:pPr>
+        <w:pStyle w:val="ListParagraph"/>
+        <w:numPr>
+          <w:ilvl w:val="1"/>
+          <w:numId w:val="62"/>
+        </w:numPr>
+      </w:pPr>
+      <w:r>
+        <w:t>Emotional rationality rather than economic rationality.</w:t>
+      </w:r>
+    </w:p>
+    <w:p>
+      <w:pPr>
+        <w:pStyle w:val="ListParagraph"/>
+        <w:numPr>
+          <w:ilvl w:val="1"/>
+          <w:numId w:val="62"/>
+        </w:numPr>
+      </w:pPr>
+      <w:r>
+        <w:t>People make decisions based on emotions and group preferences.</w:t>
+      </w:r>
+    </w:p>
+    <w:p>
+      <w:pPr>
+        <w:pStyle w:val="ListParagraph"/>
+        <w:numPr>
+          <w:ilvl w:val="0"/>
+          <w:numId w:val="62"/>
+        </w:numPr>
+      </w:pPr>
+      <w:r>
+        <w:t>Implications for agenda setting and policy analysis.</w:t>
+      </w:r>
+    </w:p>
+    <w:p>
+      <w:pPr>
+        <w:pStyle w:val="ListParagraph"/>
+        <w:numPr>
+          <w:ilvl w:val="1"/>
+          <w:numId w:val="62"/>
+        </w:numPr>
+      </w:pPr>
+      <w:r>
+        <w:t>Emphasize emotional rationality to increase predictive power of models.</w:t>
+      </w:r>
+    </w:p>
+    <w:p/>
+    <w:p>
+      <w:r>
+        <w:t>An Evolutionary Approach to Policy Science</w:t>
+      </w:r>
+    </w:p>
+    <w:p>
+      <w:pPr>
+        <w:pStyle w:val="ListParagraph"/>
+        <w:numPr>
+          <w:ilvl w:val="0"/>
+          <w:numId w:val="63"/>
+        </w:numPr>
+      </w:pPr>
+      <w:r>
+        <w:t>The cheater-detection module model is emerging as a useful tool for explaining political behavior.</w:t>
+      </w:r>
+    </w:p>
+    <w:p>
+      <w:pPr>
+        <w:pStyle w:val="ListParagraph"/>
+        <w:numPr>
+          <w:ilvl w:val="0"/>
+          <w:numId w:val="63"/>
+        </w:numPr>
+      </w:pPr>
+      <w:r>
+        <w:t>People are wary cooperators.</w:t>
+      </w:r>
+    </w:p>
+    <w:p>
+      <w:pPr>
+        <w:pStyle w:val="ListParagraph"/>
+        <w:numPr>
+          <w:ilvl w:val="1"/>
+          <w:numId w:val="63"/>
+        </w:numPr>
+      </w:pPr>
+      <w:r>
+        <w:t>Cooperate when others cooperate.</w:t>
+      </w:r>
+    </w:p>
+    <w:p>
+      <w:pPr>
+        <w:pStyle w:val="ListParagraph"/>
+        <w:numPr>
+          <w:ilvl w:val="1"/>
+          <w:numId w:val="63"/>
+        </w:numPr>
+      </w:pPr>
+      <w:r>
+        <w:t>Cease cooperation when others cease cooperation.</w:t>
+      </w:r>
+    </w:p>
+    <w:p>
+      <w:pPr>
+        <w:pStyle w:val="ListParagraph"/>
+        <w:numPr>
+          <w:ilvl w:val="1"/>
+          <w:numId w:val="63"/>
+        </w:numPr>
+      </w:pPr>
+      <w:r>
+        <w:t>Incur cost to punish non-cooperators.</w:t>
+      </w:r>
+    </w:p>
+    <w:p>
+      <w:pPr>
+        <w:pStyle w:val="ListParagraph"/>
+        <w:numPr>
+          <w:ilvl w:val="0"/>
+          <w:numId w:val="63"/>
+        </w:numPr>
+      </w:pPr>
+      <w:r>
+        <w:t>Empirical studies demonstrate evolved modules, like the cheater-detection module, leads to better outcomes than purely rational decisions.</w:t>
+      </w:r>
+    </w:p>
+    <w:p>
+      <w:pPr>
+        <w:pStyle w:val="ListParagraph"/>
+        <w:numPr>
+          <w:ilvl w:val="0"/>
+          <w:numId w:val="63"/>
+        </w:numPr>
+      </w:pPr>
+      <w:r>
+        <w:t>Logic of appropriateness</w:t>
+      </w:r>
+    </w:p>
+    <w:p>
+      <w:pPr>
+        <w:pStyle w:val="ListParagraph"/>
+        <w:numPr>
+          <w:ilvl w:val="1"/>
+          <w:numId w:val="63"/>
+        </w:numPr>
+      </w:pPr>
+      <w:r>
+        <w:t>People tend to do what they perceive is appropriate for a situation based on culture and norms.</w:t>
+      </w:r>
+    </w:p>
+    <w:p>
+      <w:pPr>
+        <w:pStyle w:val="ListParagraph"/>
+        <w:numPr>
+          <w:ilvl w:val="1"/>
+          <w:numId w:val="63"/>
+        </w:numPr>
+      </w:pPr>
+      <w:r>
+        <w:t>Requires ability to determine how to be part of the in-group.</w:t>
+      </w:r>
+    </w:p>
+    <w:p>
+      <w:pPr>
+        <w:pStyle w:val="ListParagraph"/>
+        <w:numPr>
+          <w:ilvl w:val="0"/>
+          <w:numId w:val="63"/>
+        </w:numPr>
+      </w:pPr>
+      <w:r>
+        <w:lastRenderedPageBreak/>
+        <w:t>People are better able to understand issues with powerful emotional narratives rather than just data, facts, and information.</w:t>
+      </w:r>
+    </w:p>
+    <w:p>
+      <w:pPr>
+        <w:pStyle w:val="ListParagraph"/>
+        <w:numPr>
+          <w:ilvl w:val="1"/>
+          <w:numId w:val="63"/>
+        </w:numPr>
+      </w:pPr>
+      <w:r>
+        <w:t>Changes issue from abstract to concrete social problem.</w:t>
+      </w:r>
+    </w:p>
+    <w:p>
+      <w:pPr>
+        <w:pStyle w:val="ListParagraph"/>
+        <w:numPr>
+          <w:ilvl w:val="0"/>
+          <w:numId w:val="63"/>
+        </w:numPr>
+      </w:pPr>
+      <w:bookmarkStart w:id="6" w:name="_GoBack"/>
+      <w:bookmarkEnd w:id="6"/>
+    </w:p>
     <w:sectPr>
-      <w:headerReference w:type="default" r:id="rId13"/>
+      <w:headerReference w:type="default" r:id="rId14"/>
       <w:pgSz w:w="12240" w:h="15840"/>
       <w:pgMar w:top="1440" w:right="1440" w:bottom="1440" w:left="1440" w:header="720" w:footer="720" w:gutter="0"/>
       <w:pgNumType w:start="1"/>
@@ -11841,7 +12808,7 @@
         <w:b/>
         <w:noProof/>
       </w:rPr>
-      <w:t>1</w:t>
+      <w:t>2</w:t>
     </w:r>
     <w:r>
       <w:rPr>
@@ -11876,6 +12843,105 @@
         <w:noProof/>
       </w:rPr>
       <w:t>2</w:t>
+    </w:r>
+    <w:r>
+      <w:rPr>
+        <w:b/>
+      </w:rPr>
+      <w:fldChar w:fldCharType="end"/>
+    </w:r>
+  </w:p>
+  <w:p>
+    <w:pPr>
+      <w:pStyle w:val="Header"/>
+    </w:pPr>
+  </w:p>
+</w:hdr>
+</file>
+
+<file path=word/header7.xml><?xml version="1.0" encoding="utf-8"?>
+<w:hdr xmlns:wpc="http://schemas.microsoft.com/office/word/2010/wordprocessingCanvas" xmlns:mc="http://schemas.openxmlformats.org/markup-compatibility/2006" xmlns:o="urn:schemas-microsoft-com:office:office" xmlns:r="http://schemas.openxmlformats.org/officeDocument/2006/relationships" xmlns:m="http://schemas.openxmlformats.org/officeDocument/2006/math" xmlns:v="urn:schemas-microsoft-com:vml" xmlns:wp14="http://schemas.microsoft.com/office/word/2010/wordprocessingDrawing" xmlns:wp="http://schemas.openxmlformats.org/drawingml/2006/wordprocessingDrawing" xmlns:w10="urn:schemas-microsoft-com:office:word" xmlns:w="http://schemas.openxmlformats.org/wordprocessingml/2006/main" xmlns:w14="http://schemas.microsoft.com/office/word/2010/wordml" xmlns:wpg="http://schemas.microsoft.com/office/word/2010/wordprocessingGroup" xmlns:wpi="http://schemas.microsoft.com/office/word/2010/wordprocessingInk" xmlns:wne="http://schemas.microsoft.com/office/word/2006/wordml" xmlns:wps="http://schemas.microsoft.com/office/word/2010/wordprocessingShape" mc:Ignorable="w14 wp14">
+  <w:p>
+    <w:pPr>
+      <w:pStyle w:val="Header"/>
+    </w:pPr>
+    <w:r>
+      <w:t xml:space="preserve">Smith, K.B. and Larimer, C.W. (2016). The Public Policy Theory Primer. 3rd edition. Boulder, Colorado: Westview Press. </w:t>
+    </w:r>
+  </w:p>
+  <w:p>
+    <w:pPr>
+      <w:pStyle w:val="Header"/>
+    </w:pPr>
+  </w:p>
+  <w:p>
+    <w:pPr>
+      <w:pStyle w:val="Header"/>
+      <w:rPr>
+        <w:b/>
+      </w:rPr>
+    </w:pPr>
+    <w:r>
+      <w:t xml:space="preserve">Chapter 9 New Directions in Policy Research | Page </w:t>
+    </w:r>
+    <w:r>
+      <w:rPr>
+        <w:b/>
+      </w:rPr>
+      <w:fldChar w:fldCharType="begin"/>
+    </w:r>
+    <w:r>
+      <w:rPr>
+        <w:b/>
+      </w:rPr>
+      <w:instrText xml:space="preserve"> PAGE  \* Arabic  \* MERGEFORMAT </w:instrText>
+    </w:r>
+    <w:r>
+      <w:rPr>
+        <w:b/>
+      </w:rPr>
+      <w:fldChar w:fldCharType="separate"/>
+    </w:r>
+    <w:r>
+      <w:rPr>
+        <w:b/>
+        <w:noProof/>
+      </w:rPr>
+      <w:t>3</w:t>
+    </w:r>
+    <w:r>
+      <w:rPr>
+        <w:b/>
+      </w:rPr>
+      <w:fldChar w:fldCharType="end"/>
+    </w:r>
+    <w:r>
+      <w:t xml:space="preserve"> of </w:t>
+    </w:r>
+    <w:r>
+      <w:rPr>
+        <w:b/>
+      </w:rPr>
+      <w:fldChar w:fldCharType="begin"/>
+    </w:r>
+    <w:r>
+      <w:rPr>
+        <w:b/>
+      </w:rPr>
+      <w:instrText xml:space="preserve"> SECTIONPAGES   \* MERGEFORMAT </w:instrText>
+    </w:r>
+    <w:r>
+      <w:rPr>
+        <w:b/>
+      </w:rPr>
+      <w:fldChar w:fldCharType="separate"/>
+    </w:r>
+    <w:r>
+      <w:rPr>
+        <w:b/>
+        <w:noProof/>
+      </w:rPr>
+      <w:t>3</w:t>
     </w:r>
     <w:r>
       <w:rPr>
@@ -13902,6 +14968,119 @@
     </w:lvl>
   </w:abstractNum>
   <w:abstractNum w:abstractNumId="18">
+    <w:nsid w:val="344D3B88"/>
+    <w:multiLevelType w:val="hybridMultilevel"/>
+    <w:tmpl w:val="221A8CB6"/>
+    <w:lvl w:ilvl="0" w:tplc="04090001">
+      <w:start w:val="1"/>
+      <w:numFmt w:val="bullet"/>
+      <w:lvlText w:val=""/>
+      <w:lvlJc w:val="left"/>
+      <w:pPr>
+        <w:ind w:left="720" w:hanging="360"/>
+      </w:pPr>
+      <w:rPr>
+        <w:rFonts w:ascii="Symbol" w:hAnsi="Symbol" w:hint="default"/>
+      </w:rPr>
+    </w:lvl>
+    <w:lvl w:ilvl="1" w:tplc="04090003">
+      <w:start w:val="1"/>
+      <w:numFmt w:val="bullet"/>
+      <w:lvlText w:val="o"/>
+      <w:lvlJc w:val="left"/>
+      <w:pPr>
+        <w:ind w:left="1440" w:hanging="360"/>
+      </w:pPr>
+      <w:rPr>
+        <w:rFonts w:ascii="Courier New" w:hAnsi="Courier New" w:cs="Courier New" w:hint="default"/>
+      </w:rPr>
+    </w:lvl>
+    <w:lvl w:ilvl="2" w:tplc="04090005">
+      <w:start w:val="1"/>
+      <w:numFmt w:val="bullet"/>
+      <w:lvlText w:val=""/>
+      <w:lvlJc w:val="left"/>
+      <w:pPr>
+        <w:ind w:left="2160" w:hanging="360"/>
+      </w:pPr>
+      <w:rPr>
+        <w:rFonts w:ascii="Wingdings" w:hAnsi="Wingdings" w:hint="default"/>
+      </w:rPr>
+    </w:lvl>
+    <w:lvl w:ilvl="3" w:tplc="04090001" w:tentative="1">
+      <w:start w:val="1"/>
+      <w:numFmt w:val="bullet"/>
+      <w:lvlText w:val=""/>
+      <w:lvlJc w:val="left"/>
+      <w:pPr>
+        <w:ind w:left="2880" w:hanging="360"/>
+      </w:pPr>
+      <w:rPr>
+        <w:rFonts w:ascii="Symbol" w:hAnsi="Symbol" w:hint="default"/>
+      </w:rPr>
+    </w:lvl>
+    <w:lvl w:ilvl="4" w:tplc="04090003" w:tentative="1">
+      <w:start w:val="1"/>
+      <w:numFmt w:val="bullet"/>
+      <w:lvlText w:val="o"/>
+      <w:lvlJc w:val="left"/>
+      <w:pPr>
+        <w:ind w:left="3600" w:hanging="360"/>
+      </w:pPr>
+      <w:rPr>
+        <w:rFonts w:ascii="Courier New" w:hAnsi="Courier New" w:cs="Courier New" w:hint="default"/>
+      </w:rPr>
+    </w:lvl>
+    <w:lvl w:ilvl="5" w:tplc="04090005" w:tentative="1">
+      <w:start w:val="1"/>
+      <w:numFmt w:val="bullet"/>
+      <w:lvlText w:val=""/>
+      <w:lvlJc w:val="left"/>
+      <w:pPr>
+        <w:ind w:left="4320" w:hanging="360"/>
+      </w:pPr>
+      <w:rPr>
+        <w:rFonts w:ascii="Wingdings" w:hAnsi="Wingdings" w:hint="default"/>
+      </w:rPr>
+    </w:lvl>
+    <w:lvl w:ilvl="6" w:tplc="04090001" w:tentative="1">
+      <w:start w:val="1"/>
+      <w:numFmt w:val="bullet"/>
+      <w:lvlText w:val=""/>
+      <w:lvlJc w:val="left"/>
+      <w:pPr>
+        <w:ind w:left="5040" w:hanging="360"/>
+      </w:pPr>
+      <w:rPr>
+        <w:rFonts w:ascii="Symbol" w:hAnsi="Symbol" w:hint="default"/>
+      </w:rPr>
+    </w:lvl>
+    <w:lvl w:ilvl="7" w:tplc="04090003" w:tentative="1">
+      <w:start w:val="1"/>
+      <w:numFmt w:val="bullet"/>
+      <w:lvlText w:val="o"/>
+      <w:lvlJc w:val="left"/>
+      <w:pPr>
+        <w:ind w:left="5760" w:hanging="360"/>
+      </w:pPr>
+      <w:rPr>
+        <w:rFonts w:ascii="Courier New" w:hAnsi="Courier New" w:cs="Courier New" w:hint="default"/>
+      </w:rPr>
+    </w:lvl>
+    <w:lvl w:ilvl="8" w:tplc="04090005" w:tentative="1">
+      <w:start w:val="1"/>
+      <w:numFmt w:val="bullet"/>
+      <w:lvlText w:val=""/>
+      <w:lvlJc w:val="left"/>
+      <w:pPr>
+        <w:ind w:left="6480" w:hanging="360"/>
+      </w:pPr>
+      <w:rPr>
+        <w:rFonts w:ascii="Wingdings" w:hAnsi="Wingdings" w:hint="default"/>
+      </w:rPr>
+    </w:lvl>
+  </w:abstractNum>
+  <w:abstractNum w:abstractNumId="19">
     <w:nsid w:val="3902529E"/>
     <w:multiLevelType w:val="hybridMultilevel"/>
     <w:tmpl w:val="8A4E76C4"/>
@@ -14014,7 +15193,7 @@
       </w:rPr>
     </w:lvl>
   </w:abstractNum>
-  <w:abstractNum w:abstractNumId="19">
+  <w:abstractNum w:abstractNumId="20">
     <w:nsid w:val="3AF87DB0"/>
     <w:multiLevelType w:val="hybridMultilevel"/>
     <w:tmpl w:val="2D86CE90"/>
@@ -14127,7 +15306,120 @@
       </w:rPr>
     </w:lvl>
   </w:abstractNum>
-  <w:abstractNum w:abstractNumId="20">
+  <w:abstractNum w:abstractNumId="21">
+    <w:nsid w:val="3B4A4620"/>
+    <w:multiLevelType w:val="hybridMultilevel"/>
+    <w:tmpl w:val="D9984B3C"/>
+    <w:lvl w:ilvl="0" w:tplc="04090001">
+      <w:start w:val="1"/>
+      <w:numFmt w:val="bullet"/>
+      <w:lvlText w:val=""/>
+      <w:lvlJc w:val="left"/>
+      <w:pPr>
+        <w:ind w:left="720" w:hanging="360"/>
+      </w:pPr>
+      <w:rPr>
+        <w:rFonts w:ascii="Symbol" w:hAnsi="Symbol" w:hint="default"/>
+      </w:rPr>
+    </w:lvl>
+    <w:lvl w:ilvl="1" w:tplc="04090003">
+      <w:start w:val="1"/>
+      <w:numFmt w:val="bullet"/>
+      <w:lvlText w:val="o"/>
+      <w:lvlJc w:val="left"/>
+      <w:pPr>
+        <w:ind w:left="1440" w:hanging="360"/>
+      </w:pPr>
+      <w:rPr>
+        <w:rFonts w:ascii="Courier New" w:hAnsi="Courier New" w:cs="Courier New" w:hint="default"/>
+      </w:rPr>
+    </w:lvl>
+    <w:lvl w:ilvl="2" w:tplc="04090005">
+      <w:start w:val="1"/>
+      <w:numFmt w:val="bullet"/>
+      <w:lvlText w:val=""/>
+      <w:lvlJc w:val="left"/>
+      <w:pPr>
+        <w:ind w:left="2160" w:hanging="360"/>
+      </w:pPr>
+      <w:rPr>
+        <w:rFonts w:ascii="Wingdings" w:hAnsi="Wingdings" w:hint="default"/>
+      </w:rPr>
+    </w:lvl>
+    <w:lvl w:ilvl="3" w:tplc="04090001" w:tentative="1">
+      <w:start w:val="1"/>
+      <w:numFmt w:val="bullet"/>
+      <w:lvlText w:val=""/>
+      <w:lvlJc w:val="left"/>
+      <w:pPr>
+        <w:ind w:left="2880" w:hanging="360"/>
+      </w:pPr>
+      <w:rPr>
+        <w:rFonts w:ascii="Symbol" w:hAnsi="Symbol" w:hint="default"/>
+      </w:rPr>
+    </w:lvl>
+    <w:lvl w:ilvl="4" w:tplc="04090003" w:tentative="1">
+      <w:start w:val="1"/>
+      <w:numFmt w:val="bullet"/>
+      <w:lvlText w:val="o"/>
+      <w:lvlJc w:val="left"/>
+      <w:pPr>
+        <w:ind w:left="3600" w:hanging="360"/>
+      </w:pPr>
+      <w:rPr>
+        <w:rFonts w:ascii="Courier New" w:hAnsi="Courier New" w:cs="Courier New" w:hint="default"/>
+      </w:rPr>
+    </w:lvl>
+    <w:lvl w:ilvl="5" w:tplc="04090005" w:tentative="1">
+      <w:start w:val="1"/>
+      <w:numFmt w:val="bullet"/>
+      <w:lvlText w:val=""/>
+      <w:lvlJc w:val="left"/>
+      <w:pPr>
+        <w:ind w:left="4320" w:hanging="360"/>
+      </w:pPr>
+      <w:rPr>
+        <w:rFonts w:ascii="Wingdings" w:hAnsi="Wingdings" w:hint="default"/>
+      </w:rPr>
+    </w:lvl>
+    <w:lvl w:ilvl="6" w:tplc="04090001" w:tentative="1">
+      <w:start w:val="1"/>
+      <w:numFmt w:val="bullet"/>
+      <w:lvlText w:val=""/>
+      <w:lvlJc w:val="left"/>
+      <w:pPr>
+        <w:ind w:left="5040" w:hanging="360"/>
+      </w:pPr>
+      <w:rPr>
+        <w:rFonts w:ascii="Symbol" w:hAnsi="Symbol" w:hint="default"/>
+      </w:rPr>
+    </w:lvl>
+    <w:lvl w:ilvl="7" w:tplc="04090003" w:tentative="1">
+      <w:start w:val="1"/>
+      <w:numFmt w:val="bullet"/>
+      <w:lvlText w:val="o"/>
+      <w:lvlJc w:val="left"/>
+      <w:pPr>
+        <w:ind w:left="5760" w:hanging="360"/>
+      </w:pPr>
+      <w:rPr>
+        <w:rFonts w:ascii="Courier New" w:hAnsi="Courier New" w:cs="Courier New" w:hint="default"/>
+      </w:rPr>
+    </w:lvl>
+    <w:lvl w:ilvl="8" w:tplc="04090005" w:tentative="1">
+      <w:start w:val="1"/>
+      <w:numFmt w:val="bullet"/>
+      <w:lvlText w:val=""/>
+      <w:lvlJc w:val="left"/>
+      <w:pPr>
+        <w:ind w:left="6480" w:hanging="360"/>
+      </w:pPr>
+      <w:rPr>
+        <w:rFonts w:ascii="Wingdings" w:hAnsi="Wingdings" w:hint="default"/>
+      </w:rPr>
+    </w:lvl>
+  </w:abstractNum>
+  <w:abstractNum w:abstractNumId="22">
     <w:nsid w:val="3B5562C4"/>
     <w:multiLevelType w:val="hybridMultilevel"/>
     <w:tmpl w:val="91A28480"/>
@@ -14240,7 +15532,7 @@
       </w:rPr>
     </w:lvl>
   </w:abstractNum>
-  <w:abstractNum w:abstractNumId="21">
+  <w:abstractNum w:abstractNumId="23">
     <w:nsid w:val="3C25189D"/>
     <w:multiLevelType w:val="hybridMultilevel"/>
     <w:tmpl w:val="EB907664"/>
@@ -14353,7 +15645,7 @@
       </w:rPr>
     </w:lvl>
   </w:abstractNum>
-  <w:abstractNum w:abstractNumId="22">
+  <w:abstractNum w:abstractNumId="24">
     <w:nsid w:val="3D151305"/>
     <w:multiLevelType w:val="hybridMultilevel"/>
     <w:tmpl w:val="998AAC28"/>
@@ -14466,7 +15758,7 @@
       </w:rPr>
     </w:lvl>
   </w:abstractNum>
-  <w:abstractNum w:abstractNumId="23">
+  <w:abstractNum w:abstractNumId="25">
     <w:nsid w:val="3DC159A9"/>
     <w:multiLevelType w:val="hybridMultilevel"/>
     <w:tmpl w:val="CCA8F5AA"/>
@@ -14579,7 +15871,7 @@
       </w:rPr>
     </w:lvl>
   </w:abstractNum>
-  <w:abstractNum w:abstractNumId="24">
+  <w:abstractNum w:abstractNumId="26">
     <w:nsid w:val="3E39474E"/>
     <w:multiLevelType w:val="hybridMultilevel"/>
     <w:tmpl w:val="660E9ECC"/>
@@ -14692,7 +15984,7 @@
       </w:rPr>
     </w:lvl>
   </w:abstractNum>
-  <w:abstractNum w:abstractNumId="25">
+  <w:abstractNum w:abstractNumId="27">
     <w:nsid w:val="3F822CBE"/>
     <w:multiLevelType w:val="hybridMultilevel"/>
     <w:tmpl w:val="6EBEF06A"/>
@@ -14805,7 +16097,7 @@
       </w:rPr>
     </w:lvl>
   </w:abstractNum>
-  <w:abstractNum w:abstractNumId="26">
+  <w:abstractNum w:abstractNumId="28">
     <w:nsid w:val="4284074A"/>
     <w:multiLevelType w:val="hybridMultilevel"/>
     <w:tmpl w:val="CA06EC6C"/>
@@ -14918,7 +16210,7 @@
       </w:rPr>
     </w:lvl>
   </w:abstractNum>
-  <w:abstractNum w:abstractNumId="27">
+  <w:abstractNum w:abstractNumId="29">
     <w:nsid w:val="42C828BB"/>
     <w:multiLevelType w:val="hybridMultilevel"/>
     <w:tmpl w:val="A1A6E0DE"/>
@@ -15031,7 +16323,7 @@
       </w:rPr>
     </w:lvl>
   </w:abstractNum>
-  <w:abstractNum w:abstractNumId="28">
+  <w:abstractNum w:abstractNumId="30">
     <w:nsid w:val="43333E82"/>
     <w:multiLevelType w:val="hybridMultilevel"/>
     <w:tmpl w:val="9C80662A"/>
@@ -15144,7 +16436,7 @@
       </w:rPr>
     </w:lvl>
   </w:abstractNum>
-  <w:abstractNum w:abstractNumId="29">
+  <w:abstractNum w:abstractNumId="31">
     <w:nsid w:val="44E96F2A"/>
     <w:multiLevelType w:val="hybridMultilevel"/>
     <w:tmpl w:val="BB1488C6"/>
@@ -15230,7 +16522,7 @@
       </w:pPr>
     </w:lvl>
   </w:abstractNum>
-  <w:abstractNum w:abstractNumId="30">
+  <w:abstractNum w:abstractNumId="32">
     <w:nsid w:val="475548A7"/>
     <w:multiLevelType w:val="hybridMultilevel"/>
     <w:tmpl w:val="E04C7BE6"/>
@@ -15316,7 +16608,7 @@
       </w:pPr>
     </w:lvl>
   </w:abstractNum>
-  <w:abstractNum w:abstractNumId="31">
+  <w:abstractNum w:abstractNumId="33">
     <w:nsid w:val="486A3D66"/>
     <w:multiLevelType w:val="hybridMultilevel"/>
     <w:tmpl w:val="81921D70"/>
@@ -15429,7 +16721,93 @@
       </w:rPr>
     </w:lvl>
   </w:abstractNum>
-  <w:abstractNum w:abstractNumId="32">
+  <w:abstractNum w:abstractNumId="34">
+    <w:nsid w:val="4940588F"/>
+    <w:multiLevelType w:val="hybridMultilevel"/>
+    <w:tmpl w:val="3E12C5E4"/>
+    <w:lvl w:ilvl="0" w:tplc="0409000F">
+      <w:start w:val="1"/>
+      <w:numFmt w:val="decimal"/>
+      <w:lvlText w:val="%1."/>
+      <w:lvlJc w:val="left"/>
+      <w:pPr>
+        <w:ind w:left="720" w:hanging="360"/>
+      </w:pPr>
+    </w:lvl>
+    <w:lvl w:ilvl="1" w:tplc="04090019" w:tentative="1">
+      <w:start w:val="1"/>
+      <w:numFmt w:val="lowerLetter"/>
+      <w:lvlText w:val="%2."/>
+      <w:lvlJc w:val="left"/>
+      <w:pPr>
+        <w:ind w:left="1440" w:hanging="360"/>
+      </w:pPr>
+    </w:lvl>
+    <w:lvl w:ilvl="2" w:tplc="0409001B" w:tentative="1">
+      <w:start w:val="1"/>
+      <w:numFmt w:val="lowerRoman"/>
+      <w:lvlText w:val="%3."/>
+      <w:lvlJc w:val="right"/>
+      <w:pPr>
+        <w:ind w:left="2160" w:hanging="180"/>
+      </w:pPr>
+    </w:lvl>
+    <w:lvl w:ilvl="3" w:tplc="0409000F" w:tentative="1">
+      <w:start w:val="1"/>
+      <w:numFmt w:val="decimal"/>
+      <w:lvlText w:val="%4."/>
+      <w:lvlJc w:val="left"/>
+      <w:pPr>
+        <w:ind w:left="2880" w:hanging="360"/>
+      </w:pPr>
+    </w:lvl>
+    <w:lvl w:ilvl="4" w:tplc="04090019" w:tentative="1">
+      <w:start w:val="1"/>
+      <w:numFmt w:val="lowerLetter"/>
+      <w:lvlText w:val="%5."/>
+      <w:lvlJc w:val="left"/>
+      <w:pPr>
+        <w:ind w:left="3600" w:hanging="360"/>
+      </w:pPr>
+    </w:lvl>
+    <w:lvl w:ilvl="5" w:tplc="0409001B" w:tentative="1">
+      <w:start w:val="1"/>
+      <w:numFmt w:val="lowerRoman"/>
+      <w:lvlText w:val="%6."/>
+      <w:lvlJc w:val="right"/>
+      <w:pPr>
+        <w:ind w:left="4320" w:hanging="180"/>
+      </w:pPr>
+    </w:lvl>
+    <w:lvl w:ilvl="6" w:tplc="0409000F" w:tentative="1">
+      <w:start w:val="1"/>
+      <w:numFmt w:val="decimal"/>
+      <w:lvlText w:val="%7."/>
+      <w:lvlJc w:val="left"/>
+      <w:pPr>
+        <w:ind w:left="5040" w:hanging="360"/>
+      </w:pPr>
+    </w:lvl>
+    <w:lvl w:ilvl="7" w:tplc="04090019" w:tentative="1">
+      <w:start w:val="1"/>
+      <w:numFmt w:val="lowerLetter"/>
+      <w:lvlText w:val="%8."/>
+      <w:lvlJc w:val="left"/>
+      <w:pPr>
+        <w:ind w:left="5760" w:hanging="360"/>
+      </w:pPr>
+    </w:lvl>
+    <w:lvl w:ilvl="8" w:tplc="0409001B" w:tentative="1">
+      <w:start w:val="1"/>
+      <w:numFmt w:val="lowerRoman"/>
+      <w:lvlText w:val="%9."/>
+      <w:lvlJc w:val="right"/>
+      <w:pPr>
+        <w:ind w:left="6480" w:hanging="180"/>
+      </w:pPr>
+    </w:lvl>
+  </w:abstractNum>
+  <w:abstractNum w:abstractNumId="35">
     <w:nsid w:val="4AE91B70"/>
     <w:multiLevelType w:val="hybridMultilevel"/>
     <w:tmpl w:val="84E0FE68"/>
@@ -15515,7 +16893,7 @@
       </w:pPr>
     </w:lvl>
   </w:abstractNum>
-  <w:abstractNum w:abstractNumId="33">
+  <w:abstractNum w:abstractNumId="36">
     <w:nsid w:val="4B33168E"/>
     <w:multiLevelType w:val="hybridMultilevel"/>
     <w:tmpl w:val="009EEF48"/>
@@ -15628,7 +17006,7 @@
       </w:rPr>
     </w:lvl>
   </w:abstractNum>
-  <w:abstractNum w:abstractNumId="34">
+  <w:abstractNum w:abstractNumId="37">
     <w:nsid w:val="4C9F2816"/>
     <w:multiLevelType w:val="hybridMultilevel"/>
     <w:tmpl w:val="281E4D62"/>
@@ -15741,7 +17119,7 @@
       </w:rPr>
     </w:lvl>
   </w:abstractNum>
-  <w:abstractNum w:abstractNumId="35">
+  <w:abstractNum w:abstractNumId="38">
     <w:nsid w:val="4E152FC2"/>
     <w:multiLevelType w:val="hybridMultilevel"/>
     <w:tmpl w:val="DF7662A6"/>
@@ -15854,7 +17232,7 @@
       </w:rPr>
     </w:lvl>
   </w:abstractNum>
-  <w:abstractNum w:abstractNumId="36">
+  <w:abstractNum w:abstractNumId="39">
     <w:nsid w:val="4E497E75"/>
     <w:multiLevelType w:val="hybridMultilevel"/>
     <w:tmpl w:val="3CC49AE4"/>
@@ -15967,7 +17345,7 @@
       </w:rPr>
     </w:lvl>
   </w:abstractNum>
-  <w:abstractNum w:abstractNumId="37">
+  <w:abstractNum w:abstractNumId="40">
     <w:nsid w:val="4F1B05E3"/>
     <w:multiLevelType w:val="hybridMultilevel"/>
     <w:tmpl w:val="FF7A8024"/>
@@ -16053,7 +17431,7 @@
       </w:pPr>
     </w:lvl>
   </w:abstractNum>
-  <w:abstractNum w:abstractNumId="38">
+  <w:abstractNum w:abstractNumId="41">
     <w:nsid w:val="53E9602D"/>
     <w:multiLevelType w:val="hybridMultilevel"/>
     <w:tmpl w:val="AD4831DA"/>
@@ -16166,7 +17544,7 @@
       </w:rPr>
     </w:lvl>
   </w:abstractNum>
-  <w:abstractNum w:abstractNumId="39">
+  <w:abstractNum w:abstractNumId="42">
     <w:nsid w:val="54383C31"/>
     <w:multiLevelType w:val="hybridMultilevel"/>
     <w:tmpl w:val="D5F6F0C4"/>
@@ -16279,7 +17657,7 @@
       </w:rPr>
     </w:lvl>
   </w:abstractNum>
-  <w:abstractNum w:abstractNumId="40">
+  <w:abstractNum w:abstractNumId="43">
     <w:nsid w:val="5F0934A9"/>
     <w:multiLevelType w:val="hybridMultilevel"/>
     <w:tmpl w:val="FAE01612"/>
@@ -16392,7 +17770,7 @@
       </w:rPr>
     </w:lvl>
   </w:abstractNum>
-  <w:abstractNum w:abstractNumId="41">
+  <w:abstractNum w:abstractNumId="44">
     <w:nsid w:val="60795C4A"/>
     <w:multiLevelType w:val="hybridMultilevel"/>
     <w:tmpl w:val="B9822C52"/>
@@ -16505,7 +17883,7 @@
       </w:rPr>
     </w:lvl>
   </w:abstractNum>
-  <w:abstractNum w:abstractNumId="42">
+  <w:abstractNum w:abstractNumId="45">
     <w:nsid w:val="60AC667B"/>
     <w:multiLevelType w:val="hybridMultilevel"/>
     <w:tmpl w:val="B3EC07BC"/>
@@ -16618,7 +17996,7 @@
       </w:rPr>
     </w:lvl>
   </w:abstractNum>
-  <w:abstractNum w:abstractNumId="43">
+  <w:abstractNum w:abstractNumId="46">
     <w:nsid w:val="612A55DB"/>
     <w:multiLevelType w:val="hybridMultilevel"/>
     <w:tmpl w:val="BB1488C6"/>
@@ -16704,7 +18082,7 @@
       </w:pPr>
     </w:lvl>
   </w:abstractNum>
-  <w:abstractNum w:abstractNumId="44">
+  <w:abstractNum w:abstractNumId="47">
     <w:nsid w:val="649E5174"/>
     <w:multiLevelType w:val="hybridMultilevel"/>
     <w:tmpl w:val="51520B56"/>
@@ -16817,7 +18195,120 @@
       </w:rPr>
     </w:lvl>
   </w:abstractNum>
-  <w:abstractNum w:abstractNumId="45">
+  <w:abstractNum w:abstractNumId="48">
+    <w:nsid w:val="65B342D8"/>
+    <w:multiLevelType w:val="hybridMultilevel"/>
+    <w:tmpl w:val="1466CD12"/>
+    <w:lvl w:ilvl="0" w:tplc="04090001">
+      <w:start w:val="1"/>
+      <w:numFmt w:val="bullet"/>
+      <w:lvlText w:val=""/>
+      <w:lvlJc w:val="left"/>
+      <w:pPr>
+        <w:ind w:left="720" w:hanging="360"/>
+      </w:pPr>
+      <w:rPr>
+        <w:rFonts w:ascii="Symbol" w:hAnsi="Symbol" w:hint="default"/>
+      </w:rPr>
+    </w:lvl>
+    <w:lvl w:ilvl="1" w:tplc="04090003">
+      <w:start w:val="1"/>
+      <w:numFmt w:val="bullet"/>
+      <w:lvlText w:val="o"/>
+      <w:lvlJc w:val="left"/>
+      <w:pPr>
+        <w:ind w:left="1440" w:hanging="360"/>
+      </w:pPr>
+      <w:rPr>
+        <w:rFonts w:ascii="Courier New" w:hAnsi="Courier New" w:cs="Courier New" w:hint="default"/>
+      </w:rPr>
+    </w:lvl>
+    <w:lvl w:ilvl="2" w:tplc="04090005" w:tentative="1">
+      <w:start w:val="1"/>
+      <w:numFmt w:val="bullet"/>
+      <w:lvlText w:val=""/>
+      <w:lvlJc w:val="left"/>
+      <w:pPr>
+        <w:ind w:left="2160" w:hanging="360"/>
+      </w:pPr>
+      <w:rPr>
+        <w:rFonts w:ascii="Wingdings" w:hAnsi="Wingdings" w:hint="default"/>
+      </w:rPr>
+    </w:lvl>
+    <w:lvl w:ilvl="3" w:tplc="04090001" w:tentative="1">
+      <w:start w:val="1"/>
+      <w:numFmt w:val="bullet"/>
+      <w:lvlText w:val=""/>
+      <w:lvlJc w:val="left"/>
+      <w:pPr>
+        <w:ind w:left="2880" w:hanging="360"/>
+      </w:pPr>
+      <w:rPr>
+        <w:rFonts w:ascii="Symbol" w:hAnsi="Symbol" w:hint="default"/>
+      </w:rPr>
+    </w:lvl>
+    <w:lvl w:ilvl="4" w:tplc="04090003" w:tentative="1">
+      <w:start w:val="1"/>
+      <w:numFmt w:val="bullet"/>
+      <w:lvlText w:val="o"/>
+      <w:lvlJc w:val="left"/>
+      <w:pPr>
+        <w:ind w:left="3600" w:hanging="360"/>
+      </w:pPr>
+      <w:rPr>
+        <w:rFonts w:ascii="Courier New" w:hAnsi="Courier New" w:cs="Courier New" w:hint="default"/>
+      </w:rPr>
+    </w:lvl>
+    <w:lvl w:ilvl="5" w:tplc="04090005" w:tentative="1">
+      <w:start w:val="1"/>
+      <w:numFmt w:val="bullet"/>
+      <w:lvlText w:val=""/>
+      <w:lvlJc w:val="left"/>
+      <w:pPr>
+        <w:ind w:left="4320" w:hanging="360"/>
+      </w:pPr>
+      <w:rPr>
+        <w:rFonts w:ascii="Wingdings" w:hAnsi="Wingdings" w:hint="default"/>
+      </w:rPr>
+    </w:lvl>
+    <w:lvl w:ilvl="6" w:tplc="04090001" w:tentative="1">
+      <w:start w:val="1"/>
+      <w:numFmt w:val="bullet"/>
+      <w:lvlText w:val=""/>
+      <w:lvlJc w:val="left"/>
+      <w:pPr>
+        <w:ind w:left="5040" w:hanging="360"/>
+      </w:pPr>
+      <w:rPr>
+        <w:rFonts w:ascii="Symbol" w:hAnsi="Symbol" w:hint="default"/>
+      </w:rPr>
+    </w:lvl>
+    <w:lvl w:ilvl="7" w:tplc="04090003" w:tentative="1">
+      <w:start w:val="1"/>
+      <w:numFmt w:val="bullet"/>
+      <w:lvlText w:val="o"/>
+      <w:lvlJc w:val="left"/>
+      <w:pPr>
+        <w:ind w:left="5760" w:hanging="360"/>
+      </w:pPr>
+      <w:rPr>
+        <w:rFonts w:ascii="Courier New" w:hAnsi="Courier New" w:cs="Courier New" w:hint="default"/>
+      </w:rPr>
+    </w:lvl>
+    <w:lvl w:ilvl="8" w:tplc="04090005" w:tentative="1">
+      <w:start w:val="1"/>
+      <w:numFmt w:val="bullet"/>
+      <w:lvlText w:val=""/>
+      <w:lvlJc w:val="left"/>
+      <w:pPr>
+        <w:ind w:left="6480" w:hanging="360"/>
+      </w:pPr>
+      <w:rPr>
+        <w:rFonts w:ascii="Wingdings" w:hAnsi="Wingdings" w:hint="default"/>
+      </w:rPr>
+    </w:lvl>
+  </w:abstractNum>
+  <w:abstractNum w:abstractNumId="49">
     <w:nsid w:val="65E1424B"/>
     <w:multiLevelType w:val="hybridMultilevel"/>
     <w:tmpl w:val="0770927A"/>
@@ -16930,7 +18421,7 @@
       </w:rPr>
     </w:lvl>
   </w:abstractNum>
-  <w:abstractNum w:abstractNumId="46">
+  <w:abstractNum w:abstractNumId="50">
     <w:nsid w:val="66FD484E"/>
     <w:multiLevelType w:val="hybridMultilevel"/>
     <w:tmpl w:val="41C0BF26"/>
@@ -17043,7 +18534,7 @@
       </w:rPr>
     </w:lvl>
   </w:abstractNum>
-  <w:abstractNum w:abstractNumId="47">
+  <w:abstractNum w:abstractNumId="51">
     <w:nsid w:val="69C447D5"/>
     <w:multiLevelType w:val="hybridMultilevel"/>
     <w:tmpl w:val="EABEFC68"/>
@@ -17156,7 +18647,7 @@
       </w:rPr>
     </w:lvl>
   </w:abstractNum>
-  <w:abstractNum w:abstractNumId="48">
+  <w:abstractNum w:abstractNumId="52">
     <w:nsid w:val="6F4503DA"/>
     <w:multiLevelType w:val="hybridMultilevel"/>
     <w:tmpl w:val="E97CEC18"/>
@@ -17269,7 +18760,7 @@
       </w:rPr>
     </w:lvl>
   </w:abstractNum>
-  <w:abstractNum w:abstractNumId="49">
+  <w:abstractNum w:abstractNumId="53">
     <w:nsid w:val="6FC233F5"/>
     <w:multiLevelType w:val="hybridMultilevel"/>
     <w:tmpl w:val="ECB81220"/>
@@ -17382,7 +18873,7 @@
       </w:rPr>
     </w:lvl>
   </w:abstractNum>
-  <w:abstractNum w:abstractNumId="50">
+  <w:abstractNum w:abstractNumId="54">
     <w:nsid w:val="71115BCD"/>
     <w:multiLevelType w:val="hybridMultilevel"/>
     <w:tmpl w:val="368275DA"/>
@@ -17495,7 +18986,7 @@
       </w:rPr>
     </w:lvl>
   </w:abstractNum>
-  <w:abstractNum w:abstractNumId="51">
+  <w:abstractNum w:abstractNumId="55">
     <w:nsid w:val="74246567"/>
     <w:multiLevelType w:val="hybridMultilevel"/>
     <w:tmpl w:val="FBAA64C6"/>
@@ -17608,7 +19099,7 @@
       </w:rPr>
     </w:lvl>
   </w:abstractNum>
-  <w:abstractNum w:abstractNumId="52">
+  <w:abstractNum w:abstractNumId="56">
     <w:nsid w:val="74E8360B"/>
     <w:multiLevelType w:val="hybridMultilevel"/>
     <w:tmpl w:val="077A4056"/>
@@ -17721,7 +19212,7 @@
       </w:rPr>
     </w:lvl>
   </w:abstractNum>
-  <w:abstractNum w:abstractNumId="53">
+  <w:abstractNum w:abstractNumId="57">
     <w:nsid w:val="76282AC0"/>
     <w:multiLevelType w:val="hybridMultilevel"/>
     <w:tmpl w:val="9B48AEFA"/>
@@ -17807,7 +19298,7 @@
       </w:pPr>
     </w:lvl>
   </w:abstractNum>
-  <w:abstractNum w:abstractNumId="54">
+  <w:abstractNum w:abstractNumId="58">
     <w:nsid w:val="767004A8"/>
     <w:multiLevelType w:val="hybridMultilevel"/>
     <w:tmpl w:val="AA1A3AAC"/>
@@ -17920,7 +19411,7 @@
       </w:rPr>
     </w:lvl>
   </w:abstractNum>
-  <w:abstractNum w:abstractNumId="55">
+  <w:abstractNum w:abstractNumId="59">
     <w:nsid w:val="77BB14E7"/>
     <w:multiLevelType w:val="hybridMultilevel"/>
     <w:tmpl w:val="2EC6CD7A"/>
@@ -18033,7 +19524,7 @@
       </w:rPr>
     </w:lvl>
   </w:abstractNum>
-  <w:abstractNum w:abstractNumId="56">
+  <w:abstractNum w:abstractNumId="60">
     <w:nsid w:val="7A0854FB"/>
     <w:multiLevelType w:val="hybridMultilevel"/>
     <w:tmpl w:val="ADE6D36C"/>
@@ -18146,7 +19637,7 @@
       </w:rPr>
     </w:lvl>
   </w:abstractNum>
-  <w:abstractNum w:abstractNumId="57">
+  <w:abstractNum w:abstractNumId="61">
     <w:nsid w:val="7E2074BC"/>
     <w:multiLevelType w:val="hybridMultilevel"/>
     <w:tmpl w:val="2FE4A768"/>
@@ -18259,38 +19750,151 @@
       </w:rPr>
     </w:lvl>
   </w:abstractNum>
+  <w:abstractNum w:abstractNumId="62">
+    <w:nsid w:val="7F786ABD"/>
+    <w:multiLevelType w:val="hybridMultilevel"/>
+    <w:tmpl w:val="67B86C8E"/>
+    <w:lvl w:ilvl="0" w:tplc="04090001">
+      <w:start w:val="1"/>
+      <w:numFmt w:val="bullet"/>
+      <w:lvlText w:val=""/>
+      <w:lvlJc w:val="left"/>
+      <w:pPr>
+        <w:ind w:left="720" w:hanging="360"/>
+      </w:pPr>
+      <w:rPr>
+        <w:rFonts w:ascii="Symbol" w:hAnsi="Symbol" w:hint="default"/>
+      </w:rPr>
+    </w:lvl>
+    <w:lvl w:ilvl="1" w:tplc="04090003">
+      <w:start w:val="1"/>
+      <w:numFmt w:val="bullet"/>
+      <w:lvlText w:val="o"/>
+      <w:lvlJc w:val="left"/>
+      <w:pPr>
+        <w:ind w:left="1440" w:hanging="360"/>
+      </w:pPr>
+      <w:rPr>
+        <w:rFonts w:ascii="Courier New" w:hAnsi="Courier New" w:cs="Courier New" w:hint="default"/>
+      </w:rPr>
+    </w:lvl>
+    <w:lvl w:ilvl="2" w:tplc="04090005" w:tentative="1">
+      <w:start w:val="1"/>
+      <w:numFmt w:val="bullet"/>
+      <w:lvlText w:val=""/>
+      <w:lvlJc w:val="left"/>
+      <w:pPr>
+        <w:ind w:left="2160" w:hanging="360"/>
+      </w:pPr>
+      <w:rPr>
+        <w:rFonts w:ascii="Wingdings" w:hAnsi="Wingdings" w:hint="default"/>
+      </w:rPr>
+    </w:lvl>
+    <w:lvl w:ilvl="3" w:tplc="04090001" w:tentative="1">
+      <w:start w:val="1"/>
+      <w:numFmt w:val="bullet"/>
+      <w:lvlText w:val=""/>
+      <w:lvlJc w:val="left"/>
+      <w:pPr>
+        <w:ind w:left="2880" w:hanging="360"/>
+      </w:pPr>
+      <w:rPr>
+        <w:rFonts w:ascii="Symbol" w:hAnsi="Symbol" w:hint="default"/>
+      </w:rPr>
+    </w:lvl>
+    <w:lvl w:ilvl="4" w:tplc="04090003" w:tentative="1">
+      <w:start w:val="1"/>
+      <w:numFmt w:val="bullet"/>
+      <w:lvlText w:val="o"/>
+      <w:lvlJc w:val="left"/>
+      <w:pPr>
+        <w:ind w:left="3600" w:hanging="360"/>
+      </w:pPr>
+      <w:rPr>
+        <w:rFonts w:ascii="Courier New" w:hAnsi="Courier New" w:cs="Courier New" w:hint="default"/>
+      </w:rPr>
+    </w:lvl>
+    <w:lvl w:ilvl="5" w:tplc="04090005" w:tentative="1">
+      <w:start w:val="1"/>
+      <w:numFmt w:val="bullet"/>
+      <w:lvlText w:val=""/>
+      <w:lvlJc w:val="left"/>
+      <w:pPr>
+        <w:ind w:left="4320" w:hanging="360"/>
+      </w:pPr>
+      <w:rPr>
+        <w:rFonts w:ascii="Wingdings" w:hAnsi="Wingdings" w:hint="default"/>
+      </w:rPr>
+    </w:lvl>
+    <w:lvl w:ilvl="6" w:tplc="04090001" w:tentative="1">
+      <w:start w:val="1"/>
+      <w:numFmt w:val="bullet"/>
+      <w:lvlText w:val=""/>
+      <w:lvlJc w:val="left"/>
+      <w:pPr>
+        <w:ind w:left="5040" w:hanging="360"/>
+      </w:pPr>
+      <w:rPr>
+        <w:rFonts w:ascii="Symbol" w:hAnsi="Symbol" w:hint="default"/>
+      </w:rPr>
+    </w:lvl>
+    <w:lvl w:ilvl="7" w:tplc="04090003" w:tentative="1">
+      <w:start w:val="1"/>
+      <w:numFmt w:val="bullet"/>
+      <w:lvlText w:val="o"/>
+      <w:lvlJc w:val="left"/>
+      <w:pPr>
+        <w:ind w:left="5760" w:hanging="360"/>
+      </w:pPr>
+      <w:rPr>
+        <w:rFonts w:ascii="Courier New" w:hAnsi="Courier New" w:cs="Courier New" w:hint="default"/>
+      </w:rPr>
+    </w:lvl>
+    <w:lvl w:ilvl="8" w:tplc="04090005" w:tentative="1">
+      <w:start w:val="1"/>
+      <w:numFmt w:val="bullet"/>
+      <w:lvlText w:val=""/>
+      <w:lvlJc w:val="left"/>
+      <w:pPr>
+        <w:ind w:left="6480" w:hanging="360"/>
+      </w:pPr>
+      <w:rPr>
+        <w:rFonts w:ascii="Wingdings" w:hAnsi="Wingdings" w:hint="default"/>
+      </w:rPr>
+    </w:lvl>
+  </w:abstractNum>
   <w:num w:numId="1">
-    <w:abstractNumId w:val="29"/>
+    <w:abstractNumId w:val="31"/>
   </w:num>
   <w:num w:numId="2">
-    <w:abstractNumId w:val="52"/>
+    <w:abstractNumId w:val="56"/>
   </w:num>
   <w:num w:numId="3">
-    <w:abstractNumId w:val="36"/>
+    <w:abstractNumId w:val="39"/>
   </w:num>
   <w:num w:numId="4">
     <w:abstractNumId w:val="16"/>
   </w:num>
   <w:num w:numId="5">
-    <w:abstractNumId w:val="40"/>
+    <w:abstractNumId w:val="43"/>
   </w:num>
   <w:num w:numId="6">
-    <w:abstractNumId w:val="50"/>
+    <w:abstractNumId w:val="54"/>
   </w:num>
   <w:num w:numId="7">
-    <w:abstractNumId w:val="42"/>
+    <w:abstractNumId w:val="45"/>
   </w:num>
   <w:num w:numId="8">
+    <w:abstractNumId w:val="41"/>
+  </w:num>
+  <w:num w:numId="9">
+    <w:abstractNumId w:val="46"/>
+  </w:num>
+  <w:num w:numId="10">
     <w:abstractNumId w:val="38"/>
   </w:num>
-  <w:num w:numId="9">
-    <w:abstractNumId w:val="43"/>
-  </w:num>
-  <w:num w:numId="10">
-    <w:abstractNumId w:val="35"/>
-  </w:num>
   <w:num w:numId="11">
-    <w:abstractNumId w:val="31"/>
+    <w:abstractNumId w:val="33"/>
   </w:num>
   <w:num w:numId="12">
     <w:abstractNumId w:val="8"/>
@@ -18305,37 +19909,37 @@
     <w:abstractNumId w:val="9"/>
   </w:num>
   <w:num w:numId="16">
-    <w:abstractNumId w:val="37"/>
+    <w:abstractNumId w:val="40"/>
   </w:num>
   <w:num w:numId="17">
-    <w:abstractNumId w:val="41"/>
+    <w:abstractNumId w:val="44"/>
   </w:num>
   <w:num w:numId="18">
-    <w:abstractNumId w:val="27"/>
+    <w:abstractNumId w:val="29"/>
   </w:num>
   <w:num w:numId="19">
-    <w:abstractNumId w:val="24"/>
+    <w:abstractNumId w:val="26"/>
   </w:num>
   <w:num w:numId="20">
-    <w:abstractNumId w:val="23"/>
+    <w:abstractNumId w:val="25"/>
   </w:num>
   <w:num w:numId="21">
-    <w:abstractNumId w:val="48"/>
+    <w:abstractNumId w:val="52"/>
   </w:num>
   <w:num w:numId="22">
     <w:abstractNumId w:val="12"/>
   </w:num>
   <w:num w:numId="23">
-    <w:abstractNumId w:val="18"/>
+    <w:abstractNumId w:val="19"/>
   </w:num>
   <w:num w:numId="24">
-    <w:abstractNumId w:val="30"/>
+    <w:abstractNumId w:val="32"/>
   </w:num>
   <w:num w:numId="25">
-    <w:abstractNumId w:val="55"/>
+    <w:abstractNumId w:val="59"/>
   </w:num>
   <w:num w:numId="26">
-    <w:abstractNumId w:val="21"/>
+    <w:abstractNumId w:val="23"/>
   </w:num>
   <w:num w:numId="27">
     <w:abstractNumId w:val="7"/>
@@ -18344,37 +19948,37 @@
     <w:abstractNumId w:val="17"/>
   </w:num>
   <w:num w:numId="29">
-    <w:abstractNumId w:val="51"/>
+    <w:abstractNumId w:val="55"/>
   </w:num>
   <w:num w:numId="30">
-    <w:abstractNumId w:val="54"/>
+    <w:abstractNumId w:val="58"/>
   </w:num>
   <w:num w:numId="31">
-    <w:abstractNumId w:val="49"/>
+    <w:abstractNumId w:val="53"/>
   </w:num>
   <w:num w:numId="32">
+    <w:abstractNumId w:val="61"/>
+  </w:num>
+  <w:num w:numId="33">
     <w:abstractNumId w:val="57"/>
   </w:num>
-  <w:num w:numId="33">
-    <w:abstractNumId w:val="53"/>
-  </w:num>
   <w:num w:numId="34">
-    <w:abstractNumId w:val="56"/>
+    <w:abstractNumId w:val="60"/>
   </w:num>
   <w:num w:numId="35">
     <w:abstractNumId w:val="1"/>
   </w:num>
   <w:num w:numId="36">
-    <w:abstractNumId w:val="46"/>
+    <w:abstractNumId w:val="50"/>
   </w:num>
   <w:num w:numId="37">
-    <w:abstractNumId w:val="20"/>
+    <w:abstractNumId w:val="22"/>
   </w:num>
   <w:num w:numId="38">
     <w:abstractNumId w:val="3"/>
   </w:num>
   <w:num w:numId="39">
-    <w:abstractNumId w:val="28"/>
+    <w:abstractNumId w:val="30"/>
   </w:num>
   <w:num w:numId="40">
     <w:abstractNumId w:val="14"/>
@@ -18386,25 +19990,25 @@
     <w:abstractNumId w:val="4"/>
   </w:num>
   <w:num w:numId="43">
-    <w:abstractNumId w:val="32"/>
+    <w:abstractNumId w:val="35"/>
   </w:num>
   <w:num w:numId="44">
     <w:abstractNumId w:val="10"/>
   </w:num>
   <w:num w:numId="45">
-    <w:abstractNumId w:val="47"/>
+    <w:abstractNumId w:val="51"/>
   </w:num>
   <w:num w:numId="46">
-    <w:abstractNumId w:val="19"/>
+    <w:abstractNumId w:val="20"/>
   </w:num>
   <w:num w:numId="47">
-    <w:abstractNumId w:val="34"/>
+    <w:abstractNumId w:val="37"/>
   </w:num>
   <w:num w:numId="48">
-    <w:abstractNumId w:val="39"/>
+    <w:abstractNumId w:val="42"/>
   </w:num>
   <w:num w:numId="49">
-    <w:abstractNumId w:val="22"/>
+    <w:abstractNumId w:val="24"/>
   </w:num>
   <w:num w:numId="50">
     <w:abstractNumId w:val="2"/>
@@ -18419,21 +20023,36 @@
     <w:abstractNumId w:val="0"/>
   </w:num>
   <w:num w:numId="54">
-    <w:abstractNumId w:val="44"/>
+    <w:abstractNumId w:val="47"/>
   </w:num>
   <w:num w:numId="55">
-    <w:abstractNumId w:val="26"/>
+    <w:abstractNumId w:val="28"/>
   </w:num>
   <w:num w:numId="56">
-    <w:abstractNumId w:val="45"/>
+    <w:abstractNumId w:val="49"/>
   </w:num>
   <w:num w:numId="57">
-    <w:abstractNumId w:val="33"/>
+    <w:abstractNumId w:val="36"/>
   </w:num>
   <w:num w:numId="58">
-    <w:abstractNumId w:val="25"/>
+    <w:abstractNumId w:val="27"/>
   </w:num>
-  <w:numIdMacAtCleanup w:val="51"/>
+  <w:num w:numId="59">
+    <w:abstractNumId w:val="18"/>
+  </w:num>
+  <w:num w:numId="60">
+    <w:abstractNumId w:val="34"/>
+  </w:num>
+  <w:num w:numId="61">
+    <w:abstractNumId w:val="21"/>
+  </w:num>
+  <w:num w:numId="62">
+    <w:abstractNumId w:val="62"/>
+  </w:num>
+  <w:num w:numId="63">
+    <w:abstractNumId w:val="48"/>
+  </w:num>
+  <w:numIdMacAtCleanup w:val="63"/>
 </w:numbering>
 </file>
 

</xml_diff>

<commit_message>
Completed notes on Smith & Larimer (2016) chapter 9
</commit_message>
<xml_diff>
--- a/Readings/SmithLarimer_2016_The-public-policy-theory-primer_Edition03_v00.docx
+++ b/Readings/SmithLarimer_2016_The-public-policy-theory-primer_Edition03_v00.docx
@@ -11650,10 +11650,7 @@
         </w:numPr>
       </w:pPr>
       <w:r>
-        <w:t>Policy studies have</w:t>
-      </w:r>
-      <w:r>
-        <w:t xml:space="preserve"> been slow to adopt conceptual frameworks of evolutionary psychology and behavioral economics.</w:t>
+        <w:t>Policy studies have been slow to adopt conceptual frameworks of evolutionary psychology and behavioral economics.</w:t>
       </w:r>
     </w:p>
     <w:p/>
@@ -12208,10 +12205,715 @@
       <w:pPr>
         <w:pStyle w:val="ListParagraph"/>
         <w:numPr>
-          <w:ilvl w:val="0"/>
+          <w:ilvl w:val="1"/>
           <w:numId w:val="63"/>
         </w:numPr>
       </w:pPr>
+      <w:r>
+        <w:t>Policy risks and benefits defined in social and emotional terms are given more weight than empirical evidence.</w:t>
+      </w:r>
+    </w:p>
+    <w:p/>
+    <w:p>
+      <w:r>
+        <w:t>Putting It All Together</w:t>
+      </w:r>
+    </w:p>
+    <w:p>
+      <w:pPr>
+        <w:pStyle w:val="ListParagraph"/>
+        <w:numPr>
+          <w:ilvl w:val="0"/>
+          <w:numId w:val="64"/>
+        </w:numPr>
+      </w:pPr>
+      <w:r>
+        <w:t>We don’t know much about the human decision making process from a public policy perspective.</w:t>
+      </w:r>
+    </w:p>
+    <w:p>
+      <w:pPr>
+        <w:pStyle w:val="ListParagraph"/>
+        <w:numPr>
+          <w:ilvl w:val="0"/>
+          <w:numId w:val="64"/>
+        </w:numPr>
+      </w:pPr>
+      <w:r>
+        <w:t>Dominant rational choice-based theoretical paradigms for public policy</w:t>
+      </w:r>
+    </w:p>
+    <w:p>
+      <w:pPr>
+        <w:pStyle w:val="ListParagraph"/>
+        <w:numPr>
+          <w:ilvl w:val="1"/>
+          <w:numId w:val="64"/>
+        </w:numPr>
+      </w:pPr>
+      <w:r>
+        <w:t>Policymaker preferences are taken as a given.</w:t>
+      </w:r>
+    </w:p>
+    <w:p>
+      <w:pPr>
+        <w:pStyle w:val="ListParagraph"/>
+        <w:numPr>
+          <w:ilvl w:val="1"/>
+          <w:numId w:val="64"/>
+        </w:numPr>
+      </w:pPr>
+      <w:r>
+        <w:t>Policymakers assumed to act according to self-interested preferences.</w:t>
+      </w:r>
+    </w:p>
+    <w:p>
+      <w:pPr>
+        <w:pStyle w:val="ListParagraph"/>
+        <w:numPr>
+          <w:ilvl w:val="1"/>
+          <w:numId w:val="64"/>
+        </w:numPr>
+      </w:pPr>
+      <w:r>
+        <w:t>Deviations are assumed to be the result of environmental constraints.</w:t>
+      </w:r>
+    </w:p>
+    <w:p>
+      <w:pPr>
+        <w:pStyle w:val="ListParagraph"/>
+        <w:numPr>
+          <w:ilvl w:val="2"/>
+          <w:numId w:val="64"/>
+        </w:numPr>
+      </w:pPr>
+      <w:r>
+        <w:t>e.g., institutional rules and norms</w:t>
+      </w:r>
+    </w:p>
+    <w:p>
+      <w:pPr>
+        <w:pStyle w:val="ListParagraph"/>
+        <w:numPr>
+          <w:ilvl w:val="1"/>
+          <w:numId w:val="64"/>
+        </w:numPr>
+      </w:pPr>
+      <w:r>
+        <w:t>Institutionalism does not explain a lot of what is known about policy change.</w:t>
+      </w:r>
+    </w:p>
+    <w:p>
+      <w:pPr>
+        <w:pStyle w:val="ListParagraph"/>
+        <w:numPr>
+          <w:ilvl w:val="0"/>
+          <w:numId w:val="64"/>
+        </w:numPr>
+      </w:pPr>
+      <w:r>
+        <w:t>Problems with rational choice model.</w:t>
+      </w:r>
+    </w:p>
+    <w:p>
+      <w:pPr>
+        <w:pStyle w:val="ListParagraph"/>
+        <w:numPr>
+          <w:ilvl w:val="1"/>
+          <w:numId w:val="64"/>
+        </w:numPr>
+      </w:pPr>
+      <w:r>
+        <w:t>Untestable assumptions</w:t>
+      </w:r>
+    </w:p>
+    <w:p>
+      <w:pPr>
+        <w:pStyle w:val="ListParagraph"/>
+        <w:numPr>
+          <w:ilvl w:val="1"/>
+          <w:numId w:val="64"/>
+        </w:numPr>
+      </w:pPr>
+      <w:r>
+        <w:t>Behaviors of policy actors significantly deviates from the model</w:t>
+      </w:r>
+    </w:p>
+    <w:p>
+      <w:pPr>
+        <w:pStyle w:val="ListParagraph"/>
+        <w:numPr>
+          <w:ilvl w:val="1"/>
+          <w:numId w:val="64"/>
+        </w:numPr>
+      </w:pPr>
+      <w:r>
+        <w:t>Deviations make sense from an evolutionary psychology perspective</w:t>
+      </w:r>
+    </w:p>
+    <w:p>
+      <w:pPr>
+        <w:pStyle w:val="ListParagraph"/>
+        <w:numPr>
+          <w:ilvl w:val="0"/>
+          <w:numId w:val="64"/>
+        </w:numPr>
+      </w:pPr>
+      <w:r>
+        <w:t>Push for renewed emphasis on bounded rationality.</w:t>
+      </w:r>
+    </w:p>
+    <w:p>
+      <w:pPr>
+        <w:pStyle w:val="ListParagraph"/>
+        <w:numPr>
+          <w:ilvl w:val="1"/>
+          <w:numId w:val="64"/>
+        </w:numPr>
+      </w:pPr>
+      <w:r>
+        <w:t>Manipulation of the task environment enables better decision making.</w:t>
+      </w:r>
+    </w:p>
+    <w:p>
+      <w:pPr>
+        <w:pStyle w:val="ListParagraph"/>
+        <w:numPr>
+          <w:ilvl w:val="1"/>
+          <w:numId w:val="64"/>
+        </w:numPr>
+      </w:pPr>
+      <w:r>
+        <w:t>Decision making is the result of exogenous factors.</w:t>
+      </w:r>
+    </w:p>
+    <w:p>
+      <w:pPr>
+        <w:pStyle w:val="ListParagraph"/>
+        <w:numPr>
+          <w:ilvl w:val="0"/>
+          <w:numId w:val="64"/>
+        </w:numPr>
+      </w:pPr>
+      <w:r>
+        <w:t>Two types of r</w:t>
+      </w:r>
+      <w:r>
+        <w:t>ationality</w:t>
+      </w:r>
+    </w:p>
+    <w:p>
+      <w:pPr>
+        <w:pStyle w:val="ListParagraph"/>
+        <w:numPr>
+          <w:ilvl w:val="1"/>
+          <w:numId w:val="64"/>
+        </w:numPr>
+      </w:pPr>
+      <w:r>
+        <w:t>Rationality in action</w:t>
+      </w:r>
+    </w:p>
+    <w:p>
+      <w:pPr>
+        <w:pStyle w:val="ListParagraph"/>
+        <w:numPr>
+          <w:ilvl w:val="2"/>
+          <w:numId w:val="64"/>
+        </w:numPr>
+      </w:pPr>
+      <w:r>
+        <w:t>Grounded in assumptions of rational-comprehensive model.</w:t>
+      </w:r>
+    </w:p>
+    <w:p>
+      <w:pPr>
+        <w:pStyle w:val="ListParagraph"/>
+        <w:numPr>
+          <w:ilvl w:val="1"/>
+          <w:numId w:val="64"/>
+        </w:numPr>
+      </w:pPr>
+      <w:r>
+        <w:t>Rationality in design</w:t>
+      </w:r>
+      <w:r>
+        <w:t xml:space="preserve"> (i.e., adaptive rationality)</w:t>
+      </w:r>
+    </w:p>
+    <w:p>
+      <w:pPr>
+        <w:pStyle w:val="ListParagraph"/>
+        <w:numPr>
+          <w:ilvl w:val="2"/>
+          <w:numId w:val="64"/>
+        </w:numPr>
+      </w:pPr>
+      <w:r>
+        <w:t>Grounded in assumption that natural selection led to the development of certain cognitive mechanisms for solving social dilemmas that the rationalist model is not suited to handle.</w:t>
+      </w:r>
+    </w:p>
+    <w:p>
+      <w:pPr>
+        <w:pStyle w:val="ListParagraph"/>
+        <w:numPr>
+          <w:ilvl w:val="0"/>
+          <w:numId w:val="64"/>
+        </w:numPr>
+      </w:pPr>
+      <w:r>
+        <w:t>Post-positivism approach considers political reality to be socially constructed.</w:t>
+      </w:r>
+    </w:p>
+    <w:p>
+      <w:pPr>
+        <w:pStyle w:val="ListParagraph"/>
+        <w:numPr>
+          <w:ilvl w:val="1"/>
+          <w:numId w:val="64"/>
+        </w:numPr>
+      </w:pPr>
+      <w:r>
+        <w:t>Does not advance understanding of how people process policy information.</w:t>
+      </w:r>
+    </w:p>
+    <w:p>
+      <w:pPr>
+        <w:pStyle w:val="ListParagraph"/>
+        <w:numPr>
+          <w:ilvl w:val="1"/>
+          <w:numId w:val="64"/>
+        </w:numPr>
+      </w:pPr>
+      <w:r>
+        <w:t>Constructivism, hermeneutics, and inter-subjectivity deny that any unifying framework for decision making is possible.</w:t>
+      </w:r>
+    </w:p>
+    <w:p>
+      <w:pPr>
+        <w:pStyle w:val="ListParagraph"/>
+        <w:numPr>
+          <w:ilvl w:val="2"/>
+          <w:numId w:val="64"/>
+        </w:numPr>
+      </w:pPr>
+      <w:r>
+        <w:t>People lack universal preferences and tendencies.</w:t>
+      </w:r>
+    </w:p>
+    <w:p>
+      <w:pPr>
+        <w:pStyle w:val="ListParagraph"/>
+        <w:numPr>
+          <w:ilvl w:val="0"/>
+          <w:numId w:val="64"/>
+        </w:numPr>
+      </w:pPr>
+      <w:r>
+        <w:t>Some argue that an evolutionary model would produce better public policy design.</w:t>
+      </w:r>
+    </w:p>
+    <w:p>
+      <w:pPr>
+        <w:pStyle w:val="ListParagraph"/>
+        <w:numPr>
+          <w:ilvl w:val="1"/>
+          <w:numId w:val="64"/>
+        </w:numPr>
+      </w:pPr>
+      <w:r>
+        <w:t>Evolutionary past constrains modern preferences and behaviors.</w:t>
+      </w:r>
+    </w:p>
+    <w:p>
+      <w:pPr>
+        <w:pStyle w:val="ListParagraph"/>
+        <w:numPr>
+          <w:ilvl w:val="0"/>
+          <w:numId w:val="64"/>
+        </w:numPr>
+      </w:pPr>
+      <w:r>
+        <w:t>Policy research lacks coherent theory building.</w:t>
+      </w:r>
+    </w:p>
+    <w:p>
+      <w:pPr>
+        <w:pStyle w:val="ListParagraph"/>
+        <w:numPr>
+          <w:ilvl w:val="1"/>
+          <w:numId w:val="64"/>
+        </w:numPr>
+      </w:pPr>
+      <w:r>
+        <w:t>Concepts for constructing theories to replace policy stages or policy typologies are outside the field of policy studies and political science.</w:t>
+      </w:r>
+    </w:p>
+    <w:p>
+      <w:pPr>
+        <w:pStyle w:val="ListParagraph"/>
+        <w:numPr>
+          <w:ilvl w:val="1"/>
+          <w:numId w:val="64"/>
+        </w:numPr>
+      </w:pPr>
+      <w:r>
+        <w:t>Need a theory to explain and predict how people will respond to policy images and outcomes.</w:t>
+      </w:r>
+    </w:p>
+    <w:p>
+      <w:pPr>
+        <w:pStyle w:val="ListParagraph"/>
+        <w:numPr>
+          <w:ilvl w:val="2"/>
+          <w:numId w:val="64"/>
+        </w:numPr>
+      </w:pPr>
+      <w:r>
+        <w:t>Likely to be interdisciplinary in nature.</w:t>
+      </w:r>
+    </w:p>
+    <w:p/>
+    <w:p>
+      <w:r>
+        <w:t>An Application to Criminal Justice Policy</w:t>
+      </w:r>
+    </w:p>
+    <w:p>
+      <w:pPr>
+        <w:pStyle w:val="ListParagraph"/>
+        <w:numPr>
+          <w:ilvl w:val="0"/>
+          <w:numId w:val="65"/>
+        </w:numPr>
+      </w:pPr>
+      <w:r>
+        <w:t>Insights from behavioral economics and evolutionary psychology.</w:t>
+      </w:r>
+    </w:p>
+    <w:p>
+      <w:pPr>
+        <w:pStyle w:val="ListParagraph"/>
+        <w:numPr>
+          <w:ilvl w:val="1"/>
+          <w:numId w:val="65"/>
+        </w:numPr>
+      </w:pPr>
+      <w:r>
+        <w:lastRenderedPageBreak/>
+        <w:t>Tendency to seek retribution for unfair behavior.</w:t>
+      </w:r>
+    </w:p>
+    <w:p>
+      <w:pPr>
+        <w:pStyle w:val="ListParagraph"/>
+        <w:numPr>
+          <w:ilvl w:val="2"/>
+          <w:numId w:val="65"/>
+        </w:numPr>
+      </w:pPr>
+      <w:r>
+        <w:t>Negative emotional reaction to unfair behavior.</w:t>
+      </w:r>
+    </w:p>
+    <w:p>
+      <w:pPr>
+        <w:pStyle w:val="ListParagraph"/>
+        <w:numPr>
+          <w:ilvl w:val="2"/>
+          <w:numId w:val="65"/>
+        </w:numPr>
+      </w:pPr>
+      <w:r>
+        <w:t>Positive emotional reaction to punishment of others for unfair behavior.</w:t>
+      </w:r>
+    </w:p>
+    <w:p>
+      <w:pPr>
+        <w:pStyle w:val="ListParagraph"/>
+        <w:numPr>
+          <w:ilvl w:val="1"/>
+          <w:numId w:val="65"/>
+        </w:numPr>
+      </w:pPr>
+      <w:r>
+        <w:t>Occurrence of criminal behavior.</w:t>
+      </w:r>
+    </w:p>
+    <w:p>
+      <w:pPr>
+        <w:pStyle w:val="ListParagraph"/>
+        <w:numPr>
+          <w:ilvl w:val="1"/>
+          <w:numId w:val="65"/>
+        </w:numPr>
+      </w:pPr>
+      <w:r>
+        <w:t>Inefficiency of jury trials.</w:t>
+      </w:r>
+    </w:p>
+    <w:p>
+      <w:pPr>
+        <w:pStyle w:val="ListParagraph"/>
+        <w:numPr>
+          <w:ilvl w:val="0"/>
+          <w:numId w:val="65"/>
+        </w:numPr>
+      </w:pPr>
+      <w:r>
+        <w:t>Social norms have a strong influence on individual behavior.</w:t>
+      </w:r>
+    </w:p>
+    <w:p>
+      <w:pPr>
+        <w:pStyle w:val="ListParagraph"/>
+        <w:numPr>
+          <w:ilvl w:val="1"/>
+          <w:numId w:val="65"/>
+        </w:numPr>
+      </w:pPr>
+      <w:r>
+        <w:t>Strength of particular norm can be assessed by:</w:t>
+      </w:r>
+    </w:p>
+    <w:p>
+      <w:pPr>
+        <w:pStyle w:val="ListParagraph"/>
+        <w:numPr>
+          <w:ilvl w:val="2"/>
+          <w:numId w:val="65"/>
+        </w:numPr>
+      </w:pPr>
+      <w:r>
+        <w:t>The level of compliance, particularly in the absence of others.</w:t>
+      </w:r>
+    </w:p>
+    <w:p>
+      <w:pPr>
+        <w:pStyle w:val="ListParagraph"/>
+        <w:numPr>
+          <w:ilvl w:val="2"/>
+          <w:numId w:val="65"/>
+        </w:numPr>
+      </w:pPr>
+      <w:r>
+        <w:t>The degree to which others are willing to punish noncompliance.</w:t>
+      </w:r>
+    </w:p>
+    <w:p>
+      <w:pPr>
+        <w:pStyle w:val="ListParagraph"/>
+        <w:numPr>
+          <w:ilvl w:val="1"/>
+          <w:numId w:val="65"/>
+        </w:numPr>
+      </w:pPr>
+      <w:r>
+        <w:t>Public punishment is significantly more effective than private punishment.</w:t>
+      </w:r>
+    </w:p>
+    <w:p>
+      <w:pPr>
+        <w:pStyle w:val="ListParagraph"/>
+        <w:numPr>
+          <w:ilvl w:val="0"/>
+          <w:numId w:val="65"/>
+        </w:numPr>
+      </w:pPr>
+      <w:r>
+        <w:t>Criminal behavior has an evolutionary explanation.</w:t>
+      </w:r>
+    </w:p>
+    <w:p>
+      <w:pPr>
+        <w:pStyle w:val="ListParagraph"/>
+        <w:numPr>
+          <w:ilvl w:val="1"/>
+          <w:numId w:val="65"/>
+        </w:numPr>
+      </w:pPr>
+      <w:r>
+        <w:t>Evolved to seek status because of its association with reproductive success.</w:t>
+      </w:r>
+    </w:p>
+    <w:p>
+      <w:pPr>
+        <w:pStyle w:val="ListParagraph"/>
+        <w:numPr>
+          <w:ilvl w:val="1"/>
+          <w:numId w:val="65"/>
+        </w:numPr>
+      </w:pPr>
+      <w:r>
+        <w:t>Criminal-like behavior can have reproductive benefits.</w:t>
+      </w:r>
+    </w:p>
+    <w:p>
+      <w:pPr>
+        <w:pStyle w:val="ListParagraph"/>
+        <w:numPr>
+          <w:ilvl w:val="1"/>
+          <w:numId w:val="65"/>
+        </w:numPr>
+      </w:pPr>
+      <w:r>
+        <w:t>People are more concern with appearing fair than actually being fair (i.e., Machiavellian intelligence)</w:t>
+      </w:r>
+    </w:p>
+    <w:p>
+      <w:pPr>
+        <w:pStyle w:val="ListParagraph"/>
+        <w:numPr>
+          <w:ilvl w:val="1"/>
+          <w:numId w:val="65"/>
+        </w:numPr>
+      </w:pPr>
+      <w:r>
+        <w:t>Humans have a strong tendency to exploit the cooperation of others if the exploitation can go undetected.</w:t>
+      </w:r>
+    </w:p>
+    <w:p>
+      <w:pPr>
+        <w:pStyle w:val="ListParagraph"/>
+        <w:numPr>
+          <w:ilvl w:val="0"/>
+          <w:numId w:val="65"/>
+        </w:numPr>
+      </w:pPr>
+      <w:r>
+        <w:t>Jury settings ensure that less weight is given to empirical evidence than to personal testimony.</w:t>
+      </w:r>
+    </w:p>
+    <w:p>
+      <w:pPr>
+        <w:pStyle w:val="ListParagraph"/>
+        <w:numPr>
+          <w:ilvl w:val="1"/>
+          <w:numId w:val="65"/>
+        </w:numPr>
+      </w:pPr>
+      <w:r>
+        <w:t>Environment stipulates neurological activity shaped by evolutionary pressures for responding to social dilemmas</w:t>
+      </w:r>
+      <w:r>
+        <w:t>, but juries are expected to ignore these influences.</w:t>
+      </w:r>
+    </w:p>
+    <w:p/>
+    <w:p>
+      <w:r>
+        <w:t>Conclusion: Answering the Call for Better Theory and Better Methodology</w:t>
+      </w:r>
+    </w:p>
+    <w:p>
+      <w:pPr>
+        <w:pStyle w:val="ListParagraph"/>
+        <w:numPr>
+          <w:ilvl w:val="0"/>
+          <w:numId w:val="66"/>
+        </w:numPr>
+      </w:pPr>
+      <w:r>
+        <w:t>Rational choice model is no longer viable.</w:t>
+      </w:r>
+    </w:p>
+    <w:p>
+      <w:pPr>
+        <w:pStyle w:val="ListParagraph"/>
+        <w:numPr>
+          <w:ilvl w:val="0"/>
+          <w:numId w:val="66"/>
+        </w:numPr>
+      </w:pPr>
+      <w:r>
+        <w:t>Theoretical advances.</w:t>
+      </w:r>
+    </w:p>
+    <w:p>
+      <w:pPr>
+        <w:pStyle w:val="ListParagraph"/>
+        <w:numPr>
+          <w:ilvl w:val="1"/>
+          <w:numId w:val="66"/>
+        </w:numPr>
+      </w:pPr>
+      <w:r>
+        <w:t>Previously too much reliance on environmental explanations.</w:t>
+      </w:r>
+    </w:p>
+    <w:p>
+      <w:pPr>
+        <w:pStyle w:val="ListParagraph"/>
+        <w:numPr>
+          <w:ilvl w:val="2"/>
+          <w:numId w:val="66"/>
+        </w:numPr>
+      </w:pPr>
+      <w:r>
+        <w:t>Psychological and biological variables must be given equal weight.</w:t>
+      </w:r>
+    </w:p>
+    <w:p>
+      <w:pPr>
+        <w:pStyle w:val="ListParagraph"/>
+        <w:numPr>
+          <w:ilvl w:val="2"/>
+          <w:numId w:val="66"/>
+        </w:numPr>
+      </w:pPr>
+      <w:r>
+        <w:t>Emotions should be included as primary influences on human behavior.</w:t>
+      </w:r>
+    </w:p>
+    <w:p>
+      <w:pPr>
+        <w:pStyle w:val="ListParagraph"/>
+        <w:numPr>
+          <w:ilvl w:val="1"/>
+          <w:numId w:val="66"/>
+        </w:numPr>
+      </w:pPr>
+      <w:r>
+        <w:t>Previous theories made assumptions about how policymakers should make decisions.</w:t>
+      </w:r>
+    </w:p>
+    <w:p>
+      <w:pPr>
+        <w:pStyle w:val="ListParagraph"/>
+        <w:numPr>
+          <w:ilvl w:val="2"/>
+          <w:numId w:val="66"/>
+        </w:numPr>
+      </w:pPr>
+      <w:r>
+        <w:t>Focus needs to be on how policymakers actually make decisions.</w:t>
+      </w:r>
+    </w:p>
+    <w:p>
+      <w:pPr>
+        <w:pStyle w:val="ListParagraph"/>
+        <w:numPr>
+          <w:ilvl w:val="0"/>
+          <w:numId w:val="66"/>
+        </w:numPr>
+      </w:pPr>
+      <w:r>
+        <w:t>Laboratories of Democracy</w:t>
+      </w:r>
+    </w:p>
+    <w:p>
+      <w:pPr>
+        <w:pStyle w:val="ListParagraph"/>
+        <w:numPr>
+          <w:ilvl w:val="1"/>
+          <w:numId w:val="66"/>
+        </w:numPr>
+      </w:pPr>
+      <w:r>
+        <w:t>Use randomized control studies to evaluate policies, programs, and practices.</w:t>
+      </w:r>
+    </w:p>
+    <w:p>
       <w:bookmarkStart w:id="6" w:name="_GoBack"/>
       <w:bookmarkEnd w:id="6"/>
     </w:p>
@@ -12907,7 +13609,7 @@
         <w:b/>
         <w:noProof/>
       </w:rPr>
-      <w:t>3</w:t>
+      <w:t>4</w:t>
     </w:r>
     <w:r>
       <w:rPr>
@@ -12941,7 +13643,7 @@
         <w:b/>
         <w:noProof/>
       </w:rPr>
-      <w:t>3</w:t>
+      <w:t>4</w:t>
     </w:r>
     <w:r>
       <w:rPr>
@@ -13526,6 +14228,119 @@
     </w:lvl>
   </w:abstractNum>
   <w:abstractNum w:abstractNumId="5">
+    <w:nsid w:val="100F3C75"/>
+    <w:multiLevelType w:val="hybridMultilevel"/>
+    <w:tmpl w:val="3D60F8F6"/>
+    <w:lvl w:ilvl="0" w:tplc="04090001">
+      <w:start w:val="1"/>
+      <w:numFmt w:val="bullet"/>
+      <w:lvlText w:val=""/>
+      <w:lvlJc w:val="left"/>
+      <w:pPr>
+        <w:ind w:left="720" w:hanging="360"/>
+      </w:pPr>
+      <w:rPr>
+        <w:rFonts w:ascii="Symbol" w:hAnsi="Symbol" w:hint="default"/>
+      </w:rPr>
+    </w:lvl>
+    <w:lvl w:ilvl="1" w:tplc="04090003">
+      <w:start w:val="1"/>
+      <w:numFmt w:val="bullet"/>
+      <w:lvlText w:val="o"/>
+      <w:lvlJc w:val="left"/>
+      <w:pPr>
+        <w:ind w:left="1440" w:hanging="360"/>
+      </w:pPr>
+      <w:rPr>
+        <w:rFonts w:ascii="Courier New" w:hAnsi="Courier New" w:cs="Courier New" w:hint="default"/>
+      </w:rPr>
+    </w:lvl>
+    <w:lvl w:ilvl="2" w:tplc="04090005">
+      <w:start w:val="1"/>
+      <w:numFmt w:val="bullet"/>
+      <w:lvlText w:val=""/>
+      <w:lvlJc w:val="left"/>
+      <w:pPr>
+        <w:ind w:left="2160" w:hanging="360"/>
+      </w:pPr>
+      <w:rPr>
+        <w:rFonts w:ascii="Wingdings" w:hAnsi="Wingdings" w:hint="default"/>
+      </w:rPr>
+    </w:lvl>
+    <w:lvl w:ilvl="3" w:tplc="04090001" w:tentative="1">
+      <w:start w:val="1"/>
+      <w:numFmt w:val="bullet"/>
+      <w:lvlText w:val=""/>
+      <w:lvlJc w:val="left"/>
+      <w:pPr>
+        <w:ind w:left="2880" w:hanging="360"/>
+      </w:pPr>
+      <w:rPr>
+        <w:rFonts w:ascii="Symbol" w:hAnsi="Symbol" w:hint="default"/>
+      </w:rPr>
+    </w:lvl>
+    <w:lvl w:ilvl="4" w:tplc="04090003" w:tentative="1">
+      <w:start w:val="1"/>
+      <w:numFmt w:val="bullet"/>
+      <w:lvlText w:val="o"/>
+      <w:lvlJc w:val="left"/>
+      <w:pPr>
+        <w:ind w:left="3600" w:hanging="360"/>
+      </w:pPr>
+      <w:rPr>
+        <w:rFonts w:ascii="Courier New" w:hAnsi="Courier New" w:cs="Courier New" w:hint="default"/>
+      </w:rPr>
+    </w:lvl>
+    <w:lvl w:ilvl="5" w:tplc="04090005" w:tentative="1">
+      <w:start w:val="1"/>
+      <w:numFmt w:val="bullet"/>
+      <w:lvlText w:val=""/>
+      <w:lvlJc w:val="left"/>
+      <w:pPr>
+        <w:ind w:left="4320" w:hanging="360"/>
+      </w:pPr>
+      <w:rPr>
+        <w:rFonts w:ascii="Wingdings" w:hAnsi="Wingdings" w:hint="default"/>
+      </w:rPr>
+    </w:lvl>
+    <w:lvl w:ilvl="6" w:tplc="04090001" w:tentative="1">
+      <w:start w:val="1"/>
+      <w:numFmt w:val="bullet"/>
+      <w:lvlText w:val=""/>
+      <w:lvlJc w:val="left"/>
+      <w:pPr>
+        <w:ind w:left="5040" w:hanging="360"/>
+      </w:pPr>
+      <w:rPr>
+        <w:rFonts w:ascii="Symbol" w:hAnsi="Symbol" w:hint="default"/>
+      </w:rPr>
+    </w:lvl>
+    <w:lvl w:ilvl="7" w:tplc="04090003" w:tentative="1">
+      <w:start w:val="1"/>
+      <w:numFmt w:val="bullet"/>
+      <w:lvlText w:val="o"/>
+      <w:lvlJc w:val="left"/>
+      <w:pPr>
+        <w:ind w:left="5760" w:hanging="360"/>
+      </w:pPr>
+      <w:rPr>
+        <w:rFonts w:ascii="Courier New" w:hAnsi="Courier New" w:cs="Courier New" w:hint="default"/>
+      </w:rPr>
+    </w:lvl>
+    <w:lvl w:ilvl="8" w:tplc="04090005" w:tentative="1">
+      <w:start w:val="1"/>
+      <w:numFmt w:val="bullet"/>
+      <w:lvlText w:val=""/>
+      <w:lvlJc w:val="left"/>
+      <w:pPr>
+        <w:ind w:left="6480" w:hanging="360"/>
+      </w:pPr>
+      <w:rPr>
+        <w:rFonts w:ascii="Wingdings" w:hAnsi="Wingdings" w:hint="default"/>
+      </w:rPr>
+    </w:lvl>
+  </w:abstractNum>
+  <w:abstractNum w:abstractNumId="6">
     <w:nsid w:val="11230F8C"/>
     <w:multiLevelType w:val="hybridMultilevel"/>
     <w:tmpl w:val="635C1C32"/>
@@ -13611,7 +14426,7 @@
       </w:pPr>
     </w:lvl>
   </w:abstractNum>
-  <w:abstractNum w:abstractNumId="6">
+  <w:abstractNum w:abstractNumId="7">
     <w:nsid w:val="12D34B08"/>
     <w:multiLevelType w:val="hybridMultilevel"/>
     <w:tmpl w:val="82685FA4"/>
@@ -13724,7 +14539,7 @@
       </w:rPr>
     </w:lvl>
   </w:abstractNum>
-  <w:abstractNum w:abstractNumId="7">
+  <w:abstractNum w:abstractNumId="8">
     <w:nsid w:val="14E54498"/>
     <w:multiLevelType w:val="hybridMultilevel"/>
     <w:tmpl w:val="7BE45DF6"/>
@@ -13837,7 +14652,7 @@
       </w:rPr>
     </w:lvl>
   </w:abstractNum>
-  <w:abstractNum w:abstractNumId="8">
+  <w:abstractNum w:abstractNumId="9">
     <w:nsid w:val="18825B3B"/>
     <w:multiLevelType w:val="hybridMultilevel"/>
     <w:tmpl w:val="44B68ED6"/>
@@ -13950,7 +14765,7 @@
       </w:rPr>
     </w:lvl>
   </w:abstractNum>
-  <w:abstractNum w:abstractNumId="9">
+  <w:abstractNum w:abstractNumId="10">
     <w:nsid w:val="1C6A47C8"/>
     <w:multiLevelType w:val="hybridMultilevel"/>
     <w:tmpl w:val="22D23308"/>
@@ -14063,7 +14878,7 @@
       </w:rPr>
     </w:lvl>
   </w:abstractNum>
-  <w:abstractNum w:abstractNumId="10">
+  <w:abstractNum w:abstractNumId="11">
     <w:nsid w:val="1E3E6FAB"/>
     <w:multiLevelType w:val="hybridMultilevel"/>
     <w:tmpl w:val="98DE1B74"/>
@@ -14176,7 +14991,7 @@
       </w:rPr>
     </w:lvl>
   </w:abstractNum>
-  <w:abstractNum w:abstractNumId="11">
+  <w:abstractNum w:abstractNumId="12">
     <w:nsid w:val="25113E55"/>
     <w:multiLevelType w:val="hybridMultilevel"/>
     <w:tmpl w:val="2A4E522C"/>
@@ -14289,7 +15104,7 @@
       </w:rPr>
     </w:lvl>
   </w:abstractNum>
-  <w:abstractNum w:abstractNumId="12">
+  <w:abstractNum w:abstractNumId="13">
     <w:nsid w:val="2ADB5552"/>
     <w:multiLevelType w:val="hybridMultilevel"/>
     <w:tmpl w:val="CFF8DD12"/>
@@ -14402,7 +15217,7 @@
       </w:rPr>
     </w:lvl>
   </w:abstractNum>
-  <w:abstractNum w:abstractNumId="13">
+  <w:abstractNum w:abstractNumId="14">
     <w:nsid w:val="2B2A16AE"/>
     <w:multiLevelType w:val="hybridMultilevel"/>
     <w:tmpl w:val="A4C20E32"/>
@@ -14515,7 +15330,7 @@
       </w:rPr>
     </w:lvl>
   </w:abstractNum>
-  <w:abstractNum w:abstractNumId="14">
+  <w:abstractNum w:abstractNumId="15">
     <w:nsid w:val="2BD129DD"/>
     <w:multiLevelType w:val="hybridMultilevel"/>
     <w:tmpl w:val="82E04042"/>
@@ -14628,7 +15443,7 @@
       </w:rPr>
     </w:lvl>
   </w:abstractNum>
-  <w:abstractNum w:abstractNumId="15">
+  <w:abstractNum w:abstractNumId="16">
     <w:nsid w:val="30475515"/>
     <w:multiLevelType w:val="hybridMultilevel"/>
     <w:tmpl w:val="7A801E7E"/>
@@ -14741,7 +15556,7 @@
       </w:rPr>
     </w:lvl>
   </w:abstractNum>
-  <w:abstractNum w:abstractNumId="16">
+  <w:abstractNum w:abstractNumId="17">
     <w:nsid w:val="30CD7747"/>
     <w:multiLevelType w:val="hybridMultilevel"/>
     <w:tmpl w:val="44EC9098"/>
@@ -14854,7 +15669,7 @@
       </w:rPr>
     </w:lvl>
   </w:abstractNum>
-  <w:abstractNum w:abstractNumId="17">
+  <w:abstractNum w:abstractNumId="18">
     <w:nsid w:val="30F43E55"/>
     <w:multiLevelType w:val="hybridMultilevel"/>
     <w:tmpl w:val="267A6FF0"/>
@@ -14967,7 +15782,7 @@
       </w:rPr>
     </w:lvl>
   </w:abstractNum>
-  <w:abstractNum w:abstractNumId="18">
+  <w:abstractNum w:abstractNumId="19">
     <w:nsid w:val="344D3B88"/>
     <w:multiLevelType w:val="hybridMultilevel"/>
     <w:tmpl w:val="221A8CB6"/>
@@ -15080,7 +15895,7 @@
       </w:rPr>
     </w:lvl>
   </w:abstractNum>
-  <w:abstractNum w:abstractNumId="19">
+  <w:abstractNum w:abstractNumId="20">
     <w:nsid w:val="3902529E"/>
     <w:multiLevelType w:val="hybridMultilevel"/>
     <w:tmpl w:val="8A4E76C4"/>
@@ -15193,7 +16008,7 @@
       </w:rPr>
     </w:lvl>
   </w:abstractNum>
-  <w:abstractNum w:abstractNumId="20">
+  <w:abstractNum w:abstractNumId="21">
     <w:nsid w:val="3AF87DB0"/>
     <w:multiLevelType w:val="hybridMultilevel"/>
     <w:tmpl w:val="2D86CE90"/>
@@ -15306,7 +16121,7 @@
       </w:rPr>
     </w:lvl>
   </w:abstractNum>
-  <w:abstractNum w:abstractNumId="21">
+  <w:abstractNum w:abstractNumId="22">
     <w:nsid w:val="3B4A4620"/>
     <w:multiLevelType w:val="hybridMultilevel"/>
     <w:tmpl w:val="D9984B3C"/>
@@ -15419,7 +16234,7 @@
       </w:rPr>
     </w:lvl>
   </w:abstractNum>
-  <w:abstractNum w:abstractNumId="22">
+  <w:abstractNum w:abstractNumId="23">
     <w:nsid w:val="3B5562C4"/>
     <w:multiLevelType w:val="hybridMultilevel"/>
     <w:tmpl w:val="91A28480"/>
@@ -15532,7 +16347,7 @@
       </w:rPr>
     </w:lvl>
   </w:abstractNum>
-  <w:abstractNum w:abstractNumId="23">
+  <w:abstractNum w:abstractNumId="24">
     <w:nsid w:val="3C25189D"/>
     <w:multiLevelType w:val="hybridMultilevel"/>
     <w:tmpl w:val="EB907664"/>
@@ -15645,7 +16460,7 @@
       </w:rPr>
     </w:lvl>
   </w:abstractNum>
-  <w:abstractNum w:abstractNumId="24">
+  <w:abstractNum w:abstractNumId="25">
     <w:nsid w:val="3D151305"/>
     <w:multiLevelType w:val="hybridMultilevel"/>
     <w:tmpl w:val="998AAC28"/>
@@ -15758,7 +16573,7 @@
       </w:rPr>
     </w:lvl>
   </w:abstractNum>
-  <w:abstractNum w:abstractNumId="25">
+  <w:abstractNum w:abstractNumId="26">
     <w:nsid w:val="3DC159A9"/>
     <w:multiLevelType w:val="hybridMultilevel"/>
     <w:tmpl w:val="CCA8F5AA"/>
@@ -15871,7 +16686,7 @@
       </w:rPr>
     </w:lvl>
   </w:abstractNum>
-  <w:abstractNum w:abstractNumId="26">
+  <w:abstractNum w:abstractNumId="27">
     <w:nsid w:val="3E39474E"/>
     <w:multiLevelType w:val="hybridMultilevel"/>
     <w:tmpl w:val="660E9ECC"/>
@@ -15984,7 +16799,7 @@
       </w:rPr>
     </w:lvl>
   </w:abstractNum>
-  <w:abstractNum w:abstractNumId="27">
+  <w:abstractNum w:abstractNumId="28">
     <w:nsid w:val="3F822CBE"/>
     <w:multiLevelType w:val="hybridMultilevel"/>
     <w:tmpl w:val="6EBEF06A"/>
@@ -16097,7 +16912,7 @@
       </w:rPr>
     </w:lvl>
   </w:abstractNum>
-  <w:abstractNum w:abstractNumId="28">
+  <w:abstractNum w:abstractNumId="29">
     <w:nsid w:val="4284074A"/>
     <w:multiLevelType w:val="hybridMultilevel"/>
     <w:tmpl w:val="CA06EC6C"/>
@@ -16210,7 +17025,7 @@
       </w:rPr>
     </w:lvl>
   </w:abstractNum>
-  <w:abstractNum w:abstractNumId="29">
+  <w:abstractNum w:abstractNumId="30">
     <w:nsid w:val="42C828BB"/>
     <w:multiLevelType w:val="hybridMultilevel"/>
     <w:tmpl w:val="A1A6E0DE"/>
@@ -16323,7 +17138,7 @@
       </w:rPr>
     </w:lvl>
   </w:abstractNum>
-  <w:abstractNum w:abstractNumId="30">
+  <w:abstractNum w:abstractNumId="31">
     <w:nsid w:val="43333E82"/>
     <w:multiLevelType w:val="hybridMultilevel"/>
     <w:tmpl w:val="9C80662A"/>
@@ -16436,7 +17251,7 @@
       </w:rPr>
     </w:lvl>
   </w:abstractNum>
-  <w:abstractNum w:abstractNumId="31">
+  <w:abstractNum w:abstractNumId="32">
     <w:nsid w:val="44E96F2A"/>
     <w:multiLevelType w:val="hybridMultilevel"/>
     <w:tmpl w:val="BB1488C6"/>
@@ -16522,7 +17337,7 @@
       </w:pPr>
     </w:lvl>
   </w:abstractNum>
-  <w:abstractNum w:abstractNumId="32">
+  <w:abstractNum w:abstractNumId="33">
     <w:nsid w:val="475548A7"/>
     <w:multiLevelType w:val="hybridMultilevel"/>
     <w:tmpl w:val="E04C7BE6"/>
@@ -16608,7 +17423,7 @@
       </w:pPr>
     </w:lvl>
   </w:abstractNum>
-  <w:abstractNum w:abstractNumId="33">
+  <w:abstractNum w:abstractNumId="34">
     <w:nsid w:val="486A3D66"/>
     <w:multiLevelType w:val="hybridMultilevel"/>
     <w:tmpl w:val="81921D70"/>
@@ -16721,7 +17536,7 @@
       </w:rPr>
     </w:lvl>
   </w:abstractNum>
-  <w:abstractNum w:abstractNumId="34">
+  <w:abstractNum w:abstractNumId="35">
     <w:nsid w:val="4940588F"/>
     <w:multiLevelType w:val="hybridMultilevel"/>
     <w:tmpl w:val="3E12C5E4"/>
@@ -16807,7 +17622,7 @@
       </w:pPr>
     </w:lvl>
   </w:abstractNum>
-  <w:abstractNum w:abstractNumId="35">
+  <w:abstractNum w:abstractNumId="36">
     <w:nsid w:val="4AE91B70"/>
     <w:multiLevelType w:val="hybridMultilevel"/>
     <w:tmpl w:val="84E0FE68"/>
@@ -16893,7 +17708,7 @@
       </w:pPr>
     </w:lvl>
   </w:abstractNum>
-  <w:abstractNum w:abstractNumId="36">
+  <w:abstractNum w:abstractNumId="37">
     <w:nsid w:val="4B33168E"/>
     <w:multiLevelType w:val="hybridMultilevel"/>
     <w:tmpl w:val="009EEF48"/>
@@ -17006,7 +17821,120 @@
       </w:rPr>
     </w:lvl>
   </w:abstractNum>
-  <w:abstractNum w:abstractNumId="37">
+  <w:abstractNum w:abstractNumId="38">
+    <w:nsid w:val="4C5B1065"/>
+    <w:multiLevelType w:val="hybridMultilevel"/>
+    <w:tmpl w:val="3BA6DA5A"/>
+    <w:lvl w:ilvl="0" w:tplc="04090001">
+      <w:start w:val="1"/>
+      <w:numFmt w:val="bullet"/>
+      <w:lvlText w:val=""/>
+      <w:lvlJc w:val="left"/>
+      <w:pPr>
+        <w:ind w:left="720" w:hanging="360"/>
+      </w:pPr>
+      <w:rPr>
+        <w:rFonts w:ascii="Symbol" w:hAnsi="Symbol" w:hint="default"/>
+      </w:rPr>
+    </w:lvl>
+    <w:lvl w:ilvl="1" w:tplc="04090003">
+      <w:start w:val="1"/>
+      <w:numFmt w:val="bullet"/>
+      <w:lvlText w:val="o"/>
+      <w:lvlJc w:val="left"/>
+      <w:pPr>
+        <w:ind w:left="1440" w:hanging="360"/>
+      </w:pPr>
+      <w:rPr>
+        <w:rFonts w:ascii="Courier New" w:hAnsi="Courier New" w:cs="Courier New" w:hint="default"/>
+      </w:rPr>
+    </w:lvl>
+    <w:lvl w:ilvl="2" w:tplc="04090005">
+      <w:start w:val="1"/>
+      <w:numFmt w:val="bullet"/>
+      <w:lvlText w:val=""/>
+      <w:lvlJc w:val="left"/>
+      <w:pPr>
+        <w:ind w:left="2160" w:hanging="360"/>
+      </w:pPr>
+      <w:rPr>
+        <w:rFonts w:ascii="Wingdings" w:hAnsi="Wingdings" w:hint="default"/>
+      </w:rPr>
+    </w:lvl>
+    <w:lvl w:ilvl="3" w:tplc="04090001" w:tentative="1">
+      <w:start w:val="1"/>
+      <w:numFmt w:val="bullet"/>
+      <w:lvlText w:val=""/>
+      <w:lvlJc w:val="left"/>
+      <w:pPr>
+        <w:ind w:left="2880" w:hanging="360"/>
+      </w:pPr>
+      <w:rPr>
+        <w:rFonts w:ascii="Symbol" w:hAnsi="Symbol" w:hint="default"/>
+      </w:rPr>
+    </w:lvl>
+    <w:lvl w:ilvl="4" w:tplc="04090003" w:tentative="1">
+      <w:start w:val="1"/>
+      <w:numFmt w:val="bullet"/>
+      <w:lvlText w:val="o"/>
+      <w:lvlJc w:val="left"/>
+      <w:pPr>
+        <w:ind w:left="3600" w:hanging="360"/>
+      </w:pPr>
+      <w:rPr>
+        <w:rFonts w:ascii="Courier New" w:hAnsi="Courier New" w:cs="Courier New" w:hint="default"/>
+      </w:rPr>
+    </w:lvl>
+    <w:lvl w:ilvl="5" w:tplc="04090005" w:tentative="1">
+      <w:start w:val="1"/>
+      <w:numFmt w:val="bullet"/>
+      <w:lvlText w:val=""/>
+      <w:lvlJc w:val="left"/>
+      <w:pPr>
+        <w:ind w:left="4320" w:hanging="360"/>
+      </w:pPr>
+      <w:rPr>
+        <w:rFonts w:ascii="Wingdings" w:hAnsi="Wingdings" w:hint="default"/>
+      </w:rPr>
+    </w:lvl>
+    <w:lvl w:ilvl="6" w:tplc="04090001" w:tentative="1">
+      <w:start w:val="1"/>
+      <w:numFmt w:val="bullet"/>
+      <w:lvlText w:val=""/>
+      <w:lvlJc w:val="left"/>
+      <w:pPr>
+        <w:ind w:left="5040" w:hanging="360"/>
+      </w:pPr>
+      <w:rPr>
+        <w:rFonts w:ascii="Symbol" w:hAnsi="Symbol" w:hint="default"/>
+      </w:rPr>
+    </w:lvl>
+    <w:lvl w:ilvl="7" w:tplc="04090003" w:tentative="1">
+      <w:start w:val="1"/>
+      <w:numFmt w:val="bullet"/>
+      <w:lvlText w:val="o"/>
+      <w:lvlJc w:val="left"/>
+      <w:pPr>
+        <w:ind w:left="5760" w:hanging="360"/>
+      </w:pPr>
+      <w:rPr>
+        <w:rFonts w:ascii="Courier New" w:hAnsi="Courier New" w:cs="Courier New" w:hint="default"/>
+      </w:rPr>
+    </w:lvl>
+    <w:lvl w:ilvl="8" w:tplc="04090005" w:tentative="1">
+      <w:start w:val="1"/>
+      <w:numFmt w:val="bullet"/>
+      <w:lvlText w:val=""/>
+      <w:lvlJc w:val="left"/>
+      <w:pPr>
+        <w:ind w:left="6480" w:hanging="360"/>
+      </w:pPr>
+      <w:rPr>
+        <w:rFonts w:ascii="Wingdings" w:hAnsi="Wingdings" w:hint="default"/>
+      </w:rPr>
+    </w:lvl>
+  </w:abstractNum>
+  <w:abstractNum w:abstractNumId="39">
     <w:nsid w:val="4C9F2816"/>
     <w:multiLevelType w:val="hybridMultilevel"/>
     <w:tmpl w:val="281E4D62"/>
@@ -17119,7 +18047,7 @@
       </w:rPr>
     </w:lvl>
   </w:abstractNum>
-  <w:abstractNum w:abstractNumId="38">
+  <w:abstractNum w:abstractNumId="40">
     <w:nsid w:val="4E152FC2"/>
     <w:multiLevelType w:val="hybridMultilevel"/>
     <w:tmpl w:val="DF7662A6"/>
@@ -17232,7 +18160,7 @@
       </w:rPr>
     </w:lvl>
   </w:abstractNum>
-  <w:abstractNum w:abstractNumId="39">
+  <w:abstractNum w:abstractNumId="41">
     <w:nsid w:val="4E497E75"/>
     <w:multiLevelType w:val="hybridMultilevel"/>
     <w:tmpl w:val="3CC49AE4"/>
@@ -17345,7 +18273,7 @@
       </w:rPr>
     </w:lvl>
   </w:abstractNum>
-  <w:abstractNum w:abstractNumId="40">
+  <w:abstractNum w:abstractNumId="42">
     <w:nsid w:val="4F1B05E3"/>
     <w:multiLevelType w:val="hybridMultilevel"/>
     <w:tmpl w:val="FF7A8024"/>
@@ -17431,7 +18359,7 @@
       </w:pPr>
     </w:lvl>
   </w:abstractNum>
-  <w:abstractNum w:abstractNumId="41">
+  <w:abstractNum w:abstractNumId="43">
     <w:nsid w:val="53E9602D"/>
     <w:multiLevelType w:val="hybridMultilevel"/>
     <w:tmpl w:val="AD4831DA"/>
@@ -17544,7 +18472,7 @@
       </w:rPr>
     </w:lvl>
   </w:abstractNum>
-  <w:abstractNum w:abstractNumId="42">
+  <w:abstractNum w:abstractNumId="44">
     <w:nsid w:val="54383C31"/>
     <w:multiLevelType w:val="hybridMultilevel"/>
     <w:tmpl w:val="D5F6F0C4"/>
@@ -17657,7 +18585,7 @@
       </w:rPr>
     </w:lvl>
   </w:abstractNum>
-  <w:abstractNum w:abstractNumId="43">
+  <w:abstractNum w:abstractNumId="45">
     <w:nsid w:val="5F0934A9"/>
     <w:multiLevelType w:val="hybridMultilevel"/>
     <w:tmpl w:val="FAE01612"/>
@@ -17770,7 +18698,7 @@
       </w:rPr>
     </w:lvl>
   </w:abstractNum>
-  <w:abstractNum w:abstractNumId="44">
+  <w:abstractNum w:abstractNumId="46">
     <w:nsid w:val="60795C4A"/>
     <w:multiLevelType w:val="hybridMultilevel"/>
     <w:tmpl w:val="B9822C52"/>
@@ -17883,7 +18811,7 @@
       </w:rPr>
     </w:lvl>
   </w:abstractNum>
-  <w:abstractNum w:abstractNumId="45">
+  <w:abstractNum w:abstractNumId="47">
     <w:nsid w:val="60AC667B"/>
     <w:multiLevelType w:val="hybridMultilevel"/>
     <w:tmpl w:val="B3EC07BC"/>
@@ -17996,7 +18924,7 @@
       </w:rPr>
     </w:lvl>
   </w:abstractNum>
-  <w:abstractNum w:abstractNumId="46">
+  <w:abstractNum w:abstractNumId="48">
     <w:nsid w:val="612A55DB"/>
     <w:multiLevelType w:val="hybridMultilevel"/>
     <w:tmpl w:val="BB1488C6"/>
@@ -18082,7 +19010,7 @@
       </w:pPr>
     </w:lvl>
   </w:abstractNum>
-  <w:abstractNum w:abstractNumId="47">
+  <w:abstractNum w:abstractNumId="49">
     <w:nsid w:val="649E5174"/>
     <w:multiLevelType w:val="hybridMultilevel"/>
     <w:tmpl w:val="51520B56"/>
@@ -18195,7 +19123,7 @@
       </w:rPr>
     </w:lvl>
   </w:abstractNum>
-  <w:abstractNum w:abstractNumId="48">
+  <w:abstractNum w:abstractNumId="50">
     <w:nsid w:val="65B342D8"/>
     <w:multiLevelType w:val="hybridMultilevel"/>
     <w:tmpl w:val="1466CD12"/>
@@ -18308,7 +19236,7 @@
       </w:rPr>
     </w:lvl>
   </w:abstractNum>
-  <w:abstractNum w:abstractNumId="49">
+  <w:abstractNum w:abstractNumId="51">
     <w:nsid w:val="65E1424B"/>
     <w:multiLevelType w:val="hybridMultilevel"/>
     <w:tmpl w:val="0770927A"/>
@@ -18421,7 +19349,7 @@
       </w:rPr>
     </w:lvl>
   </w:abstractNum>
-  <w:abstractNum w:abstractNumId="50">
+  <w:abstractNum w:abstractNumId="52">
     <w:nsid w:val="66FD484E"/>
     <w:multiLevelType w:val="hybridMultilevel"/>
     <w:tmpl w:val="41C0BF26"/>
@@ -18534,7 +19462,7 @@
       </w:rPr>
     </w:lvl>
   </w:abstractNum>
-  <w:abstractNum w:abstractNumId="51">
+  <w:abstractNum w:abstractNumId="53">
     <w:nsid w:val="69C447D5"/>
     <w:multiLevelType w:val="hybridMultilevel"/>
     <w:tmpl w:val="EABEFC68"/>
@@ -18647,7 +19575,7 @@
       </w:rPr>
     </w:lvl>
   </w:abstractNum>
-  <w:abstractNum w:abstractNumId="52">
+  <w:abstractNum w:abstractNumId="54">
     <w:nsid w:val="6F4503DA"/>
     <w:multiLevelType w:val="hybridMultilevel"/>
     <w:tmpl w:val="E97CEC18"/>
@@ -18760,7 +19688,7 @@
       </w:rPr>
     </w:lvl>
   </w:abstractNum>
-  <w:abstractNum w:abstractNumId="53">
+  <w:abstractNum w:abstractNumId="55">
     <w:nsid w:val="6FC233F5"/>
     <w:multiLevelType w:val="hybridMultilevel"/>
     <w:tmpl w:val="ECB81220"/>
@@ -18873,7 +19801,7 @@
       </w:rPr>
     </w:lvl>
   </w:abstractNum>
-  <w:abstractNum w:abstractNumId="54">
+  <w:abstractNum w:abstractNumId="56">
     <w:nsid w:val="71115BCD"/>
     <w:multiLevelType w:val="hybridMultilevel"/>
     <w:tmpl w:val="368275DA"/>
@@ -18986,7 +19914,7 @@
       </w:rPr>
     </w:lvl>
   </w:abstractNum>
-  <w:abstractNum w:abstractNumId="55">
+  <w:abstractNum w:abstractNumId="57">
     <w:nsid w:val="74246567"/>
     <w:multiLevelType w:val="hybridMultilevel"/>
     <w:tmpl w:val="FBAA64C6"/>
@@ -19099,7 +20027,7 @@
       </w:rPr>
     </w:lvl>
   </w:abstractNum>
-  <w:abstractNum w:abstractNumId="56">
+  <w:abstractNum w:abstractNumId="58">
     <w:nsid w:val="74E8360B"/>
     <w:multiLevelType w:val="hybridMultilevel"/>
     <w:tmpl w:val="077A4056"/>
@@ -19212,7 +20140,7 @@
       </w:rPr>
     </w:lvl>
   </w:abstractNum>
-  <w:abstractNum w:abstractNumId="57">
+  <w:abstractNum w:abstractNumId="59">
     <w:nsid w:val="76282AC0"/>
     <w:multiLevelType w:val="hybridMultilevel"/>
     <w:tmpl w:val="9B48AEFA"/>
@@ -19298,7 +20226,7 @@
       </w:pPr>
     </w:lvl>
   </w:abstractNum>
-  <w:abstractNum w:abstractNumId="58">
+  <w:abstractNum w:abstractNumId="60">
     <w:nsid w:val="767004A8"/>
     <w:multiLevelType w:val="hybridMultilevel"/>
     <w:tmpl w:val="AA1A3AAC"/>
@@ -19411,7 +20339,7 @@
       </w:rPr>
     </w:lvl>
   </w:abstractNum>
-  <w:abstractNum w:abstractNumId="59">
+  <w:abstractNum w:abstractNumId="61">
     <w:nsid w:val="77BB14E7"/>
     <w:multiLevelType w:val="hybridMultilevel"/>
     <w:tmpl w:val="2EC6CD7A"/>
@@ -19524,7 +20452,7 @@
       </w:rPr>
     </w:lvl>
   </w:abstractNum>
-  <w:abstractNum w:abstractNumId="60">
+  <w:abstractNum w:abstractNumId="62">
     <w:nsid w:val="7A0854FB"/>
     <w:multiLevelType w:val="hybridMultilevel"/>
     <w:tmpl w:val="ADE6D36C"/>
@@ -19637,7 +20565,7 @@
       </w:rPr>
     </w:lvl>
   </w:abstractNum>
-  <w:abstractNum w:abstractNumId="61">
+  <w:abstractNum w:abstractNumId="63">
     <w:nsid w:val="7E2074BC"/>
     <w:multiLevelType w:val="hybridMultilevel"/>
     <w:tmpl w:val="2FE4A768"/>
@@ -19750,7 +20678,120 @@
       </w:rPr>
     </w:lvl>
   </w:abstractNum>
-  <w:abstractNum w:abstractNumId="62">
+  <w:abstractNum w:abstractNumId="64">
+    <w:nsid w:val="7F7573D6"/>
+    <w:multiLevelType w:val="hybridMultilevel"/>
+    <w:tmpl w:val="4BD6D32A"/>
+    <w:lvl w:ilvl="0" w:tplc="04090001">
+      <w:start w:val="1"/>
+      <w:numFmt w:val="bullet"/>
+      <w:lvlText w:val=""/>
+      <w:lvlJc w:val="left"/>
+      <w:pPr>
+        <w:ind w:left="720" w:hanging="360"/>
+      </w:pPr>
+      <w:rPr>
+        <w:rFonts w:ascii="Symbol" w:hAnsi="Symbol" w:hint="default"/>
+      </w:rPr>
+    </w:lvl>
+    <w:lvl w:ilvl="1" w:tplc="04090003">
+      <w:start w:val="1"/>
+      <w:numFmt w:val="bullet"/>
+      <w:lvlText w:val="o"/>
+      <w:lvlJc w:val="left"/>
+      <w:pPr>
+        <w:ind w:left="1440" w:hanging="360"/>
+      </w:pPr>
+      <w:rPr>
+        <w:rFonts w:ascii="Courier New" w:hAnsi="Courier New" w:cs="Courier New" w:hint="default"/>
+      </w:rPr>
+    </w:lvl>
+    <w:lvl w:ilvl="2" w:tplc="04090005">
+      <w:start w:val="1"/>
+      <w:numFmt w:val="bullet"/>
+      <w:lvlText w:val=""/>
+      <w:lvlJc w:val="left"/>
+      <w:pPr>
+        <w:ind w:left="2160" w:hanging="360"/>
+      </w:pPr>
+      <w:rPr>
+        <w:rFonts w:ascii="Wingdings" w:hAnsi="Wingdings" w:hint="default"/>
+      </w:rPr>
+    </w:lvl>
+    <w:lvl w:ilvl="3" w:tplc="04090001" w:tentative="1">
+      <w:start w:val="1"/>
+      <w:numFmt w:val="bullet"/>
+      <w:lvlText w:val=""/>
+      <w:lvlJc w:val="left"/>
+      <w:pPr>
+        <w:ind w:left="2880" w:hanging="360"/>
+      </w:pPr>
+      <w:rPr>
+        <w:rFonts w:ascii="Symbol" w:hAnsi="Symbol" w:hint="default"/>
+      </w:rPr>
+    </w:lvl>
+    <w:lvl w:ilvl="4" w:tplc="04090003" w:tentative="1">
+      <w:start w:val="1"/>
+      <w:numFmt w:val="bullet"/>
+      <w:lvlText w:val="o"/>
+      <w:lvlJc w:val="left"/>
+      <w:pPr>
+        <w:ind w:left="3600" w:hanging="360"/>
+      </w:pPr>
+      <w:rPr>
+        <w:rFonts w:ascii="Courier New" w:hAnsi="Courier New" w:cs="Courier New" w:hint="default"/>
+      </w:rPr>
+    </w:lvl>
+    <w:lvl w:ilvl="5" w:tplc="04090005" w:tentative="1">
+      <w:start w:val="1"/>
+      <w:numFmt w:val="bullet"/>
+      <w:lvlText w:val=""/>
+      <w:lvlJc w:val="left"/>
+      <w:pPr>
+        <w:ind w:left="4320" w:hanging="360"/>
+      </w:pPr>
+      <w:rPr>
+        <w:rFonts w:ascii="Wingdings" w:hAnsi="Wingdings" w:hint="default"/>
+      </w:rPr>
+    </w:lvl>
+    <w:lvl w:ilvl="6" w:tplc="04090001" w:tentative="1">
+      <w:start w:val="1"/>
+      <w:numFmt w:val="bullet"/>
+      <w:lvlText w:val=""/>
+      <w:lvlJc w:val="left"/>
+      <w:pPr>
+        <w:ind w:left="5040" w:hanging="360"/>
+      </w:pPr>
+      <w:rPr>
+        <w:rFonts w:ascii="Symbol" w:hAnsi="Symbol" w:hint="default"/>
+      </w:rPr>
+    </w:lvl>
+    <w:lvl w:ilvl="7" w:tplc="04090003" w:tentative="1">
+      <w:start w:val="1"/>
+      <w:numFmt w:val="bullet"/>
+      <w:lvlText w:val="o"/>
+      <w:lvlJc w:val="left"/>
+      <w:pPr>
+        <w:ind w:left="5760" w:hanging="360"/>
+      </w:pPr>
+      <w:rPr>
+        <w:rFonts w:ascii="Courier New" w:hAnsi="Courier New" w:cs="Courier New" w:hint="default"/>
+      </w:rPr>
+    </w:lvl>
+    <w:lvl w:ilvl="8" w:tplc="04090005" w:tentative="1">
+      <w:start w:val="1"/>
+      <w:numFmt w:val="bullet"/>
+      <w:lvlText w:val=""/>
+      <w:lvlJc w:val="left"/>
+      <w:pPr>
+        <w:ind w:left="6480" w:hanging="360"/>
+      </w:pPr>
+      <w:rPr>
+        <w:rFonts w:ascii="Wingdings" w:hAnsi="Wingdings" w:hint="default"/>
+      </w:rPr>
+    </w:lvl>
+  </w:abstractNum>
+  <w:abstractNum w:abstractNumId="65">
     <w:nsid w:val="7F786ABD"/>
     <w:multiLevelType w:val="hybridMultilevel"/>
     <w:tmpl w:val="67B86C8E"/>
@@ -19864,193 +20905,202 @@
     </w:lvl>
   </w:abstractNum>
   <w:num w:numId="1">
-    <w:abstractNumId w:val="31"/>
+    <w:abstractNumId w:val="32"/>
   </w:num>
   <w:num w:numId="2">
+    <w:abstractNumId w:val="58"/>
+  </w:num>
+  <w:num w:numId="3">
+    <w:abstractNumId w:val="41"/>
+  </w:num>
+  <w:num w:numId="4">
+    <w:abstractNumId w:val="17"/>
+  </w:num>
+  <w:num w:numId="5">
+    <w:abstractNumId w:val="45"/>
+  </w:num>
+  <w:num w:numId="6">
     <w:abstractNumId w:val="56"/>
   </w:num>
-  <w:num w:numId="3">
-    <w:abstractNumId w:val="39"/>
+  <w:num w:numId="7">
+    <w:abstractNumId w:val="47"/>
   </w:num>
-  <w:num w:numId="4">
+  <w:num w:numId="8">
+    <w:abstractNumId w:val="43"/>
+  </w:num>
+  <w:num w:numId="9">
+    <w:abstractNumId w:val="48"/>
+  </w:num>
+  <w:num w:numId="10">
+    <w:abstractNumId w:val="40"/>
+  </w:num>
+  <w:num w:numId="11">
+    <w:abstractNumId w:val="34"/>
+  </w:num>
+  <w:num w:numId="12">
+    <w:abstractNumId w:val="9"/>
+  </w:num>
+  <w:num w:numId="13">
     <w:abstractNumId w:val="16"/>
   </w:num>
-  <w:num w:numId="5">
-    <w:abstractNumId w:val="43"/>
+  <w:num w:numId="14">
+    <w:abstractNumId w:val="7"/>
   </w:num>
-  <w:num w:numId="6">
+  <w:num w:numId="15">
+    <w:abstractNumId w:val="10"/>
+  </w:num>
+  <w:num w:numId="16">
+    <w:abstractNumId w:val="42"/>
+  </w:num>
+  <w:num w:numId="17">
+    <w:abstractNumId w:val="46"/>
+  </w:num>
+  <w:num w:numId="18">
+    <w:abstractNumId w:val="30"/>
+  </w:num>
+  <w:num w:numId="19">
+    <w:abstractNumId w:val="27"/>
+  </w:num>
+  <w:num w:numId="20">
+    <w:abstractNumId w:val="26"/>
+  </w:num>
+  <w:num w:numId="21">
     <w:abstractNumId w:val="54"/>
   </w:num>
-  <w:num w:numId="7">
-    <w:abstractNumId w:val="45"/>
+  <w:num w:numId="22">
+    <w:abstractNumId w:val="13"/>
   </w:num>
-  <w:num w:numId="8">
-    <w:abstractNumId w:val="41"/>
+  <w:num w:numId="23">
+    <w:abstractNumId w:val="20"/>
   </w:num>
-  <w:num w:numId="9">
-    <w:abstractNumId w:val="46"/>
-  </w:num>
-  <w:num w:numId="10">
-    <w:abstractNumId w:val="38"/>
-  </w:num>
-  <w:num w:numId="11">
+  <w:num w:numId="24">
     <w:abstractNumId w:val="33"/>
   </w:num>
-  <w:num w:numId="12">
+  <w:num w:numId="25">
+    <w:abstractNumId w:val="61"/>
+  </w:num>
+  <w:num w:numId="26">
+    <w:abstractNumId w:val="24"/>
+  </w:num>
+  <w:num w:numId="27">
     <w:abstractNumId w:val="8"/>
   </w:num>
-  <w:num w:numId="13">
-    <w:abstractNumId w:val="15"/>
+  <w:num w:numId="28">
+    <w:abstractNumId w:val="18"/>
   </w:num>
-  <w:num w:numId="14">
-    <w:abstractNumId w:val="6"/>
+  <w:num w:numId="29">
+    <w:abstractNumId w:val="57"/>
   </w:num>
-  <w:num w:numId="15">
-    <w:abstractNumId w:val="9"/>
+  <w:num w:numId="30">
+    <w:abstractNumId w:val="60"/>
   </w:num>
-  <w:num w:numId="16">
-    <w:abstractNumId w:val="40"/>
+  <w:num w:numId="31">
+    <w:abstractNumId w:val="55"/>
   </w:num>
-  <w:num w:numId="17">
-    <w:abstractNumId w:val="44"/>
+  <w:num w:numId="32">
+    <w:abstractNumId w:val="63"/>
   </w:num>
-  <w:num w:numId="18">
-    <w:abstractNumId w:val="29"/>
-  </w:num>
-  <w:num w:numId="19">
-    <w:abstractNumId w:val="26"/>
-  </w:num>
-  <w:num w:numId="20">
-    <w:abstractNumId w:val="25"/>
-  </w:num>
-  <w:num w:numId="21">
-    <w:abstractNumId w:val="52"/>
-  </w:num>
-  <w:num w:numId="22">
-    <w:abstractNumId w:val="12"/>
-  </w:num>
-  <w:num w:numId="23">
-    <w:abstractNumId w:val="19"/>
-  </w:num>
-  <w:num w:numId="24">
-    <w:abstractNumId w:val="32"/>
-  </w:num>
-  <w:num w:numId="25">
+  <w:num w:numId="33">
     <w:abstractNumId w:val="59"/>
   </w:num>
-  <w:num w:numId="26">
-    <w:abstractNumId w:val="23"/>
-  </w:num>
-  <w:num w:numId="27">
-    <w:abstractNumId w:val="7"/>
-  </w:num>
-  <w:num w:numId="28">
-    <w:abstractNumId w:val="17"/>
-  </w:num>
-  <w:num w:numId="29">
-    <w:abstractNumId w:val="55"/>
-  </w:num>
-  <w:num w:numId="30">
-    <w:abstractNumId w:val="58"/>
-  </w:num>
-  <w:num w:numId="31">
-    <w:abstractNumId w:val="53"/>
-  </w:num>
-  <w:num w:numId="32">
-    <w:abstractNumId w:val="61"/>
-  </w:num>
-  <w:num w:numId="33">
-    <w:abstractNumId w:val="57"/>
-  </w:num>
   <w:num w:numId="34">
-    <w:abstractNumId w:val="60"/>
+    <w:abstractNumId w:val="62"/>
   </w:num>
   <w:num w:numId="35">
     <w:abstractNumId w:val="1"/>
   </w:num>
   <w:num w:numId="36">
-    <w:abstractNumId w:val="50"/>
+    <w:abstractNumId w:val="52"/>
   </w:num>
   <w:num w:numId="37">
-    <w:abstractNumId w:val="22"/>
+    <w:abstractNumId w:val="23"/>
   </w:num>
   <w:num w:numId="38">
     <w:abstractNumId w:val="3"/>
   </w:num>
   <w:num w:numId="39">
-    <w:abstractNumId w:val="30"/>
+    <w:abstractNumId w:val="31"/>
   </w:num>
   <w:num w:numId="40">
-    <w:abstractNumId w:val="14"/>
+    <w:abstractNumId w:val="15"/>
   </w:num>
   <w:num w:numId="41">
-    <w:abstractNumId w:val="13"/>
+    <w:abstractNumId w:val="14"/>
   </w:num>
   <w:num w:numId="42">
     <w:abstractNumId w:val="4"/>
   </w:num>
   <w:num w:numId="43">
-    <w:abstractNumId w:val="35"/>
+    <w:abstractNumId w:val="36"/>
   </w:num>
   <w:num w:numId="44">
-    <w:abstractNumId w:val="10"/>
+    <w:abstractNumId w:val="11"/>
   </w:num>
   <w:num w:numId="45">
-    <w:abstractNumId w:val="51"/>
+    <w:abstractNumId w:val="53"/>
   </w:num>
   <w:num w:numId="46">
-    <w:abstractNumId w:val="20"/>
+    <w:abstractNumId w:val="21"/>
   </w:num>
   <w:num w:numId="47">
-    <w:abstractNumId w:val="37"/>
+    <w:abstractNumId w:val="39"/>
   </w:num>
   <w:num w:numId="48">
-    <w:abstractNumId w:val="42"/>
+    <w:abstractNumId w:val="44"/>
   </w:num>
   <w:num w:numId="49">
-    <w:abstractNumId w:val="24"/>
+    <w:abstractNumId w:val="25"/>
   </w:num>
   <w:num w:numId="50">
     <w:abstractNumId w:val="2"/>
   </w:num>
   <w:num w:numId="51">
-    <w:abstractNumId w:val="11"/>
+    <w:abstractNumId w:val="12"/>
   </w:num>
   <w:num w:numId="52">
-    <w:abstractNumId w:val="5"/>
+    <w:abstractNumId w:val="6"/>
   </w:num>
   <w:num w:numId="53">
     <w:abstractNumId w:val="0"/>
   </w:num>
   <w:num w:numId="54">
-    <w:abstractNumId w:val="47"/>
+    <w:abstractNumId w:val="49"/>
   </w:num>
   <w:num w:numId="55">
+    <w:abstractNumId w:val="29"/>
+  </w:num>
+  <w:num w:numId="56">
+    <w:abstractNumId w:val="51"/>
+  </w:num>
+  <w:num w:numId="57">
+    <w:abstractNumId w:val="37"/>
+  </w:num>
+  <w:num w:numId="58">
     <w:abstractNumId w:val="28"/>
   </w:num>
-  <w:num w:numId="56">
-    <w:abstractNumId w:val="49"/>
-  </w:num>
-  <w:num w:numId="57">
-    <w:abstractNumId w:val="36"/>
-  </w:num>
-  <w:num w:numId="58">
-    <w:abstractNumId w:val="27"/>
-  </w:num>
   <w:num w:numId="59">
-    <w:abstractNumId w:val="18"/>
+    <w:abstractNumId w:val="19"/>
   </w:num>
   <w:num w:numId="60">
-    <w:abstractNumId w:val="34"/>
+    <w:abstractNumId w:val="35"/>
   </w:num>
   <w:num w:numId="61">
-    <w:abstractNumId w:val="21"/>
+    <w:abstractNumId w:val="22"/>
   </w:num>
   <w:num w:numId="62">
-    <w:abstractNumId w:val="62"/>
+    <w:abstractNumId w:val="65"/>
   </w:num>
   <w:num w:numId="63">
-    <w:abstractNumId w:val="48"/>
+    <w:abstractNumId w:val="50"/>
+  </w:num>
+  <w:num w:numId="64">
+    <w:abstractNumId w:val="38"/>
+  </w:num>
+  <w:num w:numId="65">
+    <w:abstractNumId w:val="5"/>
+  </w:num>
+  <w:num w:numId="66">
+    <w:abstractNumId w:val="64"/>
   </w:num>
   <w:numIdMacAtCleanup w:val="63"/>
 </w:numbering>

</xml_diff>